<commit_message>
Targeted Training with radius 1-11 selected by deviation width + try other tube on failure
</commit_message>
<xml_diff>
--- a/Docs/Create Poly Tables - work notes.docx
+++ b/Docs/Create Poly Tables - work notes.docx
@@ -41,6 +41,14 @@
     </w:p>
     <w:p>
       <w:pPr>
+        <w:jc w:val="left"/>
+        <w:rPr>
+          <w:lang w:val="en-US"/>
+        </w:rPr>
+      </w:pPr>
+    </w:p>
+    <w:p>
+      <w:pPr>
         <w:pStyle w:val="Heading2"/>
         <w:rPr>
           <w:lang w:val="en-US"/>
@@ -50,19 +58,553 @@
         <w:rPr>
           <w:lang w:val="en-US"/>
         </w:rPr>
-        <w:t>Correcting table by Reverse-IR function – 23-2</w:t>
-      </w:r>
-      <w:r>
-        <w:rPr>
-          <w:lang w:val="en-US"/>
-        </w:rPr>
-        <w:t>7</w:t>
-      </w:r>
-      <w:r>
-        <w:rPr>
-          <w:lang w:val="en-US"/>
-        </w:rPr>
-        <w:t>/10/24</w:t>
+        <w:t xml:space="preserve">Use IIR to correct poly tables – </w:t>
+      </w:r>
+      <w:r>
+        <w:rPr>
+          <w:lang w:val="en-US"/>
+        </w:rPr>
+        <w:t>2</w:t>
+      </w:r>
+      <w:r>
+        <w:rPr>
+          <w:lang w:val="en-US"/>
+        </w:rPr>
+        <w:t>/1</w:t>
+      </w:r>
+      <w:r>
+        <w:rPr>
+          <w:lang w:val="en-US"/>
+        </w:rPr>
+        <w:t>1</w:t>
+      </w:r>
+      <w:r>
+        <w:rPr>
+          <w:lang w:val="en-US"/>
+        </w:rPr>
+        <w:t>/24</w:t>
+      </w:r>
+    </w:p>
+    <w:p>
+      <w:pPr>
+        <w:rPr>
+          <w:lang w:val="en-US"/>
+        </w:rPr>
+      </w:pPr>
+    </w:p>
+    <w:p>
+      <w:pPr>
+        <w:pStyle w:val="Heading2"/>
+        <w:rPr>
+          <w:lang w:val="en-US"/>
+        </w:rPr>
+      </w:pPr>
+      <w:r>
+        <w:rPr>
+          <w:lang w:val="en-US"/>
+        </w:rPr>
+        <w:t>Use IIR to correct poly tables – 30/10/24</w:t>
+      </w:r>
+    </w:p>
+    <w:p>
+      <w:pPr>
+        <w:rPr>
+          <w:lang w:val="en-US"/>
+        </w:rPr>
+      </w:pPr>
+      <w:r>
+        <w:rPr>
+          <w:lang w:val="en-US"/>
+        </w:rPr>
+        <w:t>Set a single target-level and strive to bring all rings to this level.</w:t>
+      </w:r>
+    </w:p>
+    <w:p>
+      <w:pPr>
+        <w:rPr>
+          <w:lang w:val="en-US"/>
+        </w:rPr>
+      </w:pPr>
+      <w:r>
+        <w:rPr>
+          <w:lang w:val="en-US"/>
+        </w:rPr>
+        <w:t>Find point with biggest deviation from target – and select relevant correction.</w:t>
+      </w:r>
+    </w:p>
+    <w:p>
+      <w:pPr>
+        <w:rPr>
+          <w:lang w:val="en-US"/>
+        </w:rPr>
+      </w:pPr>
+      <w:r>
+        <w:rPr>
+          <w:lang w:val="en-US"/>
+        </w:rPr>
+        <w:t>Direction of correction (up or down) is evident from the selected deviation.</w:t>
+      </w:r>
+    </w:p>
+    <w:p>
+      <w:pPr>
+        <w:rPr>
+          <w:lang w:val="en-US"/>
+        </w:rPr>
+      </w:pPr>
+      <w:r>
+        <w:rPr>
+          <w:lang w:val="en-US"/>
+        </w:rPr>
+        <w:t>After correction &amp; recon, consider both local and global deviation score.</w:t>
+      </w:r>
+    </w:p>
+    <w:p>
+      <w:pPr>
+        <w:rPr>
+          <w:lang w:val="en-US"/>
+        </w:rPr>
+      </w:pPr>
+      <w:r>
+        <w:rPr>
+          <w:lang w:val="en-US"/>
+        </w:rPr>
+        <w:t>Later this method will also help to decide width and amplitude of correction.</w:t>
+      </w:r>
+    </w:p>
+    <w:p>
+      <w:pPr>
+        <w:tabs>
+          <w:tab w:val="left" w:pos="4060"/>
+        </w:tabs>
+        <w:rPr>
+          <w:lang w:val="en-US"/>
+        </w:rPr>
+      </w:pPr>
+      <w:r>
+        <w:rPr>
+          <w:lang w:val="en-US"/>
+        </w:rPr>
+        <w:t>Avoid marginal spaces – at least initially.</w:t>
+      </w:r>
+      <w:r>
+        <w:rPr>
+          <w:lang w:val="en-US"/>
+        </w:rPr>
+        <w:tab/>
+      </w:r>
+    </w:p>
+    <w:p>
+      <w:pPr>
+        <w:pStyle w:val="Heading4"/>
+        <w:rPr>
+          <w:lang w:val="en-US"/>
+        </w:rPr>
+      </w:pPr>
+      <w:r>
+        <w:rPr>
+          <w:lang w:val="en-US"/>
+        </w:rPr>
+        <w:t>Create new “score” – distance from flat target at ring</w:t>
+      </w:r>
+    </w:p>
+    <w:p>
+      <w:pPr>
+        <w:rPr>
+          <w:lang w:val="en-US"/>
+        </w:rPr>
+      </w:pPr>
+      <w:r>
+        <w:rPr>
+          <w:lang w:val="en-US"/>
+        </w:rPr>
+        <w:t xml:space="preserve">Dump </w:t>
+      </w:r>
+      <w:r>
+        <w:rPr>
+          <w:highlight w:val="yellow"/>
+          <w:lang w:val="en-US"/>
+        </w:rPr>
+        <w:t>Deviation [Image, Radius]</w:t>
+      </w:r>
+      <w:r>
+        <w:rPr>
+          <w:lang w:val="en-US"/>
+        </w:rPr>
+        <w:t xml:space="preserve"> as displayable matrix</w:t>
+      </w:r>
+    </w:p>
+    <w:p>
+      <w:pPr>
+        <w:rPr>
+          <w:lang w:val="en-US"/>
+        </w:rPr>
+      </w:pPr>
+      <w:r>
+        <w:rPr>
+          <w:lang w:val="en-US"/>
+        </w:rPr>
+        <w:t xml:space="preserve">Apparently, there are very strong deviations on the margins – </w:t>
+      </w:r>
+    </w:p>
+    <w:p>
+      <w:pPr>
+        <w:rPr>
+          <w:lang w:val="en-US"/>
+        </w:rPr>
+      </w:pPr>
+      <w:r>
+        <w:rPr>
+          <w:lang w:val="en-US"/>
+        </w:rPr>
+        <w:t>Try to cut out the margins!</w:t>
+      </w:r>
+      <w:r>
+        <w:rPr>
+          <w:lang w:val="en-US"/>
+        </w:rPr>
+        <w:t xml:space="preserve"> Peel function seems to work OK.</w:t>
+      </w:r>
+    </w:p>
+    <w:p>
+      <w:pPr>
+        <w:pStyle w:val="Heading4"/>
+        <w:rPr>
+          <w:lang w:val="en-US"/>
+        </w:rPr>
+      </w:pPr>
+      <w:r>
+        <w:rPr>
+          <w:lang w:val="en-US"/>
+        </w:rPr>
+        <w:t xml:space="preserve">First verify that </w:t>
+      </w:r>
+      <w:r>
+        <w:rPr>
+          <w:lang w:val="en-US"/>
+        </w:rPr>
+        <w:t>problems are correctly identified</w:t>
+      </w:r>
+    </w:p>
+    <w:p>
+      <w:pPr>
+        <w:rPr>
+          <w:lang w:val="en-US"/>
+        </w:rPr>
+      </w:pPr>
+      <w:r>
+        <w:rPr>
+          <w:lang w:val="en-US"/>
+        </w:rPr>
+        <w:t>Even after peel – result seems to be wrong!</w:t>
+      </w:r>
+    </w:p>
+    <w:p>
+      <w:pPr>
+        <w:rPr>
+          <w:lang w:val="en-US"/>
+        </w:rPr>
+      </w:pPr>
+      <w:proofErr w:type="spellStart"/>
+      <w:r>
+        <w:rPr>
+          <w:lang w:val="en-US"/>
+        </w:rPr>
+        <w:t>self.avgDev</w:t>
+      </w:r>
+      <w:proofErr w:type="spellEnd"/>
+      <w:r>
+        <w:rPr>
+          <w:lang w:val="en-US"/>
+        </w:rPr>
+        <w:t xml:space="preserve">=-1.0128281116485596, </w:t>
+      </w:r>
+      <w:proofErr w:type="spellStart"/>
+      <w:r>
+        <w:rPr>
+          <w:lang w:val="en-US"/>
+        </w:rPr>
+        <w:t>iImage</w:t>
+      </w:r>
+      <w:proofErr w:type="spellEnd"/>
+      <w:r>
+        <w:rPr>
+          <w:lang w:val="en-US"/>
+        </w:rPr>
+        <w:t xml:space="preserve">=92, </w:t>
+      </w:r>
+      <w:proofErr w:type="spellStart"/>
+      <w:r>
+        <w:rPr>
+          <w:lang w:val="en-US"/>
+        </w:rPr>
+        <w:t>iRad</w:t>
+      </w:r>
+      <w:proofErr w:type="spellEnd"/>
+      <w:r>
+        <w:rPr>
+          <w:lang w:val="en-US"/>
+        </w:rPr>
+        <w:t xml:space="preserve">=0, </w:t>
+      </w:r>
+      <w:proofErr w:type="spellStart"/>
+      <w:r>
+        <w:rPr>
+          <w:lang w:val="en-US"/>
+        </w:rPr>
+        <w:t>maxDev</w:t>
+      </w:r>
+      <w:proofErr w:type="spellEnd"/>
+      <w:r>
+        <w:rPr>
+          <w:lang w:val="en-US"/>
+        </w:rPr>
+        <w:t>=tensor(-458.4808)</w:t>
+      </w:r>
+    </w:p>
+    <w:p>
+      <w:pPr>
+        <w:rPr>
+          <w:lang w:val="en-US"/>
+        </w:rPr>
+      </w:pPr>
+      <w:r>
+        <w:rPr>
+          <w:lang w:val="en-US"/>
+        </w:rPr>
+        <w:t>Second run even worse:</w:t>
+      </w:r>
+    </w:p>
+    <w:p>
+      <w:pPr>
+        <w:rPr>
+          <w:lang w:val="en-US"/>
+        </w:rPr>
+      </w:pPr>
+      <w:proofErr w:type="spellStart"/>
+      <w:r>
+        <w:rPr>
+          <w:lang w:val="en-US"/>
+        </w:rPr>
+        <w:t>self.avgDev</w:t>
+      </w:r>
+      <w:proofErr w:type="spellEnd"/>
+      <w:r>
+        <w:rPr>
+          <w:lang w:val="en-US"/>
+        </w:rPr>
+        <w:t xml:space="preserve">=-0.9682614803314209, </w:t>
+      </w:r>
+      <w:proofErr w:type="spellStart"/>
+      <w:r>
+        <w:rPr>
+          <w:lang w:val="en-US"/>
+        </w:rPr>
+        <w:t>iImage</w:t>
+      </w:r>
+      <w:proofErr w:type="spellEnd"/>
+      <w:r>
+        <w:rPr>
+          <w:lang w:val="en-US"/>
+        </w:rPr>
+        <w:t xml:space="preserve">=92, </w:t>
+      </w:r>
+      <w:proofErr w:type="spellStart"/>
+      <w:r>
+        <w:rPr>
+          <w:lang w:val="en-US"/>
+        </w:rPr>
+        <w:t>iRad</w:t>
+      </w:r>
+      <w:proofErr w:type="spellEnd"/>
+      <w:r>
+        <w:rPr>
+          <w:lang w:val="en-US"/>
+        </w:rPr>
+        <w:t xml:space="preserve">=0, </w:t>
+      </w:r>
+      <w:proofErr w:type="spellStart"/>
+      <w:r>
+        <w:rPr>
+          <w:lang w:val="en-US"/>
+        </w:rPr>
+        <w:t>maxDev</w:t>
+      </w:r>
+      <w:proofErr w:type="spellEnd"/>
+      <w:r>
+        <w:rPr>
+          <w:lang w:val="en-US"/>
+        </w:rPr>
+        <w:t>=tensor(-999.0014)</w:t>
+      </w:r>
+    </w:p>
+    <w:p>
+      <w:pPr>
+        <w:rPr>
+          <w:lang w:val="en-US"/>
+        </w:rPr>
+      </w:pPr>
+      <w:r>
+        <w:rPr>
+          <w:lang w:val="en-US"/>
+        </w:rPr>
+        <w:t>The inner rings should be deterministic – as there are only 4 pixels!</w:t>
+      </w:r>
+    </w:p>
+    <w:p>
+      <w:pPr>
+        <w:rPr>
+          <w:lang w:val="en-US"/>
+        </w:rPr>
+      </w:pPr>
+      <w:r>
+        <w:rPr>
+          <w:lang w:val="en-US"/>
+        </w:rPr>
+        <w:t>Something is basically wrong with the average per radius computations!</w:t>
+      </w:r>
+    </w:p>
+    <w:p>
+      <w:pPr>
+        <w:rPr>
+          <w:lang w:val="en-US"/>
+        </w:rPr>
+      </w:pPr>
+    </w:p>
+    <w:p>
+      <w:pPr>
+        <w:pStyle w:val="Heading2"/>
+        <w:rPr>
+          <w:lang w:val="en-US"/>
+        </w:rPr>
+      </w:pPr>
+      <w:r>
+        <w:rPr>
+          <w:lang w:val="en-US"/>
+        </w:rPr>
+        <w:t>Check IR and IIR in a single automatic loop – 29/10/24</w:t>
+      </w:r>
+    </w:p>
+    <w:p>
+      <w:pPr>
+        <w:jc w:val="left"/>
+        <w:rPr>
+          <w:lang w:val="en-US"/>
+        </w:rPr>
+      </w:pPr>
+      <w:r>
+        <w:rPr>
+          <w:lang w:val="en-US"/>
+        </w:rPr>
+        <w:t xml:space="preserve">In </w:t>
+      </w:r>
+      <w:r>
+        <w:rPr>
+          <w:highlight w:val="yellow"/>
+          <w:lang w:val="en-US"/>
+        </w:rPr>
+        <w:t>Identify Ring Source.py</w:t>
+      </w:r>
+    </w:p>
+    <w:p>
+      <w:pPr>
+        <w:jc w:val="left"/>
+        <w:rPr>
+          <w:lang w:val="en-US"/>
+        </w:rPr>
+      </w:pPr>
+      <w:r>
+        <w:rPr>
+          <w:lang w:val="en-US"/>
+        </w:rPr>
+        <w:t xml:space="preserve">First activate new recon option: </w:t>
+      </w:r>
+    </w:p>
+    <w:p>
+      <w:pPr>
+        <w:jc w:val="left"/>
+        <w:rPr>
+          <w:lang w:val="en-US"/>
+        </w:rPr>
+      </w:pPr>
+      <w:r>
+        <w:rPr>
+          <w:lang w:val="en-US"/>
+        </w:rPr>
+        <w:t>Set config file “d:\Config\Poly\Impulse.txt”: Tube, row, detector</w:t>
+      </w:r>
+    </w:p>
+    <w:p>
+      <w:pPr>
+        <w:jc w:val="left"/>
+        <w:rPr>
+          <w:lang w:val="en-US"/>
+        </w:rPr>
+      </w:pPr>
+      <w:r>
+        <w:rPr>
+          <w:lang w:val="en-US"/>
+        </w:rPr>
+        <w:t>Set BP dump name at: “d:\Config\Poly\</w:t>
+      </w:r>
+      <w:r>
+        <w:rPr>
+          <w:lang w:val="en-US"/>
+        </w:rPr>
+        <w:t>BPDumpFileName.txt</w:t>
+      </w:r>
+      <w:r>
+        <w:rPr>
+          <w:lang w:val="en-US"/>
+        </w:rPr>
+        <w:t>”</w:t>
+      </w:r>
+    </w:p>
+    <w:p>
+      <w:pPr>
+        <w:jc w:val="left"/>
+        <w:rPr>
+          <w:lang w:val="en-US"/>
+        </w:rPr>
+      </w:pPr>
+      <w:r>
+        <w:rPr>
+          <w:lang w:val="en-US"/>
+        </w:rPr>
+        <w:t>To something like: “</w:t>
+      </w:r>
+      <w:r>
+        <w:rPr>
+          <w:lang w:val="en-US"/>
+        </w:rPr>
+        <w:t>d:/PolyCalib/Impulse\Poli_AI_t1_r70_d300_width256_height256_zoom2.float.rvol</w:t>
+      </w:r>
+      <w:r>
+        <w:rPr>
+          <w:lang w:val="en-US"/>
+        </w:rPr>
+        <w:t>”</w:t>
+      </w:r>
+    </w:p>
+    <w:p>
+      <w:pPr>
+        <w:jc w:val="left"/>
+        <w:rPr>
+          <w:lang w:val="en-US"/>
+        </w:rPr>
+      </w:pPr>
+    </w:p>
+    <w:p>
+      <w:pPr>
+        <w:pStyle w:val="Heading2"/>
+        <w:rPr>
+          <w:lang w:val="en-US"/>
+        </w:rPr>
+      </w:pPr>
+      <w:r>
+        <w:rPr>
+          <w:lang w:val="en-US"/>
+        </w:rPr>
+        <w:t>Correcting table by Reverse-IR function – 23-27/10/24</w:t>
       </w:r>
     </w:p>
     <w:p>
@@ -117,14 +659,6 @@
         </w:rPr>
         <w:t>Load it and analyze it – to find source of ring!</w:t>
       </w:r>
-    </w:p>
-    <w:p>
-      <w:pPr>
-        <w:jc w:val="left"/>
-        <w:rPr>
-          <w:lang w:val="en-US"/>
-        </w:rPr>
-      </w:pPr>
     </w:p>
     <w:p>
       <w:pPr>

</xml_diff>

<commit_message>
Steps to understand missed targets
</commit_message>
<xml_diff>
--- a/Docs/Create Poly Tables - work notes.docx
+++ b/Docs/Create Poly Tables - work notes.docx
@@ -64,33 +64,419 @@
         <w:rPr>
           <w:lang w:val="en-US"/>
         </w:rPr>
-        <w:t>2</w:t>
-      </w:r>
-      <w:r>
-        <w:rPr>
-          <w:lang w:val="en-US"/>
-        </w:rPr>
-        <w:t>/1</w:t>
-      </w:r>
-      <w:r>
-        <w:rPr>
-          <w:lang w:val="en-US"/>
-        </w:rPr>
-        <w:t>1</w:t>
-      </w:r>
-      <w:r>
-        <w:rPr>
-          <w:lang w:val="en-US"/>
-        </w:rPr>
-        <w:t>/24</w:t>
-      </w:r>
-    </w:p>
-    <w:p>
-      <w:pPr>
-        <w:rPr>
-          <w:lang w:val="en-US"/>
-        </w:rPr>
-      </w:pPr>
+        <w:t>16</w:t>
+      </w:r>
+      <w:r>
+        <w:rPr>
+          <w:lang w:val="en-US"/>
+        </w:rPr>
+        <w:t>/11/24</w:t>
+      </w:r>
+    </w:p>
+    <w:p>
+      <w:pPr>
+        <w:rPr>
+          <w:lang w:val="en-US"/>
+        </w:rPr>
+      </w:pPr>
+      <w:r>
+        <w:rPr>
+          <w:lang w:val="en-US"/>
+        </w:rPr>
+        <w:t>Optimizing to target is working – but poorly!</w:t>
+      </w:r>
+    </w:p>
+    <w:p>
+      <w:pPr>
+        <w:pStyle w:val="ListParagraph"/>
+        <w:numPr>
+          <w:ilvl w:val="0"/>
+          <w:numId w:val="2"/>
+        </w:numPr>
+        <w:rPr>
+          <w:lang w:val="en-US"/>
+        </w:rPr>
+      </w:pPr>
+      <w:r>
+        <w:rPr>
+          <w:lang w:val="en-US"/>
+        </w:rPr>
+        <w:t>T</w:t>
+      </w:r>
+      <w:r>
+        <w:rPr>
+          <w:lang w:val="en-US"/>
+        </w:rPr>
+        <w:t>he target itself is usually not improving</w:t>
+      </w:r>
+      <w:r>
+        <w:rPr>
+          <w:lang w:val="en-US"/>
+        </w:rPr>
+        <w:t xml:space="preserve"> - First check why?</w:t>
+      </w:r>
+    </w:p>
+    <w:p>
+      <w:pPr>
+        <w:pStyle w:val="ListParagraph"/>
+        <w:numPr>
+          <w:ilvl w:val="0"/>
+          <w:numId w:val="2"/>
+        </w:numPr>
+        <w:rPr>
+          <w:lang w:val="en-US"/>
+        </w:rPr>
+      </w:pPr>
+      <w:r>
+        <w:rPr>
+          <w:lang w:val="en-US"/>
+        </w:rPr>
+        <w:t>Make more bold steps</w:t>
+      </w:r>
+    </w:p>
+    <w:p>
+      <w:pPr>
+        <w:pStyle w:val="Heading4"/>
+        <w:rPr>
+          <w:lang w:val="en-US"/>
+        </w:rPr>
+      </w:pPr>
+      <w:r>
+        <w:rPr>
+          <w:lang w:val="en-US"/>
+        </w:rPr>
+        <w:t>Check how the target is missed…</w:t>
+      </w:r>
+    </w:p>
+    <w:p>
+      <w:pPr>
+        <w:rPr>
+          <w:lang w:val="en-US"/>
+        </w:rPr>
+      </w:pPr>
+      <w:r>
+        <w:rPr>
+          <w:lang w:val="en-US"/>
+        </w:rPr>
+        <w:t>The correction is not at the exact position to improve the target!</w:t>
+      </w:r>
+    </w:p>
+    <w:p>
+      <w:pPr>
+        <w:rPr>
+          <w:lang w:val="en-US"/>
+        </w:rPr>
+      </w:pPr>
+      <w:r>
+        <w:rPr>
+          <w:lang w:val="en-US"/>
+        </w:rPr>
+        <w:t>Fi</w:t>
+      </w:r>
+      <w:r>
+        <w:rPr>
+          <w:lang w:val="en-US"/>
+        </w:rPr>
+        <w:t>rst</w:t>
+      </w:r>
+      <w:r>
+        <w:rPr>
+          <w:lang w:val="en-US"/>
+        </w:rPr>
+        <w:t xml:space="preserve"> </w:t>
+      </w:r>
+      <w:r>
+        <w:rPr>
+          <w:lang w:val="en-US"/>
+        </w:rPr>
+        <w:t>make the error</w:t>
+      </w:r>
+      <w:r>
+        <w:rPr>
+          <w:lang w:val="en-US"/>
+        </w:rPr>
+        <w:t>s apparent – check their direction!</w:t>
+      </w:r>
+    </w:p>
+    <w:p>
+      <w:pPr>
+        <w:rPr>
+          <w:lang w:val="en-US"/>
+        </w:rPr>
+      </w:pPr>
+      <w:r>
+        <w:rPr>
+          <w:lang w:val="en-US"/>
+        </w:rPr>
+        <w:tab/>
+        <w:t>Find location and direction of most change in the new [image, radius] raster</w:t>
+      </w:r>
+    </w:p>
+    <w:p>
+      <w:pPr>
+        <w:pStyle w:val="Heading4"/>
+        <w:rPr>
+          <w:lang w:val="en-US"/>
+        </w:rPr>
+      </w:pPr>
+      <w:r>
+        <w:rPr>
+          <w:lang w:val="en-US"/>
+        </w:rPr>
+        <w:t>New flow: Several steps per target</w:t>
+      </w:r>
+    </w:p>
+    <w:p>
+      <w:pPr>
+        <w:rPr>
+          <w:lang w:val="en-US"/>
+        </w:rPr>
+      </w:pPr>
+      <w:r>
+        <w:rPr>
+          <w:lang w:val="en-US"/>
+        </w:rPr>
+        <w:t>First select a target to correct</w:t>
+      </w:r>
+    </w:p>
+    <w:p>
+      <w:pPr>
+        <w:rPr>
+          <w:lang w:val="en-US"/>
+        </w:rPr>
+      </w:pPr>
+      <w:r>
+        <w:rPr>
+          <w:lang w:val="en-US"/>
+        </w:rPr>
+        <w:t>Then take several steps until it is significantly improved (at least 40%)</w:t>
+      </w:r>
+    </w:p>
+    <w:p>
+      <w:pPr>
+        <w:rPr>
+          <w:lang w:val="en-US"/>
+        </w:rPr>
+      </w:pPr>
+      <w:r>
+        <w:rPr>
+          <w:lang w:val="en-US"/>
+        </w:rPr>
+        <w:t>For each target there are 4 spatial options: Each of the 2 tubes, Left &amp; Right</w:t>
+      </w:r>
+    </w:p>
+    <w:p>
+      <w:pPr>
+        <w:rPr>
+          <w:lang w:val="en-US"/>
+        </w:rPr>
+      </w:pPr>
+      <w:r>
+        <w:rPr>
+          <w:lang w:val="en-US"/>
+        </w:rPr>
+        <w:t>One of the tubes may not be effective.</w:t>
+      </w:r>
+    </w:p>
+    <w:p>
+      <w:pPr>
+        <w:rPr>
+          <w:lang w:val="en-US"/>
+        </w:rPr>
+      </w:pPr>
+    </w:p>
+    <w:p>
+      <w:pPr>
+        <w:pStyle w:val="Heading2"/>
+        <w:rPr>
+          <w:lang w:val="en-US"/>
+        </w:rPr>
+      </w:pPr>
+      <w:r>
+        <w:rPr>
+          <w:lang w:val="en-US"/>
+        </w:rPr>
+        <w:t>Use IIR to correct poly tables – 2/11/24</w:t>
+      </w:r>
+    </w:p>
+    <w:p>
+      <w:pPr>
+        <w:rPr>
+          <w:lang w:val="en-US"/>
+        </w:rPr>
+      </w:pPr>
+      <w:r>
+        <w:rPr>
+          <w:lang w:val="en-US"/>
+        </w:rPr>
+        <w:t>Some ideas:</w:t>
+      </w:r>
+    </w:p>
+    <w:p>
+      <w:pPr>
+        <w:pStyle w:val="ListParagraph"/>
+        <w:numPr>
+          <w:ilvl w:val="0"/>
+          <w:numId w:val="1"/>
+        </w:numPr>
+        <w:rPr>
+          <w:lang w:val="en-US"/>
+        </w:rPr>
+      </w:pPr>
+      <w:r>
+        <w:rPr>
+          <w:lang w:val="en-US"/>
+        </w:rPr>
+        <w:t>Separate the “abs diff from target” score from all other scores</w:t>
+      </w:r>
+    </w:p>
+    <w:p>
+      <w:pPr>
+        <w:pStyle w:val="ListParagraph"/>
+        <w:numPr>
+          <w:ilvl w:val="1"/>
+          <w:numId w:val="1"/>
+        </w:numPr>
+        <w:rPr>
+          <w:lang w:val="en-US"/>
+        </w:rPr>
+      </w:pPr>
+      <w:r>
+        <w:rPr>
+          <w:lang w:val="en-US"/>
+        </w:rPr>
+        <w:t>Try accepting steps only by “average abs diff”</w:t>
+      </w:r>
+    </w:p>
+    <w:p>
+      <w:pPr>
+        <w:pStyle w:val="ListParagraph"/>
+        <w:numPr>
+          <w:ilvl w:val="1"/>
+          <w:numId w:val="1"/>
+        </w:numPr>
+        <w:rPr>
+          <w:lang w:val="en-US"/>
+        </w:rPr>
+      </w:pPr>
+      <w:r>
+        <w:rPr>
+          <w:lang w:val="en-US"/>
+        </w:rPr>
+        <w:t>Make sure that the max point that was targeted really improved</w:t>
+      </w:r>
+    </w:p>
+    <w:p>
+      <w:pPr>
+        <w:pStyle w:val="ListParagraph"/>
+        <w:numPr>
+          <w:ilvl w:val="0"/>
+          <w:numId w:val="1"/>
+        </w:numPr>
+        <w:rPr>
+          <w:lang w:val="en-US"/>
+        </w:rPr>
+      </w:pPr>
+      <w:r>
+        <w:rPr>
+          <w:lang w:val="en-US"/>
+        </w:rPr>
+        <w:t>Maybe try correcting both tubes – and see which one is better?</w:t>
+      </w:r>
+    </w:p>
+    <w:p>
+      <w:pPr>
+        <w:pStyle w:val="ListParagraph"/>
+        <w:numPr>
+          <w:ilvl w:val="0"/>
+          <w:numId w:val="1"/>
+        </w:numPr>
+        <w:rPr>
+          <w:lang w:val="en-US"/>
+        </w:rPr>
+      </w:pPr>
+      <w:r>
+        <w:rPr>
+          <w:lang w:val="en-US"/>
+        </w:rPr>
+        <w:t>Select patches of different radius for deviations of different size</w:t>
+      </w:r>
+    </w:p>
+    <w:p>
+      <w:pPr>
+        <w:pStyle w:val="ListParagraph"/>
+        <w:numPr>
+          <w:ilvl w:val="1"/>
+          <w:numId w:val="1"/>
+        </w:numPr>
+        <w:rPr>
+          <w:lang w:val="en-US"/>
+        </w:rPr>
+      </w:pPr>
+      <w:r>
+        <w:rPr>
+          <w:lang w:val="en-US"/>
+        </w:rPr>
+        <w:t>Prepare several initial patches</w:t>
+      </w:r>
+    </w:p>
+    <w:p>
+      <w:pPr>
+        <w:pStyle w:val="ListParagraph"/>
+        <w:numPr>
+          <w:ilvl w:val="0"/>
+          <w:numId w:val="1"/>
+        </w:numPr>
+        <w:rPr>
+          <w:lang w:val="en-US"/>
+        </w:rPr>
+      </w:pPr>
+      <w:r>
+        <w:rPr>
+          <w:lang w:val="en-US"/>
+        </w:rPr>
+        <w:t>Avoid traps of repeatedly trying to correct failed corrections</w:t>
+      </w:r>
+      <w:r>
+        <w:rPr>
+          <w:lang w:val="en-US"/>
+        </w:rPr>
+        <w:t xml:space="preserve"> </w:t>
+      </w:r>
+    </w:p>
+    <w:p>
+      <w:pPr>
+        <w:rPr>
+          <w:lang w:val="en-US"/>
+        </w:rPr>
+      </w:pPr>
+    </w:p>
+    <w:p>
+      <w:pPr>
+        <w:pStyle w:val="Heading2"/>
+        <w:rPr>
+          <w:lang w:val="en-US"/>
+        </w:rPr>
+      </w:pPr>
+      <w:r>
+        <w:rPr>
+          <w:lang w:val="en-US"/>
+        </w:rPr>
+        <w:t>Use IIR to correct poly tables – 2/11/24</w:t>
+      </w:r>
+    </w:p>
+    <w:p>
+      <w:pPr>
+        <w:rPr>
+          <w:lang w:val="en-US"/>
+        </w:rPr>
+      </w:pPr>
+      <w:r>
+        <w:rPr>
+          <w:lang w:val="en-US"/>
+        </w:rPr>
+        <w:t>Add global log to help understand how steps are selected and what is the result</w:t>
+      </w:r>
     </w:p>
     <w:p>
       <w:pPr>
@@ -309,6 +695,7 @@
         <w:rPr>
           <w:lang w:val="en-US"/>
         </w:rPr>
+        <w:lastRenderedPageBreak/>
         <w:t>self.avgDev</w:t>
       </w:r>
       <w:proofErr w:type="spellEnd"/>
@@ -676,6 +1063,195 @@
     </w:sectPr>
   </w:body>
 </w:document>
+</file>
+
+<file path=word/numbering.xml><?xml version="1.0" encoding="utf-8"?>
+<w:numbering xmlns:wpc="http://schemas.microsoft.com/office/word/2010/wordprocessingCanvas" xmlns:cx="http://schemas.microsoft.com/office/drawing/2014/chartex" xmlns:cx1="http://schemas.microsoft.com/office/drawing/2015/9/8/chartex" xmlns:cx2="http://schemas.microsoft.com/office/drawing/2015/10/21/chartex" xmlns:cx3="http://schemas.microsoft.com/office/drawing/2016/5/9/chartex" xmlns:cx4="http://schemas.microsoft.com/office/drawing/2016/5/10/chartex" xmlns:cx5="http://schemas.microsoft.com/office/drawing/2016/5/11/chartex" xmlns:cx6="http://schemas.microsoft.com/office/drawing/2016/5/12/chartex" xmlns:cx7="http://schemas.microsoft.com/office/drawing/2016/5/13/chartex" xmlns:cx8="http://schemas.microsoft.com/office/drawing/2016/5/14/chartex" xmlns:mc="http://schemas.openxmlformats.org/markup-compatibility/2006" xmlns:aink="http://schemas.microsoft.com/office/drawing/2016/ink" xmlns:am3d="http://schemas.microsoft.com/office/drawing/2017/model3d" xmlns:o="urn:schemas-microsoft-com:office:office" xmlns:oel="http://schemas.microsoft.com/office/2019/extlst" xmlns:r="http://schemas.openxmlformats.org/officeDocument/2006/relationships" xmlns:m="http://schemas.openxmlformats.org/officeDocument/2006/math" xmlns:v="urn:schemas-microsoft-com:vml" xmlns:wp14="http://schemas.microsoft.com/office/word/2010/wordprocessingDrawing" xmlns:wp="http://schemas.openxmlformats.org/drawingml/2006/wordprocessingDrawing" xmlns:w10="urn:schemas-microsoft-com:office:word" xmlns:w="http://schemas.openxmlformats.org/wordprocessingml/2006/main" xmlns:w14="http://schemas.microsoft.com/office/word/2010/wordml" xmlns:w15="http://schemas.microsoft.com/office/word/2012/wordml" xmlns:w16cex="http://schemas.microsoft.com/office/word/2018/wordml/cex" xmlns:w16cid="http://schemas.microsoft.com/office/word/2016/wordml/cid" xmlns:w16="http://schemas.microsoft.com/office/word/2018/wordml" xmlns:w16du="http://schemas.microsoft.com/office/word/2023/wordml/word16du" xmlns:w16sdtdh="http://schemas.microsoft.com/office/word/2020/wordml/sdtdatahash" xmlns:w16se="http://schemas.microsoft.com/office/word/2015/wordml/symex" xmlns:wpg="http://schemas.microsoft.com/office/word/2010/wordprocessingGroup" xmlns:wpi="http://schemas.microsoft.com/office/word/2010/wordprocessingInk" xmlns:wne="http://schemas.microsoft.com/office/word/2006/wordml" xmlns:wps="http://schemas.microsoft.com/office/word/2010/wordprocessingShape" mc:Ignorable="w14 w15 w16se w16cid w16 w16cex w16sdtdh w16du wp14">
+  <w:abstractNum w:abstractNumId="0" w15:restartNumberingAfterBreak="0">
+    <w:nsid w:val="14FC2FCE"/>
+    <w:multiLevelType w:val="hybridMultilevel"/>
+    <w:tmpl w:val="BA40E03E"/>
+    <w:lvl w:ilvl="0" w:tplc="20000011">
+      <w:start w:val="1"/>
+      <w:numFmt w:val="decimal"/>
+      <w:lvlText w:val="%1)"/>
+      <w:lvlJc w:val="left"/>
+      <w:pPr>
+        <w:ind w:left="720" w:hanging="360"/>
+      </w:pPr>
+      <w:rPr>
+        <w:rFonts w:hint="default"/>
+      </w:rPr>
+    </w:lvl>
+    <w:lvl w:ilvl="1" w:tplc="20000019" w:tentative="1">
+      <w:start w:val="1"/>
+      <w:numFmt w:val="lowerLetter"/>
+      <w:lvlText w:val="%2."/>
+      <w:lvlJc w:val="left"/>
+      <w:pPr>
+        <w:ind w:left="1440" w:hanging="360"/>
+      </w:pPr>
+    </w:lvl>
+    <w:lvl w:ilvl="2" w:tplc="2000001B" w:tentative="1">
+      <w:start w:val="1"/>
+      <w:numFmt w:val="lowerRoman"/>
+      <w:lvlText w:val="%3."/>
+      <w:lvlJc w:val="right"/>
+      <w:pPr>
+        <w:ind w:left="2160" w:hanging="180"/>
+      </w:pPr>
+    </w:lvl>
+    <w:lvl w:ilvl="3" w:tplc="2000000F" w:tentative="1">
+      <w:start w:val="1"/>
+      <w:numFmt w:val="decimal"/>
+      <w:lvlText w:val="%4."/>
+      <w:lvlJc w:val="left"/>
+      <w:pPr>
+        <w:ind w:left="2880" w:hanging="360"/>
+      </w:pPr>
+    </w:lvl>
+    <w:lvl w:ilvl="4" w:tplc="20000019" w:tentative="1">
+      <w:start w:val="1"/>
+      <w:numFmt w:val="lowerLetter"/>
+      <w:lvlText w:val="%5."/>
+      <w:lvlJc w:val="left"/>
+      <w:pPr>
+        <w:ind w:left="3600" w:hanging="360"/>
+      </w:pPr>
+    </w:lvl>
+    <w:lvl w:ilvl="5" w:tplc="2000001B" w:tentative="1">
+      <w:start w:val="1"/>
+      <w:numFmt w:val="lowerRoman"/>
+      <w:lvlText w:val="%6."/>
+      <w:lvlJc w:val="right"/>
+      <w:pPr>
+        <w:ind w:left="4320" w:hanging="180"/>
+      </w:pPr>
+    </w:lvl>
+    <w:lvl w:ilvl="6" w:tplc="2000000F" w:tentative="1">
+      <w:start w:val="1"/>
+      <w:numFmt w:val="decimal"/>
+      <w:lvlText w:val="%7."/>
+      <w:lvlJc w:val="left"/>
+      <w:pPr>
+        <w:ind w:left="5040" w:hanging="360"/>
+      </w:pPr>
+    </w:lvl>
+    <w:lvl w:ilvl="7" w:tplc="20000019" w:tentative="1">
+      <w:start w:val="1"/>
+      <w:numFmt w:val="lowerLetter"/>
+      <w:lvlText w:val="%8."/>
+      <w:lvlJc w:val="left"/>
+      <w:pPr>
+        <w:ind w:left="5760" w:hanging="360"/>
+      </w:pPr>
+    </w:lvl>
+    <w:lvl w:ilvl="8" w:tplc="2000001B" w:tentative="1">
+      <w:start w:val="1"/>
+      <w:numFmt w:val="lowerRoman"/>
+      <w:lvlText w:val="%9."/>
+      <w:lvlJc w:val="right"/>
+      <w:pPr>
+        <w:ind w:left="6480" w:hanging="180"/>
+      </w:pPr>
+    </w:lvl>
+  </w:abstractNum>
+  <w:abstractNum w:abstractNumId="1" w15:restartNumberingAfterBreak="0">
+    <w:nsid w:val="360219B6"/>
+    <w:multiLevelType w:val="hybridMultilevel"/>
+    <w:tmpl w:val="E97024BC"/>
+    <w:lvl w:ilvl="0" w:tplc="20000011">
+      <w:start w:val="1"/>
+      <w:numFmt w:val="decimal"/>
+      <w:lvlText w:val="%1)"/>
+      <w:lvlJc w:val="left"/>
+      <w:pPr>
+        <w:ind w:left="720" w:hanging="360"/>
+      </w:pPr>
+      <w:rPr>
+        <w:rFonts w:hint="default"/>
+      </w:rPr>
+    </w:lvl>
+    <w:lvl w:ilvl="1" w:tplc="20000019">
+      <w:start w:val="1"/>
+      <w:numFmt w:val="lowerLetter"/>
+      <w:lvlText w:val="%2."/>
+      <w:lvlJc w:val="left"/>
+      <w:pPr>
+        <w:ind w:left="1440" w:hanging="360"/>
+      </w:pPr>
+    </w:lvl>
+    <w:lvl w:ilvl="2" w:tplc="2000001B" w:tentative="1">
+      <w:start w:val="1"/>
+      <w:numFmt w:val="lowerRoman"/>
+      <w:lvlText w:val="%3."/>
+      <w:lvlJc w:val="right"/>
+      <w:pPr>
+        <w:ind w:left="2160" w:hanging="180"/>
+      </w:pPr>
+    </w:lvl>
+    <w:lvl w:ilvl="3" w:tplc="2000000F" w:tentative="1">
+      <w:start w:val="1"/>
+      <w:numFmt w:val="decimal"/>
+      <w:lvlText w:val="%4."/>
+      <w:lvlJc w:val="left"/>
+      <w:pPr>
+        <w:ind w:left="2880" w:hanging="360"/>
+      </w:pPr>
+    </w:lvl>
+    <w:lvl w:ilvl="4" w:tplc="20000019" w:tentative="1">
+      <w:start w:val="1"/>
+      <w:numFmt w:val="lowerLetter"/>
+      <w:lvlText w:val="%5."/>
+      <w:lvlJc w:val="left"/>
+      <w:pPr>
+        <w:ind w:left="3600" w:hanging="360"/>
+      </w:pPr>
+    </w:lvl>
+    <w:lvl w:ilvl="5" w:tplc="2000001B" w:tentative="1">
+      <w:start w:val="1"/>
+      <w:numFmt w:val="lowerRoman"/>
+      <w:lvlText w:val="%6."/>
+      <w:lvlJc w:val="right"/>
+      <w:pPr>
+        <w:ind w:left="4320" w:hanging="180"/>
+      </w:pPr>
+    </w:lvl>
+    <w:lvl w:ilvl="6" w:tplc="2000000F" w:tentative="1">
+      <w:start w:val="1"/>
+      <w:numFmt w:val="decimal"/>
+      <w:lvlText w:val="%7."/>
+      <w:lvlJc w:val="left"/>
+      <w:pPr>
+        <w:ind w:left="5040" w:hanging="360"/>
+      </w:pPr>
+    </w:lvl>
+    <w:lvl w:ilvl="7" w:tplc="20000019" w:tentative="1">
+      <w:start w:val="1"/>
+      <w:numFmt w:val="lowerLetter"/>
+      <w:lvlText w:val="%8."/>
+      <w:lvlJc w:val="left"/>
+      <w:pPr>
+        <w:ind w:left="5760" w:hanging="360"/>
+      </w:pPr>
+    </w:lvl>
+    <w:lvl w:ilvl="8" w:tplc="2000001B" w:tentative="1">
+      <w:start w:val="1"/>
+      <w:numFmt w:val="lowerRoman"/>
+      <w:lvlText w:val="%9."/>
+      <w:lvlJc w:val="right"/>
+      <w:pPr>
+        <w:ind w:left="6480" w:hanging="180"/>
+      </w:pPr>
+    </w:lvl>
+  </w:abstractNum>
+  <w:num w:numId="1" w16cid:durableId="233471914">
+    <w:abstractNumId w:val="1"/>
+  </w:num>
+  <w:num w:numId="2" w16cid:durableId="392581120">
+    <w:abstractNumId w:val="0"/>
+  </w:num>
+</w:numbering>
 </file>
 
 <file path=word/styles.xml><?xml version="1.0" encoding="utf-8"?>
@@ -1250,6 +1826,17 @@
       <w:color w:val="2F5496" w:themeColor="accent1" w:themeShade="BF"/>
     </w:rPr>
   </w:style>
+  <w:style w:type="paragraph" w:styleId="ListParagraph">
+    <w:name w:val="List Paragraph"/>
+    <w:basedOn w:val="Normal"/>
+    <w:uiPriority w:val="34"/>
+    <w:qFormat/>
+    <w:rsid w:val="00636CF0"/>
+    <w:pPr>
+      <w:ind w:left="720"/>
+      <w:contextualSpacing/>
+    </w:pPr>
+  </w:style>
 </w:styles>
 </file>
 
@@ -1546,4 +2133,228 @@
     </a:ext>
   </a:extLst>
 </a:theme>
+</file>
+
+<file path=customXml/item1.xml><?xml version="1.0" encoding="utf-8"?>
+<p:properties xmlns:p="http://schemas.microsoft.com/office/2006/metadata/properties" xmlns:xsi="http://www.w3.org/2001/XMLSchema-instance" xmlns:pc="http://schemas.microsoft.com/office/infopath/2007/PartnerControls">
+  <documentManagement/>
+</p:properties>
+</file>
+
+<file path=customXml/item2.xml><?xml version="1.0" encoding="utf-8"?>
+<?mso-contentType ?>
+<FormTemplates xmlns="http://schemas.microsoft.com/sharepoint/v3/contenttype/forms">
+  <Display>DocumentLibraryForm</Display>
+  <Edit>DocumentLibraryForm</Edit>
+  <New>DocumentLibraryForm</New>
+</FormTemplates>
+</file>
+
+<file path=customXml/item3.xml><?xml version="1.0" encoding="utf-8"?>
+<ct:contentTypeSchema xmlns:ct="http://schemas.microsoft.com/office/2006/metadata/contentType" xmlns:ma="http://schemas.microsoft.com/office/2006/metadata/properties/metaAttributes" ct:_="" ma:_="" ma:contentTypeName="Document" ma:contentTypeID="0x0101005DF3E51FA61584439D1D018B8B582B02" ma:contentTypeVersion="9" ma:contentTypeDescription="Create a new document." ma:contentTypeScope="" ma:versionID="ee214bc72be4d0c2be1fbc8c46bac456">
+  <xsd:schema xmlns:xsd="http://www.w3.org/2001/XMLSchema" xmlns:xs="http://www.w3.org/2001/XMLSchema" xmlns:p="http://schemas.microsoft.com/office/2006/metadata/properties" xmlns:ns3="6632e52e-8e0c-4c90-a779-68c11d84a9c1" targetNamespace="http://schemas.microsoft.com/office/2006/metadata/properties" ma:root="true" ma:fieldsID="2fdaa775e3b639435321e699302e96e1" ns3:_="">
+    <xsd:import namespace="6632e52e-8e0c-4c90-a779-68c11d84a9c1"/>
+    <xsd:element name="properties">
+      <xsd:complexType>
+        <xsd:sequence>
+          <xsd:element name="documentManagement">
+            <xsd:complexType>
+              <xsd:all>
+                <xsd:element ref="ns3:MediaServiceMetadata" minOccurs="0"/>
+                <xsd:element ref="ns3:MediaServiceFastMetadata" minOccurs="0"/>
+                <xsd:element ref="ns3:MediaServiceSearchProperties" minOccurs="0"/>
+                <xsd:element ref="ns3:MediaServiceDateTaken" minOccurs="0"/>
+                <xsd:element ref="ns3:MediaServiceObjectDetectorVersions" minOccurs="0"/>
+                <xsd:element ref="ns3:MediaServiceSystemTags" minOccurs="0"/>
+                <xsd:element ref="ns3:MediaServiceGenerationTime" minOccurs="0"/>
+                <xsd:element ref="ns3:MediaServiceEventHashCode" minOccurs="0"/>
+                <xsd:element ref="ns3:MediaLengthInSeconds" minOccurs="0"/>
+              </xsd:all>
+            </xsd:complexType>
+          </xsd:element>
+        </xsd:sequence>
+      </xsd:complexType>
+    </xsd:element>
+  </xsd:schema>
+  <xsd:schema xmlns:xsd="http://www.w3.org/2001/XMLSchema" xmlns:xs="http://www.w3.org/2001/XMLSchema" xmlns:dms="http://schemas.microsoft.com/office/2006/documentManagement/types" xmlns:pc="http://schemas.microsoft.com/office/infopath/2007/PartnerControls" targetNamespace="6632e52e-8e0c-4c90-a779-68c11d84a9c1" elementFormDefault="qualified">
+    <xsd:import namespace="http://schemas.microsoft.com/office/2006/documentManagement/types"/>
+    <xsd:import namespace="http://schemas.microsoft.com/office/infopath/2007/PartnerControls"/>
+    <xsd:element name="MediaServiceMetadata" ma:index="8" nillable="true" ma:displayName="MediaServiceMetadata" ma:hidden="true" ma:internalName="MediaServiceMetadata" ma:readOnly="true">
+      <xsd:simpleType>
+        <xsd:restriction base="dms:Note"/>
+      </xsd:simpleType>
+    </xsd:element>
+    <xsd:element name="MediaServiceFastMetadata" ma:index="9" nillable="true" ma:displayName="MediaServiceFastMetadata" ma:hidden="true" ma:internalName="MediaServiceFastMetadata" ma:readOnly="true">
+      <xsd:simpleType>
+        <xsd:restriction base="dms:Note"/>
+      </xsd:simpleType>
+    </xsd:element>
+    <xsd:element name="MediaServiceSearchProperties" ma:index="10" nillable="true" ma:displayName="MediaServiceSearchProperties" ma:hidden="true" ma:internalName="MediaServiceSearchProperties" ma:readOnly="true">
+      <xsd:simpleType>
+        <xsd:restriction base="dms:Note"/>
+      </xsd:simpleType>
+    </xsd:element>
+    <xsd:element name="MediaServiceDateTaken" ma:index="11" nillable="true" ma:displayName="MediaServiceDateTaken" ma:hidden="true" ma:indexed="true" ma:internalName="MediaServiceDateTaken" ma:readOnly="true">
+      <xsd:simpleType>
+        <xsd:restriction base="dms:Text"/>
+      </xsd:simpleType>
+    </xsd:element>
+    <xsd:element name="MediaServiceObjectDetectorVersions" ma:index="12" nillable="true" ma:displayName="MediaServiceObjectDetectorVersions" ma:hidden="true" ma:indexed="true" ma:internalName="MediaServiceObjectDetectorVersions" ma:readOnly="true">
+      <xsd:simpleType>
+        <xsd:restriction base="dms:Text"/>
+      </xsd:simpleType>
+    </xsd:element>
+    <xsd:element name="MediaServiceSystemTags" ma:index="13" nillable="true" ma:displayName="MediaServiceSystemTags" ma:hidden="true" ma:internalName="MediaServiceSystemTags" ma:readOnly="true">
+      <xsd:simpleType>
+        <xsd:restriction base="dms:Note"/>
+      </xsd:simpleType>
+    </xsd:element>
+    <xsd:element name="MediaServiceGenerationTime" ma:index="14" nillable="true" ma:displayName="MediaServiceGenerationTime" ma:hidden="true" ma:internalName="MediaServiceGenerationTime" ma:readOnly="true">
+      <xsd:simpleType>
+        <xsd:restriction base="dms:Text"/>
+      </xsd:simpleType>
+    </xsd:element>
+    <xsd:element name="MediaServiceEventHashCode" ma:index="15" nillable="true" ma:displayName="MediaServiceEventHashCode" ma:hidden="true" ma:internalName="MediaServiceEventHashCode" ma:readOnly="true">
+      <xsd:simpleType>
+        <xsd:restriction base="dms:Text"/>
+      </xsd:simpleType>
+    </xsd:element>
+    <xsd:element name="MediaLengthInSeconds" ma:index="16" nillable="true" ma:displayName="MediaLengthInSeconds" ma:hidden="true" ma:internalName="MediaLengthInSeconds" ma:readOnly="true">
+      <xsd:simpleType>
+        <xsd:restriction base="dms:Unknown"/>
+      </xsd:simpleType>
+    </xsd:element>
+  </xsd:schema>
+  <xsd:schema xmlns="http://schemas.openxmlformats.org/package/2006/metadata/core-properties" xmlns:xsd="http://www.w3.org/2001/XMLSchema" xmlns:xsi="http://www.w3.org/2001/XMLSchema-instance" xmlns:dc="http://purl.org/dc/elements/1.1/" xmlns:dcterms="http://purl.org/dc/terms/" xmlns:odoc="http://schemas.microsoft.com/internal/obd" targetNamespace="http://schemas.openxmlformats.org/package/2006/metadata/core-properties" elementFormDefault="qualified" attributeFormDefault="unqualified" blockDefault="#all">
+    <xsd:import namespace="http://purl.org/dc/elements/1.1/" schemaLocation="http://dublincore.org/schemas/xmls/qdc/2003/04/02/dc.xsd"/>
+    <xsd:import namespace="http://purl.org/dc/terms/" schemaLocation="http://dublincore.org/schemas/xmls/qdc/2003/04/02/dcterms.xsd"/>
+    <xsd:element name="coreProperties" type="CT_coreProperties"/>
+    <xsd:complexType name="CT_coreProperties">
+      <xsd:all>
+        <xsd:element ref="dc:creator" minOccurs="0" maxOccurs="1"/>
+        <xsd:element ref="dcterms:created" minOccurs="0" maxOccurs="1"/>
+        <xsd:element ref="dc:identifier" minOccurs="0" maxOccurs="1"/>
+        <xsd:element name="contentType" minOccurs="0" maxOccurs="1" type="xsd:string" ma:index="0" ma:displayName="Content Type"/>
+        <xsd:element ref="dc:title" minOccurs="0" maxOccurs="1" ma:index="4" ma:displayName="Title"/>
+        <xsd:element ref="dc:subject" minOccurs="0" maxOccurs="1"/>
+        <xsd:element ref="dc:description" minOccurs="0" maxOccurs="1"/>
+        <xsd:element name="keywords" minOccurs="0" maxOccurs="1" type="xsd:string"/>
+        <xsd:element ref="dc:language" minOccurs="0" maxOccurs="1"/>
+        <xsd:element name="category" minOccurs="0" maxOccurs="1" type="xsd:string"/>
+        <xsd:element name="version" minOccurs="0" maxOccurs="1" type="xsd:string"/>
+        <xsd:element name="revision" minOccurs="0" maxOccurs="1" type="xsd:string">
+          <xsd:annotation>
+            <xsd:documentation>
+                        This value indicates the number of saves or revisions. The application is responsible for updating this value after each revision.
+                    </xsd:documentation>
+          </xsd:annotation>
+        </xsd:element>
+        <xsd:element name="lastModifiedBy" minOccurs="0" maxOccurs="1" type="xsd:string"/>
+        <xsd:element ref="dcterms:modified" minOccurs="0" maxOccurs="1"/>
+        <xsd:element name="contentStatus" minOccurs="0" maxOccurs="1" type="xsd:string"/>
+      </xsd:all>
+    </xsd:complexType>
+  </xsd:schema>
+  <xs:schema xmlns:pc="http://schemas.microsoft.com/office/infopath/2007/PartnerControls" xmlns:xs="http://www.w3.org/2001/XMLSchema" targetNamespace="http://schemas.microsoft.com/office/infopath/2007/PartnerControls" elementFormDefault="qualified" attributeFormDefault="unqualified">
+    <xs:element name="Person">
+      <xs:complexType>
+        <xs:sequence>
+          <xs:element ref="pc:DisplayName" minOccurs="0"/>
+          <xs:element ref="pc:AccountId" minOccurs="0"/>
+          <xs:element ref="pc:AccountType" minOccurs="0"/>
+        </xs:sequence>
+      </xs:complexType>
+    </xs:element>
+    <xs:element name="DisplayName" type="xs:string"/>
+    <xs:element name="AccountId" type="xs:string"/>
+    <xs:element name="AccountType" type="xs:string"/>
+    <xs:element name="BDCAssociatedEntity">
+      <xs:complexType>
+        <xs:sequence>
+          <xs:element ref="pc:BDCEntity" minOccurs="0" maxOccurs="unbounded"/>
+        </xs:sequence>
+        <xs:attribute ref="pc:EntityNamespace"/>
+        <xs:attribute ref="pc:EntityName"/>
+        <xs:attribute ref="pc:SystemInstanceName"/>
+        <xs:attribute ref="pc:AssociationName"/>
+      </xs:complexType>
+    </xs:element>
+    <xs:attribute name="EntityNamespace" type="xs:string"/>
+    <xs:attribute name="EntityName" type="xs:string"/>
+    <xs:attribute name="SystemInstanceName" type="xs:string"/>
+    <xs:attribute name="AssociationName" type="xs:string"/>
+    <xs:element name="BDCEntity">
+      <xs:complexType>
+        <xs:sequence>
+          <xs:element ref="pc:EntityDisplayName" minOccurs="0"/>
+          <xs:element ref="pc:EntityInstanceReference" minOccurs="0"/>
+          <xs:element ref="pc:EntityId1" minOccurs="0"/>
+          <xs:element ref="pc:EntityId2" minOccurs="0"/>
+          <xs:element ref="pc:EntityId3" minOccurs="0"/>
+          <xs:element ref="pc:EntityId4" minOccurs="0"/>
+          <xs:element ref="pc:EntityId5" minOccurs="0"/>
+        </xs:sequence>
+      </xs:complexType>
+    </xs:element>
+    <xs:element name="EntityDisplayName" type="xs:string"/>
+    <xs:element name="EntityInstanceReference" type="xs:string"/>
+    <xs:element name="EntityId1" type="xs:string"/>
+    <xs:element name="EntityId2" type="xs:string"/>
+    <xs:element name="EntityId3" type="xs:string"/>
+    <xs:element name="EntityId4" type="xs:string"/>
+    <xs:element name="EntityId5" type="xs:string"/>
+    <xs:element name="Terms">
+      <xs:complexType>
+        <xs:sequence>
+          <xs:element ref="pc:TermInfo" minOccurs="0" maxOccurs="unbounded"/>
+        </xs:sequence>
+      </xs:complexType>
+    </xs:element>
+    <xs:element name="TermInfo">
+      <xs:complexType>
+        <xs:sequence>
+          <xs:element ref="pc:TermName" minOccurs="0"/>
+          <xs:element ref="pc:TermId" minOccurs="0"/>
+        </xs:sequence>
+      </xs:complexType>
+    </xs:element>
+    <xs:element name="TermName" type="xs:string"/>
+    <xs:element name="TermId" type="xs:string"/>
+  </xs:schema>
+</ct:contentTypeSchema>
+</file>
+
+<file path=customXml/itemProps1.xml><?xml version="1.0" encoding="utf-8"?>
+<ds:datastoreItem xmlns:ds="http://schemas.openxmlformats.org/officeDocument/2006/customXml" ds:itemID="{8E1E1B03-BDBF-4A8D-A7FC-1464507C7878}">
+  <ds:schemaRefs>
+    <ds:schemaRef ds:uri="http://schemas.microsoft.com/office/2006/metadata/properties"/>
+    <ds:schemaRef ds:uri="http://schemas.microsoft.com/office/infopath/2007/PartnerControls"/>
+  </ds:schemaRefs>
+</ds:datastoreItem>
+</file>
+
+<file path=customXml/itemProps2.xml><?xml version="1.0" encoding="utf-8"?>
+<ds:datastoreItem xmlns:ds="http://schemas.openxmlformats.org/officeDocument/2006/customXml" ds:itemID="{22BA91C8-6698-4A00-A5F4-D0AE99B77DF9}">
+  <ds:schemaRefs>
+    <ds:schemaRef ds:uri="http://schemas.microsoft.com/sharepoint/v3/contenttype/forms"/>
+  </ds:schemaRefs>
+</ds:datastoreItem>
+</file>
+
+<file path=customXml/itemProps3.xml><?xml version="1.0" encoding="utf-8"?>
+<ds:datastoreItem xmlns:ds="http://schemas.openxmlformats.org/officeDocument/2006/customXml" ds:itemID="{6A23BFA8-FF83-4A98-A4D0-E6FE81564661}">
+  <ds:schemaRefs>
+    <ds:schemaRef ds:uri="http://schemas.microsoft.com/office/2006/metadata/contentType"/>
+    <ds:schemaRef ds:uri="http://schemas.microsoft.com/office/2006/metadata/properties/metaAttributes"/>
+    <ds:schemaRef ds:uri="http://www.w3.org/2001/XMLSchema"/>
+    <ds:schemaRef ds:uri="http://schemas.microsoft.com/office/2006/metadata/properties"/>
+    <ds:schemaRef ds:uri="6632e52e-8e0c-4c90-a779-68c11d84a9c1"/>
+    <ds:schemaRef ds:uri="http://schemas.microsoft.com/office/2006/documentManagement/types"/>
+    <ds:schemaRef ds:uri="http://schemas.microsoft.com/office/infopath/2007/PartnerControls"/>
+    <ds:schemaRef ds:uri="http://schemas.openxmlformats.org/package/2006/metadata/core-properties"/>
+    <ds:schemaRef ds:uri="http://purl.org/dc/elements/1.1/"/>
+    <ds:schemaRef ds:uri="http://purl.org/dc/terms/"/>
+    <ds:schemaRef ds:uri="http://schemas.microsoft.com/internal/obd"/>
+  </ds:schemaRefs>
+</ds:datastoreItem>
 </file>
</xml_diff>

<commit_message>
Add presentation of initial results
</commit_message>
<xml_diff>
--- a/Docs/Create Poly Tables - work notes.docx
+++ b/Docs/Create Poly Tables - work notes.docx
@@ -58,19 +58,487 @@
         <w:rPr>
           <w:lang w:val="en-US"/>
         </w:rPr>
-        <w:t xml:space="preserve">Use IIR to correct poly tables – </w:t>
-      </w:r>
-      <w:r>
-        <w:rPr>
-          <w:lang w:val="en-US"/>
-        </w:rPr>
-        <w:t>16</w:t>
-      </w:r>
-      <w:r>
-        <w:rPr>
-          <w:lang w:val="en-US"/>
-        </w:rPr>
-        <w:t>/11/24</w:t>
+        <w:t xml:space="preserve">Ideas for using </w:t>
+      </w:r>
+      <w:r>
+        <w:rPr>
+          <w:lang w:val="en-US"/>
+        </w:rPr>
+        <w:t>DL to create poly tables – 26/11/24</w:t>
+      </w:r>
+    </w:p>
+    <w:p>
+      <w:pPr>
+        <w:rPr>
+          <w:lang w:val="en-US"/>
+        </w:rPr>
+      </w:pPr>
+      <w:r>
+        <w:rPr>
+          <w:lang w:val="en-US"/>
+        </w:rPr>
+        <w:t>Input can be one or several Deviation Maps.</w:t>
+      </w:r>
+    </w:p>
+    <w:p>
+      <w:pPr>
+        <w:rPr>
+          <w:lang w:val="en-US"/>
+        </w:rPr>
+      </w:pPr>
+      <w:r>
+        <w:rPr>
+          <w:lang w:val="en-US"/>
+        </w:rPr>
+        <w:t>The connections can be spatially oriented – for each location use only relevant input space.</w:t>
+      </w:r>
+    </w:p>
+    <w:p>
+      <w:pPr>
+        <w:pStyle w:val="Heading4"/>
+        <w:rPr>
+          <w:lang w:val="en-US"/>
+        </w:rPr>
+      </w:pPr>
+      <w:r>
+        <w:rPr>
+          <w:lang w:val="en-US"/>
+        </w:rPr>
+        <w:t>Gradual approach</w:t>
+      </w:r>
+    </w:p>
+    <w:p>
+      <w:pPr>
+        <w:pStyle w:val="ListParagraph"/>
+        <w:numPr>
+          <w:ilvl w:val="0"/>
+          <w:numId w:val="4"/>
+        </w:numPr>
+        <w:rPr>
+          <w:lang w:val="en-US"/>
+        </w:rPr>
+      </w:pPr>
+      <w:r>
+        <w:rPr>
+          <w:lang w:val="en-US"/>
+        </w:rPr>
+        <w:t xml:space="preserve">Do some training for </w:t>
+      </w:r>
+      <w:r>
+        <w:rPr>
+          <w:lang w:val="en-US"/>
+        </w:rPr>
+        <w:t>fully connected</w:t>
+      </w:r>
+    </w:p>
+    <w:p>
+      <w:pPr>
+        <w:pStyle w:val="ListParagraph"/>
+        <w:numPr>
+          <w:ilvl w:val="0"/>
+          <w:numId w:val="4"/>
+        </w:numPr>
+        <w:rPr>
+          <w:lang w:val="en-US"/>
+        </w:rPr>
+      </w:pPr>
+      <w:r>
+        <w:rPr>
+          <w:lang w:val="en-US"/>
+        </w:rPr>
+        <w:t>Use central area of a few images for small input and output matrices</w:t>
+      </w:r>
+    </w:p>
+    <w:p>
+      <w:pPr>
+        <w:pStyle w:val="ListParagraph"/>
+        <w:numPr>
+          <w:ilvl w:val="0"/>
+          <w:numId w:val="4"/>
+        </w:numPr>
+        <w:rPr>
+          <w:lang w:val="en-US"/>
+        </w:rPr>
+      </w:pPr>
+      <w:r>
+        <w:rPr>
+          <w:lang w:val="en-US"/>
+        </w:rPr>
+        <w:t>Use BP results for loss function</w:t>
+      </w:r>
+    </w:p>
+    <w:p>
+      <w:pPr>
+        <w:pStyle w:val="ListParagraph"/>
+        <w:numPr>
+          <w:ilvl w:val="0"/>
+          <w:numId w:val="4"/>
+        </w:numPr>
+        <w:rPr>
+          <w:lang w:val="en-US"/>
+        </w:rPr>
+      </w:pPr>
+      <w:r>
+        <w:rPr>
+          <w:lang w:val="en-US"/>
+        </w:rPr>
+        <w:t>…</w:t>
+      </w:r>
+    </w:p>
+    <w:p>
+      <w:pPr>
+        <w:pStyle w:val="Heading2"/>
+        <w:rPr>
+          <w:lang w:val="en-US"/>
+        </w:rPr>
+      </w:pPr>
+      <w:r>
+        <w:rPr>
+          <w:lang w:val="en-US"/>
+        </w:rPr>
+        <w:t>Create real DL prototype – 25/11/24</w:t>
+      </w:r>
+    </w:p>
+    <w:p>
+      <w:pPr>
+        <w:rPr>
+          <w:lang w:val="en-US"/>
+        </w:rPr>
+      </w:pPr>
+      <w:r>
+        <w:rPr>
+          <w:lang w:val="en-US"/>
+        </w:rPr>
+        <w:t>New Spyder project at “</w:t>
+      </w:r>
+      <w:r>
+        <w:rPr>
+          <w:lang w:val="en-US"/>
+        </w:rPr>
+        <w:t>D:\SW\</w:t>
+      </w:r>
+      <w:proofErr w:type="spellStart"/>
+      <w:r>
+        <w:rPr>
+          <w:lang w:val="en-US"/>
+        </w:rPr>
+        <w:t>PolyDL</w:t>
+      </w:r>
+      <w:proofErr w:type="spellEnd"/>
+      <w:r>
+        <w:rPr>
+          <w:lang w:val="en-US"/>
+        </w:rPr>
+        <w:t>”</w:t>
+      </w:r>
+    </w:p>
+    <w:p>
+      <w:pPr>
+        <w:rPr>
+          <w:lang w:val="en-US"/>
+        </w:rPr>
+      </w:pPr>
+      <w:r>
+        <w:rPr>
+          <w:lang w:val="en-US"/>
+        </w:rPr>
+        <w:t>INPUT for DL:</w:t>
+      </w:r>
+    </w:p>
+    <w:p>
+      <w:pPr>
+        <w:rPr>
+          <w:lang w:val="en-US"/>
+        </w:rPr>
+      </w:pPr>
+      <w:r>
+        <w:rPr>
+          <w:lang w:val="en-US"/>
+        </w:rPr>
+        <w:tab/>
+        <w:t>The Dev Map</w:t>
+      </w:r>
+      <w:r>
+        <w:rPr>
+          <w:lang w:val="en-US"/>
+        </w:rPr>
+        <w:t xml:space="preserve"> – 280*260</w:t>
+      </w:r>
+    </w:p>
+    <w:p>
+      <w:pPr>
+        <w:rPr>
+          <w:lang w:val="en-US"/>
+        </w:rPr>
+      </w:pPr>
+      <w:r>
+        <w:rPr>
+          <w:lang w:val="en-US"/>
+        </w:rPr>
+        <w:t>NN:</w:t>
+      </w:r>
+    </w:p>
+    <w:p>
+      <w:pPr>
+        <w:rPr>
+          <w:lang w:val="en-US"/>
+        </w:rPr>
+      </w:pPr>
+      <w:r>
+        <w:rPr>
+          <w:lang w:val="en-US"/>
+        </w:rPr>
+        <w:tab/>
+        <w:t>All 2 All, few layers</w:t>
+      </w:r>
+    </w:p>
+    <w:p>
+      <w:pPr>
+        <w:rPr>
+          <w:lang w:val="en-US"/>
+        </w:rPr>
+      </w:pPr>
+      <w:r>
+        <w:rPr>
+          <w:lang w:val="en-US"/>
+        </w:rPr>
+        <w:t>Output – the fraction part of the 1</w:t>
+      </w:r>
+      <w:r>
+        <w:rPr>
+          <w:vertAlign w:val="superscript"/>
+          <w:lang w:val="en-US"/>
+        </w:rPr>
+        <w:t>st</w:t>
+      </w:r>
+      <w:r>
+        <w:rPr>
+          <w:lang w:val="en-US"/>
+        </w:rPr>
+        <w:t xml:space="preserve"> coefficient – valued between -0.01 and +0.01</w:t>
+      </w:r>
+    </w:p>
+    <w:p>
+      <w:pPr>
+        <w:rPr>
+          <w:lang w:val="en-US"/>
+        </w:rPr>
+      </w:pPr>
+      <w:r>
+        <w:rPr>
+          <w:lang w:val="en-US"/>
+        </w:rPr>
+        <w:t>Output size is 192 * 668</w:t>
+      </w:r>
+    </w:p>
+    <w:p>
+      <w:pPr>
+        <w:rPr>
+          <w:lang w:val="en-US"/>
+        </w:rPr>
+      </w:pPr>
+    </w:p>
+    <w:p>
+      <w:pPr>
+        <w:rPr>
+          <w:lang w:val="en-US"/>
+        </w:rPr>
+      </w:pPr>
+      <w:r>
+        <w:rPr>
+          <w:lang w:val="en-US"/>
+        </w:rPr>
+        <w:t>Try training initially for flat table!</w:t>
+      </w:r>
+    </w:p>
+    <w:p>
+      <w:pPr>
+        <w:rPr>
+          <w:lang w:val="en-US"/>
+        </w:rPr>
+      </w:pPr>
+    </w:p>
+    <w:p>
+      <w:pPr>
+        <w:pStyle w:val="Heading2"/>
+        <w:rPr>
+          <w:lang w:val="en-US"/>
+        </w:rPr>
+      </w:pPr>
+      <w:r>
+        <w:rPr>
+          <w:lang w:val="en-US"/>
+        </w:rPr>
+        <w:t>After discussion – 22/11/24</w:t>
+      </w:r>
+    </w:p>
+    <w:p>
+      <w:pPr>
+        <w:pStyle w:val="ListParagraph"/>
+        <w:numPr>
+          <w:ilvl w:val="0"/>
+          <w:numId w:val="3"/>
+        </w:numPr>
+        <w:rPr>
+          <w:lang w:val="en-US"/>
+        </w:rPr>
+      </w:pPr>
+      <w:r>
+        <w:rPr>
+          <w:lang w:val="en-US"/>
+        </w:rPr>
+        <w:t>Where are the edges of the water phantom container?</w:t>
+      </w:r>
+    </w:p>
+    <w:p>
+      <w:pPr>
+        <w:pStyle w:val="ListParagraph"/>
+        <w:numPr>
+          <w:ilvl w:val="1"/>
+          <w:numId w:val="3"/>
+        </w:numPr>
+        <w:rPr>
+          <w:lang w:val="en-US"/>
+        </w:rPr>
+      </w:pPr>
+      <w:r>
+        <w:rPr>
+          <w:lang w:val="en-US"/>
+        </w:rPr>
+        <w:t>They are well seen in FOV 450</w:t>
+      </w:r>
+    </w:p>
+    <w:p>
+      <w:pPr>
+        <w:pStyle w:val="ListParagraph"/>
+        <w:numPr>
+          <w:ilvl w:val="0"/>
+          <w:numId w:val="3"/>
+        </w:numPr>
+        <w:rPr>
+          <w:lang w:val="en-US"/>
+        </w:rPr>
+      </w:pPr>
+      <w:r>
+        <w:rPr>
+          <w:lang w:val="en-US"/>
+        </w:rPr>
+        <w:t>Galit suggest to separate data by FOV – set new sets of data</w:t>
+      </w:r>
+    </w:p>
+    <w:p>
+      <w:pPr>
+        <w:pStyle w:val="ListParagraph"/>
+        <w:numPr>
+          <w:ilvl w:val="1"/>
+          <w:numId w:val="3"/>
+        </w:numPr>
+        <w:rPr>
+          <w:lang w:val="en-US"/>
+        </w:rPr>
+      </w:pPr>
+      <w:r>
+        <w:rPr>
+          <w:lang w:val="en-US"/>
+        </w:rPr>
+        <w:t>New data from Galit is in “h:\Poly Calibration by AI\From Galit 2”</w:t>
+      </w:r>
+    </w:p>
+    <w:p>
+      <w:pPr>
+        <w:pStyle w:val="ListParagraph"/>
+        <w:numPr>
+          <w:ilvl w:val="0"/>
+          <w:numId w:val="3"/>
+        </w:numPr>
+        <w:rPr>
+          <w:lang w:val="en-US"/>
+        </w:rPr>
+      </w:pPr>
+      <w:r>
+        <w:rPr>
+          <w:lang w:val="en-US"/>
+        </w:rPr>
+        <w:t>I promise to try to create a prototype with real DL where recon is used only as LOSS</w:t>
+      </w:r>
+    </w:p>
+    <w:p>
+      <w:pPr>
+        <w:pStyle w:val="Heading2"/>
+        <w:rPr>
+          <w:lang w:val="en-US"/>
+        </w:rPr>
+      </w:pPr>
+      <w:r>
+        <w:rPr>
+          <w:lang w:val="en-US"/>
+        </w:rPr>
+        <w:t>Prepared presentation for Physics team – 21/11/24</w:t>
+      </w:r>
+    </w:p>
+    <w:p>
+      <w:pPr>
+        <w:rPr>
+          <w:lang w:val="en-US"/>
+        </w:rPr>
+      </w:pPr>
+      <w:r>
+        <w:rPr>
+          <w:lang w:val="en-US"/>
+        </w:rPr>
+        <w:t>Presentation is under GIT in:</w:t>
+      </w:r>
+    </w:p>
+    <w:p>
+      <w:pPr>
+        <w:rPr>
+          <w:lang w:val="en-US"/>
+        </w:rPr>
+      </w:pPr>
+      <w:r>
+        <w:rPr>
+          <w:lang w:val="en-US"/>
+        </w:rPr>
+        <w:t>D:\SW\PyIP\Docs</w:t>
+      </w:r>
+    </w:p>
+    <w:p>
+      <w:pPr>
+        <w:rPr>
+          <w:lang w:val="en-US"/>
+        </w:rPr>
+      </w:pPr>
+      <w:r>
+        <w:rPr>
+          <w:lang w:val="en-US"/>
+        </w:rPr>
+        <w:t>Result Driven Preparation of Poly Correction Tables - Initial Resea</w:t>
+      </w:r>
+      <w:r>
+        <w:rPr>
+          <w:lang w:val="en-US"/>
+        </w:rPr>
+        <w:t>r</w:t>
+      </w:r>
+      <w:r>
+        <w:rPr>
+          <w:lang w:val="en-US"/>
+        </w:rPr>
+        <w:t>ch Report.pptx</w:t>
+      </w:r>
+    </w:p>
+    <w:p>
+      <w:pPr>
+        <w:pStyle w:val="Heading2"/>
+        <w:rPr>
+          <w:lang w:val="en-US"/>
+        </w:rPr>
+      </w:pPr>
+      <w:r>
+        <w:rPr>
+          <w:lang w:val="en-US"/>
+        </w:rPr>
+        <w:t>Use IIR to correct poly tables – 16/11/24</w:t>
       </w:r>
     </w:p>
     <w:p>
@@ -101,19 +569,7 @@
         <w:rPr>
           <w:lang w:val="en-US"/>
         </w:rPr>
-        <w:t>T</w:t>
-      </w:r>
-      <w:r>
-        <w:rPr>
-          <w:lang w:val="en-US"/>
-        </w:rPr>
-        <w:t>he target itself is usually not improving</w:t>
-      </w:r>
-      <w:r>
-        <w:rPr>
-          <w:lang w:val="en-US"/>
-        </w:rPr>
-        <w:t xml:space="preserve"> - First check why?</w:t>
+        <w:t>The target itself is usually not improving - First check why?</w:t>
       </w:r>
     </w:p>
     <w:p>
@@ -171,31 +627,7 @@
         <w:rPr>
           <w:lang w:val="en-US"/>
         </w:rPr>
-        <w:t>Fi</w:t>
-      </w:r>
-      <w:r>
-        <w:rPr>
-          <w:lang w:val="en-US"/>
-        </w:rPr>
-        <w:t>rst</w:t>
-      </w:r>
-      <w:r>
-        <w:rPr>
-          <w:lang w:val="en-US"/>
-        </w:rPr>
-        <w:t xml:space="preserve"> </w:t>
-      </w:r>
-      <w:r>
-        <w:rPr>
-          <w:lang w:val="en-US"/>
-        </w:rPr>
-        <w:t>make the error</w:t>
-      </w:r>
-      <w:r>
-        <w:rPr>
-          <w:lang w:val="en-US"/>
-        </w:rPr>
-        <w:t>s apparent – check their direction!</w:t>
+        <w:t>First make the errors apparent – check their direction!</w:t>
       </w:r>
     </w:p>
     <w:p>
@@ -249,6 +681,7 @@
         <w:rPr>
           <w:lang w:val="en-US"/>
         </w:rPr>
+        <w:lastRenderedPageBreak/>
         <w:t>Then take several steps until it is significantly improved (at least 40%)</w:t>
       </w:r>
     </w:p>
@@ -695,302 +1128,302 @@
         <w:rPr>
           <w:lang w:val="en-US"/>
         </w:rPr>
+        <w:t>self.avgDev</w:t>
+      </w:r>
+      <w:proofErr w:type="spellEnd"/>
+      <w:r>
+        <w:rPr>
+          <w:lang w:val="en-US"/>
+        </w:rPr>
+        <w:t xml:space="preserve">=-1.0128281116485596, </w:t>
+      </w:r>
+      <w:proofErr w:type="spellStart"/>
+      <w:r>
+        <w:rPr>
+          <w:lang w:val="en-US"/>
+        </w:rPr>
+        <w:t>iImage</w:t>
+      </w:r>
+      <w:proofErr w:type="spellEnd"/>
+      <w:r>
+        <w:rPr>
+          <w:lang w:val="en-US"/>
+        </w:rPr>
+        <w:t xml:space="preserve">=92, </w:t>
+      </w:r>
+      <w:proofErr w:type="spellStart"/>
+      <w:r>
+        <w:rPr>
+          <w:lang w:val="en-US"/>
+        </w:rPr>
+        <w:t>iRad</w:t>
+      </w:r>
+      <w:proofErr w:type="spellEnd"/>
+      <w:r>
+        <w:rPr>
+          <w:lang w:val="en-US"/>
+        </w:rPr>
+        <w:t xml:space="preserve">=0, </w:t>
+      </w:r>
+      <w:proofErr w:type="spellStart"/>
+      <w:r>
+        <w:rPr>
+          <w:lang w:val="en-US"/>
+        </w:rPr>
+        <w:t>maxDev</w:t>
+      </w:r>
+      <w:proofErr w:type="spellEnd"/>
+      <w:r>
+        <w:rPr>
+          <w:lang w:val="en-US"/>
+        </w:rPr>
+        <w:t>=tensor(-458.4808)</w:t>
+      </w:r>
+    </w:p>
+    <w:p>
+      <w:pPr>
+        <w:rPr>
+          <w:lang w:val="en-US"/>
+        </w:rPr>
+      </w:pPr>
+      <w:r>
+        <w:rPr>
+          <w:lang w:val="en-US"/>
+        </w:rPr>
+        <w:t>Second run even worse:</w:t>
+      </w:r>
+    </w:p>
+    <w:p>
+      <w:pPr>
+        <w:rPr>
+          <w:lang w:val="en-US"/>
+        </w:rPr>
+      </w:pPr>
+      <w:proofErr w:type="spellStart"/>
+      <w:r>
+        <w:rPr>
+          <w:lang w:val="en-US"/>
+        </w:rPr>
+        <w:t>self.avgDev</w:t>
+      </w:r>
+      <w:proofErr w:type="spellEnd"/>
+      <w:r>
+        <w:rPr>
+          <w:lang w:val="en-US"/>
+        </w:rPr>
+        <w:t xml:space="preserve">=-0.9682614803314209, </w:t>
+      </w:r>
+      <w:proofErr w:type="spellStart"/>
+      <w:r>
+        <w:rPr>
+          <w:lang w:val="en-US"/>
+        </w:rPr>
+        <w:t>iImage</w:t>
+      </w:r>
+      <w:proofErr w:type="spellEnd"/>
+      <w:r>
+        <w:rPr>
+          <w:lang w:val="en-US"/>
+        </w:rPr>
+        <w:t xml:space="preserve">=92, </w:t>
+      </w:r>
+      <w:proofErr w:type="spellStart"/>
+      <w:r>
+        <w:rPr>
+          <w:lang w:val="en-US"/>
+        </w:rPr>
+        <w:t>iRad</w:t>
+      </w:r>
+      <w:proofErr w:type="spellEnd"/>
+      <w:r>
+        <w:rPr>
+          <w:lang w:val="en-US"/>
+        </w:rPr>
+        <w:t xml:space="preserve">=0, </w:t>
+      </w:r>
+      <w:proofErr w:type="spellStart"/>
+      <w:r>
+        <w:rPr>
+          <w:lang w:val="en-US"/>
+        </w:rPr>
+        <w:t>maxDev</w:t>
+      </w:r>
+      <w:proofErr w:type="spellEnd"/>
+      <w:r>
+        <w:rPr>
+          <w:lang w:val="en-US"/>
+        </w:rPr>
+        <w:t>=tensor(-999.0014)</w:t>
+      </w:r>
+    </w:p>
+    <w:p>
+      <w:pPr>
+        <w:rPr>
+          <w:lang w:val="en-US"/>
+        </w:rPr>
+      </w:pPr>
+      <w:r>
+        <w:rPr>
+          <w:lang w:val="en-US"/>
+        </w:rPr>
+        <w:t>The inner rings should be deterministic – as there are only 4 pixels!</w:t>
+      </w:r>
+    </w:p>
+    <w:p>
+      <w:pPr>
+        <w:rPr>
+          <w:lang w:val="en-US"/>
+        </w:rPr>
+      </w:pPr>
+      <w:r>
+        <w:rPr>
+          <w:lang w:val="en-US"/>
+        </w:rPr>
+        <w:t>Something is basically wrong with the average per radius computations!</w:t>
+      </w:r>
+    </w:p>
+    <w:p>
+      <w:pPr>
+        <w:rPr>
+          <w:lang w:val="en-US"/>
+        </w:rPr>
+      </w:pPr>
+    </w:p>
+    <w:p>
+      <w:pPr>
+        <w:pStyle w:val="Heading2"/>
+        <w:rPr>
+          <w:lang w:val="en-US"/>
+        </w:rPr>
+      </w:pPr>
+      <w:r>
+        <w:rPr>
+          <w:lang w:val="en-US"/>
+        </w:rPr>
+        <w:t>Check IR and IIR in a single automatic loop – 29/10/24</w:t>
+      </w:r>
+    </w:p>
+    <w:p>
+      <w:pPr>
+        <w:jc w:val="left"/>
+        <w:rPr>
+          <w:lang w:val="en-US"/>
+        </w:rPr>
+      </w:pPr>
+      <w:r>
+        <w:rPr>
+          <w:lang w:val="en-US"/>
+        </w:rPr>
+        <w:t xml:space="preserve">In </w:t>
+      </w:r>
+      <w:r>
+        <w:rPr>
+          <w:highlight w:val="yellow"/>
+          <w:lang w:val="en-US"/>
+        </w:rPr>
+        <w:t>Identify Ring Source.py</w:t>
+      </w:r>
+    </w:p>
+    <w:p>
+      <w:pPr>
+        <w:jc w:val="left"/>
+        <w:rPr>
+          <w:lang w:val="en-US"/>
+        </w:rPr>
+      </w:pPr>
+      <w:r>
+        <w:rPr>
+          <w:lang w:val="en-US"/>
+        </w:rPr>
+        <w:t xml:space="preserve">First activate new recon option: </w:t>
+      </w:r>
+    </w:p>
+    <w:p>
+      <w:pPr>
+        <w:jc w:val="left"/>
+        <w:rPr>
+          <w:lang w:val="en-US"/>
+        </w:rPr>
+      </w:pPr>
+      <w:r>
+        <w:rPr>
+          <w:lang w:val="en-US"/>
+        </w:rPr>
+        <w:t>Set config file “d:\Config\Poly\Impulse.txt”: Tube, row, detector</w:t>
+      </w:r>
+    </w:p>
+    <w:p>
+      <w:pPr>
+        <w:jc w:val="left"/>
+        <w:rPr>
+          <w:lang w:val="en-US"/>
+        </w:rPr>
+      </w:pPr>
+      <w:r>
+        <w:rPr>
+          <w:lang w:val="en-US"/>
+        </w:rPr>
+        <w:t>Set BP dump name at: “d:\Config\Poly\</w:t>
+      </w:r>
+      <w:r>
+        <w:rPr>
+          <w:lang w:val="en-US"/>
+        </w:rPr>
+        <w:t>BPDumpFileName.txt</w:t>
+      </w:r>
+      <w:r>
+        <w:rPr>
+          <w:lang w:val="en-US"/>
+        </w:rPr>
+        <w:t>”</w:t>
+      </w:r>
+    </w:p>
+    <w:p>
+      <w:pPr>
+        <w:jc w:val="left"/>
+        <w:rPr>
+          <w:lang w:val="en-US"/>
+        </w:rPr>
+      </w:pPr>
+      <w:r>
+        <w:rPr>
+          <w:lang w:val="en-US"/>
+        </w:rPr>
+        <w:t>To something like: “</w:t>
+      </w:r>
+      <w:r>
+        <w:rPr>
+          <w:lang w:val="en-US"/>
+        </w:rPr>
+        <w:t>d:/PolyCalib/Impulse\Poli_AI_t1_r70_d300_width256_height256_zoom2.float.rvol</w:t>
+      </w:r>
+      <w:r>
+        <w:rPr>
+          <w:lang w:val="en-US"/>
+        </w:rPr>
+        <w:t>”</w:t>
+      </w:r>
+    </w:p>
+    <w:p>
+      <w:pPr>
+        <w:jc w:val="left"/>
+        <w:rPr>
+          <w:lang w:val="en-US"/>
+        </w:rPr>
+      </w:pPr>
+    </w:p>
+    <w:p>
+      <w:pPr>
+        <w:pStyle w:val="Heading2"/>
+        <w:rPr>
+          <w:lang w:val="en-US"/>
+        </w:rPr>
+      </w:pPr>
+      <w:r>
+        <w:rPr>
+          <w:lang w:val="en-US"/>
+        </w:rPr>
         <w:lastRenderedPageBreak/>
-        <w:t>self.avgDev</w:t>
-      </w:r>
-      <w:proofErr w:type="spellEnd"/>
-      <w:r>
-        <w:rPr>
-          <w:lang w:val="en-US"/>
-        </w:rPr>
-        <w:t xml:space="preserve">=-1.0128281116485596, </w:t>
-      </w:r>
-      <w:proofErr w:type="spellStart"/>
-      <w:r>
-        <w:rPr>
-          <w:lang w:val="en-US"/>
-        </w:rPr>
-        <w:t>iImage</w:t>
-      </w:r>
-      <w:proofErr w:type="spellEnd"/>
-      <w:r>
-        <w:rPr>
-          <w:lang w:val="en-US"/>
-        </w:rPr>
-        <w:t xml:space="preserve">=92, </w:t>
-      </w:r>
-      <w:proofErr w:type="spellStart"/>
-      <w:r>
-        <w:rPr>
-          <w:lang w:val="en-US"/>
-        </w:rPr>
-        <w:t>iRad</w:t>
-      </w:r>
-      <w:proofErr w:type="spellEnd"/>
-      <w:r>
-        <w:rPr>
-          <w:lang w:val="en-US"/>
-        </w:rPr>
-        <w:t xml:space="preserve">=0, </w:t>
-      </w:r>
-      <w:proofErr w:type="spellStart"/>
-      <w:r>
-        <w:rPr>
-          <w:lang w:val="en-US"/>
-        </w:rPr>
-        <w:t>maxDev</w:t>
-      </w:r>
-      <w:proofErr w:type="spellEnd"/>
-      <w:r>
-        <w:rPr>
-          <w:lang w:val="en-US"/>
-        </w:rPr>
-        <w:t>=tensor(-458.4808)</w:t>
-      </w:r>
-    </w:p>
-    <w:p>
-      <w:pPr>
-        <w:rPr>
-          <w:lang w:val="en-US"/>
-        </w:rPr>
-      </w:pPr>
-      <w:r>
-        <w:rPr>
-          <w:lang w:val="en-US"/>
-        </w:rPr>
-        <w:t>Second run even worse:</w:t>
-      </w:r>
-    </w:p>
-    <w:p>
-      <w:pPr>
-        <w:rPr>
-          <w:lang w:val="en-US"/>
-        </w:rPr>
-      </w:pPr>
-      <w:proofErr w:type="spellStart"/>
-      <w:r>
-        <w:rPr>
-          <w:lang w:val="en-US"/>
-        </w:rPr>
-        <w:t>self.avgDev</w:t>
-      </w:r>
-      <w:proofErr w:type="spellEnd"/>
-      <w:r>
-        <w:rPr>
-          <w:lang w:val="en-US"/>
-        </w:rPr>
-        <w:t xml:space="preserve">=-0.9682614803314209, </w:t>
-      </w:r>
-      <w:proofErr w:type="spellStart"/>
-      <w:r>
-        <w:rPr>
-          <w:lang w:val="en-US"/>
-        </w:rPr>
-        <w:t>iImage</w:t>
-      </w:r>
-      <w:proofErr w:type="spellEnd"/>
-      <w:r>
-        <w:rPr>
-          <w:lang w:val="en-US"/>
-        </w:rPr>
-        <w:t xml:space="preserve">=92, </w:t>
-      </w:r>
-      <w:proofErr w:type="spellStart"/>
-      <w:r>
-        <w:rPr>
-          <w:lang w:val="en-US"/>
-        </w:rPr>
-        <w:t>iRad</w:t>
-      </w:r>
-      <w:proofErr w:type="spellEnd"/>
-      <w:r>
-        <w:rPr>
-          <w:lang w:val="en-US"/>
-        </w:rPr>
-        <w:t xml:space="preserve">=0, </w:t>
-      </w:r>
-      <w:proofErr w:type="spellStart"/>
-      <w:r>
-        <w:rPr>
-          <w:lang w:val="en-US"/>
-        </w:rPr>
-        <w:t>maxDev</w:t>
-      </w:r>
-      <w:proofErr w:type="spellEnd"/>
-      <w:r>
-        <w:rPr>
-          <w:lang w:val="en-US"/>
-        </w:rPr>
-        <w:t>=tensor(-999.0014)</w:t>
-      </w:r>
-    </w:p>
-    <w:p>
-      <w:pPr>
-        <w:rPr>
-          <w:lang w:val="en-US"/>
-        </w:rPr>
-      </w:pPr>
-      <w:r>
-        <w:rPr>
-          <w:lang w:val="en-US"/>
-        </w:rPr>
-        <w:t>The inner rings should be deterministic – as there are only 4 pixels!</w:t>
-      </w:r>
-    </w:p>
-    <w:p>
-      <w:pPr>
-        <w:rPr>
-          <w:lang w:val="en-US"/>
-        </w:rPr>
-      </w:pPr>
-      <w:r>
-        <w:rPr>
-          <w:lang w:val="en-US"/>
-        </w:rPr>
-        <w:t>Something is basically wrong with the average per radius computations!</w:t>
-      </w:r>
-    </w:p>
-    <w:p>
-      <w:pPr>
-        <w:rPr>
-          <w:lang w:val="en-US"/>
-        </w:rPr>
-      </w:pPr>
-    </w:p>
-    <w:p>
-      <w:pPr>
-        <w:pStyle w:val="Heading2"/>
-        <w:rPr>
-          <w:lang w:val="en-US"/>
-        </w:rPr>
-      </w:pPr>
-      <w:r>
-        <w:rPr>
-          <w:lang w:val="en-US"/>
-        </w:rPr>
-        <w:t>Check IR and IIR in a single automatic loop – 29/10/24</w:t>
-      </w:r>
-    </w:p>
-    <w:p>
-      <w:pPr>
-        <w:jc w:val="left"/>
-        <w:rPr>
-          <w:lang w:val="en-US"/>
-        </w:rPr>
-      </w:pPr>
-      <w:r>
-        <w:rPr>
-          <w:lang w:val="en-US"/>
-        </w:rPr>
-        <w:t xml:space="preserve">In </w:t>
-      </w:r>
-      <w:r>
-        <w:rPr>
-          <w:highlight w:val="yellow"/>
-          <w:lang w:val="en-US"/>
-        </w:rPr>
-        <w:t>Identify Ring Source.py</w:t>
-      </w:r>
-    </w:p>
-    <w:p>
-      <w:pPr>
-        <w:jc w:val="left"/>
-        <w:rPr>
-          <w:lang w:val="en-US"/>
-        </w:rPr>
-      </w:pPr>
-      <w:r>
-        <w:rPr>
-          <w:lang w:val="en-US"/>
-        </w:rPr>
-        <w:t xml:space="preserve">First activate new recon option: </w:t>
-      </w:r>
-    </w:p>
-    <w:p>
-      <w:pPr>
-        <w:jc w:val="left"/>
-        <w:rPr>
-          <w:lang w:val="en-US"/>
-        </w:rPr>
-      </w:pPr>
-      <w:r>
-        <w:rPr>
-          <w:lang w:val="en-US"/>
-        </w:rPr>
-        <w:t>Set config file “d:\Config\Poly\Impulse.txt”: Tube, row, detector</w:t>
-      </w:r>
-    </w:p>
-    <w:p>
-      <w:pPr>
-        <w:jc w:val="left"/>
-        <w:rPr>
-          <w:lang w:val="en-US"/>
-        </w:rPr>
-      </w:pPr>
-      <w:r>
-        <w:rPr>
-          <w:lang w:val="en-US"/>
-        </w:rPr>
-        <w:t>Set BP dump name at: “d:\Config\Poly\</w:t>
-      </w:r>
-      <w:r>
-        <w:rPr>
-          <w:lang w:val="en-US"/>
-        </w:rPr>
-        <w:t>BPDumpFileName.txt</w:t>
-      </w:r>
-      <w:r>
-        <w:rPr>
-          <w:lang w:val="en-US"/>
-        </w:rPr>
-        <w:t>”</w:t>
-      </w:r>
-    </w:p>
-    <w:p>
-      <w:pPr>
-        <w:jc w:val="left"/>
-        <w:rPr>
-          <w:lang w:val="en-US"/>
-        </w:rPr>
-      </w:pPr>
-      <w:r>
-        <w:rPr>
-          <w:lang w:val="en-US"/>
-        </w:rPr>
-        <w:t>To something like: “</w:t>
-      </w:r>
-      <w:r>
-        <w:rPr>
-          <w:lang w:val="en-US"/>
-        </w:rPr>
-        <w:t>d:/PolyCalib/Impulse\Poli_AI_t1_r70_d300_width256_height256_zoom2.float.rvol</w:t>
-      </w:r>
-      <w:r>
-        <w:rPr>
-          <w:lang w:val="en-US"/>
-        </w:rPr>
-        <w:t>”</w:t>
-      </w:r>
-    </w:p>
-    <w:p>
-      <w:pPr>
-        <w:jc w:val="left"/>
-        <w:rPr>
-          <w:lang w:val="en-US"/>
-        </w:rPr>
-      </w:pPr>
-    </w:p>
-    <w:p>
-      <w:pPr>
-        <w:pStyle w:val="Heading2"/>
-        <w:rPr>
-          <w:lang w:val="en-US"/>
-        </w:rPr>
-      </w:pPr>
-      <w:r>
-        <w:rPr>
-          <w:lang w:val="en-US"/>
-        </w:rPr>
         <w:t>Correcting table by Reverse-IR function – 23-27/10/24</w:t>
       </w:r>
     </w:p>
@@ -1157,6 +1590,95 @@
     </w:lvl>
   </w:abstractNum>
   <w:abstractNum w:abstractNumId="1" w15:restartNumberingAfterBreak="0">
+    <w:nsid w:val="277B5FCA"/>
+    <w:multiLevelType w:val="hybridMultilevel"/>
+    <w:tmpl w:val="BFA6BA28"/>
+    <w:lvl w:ilvl="0" w:tplc="20000011">
+      <w:start w:val="1"/>
+      <w:numFmt w:val="decimal"/>
+      <w:lvlText w:val="%1)"/>
+      <w:lvlJc w:val="left"/>
+      <w:pPr>
+        <w:ind w:left="720" w:hanging="360"/>
+      </w:pPr>
+      <w:rPr>
+        <w:rFonts w:hint="default"/>
+      </w:rPr>
+    </w:lvl>
+    <w:lvl w:ilvl="1" w:tplc="20000019" w:tentative="1">
+      <w:start w:val="1"/>
+      <w:numFmt w:val="lowerLetter"/>
+      <w:lvlText w:val="%2."/>
+      <w:lvlJc w:val="left"/>
+      <w:pPr>
+        <w:ind w:left="1440" w:hanging="360"/>
+      </w:pPr>
+    </w:lvl>
+    <w:lvl w:ilvl="2" w:tplc="2000001B" w:tentative="1">
+      <w:start w:val="1"/>
+      <w:numFmt w:val="lowerRoman"/>
+      <w:lvlText w:val="%3."/>
+      <w:lvlJc w:val="right"/>
+      <w:pPr>
+        <w:ind w:left="2160" w:hanging="180"/>
+      </w:pPr>
+    </w:lvl>
+    <w:lvl w:ilvl="3" w:tplc="2000000F" w:tentative="1">
+      <w:start w:val="1"/>
+      <w:numFmt w:val="decimal"/>
+      <w:lvlText w:val="%4."/>
+      <w:lvlJc w:val="left"/>
+      <w:pPr>
+        <w:ind w:left="2880" w:hanging="360"/>
+      </w:pPr>
+    </w:lvl>
+    <w:lvl w:ilvl="4" w:tplc="20000019" w:tentative="1">
+      <w:start w:val="1"/>
+      <w:numFmt w:val="lowerLetter"/>
+      <w:lvlText w:val="%5."/>
+      <w:lvlJc w:val="left"/>
+      <w:pPr>
+        <w:ind w:left="3600" w:hanging="360"/>
+      </w:pPr>
+    </w:lvl>
+    <w:lvl w:ilvl="5" w:tplc="2000001B" w:tentative="1">
+      <w:start w:val="1"/>
+      <w:numFmt w:val="lowerRoman"/>
+      <w:lvlText w:val="%6."/>
+      <w:lvlJc w:val="right"/>
+      <w:pPr>
+        <w:ind w:left="4320" w:hanging="180"/>
+      </w:pPr>
+    </w:lvl>
+    <w:lvl w:ilvl="6" w:tplc="2000000F" w:tentative="1">
+      <w:start w:val="1"/>
+      <w:numFmt w:val="decimal"/>
+      <w:lvlText w:val="%7."/>
+      <w:lvlJc w:val="left"/>
+      <w:pPr>
+        <w:ind w:left="5040" w:hanging="360"/>
+      </w:pPr>
+    </w:lvl>
+    <w:lvl w:ilvl="7" w:tplc="20000019" w:tentative="1">
+      <w:start w:val="1"/>
+      <w:numFmt w:val="lowerLetter"/>
+      <w:lvlText w:val="%8."/>
+      <w:lvlJc w:val="left"/>
+      <w:pPr>
+        <w:ind w:left="5760" w:hanging="360"/>
+      </w:pPr>
+    </w:lvl>
+    <w:lvl w:ilvl="8" w:tplc="2000001B" w:tentative="1">
+      <w:start w:val="1"/>
+      <w:numFmt w:val="lowerRoman"/>
+      <w:lvlText w:val="%9."/>
+      <w:lvlJc w:val="right"/>
+      <w:pPr>
+        <w:ind w:left="6480" w:hanging="180"/>
+      </w:pPr>
+    </w:lvl>
+  </w:abstractNum>
+  <w:abstractNum w:abstractNumId="2" w15:restartNumberingAfterBreak="0">
     <w:nsid w:val="360219B6"/>
     <w:multiLevelType w:val="hybridMultilevel"/>
     <w:tmpl w:val="E97024BC"/>
@@ -1245,11 +1767,106 @@
       </w:pPr>
     </w:lvl>
   </w:abstractNum>
+  <w:abstractNum w:abstractNumId="3" w15:restartNumberingAfterBreak="0">
+    <w:nsid w:val="64B36E74"/>
+    <w:multiLevelType w:val="hybridMultilevel"/>
+    <w:tmpl w:val="83F4A9EE"/>
+    <w:lvl w:ilvl="0" w:tplc="20000011">
+      <w:start w:val="1"/>
+      <w:numFmt w:val="decimal"/>
+      <w:lvlText w:val="%1)"/>
+      <w:lvlJc w:val="left"/>
+      <w:pPr>
+        <w:ind w:left="720" w:hanging="360"/>
+      </w:pPr>
+      <w:rPr>
+        <w:rFonts w:hint="default"/>
+      </w:rPr>
+    </w:lvl>
+    <w:lvl w:ilvl="1" w:tplc="20000019">
+      <w:start w:val="1"/>
+      <w:numFmt w:val="lowerLetter"/>
+      <w:lvlText w:val="%2."/>
+      <w:lvlJc w:val="left"/>
+      <w:pPr>
+        <w:ind w:left="1440" w:hanging="360"/>
+      </w:pPr>
+    </w:lvl>
+    <w:lvl w:ilvl="2" w:tplc="2000001B" w:tentative="1">
+      <w:start w:val="1"/>
+      <w:numFmt w:val="lowerRoman"/>
+      <w:lvlText w:val="%3."/>
+      <w:lvlJc w:val="right"/>
+      <w:pPr>
+        <w:ind w:left="2160" w:hanging="180"/>
+      </w:pPr>
+    </w:lvl>
+    <w:lvl w:ilvl="3" w:tplc="2000000F" w:tentative="1">
+      <w:start w:val="1"/>
+      <w:numFmt w:val="decimal"/>
+      <w:lvlText w:val="%4."/>
+      <w:lvlJc w:val="left"/>
+      <w:pPr>
+        <w:ind w:left="2880" w:hanging="360"/>
+      </w:pPr>
+    </w:lvl>
+    <w:lvl w:ilvl="4" w:tplc="20000019" w:tentative="1">
+      <w:start w:val="1"/>
+      <w:numFmt w:val="lowerLetter"/>
+      <w:lvlText w:val="%5."/>
+      <w:lvlJc w:val="left"/>
+      <w:pPr>
+        <w:ind w:left="3600" w:hanging="360"/>
+      </w:pPr>
+    </w:lvl>
+    <w:lvl w:ilvl="5" w:tplc="2000001B" w:tentative="1">
+      <w:start w:val="1"/>
+      <w:numFmt w:val="lowerRoman"/>
+      <w:lvlText w:val="%6."/>
+      <w:lvlJc w:val="right"/>
+      <w:pPr>
+        <w:ind w:left="4320" w:hanging="180"/>
+      </w:pPr>
+    </w:lvl>
+    <w:lvl w:ilvl="6" w:tplc="2000000F" w:tentative="1">
+      <w:start w:val="1"/>
+      <w:numFmt w:val="decimal"/>
+      <w:lvlText w:val="%7."/>
+      <w:lvlJc w:val="left"/>
+      <w:pPr>
+        <w:ind w:left="5040" w:hanging="360"/>
+      </w:pPr>
+    </w:lvl>
+    <w:lvl w:ilvl="7" w:tplc="20000019" w:tentative="1">
+      <w:start w:val="1"/>
+      <w:numFmt w:val="lowerLetter"/>
+      <w:lvlText w:val="%8."/>
+      <w:lvlJc w:val="left"/>
+      <w:pPr>
+        <w:ind w:left="5760" w:hanging="360"/>
+      </w:pPr>
+    </w:lvl>
+    <w:lvl w:ilvl="8" w:tplc="2000001B" w:tentative="1">
+      <w:start w:val="1"/>
+      <w:numFmt w:val="lowerRoman"/>
+      <w:lvlText w:val="%9."/>
+      <w:lvlJc w:val="right"/>
+      <w:pPr>
+        <w:ind w:left="6480" w:hanging="180"/>
+      </w:pPr>
+    </w:lvl>
+  </w:abstractNum>
   <w:num w:numId="1" w16cid:durableId="233471914">
-    <w:abstractNumId w:val="1"/>
+    <w:abstractNumId w:val="2"/>
   </w:num>
   <w:num w:numId="2" w16cid:durableId="392581120">
     <w:abstractNumId w:val="0"/>
+  </w:num>
+  <w:num w:numId="3" w16cid:durableId="1188329901">
+    <w:abstractNumId w:val="3"/>
+  </w:num>
+  <w:num w:numId="4" w16cid:durableId="372732607">
+    <w:abstractNumId w:val="1"/>
   </w:num>
 </w:numbering>
 </file>
@@ -2136,21 +2753,6 @@
 </file>
 
 <file path=customXml/item1.xml><?xml version="1.0" encoding="utf-8"?>
-<p:properties xmlns:p="http://schemas.microsoft.com/office/2006/metadata/properties" xmlns:xsi="http://www.w3.org/2001/XMLSchema-instance" xmlns:pc="http://schemas.microsoft.com/office/infopath/2007/PartnerControls">
-  <documentManagement/>
-</p:properties>
-</file>
-
-<file path=customXml/item2.xml><?xml version="1.0" encoding="utf-8"?>
-<?mso-contentType ?>
-<FormTemplates xmlns="http://schemas.microsoft.com/sharepoint/v3/contenttype/forms">
-  <Display>DocumentLibraryForm</Display>
-  <Edit>DocumentLibraryForm</Edit>
-  <New>DocumentLibraryForm</New>
-</FormTemplates>
-</file>
-
-<file path=customXml/item3.xml><?xml version="1.0" encoding="utf-8"?>
 <ct:contentTypeSchema xmlns:ct="http://schemas.microsoft.com/office/2006/metadata/contentType" xmlns:ma="http://schemas.microsoft.com/office/2006/metadata/properties/metaAttributes" ct:_="" ma:_="" ma:contentTypeName="Document" ma:contentTypeID="0x0101005DF3E51FA61584439D1D018B8B582B02" ma:contentTypeVersion="9" ma:contentTypeDescription="Create a new document." ma:contentTypeScope="" ma:versionID="ee214bc72be4d0c2be1fbc8c46bac456">
   <xsd:schema xmlns:xsd="http://www.w3.org/2001/XMLSchema" xmlns:xs="http://www.w3.org/2001/XMLSchema" xmlns:p="http://schemas.microsoft.com/office/2006/metadata/properties" xmlns:ns3="6632e52e-8e0c-4c90-a779-68c11d84a9c1" targetNamespace="http://schemas.microsoft.com/office/2006/metadata/properties" ma:root="true" ma:fieldsID="2fdaa775e3b639435321e699302e96e1" ns3:_="">
     <xsd:import namespace="6632e52e-8e0c-4c90-a779-68c11d84a9c1"/>
@@ -2324,24 +2926,22 @@
 </ct:contentTypeSchema>
 </file>
 
-<file path=customXml/itemProps1.xml><?xml version="1.0" encoding="utf-8"?>
-<ds:datastoreItem xmlns:ds="http://schemas.openxmlformats.org/officeDocument/2006/customXml" ds:itemID="{8E1E1B03-BDBF-4A8D-A7FC-1464507C7878}">
-  <ds:schemaRefs>
-    <ds:schemaRef ds:uri="http://schemas.microsoft.com/office/2006/metadata/properties"/>
-    <ds:schemaRef ds:uri="http://schemas.microsoft.com/office/infopath/2007/PartnerControls"/>
-  </ds:schemaRefs>
-</ds:datastoreItem>
+<file path=customXml/item2.xml><?xml version="1.0" encoding="utf-8"?>
+<?mso-contentType ?>
+<FormTemplates xmlns="http://schemas.microsoft.com/sharepoint/v3/contenttype/forms">
+  <Display>DocumentLibraryForm</Display>
+  <Edit>DocumentLibraryForm</Edit>
+  <New>DocumentLibraryForm</New>
+</FormTemplates>
 </file>
 
-<file path=customXml/itemProps2.xml><?xml version="1.0" encoding="utf-8"?>
-<ds:datastoreItem xmlns:ds="http://schemas.openxmlformats.org/officeDocument/2006/customXml" ds:itemID="{22BA91C8-6698-4A00-A5F4-D0AE99B77DF9}">
-  <ds:schemaRefs>
-    <ds:schemaRef ds:uri="http://schemas.microsoft.com/sharepoint/v3/contenttype/forms"/>
-  </ds:schemaRefs>
-</ds:datastoreItem>
+<file path=customXml/item3.xml><?xml version="1.0" encoding="utf-8"?>
+<p:properties xmlns:p="http://schemas.microsoft.com/office/2006/metadata/properties" xmlns:xsi="http://www.w3.org/2001/XMLSchema-instance" xmlns:pc="http://schemas.microsoft.com/office/infopath/2007/PartnerControls">
+  <documentManagement/>
+</p:properties>
 </file>
 
-<file path=customXml/itemProps3.xml><?xml version="1.0" encoding="utf-8"?>
+<file path=customXml/itemProps1.xml><?xml version="1.0" encoding="utf-8"?>
 <ds:datastoreItem xmlns:ds="http://schemas.openxmlformats.org/officeDocument/2006/customXml" ds:itemID="{6A23BFA8-FF83-4A98-A4D0-E6FE81564661}">
   <ds:schemaRefs>
     <ds:schemaRef ds:uri="http://schemas.microsoft.com/office/2006/metadata/contentType"/>
@@ -2357,4 +2957,21 @@
     <ds:schemaRef ds:uri="http://schemas.microsoft.com/internal/obd"/>
   </ds:schemaRefs>
 </ds:datastoreItem>
+</file>
+
+<file path=customXml/itemProps2.xml><?xml version="1.0" encoding="utf-8"?>
+<ds:datastoreItem xmlns:ds="http://schemas.openxmlformats.org/officeDocument/2006/customXml" ds:itemID="{22BA91C8-6698-4A00-A5F4-D0AE99B77DF9}">
+  <ds:schemaRefs>
+    <ds:schemaRef ds:uri="http://schemas.microsoft.com/sharepoint/v3/contenttype/forms"/>
+  </ds:schemaRefs>
+</ds:datastoreItem>
+</file>
+
+<file path=customXml/itemProps3.xml><?xml version="1.0" encoding="utf-8"?>
+<ds:datastoreItem xmlns:ds="http://schemas.openxmlformats.org/officeDocument/2006/customXml" ds:itemID="{8E1E1B03-BDBF-4A8D-A7FC-1464507C7878}">
+  <ds:schemaRefs>
+    <ds:schemaRef ds:uri="http://schemas.microsoft.com/office/2006/metadata/properties"/>
+    <ds:schemaRef ds:uri="http://schemas.microsoft.com/office/infopath/2007/PartnerControls"/>
+  </ds:schemaRefs>
+</ds:datastoreItem>
 </file>
</xml_diff>

<commit_message>
Training of a single point converges systematically
</commit_message>
<xml_diff>
--- a/Docs/Create Poly Tables - work notes.docx
+++ b/Docs/Create Poly Tables - work notes.docx
@@ -42,6 +42,1898 @@
     <w:p>
       <w:pPr>
         <w:jc w:val="left"/>
+        <w:rPr>
+          <w:lang w:val="en-US"/>
+        </w:rPr>
+      </w:pPr>
+    </w:p>
+    <w:p>
+      <w:pPr>
+        <w:pStyle w:val="Heading2"/>
+        <w:rPr>
+          <w:lang w:val="en-US"/>
+        </w:rPr>
+      </w:pPr>
+      <w:r>
+        <w:rPr>
+          <w:lang w:val="en-US"/>
+        </w:rPr>
+        <w:t>Single point train</w:t>
+      </w:r>
+      <w:r>
+        <w:rPr>
+          <w:lang w:val="en-US"/>
+        </w:rPr>
+        <w:t xml:space="preserve"> – continued – 15/12/24</w:t>
+      </w:r>
+    </w:p>
+    <w:p>
+      <w:pPr>
+        <w:pStyle w:val="ListParagraph"/>
+        <w:numPr>
+          <w:ilvl w:val="0"/>
+          <w:numId w:val="10"/>
+        </w:numPr>
+        <w:rPr>
+          <w:lang w:val="en-US"/>
+        </w:rPr>
+      </w:pPr>
+      <w:r>
+        <w:rPr>
+          <w:lang w:val="en-US"/>
+        </w:rPr>
+        <w:t>Loss should return single value for single point</w:t>
+      </w:r>
+    </w:p>
+    <w:p>
+      <w:pPr>
+        <w:pStyle w:val="ListParagraph"/>
+        <w:numPr>
+          <w:ilvl w:val="0"/>
+          <w:numId w:val="10"/>
+        </w:numPr>
+        <w:rPr>
+          <w:lang w:val="en-US"/>
+        </w:rPr>
+      </w:pPr>
+      <w:r>
+        <w:rPr>
+          <w:lang w:val="en-US"/>
+        </w:rPr>
+        <w:t>Gradient for a single point</w:t>
+      </w:r>
+    </w:p>
+    <w:p>
+      <w:pPr>
+        <w:pStyle w:val="ListParagraph"/>
+        <w:numPr>
+          <w:ilvl w:val="0"/>
+          <w:numId w:val="10"/>
+        </w:numPr>
+        <w:rPr>
+          <w:lang w:val="en-US"/>
+        </w:rPr>
+      </w:pPr>
+      <w:r>
+        <w:rPr>
+          <w:lang w:val="en-US"/>
+        </w:rPr>
+        <w:t>Change only single point in table</w:t>
+      </w:r>
+    </w:p>
+    <w:p>
+      <w:pPr>
+        <w:rPr>
+          <w:lang w:val="en-US"/>
+        </w:rPr>
+      </w:pPr>
+      <w:r>
+        <w:rPr>
+          <w:lang w:val="en-US"/>
+        </w:rPr>
+        <w:t>Loss values are completely wrong. Check – through dump:</w:t>
+      </w:r>
+    </w:p>
+    <w:p>
+      <w:pPr>
+        <w:pStyle w:val="ListParagraph"/>
+        <w:numPr>
+          <w:ilvl w:val="0"/>
+          <w:numId w:val="11"/>
+        </w:numPr>
+        <w:rPr>
+          <w:lang w:val="en-US"/>
+        </w:rPr>
+      </w:pPr>
+      <w:r>
+        <w:rPr>
+          <w:lang w:val="en-US"/>
+        </w:rPr>
+        <w:t>Tables</w:t>
+      </w:r>
+    </w:p>
+    <w:p>
+      <w:pPr>
+        <w:pStyle w:val="ListParagraph"/>
+        <w:numPr>
+          <w:ilvl w:val="0"/>
+          <w:numId w:val="11"/>
+        </w:numPr>
+        <w:rPr>
+          <w:lang w:val="en-US"/>
+        </w:rPr>
+      </w:pPr>
+      <w:r>
+        <w:rPr>
+          <w:lang w:val="en-US"/>
+        </w:rPr>
+        <w:t>Images’ Volumes</w:t>
+      </w:r>
+    </w:p>
+    <w:p>
+      <w:pPr>
+        <w:pStyle w:val="ListParagraph"/>
+        <w:numPr>
+          <w:ilvl w:val="0"/>
+          <w:numId w:val="11"/>
+        </w:numPr>
+        <w:rPr>
+          <w:lang w:val="en-US"/>
+        </w:rPr>
+      </w:pPr>
+      <w:r>
+        <w:rPr>
+          <w:lang w:val="en-US"/>
+        </w:rPr>
+        <w:t>Dev Maps</w:t>
+      </w:r>
+    </w:p>
+    <w:p>
+      <w:pPr>
+        <w:pStyle w:val="ListParagraph"/>
+        <w:numPr>
+          <w:ilvl w:val="0"/>
+          <w:numId w:val="11"/>
+        </w:numPr>
+        <w:rPr>
+          <w:lang w:val="en-US"/>
+        </w:rPr>
+      </w:pPr>
+      <w:r>
+        <w:rPr>
+          <w:lang w:val="en-US"/>
+        </w:rPr>
+        <w:t>Loss</w:t>
+      </w:r>
+    </w:p>
+    <w:p>
+      <w:pPr>
+        <w:rPr>
+          <w:lang w:val="en-US"/>
+        </w:rPr>
+      </w:pPr>
+    </w:p>
+    <w:p>
+      <w:pPr>
+        <w:pStyle w:val="Heading2"/>
+        <w:rPr>
+          <w:lang w:val="en-US"/>
+        </w:rPr>
+      </w:pPr>
+      <w:r>
+        <w:rPr>
+          <w:lang w:val="en-US"/>
+        </w:rPr>
+        <w:t xml:space="preserve">Single point train by class </w:t>
+      </w:r>
+      <w:r>
+        <w:rPr>
+          <w:lang w:val="en-US"/>
+        </w:rPr>
+        <w:t>CPolyDLTrainer0</w:t>
+      </w:r>
+      <w:r>
+        <w:rPr>
+          <w:lang w:val="en-US"/>
+        </w:rPr>
+        <w:t xml:space="preserve"> – 10/12/24</w:t>
+      </w:r>
+    </w:p>
+    <w:p>
+      <w:pPr>
+        <w:pStyle w:val="ListParagraph"/>
+        <w:numPr>
+          <w:ilvl w:val="0"/>
+          <w:numId w:val="7"/>
+        </w:numPr>
+        <w:ind w:left="360"/>
+        <w:rPr>
+          <w:lang w:val="en-US"/>
+        </w:rPr>
+      </w:pPr>
+      <w:r>
+        <w:rPr>
+          <w:lang w:val="en-US"/>
+        </w:rPr>
+        <w:t>First run on flat table –</w:t>
+      </w:r>
+    </w:p>
+    <w:p>
+      <w:pPr>
+        <w:pStyle w:val="ListParagraph"/>
+        <w:numPr>
+          <w:ilvl w:val="1"/>
+          <w:numId w:val="7"/>
+        </w:numPr>
+        <w:ind w:left="1080"/>
+        <w:rPr>
+          <w:lang w:val="en-US"/>
+        </w:rPr>
+      </w:pPr>
+      <w:r>
+        <w:rPr>
+          <w:lang w:val="en-US"/>
+        </w:rPr>
+        <w:t xml:space="preserve">Save initial deviation </w:t>
+      </w:r>
+      <w:r>
+        <w:rPr>
+          <w:lang w:val="en-US"/>
+        </w:rPr>
+        <w:t>map</w:t>
+      </w:r>
+    </w:p>
+    <w:p>
+      <w:pPr>
+        <w:pStyle w:val="ListParagraph"/>
+        <w:numPr>
+          <w:ilvl w:val="1"/>
+          <w:numId w:val="7"/>
+        </w:numPr>
+        <w:ind w:left="1080"/>
+        <w:rPr>
+          <w:lang w:val="en-US"/>
+        </w:rPr>
+      </w:pPr>
+      <w:r>
+        <w:rPr>
+          <w:lang w:val="en-US"/>
+        </w:rPr>
+        <w:t>Identify target (for flatness)</w:t>
+      </w:r>
+    </w:p>
+    <w:p>
+      <w:pPr>
+        <w:pStyle w:val="ListParagraph"/>
+        <w:numPr>
+          <w:ilvl w:val="0"/>
+          <w:numId w:val="7"/>
+        </w:numPr>
+        <w:ind w:left="360"/>
+        <w:rPr>
+          <w:b/>
+          <w:bCs/>
+          <w:lang w:val="en-US"/>
+        </w:rPr>
+      </w:pPr>
+      <w:r>
+        <w:rPr>
+          <w:b/>
+          <w:bCs/>
+          <w:lang w:val="en-US"/>
+        </w:rPr>
+        <w:t>Second, try to change only one point</w:t>
+      </w:r>
+    </w:p>
+    <w:p>
+      <w:pPr>
+        <w:pStyle w:val="ListParagraph"/>
+        <w:numPr>
+          <w:ilvl w:val="0"/>
+          <w:numId w:val="9"/>
+        </w:numPr>
+        <w:rPr>
+          <w:lang w:val="en-US"/>
+        </w:rPr>
+      </w:pPr>
+      <w:r>
+        <w:rPr>
+          <w:lang w:val="en-US"/>
+        </w:rPr>
+        <w:t xml:space="preserve">Check difference </w:t>
+      </w:r>
+    </w:p>
+    <w:p>
+      <w:pPr>
+        <w:pStyle w:val="ListParagraph"/>
+        <w:numPr>
+          <w:ilvl w:val="0"/>
+          <w:numId w:val="9"/>
+        </w:numPr>
+        <w:rPr>
+          <w:lang w:val="en-US"/>
+        </w:rPr>
+      </w:pPr>
+      <w:r>
+        <w:rPr>
+          <w:lang w:val="en-US"/>
+        </w:rPr>
+        <w:t>Identify hot point in dev diff</w:t>
+      </w:r>
+    </w:p>
+    <w:p>
+      <w:pPr>
+        <w:pStyle w:val="ListParagraph"/>
+        <w:numPr>
+          <w:ilvl w:val="0"/>
+          <w:numId w:val="9"/>
+        </w:numPr>
+        <w:rPr>
+          <w:lang w:val="en-US"/>
+        </w:rPr>
+      </w:pPr>
+      <w:r>
+        <w:rPr>
+          <w:lang w:val="en-US"/>
+        </w:rPr>
+        <w:t>Save new dev map</w:t>
+      </w:r>
+    </w:p>
+    <w:p>
+      <w:pPr>
+        <w:ind w:left="1080"/>
+        <w:rPr>
+          <w:lang w:val="en-US"/>
+        </w:rPr>
+      </w:pPr>
+      <w:r>
+        <w:rPr>
+          <w:lang w:val="en-US"/>
+        </w:rPr>
+        <w:t>Hottest point on diff is:</w:t>
+      </w:r>
+    </w:p>
+    <w:p>
+      <w:pPr>
+        <w:ind w:left="1080"/>
+        <w:rPr>
+          <w:lang w:val="en-US"/>
+        </w:rPr>
+      </w:pPr>
+      <w:r>
+        <w:rPr>
+          <w:lang w:val="en-US"/>
+        </w:rPr>
+        <w:t xml:space="preserve">            &lt;</w:t>
+      </w:r>
+      <w:proofErr w:type="spellStart"/>
+      <w:r>
+        <w:rPr>
+          <w:lang w:val="en-US"/>
+        </w:rPr>
+        <w:t>data_x</w:t>
+      </w:r>
+      <w:proofErr w:type="spellEnd"/>
+      <w:r>
+        <w:rPr>
+          <w:lang w:val="en-US"/>
+        </w:rPr>
+        <w:t>&gt; 30.106918 &lt;/</w:t>
+      </w:r>
+      <w:proofErr w:type="spellStart"/>
+      <w:r>
+        <w:rPr>
+          <w:lang w:val="en-US"/>
+        </w:rPr>
+        <w:t>data_x</w:t>
+      </w:r>
+      <w:proofErr w:type="spellEnd"/>
+      <w:r>
+        <w:rPr>
+          <w:lang w:val="en-US"/>
+        </w:rPr>
+        <w:t>&gt;</w:t>
+      </w:r>
+    </w:p>
+    <w:p>
+      <w:pPr>
+        <w:ind w:left="1080"/>
+        <w:rPr>
+          <w:lang w:val="en-US"/>
+        </w:rPr>
+      </w:pPr>
+      <w:r>
+        <w:rPr>
+          <w:lang w:val="en-US"/>
+        </w:rPr>
+        <w:t xml:space="preserve">            &lt;</w:t>
+      </w:r>
+      <w:proofErr w:type="spellStart"/>
+      <w:r>
+        <w:rPr>
+          <w:lang w:val="en-US"/>
+        </w:rPr>
+        <w:t>data_y</w:t>
+      </w:r>
+      <w:proofErr w:type="spellEnd"/>
+      <w:r>
+        <w:rPr>
+          <w:lang w:val="en-US"/>
+        </w:rPr>
+        <w:t>&gt; 163.031235 &lt;/</w:t>
+      </w:r>
+      <w:proofErr w:type="spellStart"/>
+      <w:r>
+        <w:rPr>
+          <w:lang w:val="en-US"/>
+        </w:rPr>
+        <w:t>data_y</w:t>
+      </w:r>
+      <w:proofErr w:type="spellEnd"/>
+      <w:r>
+        <w:rPr>
+          <w:lang w:val="en-US"/>
+        </w:rPr>
+        <w:t>&gt;</w:t>
+      </w:r>
+    </w:p>
+    <w:p>
+      <w:pPr>
+        <w:ind w:left="1080"/>
+        <w:rPr>
+          <w:lang w:val="en-US"/>
+        </w:rPr>
+      </w:pPr>
+      <w:r>
+        <w:rPr>
+          <w:lang w:val="en-US"/>
+        </w:rPr>
+        <w:t>Fully consistent with computation</w:t>
+      </w:r>
+    </w:p>
+    <w:p>
+      <w:pPr>
+        <w:rPr>
+          <w:lang w:val="en-US"/>
+        </w:rPr>
+      </w:pPr>
+      <w:r>
+        <w:rPr>
+          <w:lang w:val="en-US"/>
+        </w:rPr>
+        <w:t>3) Define loss for a single point</w:t>
+      </w:r>
+    </w:p>
+    <w:p>
+      <w:pPr>
+        <w:rPr>
+          <w:lang w:val="en-US"/>
+        </w:rPr>
+      </w:pPr>
+    </w:p>
+    <w:p>
+      <w:pPr>
+        <w:rPr>
+          <w:lang w:val="en-US"/>
+        </w:rPr>
+      </w:pPr>
+    </w:p>
+    <w:p>
+      <w:pPr>
+        <w:pStyle w:val="Heading2"/>
+        <w:rPr>
+          <w:lang w:val="en-US"/>
+        </w:rPr>
+      </w:pPr>
+      <w:r>
+        <w:rPr>
+          <w:lang w:val="en-US"/>
+        </w:rPr>
+        <w:t>Make the training faster – 9/12/24</w:t>
+      </w:r>
+    </w:p>
+    <w:p>
+      <w:pPr>
+        <w:rPr>
+          <w:lang w:val="en-US"/>
+        </w:rPr>
+      </w:pPr>
+      <w:r>
+        <w:rPr>
+          <w:lang w:val="en-US"/>
+        </w:rPr>
+        <w:t>Do not need to repeat first and second recon each time…</w:t>
+      </w:r>
+    </w:p>
+    <w:p>
+      <w:pPr>
+        <w:rPr>
+          <w:lang w:val="en-US"/>
+        </w:rPr>
+      </w:pPr>
+      <w:r>
+        <w:rPr>
+          <w:lang w:val="en-US"/>
+        </w:rPr>
+        <w:t>May load ready target</w:t>
+      </w:r>
+    </w:p>
+    <w:p>
+      <w:pPr>
+        <w:pStyle w:val="Heading4"/>
+        <w:rPr>
+          <w:lang w:val="en-US"/>
+        </w:rPr>
+      </w:pPr>
+      <w:r>
+        <w:rPr>
+          <w:lang w:val="en-US"/>
+        </w:rPr>
+        <w:t>Single point mode –</w:t>
+      </w:r>
+    </w:p>
+    <w:p>
+      <w:pPr>
+        <w:rPr>
+          <w:lang w:val="en-US"/>
+        </w:rPr>
+      </w:pPr>
+      <w:r>
+        <w:rPr>
+          <w:lang w:val="en-US"/>
+        </w:rPr>
+        <w:t>To make things simple – start with “impulse response” to some point…</w:t>
+      </w:r>
+    </w:p>
+    <w:p>
+      <w:pPr>
+        <w:rPr>
+          <w:lang w:val="en-US"/>
+        </w:rPr>
+      </w:pPr>
+      <w:r>
+        <w:rPr>
+          <w:lang w:val="en-US"/>
+        </w:rPr>
+        <w:t>Find the relevant point in the dev map</w:t>
+      </w:r>
+    </w:p>
+    <w:p>
+      <w:pPr>
+        <w:rPr>
+          <w:lang w:val="en-US"/>
+        </w:rPr>
+      </w:pPr>
+      <w:r>
+        <w:rPr>
+          <w:lang w:val="en-US"/>
+        </w:rPr>
+        <w:t>Give loss function only for this point – and optimize it!</w:t>
+      </w:r>
+    </w:p>
+    <w:p>
+      <w:pPr>
+        <w:pStyle w:val="Heading4"/>
+        <w:rPr>
+          <w:lang w:val="en-US"/>
+        </w:rPr>
+      </w:pPr>
+      <w:r>
+        <w:rPr>
+          <w:lang w:val="en-US"/>
+        </w:rPr>
+        <w:t>Tube 0</w:t>
+      </w:r>
+    </w:p>
+    <w:tbl>
+      <w:tblPr>
+        <w:tblW w:w="4800" w:type="dxa"/>
+        <w:tblLook w:val="04A0" w:firstRow="1" w:lastRow="0" w:firstColumn="1" w:lastColumn="0" w:noHBand="0" w:noVBand="1"/>
+      </w:tblPr>
+      <w:tblGrid>
+        <w:gridCol w:w="960"/>
+        <w:gridCol w:w="960"/>
+        <w:gridCol w:w="1053"/>
+        <w:gridCol w:w="960"/>
+        <w:gridCol w:w="960"/>
+      </w:tblGrid>
+      <w:tr>
+        <w:trPr>
+          <w:trHeight w:val="300"/>
+        </w:trPr>
+        <w:tc>
+          <w:tcPr>
+            <w:tcW w:w="960" w:type="dxa"/>
+            <w:tcBorders>
+              <w:top w:val="nil"/>
+              <w:left w:val="nil"/>
+              <w:bottom w:val="nil"/>
+              <w:right w:val="nil"/>
+            </w:tcBorders>
+            <w:shd w:val="clear" w:color="auto" w:fill="auto"/>
+            <w:noWrap/>
+            <w:vAlign w:val="bottom"/>
+            <w:hideMark/>
+          </w:tcPr>
+          <w:p>
+            <w:pPr>
+              <w:spacing w:after="0"/>
+              <w:jc w:val="left"/>
+              <w:rPr>
+                <w:rFonts w:ascii="Calibri" w:eastAsia="Times New Roman" w:hAnsi="Calibri" w:cs="Calibri"/>
+                <w:color w:val="000000"/>
+                <w:kern w:val="0"/>
+                <w:lang w:eastAsia="en-IL"/>
+                <w14:ligatures w14:val="none"/>
+              </w:rPr>
+            </w:pPr>
+            <w:r>
+              <w:rPr>
+                <w:rFonts w:ascii="Calibri" w:eastAsia="Times New Roman" w:hAnsi="Calibri" w:cs="Calibri"/>
+                <w:color w:val="000000"/>
+                <w:kern w:val="0"/>
+                <w:lang w:eastAsia="en-IL"/>
+                <w14:ligatures w14:val="none"/>
+              </w:rPr>
+              <w:t>row</w:t>
+            </w:r>
+          </w:p>
+        </w:tc>
+        <w:tc>
+          <w:tcPr>
+            <w:tcW w:w="960" w:type="dxa"/>
+            <w:tcBorders>
+              <w:top w:val="nil"/>
+              <w:left w:val="nil"/>
+              <w:bottom w:val="nil"/>
+              <w:right w:val="nil"/>
+            </w:tcBorders>
+            <w:shd w:val="clear" w:color="auto" w:fill="auto"/>
+            <w:noWrap/>
+            <w:vAlign w:val="bottom"/>
+            <w:hideMark/>
+          </w:tcPr>
+          <w:p>
+            <w:pPr>
+              <w:spacing w:after="0"/>
+              <w:jc w:val="left"/>
+              <w:rPr>
+                <w:rFonts w:ascii="Calibri" w:eastAsia="Times New Roman" w:hAnsi="Calibri" w:cs="Calibri"/>
+                <w:color w:val="000000"/>
+                <w:kern w:val="0"/>
+                <w:lang w:eastAsia="en-IL"/>
+                <w14:ligatures w14:val="none"/>
+              </w:rPr>
+            </w:pPr>
+            <w:r>
+              <w:rPr>
+                <w:rFonts w:ascii="Calibri" w:eastAsia="Times New Roman" w:hAnsi="Calibri" w:cs="Calibri"/>
+                <w:color w:val="000000"/>
+                <w:kern w:val="0"/>
+                <w:lang w:eastAsia="en-IL"/>
+                <w14:ligatures w14:val="none"/>
+              </w:rPr>
+              <w:t xml:space="preserve"> det</w:t>
+            </w:r>
+          </w:p>
+        </w:tc>
+        <w:tc>
+          <w:tcPr>
+            <w:tcW w:w="960" w:type="dxa"/>
+            <w:tcBorders>
+              <w:top w:val="nil"/>
+              <w:left w:val="nil"/>
+              <w:bottom w:val="nil"/>
+              <w:right w:val="nil"/>
+            </w:tcBorders>
+            <w:shd w:val="clear" w:color="auto" w:fill="auto"/>
+            <w:noWrap/>
+            <w:vAlign w:val="bottom"/>
+            <w:hideMark/>
+          </w:tcPr>
+          <w:p>
+            <w:pPr>
+              <w:spacing w:after="0"/>
+              <w:jc w:val="left"/>
+              <w:rPr>
+                <w:rFonts w:ascii="Calibri" w:eastAsia="Times New Roman" w:hAnsi="Calibri" w:cs="Calibri"/>
+                <w:color w:val="000000"/>
+                <w:kern w:val="0"/>
+                <w:lang w:eastAsia="en-IL"/>
+                <w14:ligatures w14:val="none"/>
+              </w:rPr>
+            </w:pPr>
+            <w:r>
+              <w:rPr>
+                <w:rFonts w:ascii="Calibri" w:eastAsia="Times New Roman" w:hAnsi="Calibri" w:cs="Calibri"/>
+                <w:color w:val="000000"/>
+                <w:kern w:val="0"/>
+                <w:lang w:eastAsia="en-IL"/>
+                <w14:ligatures w14:val="none"/>
+              </w:rPr>
+              <w:t xml:space="preserve"> max</w:t>
+            </w:r>
+          </w:p>
+        </w:tc>
+        <w:tc>
+          <w:tcPr>
+            <w:tcW w:w="960" w:type="dxa"/>
+            <w:tcBorders>
+              <w:top w:val="nil"/>
+              <w:left w:val="nil"/>
+              <w:bottom w:val="nil"/>
+              <w:right w:val="nil"/>
+            </w:tcBorders>
+            <w:shd w:val="clear" w:color="auto" w:fill="auto"/>
+            <w:noWrap/>
+            <w:vAlign w:val="bottom"/>
+            <w:hideMark/>
+          </w:tcPr>
+          <w:p>
+            <w:pPr>
+              <w:spacing w:after="0"/>
+              <w:jc w:val="left"/>
+              <w:rPr>
+                <w:rFonts w:ascii="Calibri" w:eastAsia="Times New Roman" w:hAnsi="Calibri" w:cs="Calibri"/>
+                <w:color w:val="000000"/>
+                <w:kern w:val="0"/>
+                <w:lang w:eastAsia="en-IL"/>
+                <w14:ligatures w14:val="none"/>
+              </w:rPr>
+            </w:pPr>
+            <w:r>
+              <w:rPr>
+                <w:rFonts w:ascii="Calibri" w:eastAsia="Times New Roman" w:hAnsi="Calibri" w:cs="Calibri"/>
+                <w:color w:val="000000"/>
+                <w:kern w:val="0"/>
+                <w:lang w:eastAsia="en-IL"/>
+                <w14:ligatures w14:val="none"/>
+              </w:rPr>
+              <w:t xml:space="preserve"> </w:t>
+            </w:r>
+            <w:proofErr w:type="spellStart"/>
+            <w:r>
+              <w:rPr>
+                <w:rFonts w:ascii="Calibri" w:eastAsia="Times New Roman" w:hAnsi="Calibri" w:cs="Calibri"/>
+                <w:color w:val="000000"/>
+                <w:kern w:val="0"/>
+                <w:lang w:eastAsia="en-IL"/>
+                <w14:ligatures w14:val="none"/>
+              </w:rPr>
+              <w:t>im</w:t>
+            </w:r>
+            <w:proofErr w:type="spellEnd"/>
+          </w:p>
+        </w:tc>
+        <w:tc>
+          <w:tcPr>
+            <w:tcW w:w="960" w:type="dxa"/>
+            <w:tcBorders>
+              <w:top w:val="nil"/>
+              <w:left w:val="nil"/>
+              <w:bottom w:val="nil"/>
+              <w:right w:val="nil"/>
+            </w:tcBorders>
+            <w:shd w:val="clear" w:color="auto" w:fill="auto"/>
+            <w:noWrap/>
+            <w:vAlign w:val="bottom"/>
+            <w:hideMark/>
+          </w:tcPr>
+          <w:p>
+            <w:pPr>
+              <w:spacing w:after="0"/>
+              <w:jc w:val="left"/>
+              <w:rPr>
+                <w:rFonts w:ascii="Calibri" w:eastAsia="Times New Roman" w:hAnsi="Calibri" w:cs="Calibri"/>
+                <w:color w:val="000000"/>
+                <w:kern w:val="0"/>
+                <w:lang w:eastAsia="en-IL"/>
+                <w14:ligatures w14:val="none"/>
+              </w:rPr>
+            </w:pPr>
+            <w:r>
+              <w:rPr>
+                <w:rFonts w:ascii="Calibri" w:eastAsia="Times New Roman" w:hAnsi="Calibri" w:cs="Calibri"/>
+                <w:color w:val="000000"/>
+                <w:kern w:val="0"/>
+                <w:lang w:eastAsia="en-IL"/>
+                <w14:ligatures w14:val="none"/>
+              </w:rPr>
+              <w:t xml:space="preserve"> rad</w:t>
+            </w:r>
+          </w:p>
+        </w:tc>
+      </w:tr>
+      <w:tr>
+        <w:trPr>
+          <w:trHeight w:val="300"/>
+        </w:trPr>
+        <w:tc>
+          <w:tcPr>
+            <w:tcW w:w="960" w:type="dxa"/>
+            <w:tcBorders>
+              <w:top w:val="nil"/>
+              <w:left w:val="nil"/>
+              <w:bottom w:val="nil"/>
+              <w:right w:val="nil"/>
+            </w:tcBorders>
+            <w:shd w:val="clear" w:color="auto" w:fill="auto"/>
+            <w:noWrap/>
+            <w:vAlign w:val="bottom"/>
+            <w:hideMark/>
+          </w:tcPr>
+          <w:p>
+            <w:pPr>
+              <w:spacing w:after="0"/>
+              <w:jc w:val="right"/>
+              <w:rPr>
+                <w:rFonts w:ascii="Calibri" w:eastAsia="Times New Roman" w:hAnsi="Calibri" w:cs="Calibri"/>
+                <w:color w:val="000000"/>
+                <w:kern w:val="0"/>
+                <w:lang w:eastAsia="en-IL"/>
+                <w14:ligatures w14:val="none"/>
+              </w:rPr>
+            </w:pPr>
+            <w:r>
+              <w:rPr>
+                <w:rFonts w:ascii="Calibri" w:eastAsia="Times New Roman" w:hAnsi="Calibri" w:cs="Calibri"/>
+                <w:color w:val="000000"/>
+                <w:kern w:val="0"/>
+                <w:lang w:eastAsia="en-IL"/>
+                <w14:ligatures w14:val="none"/>
+              </w:rPr>
+              <w:t>70</w:t>
+            </w:r>
+          </w:p>
+        </w:tc>
+        <w:tc>
+          <w:tcPr>
+            <w:tcW w:w="960" w:type="dxa"/>
+            <w:tcBorders>
+              <w:top w:val="nil"/>
+              <w:left w:val="nil"/>
+              <w:bottom w:val="nil"/>
+              <w:right w:val="nil"/>
+            </w:tcBorders>
+            <w:shd w:val="clear" w:color="auto" w:fill="auto"/>
+            <w:noWrap/>
+            <w:vAlign w:val="bottom"/>
+            <w:hideMark/>
+          </w:tcPr>
+          <w:p>
+            <w:pPr>
+              <w:spacing w:after="0"/>
+              <w:jc w:val="right"/>
+              <w:rPr>
+                <w:rFonts w:ascii="Calibri" w:eastAsia="Times New Roman" w:hAnsi="Calibri" w:cs="Calibri"/>
+                <w:color w:val="000000"/>
+                <w:kern w:val="0"/>
+                <w:lang w:eastAsia="en-IL"/>
+                <w14:ligatures w14:val="none"/>
+              </w:rPr>
+            </w:pPr>
+            <w:r>
+              <w:rPr>
+                <w:rFonts w:ascii="Calibri" w:eastAsia="Times New Roman" w:hAnsi="Calibri" w:cs="Calibri"/>
+                <w:color w:val="000000"/>
+                <w:kern w:val="0"/>
+                <w:lang w:eastAsia="en-IL"/>
+                <w14:ligatures w14:val="none"/>
+              </w:rPr>
+              <w:t>300</w:t>
+            </w:r>
+          </w:p>
+        </w:tc>
+        <w:tc>
+          <w:tcPr>
+            <w:tcW w:w="960" w:type="dxa"/>
+            <w:tcBorders>
+              <w:top w:val="nil"/>
+              <w:left w:val="nil"/>
+              <w:bottom w:val="nil"/>
+              <w:right w:val="nil"/>
+            </w:tcBorders>
+            <w:shd w:val="clear" w:color="auto" w:fill="auto"/>
+            <w:noWrap/>
+            <w:vAlign w:val="bottom"/>
+            <w:hideMark/>
+          </w:tcPr>
+          <w:p>
+            <w:pPr>
+              <w:spacing w:after="0"/>
+              <w:jc w:val="right"/>
+              <w:rPr>
+                <w:rFonts w:ascii="Calibri" w:eastAsia="Times New Roman" w:hAnsi="Calibri" w:cs="Calibri"/>
+                <w:color w:val="000000"/>
+                <w:kern w:val="0"/>
+                <w:lang w:eastAsia="en-IL"/>
+                <w14:ligatures w14:val="none"/>
+              </w:rPr>
+            </w:pPr>
+            <w:r>
+              <w:rPr>
+                <w:rFonts w:ascii="Calibri" w:eastAsia="Times New Roman" w:hAnsi="Calibri" w:cs="Calibri"/>
+                <w:color w:val="000000"/>
+                <w:kern w:val="0"/>
+                <w:lang w:eastAsia="en-IL"/>
+                <w14:ligatures w14:val="none"/>
+              </w:rPr>
+              <w:t>2159.782</w:t>
+            </w:r>
+          </w:p>
+        </w:tc>
+        <w:tc>
+          <w:tcPr>
+            <w:tcW w:w="960" w:type="dxa"/>
+            <w:tcBorders>
+              <w:top w:val="nil"/>
+              <w:left w:val="nil"/>
+              <w:bottom w:val="nil"/>
+              <w:right w:val="nil"/>
+            </w:tcBorders>
+            <w:shd w:val="clear" w:color="auto" w:fill="auto"/>
+            <w:noWrap/>
+            <w:vAlign w:val="bottom"/>
+            <w:hideMark/>
+          </w:tcPr>
+          <w:p>
+            <w:pPr>
+              <w:spacing w:after="0"/>
+              <w:jc w:val="right"/>
+              <w:rPr>
+                <w:rFonts w:ascii="Calibri" w:eastAsia="Times New Roman" w:hAnsi="Calibri" w:cs="Calibri"/>
+                <w:color w:val="000000"/>
+                <w:kern w:val="0"/>
+                <w:lang w:eastAsia="en-IL"/>
+                <w14:ligatures w14:val="none"/>
+              </w:rPr>
+            </w:pPr>
+            <w:r>
+              <w:rPr>
+                <w:rFonts w:ascii="Calibri" w:eastAsia="Times New Roman" w:hAnsi="Calibri" w:cs="Calibri"/>
+                <w:color w:val="000000"/>
+                <w:kern w:val="0"/>
+                <w:lang w:eastAsia="en-IL"/>
+                <w14:ligatures w14:val="none"/>
+              </w:rPr>
+              <w:t>163</w:t>
+            </w:r>
+          </w:p>
+        </w:tc>
+        <w:tc>
+          <w:tcPr>
+            <w:tcW w:w="960" w:type="dxa"/>
+            <w:tcBorders>
+              <w:top w:val="nil"/>
+              <w:left w:val="nil"/>
+              <w:bottom w:val="nil"/>
+              <w:right w:val="nil"/>
+            </w:tcBorders>
+            <w:shd w:val="clear" w:color="auto" w:fill="auto"/>
+            <w:noWrap/>
+            <w:vAlign w:val="bottom"/>
+            <w:hideMark/>
+          </w:tcPr>
+          <w:p>
+            <w:pPr>
+              <w:spacing w:after="0"/>
+              <w:jc w:val="right"/>
+              <w:rPr>
+                <w:rFonts w:ascii="Calibri" w:eastAsia="Times New Roman" w:hAnsi="Calibri" w:cs="Calibri"/>
+                <w:color w:val="000000"/>
+                <w:kern w:val="0"/>
+                <w:lang w:eastAsia="en-IL"/>
+                <w14:ligatures w14:val="none"/>
+              </w:rPr>
+            </w:pPr>
+            <w:r>
+              <w:rPr>
+                <w:rFonts w:ascii="Calibri" w:eastAsia="Times New Roman" w:hAnsi="Calibri" w:cs="Calibri"/>
+                <w:color w:val="000000"/>
+                <w:kern w:val="0"/>
+                <w:lang w:eastAsia="en-IL"/>
+                <w14:ligatures w14:val="none"/>
+              </w:rPr>
+              <w:t>30</w:t>
+            </w:r>
+          </w:p>
+        </w:tc>
+      </w:tr>
+    </w:tbl>
+    <w:p>
+      <w:pPr>
+        <w:pStyle w:val="Heading4"/>
+        <w:rPr>
+          <w:lang w:val="en-US"/>
+        </w:rPr>
+      </w:pPr>
+      <w:r>
+        <w:rPr>
+          <w:lang w:val="en-US"/>
+        </w:rPr>
+        <w:t>Tube 1</w:t>
+      </w:r>
+    </w:p>
+    <w:tbl>
+      <w:tblPr>
+        <w:tblW w:w="4800" w:type="dxa"/>
+        <w:tblLook w:val="04A0" w:firstRow="1" w:lastRow="0" w:firstColumn="1" w:lastColumn="0" w:noHBand="0" w:noVBand="1"/>
+      </w:tblPr>
+      <w:tblGrid>
+        <w:gridCol w:w="960"/>
+        <w:gridCol w:w="960"/>
+        <w:gridCol w:w="1053"/>
+        <w:gridCol w:w="960"/>
+        <w:gridCol w:w="960"/>
+      </w:tblGrid>
+      <w:tr>
+        <w:trPr>
+          <w:trHeight w:val="300"/>
+        </w:trPr>
+        <w:tc>
+          <w:tcPr>
+            <w:tcW w:w="960" w:type="dxa"/>
+            <w:tcBorders>
+              <w:top w:val="nil"/>
+              <w:left w:val="nil"/>
+              <w:bottom w:val="nil"/>
+              <w:right w:val="nil"/>
+            </w:tcBorders>
+            <w:shd w:val="clear" w:color="auto" w:fill="auto"/>
+            <w:noWrap/>
+            <w:vAlign w:val="bottom"/>
+            <w:hideMark/>
+          </w:tcPr>
+          <w:p>
+            <w:pPr>
+              <w:spacing w:after="0"/>
+              <w:jc w:val="left"/>
+              <w:rPr>
+                <w:rFonts w:ascii="Calibri" w:eastAsia="Times New Roman" w:hAnsi="Calibri" w:cs="Calibri"/>
+                <w:color w:val="000000"/>
+                <w:kern w:val="0"/>
+                <w:lang w:eastAsia="en-IL"/>
+                <w14:ligatures w14:val="none"/>
+              </w:rPr>
+            </w:pPr>
+            <w:r>
+              <w:rPr>
+                <w:rFonts w:ascii="Calibri" w:eastAsia="Times New Roman" w:hAnsi="Calibri" w:cs="Calibri"/>
+                <w:color w:val="000000"/>
+                <w:kern w:val="0"/>
+                <w:lang w:eastAsia="en-IL"/>
+                <w14:ligatures w14:val="none"/>
+              </w:rPr>
+              <w:t>row</w:t>
+            </w:r>
+          </w:p>
+        </w:tc>
+        <w:tc>
+          <w:tcPr>
+            <w:tcW w:w="960" w:type="dxa"/>
+            <w:tcBorders>
+              <w:top w:val="nil"/>
+              <w:left w:val="nil"/>
+              <w:bottom w:val="nil"/>
+              <w:right w:val="nil"/>
+            </w:tcBorders>
+            <w:shd w:val="clear" w:color="auto" w:fill="auto"/>
+            <w:noWrap/>
+            <w:vAlign w:val="bottom"/>
+            <w:hideMark/>
+          </w:tcPr>
+          <w:p>
+            <w:pPr>
+              <w:spacing w:after="0"/>
+              <w:jc w:val="left"/>
+              <w:rPr>
+                <w:rFonts w:ascii="Calibri" w:eastAsia="Times New Roman" w:hAnsi="Calibri" w:cs="Calibri"/>
+                <w:color w:val="000000"/>
+                <w:kern w:val="0"/>
+                <w:lang w:eastAsia="en-IL"/>
+                <w14:ligatures w14:val="none"/>
+              </w:rPr>
+            </w:pPr>
+            <w:r>
+              <w:rPr>
+                <w:rFonts w:ascii="Calibri" w:eastAsia="Times New Roman" w:hAnsi="Calibri" w:cs="Calibri"/>
+                <w:color w:val="000000"/>
+                <w:kern w:val="0"/>
+                <w:lang w:eastAsia="en-IL"/>
+                <w14:ligatures w14:val="none"/>
+              </w:rPr>
+              <w:t xml:space="preserve"> det</w:t>
+            </w:r>
+          </w:p>
+        </w:tc>
+        <w:tc>
+          <w:tcPr>
+            <w:tcW w:w="960" w:type="dxa"/>
+            <w:tcBorders>
+              <w:top w:val="nil"/>
+              <w:left w:val="nil"/>
+              <w:bottom w:val="nil"/>
+              <w:right w:val="nil"/>
+            </w:tcBorders>
+            <w:shd w:val="clear" w:color="auto" w:fill="auto"/>
+            <w:noWrap/>
+            <w:vAlign w:val="bottom"/>
+            <w:hideMark/>
+          </w:tcPr>
+          <w:p>
+            <w:pPr>
+              <w:spacing w:after="0"/>
+              <w:jc w:val="left"/>
+              <w:rPr>
+                <w:rFonts w:ascii="Calibri" w:eastAsia="Times New Roman" w:hAnsi="Calibri" w:cs="Calibri"/>
+                <w:color w:val="000000"/>
+                <w:kern w:val="0"/>
+                <w:lang w:eastAsia="en-IL"/>
+                <w14:ligatures w14:val="none"/>
+              </w:rPr>
+            </w:pPr>
+            <w:r>
+              <w:rPr>
+                <w:rFonts w:ascii="Calibri" w:eastAsia="Times New Roman" w:hAnsi="Calibri" w:cs="Calibri"/>
+                <w:color w:val="000000"/>
+                <w:kern w:val="0"/>
+                <w:lang w:eastAsia="en-IL"/>
+                <w14:ligatures w14:val="none"/>
+              </w:rPr>
+              <w:t xml:space="preserve"> max</w:t>
+            </w:r>
+          </w:p>
+        </w:tc>
+        <w:tc>
+          <w:tcPr>
+            <w:tcW w:w="960" w:type="dxa"/>
+            <w:tcBorders>
+              <w:top w:val="nil"/>
+              <w:left w:val="nil"/>
+              <w:bottom w:val="nil"/>
+              <w:right w:val="nil"/>
+            </w:tcBorders>
+            <w:shd w:val="clear" w:color="auto" w:fill="auto"/>
+            <w:noWrap/>
+            <w:vAlign w:val="bottom"/>
+            <w:hideMark/>
+          </w:tcPr>
+          <w:p>
+            <w:pPr>
+              <w:spacing w:after="0"/>
+              <w:jc w:val="left"/>
+              <w:rPr>
+                <w:rFonts w:ascii="Calibri" w:eastAsia="Times New Roman" w:hAnsi="Calibri" w:cs="Calibri"/>
+                <w:color w:val="000000"/>
+                <w:kern w:val="0"/>
+                <w:lang w:eastAsia="en-IL"/>
+                <w14:ligatures w14:val="none"/>
+              </w:rPr>
+            </w:pPr>
+            <w:r>
+              <w:rPr>
+                <w:rFonts w:ascii="Calibri" w:eastAsia="Times New Roman" w:hAnsi="Calibri" w:cs="Calibri"/>
+                <w:color w:val="000000"/>
+                <w:kern w:val="0"/>
+                <w:lang w:eastAsia="en-IL"/>
+                <w14:ligatures w14:val="none"/>
+              </w:rPr>
+              <w:t xml:space="preserve"> </w:t>
+            </w:r>
+            <w:proofErr w:type="spellStart"/>
+            <w:r>
+              <w:rPr>
+                <w:rFonts w:ascii="Calibri" w:eastAsia="Times New Roman" w:hAnsi="Calibri" w:cs="Calibri"/>
+                <w:color w:val="000000"/>
+                <w:kern w:val="0"/>
+                <w:lang w:eastAsia="en-IL"/>
+                <w14:ligatures w14:val="none"/>
+              </w:rPr>
+              <w:t>im</w:t>
+            </w:r>
+            <w:proofErr w:type="spellEnd"/>
+          </w:p>
+        </w:tc>
+        <w:tc>
+          <w:tcPr>
+            <w:tcW w:w="960" w:type="dxa"/>
+            <w:tcBorders>
+              <w:top w:val="nil"/>
+              <w:left w:val="nil"/>
+              <w:bottom w:val="nil"/>
+              <w:right w:val="nil"/>
+            </w:tcBorders>
+            <w:shd w:val="clear" w:color="auto" w:fill="auto"/>
+            <w:noWrap/>
+            <w:vAlign w:val="bottom"/>
+            <w:hideMark/>
+          </w:tcPr>
+          <w:p>
+            <w:pPr>
+              <w:spacing w:after="0"/>
+              <w:jc w:val="left"/>
+              <w:rPr>
+                <w:rFonts w:ascii="Calibri" w:eastAsia="Times New Roman" w:hAnsi="Calibri" w:cs="Calibri"/>
+                <w:color w:val="000000"/>
+                <w:kern w:val="0"/>
+                <w:lang w:eastAsia="en-IL"/>
+                <w14:ligatures w14:val="none"/>
+              </w:rPr>
+            </w:pPr>
+            <w:r>
+              <w:rPr>
+                <w:rFonts w:ascii="Calibri" w:eastAsia="Times New Roman" w:hAnsi="Calibri" w:cs="Calibri"/>
+                <w:color w:val="000000"/>
+                <w:kern w:val="0"/>
+                <w:lang w:eastAsia="en-IL"/>
+                <w14:ligatures w14:val="none"/>
+              </w:rPr>
+              <w:t xml:space="preserve"> rad</w:t>
+            </w:r>
+          </w:p>
+        </w:tc>
+      </w:tr>
+      <w:tr>
+        <w:trPr>
+          <w:trHeight w:val="300"/>
+        </w:trPr>
+        <w:tc>
+          <w:tcPr>
+            <w:tcW w:w="960" w:type="dxa"/>
+            <w:tcBorders>
+              <w:top w:val="nil"/>
+              <w:left w:val="nil"/>
+              <w:bottom w:val="nil"/>
+              <w:right w:val="nil"/>
+            </w:tcBorders>
+            <w:shd w:val="clear" w:color="auto" w:fill="auto"/>
+            <w:noWrap/>
+            <w:vAlign w:val="bottom"/>
+            <w:hideMark/>
+          </w:tcPr>
+          <w:p>
+            <w:pPr>
+              <w:spacing w:after="0"/>
+              <w:jc w:val="right"/>
+              <w:rPr>
+                <w:rFonts w:ascii="Calibri" w:eastAsia="Times New Roman" w:hAnsi="Calibri" w:cs="Calibri"/>
+                <w:color w:val="000000"/>
+                <w:kern w:val="0"/>
+                <w:lang w:eastAsia="en-IL"/>
+                <w14:ligatures w14:val="none"/>
+              </w:rPr>
+            </w:pPr>
+            <w:r>
+              <w:rPr>
+                <w:rFonts w:ascii="Calibri" w:eastAsia="Times New Roman" w:hAnsi="Calibri" w:cs="Calibri"/>
+                <w:color w:val="000000"/>
+                <w:kern w:val="0"/>
+                <w:lang w:eastAsia="en-IL"/>
+                <w14:ligatures w14:val="none"/>
+              </w:rPr>
+              <w:t>70</w:t>
+            </w:r>
+          </w:p>
+        </w:tc>
+        <w:tc>
+          <w:tcPr>
+            <w:tcW w:w="960" w:type="dxa"/>
+            <w:tcBorders>
+              <w:top w:val="nil"/>
+              <w:left w:val="nil"/>
+              <w:bottom w:val="nil"/>
+              <w:right w:val="nil"/>
+            </w:tcBorders>
+            <w:shd w:val="clear" w:color="auto" w:fill="auto"/>
+            <w:noWrap/>
+            <w:vAlign w:val="bottom"/>
+            <w:hideMark/>
+          </w:tcPr>
+          <w:p>
+            <w:pPr>
+              <w:spacing w:after="0"/>
+              <w:jc w:val="right"/>
+              <w:rPr>
+                <w:rFonts w:ascii="Calibri" w:eastAsia="Times New Roman" w:hAnsi="Calibri" w:cs="Calibri"/>
+                <w:color w:val="000000"/>
+                <w:kern w:val="0"/>
+                <w:lang w:eastAsia="en-IL"/>
+                <w14:ligatures w14:val="none"/>
+              </w:rPr>
+            </w:pPr>
+            <w:r>
+              <w:rPr>
+                <w:rFonts w:ascii="Calibri" w:eastAsia="Times New Roman" w:hAnsi="Calibri" w:cs="Calibri"/>
+                <w:color w:val="000000"/>
+                <w:kern w:val="0"/>
+                <w:lang w:eastAsia="en-IL"/>
+                <w14:ligatures w14:val="none"/>
+              </w:rPr>
+              <w:t>300</w:t>
+            </w:r>
+          </w:p>
+        </w:tc>
+        <w:tc>
+          <w:tcPr>
+            <w:tcW w:w="960" w:type="dxa"/>
+            <w:tcBorders>
+              <w:top w:val="nil"/>
+              <w:left w:val="nil"/>
+              <w:bottom w:val="nil"/>
+              <w:right w:val="nil"/>
+            </w:tcBorders>
+            <w:shd w:val="clear" w:color="auto" w:fill="auto"/>
+            <w:noWrap/>
+            <w:vAlign w:val="bottom"/>
+            <w:hideMark/>
+          </w:tcPr>
+          <w:p>
+            <w:pPr>
+              <w:spacing w:after="0"/>
+              <w:jc w:val="right"/>
+              <w:rPr>
+                <w:rFonts w:ascii="Calibri" w:eastAsia="Times New Roman" w:hAnsi="Calibri" w:cs="Calibri"/>
+                <w:color w:val="000000"/>
+                <w:kern w:val="0"/>
+                <w:lang w:eastAsia="en-IL"/>
+                <w14:ligatures w14:val="none"/>
+              </w:rPr>
+            </w:pPr>
+            <w:r>
+              <w:rPr>
+                <w:rFonts w:ascii="Calibri" w:eastAsia="Times New Roman" w:hAnsi="Calibri" w:cs="Calibri"/>
+                <w:color w:val="000000"/>
+                <w:kern w:val="0"/>
+                <w:lang w:eastAsia="en-IL"/>
+                <w14:ligatures w14:val="none"/>
+              </w:rPr>
+              <w:t>3805.391</w:t>
+            </w:r>
+          </w:p>
+        </w:tc>
+        <w:tc>
+          <w:tcPr>
+            <w:tcW w:w="960" w:type="dxa"/>
+            <w:tcBorders>
+              <w:top w:val="nil"/>
+              <w:left w:val="nil"/>
+              <w:bottom w:val="nil"/>
+              <w:right w:val="nil"/>
+            </w:tcBorders>
+            <w:shd w:val="clear" w:color="auto" w:fill="auto"/>
+            <w:noWrap/>
+            <w:vAlign w:val="bottom"/>
+            <w:hideMark/>
+          </w:tcPr>
+          <w:p>
+            <w:pPr>
+              <w:spacing w:after="0"/>
+              <w:jc w:val="right"/>
+              <w:rPr>
+                <w:rFonts w:ascii="Calibri" w:eastAsia="Times New Roman" w:hAnsi="Calibri" w:cs="Calibri"/>
+                <w:color w:val="000000"/>
+                <w:kern w:val="0"/>
+                <w:lang w:eastAsia="en-IL"/>
+                <w14:ligatures w14:val="none"/>
+              </w:rPr>
+            </w:pPr>
+            <w:r>
+              <w:rPr>
+                <w:rFonts w:ascii="Calibri" w:eastAsia="Times New Roman" w:hAnsi="Calibri" w:cs="Calibri"/>
+                <w:color w:val="000000"/>
+                <w:kern w:val="0"/>
+                <w:lang w:eastAsia="en-IL"/>
+                <w14:ligatures w14:val="none"/>
+              </w:rPr>
+              <w:t>67</w:t>
+            </w:r>
+          </w:p>
+        </w:tc>
+        <w:tc>
+          <w:tcPr>
+            <w:tcW w:w="960" w:type="dxa"/>
+            <w:tcBorders>
+              <w:top w:val="nil"/>
+              <w:left w:val="nil"/>
+              <w:bottom w:val="nil"/>
+              <w:right w:val="nil"/>
+            </w:tcBorders>
+            <w:shd w:val="clear" w:color="auto" w:fill="auto"/>
+            <w:noWrap/>
+            <w:vAlign w:val="bottom"/>
+            <w:hideMark/>
+          </w:tcPr>
+          <w:p>
+            <w:pPr>
+              <w:spacing w:after="0"/>
+              <w:jc w:val="right"/>
+              <w:rPr>
+                <w:rFonts w:ascii="Calibri" w:eastAsia="Times New Roman" w:hAnsi="Calibri" w:cs="Calibri"/>
+                <w:color w:val="000000"/>
+                <w:kern w:val="0"/>
+                <w:lang w:eastAsia="en-IL"/>
+                <w14:ligatures w14:val="none"/>
+              </w:rPr>
+            </w:pPr>
+            <w:r>
+              <w:rPr>
+                <w:rFonts w:ascii="Calibri" w:eastAsia="Times New Roman" w:hAnsi="Calibri" w:cs="Calibri"/>
+                <w:color w:val="000000"/>
+                <w:kern w:val="0"/>
+                <w:lang w:eastAsia="en-IL"/>
+                <w14:ligatures w14:val="none"/>
+              </w:rPr>
+              <w:t>30.218</w:t>
+            </w:r>
+          </w:p>
+        </w:tc>
+      </w:tr>
+    </w:tbl>
+    <w:p>
+      <w:pPr>
+        <w:rPr>
+          <w:lang w:val="en-US"/>
+        </w:rPr>
+      </w:pPr>
+    </w:p>
+    <w:p>
+      <w:pPr>
+        <w:rPr>
+          <w:lang w:val="en-US"/>
+        </w:rPr>
+      </w:pPr>
+    </w:p>
+    <w:p>
+      <w:pPr>
+        <w:pStyle w:val="Heading2"/>
+        <w:rPr>
+          <w:lang w:val="en-US"/>
+        </w:rPr>
+      </w:pPr>
+      <w:r>
+        <w:rPr>
+          <w:lang w:val="en-US"/>
+        </w:rPr>
+        <w:lastRenderedPageBreak/>
+        <w:t>Working with Recon as external Function and Back Propagation – 9/12/24</w:t>
+      </w:r>
+    </w:p>
+    <w:p>
+      <w:pPr>
+        <w:rPr>
+          <w:lang w:val="en-US"/>
+        </w:rPr>
+      </w:pPr>
+      <w:r>
+        <w:rPr>
+          <w:lang w:val="en-US"/>
+        </w:rPr>
+        <w:t>C Ex Recon is working within training –</w:t>
+      </w:r>
+    </w:p>
+    <w:p>
+      <w:pPr>
+        <w:pStyle w:val="Heading4"/>
+        <w:rPr>
+          <w:lang w:val="en-US"/>
+        </w:rPr>
+      </w:pPr>
+      <w:r>
+        <w:rPr>
+          <w:lang w:val="en-US"/>
+        </w:rPr>
+        <w:t>How to create meaningful gradients?</w:t>
+      </w:r>
+    </w:p>
+    <w:p>
+      <w:pPr>
+        <w:rPr>
+          <w:lang w:val="en-US"/>
+        </w:rPr>
+      </w:pPr>
+      <w:r>
+        <w:rPr>
+          <w:lang w:val="en-US"/>
+        </w:rPr>
+        <w:t>Start with a single point in the tables – and the corresponding single point in the Dev Map.</w:t>
+      </w:r>
+    </w:p>
+    <w:p>
+      <w:pPr>
+        <w:rPr>
+          <w:lang w:val="en-US"/>
+        </w:rPr>
+      </w:pPr>
+    </w:p>
+    <w:p>
+      <w:pPr>
+        <w:pStyle w:val="Heading2"/>
+        <w:rPr>
+          <w:lang w:val="en-US"/>
+        </w:rPr>
+      </w:pPr>
+      <w:r>
+        <w:rPr>
+          <w:lang w:val="en-US"/>
+        </w:rPr>
+        <w:t>Problems in integrating Recon as external function – 2/12/24</w:t>
+      </w:r>
+    </w:p>
+    <w:p>
+      <w:pPr>
+        <w:rPr>
+          <w:lang w:val="en-US"/>
+        </w:rPr>
+      </w:pPr>
+      <w:r>
+        <w:rPr>
+          <w:lang w:val="en-US"/>
+        </w:rPr>
+        <w:t>Work with C Ex Recon</w:t>
+      </w:r>
+    </w:p>
+    <w:p>
+      <w:pPr>
+        <w:rPr>
+          <w:lang w:val="en-US"/>
+        </w:rPr>
+      </w:pPr>
+      <w:r>
+        <w:rPr>
+          <w:lang w:val="en-US"/>
+        </w:rPr>
+        <w:t>It includes “forward” and “backward”</w:t>
+      </w:r>
+    </w:p>
+    <w:p>
+      <w:pPr>
+        <w:rPr>
+          <w:lang w:val="en-US"/>
+        </w:rPr>
+      </w:pPr>
+      <w:r>
+        <w:rPr>
+          <w:lang w:val="en-US"/>
+        </w:rPr>
+        <w:t>BUT – the backward format is not accepted!</w:t>
+      </w:r>
+    </w:p>
+    <w:p>
+      <w:pPr>
+        <w:rPr>
+          <w:lang w:val="en-US"/>
+        </w:rPr>
+      </w:pPr>
+    </w:p>
+    <w:p>
+      <w:pPr>
+        <w:pStyle w:val="Heading2"/>
+        <w:rPr>
+          <w:lang w:val="en-US"/>
+        </w:rPr>
+      </w:pPr>
+      <w:r>
+        <w:rPr>
+          <w:lang w:val="en-US"/>
+        </w:rPr>
+        <w:t>Try small input – 1/12/24</w:t>
+      </w:r>
+    </w:p>
+    <w:p>
+      <w:pPr>
+        <w:rPr>
+          <w:lang w:val="en-US"/>
+        </w:rPr>
+      </w:pPr>
+      <w:r>
+        <w:rPr>
+          <w:lang w:val="en-US"/>
+        </w:rPr>
+        <w:t>Try to use a small vector of ones as input!</w:t>
+      </w:r>
+    </w:p>
+    <w:p>
+      <w:pPr>
+        <w:rPr>
+          <w:lang w:val="en-US"/>
+        </w:rPr>
+      </w:pPr>
+    </w:p>
+    <w:p>
+      <w:pPr>
+        <w:pStyle w:val="Heading2"/>
+        <w:rPr>
+          <w:lang w:val="en-US"/>
+        </w:rPr>
+      </w:pPr>
+      <w:r>
+        <w:rPr>
+          <w:lang w:val="en-US"/>
+        </w:rPr>
+        <w:t>Start training on small matrices – 27/11/24</w:t>
+      </w:r>
+    </w:p>
+    <w:p>
+      <w:pPr>
+        <w:rPr>
+          <w:lang w:val="en-US"/>
+        </w:rPr>
+      </w:pPr>
+      <w:r>
+        <w:rPr>
+          <w:lang w:val="en-US"/>
+        </w:rPr>
+        <w:t>Questions:</w:t>
+      </w:r>
+    </w:p>
+    <w:p>
+      <w:pPr>
+        <w:pStyle w:val="ListParagraph"/>
+        <w:numPr>
+          <w:ilvl w:val="0"/>
+          <w:numId w:val="5"/>
+        </w:numPr>
+        <w:rPr>
+          <w:lang w:val="en-US"/>
+        </w:rPr>
+      </w:pPr>
+      <w:r>
+        <w:rPr>
+          <w:lang w:val="en-US"/>
+        </w:rPr>
+        <w:t>How to select a small region where the dev map and poly table are both relevant?</w:t>
+      </w:r>
+    </w:p>
+    <w:p>
+      <w:pPr>
+        <w:pStyle w:val="ListParagraph"/>
+        <w:numPr>
+          <w:ilvl w:val="0"/>
+          <w:numId w:val="5"/>
+        </w:numPr>
+        <w:rPr>
+          <w:lang w:val="en-US"/>
+        </w:rPr>
+      </w:pPr>
+      <w:r>
+        <w:rPr>
+          <w:lang w:val="en-US"/>
+        </w:rPr>
+        <w:t>What is the preferred artificial derivation for recon?</w:t>
+      </w:r>
+    </w:p>
+    <w:p>
+      <w:pPr>
+        <w:rPr>
+          <w:lang w:val="en-US"/>
+        </w:rPr>
+      </w:pPr>
+      <w:r>
+        <w:rPr>
+          <w:lang w:val="en-US"/>
+        </w:rPr>
+        <w:t>Thinking:</w:t>
+      </w:r>
+    </w:p>
+    <w:p>
+      <w:pPr>
+        <w:rPr>
+          <w:lang w:val="en-US"/>
+        </w:rPr>
+      </w:pPr>
+      <w:r>
+        <w:rPr>
+          <w:lang w:val="en-US"/>
+        </w:rPr>
+        <w:t>Start with central area:</w:t>
+      </w:r>
+    </w:p>
+    <w:p>
+      <w:pPr>
+        <w:pStyle w:val="ListParagraph"/>
+        <w:numPr>
+          <w:ilvl w:val="0"/>
+          <w:numId w:val="6"/>
+        </w:numPr>
+        <w:rPr>
+          <w:lang w:val="en-US"/>
+        </w:rPr>
+      </w:pPr>
+      <w:r>
+        <w:rPr>
+          <w:lang w:val="en-US"/>
+        </w:rPr>
+        <w:t>Limited number of detectors</w:t>
+      </w:r>
+    </w:p>
+    <w:p>
+      <w:pPr>
+        <w:pStyle w:val="ListParagraph"/>
+        <w:numPr>
+          <w:ilvl w:val="0"/>
+          <w:numId w:val="6"/>
+        </w:numPr>
+        <w:rPr>
+          <w:lang w:val="en-US"/>
+        </w:rPr>
+      </w:pPr>
+      <w:r>
+        <w:rPr>
+          <w:lang w:val="en-US"/>
+        </w:rPr>
+        <w:t>Limited number of rows</w:t>
+      </w:r>
+    </w:p>
+    <w:p>
+      <w:pPr>
+        <w:pStyle w:val="ListParagraph"/>
+        <w:numPr>
+          <w:ilvl w:val="0"/>
+          <w:numId w:val="6"/>
+        </w:numPr>
+        <w:rPr>
+          <w:lang w:val="en-US"/>
+        </w:rPr>
+      </w:pPr>
+      <w:r>
+        <w:rPr>
+          <w:lang w:val="en-US"/>
+        </w:rPr>
+        <w:t>Limited number of images</w:t>
+      </w:r>
+    </w:p>
+    <w:p>
+      <w:pPr>
+        <w:pStyle w:val="ListParagraph"/>
+        <w:numPr>
+          <w:ilvl w:val="0"/>
+          <w:numId w:val="6"/>
+        </w:numPr>
+        <w:rPr>
+          <w:lang w:val="en-US"/>
+        </w:rPr>
+      </w:pPr>
+      <w:r>
+        <w:rPr>
+          <w:lang w:val="en-US"/>
+        </w:rPr>
+        <w:t>Only small radiuses</w:t>
+      </w:r>
+    </w:p>
+    <w:p>
+      <w:pPr>
+        <w:rPr>
+          <w:lang w:val="en-US"/>
+        </w:rPr>
+      </w:pPr>
+      <w:r>
+        <w:rPr>
+          <w:lang w:val="en-US"/>
+        </w:rPr>
+        <w:t>In the central area I can easily use “Linear” with full connectivity…</w:t>
+      </w:r>
+    </w:p>
+    <w:p>
+      <w:pPr>
+        <w:rPr>
+          <w:lang w:val="en-US"/>
+        </w:rPr>
+      </w:pPr>
+      <w:r>
+        <w:rPr>
+          <w:lang w:val="en-US"/>
+        </w:rPr>
+        <w:t>Target is flat deviation map – flat value is taken from empty map</w:t>
+      </w:r>
+    </w:p>
+    <w:p>
+      <w:pPr>
+        <w:pStyle w:val="Heading4"/>
+        <w:rPr>
+          <w:lang w:val="en-US"/>
+        </w:rPr>
+      </w:pPr>
+      <w:r>
+        <w:rPr>
+          <w:lang w:val="en-US"/>
+        </w:rPr>
+        <w:t>Data dimensions</w:t>
+      </w:r>
+    </w:p>
+    <w:p>
+      <w:pPr>
+        <w:rPr>
+          <w:lang w:val="en-US"/>
+        </w:rPr>
+      </w:pPr>
+      <w:r>
+        <w:rPr>
+          <w:lang w:val="en-US"/>
+        </w:rPr>
+        <w:t xml:space="preserve">Dev Map is 280 images * 128 radiuses </w:t>
+      </w:r>
+      <w:r>
+        <w:rPr>
+          <w:lang w:val="en-US"/>
+        </w:rPr>
+        <w:sym w:font="Wingdings" w:char="F0E8"/>
+      </w:r>
+      <w:r>
+        <w:rPr>
+          <w:lang w:val="en-US"/>
+        </w:rPr>
+        <w:t xml:space="preserve"> </w:t>
+      </w:r>
+    </w:p>
+    <w:p>
+      <w:pPr>
+        <w:pStyle w:val="Heading2"/>
+        <w:rPr>
+          <w:lang w:val="en-US"/>
+        </w:rPr>
+      </w:pPr>
+      <w:r>
+        <w:rPr>
+          <w:lang w:val="en-US"/>
+        </w:rPr>
+        <w:t>Now I know how to integrate external function in loss function – 27/11/24</w:t>
+      </w:r>
+    </w:p>
+    <w:p>
+      <w:pPr>
+        <w:rPr>
+          <w:lang w:val="en-US"/>
+        </w:rPr>
+      </w:pPr>
+      <w:r>
+        <w:rPr>
+          <w:lang w:val="en-US"/>
+        </w:rPr>
+        <w:t>Example is in “</w:t>
+      </w:r>
+      <w:r>
+        <w:rPr>
+          <w:lang w:val="en-US"/>
+        </w:rPr>
+        <w:t>D:\SW\</w:t>
+      </w:r>
+      <w:proofErr w:type="spellStart"/>
+      <w:r>
+        <w:rPr>
+          <w:lang w:val="en-US"/>
+        </w:rPr>
+        <w:t>TrainDL</w:t>
+      </w:r>
+      <w:proofErr w:type="spellEnd"/>
+      <w:r>
+        <w:rPr>
+          <w:lang w:val="en-US"/>
+        </w:rPr>
+        <w:t xml:space="preserve"> - </w:t>
+      </w:r>
+      <w:proofErr w:type="spellStart"/>
+      <w:r>
+        <w:rPr>
+          <w:lang w:val="en-US"/>
+        </w:rPr>
+        <w:t>ExFunc</w:t>
+      </w:r>
+      <w:proofErr w:type="spellEnd"/>
+      <w:r>
+        <w:rPr>
+          <w:lang w:val="en-US"/>
+        </w:rPr>
+        <w:t xml:space="preserve"> example</w:t>
+      </w:r>
+      <w:r>
+        <w:rPr>
+          <w:lang w:val="en-US"/>
+        </w:rPr>
+        <w:t>”</w:t>
+      </w:r>
+    </w:p>
+    <w:p>
+      <w:pPr>
         <w:rPr>
           <w:lang w:val="en-US"/>
         </w:rPr>
@@ -302,6 +2194,7 @@
         <w:rPr>
           <w:lang w:val="en-US"/>
         </w:rPr>
+        <w:lastRenderedPageBreak/>
         <w:t>Output – the fraction part of the 1</w:t>
       </w:r>
       <w:r>
@@ -681,7 +2574,6 @@
         <w:rPr>
           <w:lang w:val="en-US"/>
         </w:rPr>
-        <w:lastRenderedPageBreak/>
         <w:t>Then take several steps until it is significantly improved (at least 40%)</w:t>
       </w:r>
     </w:p>
@@ -974,6 +2866,7 @@
         <w:rPr>
           <w:lang w:val="en-US"/>
         </w:rPr>
+        <w:lastRenderedPageBreak/>
         <w:t>After correction &amp; recon, consider both local and global deviation score.</w:t>
       </w:r>
     </w:p>
@@ -1124,6 +3017,7 @@
         </w:rPr>
       </w:pPr>
       <w:proofErr w:type="spellStart"/>
+      <w:proofErr w:type="gramStart"/>
       <w:r>
         <w:rPr>
           <w:lang w:val="en-US"/>
@@ -1131,6 +3025,7 @@
         <w:t>self.avgDev</w:t>
       </w:r>
       <w:proofErr w:type="spellEnd"/>
+      <w:proofErr w:type="gramEnd"/>
       <w:r>
         <w:rPr>
           <w:lang w:val="en-US"/>
@@ -1200,6 +3095,7 @@
         </w:rPr>
       </w:pPr>
       <w:proofErr w:type="spellStart"/>
+      <w:proofErr w:type="gramStart"/>
       <w:r>
         <w:rPr>
           <w:lang w:val="en-US"/>
@@ -1207,6 +3103,7 @@
         <w:t>self.avgDev</w:t>
       </w:r>
       <w:proofErr w:type="spellEnd"/>
+      <w:proofErr w:type="gramEnd"/>
       <w:r>
         <w:rPr>
           <w:lang w:val="en-US"/>
@@ -1423,7 +3320,6 @@
         <w:rPr>
           <w:lang w:val="en-US"/>
         </w:rPr>
-        <w:lastRenderedPageBreak/>
         <w:t>Correcting table by Reverse-IR function – 23-27/10/24</w:t>
       </w:r>
     </w:p>
@@ -1463,8 +3359,16 @@
         <w:rPr>
           <w:lang w:val="en-US"/>
         </w:rPr>
-        <w:t>Poli_AI_t1_r70_d300_width256_height256_zoom2.float.rvol</w:t>
-      </w:r>
+        <w:t>Poli_AI_t1_r70_d300_width256_height256_</w:t>
+      </w:r>
+      <w:proofErr w:type="gramStart"/>
+      <w:r>
+        <w:rPr>
+          <w:lang w:val="en-US"/>
+        </w:rPr>
+        <w:t>zoom2.float.rvol</w:t>
+      </w:r>
+      <w:proofErr w:type="gramEnd"/>
     </w:p>
     <w:p>
       <w:pPr>
@@ -1590,6 +3494,184 @@
     </w:lvl>
   </w:abstractNum>
   <w:abstractNum w:abstractNumId="1" w15:restartNumberingAfterBreak="0">
+    <w:nsid w:val="1FF82A33"/>
+    <w:multiLevelType w:val="hybridMultilevel"/>
+    <w:tmpl w:val="BC466F5E"/>
+    <w:lvl w:ilvl="0" w:tplc="20000011">
+      <w:start w:val="1"/>
+      <w:numFmt w:val="decimal"/>
+      <w:lvlText w:val="%1)"/>
+      <w:lvlJc w:val="left"/>
+      <w:pPr>
+        <w:ind w:left="720" w:hanging="360"/>
+      </w:pPr>
+      <w:rPr>
+        <w:rFonts w:hint="default"/>
+      </w:rPr>
+    </w:lvl>
+    <w:lvl w:ilvl="1" w:tplc="20000019" w:tentative="1">
+      <w:start w:val="1"/>
+      <w:numFmt w:val="lowerLetter"/>
+      <w:lvlText w:val="%2."/>
+      <w:lvlJc w:val="left"/>
+      <w:pPr>
+        <w:ind w:left="1440" w:hanging="360"/>
+      </w:pPr>
+    </w:lvl>
+    <w:lvl w:ilvl="2" w:tplc="2000001B" w:tentative="1">
+      <w:start w:val="1"/>
+      <w:numFmt w:val="lowerRoman"/>
+      <w:lvlText w:val="%3."/>
+      <w:lvlJc w:val="right"/>
+      <w:pPr>
+        <w:ind w:left="2160" w:hanging="180"/>
+      </w:pPr>
+    </w:lvl>
+    <w:lvl w:ilvl="3" w:tplc="2000000F" w:tentative="1">
+      <w:start w:val="1"/>
+      <w:numFmt w:val="decimal"/>
+      <w:lvlText w:val="%4."/>
+      <w:lvlJc w:val="left"/>
+      <w:pPr>
+        <w:ind w:left="2880" w:hanging="360"/>
+      </w:pPr>
+    </w:lvl>
+    <w:lvl w:ilvl="4" w:tplc="20000019" w:tentative="1">
+      <w:start w:val="1"/>
+      <w:numFmt w:val="lowerLetter"/>
+      <w:lvlText w:val="%5."/>
+      <w:lvlJc w:val="left"/>
+      <w:pPr>
+        <w:ind w:left="3600" w:hanging="360"/>
+      </w:pPr>
+    </w:lvl>
+    <w:lvl w:ilvl="5" w:tplc="2000001B" w:tentative="1">
+      <w:start w:val="1"/>
+      <w:numFmt w:val="lowerRoman"/>
+      <w:lvlText w:val="%6."/>
+      <w:lvlJc w:val="right"/>
+      <w:pPr>
+        <w:ind w:left="4320" w:hanging="180"/>
+      </w:pPr>
+    </w:lvl>
+    <w:lvl w:ilvl="6" w:tplc="2000000F" w:tentative="1">
+      <w:start w:val="1"/>
+      <w:numFmt w:val="decimal"/>
+      <w:lvlText w:val="%7."/>
+      <w:lvlJc w:val="left"/>
+      <w:pPr>
+        <w:ind w:left="5040" w:hanging="360"/>
+      </w:pPr>
+    </w:lvl>
+    <w:lvl w:ilvl="7" w:tplc="20000019" w:tentative="1">
+      <w:start w:val="1"/>
+      <w:numFmt w:val="lowerLetter"/>
+      <w:lvlText w:val="%8."/>
+      <w:lvlJc w:val="left"/>
+      <w:pPr>
+        <w:ind w:left="5760" w:hanging="360"/>
+      </w:pPr>
+    </w:lvl>
+    <w:lvl w:ilvl="8" w:tplc="2000001B" w:tentative="1">
+      <w:start w:val="1"/>
+      <w:numFmt w:val="lowerRoman"/>
+      <w:lvlText w:val="%9."/>
+      <w:lvlJc w:val="right"/>
+      <w:pPr>
+        <w:ind w:left="6480" w:hanging="180"/>
+      </w:pPr>
+    </w:lvl>
+  </w:abstractNum>
+  <w:abstractNum w:abstractNumId="2" w15:restartNumberingAfterBreak="0">
+    <w:nsid w:val="22A305AD"/>
+    <w:multiLevelType w:val="hybridMultilevel"/>
+    <w:tmpl w:val="63FC265E"/>
+    <w:lvl w:ilvl="0" w:tplc="20000011">
+      <w:start w:val="1"/>
+      <w:numFmt w:val="decimal"/>
+      <w:lvlText w:val="%1)"/>
+      <w:lvlJc w:val="left"/>
+      <w:pPr>
+        <w:ind w:left="720" w:hanging="360"/>
+      </w:pPr>
+      <w:rPr>
+        <w:rFonts w:hint="default"/>
+      </w:rPr>
+    </w:lvl>
+    <w:lvl w:ilvl="1" w:tplc="20000019" w:tentative="1">
+      <w:start w:val="1"/>
+      <w:numFmt w:val="lowerLetter"/>
+      <w:lvlText w:val="%2."/>
+      <w:lvlJc w:val="left"/>
+      <w:pPr>
+        <w:ind w:left="1440" w:hanging="360"/>
+      </w:pPr>
+    </w:lvl>
+    <w:lvl w:ilvl="2" w:tplc="2000001B" w:tentative="1">
+      <w:start w:val="1"/>
+      <w:numFmt w:val="lowerRoman"/>
+      <w:lvlText w:val="%3."/>
+      <w:lvlJc w:val="right"/>
+      <w:pPr>
+        <w:ind w:left="2160" w:hanging="180"/>
+      </w:pPr>
+    </w:lvl>
+    <w:lvl w:ilvl="3" w:tplc="2000000F" w:tentative="1">
+      <w:start w:val="1"/>
+      <w:numFmt w:val="decimal"/>
+      <w:lvlText w:val="%4."/>
+      <w:lvlJc w:val="left"/>
+      <w:pPr>
+        <w:ind w:left="2880" w:hanging="360"/>
+      </w:pPr>
+    </w:lvl>
+    <w:lvl w:ilvl="4" w:tplc="20000019" w:tentative="1">
+      <w:start w:val="1"/>
+      <w:numFmt w:val="lowerLetter"/>
+      <w:lvlText w:val="%5."/>
+      <w:lvlJc w:val="left"/>
+      <w:pPr>
+        <w:ind w:left="3600" w:hanging="360"/>
+      </w:pPr>
+    </w:lvl>
+    <w:lvl w:ilvl="5" w:tplc="2000001B" w:tentative="1">
+      <w:start w:val="1"/>
+      <w:numFmt w:val="lowerRoman"/>
+      <w:lvlText w:val="%6."/>
+      <w:lvlJc w:val="right"/>
+      <w:pPr>
+        <w:ind w:left="4320" w:hanging="180"/>
+      </w:pPr>
+    </w:lvl>
+    <w:lvl w:ilvl="6" w:tplc="2000000F" w:tentative="1">
+      <w:start w:val="1"/>
+      <w:numFmt w:val="decimal"/>
+      <w:lvlText w:val="%7."/>
+      <w:lvlJc w:val="left"/>
+      <w:pPr>
+        <w:ind w:left="5040" w:hanging="360"/>
+      </w:pPr>
+    </w:lvl>
+    <w:lvl w:ilvl="7" w:tplc="20000019" w:tentative="1">
+      <w:start w:val="1"/>
+      <w:numFmt w:val="lowerLetter"/>
+      <w:lvlText w:val="%8."/>
+      <w:lvlJc w:val="left"/>
+      <w:pPr>
+        <w:ind w:left="5760" w:hanging="360"/>
+      </w:pPr>
+    </w:lvl>
+    <w:lvl w:ilvl="8" w:tplc="2000001B" w:tentative="1">
+      <w:start w:val="1"/>
+      <w:numFmt w:val="lowerRoman"/>
+      <w:lvlText w:val="%9."/>
+      <w:lvlJc w:val="right"/>
+      <w:pPr>
+        <w:ind w:left="6480" w:hanging="180"/>
+      </w:pPr>
+    </w:lvl>
+  </w:abstractNum>
+  <w:abstractNum w:abstractNumId="3" w15:restartNumberingAfterBreak="0">
     <w:nsid w:val="277B5FCA"/>
     <w:multiLevelType w:val="hybridMultilevel"/>
     <w:tmpl w:val="BFA6BA28"/>
@@ -1678,7 +3760,7 @@
       </w:pPr>
     </w:lvl>
   </w:abstractNum>
-  <w:abstractNum w:abstractNumId="2" w15:restartNumberingAfterBreak="0">
+  <w:abstractNum w:abstractNumId="4" w15:restartNumberingAfterBreak="0">
     <w:nsid w:val="360219B6"/>
     <w:multiLevelType w:val="hybridMultilevel"/>
     <w:tmpl w:val="E97024BC"/>
@@ -1767,7 +3849,274 @@
       </w:pPr>
     </w:lvl>
   </w:abstractNum>
-  <w:abstractNum w:abstractNumId="3" w15:restartNumberingAfterBreak="0">
+  <w:abstractNum w:abstractNumId="5" w15:restartNumberingAfterBreak="0">
+    <w:nsid w:val="49F50457"/>
+    <w:multiLevelType w:val="hybridMultilevel"/>
+    <w:tmpl w:val="25F20338"/>
+    <w:lvl w:ilvl="0" w:tplc="20000019">
+      <w:start w:val="1"/>
+      <w:numFmt w:val="lowerLetter"/>
+      <w:lvlText w:val="%1."/>
+      <w:lvlJc w:val="left"/>
+      <w:pPr>
+        <w:ind w:left="1080" w:hanging="360"/>
+      </w:pPr>
+      <w:rPr>
+        <w:rFonts w:hint="default"/>
+      </w:rPr>
+    </w:lvl>
+    <w:lvl w:ilvl="1" w:tplc="FFFFFFFF" w:tentative="1">
+      <w:start w:val="1"/>
+      <w:numFmt w:val="lowerLetter"/>
+      <w:lvlText w:val="%2."/>
+      <w:lvlJc w:val="left"/>
+      <w:pPr>
+        <w:ind w:left="1800" w:hanging="360"/>
+      </w:pPr>
+    </w:lvl>
+    <w:lvl w:ilvl="2" w:tplc="FFFFFFFF" w:tentative="1">
+      <w:start w:val="1"/>
+      <w:numFmt w:val="lowerRoman"/>
+      <w:lvlText w:val="%3."/>
+      <w:lvlJc w:val="right"/>
+      <w:pPr>
+        <w:ind w:left="2520" w:hanging="180"/>
+      </w:pPr>
+    </w:lvl>
+    <w:lvl w:ilvl="3" w:tplc="FFFFFFFF" w:tentative="1">
+      <w:start w:val="1"/>
+      <w:numFmt w:val="decimal"/>
+      <w:lvlText w:val="%4."/>
+      <w:lvlJc w:val="left"/>
+      <w:pPr>
+        <w:ind w:left="3240" w:hanging="360"/>
+      </w:pPr>
+    </w:lvl>
+    <w:lvl w:ilvl="4" w:tplc="FFFFFFFF" w:tentative="1">
+      <w:start w:val="1"/>
+      <w:numFmt w:val="lowerLetter"/>
+      <w:lvlText w:val="%5."/>
+      <w:lvlJc w:val="left"/>
+      <w:pPr>
+        <w:ind w:left="3960" w:hanging="360"/>
+      </w:pPr>
+    </w:lvl>
+    <w:lvl w:ilvl="5" w:tplc="FFFFFFFF" w:tentative="1">
+      <w:start w:val="1"/>
+      <w:numFmt w:val="lowerRoman"/>
+      <w:lvlText w:val="%6."/>
+      <w:lvlJc w:val="right"/>
+      <w:pPr>
+        <w:ind w:left="4680" w:hanging="180"/>
+      </w:pPr>
+    </w:lvl>
+    <w:lvl w:ilvl="6" w:tplc="FFFFFFFF" w:tentative="1">
+      <w:start w:val="1"/>
+      <w:numFmt w:val="decimal"/>
+      <w:lvlText w:val="%7."/>
+      <w:lvlJc w:val="left"/>
+      <w:pPr>
+        <w:ind w:left="5400" w:hanging="360"/>
+      </w:pPr>
+    </w:lvl>
+    <w:lvl w:ilvl="7" w:tplc="FFFFFFFF" w:tentative="1">
+      <w:start w:val="1"/>
+      <w:numFmt w:val="lowerLetter"/>
+      <w:lvlText w:val="%8."/>
+      <w:lvlJc w:val="left"/>
+      <w:pPr>
+        <w:ind w:left="6120" w:hanging="360"/>
+      </w:pPr>
+    </w:lvl>
+    <w:lvl w:ilvl="8" w:tplc="FFFFFFFF" w:tentative="1">
+      <w:start w:val="1"/>
+      <w:numFmt w:val="lowerRoman"/>
+      <w:lvlText w:val="%9."/>
+      <w:lvlJc w:val="right"/>
+      <w:pPr>
+        <w:ind w:left="6840" w:hanging="180"/>
+      </w:pPr>
+    </w:lvl>
+  </w:abstractNum>
+  <w:abstractNum w:abstractNumId="6" w15:restartNumberingAfterBreak="0">
+    <w:nsid w:val="5D4B435C"/>
+    <w:multiLevelType w:val="hybridMultilevel"/>
+    <w:tmpl w:val="EC18F09C"/>
+    <w:lvl w:ilvl="0" w:tplc="20000011">
+      <w:start w:val="1"/>
+      <w:numFmt w:val="decimal"/>
+      <w:lvlText w:val="%1)"/>
+      <w:lvlJc w:val="left"/>
+      <w:pPr>
+        <w:ind w:left="720" w:hanging="360"/>
+      </w:pPr>
+      <w:rPr>
+        <w:rFonts w:hint="default"/>
+      </w:rPr>
+    </w:lvl>
+    <w:lvl w:ilvl="1" w:tplc="20000019" w:tentative="1">
+      <w:start w:val="1"/>
+      <w:numFmt w:val="lowerLetter"/>
+      <w:lvlText w:val="%2."/>
+      <w:lvlJc w:val="left"/>
+      <w:pPr>
+        <w:ind w:left="1440" w:hanging="360"/>
+      </w:pPr>
+    </w:lvl>
+    <w:lvl w:ilvl="2" w:tplc="2000001B" w:tentative="1">
+      <w:start w:val="1"/>
+      <w:numFmt w:val="lowerRoman"/>
+      <w:lvlText w:val="%3."/>
+      <w:lvlJc w:val="right"/>
+      <w:pPr>
+        <w:ind w:left="2160" w:hanging="180"/>
+      </w:pPr>
+    </w:lvl>
+    <w:lvl w:ilvl="3" w:tplc="2000000F" w:tentative="1">
+      <w:start w:val="1"/>
+      <w:numFmt w:val="decimal"/>
+      <w:lvlText w:val="%4."/>
+      <w:lvlJc w:val="left"/>
+      <w:pPr>
+        <w:ind w:left="2880" w:hanging="360"/>
+      </w:pPr>
+    </w:lvl>
+    <w:lvl w:ilvl="4" w:tplc="20000019" w:tentative="1">
+      <w:start w:val="1"/>
+      <w:numFmt w:val="lowerLetter"/>
+      <w:lvlText w:val="%5."/>
+      <w:lvlJc w:val="left"/>
+      <w:pPr>
+        <w:ind w:left="3600" w:hanging="360"/>
+      </w:pPr>
+    </w:lvl>
+    <w:lvl w:ilvl="5" w:tplc="2000001B" w:tentative="1">
+      <w:start w:val="1"/>
+      <w:numFmt w:val="lowerRoman"/>
+      <w:lvlText w:val="%6."/>
+      <w:lvlJc w:val="right"/>
+      <w:pPr>
+        <w:ind w:left="4320" w:hanging="180"/>
+      </w:pPr>
+    </w:lvl>
+    <w:lvl w:ilvl="6" w:tplc="2000000F" w:tentative="1">
+      <w:start w:val="1"/>
+      <w:numFmt w:val="decimal"/>
+      <w:lvlText w:val="%7."/>
+      <w:lvlJc w:val="left"/>
+      <w:pPr>
+        <w:ind w:left="5040" w:hanging="360"/>
+      </w:pPr>
+    </w:lvl>
+    <w:lvl w:ilvl="7" w:tplc="20000019" w:tentative="1">
+      <w:start w:val="1"/>
+      <w:numFmt w:val="lowerLetter"/>
+      <w:lvlText w:val="%8."/>
+      <w:lvlJc w:val="left"/>
+      <w:pPr>
+        <w:ind w:left="5760" w:hanging="360"/>
+      </w:pPr>
+    </w:lvl>
+    <w:lvl w:ilvl="8" w:tplc="2000001B" w:tentative="1">
+      <w:start w:val="1"/>
+      <w:numFmt w:val="lowerRoman"/>
+      <w:lvlText w:val="%9."/>
+      <w:lvlJc w:val="right"/>
+      <w:pPr>
+        <w:ind w:left="6480" w:hanging="180"/>
+      </w:pPr>
+    </w:lvl>
+  </w:abstractNum>
+  <w:abstractNum w:abstractNumId="7" w15:restartNumberingAfterBreak="0">
+    <w:nsid w:val="61D60EB3"/>
+    <w:multiLevelType w:val="hybridMultilevel"/>
+    <w:tmpl w:val="8AFC7CBA"/>
+    <w:lvl w:ilvl="0" w:tplc="772AFAE4">
+      <w:start w:val="1"/>
+      <w:numFmt w:val="decimal"/>
+      <w:lvlText w:val="%1)"/>
+      <w:lvlJc w:val="left"/>
+      <w:pPr>
+        <w:ind w:left="1080" w:hanging="360"/>
+      </w:pPr>
+      <w:rPr>
+        <w:rFonts w:hint="default"/>
+      </w:rPr>
+    </w:lvl>
+    <w:lvl w:ilvl="1" w:tplc="20000019" w:tentative="1">
+      <w:start w:val="1"/>
+      <w:numFmt w:val="lowerLetter"/>
+      <w:lvlText w:val="%2."/>
+      <w:lvlJc w:val="left"/>
+      <w:pPr>
+        <w:ind w:left="1800" w:hanging="360"/>
+      </w:pPr>
+    </w:lvl>
+    <w:lvl w:ilvl="2" w:tplc="2000001B" w:tentative="1">
+      <w:start w:val="1"/>
+      <w:numFmt w:val="lowerRoman"/>
+      <w:lvlText w:val="%3."/>
+      <w:lvlJc w:val="right"/>
+      <w:pPr>
+        <w:ind w:left="2520" w:hanging="180"/>
+      </w:pPr>
+    </w:lvl>
+    <w:lvl w:ilvl="3" w:tplc="2000000F" w:tentative="1">
+      <w:start w:val="1"/>
+      <w:numFmt w:val="decimal"/>
+      <w:lvlText w:val="%4."/>
+      <w:lvlJc w:val="left"/>
+      <w:pPr>
+        <w:ind w:left="3240" w:hanging="360"/>
+      </w:pPr>
+    </w:lvl>
+    <w:lvl w:ilvl="4" w:tplc="20000019" w:tentative="1">
+      <w:start w:val="1"/>
+      <w:numFmt w:val="lowerLetter"/>
+      <w:lvlText w:val="%5."/>
+      <w:lvlJc w:val="left"/>
+      <w:pPr>
+        <w:ind w:left="3960" w:hanging="360"/>
+      </w:pPr>
+    </w:lvl>
+    <w:lvl w:ilvl="5" w:tplc="2000001B" w:tentative="1">
+      <w:start w:val="1"/>
+      <w:numFmt w:val="lowerRoman"/>
+      <w:lvlText w:val="%6."/>
+      <w:lvlJc w:val="right"/>
+      <w:pPr>
+        <w:ind w:left="4680" w:hanging="180"/>
+      </w:pPr>
+    </w:lvl>
+    <w:lvl w:ilvl="6" w:tplc="2000000F" w:tentative="1">
+      <w:start w:val="1"/>
+      <w:numFmt w:val="decimal"/>
+      <w:lvlText w:val="%7."/>
+      <w:lvlJc w:val="left"/>
+      <w:pPr>
+        <w:ind w:left="5400" w:hanging="360"/>
+      </w:pPr>
+    </w:lvl>
+    <w:lvl w:ilvl="7" w:tplc="20000019" w:tentative="1">
+      <w:start w:val="1"/>
+      <w:numFmt w:val="lowerLetter"/>
+      <w:lvlText w:val="%8."/>
+      <w:lvlJc w:val="left"/>
+      <w:pPr>
+        <w:ind w:left="6120" w:hanging="360"/>
+      </w:pPr>
+    </w:lvl>
+    <w:lvl w:ilvl="8" w:tplc="2000001B" w:tentative="1">
+      <w:start w:val="1"/>
+      <w:numFmt w:val="lowerRoman"/>
+      <w:lvlText w:val="%9."/>
+      <w:lvlJc w:val="right"/>
+      <w:pPr>
+        <w:ind w:left="6840" w:hanging="180"/>
+      </w:pPr>
+    </w:lvl>
+  </w:abstractNum>
+  <w:abstractNum w:abstractNumId="8" w15:restartNumberingAfterBreak="0">
     <w:nsid w:val="64B36E74"/>
     <w:multiLevelType w:val="hybridMultilevel"/>
     <w:tmpl w:val="83F4A9EE"/>
@@ -1856,16 +4205,215 @@
       </w:pPr>
     </w:lvl>
   </w:abstractNum>
+  <w:abstractNum w:abstractNumId="9" w15:restartNumberingAfterBreak="0">
+    <w:nsid w:val="662D09B9"/>
+    <w:multiLevelType w:val="hybridMultilevel"/>
+    <w:tmpl w:val="1D1E4CDE"/>
+    <w:lvl w:ilvl="0" w:tplc="20000011">
+      <w:start w:val="1"/>
+      <w:numFmt w:val="decimal"/>
+      <w:lvlText w:val="%1)"/>
+      <w:lvlJc w:val="left"/>
+      <w:pPr>
+        <w:ind w:left="1080" w:hanging="360"/>
+      </w:pPr>
+      <w:rPr>
+        <w:rFonts w:hint="default"/>
+      </w:rPr>
+    </w:lvl>
+    <w:lvl w:ilvl="1" w:tplc="20000019" w:tentative="1">
+      <w:start w:val="1"/>
+      <w:numFmt w:val="lowerLetter"/>
+      <w:lvlText w:val="%2."/>
+      <w:lvlJc w:val="left"/>
+      <w:pPr>
+        <w:ind w:left="1800" w:hanging="360"/>
+      </w:pPr>
+    </w:lvl>
+    <w:lvl w:ilvl="2" w:tplc="2000001B" w:tentative="1">
+      <w:start w:val="1"/>
+      <w:numFmt w:val="lowerRoman"/>
+      <w:lvlText w:val="%3."/>
+      <w:lvlJc w:val="right"/>
+      <w:pPr>
+        <w:ind w:left="2520" w:hanging="180"/>
+      </w:pPr>
+    </w:lvl>
+    <w:lvl w:ilvl="3" w:tplc="2000000F" w:tentative="1">
+      <w:start w:val="1"/>
+      <w:numFmt w:val="decimal"/>
+      <w:lvlText w:val="%4."/>
+      <w:lvlJc w:val="left"/>
+      <w:pPr>
+        <w:ind w:left="3240" w:hanging="360"/>
+      </w:pPr>
+    </w:lvl>
+    <w:lvl w:ilvl="4" w:tplc="20000019" w:tentative="1">
+      <w:start w:val="1"/>
+      <w:numFmt w:val="lowerLetter"/>
+      <w:lvlText w:val="%5."/>
+      <w:lvlJc w:val="left"/>
+      <w:pPr>
+        <w:ind w:left="3960" w:hanging="360"/>
+      </w:pPr>
+    </w:lvl>
+    <w:lvl w:ilvl="5" w:tplc="2000001B" w:tentative="1">
+      <w:start w:val="1"/>
+      <w:numFmt w:val="lowerRoman"/>
+      <w:lvlText w:val="%6."/>
+      <w:lvlJc w:val="right"/>
+      <w:pPr>
+        <w:ind w:left="4680" w:hanging="180"/>
+      </w:pPr>
+    </w:lvl>
+    <w:lvl w:ilvl="6" w:tplc="2000000F" w:tentative="1">
+      <w:start w:val="1"/>
+      <w:numFmt w:val="decimal"/>
+      <w:lvlText w:val="%7."/>
+      <w:lvlJc w:val="left"/>
+      <w:pPr>
+        <w:ind w:left="5400" w:hanging="360"/>
+      </w:pPr>
+    </w:lvl>
+    <w:lvl w:ilvl="7" w:tplc="20000019" w:tentative="1">
+      <w:start w:val="1"/>
+      <w:numFmt w:val="lowerLetter"/>
+      <w:lvlText w:val="%8."/>
+      <w:lvlJc w:val="left"/>
+      <w:pPr>
+        <w:ind w:left="6120" w:hanging="360"/>
+      </w:pPr>
+    </w:lvl>
+    <w:lvl w:ilvl="8" w:tplc="2000001B" w:tentative="1">
+      <w:start w:val="1"/>
+      <w:numFmt w:val="lowerRoman"/>
+      <w:lvlText w:val="%9."/>
+      <w:lvlJc w:val="right"/>
+      <w:pPr>
+        <w:ind w:left="6840" w:hanging="180"/>
+      </w:pPr>
+    </w:lvl>
+  </w:abstractNum>
+  <w:abstractNum w:abstractNumId="10" w15:restartNumberingAfterBreak="0">
+    <w:nsid w:val="70763EF2"/>
+    <w:multiLevelType w:val="hybridMultilevel"/>
+    <w:tmpl w:val="F4AC1DAC"/>
+    <w:lvl w:ilvl="0" w:tplc="20000011">
+      <w:start w:val="1"/>
+      <w:numFmt w:val="decimal"/>
+      <w:lvlText w:val="%1)"/>
+      <w:lvlJc w:val="left"/>
+      <w:pPr>
+        <w:ind w:left="720" w:hanging="360"/>
+      </w:pPr>
+      <w:rPr>
+        <w:rFonts w:hint="default"/>
+      </w:rPr>
+    </w:lvl>
+    <w:lvl w:ilvl="1" w:tplc="20000019">
+      <w:start w:val="1"/>
+      <w:numFmt w:val="lowerLetter"/>
+      <w:lvlText w:val="%2."/>
+      <w:lvlJc w:val="left"/>
+      <w:pPr>
+        <w:ind w:left="1440" w:hanging="360"/>
+      </w:pPr>
+    </w:lvl>
+    <w:lvl w:ilvl="2" w:tplc="2000001B" w:tentative="1">
+      <w:start w:val="1"/>
+      <w:numFmt w:val="lowerRoman"/>
+      <w:lvlText w:val="%3."/>
+      <w:lvlJc w:val="right"/>
+      <w:pPr>
+        <w:ind w:left="2160" w:hanging="180"/>
+      </w:pPr>
+    </w:lvl>
+    <w:lvl w:ilvl="3" w:tplc="2000000F" w:tentative="1">
+      <w:start w:val="1"/>
+      <w:numFmt w:val="decimal"/>
+      <w:lvlText w:val="%4."/>
+      <w:lvlJc w:val="left"/>
+      <w:pPr>
+        <w:ind w:left="2880" w:hanging="360"/>
+      </w:pPr>
+    </w:lvl>
+    <w:lvl w:ilvl="4" w:tplc="20000019" w:tentative="1">
+      <w:start w:val="1"/>
+      <w:numFmt w:val="lowerLetter"/>
+      <w:lvlText w:val="%5."/>
+      <w:lvlJc w:val="left"/>
+      <w:pPr>
+        <w:ind w:left="3600" w:hanging="360"/>
+      </w:pPr>
+    </w:lvl>
+    <w:lvl w:ilvl="5" w:tplc="2000001B" w:tentative="1">
+      <w:start w:val="1"/>
+      <w:numFmt w:val="lowerRoman"/>
+      <w:lvlText w:val="%6."/>
+      <w:lvlJc w:val="right"/>
+      <w:pPr>
+        <w:ind w:left="4320" w:hanging="180"/>
+      </w:pPr>
+    </w:lvl>
+    <w:lvl w:ilvl="6" w:tplc="2000000F" w:tentative="1">
+      <w:start w:val="1"/>
+      <w:numFmt w:val="decimal"/>
+      <w:lvlText w:val="%7."/>
+      <w:lvlJc w:val="left"/>
+      <w:pPr>
+        <w:ind w:left="5040" w:hanging="360"/>
+      </w:pPr>
+    </w:lvl>
+    <w:lvl w:ilvl="7" w:tplc="20000019" w:tentative="1">
+      <w:start w:val="1"/>
+      <w:numFmt w:val="lowerLetter"/>
+      <w:lvlText w:val="%8."/>
+      <w:lvlJc w:val="left"/>
+      <w:pPr>
+        <w:ind w:left="5760" w:hanging="360"/>
+      </w:pPr>
+    </w:lvl>
+    <w:lvl w:ilvl="8" w:tplc="2000001B" w:tentative="1">
+      <w:start w:val="1"/>
+      <w:numFmt w:val="lowerRoman"/>
+      <w:lvlText w:val="%9."/>
+      <w:lvlJc w:val="right"/>
+      <w:pPr>
+        <w:ind w:left="6480" w:hanging="180"/>
+      </w:pPr>
+    </w:lvl>
+  </w:abstractNum>
   <w:num w:numId="1" w16cid:durableId="233471914">
-    <w:abstractNumId w:val="2"/>
+    <w:abstractNumId w:val="4"/>
   </w:num>
   <w:num w:numId="2" w16cid:durableId="392581120">
     <w:abstractNumId w:val="0"/>
   </w:num>
   <w:num w:numId="3" w16cid:durableId="1188329901">
+    <w:abstractNumId w:val="8"/>
+  </w:num>
+  <w:num w:numId="4" w16cid:durableId="372732607">
     <w:abstractNumId w:val="3"/>
   </w:num>
-  <w:num w:numId="4" w16cid:durableId="372732607">
+  <w:num w:numId="5" w16cid:durableId="505286439">
+    <w:abstractNumId w:val="6"/>
+  </w:num>
+  <w:num w:numId="6" w16cid:durableId="251820832">
+    <w:abstractNumId w:val="7"/>
+  </w:num>
+  <w:num w:numId="7" w16cid:durableId="1262371202">
+    <w:abstractNumId w:val="10"/>
+  </w:num>
+  <w:num w:numId="8" w16cid:durableId="46300472">
+    <w:abstractNumId w:val="9"/>
+  </w:num>
+  <w:num w:numId="9" w16cid:durableId="990599761">
+    <w:abstractNumId w:val="5"/>
+  </w:num>
+  <w:num w:numId="10" w16cid:durableId="1997227200">
+    <w:abstractNumId w:val="2"/>
+  </w:num>
+  <w:num w:numId="11" w16cid:durableId="242686912">
     <w:abstractNumId w:val="1"/>
   </w:num>
 </w:numbering>
@@ -2753,6 +5301,15 @@
 </file>
 
 <file path=customXml/item1.xml><?xml version="1.0" encoding="utf-8"?>
+<?mso-contentType ?>
+<FormTemplates xmlns="http://schemas.microsoft.com/sharepoint/v3/contenttype/forms">
+  <Display>DocumentLibraryForm</Display>
+  <Edit>DocumentLibraryForm</Edit>
+  <New>DocumentLibraryForm</New>
+</FormTemplates>
+</file>
+
+<file path=customXml/item2.xml><?xml version="1.0" encoding="utf-8"?>
 <ct:contentTypeSchema xmlns:ct="http://schemas.microsoft.com/office/2006/metadata/contentType" xmlns:ma="http://schemas.microsoft.com/office/2006/metadata/properties/metaAttributes" ct:_="" ma:_="" ma:contentTypeName="Document" ma:contentTypeID="0x0101005DF3E51FA61584439D1D018B8B582B02" ma:contentTypeVersion="9" ma:contentTypeDescription="Create a new document." ma:contentTypeScope="" ma:versionID="ee214bc72be4d0c2be1fbc8c46bac456">
   <xsd:schema xmlns:xsd="http://www.w3.org/2001/XMLSchema" xmlns:xs="http://www.w3.org/2001/XMLSchema" xmlns:p="http://schemas.microsoft.com/office/2006/metadata/properties" xmlns:ns3="6632e52e-8e0c-4c90-a779-68c11d84a9c1" targetNamespace="http://schemas.microsoft.com/office/2006/metadata/properties" ma:root="true" ma:fieldsID="2fdaa775e3b639435321e699302e96e1" ns3:_="">
     <xsd:import namespace="6632e52e-8e0c-4c90-a779-68c11d84a9c1"/>
@@ -2926,15 +5483,6 @@
 </ct:contentTypeSchema>
 </file>
 
-<file path=customXml/item2.xml><?xml version="1.0" encoding="utf-8"?>
-<?mso-contentType ?>
-<FormTemplates xmlns="http://schemas.microsoft.com/sharepoint/v3/contenttype/forms">
-  <Display>DocumentLibraryForm</Display>
-  <Edit>DocumentLibraryForm</Edit>
-  <New>DocumentLibraryForm</New>
-</FormTemplates>
-</file>
-
 <file path=customXml/item3.xml><?xml version="1.0" encoding="utf-8"?>
 <p:properties xmlns:p="http://schemas.microsoft.com/office/2006/metadata/properties" xmlns:xsi="http://www.w3.org/2001/XMLSchema-instance" xmlns:pc="http://schemas.microsoft.com/office/infopath/2007/PartnerControls">
   <documentManagement/>
@@ -2942,6 +5490,14 @@
 </file>
 
 <file path=customXml/itemProps1.xml><?xml version="1.0" encoding="utf-8"?>
+<ds:datastoreItem xmlns:ds="http://schemas.openxmlformats.org/officeDocument/2006/customXml" ds:itemID="{22BA91C8-6698-4A00-A5F4-D0AE99B77DF9}">
+  <ds:schemaRefs>
+    <ds:schemaRef ds:uri="http://schemas.microsoft.com/sharepoint/v3/contenttype/forms"/>
+  </ds:schemaRefs>
+</ds:datastoreItem>
+</file>
+
+<file path=customXml/itemProps2.xml><?xml version="1.0" encoding="utf-8"?>
 <ds:datastoreItem xmlns:ds="http://schemas.openxmlformats.org/officeDocument/2006/customXml" ds:itemID="{6A23BFA8-FF83-4A98-A4D0-E6FE81564661}">
   <ds:schemaRefs>
     <ds:schemaRef ds:uri="http://schemas.microsoft.com/office/2006/metadata/contentType"/>
@@ -2959,14 +5515,6 @@
 </ds:datastoreItem>
 </file>
 
-<file path=customXml/itemProps2.xml><?xml version="1.0" encoding="utf-8"?>
-<ds:datastoreItem xmlns:ds="http://schemas.openxmlformats.org/officeDocument/2006/customXml" ds:itemID="{22BA91C8-6698-4A00-A5F4-D0AE99B77DF9}">
-  <ds:schemaRefs>
-    <ds:schemaRef ds:uri="http://schemas.microsoft.com/sharepoint/v3/contenttype/forms"/>
-  </ds:schemaRefs>
-</ds:datastoreItem>
-</file>
-
 <file path=customXml/itemProps3.xml><?xml version="1.0" encoding="utf-8"?>
 <ds:datastoreItem xmlns:ds="http://schemas.openxmlformats.org/officeDocument/2006/customXml" ds:itemID="{8E1E1B03-BDBF-4A8D-A7FC-1464507C7878}">
   <ds:schemaRefs>

</xml_diff>

<commit_message>
Investigating inconsistency in convergence on a single point
</commit_message>
<xml_diff>
--- a/Docs/Create Poly Tables - work notes.docx
+++ b/Docs/Create Poly Tables - work notes.docx
@@ -58,13 +58,267 @@
         <w:rPr>
           <w:lang w:val="en-US"/>
         </w:rPr>
-        <w:t>Single point train</w:t>
-      </w:r>
-      <w:r>
-        <w:rPr>
-          <w:lang w:val="en-US"/>
-        </w:rPr>
-        <w:t xml:space="preserve"> – continued – 15/12/24</w:t>
+        <w:t>Back to single point – convergence is not consistent – 15/12/24</w:t>
+      </w:r>
+    </w:p>
+    <w:p>
+      <w:pPr>
+        <w:rPr>
+          <w:lang w:val="en-US"/>
+        </w:rPr>
+      </w:pPr>
+      <w:r>
+        <w:rPr>
+          <w:lang w:val="en-US"/>
+        </w:rPr>
+        <w:t>With LR at 0.1, sometimes it converges very well,</w:t>
+      </w:r>
+    </w:p>
+    <w:p>
+      <w:pPr>
+        <w:rPr>
+          <w:lang w:val="en-US"/>
+        </w:rPr>
+      </w:pPr>
+      <w:r>
+        <w:rPr>
+          <w:lang w:val="en-US"/>
+        </w:rPr>
+        <w:t>BUT:</w:t>
+      </w:r>
+    </w:p>
+    <w:p>
+      <w:pPr>
+        <w:pStyle w:val="ListParagraph"/>
+        <w:numPr>
+          <w:ilvl w:val="0"/>
+          <w:numId w:val="12"/>
+        </w:numPr>
+        <w:rPr>
+          <w:lang w:val="en-US"/>
+        </w:rPr>
+      </w:pPr>
+      <w:r>
+        <w:rPr>
+          <w:lang w:val="en-US"/>
+        </w:rPr>
+        <w:t>Sometimes it</w:t>
+      </w:r>
+      <w:r>
+        <w:rPr>
+          <w:lang w:val="en-US"/>
+        </w:rPr>
+        <w:t xml:space="preserve"> reaches asymptotic convergence to high loss level</w:t>
+      </w:r>
+    </w:p>
+    <w:p>
+      <w:pPr>
+        <w:pStyle w:val="ListParagraph"/>
+        <w:numPr>
+          <w:ilvl w:val="0"/>
+          <w:numId w:val="12"/>
+        </w:numPr>
+        <w:rPr>
+          <w:lang w:val="en-US"/>
+        </w:rPr>
+      </w:pPr>
+      <w:r>
+        <w:rPr>
+          <w:lang w:val="en-US"/>
+        </w:rPr>
+        <w:t>When gradient is negative, it still “correct” down and away from the target</w:t>
+      </w:r>
+    </w:p>
+    <w:p>
+      <w:pPr>
+        <w:pStyle w:val="Heading4"/>
+        <w:rPr>
+          <w:lang w:val="en-US"/>
+        </w:rPr>
+      </w:pPr>
+      <w:r>
+        <w:rPr>
+          <w:lang w:val="en-US"/>
+        </w:rPr>
+        <w:t xml:space="preserve">Try another optimizer </w:t>
+      </w:r>
+    </w:p>
+    <w:p>
+      <w:pPr>
+        <w:rPr>
+          <w:lang w:val="en-US"/>
+        </w:rPr>
+      </w:pPr>
+      <w:r>
+        <w:rPr>
+          <w:lang w:val="en-US"/>
+        </w:rPr>
+        <w:t>I was using Adam.</w:t>
+      </w:r>
+    </w:p>
+    <w:p>
+      <w:pPr>
+        <w:rPr>
+          <w:lang w:val="en-US"/>
+        </w:rPr>
+      </w:pPr>
+      <w:r>
+        <w:rPr>
+          <w:lang w:val="en-US"/>
+        </w:rPr>
+        <w:t>Try single value input.</w:t>
+      </w:r>
+    </w:p>
+    <w:p>
+      <w:pPr>
+        <w:rPr>
+          <w:lang w:val="en-US"/>
+        </w:rPr>
+      </w:pPr>
+      <w:r>
+        <w:rPr>
+          <w:lang w:val="en-US"/>
+        </w:rPr>
+        <w:t>Try SGD</w:t>
+      </w:r>
+    </w:p>
+    <w:p>
+      <w:pPr>
+        <w:rPr>
+          <w:lang w:val="en-US"/>
+        </w:rPr>
+      </w:pPr>
+    </w:p>
+    <w:p>
+      <w:pPr>
+        <w:pStyle w:val="Heading4"/>
+        <w:rPr>
+          <w:lang w:val="en-US"/>
+        </w:rPr>
+      </w:pPr>
+      <w:r>
+        <w:rPr>
+          <w:lang w:val="en-US"/>
+        </w:rPr>
+        <w:t>Try new approach – manual point-by-point convergence</w:t>
+      </w:r>
+    </w:p>
+    <w:p>
+      <w:pPr>
+        <w:rPr>
+          <w:lang w:val="en-US"/>
+        </w:rPr>
+      </w:pPr>
+      <w:r>
+        <w:rPr>
+          <w:lang w:val="en-US"/>
+        </w:rPr>
+        <w:t>I have all the information, at least for the “linear” case with a single volume.</w:t>
+      </w:r>
+    </w:p>
+    <w:p>
+      <w:pPr>
+        <w:rPr>
+          <w:lang w:val="en-US"/>
+        </w:rPr>
+      </w:pPr>
+    </w:p>
+    <w:p>
+      <w:pPr>
+        <w:pStyle w:val="Heading2"/>
+        <w:rPr>
+          <w:lang w:val="en-US"/>
+        </w:rPr>
+      </w:pPr>
+      <w:r>
+        <w:rPr>
+          <w:lang w:val="en-US"/>
+        </w:rPr>
+        <w:t xml:space="preserve">Single </w:t>
+      </w:r>
+      <w:r>
+        <w:rPr>
+          <w:lang w:val="en-US"/>
+        </w:rPr>
+        <w:t>image</w:t>
+      </w:r>
+      <w:r>
+        <w:rPr>
+          <w:lang w:val="en-US"/>
+        </w:rPr>
+        <w:t xml:space="preserve"> train –</w:t>
+      </w:r>
+      <w:r>
+        <w:rPr>
+          <w:lang w:val="en-US"/>
+        </w:rPr>
+        <w:t xml:space="preserve"> </w:t>
+      </w:r>
+      <w:r>
+        <w:rPr>
+          <w:lang w:val="en-US"/>
+        </w:rPr>
+        <w:t>15/12/24</w:t>
+      </w:r>
+    </w:p>
+    <w:p>
+      <w:pPr>
+        <w:rPr>
+          <w:lang w:val="en-US"/>
+        </w:rPr>
+      </w:pPr>
+      <w:r>
+        <w:rPr>
+          <w:lang w:val="en-US"/>
+        </w:rPr>
+        <w:t>Use all radiuses for a single image.</w:t>
+      </w:r>
+    </w:p>
+    <w:p>
+      <w:pPr>
+        <w:rPr>
+          <w:lang w:val="en-US"/>
+        </w:rPr>
+      </w:pPr>
+      <w:r>
+        <w:rPr>
+          <w:lang w:val="en-US"/>
+        </w:rPr>
+        <w:t>What are their sources in the tables?</w:t>
+      </w:r>
+    </w:p>
+    <w:p>
+      <w:pPr>
+        <w:rPr>
+          <w:lang w:val="en-US"/>
+        </w:rPr>
+      </w:pPr>
+      <w:r>
+        <w:rPr>
+          <w:lang w:val="en-US"/>
+        </w:rPr>
+        <w:t>Start with a single table – than try 2 tables together.</w:t>
+      </w:r>
+    </w:p>
+    <w:p>
+      <w:pPr>
+        <w:rPr>
+          <w:lang w:val="en-US"/>
+        </w:rPr>
+      </w:pPr>
+    </w:p>
+    <w:p>
+      <w:pPr>
+        <w:pStyle w:val="Heading2"/>
+        <w:rPr>
+          <w:lang w:val="en-US"/>
+        </w:rPr>
+      </w:pPr>
+      <w:r>
+        <w:rPr>
+          <w:lang w:val="en-US"/>
+        </w:rPr>
+        <w:t>Single point train – continued – 15/12/24</w:t>
       </w:r>
     </w:p>
     <w:p>
@@ -501,6 +755,7 @@
         <w:rPr>
           <w:lang w:val="en-US"/>
         </w:rPr>
+        <w:lastRenderedPageBreak/>
         <w:t>3) Define loss for a single point</w:t>
       </w:r>
     </w:p>
@@ -1494,7 +1749,6 @@
         <w:rPr>
           <w:lang w:val="en-US"/>
         </w:rPr>
-        <w:lastRenderedPageBreak/>
         <w:t>Working with Recon as external Function and Back Propagation – 9/12/24</w:t>
       </w:r>
     </w:p>
@@ -1837,6 +2091,7 @@
         <w:rPr>
           <w:lang w:val="en-US"/>
         </w:rPr>
+        <w:lastRenderedPageBreak/>
         <w:t>Data dimensions</w:t>
       </w:r>
     </w:p>
@@ -2194,7 +2449,6 @@
         <w:rPr>
           <w:lang w:val="en-US"/>
         </w:rPr>
-        <w:lastRenderedPageBreak/>
         <w:t>Output – the fraction part of the 1</w:t>
       </w:r>
       <w:r>
@@ -2587,6 +2841,7 @@
         <w:rPr>
           <w:lang w:val="en-US"/>
         </w:rPr>
+        <w:lastRenderedPageBreak/>
         <w:t>For each target there are 4 spatial options: Each of the 2 tubes, Left &amp; Right</w:t>
       </w:r>
     </w:p>
@@ -2866,7 +3121,6 @@
         <w:rPr>
           <w:lang w:val="en-US"/>
         </w:rPr>
-        <w:lastRenderedPageBreak/>
         <w:t>After correction &amp; recon, consider both local and global deviation score.</w:t>
       </w:r>
     </w:p>
@@ -3017,7 +3271,6 @@
         </w:rPr>
       </w:pPr>
       <w:proofErr w:type="spellStart"/>
-      <w:proofErr w:type="gramStart"/>
       <w:r>
         <w:rPr>
           <w:lang w:val="en-US"/>
@@ -3025,7 +3278,6 @@
         <w:t>self.avgDev</w:t>
       </w:r>
       <w:proofErr w:type="spellEnd"/>
-      <w:proofErr w:type="gramEnd"/>
       <w:r>
         <w:rPr>
           <w:lang w:val="en-US"/>
@@ -3095,7 +3347,6 @@
         </w:rPr>
       </w:pPr>
       <w:proofErr w:type="spellStart"/>
-      <w:proofErr w:type="gramStart"/>
       <w:r>
         <w:rPr>
           <w:lang w:val="en-US"/>
@@ -3103,7 +3354,6 @@
         <w:t>self.avgDev</w:t>
       </w:r>
       <w:proofErr w:type="spellEnd"/>
-      <w:proofErr w:type="gramEnd"/>
       <w:r>
         <w:rPr>
           <w:lang w:val="en-US"/>
@@ -3346,6 +3596,7 @@
         <w:rPr>
           <w:lang w:val="en-US"/>
         </w:rPr>
+        <w:lastRenderedPageBreak/>
         <w:t>D:\PolyCalib\Impulse</w:t>
       </w:r>
     </w:p>
@@ -3359,16 +3610,8 @@
         <w:rPr>
           <w:lang w:val="en-US"/>
         </w:rPr>
-        <w:t>Poli_AI_t1_r70_d300_width256_height256_</w:t>
-      </w:r>
-      <w:proofErr w:type="gramStart"/>
-      <w:r>
-        <w:rPr>
-          <w:lang w:val="en-US"/>
-        </w:rPr>
-        <w:t>zoom2.float.rvol</w:t>
-      </w:r>
-      <w:proofErr w:type="gramEnd"/>
+        <w:t>Poli_AI_t1_r70_d300_width256_height256_zoom2.float.rvol</w:t>
+      </w:r>
     </w:p>
     <w:p>
       <w:pPr>
@@ -3405,6 +3648,92 @@
 <file path=word/numbering.xml><?xml version="1.0" encoding="utf-8"?>
 <w:numbering xmlns:wpc="http://schemas.microsoft.com/office/word/2010/wordprocessingCanvas" xmlns:cx="http://schemas.microsoft.com/office/drawing/2014/chartex" xmlns:cx1="http://schemas.microsoft.com/office/drawing/2015/9/8/chartex" xmlns:cx2="http://schemas.microsoft.com/office/drawing/2015/10/21/chartex" xmlns:cx3="http://schemas.microsoft.com/office/drawing/2016/5/9/chartex" xmlns:cx4="http://schemas.microsoft.com/office/drawing/2016/5/10/chartex" xmlns:cx5="http://schemas.microsoft.com/office/drawing/2016/5/11/chartex" xmlns:cx6="http://schemas.microsoft.com/office/drawing/2016/5/12/chartex" xmlns:cx7="http://schemas.microsoft.com/office/drawing/2016/5/13/chartex" xmlns:cx8="http://schemas.microsoft.com/office/drawing/2016/5/14/chartex" xmlns:mc="http://schemas.openxmlformats.org/markup-compatibility/2006" xmlns:aink="http://schemas.microsoft.com/office/drawing/2016/ink" xmlns:am3d="http://schemas.microsoft.com/office/drawing/2017/model3d" xmlns:o="urn:schemas-microsoft-com:office:office" xmlns:oel="http://schemas.microsoft.com/office/2019/extlst" xmlns:r="http://schemas.openxmlformats.org/officeDocument/2006/relationships" xmlns:m="http://schemas.openxmlformats.org/officeDocument/2006/math" xmlns:v="urn:schemas-microsoft-com:vml" xmlns:wp14="http://schemas.microsoft.com/office/word/2010/wordprocessingDrawing" xmlns:wp="http://schemas.openxmlformats.org/drawingml/2006/wordprocessingDrawing" xmlns:w10="urn:schemas-microsoft-com:office:word" xmlns:w="http://schemas.openxmlformats.org/wordprocessingml/2006/main" xmlns:w14="http://schemas.microsoft.com/office/word/2010/wordml" xmlns:w15="http://schemas.microsoft.com/office/word/2012/wordml" xmlns:w16cex="http://schemas.microsoft.com/office/word/2018/wordml/cex" xmlns:w16cid="http://schemas.microsoft.com/office/word/2016/wordml/cid" xmlns:w16="http://schemas.microsoft.com/office/word/2018/wordml" xmlns:w16du="http://schemas.microsoft.com/office/word/2023/wordml/word16du" xmlns:w16sdtdh="http://schemas.microsoft.com/office/word/2020/wordml/sdtdatahash" xmlns:w16se="http://schemas.microsoft.com/office/word/2015/wordml/symex" xmlns:wpg="http://schemas.microsoft.com/office/word/2010/wordprocessingGroup" xmlns:wpi="http://schemas.microsoft.com/office/word/2010/wordprocessingInk" xmlns:wne="http://schemas.microsoft.com/office/word/2006/wordml" xmlns:wps="http://schemas.microsoft.com/office/word/2010/wordprocessingShape" mc:Ignorable="w14 w15 w16se w16cid w16 w16cex w16sdtdh w16du wp14">
   <w:abstractNum w:abstractNumId="0" w15:restartNumberingAfterBreak="0">
+    <w:nsid w:val="0C682040"/>
+    <w:multiLevelType w:val="hybridMultilevel"/>
+    <w:tmpl w:val="D618F298"/>
+    <w:lvl w:ilvl="0" w:tplc="20000011">
+      <w:start w:val="1"/>
+      <w:numFmt w:val="decimal"/>
+      <w:lvlText w:val="%1)"/>
+      <w:lvlJc w:val="left"/>
+      <w:pPr>
+        <w:ind w:left="720" w:hanging="360"/>
+      </w:pPr>
+    </w:lvl>
+    <w:lvl w:ilvl="1" w:tplc="20000019" w:tentative="1">
+      <w:start w:val="1"/>
+      <w:numFmt w:val="lowerLetter"/>
+      <w:lvlText w:val="%2."/>
+      <w:lvlJc w:val="left"/>
+      <w:pPr>
+        <w:ind w:left="1440" w:hanging="360"/>
+      </w:pPr>
+    </w:lvl>
+    <w:lvl w:ilvl="2" w:tplc="2000001B" w:tentative="1">
+      <w:start w:val="1"/>
+      <w:numFmt w:val="lowerRoman"/>
+      <w:lvlText w:val="%3."/>
+      <w:lvlJc w:val="right"/>
+      <w:pPr>
+        <w:ind w:left="2160" w:hanging="180"/>
+      </w:pPr>
+    </w:lvl>
+    <w:lvl w:ilvl="3" w:tplc="2000000F" w:tentative="1">
+      <w:start w:val="1"/>
+      <w:numFmt w:val="decimal"/>
+      <w:lvlText w:val="%4."/>
+      <w:lvlJc w:val="left"/>
+      <w:pPr>
+        <w:ind w:left="2880" w:hanging="360"/>
+      </w:pPr>
+    </w:lvl>
+    <w:lvl w:ilvl="4" w:tplc="20000019" w:tentative="1">
+      <w:start w:val="1"/>
+      <w:numFmt w:val="lowerLetter"/>
+      <w:lvlText w:val="%5."/>
+      <w:lvlJc w:val="left"/>
+      <w:pPr>
+        <w:ind w:left="3600" w:hanging="360"/>
+      </w:pPr>
+    </w:lvl>
+    <w:lvl w:ilvl="5" w:tplc="2000001B" w:tentative="1">
+      <w:start w:val="1"/>
+      <w:numFmt w:val="lowerRoman"/>
+      <w:lvlText w:val="%6."/>
+      <w:lvlJc w:val="right"/>
+      <w:pPr>
+        <w:ind w:left="4320" w:hanging="180"/>
+      </w:pPr>
+    </w:lvl>
+    <w:lvl w:ilvl="6" w:tplc="2000000F" w:tentative="1">
+      <w:start w:val="1"/>
+      <w:numFmt w:val="decimal"/>
+      <w:lvlText w:val="%7."/>
+      <w:lvlJc w:val="left"/>
+      <w:pPr>
+        <w:ind w:left="5040" w:hanging="360"/>
+      </w:pPr>
+    </w:lvl>
+    <w:lvl w:ilvl="7" w:tplc="20000019" w:tentative="1">
+      <w:start w:val="1"/>
+      <w:numFmt w:val="lowerLetter"/>
+      <w:lvlText w:val="%8."/>
+      <w:lvlJc w:val="left"/>
+      <w:pPr>
+        <w:ind w:left="5760" w:hanging="360"/>
+      </w:pPr>
+    </w:lvl>
+    <w:lvl w:ilvl="8" w:tplc="2000001B" w:tentative="1">
+      <w:start w:val="1"/>
+      <w:numFmt w:val="lowerRoman"/>
+      <w:lvlText w:val="%9."/>
+      <w:lvlJc w:val="right"/>
+      <w:pPr>
+        <w:ind w:left="6480" w:hanging="180"/>
+      </w:pPr>
+    </w:lvl>
+  </w:abstractNum>
+  <w:abstractNum w:abstractNumId="1" w15:restartNumberingAfterBreak="0">
     <w:nsid w:val="14FC2FCE"/>
     <w:multiLevelType w:val="hybridMultilevel"/>
     <w:tmpl w:val="BA40E03E"/>
@@ -3493,7 +3822,7 @@
       </w:pPr>
     </w:lvl>
   </w:abstractNum>
-  <w:abstractNum w:abstractNumId="1" w15:restartNumberingAfterBreak="0">
+  <w:abstractNum w:abstractNumId="2" w15:restartNumberingAfterBreak="0">
     <w:nsid w:val="1FF82A33"/>
     <w:multiLevelType w:val="hybridMultilevel"/>
     <w:tmpl w:val="BC466F5E"/>
@@ -3582,7 +3911,7 @@
       </w:pPr>
     </w:lvl>
   </w:abstractNum>
-  <w:abstractNum w:abstractNumId="2" w15:restartNumberingAfterBreak="0">
+  <w:abstractNum w:abstractNumId="3" w15:restartNumberingAfterBreak="0">
     <w:nsid w:val="22A305AD"/>
     <w:multiLevelType w:val="hybridMultilevel"/>
     <w:tmpl w:val="63FC265E"/>
@@ -3671,7 +4000,7 @@
       </w:pPr>
     </w:lvl>
   </w:abstractNum>
-  <w:abstractNum w:abstractNumId="3" w15:restartNumberingAfterBreak="0">
+  <w:abstractNum w:abstractNumId="4" w15:restartNumberingAfterBreak="0">
     <w:nsid w:val="277B5FCA"/>
     <w:multiLevelType w:val="hybridMultilevel"/>
     <w:tmpl w:val="BFA6BA28"/>
@@ -3760,7 +4089,7 @@
       </w:pPr>
     </w:lvl>
   </w:abstractNum>
-  <w:abstractNum w:abstractNumId="4" w15:restartNumberingAfterBreak="0">
+  <w:abstractNum w:abstractNumId="5" w15:restartNumberingAfterBreak="0">
     <w:nsid w:val="360219B6"/>
     <w:multiLevelType w:val="hybridMultilevel"/>
     <w:tmpl w:val="E97024BC"/>
@@ -3849,7 +4178,7 @@
       </w:pPr>
     </w:lvl>
   </w:abstractNum>
-  <w:abstractNum w:abstractNumId="5" w15:restartNumberingAfterBreak="0">
+  <w:abstractNum w:abstractNumId="6" w15:restartNumberingAfterBreak="0">
     <w:nsid w:val="49F50457"/>
     <w:multiLevelType w:val="hybridMultilevel"/>
     <w:tmpl w:val="25F20338"/>
@@ -3938,7 +4267,7 @@
       </w:pPr>
     </w:lvl>
   </w:abstractNum>
-  <w:abstractNum w:abstractNumId="6" w15:restartNumberingAfterBreak="0">
+  <w:abstractNum w:abstractNumId="7" w15:restartNumberingAfterBreak="0">
     <w:nsid w:val="5D4B435C"/>
     <w:multiLevelType w:val="hybridMultilevel"/>
     <w:tmpl w:val="EC18F09C"/>
@@ -4027,7 +4356,7 @@
       </w:pPr>
     </w:lvl>
   </w:abstractNum>
-  <w:abstractNum w:abstractNumId="7" w15:restartNumberingAfterBreak="0">
+  <w:abstractNum w:abstractNumId="8" w15:restartNumberingAfterBreak="0">
     <w:nsid w:val="61D60EB3"/>
     <w:multiLevelType w:val="hybridMultilevel"/>
     <w:tmpl w:val="8AFC7CBA"/>
@@ -4116,7 +4445,7 @@
       </w:pPr>
     </w:lvl>
   </w:abstractNum>
-  <w:abstractNum w:abstractNumId="8" w15:restartNumberingAfterBreak="0">
+  <w:abstractNum w:abstractNumId="9" w15:restartNumberingAfterBreak="0">
     <w:nsid w:val="64B36E74"/>
     <w:multiLevelType w:val="hybridMultilevel"/>
     <w:tmpl w:val="83F4A9EE"/>
@@ -4205,7 +4534,7 @@
       </w:pPr>
     </w:lvl>
   </w:abstractNum>
-  <w:abstractNum w:abstractNumId="9" w15:restartNumberingAfterBreak="0">
+  <w:abstractNum w:abstractNumId="10" w15:restartNumberingAfterBreak="0">
     <w:nsid w:val="662D09B9"/>
     <w:multiLevelType w:val="hybridMultilevel"/>
     <w:tmpl w:val="1D1E4CDE"/>
@@ -4294,7 +4623,7 @@
       </w:pPr>
     </w:lvl>
   </w:abstractNum>
-  <w:abstractNum w:abstractNumId="10" w15:restartNumberingAfterBreak="0">
+  <w:abstractNum w:abstractNumId="11" w15:restartNumberingAfterBreak="0">
     <w:nsid w:val="70763EF2"/>
     <w:multiLevelType w:val="hybridMultilevel"/>
     <w:tmpl w:val="F4AC1DAC"/>
@@ -4384,37 +4713,40 @@
     </w:lvl>
   </w:abstractNum>
   <w:num w:numId="1" w16cid:durableId="233471914">
+    <w:abstractNumId w:val="5"/>
+  </w:num>
+  <w:num w:numId="2" w16cid:durableId="392581120">
+    <w:abstractNumId w:val="1"/>
+  </w:num>
+  <w:num w:numId="3" w16cid:durableId="1188329901">
+    <w:abstractNumId w:val="9"/>
+  </w:num>
+  <w:num w:numId="4" w16cid:durableId="372732607">
     <w:abstractNumId w:val="4"/>
   </w:num>
-  <w:num w:numId="2" w16cid:durableId="392581120">
-    <w:abstractNumId w:val="0"/>
+  <w:num w:numId="5" w16cid:durableId="505286439">
+    <w:abstractNumId w:val="7"/>
   </w:num>
-  <w:num w:numId="3" w16cid:durableId="1188329901">
+  <w:num w:numId="6" w16cid:durableId="251820832">
     <w:abstractNumId w:val="8"/>
   </w:num>
-  <w:num w:numId="4" w16cid:durableId="372732607">
+  <w:num w:numId="7" w16cid:durableId="1262371202">
+    <w:abstractNumId w:val="11"/>
+  </w:num>
+  <w:num w:numId="8" w16cid:durableId="46300472">
+    <w:abstractNumId w:val="10"/>
+  </w:num>
+  <w:num w:numId="9" w16cid:durableId="990599761">
+    <w:abstractNumId w:val="6"/>
+  </w:num>
+  <w:num w:numId="10" w16cid:durableId="1997227200">
     <w:abstractNumId w:val="3"/>
   </w:num>
-  <w:num w:numId="5" w16cid:durableId="505286439">
-    <w:abstractNumId w:val="6"/>
-  </w:num>
-  <w:num w:numId="6" w16cid:durableId="251820832">
-    <w:abstractNumId w:val="7"/>
-  </w:num>
-  <w:num w:numId="7" w16cid:durableId="1262371202">
-    <w:abstractNumId w:val="10"/>
-  </w:num>
-  <w:num w:numId="8" w16cid:durableId="46300472">
-    <w:abstractNumId w:val="9"/>
-  </w:num>
-  <w:num w:numId="9" w16cid:durableId="990599761">
-    <w:abstractNumId w:val="5"/>
-  </w:num>
-  <w:num w:numId="10" w16cid:durableId="1997227200">
+  <w:num w:numId="11" w16cid:durableId="242686912">
     <w:abstractNumId w:val="2"/>
   </w:num>
-  <w:num w:numId="11" w16cid:durableId="242686912">
-    <w:abstractNumId w:val="1"/>
+  <w:num w:numId="12" w16cid:durableId="326978698">
+    <w:abstractNumId w:val="0"/>
   </w:num>
 </w:numbering>
 </file>

</xml_diff>

<commit_message>
Computing real gradient (derivative) from consequent recon runs --> consistent convergence! (still 1 point)
</commit_message>
<xml_diff>
--- a/Docs/Create Poly Tables - work notes.docx
+++ b/Docs/Create Poly Tables - work notes.docx
@@ -42,6 +42,255 @@
     <w:p>
       <w:pPr>
         <w:jc w:val="left"/>
+        <w:rPr>
+          <w:lang w:val="en-US"/>
+        </w:rPr>
+      </w:pPr>
+    </w:p>
+    <w:p>
+      <w:pPr>
+        <w:pStyle w:val="Heading2"/>
+        <w:rPr>
+          <w:lang w:val="en-US"/>
+        </w:rPr>
+      </w:pPr>
+      <w:r>
+        <w:rPr>
+          <w:lang w:val="en-US"/>
+        </w:rPr>
+        <w:t>Compute real derivation creates real convergence – 16/12/24</w:t>
+      </w:r>
+    </w:p>
+    <w:p>
+      <w:pPr>
+        <w:rPr>
+          <w:lang w:val="en-US"/>
+        </w:rPr>
+      </w:pPr>
+      <w:r>
+        <w:rPr>
+          <w:lang w:val="en-US"/>
+        </w:rPr>
+        <w:t>It seems to be working…</w:t>
+      </w:r>
+    </w:p>
+    <w:p>
+      <w:pPr>
+        <w:pStyle w:val="Heading2"/>
+        <w:rPr>
+          <w:lang w:val="en-US"/>
+        </w:rPr>
+      </w:pPr>
+      <w:r>
+        <w:rPr>
+          <w:lang w:val="en-US"/>
+        </w:rPr>
+        <w:t>Manual convergence on a single point – 16/12/24</w:t>
+      </w:r>
+    </w:p>
+    <w:p>
+      <w:pPr>
+        <w:rPr>
+          <w:lang w:val="en-US"/>
+        </w:rPr>
+      </w:pPr>
+      <w:r>
+        <w:rPr>
+          <w:lang w:val="en-US"/>
+        </w:rPr>
+        <w:t>Hold all the relevant information:</w:t>
+      </w:r>
+    </w:p>
+    <w:p>
+      <w:pPr>
+        <w:pStyle w:val="ListParagraph"/>
+        <w:numPr>
+          <w:ilvl w:val="0"/>
+          <w:numId w:val="13"/>
+        </w:numPr>
+        <w:rPr>
+          <w:lang w:val="en-US"/>
+        </w:rPr>
+      </w:pPr>
+      <w:r>
+        <w:rPr>
+          <w:lang w:val="en-US"/>
+        </w:rPr>
+        <w:t>Table value</w:t>
+      </w:r>
+    </w:p>
+    <w:p>
+      <w:pPr>
+        <w:pStyle w:val="ListParagraph"/>
+        <w:numPr>
+          <w:ilvl w:val="0"/>
+          <w:numId w:val="13"/>
+        </w:numPr>
+        <w:rPr>
+          <w:lang w:val="en-US"/>
+        </w:rPr>
+      </w:pPr>
+      <w:r>
+        <w:rPr>
+          <w:lang w:val="en-US"/>
+        </w:rPr>
+        <w:t>Deviation</w:t>
+      </w:r>
+    </w:p>
+    <w:p>
+      <w:pPr>
+        <w:pStyle w:val="ListParagraph"/>
+        <w:numPr>
+          <w:ilvl w:val="0"/>
+          <w:numId w:val="13"/>
+        </w:numPr>
+        <w:rPr>
+          <w:lang w:val="en-US"/>
+        </w:rPr>
+      </w:pPr>
+      <w:r>
+        <w:rPr>
+          <w:lang w:val="en-US"/>
+        </w:rPr>
+        <w:t>Table value delta</w:t>
+      </w:r>
+    </w:p>
+    <w:p>
+      <w:pPr>
+        <w:pStyle w:val="ListParagraph"/>
+        <w:numPr>
+          <w:ilvl w:val="0"/>
+          <w:numId w:val="13"/>
+        </w:numPr>
+        <w:rPr>
+          <w:lang w:val="en-US"/>
+        </w:rPr>
+      </w:pPr>
+      <w:r>
+        <w:rPr>
+          <w:lang w:val="en-US"/>
+        </w:rPr>
+        <w:t>Deviation delta</w:t>
+      </w:r>
+    </w:p>
+    <w:p>
+      <w:pPr>
+        <w:pStyle w:val="ListParagraph"/>
+        <w:numPr>
+          <w:ilvl w:val="0"/>
+          <w:numId w:val="13"/>
+        </w:numPr>
+        <w:rPr>
+          <w:lang w:val="en-US"/>
+        </w:rPr>
+      </w:pPr>
+      <w:r>
+        <w:rPr>
+          <w:lang w:val="en-US"/>
+        </w:rPr>
+        <w:t>Real gradient is: deviation delta / table delta”</w:t>
+      </w:r>
+    </w:p>
+    <w:p>
+      <w:pPr>
+        <w:pStyle w:val="ListParagraph"/>
+        <w:numPr>
+          <w:ilvl w:val="0"/>
+          <w:numId w:val="13"/>
+        </w:numPr>
+        <w:rPr>
+          <w:lang w:val="en-US"/>
+        </w:rPr>
+      </w:pPr>
+      <w:r>
+        <w:rPr>
+          <w:lang w:val="en-US"/>
+        </w:rPr>
+        <w:t>In general – higher table value should cause higher (signed) deviation value</w:t>
+      </w:r>
+    </w:p>
+    <w:p>
+      <w:pPr>
+        <w:rPr>
+          <w:lang w:val="en-US"/>
+        </w:rPr>
+      </w:pPr>
+      <w:r>
+        <w:rPr>
+          <w:lang w:val="en-US"/>
+        </w:rPr>
+        <w:t>Each time try to reduce a fraction (LR) of the variation – start with 0.1</w:t>
+      </w:r>
+    </w:p>
+    <w:p>
+      <w:pPr>
+        <w:rPr>
+          <w:lang w:val="en-US"/>
+        </w:rPr>
+      </w:pPr>
+      <w:r>
+        <w:rPr>
+          <w:lang w:val="en-US"/>
+        </w:rPr>
+        <w:t>To start:</w:t>
+      </w:r>
+    </w:p>
+    <w:p>
+      <w:pPr>
+        <w:pStyle w:val="ListParagraph"/>
+        <w:numPr>
+          <w:ilvl w:val="0"/>
+          <w:numId w:val="14"/>
+        </w:numPr>
+        <w:rPr>
+          <w:lang w:val="en-US"/>
+        </w:rPr>
+      </w:pPr>
+      <w:r>
+        <w:rPr>
+          <w:lang w:val="en-US"/>
+        </w:rPr>
+        <w:t>Measure variation on a flat table</w:t>
+      </w:r>
+    </w:p>
+    <w:p>
+      <w:pPr>
+        <w:pStyle w:val="ListParagraph"/>
+        <w:numPr>
+          <w:ilvl w:val="0"/>
+          <w:numId w:val="14"/>
+        </w:numPr>
+        <w:rPr>
+          <w:lang w:val="en-US"/>
+        </w:rPr>
+      </w:pPr>
+      <w:r>
+        <w:rPr>
+          <w:lang w:val="en-US"/>
+        </w:rPr>
+        <w:t>According to the direction (sign) of the deviation – try a small (constant) table step.</w:t>
+      </w:r>
+    </w:p>
+    <w:p>
+      <w:pPr>
+        <w:pStyle w:val="ListParagraph"/>
+        <w:numPr>
+          <w:ilvl w:val="0"/>
+          <w:numId w:val="14"/>
+        </w:numPr>
+        <w:rPr>
+          <w:lang w:val="en-US"/>
+        </w:rPr>
+      </w:pPr>
+      <w:r>
+        <w:rPr>
+          <w:lang w:val="en-US"/>
+        </w:rPr>
+        <w:t>Loop training using the last two readings</w:t>
+      </w:r>
+    </w:p>
+    <w:p>
+      <w:pPr>
         <w:rPr>
           <w:lang w:val="en-US"/>
         </w:rPr>
@@ -181,6 +430,31 @@
         </w:rPr>
         <w:t>Try SGD</w:t>
       </w:r>
+      <w:r>
+        <w:rPr>
+          <w:lang w:val="en-US"/>
+        </w:rPr>
+        <w:t xml:space="preserve"> – it does not seem to improve </w:t>
+      </w:r>
+      <w:r>
+        <w:rPr>
+          <mc:AlternateContent>
+            <mc:Choice Requires="w16se"/>
+            <mc:Fallback>
+              <w:rFonts w:ascii="Segoe UI Emoji" w:eastAsia="Segoe UI Emoji" w:hAnsi="Segoe UI Emoji" w:cs="Segoe UI Emoji"/>
+            </mc:Fallback>
+          </mc:AlternateContent>
+          <w:lang w:val="en-US"/>
+        </w:rPr>
+        <mc:AlternateContent>
+          <mc:Choice Requires="w16se">
+            <w16se:symEx w16se:font="Segoe UI Emoji" w16se:char="1F60A"/>
+          </mc:Choice>
+          <mc:Fallback>
+            <w:t>😊</w:t>
+          </mc:Fallback>
+        </mc:AlternateContent>
+      </w:r>
     </w:p>
     <w:p>
       <w:pPr>
@@ -214,6 +488,32 @@
           <w:lang w:val="en-US"/>
         </w:rPr>
         <w:t>I have all the information, at least for the “linear” case with a single volume.</w:t>
+      </w:r>
+    </w:p>
+    <w:p>
+      <w:pPr>
+        <w:rPr>
+          <w:lang w:val="en-US"/>
+        </w:rPr>
+      </w:pPr>
+      <w:r>
+        <w:rPr>
+          <w:lang w:val="en-US"/>
+        </w:rPr>
+        <w:t>Do manual computations per table point first.</w:t>
+      </w:r>
+    </w:p>
+    <w:p>
+      <w:pPr>
+        <w:rPr>
+          <w:lang w:val="en-US"/>
+        </w:rPr>
+      </w:pPr>
+      <w:r>
+        <w:rPr>
+          <w:lang w:val="en-US"/>
+        </w:rPr>
+        <w:t>It might be defined as home-made optimizer later.</w:t>
       </w:r>
     </w:p>
     <w:p>
@@ -385,6 +685,7 @@
         <w:rPr>
           <w:lang w:val="en-US"/>
         </w:rPr>
+        <w:lastRenderedPageBreak/>
         <w:t>Loss values are completely wrong. Check – through dump:</w:t>
       </w:r>
     </w:p>
@@ -658,35 +959,7 @@
         <w:rPr>
           <w:lang w:val="en-US"/>
         </w:rPr>
-        <w:t xml:space="preserve">            &lt;</w:t>
-      </w:r>
-      <w:proofErr w:type="spellStart"/>
-      <w:r>
-        <w:rPr>
-          <w:lang w:val="en-US"/>
-        </w:rPr>
-        <w:t>data_x</w:t>
-      </w:r>
-      <w:proofErr w:type="spellEnd"/>
-      <w:r>
-        <w:rPr>
-          <w:lang w:val="en-US"/>
-        </w:rPr>
-        <w:t>&gt; 30.106918 &lt;/</w:t>
-      </w:r>
-      <w:proofErr w:type="spellStart"/>
-      <w:r>
-        <w:rPr>
-          <w:lang w:val="en-US"/>
-        </w:rPr>
-        <w:t>data_x</w:t>
-      </w:r>
-      <w:proofErr w:type="spellEnd"/>
-      <w:r>
-        <w:rPr>
-          <w:lang w:val="en-US"/>
-        </w:rPr>
-        <w:t>&gt;</w:t>
+        <w:t xml:space="preserve">            &lt;data_x&gt; 30.106918 &lt;/data_x&gt;</w:t>
       </w:r>
     </w:p>
     <w:p>
@@ -700,35 +973,7 @@
         <w:rPr>
           <w:lang w:val="en-US"/>
         </w:rPr>
-        <w:t xml:space="preserve">            &lt;</w:t>
-      </w:r>
-      <w:proofErr w:type="spellStart"/>
-      <w:r>
-        <w:rPr>
-          <w:lang w:val="en-US"/>
-        </w:rPr>
-        <w:t>data_y</w:t>
-      </w:r>
-      <w:proofErr w:type="spellEnd"/>
-      <w:r>
-        <w:rPr>
-          <w:lang w:val="en-US"/>
-        </w:rPr>
-        <w:t>&gt; 163.031235 &lt;/</w:t>
-      </w:r>
-      <w:proofErr w:type="spellStart"/>
-      <w:r>
-        <w:rPr>
-          <w:lang w:val="en-US"/>
-        </w:rPr>
-        <w:t>data_y</w:t>
-      </w:r>
-      <w:proofErr w:type="spellEnd"/>
-      <w:r>
-        <w:rPr>
-          <w:lang w:val="en-US"/>
-        </w:rPr>
-        <w:t>&gt;</w:t>
+        <w:t xml:space="preserve">            &lt;data_y&gt; 163.031235 &lt;/data_y&gt;</w:t>
       </w:r>
     </w:p>
     <w:p>
@@ -755,7 +1000,6 @@
         <w:rPr>
           <w:lang w:val="en-US"/>
         </w:rPr>
-        <w:lastRenderedPageBreak/>
         <w:t>3) Define loss for a single point</w:t>
       </w:r>
     </w:p>
@@ -1044,20 +1288,8 @@
                 <w:lang w:eastAsia="en-IL"/>
                 <w14:ligatures w14:val="none"/>
               </w:rPr>
-              <w:t xml:space="preserve"> </w:t>
+              <w:t xml:space="preserve"> im</w:t>
             </w:r>
-            <w:proofErr w:type="spellStart"/>
-            <w:r>
-              <w:rPr>
-                <w:rFonts w:ascii="Calibri" w:eastAsia="Times New Roman" w:hAnsi="Calibri" w:cs="Calibri"/>
-                <w:color w:val="000000"/>
-                <w:kern w:val="0"/>
-                <w:lang w:eastAsia="en-IL"/>
-                <w14:ligatures w14:val="none"/>
-              </w:rPr>
-              <w:t>im</w:t>
-            </w:r>
-            <w:proofErr w:type="spellEnd"/>
           </w:p>
         </w:tc>
         <w:tc>
@@ -1473,20 +1705,8 @@
                 <w:lang w:eastAsia="en-IL"/>
                 <w14:ligatures w14:val="none"/>
               </w:rPr>
-              <w:t xml:space="preserve"> </w:t>
+              <w:t xml:space="preserve"> im</w:t>
             </w:r>
-            <w:proofErr w:type="spellStart"/>
-            <w:r>
-              <w:rPr>
-                <w:rFonts w:ascii="Calibri" w:eastAsia="Times New Roman" w:hAnsi="Calibri" w:cs="Calibri"/>
-                <w:color w:val="000000"/>
-                <w:kern w:val="0"/>
-                <w:lang w:eastAsia="en-IL"/>
-                <w14:ligatures w14:val="none"/>
-              </w:rPr>
-              <w:t>im</w:t>
-            </w:r>
-            <w:proofErr w:type="spellEnd"/>
           </w:p>
         </w:tc>
         <w:tc>
@@ -2091,7 +2311,6 @@
         <w:rPr>
           <w:lang w:val="en-US"/>
         </w:rPr>
-        <w:lastRenderedPageBreak/>
         <w:t>Data dimensions</w:t>
       </w:r>
     </w:p>
@@ -2150,35 +2369,7 @@
         <w:rPr>
           <w:lang w:val="en-US"/>
         </w:rPr>
-        <w:t>D:\SW\</w:t>
-      </w:r>
-      <w:proofErr w:type="spellStart"/>
-      <w:r>
-        <w:rPr>
-          <w:lang w:val="en-US"/>
-        </w:rPr>
-        <w:t>TrainDL</w:t>
-      </w:r>
-      <w:proofErr w:type="spellEnd"/>
-      <w:r>
-        <w:rPr>
-          <w:lang w:val="en-US"/>
-        </w:rPr>
-        <w:t xml:space="preserve"> - </w:t>
-      </w:r>
-      <w:proofErr w:type="spellStart"/>
-      <w:r>
-        <w:rPr>
-          <w:lang w:val="en-US"/>
-        </w:rPr>
-        <w:t>ExFunc</w:t>
-      </w:r>
-      <w:proofErr w:type="spellEnd"/>
-      <w:r>
-        <w:rPr>
-          <w:lang w:val="en-US"/>
-        </w:rPr>
-        <w:t xml:space="preserve"> example</w:t>
+        <w:t>D:\SW\TrainDL - ExFunc example</w:t>
       </w:r>
       <w:r>
         <w:rPr>
@@ -2362,16 +2553,8 @@
         <w:rPr>
           <w:lang w:val="en-US"/>
         </w:rPr>
-        <w:t>D:\SW\</w:t>
-      </w:r>
-      <w:proofErr w:type="spellStart"/>
-      <w:r>
-        <w:rPr>
-          <w:lang w:val="en-US"/>
-        </w:rPr>
-        <w:t>PolyDL</w:t>
-      </w:r>
-      <w:proofErr w:type="spellEnd"/>
+        <w:t>D:\SW\PolyDL</w:t>
+      </w:r>
       <w:r>
         <w:rPr>
           <w:lang w:val="en-US"/>
@@ -2606,6 +2789,7 @@
         <w:rPr>
           <w:lang w:val="en-US"/>
         </w:rPr>
+        <w:lastRenderedPageBreak/>
         <w:t>I promise to try to create a prototype with real DL where recon is used only as LOSS</w:t>
       </w:r>
     </w:p>
@@ -2841,7 +3025,6 @@
         <w:rPr>
           <w:lang w:val="en-US"/>
         </w:rPr>
-        <w:lastRenderedPageBreak/>
         <w:t>For each target there are 4 spatial options: Each of the 2 tubes, Left &amp; Right</w:t>
       </w:r>
     </w:p>
@@ -3270,61 +3453,12 @@
           <w:lang w:val="en-US"/>
         </w:rPr>
       </w:pPr>
-      <w:proofErr w:type="spellStart"/>
-      <w:r>
-        <w:rPr>
-          <w:lang w:val="en-US"/>
-        </w:rPr>
-        <w:t>self.avgDev</w:t>
-      </w:r>
-      <w:proofErr w:type="spellEnd"/>
-      <w:r>
-        <w:rPr>
-          <w:lang w:val="en-US"/>
-        </w:rPr>
-        <w:t xml:space="preserve">=-1.0128281116485596, </w:t>
-      </w:r>
-      <w:proofErr w:type="spellStart"/>
-      <w:r>
-        <w:rPr>
-          <w:lang w:val="en-US"/>
-        </w:rPr>
-        <w:t>iImage</w:t>
-      </w:r>
-      <w:proofErr w:type="spellEnd"/>
-      <w:r>
-        <w:rPr>
-          <w:lang w:val="en-US"/>
-        </w:rPr>
-        <w:t xml:space="preserve">=92, </w:t>
-      </w:r>
-      <w:proofErr w:type="spellStart"/>
-      <w:r>
-        <w:rPr>
-          <w:lang w:val="en-US"/>
-        </w:rPr>
-        <w:t>iRad</w:t>
-      </w:r>
-      <w:proofErr w:type="spellEnd"/>
-      <w:r>
-        <w:rPr>
-          <w:lang w:val="en-US"/>
-        </w:rPr>
-        <w:t xml:space="preserve">=0, </w:t>
-      </w:r>
-      <w:proofErr w:type="spellStart"/>
-      <w:r>
-        <w:rPr>
-          <w:lang w:val="en-US"/>
-        </w:rPr>
-        <w:t>maxDev</w:t>
-      </w:r>
-      <w:proofErr w:type="spellEnd"/>
-      <w:r>
-        <w:rPr>
-          <w:lang w:val="en-US"/>
-        </w:rPr>
-        <w:t>=tensor(-458.4808)</w:t>
+      <w:r>
+        <w:rPr>
+          <w:lang w:val="en-US"/>
+        </w:rPr>
+        <w:lastRenderedPageBreak/>
+        <w:t>self.avgDev=-1.0128281116485596, iImage=92, iRad=0, maxDev=tensor(-458.4808)</w:t>
       </w:r>
     </w:p>
     <w:p>
@@ -3346,61 +3480,11 @@
           <w:lang w:val="en-US"/>
         </w:rPr>
       </w:pPr>
-      <w:proofErr w:type="spellStart"/>
-      <w:r>
-        <w:rPr>
-          <w:lang w:val="en-US"/>
-        </w:rPr>
-        <w:t>self.avgDev</w:t>
-      </w:r>
-      <w:proofErr w:type="spellEnd"/>
-      <w:r>
-        <w:rPr>
-          <w:lang w:val="en-US"/>
-        </w:rPr>
-        <w:t xml:space="preserve">=-0.9682614803314209, </w:t>
-      </w:r>
-      <w:proofErr w:type="spellStart"/>
-      <w:r>
-        <w:rPr>
-          <w:lang w:val="en-US"/>
-        </w:rPr>
-        <w:t>iImage</w:t>
-      </w:r>
-      <w:proofErr w:type="spellEnd"/>
-      <w:r>
-        <w:rPr>
-          <w:lang w:val="en-US"/>
-        </w:rPr>
-        <w:t xml:space="preserve">=92, </w:t>
-      </w:r>
-      <w:proofErr w:type="spellStart"/>
-      <w:r>
-        <w:rPr>
-          <w:lang w:val="en-US"/>
-        </w:rPr>
-        <w:t>iRad</w:t>
-      </w:r>
-      <w:proofErr w:type="spellEnd"/>
-      <w:r>
-        <w:rPr>
-          <w:lang w:val="en-US"/>
-        </w:rPr>
-        <w:t xml:space="preserve">=0, </w:t>
-      </w:r>
-      <w:proofErr w:type="spellStart"/>
-      <w:r>
-        <w:rPr>
-          <w:lang w:val="en-US"/>
-        </w:rPr>
-        <w:t>maxDev</w:t>
-      </w:r>
-      <w:proofErr w:type="spellEnd"/>
-      <w:r>
-        <w:rPr>
-          <w:lang w:val="en-US"/>
-        </w:rPr>
-        <w:t>=tensor(-999.0014)</w:t>
+      <w:r>
+        <w:rPr>
+          <w:lang w:val="en-US"/>
+        </w:rPr>
+        <w:t>self.avgDev=-0.9682614803314209, iImage=92, iRad=0, maxDev=tensor(-999.0014)</w:t>
       </w:r>
     </w:p>
     <w:p>
@@ -3596,7 +3680,6 @@
         <w:rPr>
           <w:lang w:val="en-US"/>
         </w:rPr>
-        <w:lastRenderedPageBreak/>
         <w:t>D:\PolyCalib\Impulse</w:t>
       </w:r>
     </w:p>
@@ -3648,6 +3731,95 @@
 <file path=word/numbering.xml><?xml version="1.0" encoding="utf-8"?>
 <w:numbering xmlns:wpc="http://schemas.microsoft.com/office/word/2010/wordprocessingCanvas" xmlns:cx="http://schemas.microsoft.com/office/drawing/2014/chartex" xmlns:cx1="http://schemas.microsoft.com/office/drawing/2015/9/8/chartex" xmlns:cx2="http://schemas.microsoft.com/office/drawing/2015/10/21/chartex" xmlns:cx3="http://schemas.microsoft.com/office/drawing/2016/5/9/chartex" xmlns:cx4="http://schemas.microsoft.com/office/drawing/2016/5/10/chartex" xmlns:cx5="http://schemas.microsoft.com/office/drawing/2016/5/11/chartex" xmlns:cx6="http://schemas.microsoft.com/office/drawing/2016/5/12/chartex" xmlns:cx7="http://schemas.microsoft.com/office/drawing/2016/5/13/chartex" xmlns:cx8="http://schemas.microsoft.com/office/drawing/2016/5/14/chartex" xmlns:mc="http://schemas.openxmlformats.org/markup-compatibility/2006" xmlns:aink="http://schemas.microsoft.com/office/drawing/2016/ink" xmlns:am3d="http://schemas.microsoft.com/office/drawing/2017/model3d" xmlns:o="urn:schemas-microsoft-com:office:office" xmlns:oel="http://schemas.microsoft.com/office/2019/extlst" xmlns:r="http://schemas.openxmlformats.org/officeDocument/2006/relationships" xmlns:m="http://schemas.openxmlformats.org/officeDocument/2006/math" xmlns:v="urn:schemas-microsoft-com:vml" xmlns:wp14="http://schemas.microsoft.com/office/word/2010/wordprocessingDrawing" xmlns:wp="http://schemas.openxmlformats.org/drawingml/2006/wordprocessingDrawing" xmlns:w10="urn:schemas-microsoft-com:office:word" xmlns:w="http://schemas.openxmlformats.org/wordprocessingml/2006/main" xmlns:w14="http://schemas.microsoft.com/office/word/2010/wordml" xmlns:w15="http://schemas.microsoft.com/office/word/2012/wordml" xmlns:w16cex="http://schemas.microsoft.com/office/word/2018/wordml/cex" xmlns:w16cid="http://schemas.microsoft.com/office/word/2016/wordml/cid" xmlns:w16="http://schemas.microsoft.com/office/word/2018/wordml" xmlns:w16du="http://schemas.microsoft.com/office/word/2023/wordml/word16du" xmlns:w16sdtdh="http://schemas.microsoft.com/office/word/2020/wordml/sdtdatahash" xmlns:w16se="http://schemas.microsoft.com/office/word/2015/wordml/symex" xmlns:wpg="http://schemas.microsoft.com/office/word/2010/wordprocessingGroup" xmlns:wpi="http://schemas.microsoft.com/office/word/2010/wordprocessingInk" xmlns:wne="http://schemas.microsoft.com/office/word/2006/wordml" xmlns:wps="http://schemas.microsoft.com/office/word/2010/wordprocessingShape" mc:Ignorable="w14 w15 w16se w16cid w16 w16cex w16sdtdh w16du wp14">
   <w:abstractNum w:abstractNumId="0" w15:restartNumberingAfterBreak="0">
+    <w:nsid w:val="03464017"/>
+    <w:multiLevelType w:val="hybridMultilevel"/>
+    <w:tmpl w:val="26A04A4A"/>
+    <w:lvl w:ilvl="0" w:tplc="20000011">
+      <w:start w:val="1"/>
+      <w:numFmt w:val="decimal"/>
+      <w:lvlText w:val="%1)"/>
+      <w:lvlJc w:val="left"/>
+      <w:pPr>
+        <w:ind w:left="720" w:hanging="360"/>
+      </w:pPr>
+      <w:rPr>
+        <w:rFonts w:hint="default"/>
+      </w:rPr>
+    </w:lvl>
+    <w:lvl w:ilvl="1" w:tplc="20000019" w:tentative="1">
+      <w:start w:val="1"/>
+      <w:numFmt w:val="lowerLetter"/>
+      <w:lvlText w:val="%2."/>
+      <w:lvlJc w:val="left"/>
+      <w:pPr>
+        <w:ind w:left="1440" w:hanging="360"/>
+      </w:pPr>
+    </w:lvl>
+    <w:lvl w:ilvl="2" w:tplc="2000001B" w:tentative="1">
+      <w:start w:val="1"/>
+      <w:numFmt w:val="lowerRoman"/>
+      <w:lvlText w:val="%3."/>
+      <w:lvlJc w:val="right"/>
+      <w:pPr>
+        <w:ind w:left="2160" w:hanging="180"/>
+      </w:pPr>
+    </w:lvl>
+    <w:lvl w:ilvl="3" w:tplc="2000000F" w:tentative="1">
+      <w:start w:val="1"/>
+      <w:numFmt w:val="decimal"/>
+      <w:lvlText w:val="%4."/>
+      <w:lvlJc w:val="left"/>
+      <w:pPr>
+        <w:ind w:left="2880" w:hanging="360"/>
+      </w:pPr>
+    </w:lvl>
+    <w:lvl w:ilvl="4" w:tplc="20000019" w:tentative="1">
+      <w:start w:val="1"/>
+      <w:numFmt w:val="lowerLetter"/>
+      <w:lvlText w:val="%5."/>
+      <w:lvlJc w:val="left"/>
+      <w:pPr>
+        <w:ind w:left="3600" w:hanging="360"/>
+      </w:pPr>
+    </w:lvl>
+    <w:lvl w:ilvl="5" w:tplc="2000001B" w:tentative="1">
+      <w:start w:val="1"/>
+      <w:numFmt w:val="lowerRoman"/>
+      <w:lvlText w:val="%6."/>
+      <w:lvlJc w:val="right"/>
+      <w:pPr>
+        <w:ind w:left="4320" w:hanging="180"/>
+      </w:pPr>
+    </w:lvl>
+    <w:lvl w:ilvl="6" w:tplc="2000000F" w:tentative="1">
+      <w:start w:val="1"/>
+      <w:numFmt w:val="decimal"/>
+      <w:lvlText w:val="%7."/>
+      <w:lvlJc w:val="left"/>
+      <w:pPr>
+        <w:ind w:left="5040" w:hanging="360"/>
+      </w:pPr>
+    </w:lvl>
+    <w:lvl w:ilvl="7" w:tplc="20000019" w:tentative="1">
+      <w:start w:val="1"/>
+      <w:numFmt w:val="lowerLetter"/>
+      <w:lvlText w:val="%8."/>
+      <w:lvlJc w:val="left"/>
+      <w:pPr>
+        <w:ind w:left="5760" w:hanging="360"/>
+      </w:pPr>
+    </w:lvl>
+    <w:lvl w:ilvl="8" w:tplc="2000001B" w:tentative="1">
+      <w:start w:val="1"/>
+      <w:numFmt w:val="lowerRoman"/>
+      <w:lvlText w:val="%9."/>
+      <w:lvlJc w:val="right"/>
+      <w:pPr>
+        <w:ind w:left="6480" w:hanging="180"/>
+      </w:pPr>
+    </w:lvl>
+  </w:abstractNum>
+  <w:abstractNum w:abstractNumId="1" w15:restartNumberingAfterBreak="0">
     <w:nsid w:val="0C682040"/>
     <w:multiLevelType w:val="hybridMultilevel"/>
     <w:tmpl w:val="D618F298"/>
@@ -3733,7 +3905,7 @@
       </w:pPr>
     </w:lvl>
   </w:abstractNum>
-  <w:abstractNum w:abstractNumId="1" w15:restartNumberingAfterBreak="0">
+  <w:abstractNum w:abstractNumId="2" w15:restartNumberingAfterBreak="0">
     <w:nsid w:val="14FC2FCE"/>
     <w:multiLevelType w:val="hybridMultilevel"/>
     <w:tmpl w:val="BA40E03E"/>
@@ -3822,7 +3994,7 @@
       </w:pPr>
     </w:lvl>
   </w:abstractNum>
-  <w:abstractNum w:abstractNumId="2" w15:restartNumberingAfterBreak="0">
+  <w:abstractNum w:abstractNumId="3" w15:restartNumberingAfterBreak="0">
     <w:nsid w:val="1FF82A33"/>
     <w:multiLevelType w:val="hybridMultilevel"/>
     <w:tmpl w:val="BC466F5E"/>
@@ -3911,7 +4083,7 @@
       </w:pPr>
     </w:lvl>
   </w:abstractNum>
-  <w:abstractNum w:abstractNumId="3" w15:restartNumberingAfterBreak="0">
+  <w:abstractNum w:abstractNumId="4" w15:restartNumberingAfterBreak="0">
     <w:nsid w:val="22A305AD"/>
     <w:multiLevelType w:val="hybridMultilevel"/>
     <w:tmpl w:val="63FC265E"/>
@@ -4000,7 +4172,7 @@
       </w:pPr>
     </w:lvl>
   </w:abstractNum>
-  <w:abstractNum w:abstractNumId="4" w15:restartNumberingAfterBreak="0">
+  <w:abstractNum w:abstractNumId="5" w15:restartNumberingAfterBreak="0">
     <w:nsid w:val="277B5FCA"/>
     <w:multiLevelType w:val="hybridMultilevel"/>
     <w:tmpl w:val="BFA6BA28"/>
@@ -4089,7 +4261,7 @@
       </w:pPr>
     </w:lvl>
   </w:abstractNum>
-  <w:abstractNum w:abstractNumId="5" w15:restartNumberingAfterBreak="0">
+  <w:abstractNum w:abstractNumId="6" w15:restartNumberingAfterBreak="0">
     <w:nsid w:val="360219B6"/>
     <w:multiLevelType w:val="hybridMultilevel"/>
     <w:tmpl w:val="E97024BC"/>
@@ -4178,7 +4350,96 @@
       </w:pPr>
     </w:lvl>
   </w:abstractNum>
-  <w:abstractNum w:abstractNumId="6" w15:restartNumberingAfterBreak="0">
+  <w:abstractNum w:abstractNumId="7" w15:restartNumberingAfterBreak="0">
+    <w:nsid w:val="3E365560"/>
+    <w:multiLevelType w:val="hybridMultilevel"/>
+    <w:tmpl w:val="54B4F0B8"/>
+    <w:lvl w:ilvl="0" w:tplc="20000011">
+      <w:start w:val="1"/>
+      <w:numFmt w:val="decimal"/>
+      <w:lvlText w:val="%1)"/>
+      <w:lvlJc w:val="left"/>
+      <w:pPr>
+        <w:ind w:left="720" w:hanging="360"/>
+      </w:pPr>
+      <w:rPr>
+        <w:rFonts w:hint="default"/>
+      </w:rPr>
+    </w:lvl>
+    <w:lvl w:ilvl="1" w:tplc="20000019" w:tentative="1">
+      <w:start w:val="1"/>
+      <w:numFmt w:val="lowerLetter"/>
+      <w:lvlText w:val="%2."/>
+      <w:lvlJc w:val="left"/>
+      <w:pPr>
+        <w:ind w:left="1440" w:hanging="360"/>
+      </w:pPr>
+    </w:lvl>
+    <w:lvl w:ilvl="2" w:tplc="2000001B" w:tentative="1">
+      <w:start w:val="1"/>
+      <w:numFmt w:val="lowerRoman"/>
+      <w:lvlText w:val="%3."/>
+      <w:lvlJc w:val="right"/>
+      <w:pPr>
+        <w:ind w:left="2160" w:hanging="180"/>
+      </w:pPr>
+    </w:lvl>
+    <w:lvl w:ilvl="3" w:tplc="2000000F" w:tentative="1">
+      <w:start w:val="1"/>
+      <w:numFmt w:val="decimal"/>
+      <w:lvlText w:val="%4."/>
+      <w:lvlJc w:val="left"/>
+      <w:pPr>
+        <w:ind w:left="2880" w:hanging="360"/>
+      </w:pPr>
+    </w:lvl>
+    <w:lvl w:ilvl="4" w:tplc="20000019" w:tentative="1">
+      <w:start w:val="1"/>
+      <w:numFmt w:val="lowerLetter"/>
+      <w:lvlText w:val="%5."/>
+      <w:lvlJc w:val="left"/>
+      <w:pPr>
+        <w:ind w:left="3600" w:hanging="360"/>
+      </w:pPr>
+    </w:lvl>
+    <w:lvl w:ilvl="5" w:tplc="2000001B" w:tentative="1">
+      <w:start w:val="1"/>
+      <w:numFmt w:val="lowerRoman"/>
+      <w:lvlText w:val="%6."/>
+      <w:lvlJc w:val="right"/>
+      <w:pPr>
+        <w:ind w:left="4320" w:hanging="180"/>
+      </w:pPr>
+    </w:lvl>
+    <w:lvl w:ilvl="6" w:tplc="2000000F" w:tentative="1">
+      <w:start w:val="1"/>
+      <w:numFmt w:val="decimal"/>
+      <w:lvlText w:val="%7."/>
+      <w:lvlJc w:val="left"/>
+      <w:pPr>
+        <w:ind w:left="5040" w:hanging="360"/>
+      </w:pPr>
+    </w:lvl>
+    <w:lvl w:ilvl="7" w:tplc="20000019" w:tentative="1">
+      <w:start w:val="1"/>
+      <w:numFmt w:val="lowerLetter"/>
+      <w:lvlText w:val="%8."/>
+      <w:lvlJc w:val="left"/>
+      <w:pPr>
+        <w:ind w:left="5760" w:hanging="360"/>
+      </w:pPr>
+    </w:lvl>
+    <w:lvl w:ilvl="8" w:tplc="2000001B" w:tentative="1">
+      <w:start w:val="1"/>
+      <w:numFmt w:val="lowerRoman"/>
+      <w:lvlText w:val="%9."/>
+      <w:lvlJc w:val="right"/>
+      <w:pPr>
+        <w:ind w:left="6480" w:hanging="180"/>
+      </w:pPr>
+    </w:lvl>
+  </w:abstractNum>
+  <w:abstractNum w:abstractNumId="8" w15:restartNumberingAfterBreak="0">
     <w:nsid w:val="49F50457"/>
     <w:multiLevelType w:val="hybridMultilevel"/>
     <w:tmpl w:val="25F20338"/>
@@ -4267,7 +4528,7 @@
       </w:pPr>
     </w:lvl>
   </w:abstractNum>
-  <w:abstractNum w:abstractNumId="7" w15:restartNumberingAfterBreak="0">
+  <w:abstractNum w:abstractNumId="9" w15:restartNumberingAfterBreak="0">
     <w:nsid w:val="5D4B435C"/>
     <w:multiLevelType w:val="hybridMultilevel"/>
     <w:tmpl w:val="EC18F09C"/>
@@ -4356,7 +4617,7 @@
       </w:pPr>
     </w:lvl>
   </w:abstractNum>
-  <w:abstractNum w:abstractNumId="8" w15:restartNumberingAfterBreak="0">
+  <w:abstractNum w:abstractNumId="10" w15:restartNumberingAfterBreak="0">
     <w:nsid w:val="61D60EB3"/>
     <w:multiLevelType w:val="hybridMultilevel"/>
     <w:tmpl w:val="8AFC7CBA"/>
@@ -4445,7 +4706,7 @@
       </w:pPr>
     </w:lvl>
   </w:abstractNum>
-  <w:abstractNum w:abstractNumId="9" w15:restartNumberingAfterBreak="0">
+  <w:abstractNum w:abstractNumId="11" w15:restartNumberingAfterBreak="0">
     <w:nsid w:val="64B36E74"/>
     <w:multiLevelType w:val="hybridMultilevel"/>
     <w:tmpl w:val="83F4A9EE"/>
@@ -4534,7 +4795,7 @@
       </w:pPr>
     </w:lvl>
   </w:abstractNum>
-  <w:abstractNum w:abstractNumId="10" w15:restartNumberingAfterBreak="0">
+  <w:abstractNum w:abstractNumId="12" w15:restartNumberingAfterBreak="0">
     <w:nsid w:val="662D09B9"/>
     <w:multiLevelType w:val="hybridMultilevel"/>
     <w:tmpl w:val="1D1E4CDE"/>
@@ -4623,7 +4884,7 @@
       </w:pPr>
     </w:lvl>
   </w:abstractNum>
-  <w:abstractNum w:abstractNumId="11" w15:restartNumberingAfterBreak="0">
+  <w:abstractNum w:abstractNumId="13" w15:restartNumberingAfterBreak="0">
     <w:nsid w:val="70763EF2"/>
     <w:multiLevelType w:val="hybridMultilevel"/>
     <w:tmpl w:val="F4AC1DAC"/>
@@ -4713,39 +4974,45 @@
     </w:lvl>
   </w:abstractNum>
   <w:num w:numId="1" w16cid:durableId="233471914">
+    <w:abstractNumId w:val="6"/>
+  </w:num>
+  <w:num w:numId="2" w16cid:durableId="392581120">
+    <w:abstractNumId w:val="2"/>
+  </w:num>
+  <w:num w:numId="3" w16cid:durableId="1188329901">
+    <w:abstractNumId w:val="11"/>
+  </w:num>
+  <w:num w:numId="4" w16cid:durableId="372732607">
     <w:abstractNumId w:val="5"/>
   </w:num>
-  <w:num w:numId="2" w16cid:durableId="392581120">
+  <w:num w:numId="5" w16cid:durableId="505286439">
+    <w:abstractNumId w:val="9"/>
+  </w:num>
+  <w:num w:numId="6" w16cid:durableId="251820832">
+    <w:abstractNumId w:val="10"/>
+  </w:num>
+  <w:num w:numId="7" w16cid:durableId="1262371202">
+    <w:abstractNumId w:val="13"/>
+  </w:num>
+  <w:num w:numId="8" w16cid:durableId="46300472">
+    <w:abstractNumId w:val="12"/>
+  </w:num>
+  <w:num w:numId="9" w16cid:durableId="990599761">
+    <w:abstractNumId w:val="8"/>
+  </w:num>
+  <w:num w:numId="10" w16cid:durableId="1997227200">
+    <w:abstractNumId w:val="4"/>
+  </w:num>
+  <w:num w:numId="11" w16cid:durableId="242686912">
+    <w:abstractNumId w:val="3"/>
+  </w:num>
+  <w:num w:numId="12" w16cid:durableId="326978698">
     <w:abstractNumId w:val="1"/>
   </w:num>
-  <w:num w:numId="3" w16cid:durableId="1188329901">
-    <w:abstractNumId w:val="9"/>
-  </w:num>
-  <w:num w:numId="4" w16cid:durableId="372732607">
-    <w:abstractNumId w:val="4"/>
-  </w:num>
-  <w:num w:numId="5" w16cid:durableId="505286439">
+  <w:num w:numId="13" w16cid:durableId="1255045579">
     <w:abstractNumId w:val="7"/>
   </w:num>
-  <w:num w:numId="6" w16cid:durableId="251820832">
-    <w:abstractNumId w:val="8"/>
-  </w:num>
-  <w:num w:numId="7" w16cid:durableId="1262371202">
-    <w:abstractNumId w:val="11"/>
-  </w:num>
-  <w:num w:numId="8" w16cid:durableId="46300472">
-    <w:abstractNumId w:val="10"/>
-  </w:num>
-  <w:num w:numId="9" w16cid:durableId="990599761">
-    <w:abstractNumId w:val="6"/>
-  </w:num>
-  <w:num w:numId="10" w16cid:durableId="1997227200">
-    <w:abstractNumId w:val="3"/>
-  </w:num>
-  <w:num w:numId="11" w16cid:durableId="242686912">
-    <w:abstractNumId w:val="2"/>
-  </w:num>
-  <w:num w:numId="12" w16cid:durableId="326978698">
+  <w:num w:numId="14" w16cid:durableId="1438790225">
     <w:abstractNumId w:val="0"/>
   </w:num>
 </w:numbering>

</xml_diff>

<commit_message>
Start working on flattening a whole image - new design for grid update
</commit_message>
<xml_diff>
--- a/Docs/Create Poly Tables - work notes.docx
+++ b/Docs/Create Poly Tables - work notes.docx
@@ -42,6 +42,489 @@
     <w:p>
       <w:pPr>
         <w:jc w:val="left"/>
+        <w:rPr>
+          <w:lang w:val="en-US"/>
+        </w:rPr>
+      </w:pPr>
+    </w:p>
+    <w:p>
+      <w:pPr>
+        <w:pStyle w:val="Heading2"/>
+        <w:rPr>
+          <w:lang w:val="en-US"/>
+        </w:rPr>
+      </w:pPr>
+      <w:r>
+        <w:rPr>
+          <w:lang w:val="en-US"/>
+        </w:rPr>
+        <w:t>New design for spaced-steps for setting multi-point derivations – 18/12/24</w:t>
+      </w:r>
+    </w:p>
+    <w:p>
+      <w:pPr>
+        <w:rPr>
+          <w:lang w:val="en-US"/>
+        </w:rPr>
+      </w:pPr>
+      <w:r>
+        <w:rPr>
+          <w:lang w:val="en-US"/>
+        </w:rPr>
+        <w:t>Every input point influences several output points –</w:t>
+      </w:r>
+    </w:p>
+    <w:p>
+      <w:pPr>
+        <w:rPr>
+          <w:lang w:val="en-US"/>
+        </w:rPr>
+      </w:pPr>
+      <w:r>
+        <w:rPr>
+          <w:lang w:val="en-US"/>
+        </w:rPr>
+        <w:t>The influence of every point is concentrated in some “neighborhood” around its top-influence</w:t>
+      </w:r>
+    </w:p>
+    <w:p>
+      <w:pPr>
+        <w:rPr>
+          <w:lang w:val="en-US"/>
+        </w:rPr>
+      </w:pPr>
+      <w:r>
+        <w:rPr>
+          <w:lang w:val="en-US"/>
+        </w:rPr>
+        <w:t>We can change a “grid” of input points so that the level of “crosstalk” would be limited.</w:t>
+      </w:r>
+    </w:p>
+    <w:p>
+      <w:pPr>
+        <w:rPr>
+          <w:lang w:val="en-US"/>
+        </w:rPr>
+      </w:pPr>
+      <w:r>
+        <w:rPr>
+          <w:lang w:val="en-US"/>
+        </w:rPr>
+        <w:t>When changing a grid – we can compute the gradient for the points that were changed…</w:t>
+      </w:r>
+    </w:p>
+    <w:p>
+      <w:pPr>
+        <w:rPr>
+          <w:lang w:val="en-US"/>
+        </w:rPr>
+      </w:pPr>
+      <w:r>
+        <w:rPr>
+          <w:lang w:val="en-US"/>
+        </w:rPr>
+        <w:t>Computation of the gradient would be by accumulating the influence on several output points in the relevant neighborhood.</w:t>
+      </w:r>
+    </w:p>
+    <w:p>
+      <w:pPr>
+        <w:pStyle w:val="Heading4"/>
+        <w:rPr>
+          <w:lang w:val="en-US"/>
+        </w:rPr>
+      </w:pPr>
+      <w:r>
+        <w:rPr>
+          <w:lang w:val="en-US"/>
+        </w:rPr>
+        <w:t>Correcting the coordinates</w:t>
+      </w:r>
+    </w:p>
+    <w:p>
+      <w:pPr>
+        <w:rPr>
+          <w:lang w:val="en-US"/>
+        </w:rPr>
+      </w:pPr>
+      <w:r>
+        <w:rPr>
+          <w:lang w:val="en-US"/>
+        </w:rPr>
+        <w:t>For the last experiments I had:</w:t>
+      </w:r>
+      <w:r>
+        <w:rPr>
+          <w:lang w:val="en-US"/>
+        </w:rPr>
+        <w:t xml:space="preserve"> </w:t>
+      </w:r>
+      <w:r>
+        <w:rPr>
+          <w:lang w:val="en-US"/>
+        </w:rPr>
+        <w:t xml:space="preserve"> </w:t>
+      </w:r>
+      <w:r>
+        <w:rPr>
+          <w:lang w:val="en-US"/>
+        </w:rPr>
+        <w:t xml:space="preserve">table [0,70,300] </w:t>
+      </w:r>
+      <w:r>
+        <w:rPr>
+          <w:lang w:val="en-US"/>
+        </w:rPr>
+        <w:sym w:font="Wingdings" w:char="F0DF"/>
+      </w:r>
+      <w:r>
+        <w:rPr>
+          <w:lang w:val="en-US"/>
+        </w:rPr>
+        <w:t xml:space="preserve"> </w:t>
+      </w:r>
+      <w:r>
+        <w:rPr>
+          <w:lang w:val="en-US"/>
+        </w:rPr>
+        <w:sym w:font="Wingdings" w:char="F0E0"/>
+      </w:r>
+      <w:r>
+        <w:rPr>
+          <w:lang w:val="en-US"/>
+        </w:rPr>
+        <w:t xml:space="preserve"> Dev [163,30]</w:t>
+      </w:r>
+    </w:p>
+    <w:p>
+      <w:pPr>
+        <w:rPr>
+          <w:lang w:val="en-US"/>
+        </w:rPr>
+      </w:pPr>
+      <w:r>
+        <w:rPr>
+          <w:lang w:val="en-US"/>
+        </w:rPr>
+        <w:t>In the inverse table:</w:t>
+      </w:r>
+      <w:r>
+        <w:rPr>
+          <w:lang w:val="en-US"/>
+        </w:rPr>
+        <w:t xml:space="preserve"> </w:t>
+      </w:r>
+    </w:p>
+    <w:p>
+      <w:pPr>
+        <w:rPr>
+          <w:lang w:val="en-US"/>
+        </w:rPr>
+      </w:pPr>
+      <w:r>
+        <w:rPr>
+          <w:lang w:val="en-US"/>
+        </w:rPr>
+        <w:t xml:space="preserve">table [0,70,130] </w:t>
+      </w:r>
+      <w:r>
+        <w:rPr>
+          <w:lang w:val="en-US"/>
+        </w:rPr>
+        <w:sym w:font="Wingdings" w:char="F0DF"/>
+      </w:r>
+      <w:r>
+        <w:rPr>
+          <w:lang w:val="en-US"/>
+        </w:rPr>
+        <w:t xml:space="preserve"> </w:t>
+      </w:r>
+      <w:r>
+        <w:rPr>
+          <w:lang w:val="en-US"/>
+        </w:rPr>
+        <w:sym w:font="Wingdings" w:char="F0E0"/>
+      </w:r>
+      <w:r>
+        <w:rPr>
+          <w:lang w:val="en-US"/>
+        </w:rPr>
+        <w:t xml:space="preserve"> Dev [163,30]</w:t>
+      </w:r>
+    </w:p>
+    <w:p>
+      <w:pPr>
+        <w:rPr>
+          <w:lang w:val="en-US"/>
+        </w:rPr>
+      </w:pPr>
+      <w:r>
+        <w:rPr>
+          <w:lang w:val="en-US"/>
+        </w:rPr>
+        <w:t>table [0,70,1</w:t>
+      </w:r>
+      <w:r>
+        <w:rPr>
+          <w:lang w:val="en-US"/>
+        </w:rPr>
+        <w:t>29</w:t>
+      </w:r>
+      <w:r>
+        <w:rPr>
+          <w:lang w:val="en-US"/>
+        </w:rPr>
+        <w:t xml:space="preserve">] </w:t>
+      </w:r>
+      <w:r>
+        <w:rPr>
+          <w:lang w:val="en-US"/>
+        </w:rPr>
+        <w:sym w:font="Wingdings" w:char="F0DF"/>
+      </w:r>
+      <w:r>
+        <w:rPr>
+          <w:lang w:val="en-US"/>
+        </w:rPr>
+        <w:t xml:space="preserve"> </w:t>
+      </w:r>
+      <w:r>
+        <w:rPr>
+          <w:lang w:val="en-US"/>
+        </w:rPr>
+        <w:sym w:font="Wingdings" w:char="F0E0"/>
+      </w:r>
+      <w:r>
+        <w:rPr>
+          <w:lang w:val="en-US"/>
+        </w:rPr>
+        <w:t xml:space="preserve"> Dev [163,3</w:t>
+      </w:r>
+      <w:r>
+        <w:rPr>
+          <w:lang w:val="en-US"/>
+        </w:rPr>
+        <w:t>1</w:t>
+      </w:r>
+      <w:r>
+        <w:rPr>
+          <w:lang w:val="en-US"/>
+        </w:rPr>
+        <w:t>]</w:t>
+      </w:r>
+    </w:p>
+    <w:p>
+      <w:pPr>
+        <w:rPr>
+          <w:lang w:val="en-US"/>
+        </w:rPr>
+      </w:pPr>
+      <w:r>
+        <w:rPr>
+          <w:lang w:val="en-US"/>
+        </w:rPr>
+        <w:t>Apparently I have to add 170 to the detector index</w:t>
+      </w:r>
+    </w:p>
+    <w:p>
+      <w:pPr>
+        <w:rPr>
+          <w:lang w:val="en-US"/>
+        </w:rPr>
+      </w:pPr>
+    </w:p>
+    <w:p>
+      <w:pPr>
+        <w:rPr>
+          <w:lang w:val="en-US"/>
+        </w:rPr>
+      </w:pPr>
+    </w:p>
+    <w:p>
+      <w:pPr>
+        <w:rPr>
+          <w:lang w:val="en-US"/>
+        </w:rPr>
+      </w:pPr>
+    </w:p>
+    <w:p>
+      <w:pPr>
+        <w:pStyle w:val="Heading2"/>
+        <w:rPr>
+          <w:lang w:val="en-US"/>
+        </w:rPr>
+      </w:pPr>
+      <w:r>
+        <w:rPr>
+          <w:lang w:val="en-US"/>
+        </w:rPr>
+        <w:t>Try to flatten a whole image – 17/12/24</w:t>
+      </w:r>
+    </w:p>
+    <w:p>
+      <w:pPr>
+        <w:rPr>
+          <w:lang w:val="en-US"/>
+        </w:rPr>
+      </w:pPr>
+      <w:r>
+        <w:rPr>
+          <w:lang w:val="en-US"/>
+        </w:rPr>
+        <w:t>First must get the input-output geometric function for a whole image…</w:t>
+      </w:r>
+    </w:p>
+    <w:p>
+      <w:pPr>
+        <w:rPr>
+          <w:lang w:val="en-US"/>
+        </w:rPr>
+      </w:pPr>
+      <w:r>
+        <w:rPr>
+          <w:lang w:val="en-US"/>
+        </w:rPr>
+        <w:t xml:space="preserve">I used to work on table [0,70,300] </w:t>
+      </w:r>
+      <w:r>
+        <w:rPr>
+          <w:lang w:val="en-US"/>
+        </w:rPr>
+        <w:sym w:font="Wingdings" w:char="F0DF"/>
+      </w:r>
+      <w:r>
+        <w:rPr>
+          <w:lang w:val="en-US"/>
+        </w:rPr>
+        <w:t xml:space="preserve"> </w:t>
+      </w:r>
+      <w:r>
+        <w:rPr>
+          <w:lang w:val="en-US"/>
+        </w:rPr>
+        <w:sym w:font="Wingdings" w:char="F0E0"/>
+      </w:r>
+      <w:r>
+        <w:rPr>
+          <w:lang w:val="en-US"/>
+        </w:rPr>
+        <w:t xml:space="preserve"> Dev [163,30]</w:t>
+      </w:r>
+    </w:p>
+    <w:p>
+      <w:pPr>
+        <w:pStyle w:val="Heading4"/>
+        <w:rPr>
+          <w:lang w:val="en-US"/>
+        </w:rPr>
+      </w:pPr>
+      <w:r>
+        <w:rPr>
+          <w:lang w:val="en-US"/>
+        </w:rPr>
+        <w:t>Where is my data?</w:t>
+      </w:r>
+    </w:p>
+    <w:p>
+      <w:pPr>
+        <w:rPr>
+          <w:lang w:val="en-US"/>
+        </w:rPr>
+      </w:pPr>
+      <w:r>
+        <w:rPr>
+          <w:lang w:val="en-US"/>
+        </w:rPr>
+        <w:t>“</w:t>
+      </w:r>
+      <w:r>
+        <w:rPr>
+          <w:lang w:val="en-US"/>
+        </w:rPr>
+        <w:t>D:\PolyCalib\ImpulseResponseTab</w:t>
+      </w:r>
+      <w:r>
+        <w:rPr>
+          <w:lang w:val="en-US"/>
+        </w:rPr>
+        <w:t>/</w:t>
+      </w:r>
+      <w:r>
+        <w:rPr>
+          <w:lang w:val="en-US"/>
+        </w:rPr>
+        <w:t>Tube0_IR_grid.csv</w:t>
+      </w:r>
+      <w:r>
+        <w:rPr>
+          <w:lang w:val="en-US"/>
+        </w:rPr>
+        <w:t>”</w:t>
+      </w:r>
+    </w:p>
+    <w:p>
+      <w:pPr>
+        <w:rPr>
+          <w:lang w:val="en-US"/>
+        </w:rPr>
+      </w:pPr>
+      <w:r>
+        <w:rPr>
+          <w:lang w:val="en-US"/>
+        </w:rPr>
+        <w:t>“</w:t>
+      </w:r>
+      <w:r>
+        <w:rPr>
+          <w:lang w:val="en-US"/>
+        </w:rPr>
+        <w:t>D:\PolyCalib\InverseIRTables</w:t>
+      </w:r>
+      <w:r>
+        <w:rPr>
+          <w:lang w:val="en-US"/>
+        </w:rPr>
+        <w:t>”</w:t>
+      </w:r>
+    </w:p>
+    <w:p>
+      <w:pPr>
+        <w:rPr>
+          <w:lang w:val="en-US"/>
+        </w:rPr>
+      </w:pPr>
+      <w:r>
+        <w:rPr>
+          <w:lang w:val="en-US"/>
+        </w:rPr>
+        <w:t>Create “</w:t>
+      </w:r>
+      <w:r>
+        <w:rPr>
+          <w:lang w:val="en-US"/>
+        </w:rPr>
+        <w:t>D:\PolyCalib\InverseIRTables</w:t>
+      </w:r>
+      <w:r>
+        <w:rPr>
+          <w:lang w:val="en-US"/>
+        </w:rPr>
+        <w:t>\</w:t>
+      </w:r>
+      <w:r>
+        <w:rPr>
+          <w:lang w:val="en-US"/>
+        </w:rPr>
+        <w:t>Image163_sources.csv</w:t>
+      </w:r>
+      <w:r>
+        <w:rPr>
+          <w:lang w:val="en-US"/>
+        </w:rPr>
+        <w:t>”</w:t>
+      </w:r>
+    </w:p>
+    <w:p>
+      <w:pPr>
         <w:rPr>
           <w:lang w:val="en-US"/>
         </w:rPr>
@@ -534,31 +1017,7 @@
         <w:rPr>
           <w:lang w:val="en-US"/>
         </w:rPr>
-        <w:t xml:space="preserve">Single </w:t>
-      </w:r>
-      <w:r>
-        <w:rPr>
-          <w:lang w:val="en-US"/>
-        </w:rPr>
-        <w:t>image</w:t>
-      </w:r>
-      <w:r>
-        <w:rPr>
-          <w:lang w:val="en-US"/>
-        </w:rPr>
-        <w:t xml:space="preserve"> train –</w:t>
-      </w:r>
-      <w:r>
-        <w:rPr>
-          <w:lang w:val="en-US"/>
-        </w:rPr>
-        <w:t xml:space="preserve"> </w:t>
-      </w:r>
-      <w:r>
-        <w:rPr>
-          <w:lang w:val="en-US"/>
-        </w:rPr>
-        <w:t>15/12/24</w:t>
+        <w:t>Single image train – 15/12/24</w:t>
       </w:r>
     </w:p>
     <w:p>
@@ -685,7 +1144,6 @@
         <w:rPr>
           <w:lang w:val="en-US"/>
         </w:rPr>
-        <w:lastRenderedPageBreak/>
         <w:t>Loss values are completely wrong. Check – through dump:</w:t>
       </w:r>
     </w:p>
@@ -2350,6 +2808,7 @@
         <w:rPr>
           <w:lang w:val="en-US"/>
         </w:rPr>
+        <w:lastRenderedPageBreak/>
         <w:t>Now I know how to integrate external function in loss function – 27/11/24</w:t>
       </w:r>
     </w:p>
@@ -2789,7 +3248,6 @@
         <w:rPr>
           <w:lang w:val="en-US"/>
         </w:rPr>
-        <w:lastRenderedPageBreak/>
         <w:t>I promise to try to create a prototype with real DL where recon is used only as LOSS</w:t>
       </w:r>
     </w:p>
@@ -3038,6 +3496,7 @@
         <w:rPr>
           <w:lang w:val="en-US"/>
         </w:rPr>
+        <w:lastRenderedPageBreak/>
         <w:t>One of the tubes may not be effective.</w:t>
       </w:r>
     </w:p>
@@ -3457,242 +3916,242 @@
         <w:rPr>
           <w:lang w:val="en-US"/>
         </w:rPr>
+        <w:t>self.avgDev=-1.0128281116485596, iImage=92, iRad=0, maxDev=tensor(-458.4808)</w:t>
+      </w:r>
+    </w:p>
+    <w:p>
+      <w:pPr>
+        <w:rPr>
+          <w:lang w:val="en-US"/>
+        </w:rPr>
+      </w:pPr>
+      <w:r>
+        <w:rPr>
+          <w:lang w:val="en-US"/>
+        </w:rPr>
+        <w:t>Second run even worse:</w:t>
+      </w:r>
+    </w:p>
+    <w:p>
+      <w:pPr>
+        <w:rPr>
+          <w:lang w:val="en-US"/>
+        </w:rPr>
+      </w:pPr>
+      <w:r>
+        <w:rPr>
+          <w:lang w:val="en-US"/>
+        </w:rPr>
+        <w:t>self.avgDev=-0.9682614803314209, iImage=92, iRad=0, maxDev=tensor(-999.0014)</w:t>
+      </w:r>
+    </w:p>
+    <w:p>
+      <w:pPr>
+        <w:rPr>
+          <w:lang w:val="en-US"/>
+        </w:rPr>
+      </w:pPr>
+      <w:r>
+        <w:rPr>
+          <w:lang w:val="en-US"/>
+        </w:rPr>
+        <w:t>The inner rings should be deterministic – as there are only 4 pixels!</w:t>
+      </w:r>
+    </w:p>
+    <w:p>
+      <w:pPr>
+        <w:rPr>
+          <w:lang w:val="en-US"/>
+        </w:rPr>
+      </w:pPr>
+      <w:r>
+        <w:rPr>
+          <w:lang w:val="en-US"/>
+        </w:rPr>
+        <w:t>Something is basically wrong with the average per radius computations!</w:t>
+      </w:r>
+    </w:p>
+    <w:p>
+      <w:pPr>
+        <w:rPr>
+          <w:lang w:val="en-US"/>
+        </w:rPr>
+      </w:pPr>
+    </w:p>
+    <w:p>
+      <w:pPr>
+        <w:pStyle w:val="Heading2"/>
+        <w:rPr>
+          <w:lang w:val="en-US"/>
+        </w:rPr>
+      </w:pPr>
+      <w:r>
+        <w:rPr>
+          <w:lang w:val="en-US"/>
+        </w:rPr>
+        <w:t>Check IR and IIR in a single automatic loop – 29/10/24</w:t>
+      </w:r>
+    </w:p>
+    <w:p>
+      <w:pPr>
+        <w:jc w:val="left"/>
+        <w:rPr>
+          <w:lang w:val="en-US"/>
+        </w:rPr>
+      </w:pPr>
+      <w:r>
+        <w:rPr>
+          <w:lang w:val="en-US"/>
+        </w:rPr>
+        <w:t xml:space="preserve">In </w:t>
+      </w:r>
+      <w:r>
+        <w:rPr>
+          <w:highlight w:val="yellow"/>
+          <w:lang w:val="en-US"/>
+        </w:rPr>
+        <w:t>Identify Ring Source.py</w:t>
+      </w:r>
+    </w:p>
+    <w:p>
+      <w:pPr>
+        <w:jc w:val="left"/>
+        <w:rPr>
+          <w:lang w:val="en-US"/>
+        </w:rPr>
+      </w:pPr>
+      <w:r>
+        <w:rPr>
+          <w:lang w:val="en-US"/>
+        </w:rPr>
+        <w:t xml:space="preserve">First activate new recon option: </w:t>
+      </w:r>
+    </w:p>
+    <w:p>
+      <w:pPr>
+        <w:jc w:val="left"/>
+        <w:rPr>
+          <w:lang w:val="en-US"/>
+        </w:rPr>
+      </w:pPr>
+      <w:r>
+        <w:rPr>
+          <w:lang w:val="en-US"/>
+        </w:rPr>
+        <w:t>Set config file “d:\Config\Poly\Impulse.txt”: Tube, row, detector</w:t>
+      </w:r>
+    </w:p>
+    <w:p>
+      <w:pPr>
+        <w:jc w:val="left"/>
+        <w:rPr>
+          <w:lang w:val="en-US"/>
+        </w:rPr>
+      </w:pPr>
+      <w:r>
+        <w:rPr>
+          <w:lang w:val="en-US"/>
+        </w:rPr>
+        <w:t>Set BP dump name at: “d:\Config\Poly\</w:t>
+      </w:r>
+      <w:r>
+        <w:rPr>
+          <w:lang w:val="en-US"/>
+        </w:rPr>
+        <w:t>BPDumpFileName.txt</w:t>
+      </w:r>
+      <w:r>
+        <w:rPr>
+          <w:lang w:val="en-US"/>
+        </w:rPr>
+        <w:t>”</w:t>
+      </w:r>
+    </w:p>
+    <w:p>
+      <w:pPr>
+        <w:jc w:val="left"/>
+        <w:rPr>
+          <w:lang w:val="en-US"/>
+        </w:rPr>
+      </w:pPr>
+      <w:r>
+        <w:rPr>
+          <w:lang w:val="en-US"/>
+        </w:rPr>
+        <w:t>To something like: “</w:t>
+      </w:r>
+      <w:r>
+        <w:rPr>
+          <w:lang w:val="en-US"/>
+        </w:rPr>
+        <w:t>d:/PolyCalib/Impulse\Poli_AI_t1_r70_d300_width256_height256_zoom2.float.rvol</w:t>
+      </w:r>
+      <w:r>
+        <w:rPr>
+          <w:lang w:val="en-US"/>
+        </w:rPr>
+        <w:t>”</w:t>
+      </w:r>
+    </w:p>
+    <w:p>
+      <w:pPr>
+        <w:jc w:val="left"/>
+        <w:rPr>
+          <w:lang w:val="en-US"/>
+        </w:rPr>
+      </w:pPr>
+    </w:p>
+    <w:p>
+      <w:pPr>
+        <w:pStyle w:val="Heading2"/>
+        <w:rPr>
+          <w:lang w:val="en-US"/>
+        </w:rPr>
+      </w:pPr>
+      <w:r>
+        <w:rPr>
+          <w:lang w:val="en-US"/>
+        </w:rPr>
+        <w:t>Correcting table by Reverse-IR function – 23-27/10/24</w:t>
+      </w:r>
+    </w:p>
+    <w:p>
+      <w:pPr>
+        <w:rPr>
+          <w:lang w:val="en-US"/>
+        </w:rPr>
+      </w:pPr>
+      <w:r>
+        <w:rPr>
+          <w:lang w:val="en-US"/>
+        </w:rPr>
+        <w:t>Work with new “impulse response values” to check full loop of IIR</w:t>
+      </w:r>
+    </w:p>
+    <w:p>
+      <w:pPr>
+        <w:rPr>
+          <w:lang w:val="en-US"/>
+        </w:rPr>
+      </w:pPr>
+      <w:r>
+        <w:rPr>
+          <w:lang w:val="en-US"/>
+        </w:rPr>
+        <w:t>D:\PolyCalib\Impulse</w:t>
+      </w:r>
+    </w:p>
+    <w:p>
+      <w:pPr>
+        <w:rPr>
+          <w:lang w:val="en-US"/>
+        </w:rPr>
+      </w:pPr>
+      <w:r>
+        <w:rPr>
+          <w:lang w:val="en-US"/>
+        </w:rPr>
         <w:lastRenderedPageBreak/>
-        <w:t>self.avgDev=-1.0128281116485596, iImage=92, iRad=0, maxDev=tensor(-458.4808)</w:t>
-      </w:r>
-    </w:p>
-    <w:p>
-      <w:pPr>
-        <w:rPr>
-          <w:lang w:val="en-US"/>
-        </w:rPr>
-      </w:pPr>
-      <w:r>
-        <w:rPr>
-          <w:lang w:val="en-US"/>
-        </w:rPr>
-        <w:t>Second run even worse:</w:t>
-      </w:r>
-    </w:p>
-    <w:p>
-      <w:pPr>
-        <w:rPr>
-          <w:lang w:val="en-US"/>
-        </w:rPr>
-      </w:pPr>
-      <w:r>
-        <w:rPr>
-          <w:lang w:val="en-US"/>
-        </w:rPr>
-        <w:t>self.avgDev=-0.9682614803314209, iImage=92, iRad=0, maxDev=tensor(-999.0014)</w:t>
-      </w:r>
-    </w:p>
-    <w:p>
-      <w:pPr>
-        <w:rPr>
-          <w:lang w:val="en-US"/>
-        </w:rPr>
-      </w:pPr>
-      <w:r>
-        <w:rPr>
-          <w:lang w:val="en-US"/>
-        </w:rPr>
-        <w:t>The inner rings should be deterministic – as there are only 4 pixels!</w:t>
-      </w:r>
-    </w:p>
-    <w:p>
-      <w:pPr>
-        <w:rPr>
-          <w:lang w:val="en-US"/>
-        </w:rPr>
-      </w:pPr>
-      <w:r>
-        <w:rPr>
-          <w:lang w:val="en-US"/>
-        </w:rPr>
-        <w:t>Something is basically wrong with the average per radius computations!</w:t>
-      </w:r>
-    </w:p>
-    <w:p>
-      <w:pPr>
-        <w:rPr>
-          <w:lang w:val="en-US"/>
-        </w:rPr>
-      </w:pPr>
-    </w:p>
-    <w:p>
-      <w:pPr>
-        <w:pStyle w:val="Heading2"/>
-        <w:rPr>
-          <w:lang w:val="en-US"/>
-        </w:rPr>
-      </w:pPr>
-      <w:r>
-        <w:rPr>
-          <w:lang w:val="en-US"/>
-        </w:rPr>
-        <w:t>Check IR and IIR in a single automatic loop – 29/10/24</w:t>
-      </w:r>
-    </w:p>
-    <w:p>
-      <w:pPr>
-        <w:jc w:val="left"/>
-        <w:rPr>
-          <w:lang w:val="en-US"/>
-        </w:rPr>
-      </w:pPr>
-      <w:r>
-        <w:rPr>
-          <w:lang w:val="en-US"/>
-        </w:rPr>
-        <w:t xml:space="preserve">In </w:t>
-      </w:r>
-      <w:r>
-        <w:rPr>
-          <w:highlight w:val="yellow"/>
-          <w:lang w:val="en-US"/>
-        </w:rPr>
-        <w:t>Identify Ring Source.py</w:t>
-      </w:r>
-    </w:p>
-    <w:p>
-      <w:pPr>
-        <w:jc w:val="left"/>
-        <w:rPr>
-          <w:lang w:val="en-US"/>
-        </w:rPr>
-      </w:pPr>
-      <w:r>
-        <w:rPr>
-          <w:lang w:val="en-US"/>
-        </w:rPr>
-        <w:t xml:space="preserve">First activate new recon option: </w:t>
-      </w:r>
-    </w:p>
-    <w:p>
-      <w:pPr>
-        <w:jc w:val="left"/>
-        <w:rPr>
-          <w:lang w:val="en-US"/>
-        </w:rPr>
-      </w:pPr>
-      <w:r>
-        <w:rPr>
-          <w:lang w:val="en-US"/>
-        </w:rPr>
-        <w:t>Set config file “d:\Config\Poly\Impulse.txt”: Tube, row, detector</w:t>
-      </w:r>
-    </w:p>
-    <w:p>
-      <w:pPr>
-        <w:jc w:val="left"/>
-        <w:rPr>
-          <w:lang w:val="en-US"/>
-        </w:rPr>
-      </w:pPr>
-      <w:r>
-        <w:rPr>
-          <w:lang w:val="en-US"/>
-        </w:rPr>
-        <w:t>Set BP dump name at: “d:\Config\Poly\</w:t>
-      </w:r>
-      <w:r>
-        <w:rPr>
-          <w:lang w:val="en-US"/>
-        </w:rPr>
-        <w:t>BPDumpFileName.txt</w:t>
-      </w:r>
-      <w:r>
-        <w:rPr>
-          <w:lang w:val="en-US"/>
-        </w:rPr>
-        <w:t>”</w:t>
-      </w:r>
-    </w:p>
-    <w:p>
-      <w:pPr>
-        <w:jc w:val="left"/>
-        <w:rPr>
-          <w:lang w:val="en-US"/>
-        </w:rPr>
-      </w:pPr>
-      <w:r>
-        <w:rPr>
-          <w:lang w:val="en-US"/>
-        </w:rPr>
-        <w:t>To something like: “</w:t>
-      </w:r>
-      <w:r>
-        <w:rPr>
-          <w:lang w:val="en-US"/>
-        </w:rPr>
-        <w:t>d:/PolyCalib/Impulse\Poli_AI_t1_r70_d300_width256_height256_zoom2.float.rvol</w:t>
-      </w:r>
-      <w:r>
-        <w:rPr>
-          <w:lang w:val="en-US"/>
-        </w:rPr>
-        <w:t>”</w:t>
-      </w:r>
-    </w:p>
-    <w:p>
-      <w:pPr>
-        <w:jc w:val="left"/>
-        <w:rPr>
-          <w:lang w:val="en-US"/>
-        </w:rPr>
-      </w:pPr>
-    </w:p>
-    <w:p>
-      <w:pPr>
-        <w:pStyle w:val="Heading2"/>
-        <w:rPr>
-          <w:lang w:val="en-US"/>
-        </w:rPr>
-      </w:pPr>
-      <w:r>
-        <w:rPr>
-          <w:lang w:val="en-US"/>
-        </w:rPr>
-        <w:t>Correcting table by Reverse-IR function – 23-27/10/24</w:t>
-      </w:r>
-    </w:p>
-    <w:p>
-      <w:pPr>
-        <w:rPr>
-          <w:lang w:val="en-US"/>
-        </w:rPr>
-      </w:pPr>
-      <w:r>
-        <w:rPr>
-          <w:lang w:val="en-US"/>
-        </w:rPr>
-        <w:t>Work with new “impulse response values” to check full loop of IIR</w:t>
-      </w:r>
-    </w:p>
-    <w:p>
-      <w:pPr>
-        <w:rPr>
-          <w:lang w:val="en-US"/>
-        </w:rPr>
-      </w:pPr>
-      <w:r>
-        <w:rPr>
-          <w:lang w:val="en-US"/>
-        </w:rPr>
-        <w:t>D:\PolyCalib\Impulse</w:t>
-      </w:r>
-    </w:p>
-    <w:p>
-      <w:pPr>
-        <w:rPr>
-          <w:lang w:val="en-US"/>
-        </w:rPr>
-      </w:pPr>
-      <w:r>
-        <w:rPr>
-          <w:lang w:val="en-US"/>
-        </w:rPr>
         <w:t>Poli_AI_t1_r70_d300_width256_height256_zoom2.float.rvol</w:t>
       </w:r>
     </w:p>
@@ -5900,12 +6359,9 @@
 </file>
 
 <file path=customXml/item1.xml><?xml version="1.0" encoding="utf-8"?>
-<?mso-contentType ?>
-<FormTemplates xmlns="http://schemas.microsoft.com/sharepoint/v3/contenttype/forms">
-  <Display>DocumentLibraryForm</Display>
-  <Edit>DocumentLibraryForm</Edit>
-  <New>DocumentLibraryForm</New>
-</FormTemplates>
+<p:properties xmlns:p="http://schemas.microsoft.com/office/2006/metadata/properties" xmlns:xsi="http://www.w3.org/2001/XMLSchema-instance" xmlns:pc="http://schemas.microsoft.com/office/infopath/2007/PartnerControls">
+  <documentManagement/>
+</p:properties>
 </file>
 
 <file path=customXml/item2.xml><?xml version="1.0" encoding="utf-8"?>
@@ -6083,15 +6539,19 @@
 </file>
 
 <file path=customXml/item3.xml><?xml version="1.0" encoding="utf-8"?>
-<p:properties xmlns:p="http://schemas.microsoft.com/office/2006/metadata/properties" xmlns:xsi="http://www.w3.org/2001/XMLSchema-instance" xmlns:pc="http://schemas.microsoft.com/office/infopath/2007/PartnerControls">
-  <documentManagement/>
-</p:properties>
+<?mso-contentType ?>
+<FormTemplates xmlns="http://schemas.microsoft.com/sharepoint/v3/contenttype/forms">
+  <Display>DocumentLibraryForm</Display>
+  <Edit>DocumentLibraryForm</Edit>
+  <New>DocumentLibraryForm</New>
+</FormTemplates>
 </file>
 
 <file path=customXml/itemProps1.xml><?xml version="1.0" encoding="utf-8"?>
-<ds:datastoreItem xmlns:ds="http://schemas.openxmlformats.org/officeDocument/2006/customXml" ds:itemID="{22BA91C8-6698-4A00-A5F4-D0AE99B77DF9}">
+<ds:datastoreItem xmlns:ds="http://schemas.openxmlformats.org/officeDocument/2006/customXml" ds:itemID="{8E1E1B03-BDBF-4A8D-A7FC-1464507C7878}">
   <ds:schemaRefs>
-    <ds:schemaRef ds:uri="http://schemas.microsoft.com/sharepoint/v3/contenttype/forms"/>
+    <ds:schemaRef ds:uri="http://schemas.microsoft.com/office/2006/metadata/properties"/>
+    <ds:schemaRef ds:uri="http://schemas.microsoft.com/office/infopath/2007/PartnerControls"/>
   </ds:schemaRefs>
 </ds:datastoreItem>
 </file>
@@ -6115,10 +6575,9 @@
 </file>
 
 <file path=customXml/itemProps3.xml><?xml version="1.0" encoding="utf-8"?>
-<ds:datastoreItem xmlns:ds="http://schemas.openxmlformats.org/officeDocument/2006/customXml" ds:itemID="{8E1E1B03-BDBF-4A8D-A7FC-1464507C7878}">
+<ds:datastoreItem xmlns:ds="http://schemas.openxmlformats.org/officeDocument/2006/customXml" ds:itemID="{22BA91C8-6698-4A00-A5F4-D0AE99B77DF9}">
   <ds:schemaRefs>
-    <ds:schemaRef ds:uri="http://schemas.microsoft.com/office/2006/metadata/properties"/>
-    <ds:schemaRef ds:uri="http://schemas.microsoft.com/office/infopath/2007/PartnerControls"/>
+    <ds:schemaRef ds:uri="http://schemas.microsoft.com/sharepoint/v3/contenttype/forms"/>
   </ds:schemaRefs>
 </ds:datastoreItem>
 </file>
</xml_diff>

<commit_message>
Check IR function for band around image 163 - correct some details
</commit_message>
<xml_diff>
--- a/Docs/Create Poly Tables - work notes.docx
+++ b/Docs/Create Poly Tables - work notes.docx
@@ -42,6 +42,901 @@
     <w:p>
       <w:pPr>
         <w:jc w:val="left"/>
+        <w:rPr>
+          <w:lang w:val="en-US"/>
+        </w:rPr>
+      </w:pPr>
+    </w:p>
+    <w:p>
+      <w:pPr>
+        <w:pStyle w:val="Heading2"/>
+        <w:rPr>
+          <w:lang w:val="en-US"/>
+        </w:rPr>
+      </w:pPr>
+      <w:r>
+        <w:rPr>
+          <w:lang w:val="en-US"/>
+        </w:rPr>
+        <w:t>Compute again IR and IIR for a small sub-region for image 163, tube 0 – 18/12/24</w:t>
+      </w:r>
+    </w:p>
+    <w:p>
+      <w:pPr>
+        <w:rPr>
+          <w:lang w:val="en-US"/>
+        </w:rPr>
+      </w:pPr>
+      <w:r>
+        <w:rPr>
+          <w:lang w:val="en-US"/>
+        </w:rPr>
+        <w:t xml:space="preserve">Define the relevant region by current IIR tables – </w:t>
+      </w:r>
+    </w:p>
+    <w:p>
+      <w:pPr>
+        <w:rPr>
+          <w:lang w:val="en-US"/>
+        </w:rPr>
+      </w:pPr>
+      <w:r>
+        <w:rPr>
+          <w:lang w:val="en-US"/>
+        </w:rPr>
+        <w:t>Rows 67 – 70 (4 rows)</w:t>
+      </w:r>
+    </w:p>
+    <w:p>
+      <w:pPr>
+        <w:rPr>
+          <w:lang w:val="en-US"/>
+        </w:rPr>
+      </w:pPr>
+      <w:r>
+        <w:rPr>
+          <w:lang w:val="en-US"/>
+        </w:rPr>
+        <w:t xml:space="preserve">Columns 1 – 170  </w:t>
+      </w:r>
+      <w:r>
+        <w:rPr>
+          <w:lang w:val="en-US"/>
+        </w:rPr>
+        <w:sym w:font="Wingdings" w:char="F0E0"/>
+      </w:r>
+      <w:r>
+        <w:rPr>
+          <w:lang w:val="en-US"/>
+        </w:rPr>
+        <w:t xml:space="preserve"> 170 – 345 (176 columns, detectors)</w:t>
+      </w:r>
+    </w:p>
+    <w:p>
+      <w:pPr>
+        <w:rPr>
+          <w:lang w:val="en-US"/>
+        </w:rPr>
+      </w:pPr>
+      <w:r>
+        <w:rPr>
+          <w:lang w:val="en-US"/>
+        </w:rPr>
+        <w:t>Run IR loop on 2 rows (67 and 70) and every 4 detectors starting from 170</w:t>
+      </w:r>
+    </w:p>
+    <w:p>
+      <w:pPr>
+        <w:pStyle w:val="Heading4"/>
+        <w:rPr>
+          <w:lang w:val="en-US"/>
+        </w:rPr>
+      </w:pPr>
+      <w:r>
+        <w:rPr>
+          <w:lang w:val="en-US"/>
+        </w:rPr>
+        <w:t>RE-visit my IR loop</w:t>
+      </w:r>
+    </w:p>
+    <w:p>
+      <w:pPr>
+        <w:rPr>
+          <w:lang w:val="en-US"/>
+        </w:rPr>
+      </w:pPr>
+      <w:r>
+        <w:rPr>
+          <w:lang w:val="en-US"/>
+        </w:rPr>
+        <w:t>It is now working nicely on bands…</w:t>
+      </w:r>
+    </w:p>
+    <w:p>
+      <w:pPr>
+        <w:pStyle w:val="Heading4"/>
+        <w:rPr>
+          <w:lang w:val="en-US"/>
+        </w:rPr>
+      </w:pPr>
+      <w:r>
+        <w:rPr>
+          <w:lang w:val="en-US"/>
+        </w:rPr>
+        <w:t>Problem due to strongly negative values</w:t>
+      </w:r>
+    </w:p>
+    <w:p>
+      <w:pPr>
+        <w:rPr>
+          <w:lang w:val="en-US"/>
+        </w:rPr>
+      </w:pPr>
+      <w:r>
+        <w:rPr>
+          <w:lang w:val="en-US"/>
+        </w:rPr>
+        <w:t xml:space="preserve">At some point – with a ring just around a black hole in the very center, </w:t>
+      </w:r>
+    </w:p>
+    <w:p>
+      <w:pPr>
+        <w:rPr>
+          <w:lang w:val="en-US"/>
+        </w:rPr>
+      </w:pPr>
+      <w:r>
+        <w:rPr>
+          <w:lang w:val="en-US"/>
+        </w:rPr>
+        <w:t xml:space="preserve">There are very strong negative values in the middle – </w:t>
+      </w:r>
+    </w:p>
+    <w:p>
+      <w:pPr>
+        <w:rPr>
+          <w:lang w:val="en-US"/>
+        </w:rPr>
+      </w:pPr>
+      <w:r>
+        <w:rPr>
+          <w:lang w:val="en-US"/>
+        </w:rPr>
+        <w:t>At r67 with d346 it is:</w:t>
+      </w:r>
+    </w:p>
+    <w:p>
+      <w:pPr>
+        <w:pStyle w:val="ListParagraph"/>
+        <w:numPr>
+          <w:ilvl w:val="0"/>
+          <w:numId w:val="15"/>
+        </w:numPr>
+        <w:rPr>
+          <w:lang w:val="en-US"/>
+        </w:rPr>
+      </w:pPr>
+      <w:r>
+        <w:rPr>
+          <w:lang w:val="en-US"/>
+        </w:rPr>
+        <w:t>-8695 (min) in the middle</w:t>
+      </w:r>
+    </w:p>
+    <w:p>
+      <w:pPr>
+        <w:pStyle w:val="ListParagraph"/>
+        <w:numPr>
+          <w:ilvl w:val="0"/>
+          <w:numId w:val="15"/>
+        </w:numPr>
+        <w:rPr>
+          <w:lang w:val="en-US"/>
+        </w:rPr>
+      </w:pPr>
+      <w:r>
+        <w:rPr>
+          <w:lang w:val="en-US"/>
+        </w:rPr>
+        <w:t>+6239 (max) at the corners of the small ring</w:t>
+      </w:r>
+    </w:p>
+    <w:p>
+      <w:pPr>
+        <w:rPr>
+          <w:lang w:val="en-US"/>
+        </w:rPr>
+      </w:pPr>
+      <w:r>
+        <w:rPr>
+          <w:lang w:val="en-US"/>
+        </w:rPr>
+        <w:t>Adding the “min” to all the volume creates artificially high values, where there is none.</w:t>
+      </w:r>
+    </w:p>
+    <w:p>
+      <w:pPr>
+        <w:rPr>
+          <w:lang w:val="en-US"/>
+        </w:rPr>
+      </w:pPr>
+      <w:r>
+        <w:rPr>
+          <w:lang w:val="en-US"/>
+        </w:rPr>
+        <w:t>This kills the “threshold” concept, and cause false radius identification:</w:t>
+      </w:r>
+    </w:p>
+    <w:tbl>
+      <w:tblPr>
+        <w:tblW w:w="4893" w:type="dxa"/>
+        <w:tblLook w:val="04A0" w:firstRow="1" w:lastRow="0" w:firstColumn="1" w:lastColumn="0" w:noHBand="0" w:noVBand="1"/>
+      </w:tblPr>
+      <w:tblGrid>
+        <w:gridCol w:w="960"/>
+        <w:gridCol w:w="960"/>
+        <w:gridCol w:w="1053"/>
+        <w:gridCol w:w="960"/>
+        <w:gridCol w:w="960"/>
+      </w:tblGrid>
+      <w:tr>
+        <w:trPr>
+          <w:trHeight w:val="300"/>
+        </w:trPr>
+        <w:tc>
+          <w:tcPr>
+            <w:tcW w:w="960" w:type="dxa"/>
+            <w:tcBorders>
+              <w:top w:val="nil"/>
+              <w:left w:val="nil"/>
+              <w:bottom w:val="nil"/>
+              <w:right w:val="nil"/>
+            </w:tcBorders>
+            <w:shd w:val="clear" w:color="auto" w:fill="auto"/>
+            <w:noWrap/>
+            <w:vAlign w:val="bottom"/>
+            <w:hideMark/>
+          </w:tcPr>
+          <w:p>
+            <w:pPr>
+              <w:spacing w:after="0"/>
+              <w:jc w:val="right"/>
+              <w:rPr>
+                <w:rFonts w:ascii="Calibri" w:eastAsia="Times New Roman" w:hAnsi="Calibri" w:cs="Calibri"/>
+                <w:color w:val="000000"/>
+                <w:kern w:val="0"/>
+                <w:lang w:eastAsia="en-IL"/>
+                <w14:ligatures w14:val="none"/>
+              </w:rPr>
+            </w:pPr>
+            <w:r>
+              <w:rPr>
+                <w:rFonts w:ascii="Calibri" w:eastAsia="Times New Roman" w:hAnsi="Calibri" w:cs="Calibri"/>
+                <w:color w:val="000000"/>
+                <w:kern w:val="0"/>
+                <w:lang w:eastAsia="en-IL"/>
+                <w14:ligatures w14:val="none"/>
+              </w:rPr>
+              <w:t>row</w:t>
+            </w:r>
+          </w:p>
+        </w:tc>
+        <w:tc>
+          <w:tcPr>
+            <w:tcW w:w="960" w:type="dxa"/>
+            <w:tcBorders>
+              <w:top w:val="nil"/>
+              <w:left w:val="nil"/>
+              <w:bottom w:val="nil"/>
+              <w:right w:val="nil"/>
+            </w:tcBorders>
+            <w:shd w:val="clear" w:color="auto" w:fill="auto"/>
+            <w:noWrap/>
+            <w:vAlign w:val="bottom"/>
+            <w:hideMark/>
+          </w:tcPr>
+          <w:p>
+            <w:pPr>
+              <w:spacing w:after="0"/>
+              <w:jc w:val="right"/>
+              <w:rPr>
+                <w:rFonts w:ascii="Calibri" w:eastAsia="Times New Roman" w:hAnsi="Calibri" w:cs="Calibri"/>
+                <w:color w:val="000000"/>
+                <w:kern w:val="0"/>
+                <w:lang w:eastAsia="en-IL"/>
+                <w14:ligatures w14:val="none"/>
+              </w:rPr>
+            </w:pPr>
+            <w:r>
+              <w:rPr>
+                <w:rFonts w:ascii="Calibri" w:eastAsia="Times New Roman" w:hAnsi="Calibri" w:cs="Calibri"/>
+                <w:color w:val="000000"/>
+                <w:kern w:val="0"/>
+                <w:lang w:eastAsia="en-IL"/>
+                <w14:ligatures w14:val="none"/>
+              </w:rPr>
+              <w:t xml:space="preserve"> det</w:t>
+            </w:r>
+          </w:p>
+        </w:tc>
+        <w:tc>
+          <w:tcPr>
+            <w:tcW w:w="1053" w:type="dxa"/>
+            <w:tcBorders>
+              <w:top w:val="nil"/>
+              <w:left w:val="nil"/>
+              <w:bottom w:val="nil"/>
+              <w:right w:val="nil"/>
+            </w:tcBorders>
+            <w:shd w:val="clear" w:color="auto" w:fill="auto"/>
+            <w:noWrap/>
+            <w:vAlign w:val="bottom"/>
+            <w:hideMark/>
+          </w:tcPr>
+          <w:p>
+            <w:pPr>
+              <w:spacing w:after="0"/>
+              <w:jc w:val="right"/>
+              <w:rPr>
+                <w:rFonts w:ascii="Calibri" w:eastAsia="Times New Roman" w:hAnsi="Calibri" w:cs="Calibri"/>
+                <w:color w:val="000000"/>
+                <w:kern w:val="0"/>
+                <w:lang w:eastAsia="en-IL"/>
+                <w14:ligatures w14:val="none"/>
+              </w:rPr>
+            </w:pPr>
+            <w:r>
+              <w:rPr>
+                <w:rFonts w:ascii="Calibri" w:eastAsia="Times New Roman" w:hAnsi="Calibri" w:cs="Calibri"/>
+                <w:color w:val="000000"/>
+                <w:kern w:val="0"/>
+                <w:lang w:eastAsia="en-IL"/>
+                <w14:ligatures w14:val="none"/>
+              </w:rPr>
+              <w:t xml:space="preserve"> max</w:t>
+            </w:r>
+          </w:p>
+        </w:tc>
+        <w:tc>
+          <w:tcPr>
+            <w:tcW w:w="960" w:type="dxa"/>
+            <w:tcBorders>
+              <w:top w:val="nil"/>
+              <w:left w:val="nil"/>
+              <w:bottom w:val="nil"/>
+              <w:right w:val="nil"/>
+            </w:tcBorders>
+            <w:shd w:val="clear" w:color="auto" w:fill="auto"/>
+            <w:noWrap/>
+            <w:vAlign w:val="bottom"/>
+            <w:hideMark/>
+          </w:tcPr>
+          <w:p>
+            <w:pPr>
+              <w:spacing w:after="0"/>
+              <w:jc w:val="right"/>
+              <w:rPr>
+                <w:rFonts w:ascii="Calibri" w:eastAsia="Times New Roman" w:hAnsi="Calibri" w:cs="Calibri"/>
+                <w:color w:val="000000"/>
+                <w:kern w:val="0"/>
+                <w:lang w:eastAsia="en-IL"/>
+                <w14:ligatures w14:val="none"/>
+              </w:rPr>
+            </w:pPr>
+            <w:r>
+              <w:rPr>
+                <w:rFonts w:ascii="Calibri" w:eastAsia="Times New Roman" w:hAnsi="Calibri" w:cs="Calibri"/>
+                <w:color w:val="000000"/>
+                <w:kern w:val="0"/>
+                <w:lang w:eastAsia="en-IL"/>
+                <w14:ligatures w14:val="none"/>
+              </w:rPr>
+              <w:t xml:space="preserve"> im</w:t>
+            </w:r>
+            <w:r>
+              <w:rPr>
+                <w:rFonts w:ascii="Calibri" w:eastAsia="Times New Roman" w:hAnsi="Calibri" w:cs="Calibri"/>
+                <w:color w:val="000000"/>
+                <w:kern w:val="0"/>
+                <w:lang w:eastAsia="en-IL"/>
+                <w14:ligatures w14:val="none"/>
+              </w:rPr>
+              <w:t>age</w:t>
+            </w:r>
+          </w:p>
+        </w:tc>
+        <w:tc>
+          <w:tcPr>
+            <w:tcW w:w="960" w:type="dxa"/>
+            <w:tcBorders>
+              <w:top w:val="nil"/>
+              <w:left w:val="nil"/>
+              <w:bottom w:val="nil"/>
+              <w:right w:val="nil"/>
+            </w:tcBorders>
+            <w:shd w:val="clear" w:color="auto" w:fill="auto"/>
+            <w:noWrap/>
+            <w:vAlign w:val="bottom"/>
+            <w:hideMark/>
+          </w:tcPr>
+          <w:p>
+            <w:pPr>
+              <w:spacing w:after="0"/>
+              <w:jc w:val="right"/>
+              <w:rPr>
+                <w:rFonts w:ascii="Calibri" w:eastAsia="Times New Roman" w:hAnsi="Calibri" w:cs="Calibri"/>
+                <w:color w:val="000000"/>
+                <w:kern w:val="0"/>
+                <w:lang w:eastAsia="en-IL"/>
+                <w14:ligatures w14:val="none"/>
+              </w:rPr>
+            </w:pPr>
+            <w:r>
+              <w:rPr>
+                <w:rFonts w:ascii="Calibri" w:eastAsia="Times New Roman" w:hAnsi="Calibri" w:cs="Calibri"/>
+                <w:color w:val="000000"/>
+                <w:kern w:val="0"/>
+                <w:lang w:eastAsia="en-IL"/>
+                <w14:ligatures w14:val="none"/>
+              </w:rPr>
+              <w:t xml:space="preserve"> rad</w:t>
+            </w:r>
+          </w:p>
+        </w:tc>
+      </w:tr>
+      <w:tr>
+        <w:trPr>
+          <w:trHeight w:val="300"/>
+        </w:trPr>
+        <w:tc>
+          <w:tcPr>
+            <w:tcW w:w="960" w:type="dxa"/>
+            <w:tcBorders>
+              <w:top w:val="nil"/>
+              <w:left w:val="nil"/>
+              <w:bottom w:val="nil"/>
+              <w:right w:val="nil"/>
+            </w:tcBorders>
+            <w:shd w:val="clear" w:color="auto" w:fill="auto"/>
+            <w:noWrap/>
+            <w:vAlign w:val="bottom"/>
+            <w:hideMark/>
+          </w:tcPr>
+          <w:p>
+            <w:pPr>
+              <w:spacing w:after="0"/>
+              <w:jc w:val="right"/>
+              <w:rPr>
+                <w:rFonts w:ascii="Calibri" w:eastAsia="Times New Roman" w:hAnsi="Calibri" w:cs="Calibri"/>
+                <w:color w:val="000000"/>
+                <w:kern w:val="0"/>
+                <w:lang w:eastAsia="en-IL"/>
+                <w14:ligatures w14:val="none"/>
+              </w:rPr>
+            </w:pPr>
+            <w:r>
+              <w:rPr>
+                <w:rFonts w:ascii="Calibri" w:eastAsia="Times New Roman" w:hAnsi="Calibri" w:cs="Calibri"/>
+                <w:color w:val="000000"/>
+                <w:kern w:val="0"/>
+                <w:lang w:eastAsia="en-IL"/>
+                <w14:ligatures w14:val="none"/>
+              </w:rPr>
+              <w:t>67</w:t>
+            </w:r>
+          </w:p>
+        </w:tc>
+        <w:tc>
+          <w:tcPr>
+            <w:tcW w:w="960" w:type="dxa"/>
+            <w:tcBorders>
+              <w:top w:val="nil"/>
+              <w:left w:val="nil"/>
+              <w:bottom w:val="nil"/>
+              <w:right w:val="nil"/>
+            </w:tcBorders>
+            <w:shd w:val="clear" w:color="auto" w:fill="auto"/>
+            <w:noWrap/>
+            <w:vAlign w:val="bottom"/>
+            <w:hideMark/>
+          </w:tcPr>
+          <w:p>
+            <w:pPr>
+              <w:spacing w:after="0"/>
+              <w:jc w:val="right"/>
+              <w:rPr>
+                <w:rFonts w:ascii="Calibri" w:eastAsia="Times New Roman" w:hAnsi="Calibri" w:cs="Calibri"/>
+                <w:color w:val="000000"/>
+                <w:kern w:val="0"/>
+                <w:lang w:eastAsia="en-IL"/>
+                <w14:ligatures w14:val="none"/>
+              </w:rPr>
+            </w:pPr>
+            <w:r>
+              <w:rPr>
+                <w:rFonts w:ascii="Calibri" w:eastAsia="Times New Roman" w:hAnsi="Calibri" w:cs="Calibri"/>
+                <w:color w:val="000000"/>
+                <w:kern w:val="0"/>
+                <w:lang w:eastAsia="en-IL"/>
+                <w14:ligatures w14:val="none"/>
+              </w:rPr>
+              <w:t>342</w:t>
+            </w:r>
+          </w:p>
+        </w:tc>
+        <w:tc>
+          <w:tcPr>
+            <w:tcW w:w="1053" w:type="dxa"/>
+            <w:tcBorders>
+              <w:top w:val="nil"/>
+              <w:left w:val="nil"/>
+              <w:bottom w:val="nil"/>
+              <w:right w:val="nil"/>
+            </w:tcBorders>
+            <w:shd w:val="clear" w:color="auto" w:fill="auto"/>
+            <w:noWrap/>
+            <w:vAlign w:val="bottom"/>
+            <w:hideMark/>
+          </w:tcPr>
+          <w:p>
+            <w:pPr>
+              <w:spacing w:after="0"/>
+              <w:jc w:val="right"/>
+              <w:rPr>
+                <w:rFonts w:ascii="Calibri" w:eastAsia="Times New Roman" w:hAnsi="Calibri" w:cs="Calibri"/>
+                <w:color w:val="000000"/>
+                <w:kern w:val="0"/>
+                <w:lang w:eastAsia="en-IL"/>
+                <w14:ligatures w14:val="none"/>
+              </w:rPr>
+            </w:pPr>
+            <w:r>
+              <w:rPr>
+                <w:rFonts w:ascii="Calibri" w:eastAsia="Times New Roman" w:hAnsi="Calibri" w:cs="Calibri"/>
+                <w:color w:val="000000"/>
+                <w:kern w:val="0"/>
+                <w:lang w:eastAsia="en-IL"/>
+                <w14:ligatures w14:val="none"/>
+              </w:rPr>
+              <w:t>7658.18</w:t>
+            </w:r>
+          </w:p>
+        </w:tc>
+        <w:tc>
+          <w:tcPr>
+            <w:tcW w:w="960" w:type="dxa"/>
+            <w:tcBorders>
+              <w:top w:val="nil"/>
+              <w:left w:val="nil"/>
+              <w:bottom w:val="nil"/>
+              <w:right w:val="nil"/>
+            </w:tcBorders>
+            <w:shd w:val="clear" w:color="auto" w:fill="auto"/>
+            <w:noWrap/>
+            <w:vAlign w:val="bottom"/>
+            <w:hideMark/>
+          </w:tcPr>
+          <w:p>
+            <w:pPr>
+              <w:spacing w:after="0"/>
+              <w:jc w:val="right"/>
+              <w:rPr>
+                <w:rFonts w:ascii="Calibri" w:eastAsia="Times New Roman" w:hAnsi="Calibri" w:cs="Calibri"/>
+                <w:color w:val="000000"/>
+                <w:kern w:val="0"/>
+                <w:lang w:eastAsia="en-IL"/>
+                <w14:ligatures w14:val="none"/>
+              </w:rPr>
+            </w:pPr>
+            <w:r>
+              <w:rPr>
+                <w:rFonts w:ascii="Calibri" w:eastAsia="Times New Roman" w:hAnsi="Calibri" w:cs="Calibri"/>
+                <w:color w:val="000000"/>
+                <w:kern w:val="0"/>
+                <w:lang w:eastAsia="en-IL"/>
+                <w14:ligatures w14:val="none"/>
+              </w:rPr>
+              <w:t>159.967</w:t>
+            </w:r>
+          </w:p>
+        </w:tc>
+        <w:tc>
+          <w:tcPr>
+            <w:tcW w:w="960" w:type="dxa"/>
+            <w:tcBorders>
+              <w:top w:val="nil"/>
+              <w:left w:val="nil"/>
+              <w:bottom w:val="nil"/>
+              <w:right w:val="nil"/>
+            </w:tcBorders>
+            <w:shd w:val="clear" w:color="auto" w:fill="auto"/>
+            <w:noWrap/>
+            <w:vAlign w:val="bottom"/>
+            <w:hideMark/>
+          </w:tcPr>
+          <w:p>
+            <w:pPr>
+              <w:spacing w:after="0"/>
+              <w:jc w:val="right"/>
+              <w:rPr>
+                <w:rFonts w:ascii="Calibri" w:eastAsia="Times New Roman" w:hAnsi="Calibri" w:cs="Calibri"/>
+                <w:color w:val="000000"/>
+                <w:kern w:val="0"/>
+                <w:lang w:eastAsia="en-IL"/>
+                <w14:ligatures w14:val="none"/>
+              </w:rPr>
+            </w:pPr>
+            <w:r>
+              <w:rPr>
+                <w:rFonts w:ascii="Calibri" w:eastAsia="Times New Roman" w:hAnsi="Calibri" w:cs="Calibri"/>
+                <w:color w:val="000000"/>
+                <w:kern w:val="0"/>
+                <w:lang w:eastAsia="en-IL"/>
+                <w14:ligatures w14:val="none"/>
+              </w:rPr>
+              <w:t>1</w:t>
+            </w:r>
+          </w:p>
+        </w:tc>
+      </w:tr>
+      <w:tr>
+        <w:trPr>
+          <w:trHeight w:val="300"/>
+        </w:trPr>
+        <w:tc>
+          <w:tcPr>
+            <w:tcW w:w="960" w:type="dxa"/>
+            <w:tcBorders>
+              <w:top w:val="nil"/>
+              <w:left w:val="nil"/>
+              <w:bottom w:val="nil"/>
+              <w:right w:val="nil"/>
+            </w:tcBorders>
+            <w:shd w:val="clear" w:color="000000" w:fill="FFFF00"/>
+            <w:noWrap/>
+            <w:vAlign w:val="bottom"/>
+            <w:hideMark/>
+          </w:tcPr>
+          <w:p>
+            <w:pPr>
+              <w:spacing w:after="0"/>
+              <w:jc w:val="right"/>
+              <w:rPr>
+                <w:rFonts w:ascii="Calibri" w:eastAsia="Times New Roman" w:hAnsi="Calibri" w:cs="Calibri"/>
+                <w:color w:val="000000"/>
+                <w:kern w:val="0"/>
+                <w:lang w:eastAsia="en-IL"/>
+                <w14:ligatures w14:val="none"/>
+              </w:rPr>
+            </w:pPr>
+            <w:r>
+              <w:rPr>
+                <w:rFonts w:ascii="Calibri" w:eastAsia="Times New Roman" w:hAnsi="Calibri" w:cs="Calibri"/>
+                <w:color w:val="000000"/>
+                <w:kern w:val="0"/>
+                <w:lang w:eastAsia="en-IL"/>
+                <w14:ligatures w14:val="none"/>
+              </w:rPr>
+              <w:t>67</w:t>
+            </w:r>
+          </w:p>
+        </w:tc>
+        <w:tc>
+          <w:tcPr>
+            <w:tcW w:w="960" w:type="dxa"/>
+            <w:tcBorders>
+              <w:top w:val="nil"/>
+              <w:left w:val="nil"/>
+              <w:bottom w:val="nil"/>
+              <w:right w:val="nil"/>
+            </w:tcBorders>
+            <w:shd w:val="clear" w:color="000000" w:fill="FFFF00"/>
+            <w:noWrap/>
+            <w:vAlign w:val="bottom"/>
+            <w:hideMark/>
+          </w:tcPr>
+          <w:p>
+            <w:pPr>
+              <w:spacing w:after="0"/>
+              <w:jc w:val="right"/>
+              <w:rPr>
+                <w:rFonts w:ascii="Calibri" w:eastAsia="Times New Roman" w:hAnsi="Calibri" w:cs="Calibri"/>
+                <w:color w:val="000000"/>
+                <w:kern w:val="0"/>
+                <w:lang w:eastAsia="en-IL"/>
+                <w14:ligatures w14:val="none"/>
+              </w:rPr>
+            </w:pPr>
+            <w:r>
+              <w:rPr>
+                <w:rFonts w:ascii="Calibri" w:eastAsia="Times New Roman" w:hAnsi="Calibri" w:cs="Calibri"/>
+                <w:color w:val="000000"/>
+                <w:kern w:val="0"/>
+                <w:lang w:eastAsia="en-IL"/>
+                <w14:ligatures w14:val="none"/>
+              </w:rPr>
+              <w:t>346</w:t>
+            </w:r>
+          </w:p>
+        </w:tc>
+        <w:tc>
+          <w:tcPr>
+            <w:tcW w:w="1053" w:type="dxa"/>
+            <w:tcBorders>
+              <w:top w:val="nil"/>
+              <w:left w:val="nil"/>
+              <w:bottom w:val="nil"/>
+              <w:right w:val="nil"/>
+            </w:tcBorders>
+            <w:shd w:val="clear" w:color="000000" w:fill="FFFF00"/>
+            <w:noWrap/>
+            <w:vAlign w:val="bottom"/>
+            <w:hideMark/>
+          </w:tcPr>
+          <w:p>
+            <w:pPr>
+              <w:spacing w:after="0"/>
+              <w:jc w:val="right"/>
+              <w:rPr>
+                <w:rFonts w:ascii="Calibri" w:eastAsia="Times New Roman" w:hAnsi="Calibri" w:cs="Calibri"/>
+                <w:color w:val="000000"/>
+                <w:kern w:val="0"/>
+                <w:lang w:eastAsia="en-IL"/>
+                <w14:ligatures w14:val="none"/>
+              </w:rPr>
+            </w:pPr>
+            <w:r>
+              <w:rPr>
+                <w:rFonts w:ascii="Calibri" w:eastAsia="Times New Roman" w:hAnsi="Calibri" w:cs="Calibri"/>
+                <w:color w:val="000000"/>
+                <w:kern w:val="0"/>
+                <w:lang w:eastAsia="en-IL"/>
+                <w14:ligatures w14:val="none"/>
+              </w:rPr>
+              <w:t>14934.47</w:t>
+            </w:r>
+          </w:p>
+        </w:tc>
+        <w:tc>
+          <w:tcPr>
+            <w:tcW w:w="960" w:type="dxa"/>
+            <w:tcBorders>
+              <w:top w:val="nil"/>
+              <w:left w:val="nil"/>
+              <w:bottom w:val="nil"/>
+              <w:right w:val="nil"/>
+            </w:tcBorders>
+            <w:shd w:val="clear" w:color="000000" w:fill="FFFF00"/>
+            <w:noWrap/>
+            <w:vAlign w:val="bottom"/>
+            <w:hideMark/>
+          </w:tcPr>
+          <w:p>
+            <w:pPr>
+              <w:spacing w:after="0"/>
+              <w:jc w:val="right"/>
+              <w:rPr>
+                <w:rFonts w:ascii="Calibri" w:eastAsia="Times New Roman" w:hAnsi="Calibri" w:cs="Calibri"/>
+                <w:color w:val="000000"/>
+                <w:kern w:val="0"/>
+                <w:lang w:eastAsia="en-IL"/>
+                <w14:ligatures w14:val="none"/>
+              </w:rPr>
+            </w:pPr>
+            <w:r>
+              <w:rPr>
+                <w:rFonts w:ascii="Calibri" w:eastAsia="Times New Roman" w:hAnsi="Calibri" w:cs="Calibri"/>
+                <w:color w:val="000000"/>
+                <w:kern w:val="0"/>
+                <w:lang w:eastAsia="en-IL"/>
+                <w14:ligatures w14:val="none"/>
+              </w:rPr>
+              <w:t>159.99</w:t>
+            </w:r>
+          </w:p>
+        </w:tc>
+        <w:tc>
+          <w:tcPr>
+            <w:tcW w:w="960" w:type="dxa"/>
+            <w:tcBorders>
+              <w:top w:val="nil"/>
+              <w:left w:val="nil"/>
+              <w:bottom w:val="nil"/>
+              <w:right w:val="nil"/>
+            </w:tcBorders>
+            <w:shd w:val="clear" w:color="000000" w:fill="FFFF00"/>
+            <w:noWrap/>
+            <w:vAlign w:val="bottom"/>
+            <w:hideMark/>
+          </w:tcPr>
+          <w:p>
+            <w:pPr>
+              <w:spacing w:after="0"/>
+              <w:jc w:val="right"/>
+              <w:rPr>
+                <w:rFonts w:ascii="Calibri" w:eastAsia="Times New Roman" w:hAnsi="Calibri" w:cs="Calibri"/>
+                <w:color w:val="000000"/>
+                <w:kern w:val="0"/>
+                <w:lang w:eastAsia="en-IL"/>
+                <w14:ligatures w14:val="none"/>
+              </w:rPr>
+            </w:pPr>
+            <w:r>
+              <w:rPr>
+                <w:rFonts w:ascii="Calibri" w:eastAsia="Times New Roman" w:hAnsi="Calibri" w:cs="Calibri"/>
+                <w:color w:val="000000"/>
+                <w:kern w:val="0"/>
+                <w:lang w:eastAsia="en-IL"/>
+                <w14:ligatures w14:val="none"/>
+              </w:rPr>
+              <w:t>97.527</w:t>
+            </w:r>
+          </w:p>
+        </w:tc>
+      </w:tr>
+    </w:tbl>
+    <w:p>
+      <w:pPr>
+        <w:rPr>
+          <w:lang w:val="en-US"/>
+        </w:rPr>
+      </w:pPr>
+    </w:p>
+    <w:p>
+      <w:pPr>
+        <w:pStyle w:val="Heading4"/>
+        <w:rPr>
+          <w:lang w:val="en-US"/>
+        </w:rPr>
+      </w:pPr>
+      <w:r>
+        <w:rPr>
+          <w:lang w:val="en-US"/>
+        </w:rPr>
+        <w:t>Problems in the very center – negative radius</w:t>
+      </w:r>
+    </w:p>
+    <w:p>
+      <w:pPr>
+        <w:rPr>
+          <w:lang w:val="en-US"/>
+        </w:rPr>
+      </w:pPr>
+      <w:r>
+        <w:rPr>
+          <w:lang w:val="en-US"/>
+        </w:rPr>
+        <w:t>The high values at the very center had radius “0” and hence were not counted…</w:t>
+      </w:r>
+    </w:p>
+    <w:p>
+      <w:pPr>
+        <w:rPr>
+          <w:lang w:val="en-US"/>
+        </w:rPr>
+      </w:pPr>
+      <w:r>
+        <w:rPr>
+          <w:lang w:val="en-US"/>
+        </w:rPr>
+        <w:t>As no high values were found – radius defaulted to “-1”</w:t>
+      </w:r>
+    </w:p>
+    <w:p>
+      <w:pPr>
+        <w:rPr>
+          <w:lang w:val="en-US"/>
+        </w:rPr>
+      </w:pPr>
+      <w:r>
+        <w:rPr>
+          <w:lang w:val="en-US"/>
+        </w:rPr>
+        <w:t>This special case is now corrected by adding offset of “1” to the radius value while identifying points above threshold – and subtracting this offset later from the average.</w:t>
+      </w:r>
+    </w:p>
+    <w:p>
+      <w:pPr>
         <w:rPr>
           <w:lang w:val="en-US"/>
         </w:rPr>
@@ -1056,6 +1951,7 @@
         <w:rPr>
           <w:lang w:val="en-US"/>
         </w:rPr>
+        <w:lastRenderedPageBreak/>
         <w:t>Start with a single table – than try 2 tables together.</w:t>
       </w:r>
     </w:p>
@@ -2454,6 +3350,7 @@
         <w:rPr>
           <w:lang w:val="en-US"/>
         </w:rPr>
+        <w:lastRenderedPageBreak/>
         <w:t>How to create meaningful gradients?</w:t>
       </w:r>
     </w:p>
@@ -2808,7 +3705,6 @@
         <w:rPr>
           <w:lang w:val="en-US"/>
         </w:rPr>
-        <w:lastRenderedPageBreak/>
         <w:t>Now I know how to integrate external function in loss function – 27/11/24</w:t>
       </w:r>
     </w:p>
@@ -3496,7 +4392,6 @@
         <w:rPr>
           <w:lang w:val="en-US"/>
         </w:rPr>
-        <w:lastRenderedPageBreak/>
         <w:t>One of the tubes may not be effective.</w:t>
       </w:r>
     </w:p>
@@ -3792,6 +4687,7 @@
         <w:rPr>
           <w:lang w:val="en-US"/>
         </w:rPr>
+        <w:lastRenderedPageBreak/>
         <w:t>Avoid marginal spaces – at least initially.</w:t>
       </w:r>
       <w:r>
@@ -4151,7 +5047,6 @@
         <w:rPr>
           <w:lang w:val="en-US"/>
         </w:rPr>
-        <w:lastRenderedPageBreak/>
         <w:t>Poli_AI_t1_r70_d300_width256_height256_zoom2.float.rvol</w:t>
       </w:r>
     </w:p>
@@ -4988,6 +5883,95 @@
     </w:lvl>
   </w:abstractNum>
   <w:abstractNum w:abstractNumId="9" w15:restartNumberingAfterBreak="0">
+    <w:nsid w:val="53A7650C"/>
+    <w:multiLevelType w:val="hybridMultilevel"/>
+    <w:tmpl w:val="0EB0B3D2"/>
+    <w:lvl w:ilvl="0" w:tplc="20000011">
+      <w:start w:val="1"/>
+      <w:numFmt w:val="decimal"/>
+      <w:lvlText w:val="%1)"/>
+      <w:lvlJc w:val="left"/>
+      <w:pPr>
+        <w:ind w:left="720" w:hanging="360"/>
+      </w:pPr>
+      <w:rPr>
+        <w:rFonts w:hint="default"/>
+      </w:rPr>
+    </w:lvl>
+    <w:lvl w:ilvl="1" w:tplc="20000019" w:tentative="1">
+      <w:start w:val="1"/>
+      <w:numFmt w:val="lowerLetter"/>
+      <w:lvlText w:val="%2."/>
+      <w:lvlJc w:val="left"/>
+      <w:pPr>
+        <w:ind w:left="1440" w:hanging="360"/>
+      </w:pPr>
+    </w:lvl>
+    <w:lvl w:ilvl="2" w:tplc="2000001B" w:tentative="1">
+      <w:start w:val="1"/>
+      <w:numFmt w:val="lowerRoman"/>
+      <w:lvlText w:val="%3."/>
+      <w:lvlJc w:val="right"/>
+      <w:pPr>
+        <w:ind w:left="2160" w:hanging="180"/>
+      </w:pPr>
+    </w:lvl>
+    <w:lvl w:ilvl="3" w:tplc="2000000F" w:tentative="1">
+      <w:start w:val="1"/>
+      <w:numFmt w:val="decimal"/>
+      <w:lvlText w:val="%4."/>
+      <w:lvlJc w:val="left"/>
+      <w:pPr>
+        <w:ind w:left="2880" w:hanging="360"/>
+      </w:pPr>
+    </w:lvl>
+    <w:lvl w:ilvl="4" w:tplc="20000019" w:tentative="1">
+      <w:start w:val="1"/>
+      <w:numFmt w:val="lowerLetter"/>
+      <w:lvlText w:val="%5."/>
+      <w:lvlJc w:val="left"/>
+      <w:pPr>
+        <w:ind w:left="3600" w:hanging="360"/>
+      </w:pPr>
+    </w:lvl>
+    <w:lvl w:ilvl="5" w:tplc="2000001B" w:tentative="1">
+      <w:start w:val="1"/>
+      <w:numFmt w:val="lowerRoman"/>
+      <w:lvlText w:val="%6."/>
+      <w:lvlJc w:val="right"/>
+      <w:pPr>
+        <w:ind w:left="4320" w:hanging="180"/>
+      </w:pPr>
+    </w:lvl>
+    <w:lvl w:ilvl="6" w:tplc="2000000F" w:tentative="1">
+      <w:start w:val="1"/>
+      <w:numFmt w:val="decimal"/>
+      <w:lvlText w:val="%7."/>
+      <w:lvlJc w:val="left"/>
+      <w:pPr>
+        <w:ind w:left="5040" w:hanging="360"/>
+      </w:pPr>
+    </w:lvl>
+    <w:lvl w:ilvl="7" w:tplc="20000019" w:tentative="1">
+      <w:start w:val="1"/>
+      <w:numFmt w:val="lowerLetter"/>
+      <w:lvlText w:val="%8."/>
+      <w:lvlJc w:val="left"/>
+      <w:pPr>
+        <w:ind w:left="5760" w:hanging="360"/>
+      </w:pPr>
+    </w:lvl>
+    <w:lvl w:ilvl="8" w:tplc="2000001B" w:tentative="1">
+      <w:start w:val="1"/>
+      <w:numFmt w:val="lowerRoman"/>
+      <w:lvlText w:val="%9."/>
+      <w:lvlJc w:val="right"/>
+      <w:pPr>
+        <w:ind w:left="6480" w:hanging="180"/>
+      </w:pPr>
+    </w:lvl>
+  </w:abstractNum>
+  <w:abstractNum w:abstractNumId="10" w15:restartNumberingAfterBreak="0">
     <w:nsid w:val="5D4B435C"/>
     <w:multiLevelType w:val="hybridMultilevel"/>
     <w:tmpl w:val="EC18F09C"/>
@@ -5076,7 +6060,7 @@
       </w:pPr>
     </w:lvl>
   </w:abstractNum>
-  <w:abstractNum w:abstractNumId="10" w15:restartNumberingAfterBreak="0">
+  <w:abstractNum w:abstractNumId="11" w15:restartNumberingAfterBreak="0">
     <w:nsid w:val="61D60EB3"/>
     <w:multiLevelType w:val="hybridMultilevel"/>
     <w:tmpl w:val="8AFC7CBA"/>
@@ -5165,7 +6149,7 @@
       </w:pPr>
     </w:lvl>
   </w:abstractNum>
-  <w:abstractNum w:abstractNumId="11" w15:restartNumberingAfterBreak="0">
+  <w:abstractNum w:abstractNumId="12" w15:restartNumberingAfterBreak="0">
     <w:nsid w:val="64B36E74"/>
     <w:multiLevelType w:val="hybridMultilevel"/>
     <w:tmpl w:val="83F4A9EE"/>
@@ -5254,7 +6238,7 @@
       </w:pPr>
     </w:lvl>
   </w:abstractNum>
-  <w:abstractNum w:abstractNumId="12" w15:restartNumberingAfterBreak="0">
+  <w:abstractNum w:abstractNumId="13" w15:restartNumberingAfterBreak="0">
     <w:nsid w:val="662D09B9"/>
     <w:multiLevelType w:val="hybridMultilevel"/>
     <w:tmpl w:val="1D1E4CDE"/>
@@ -5343,7 +6327,7 @@
       </w:pPr>
     </w:lvl>
   </w:abstractNum>
-  <w:abstractNum w:abstractNumId="13" w15:restartNumberingAfterBreak="0">
+  <w:abstractNum w:abstractNumId="14" w15:restartNumberingAfterBreak="0">
     <w:nsid w:val="70763EF2"/>
     <w:multiLevelType w:val="hybridMultilevel"/>
     <w:tmpl w:val="F4AC1DAC"/>
@@ -5439,22 +6423,22 @@
     <w:abstractNumId w:val="2"/>
   </w:num>
   <w:num w:numId="3" w16cid:durableId="1188329901">
-    <w:abstractNumId w:val="11"/>
+    <w:abstractNumId w:val="12"/>
   </w:num>
   <w:num w:numId="4" w16cid:durableId="372732607">
     <w:abstractNumId w:val="5"/>
   </w:num>
   <w:num w:numId="5" w16cid:durableId="505286439">
-    <w:abstractNumId w:val="9"/>
+    <w:abstractNumId w:val="10"/>
   </w:num>
   <w:num w:numId="6" w16cid:durableId="251820832">
-    <w:abstractNumId w:val="10"/>
+    <w:abstractNumId w:val="11"/>
   </w:num>
   <w:num w:numId="7" w16cid:durableId="1262371202">
-    <w:abstractNumId w:val="13"/>
+    <w:abstractNumId w:val="14"/>
   </w:num>
   <w:num w:numId="8" w16cid:durableId="46300472">
-    <w:abstractNumId w:val="12"/>
+    <w:abstractNumId w:val="13"/>
   </w:num>
   <w:num w:numId="9" w16cid:durableId="990599761">
     <w:abstractNumId w:val="8"/>
@@ -5473,6 +6457,9 @@
   </w:num>
   <w:num w:numId="14" w16cid:durableId="1438790225">
     <w:abstractNumId w:val="0"/>
+  </w:num>
+  <w:num w:numId="15" w16cid:durableId="1177422838">
+    <w:abstractNumId w:val="9"/>
   </w:num>
 </w:numbering>
 </file>

</xml_diff>

<commit_message>
Testing class C Tab Value - it is not converging yet
</commit_message>
<xml_diff>
--- a/Docs/Create Poly Tables - work notes.docx
+++ b/Docs/Create Poly Tables - work notes.docx
@@ -42,6 +42,103 @@
     <w:p>
       <w:pPr>
         <w:jc w:val="left"/>
+        <w:rPr>
+          <w:lang w:val="en-US"/>
+        </w:rPr>
+      </w:pPr>
+    </w:p>
+    <w:p>
+      <w:pPr>
+        <w:pStyle w:val="Heading2"/>
+        <w:rPr>
+          <w:lang w:val="en-US"/>
+        </w:rPr>
+      </w:pPr>
+      <w:r>
+        <w:rPr>
+          <w:lang w:val="en-US"/>
+        </w:rPr>
+        <w:t>New classes for geometric orientation and convergence – 23/12/24</w:t>
+      </w:r>
+    </w:p>
+    <w:p>
+      <w:pPr>
+        <w:rPr>
+          <w:lang w:val="en-US"/>
+        </w:rPr>
+      </w:pPr>
+      <w:r>
+        <w:rPr>
+          <w:lang w:val="en-US"/>
+        </w:rPr>
+        <w:t>C Tab Value - For a single point</w:t>
+      </w:r>
+    </w:p>
+    <w:p>
+      <w:pPr>
+        <w:rPr>
+          <w:lang w:val="en-US"/>
+        </w:rPr>
+      </w:pPr>
+      <w:r>
+        <w:rPr>
+          <w:lang w:val="en-US"/>
+        </w:rPr>
+        <w:t>C Tab Values – matrix of “</w:t>
+      </w:r>
+      <w:r>
+        <w:rPr>
+          <w:lang w:val="en-US"/>
+        </w:rPr>
+        <w:t>C Tab Value</w:t>
+      </w:r>
+      <w:r>
+        <w:rPr>
+          <w:lang w:val="en-US"/>
+        </w:rPr>
+        <w:t>”</w:t>
+      </w:r>
+    </w:p>
+    <w:p>
+      <w:pPr>
+        <w:rPr>
+          <w:lang w:val="en-US"/>
+        </w:rPr>
+      </w:pPr>
+      <w:r>
+        <w:rPr>
+          <w:lang w:val="en-US"/>
+        </w:rPr>
+        <w:t>First check convergence through a single “</w:t>
+      </w:r>
+      <w:r>
+        <w:rPr>
+          <w:lang w:val="en-US"/>
+        </w:rPr>
+        <w:t>C Tab Value</w:t>
+      </w:r>
+      <w:r>
+        <w:rPr>
+          <w:lang w:val="en-US"/>
+        </w:rPr>
+        <w:t>”</w:t>
+      </w:r>
+    </w:p>
+    <w:p>
+      <w:pPr>
+        <w:rPr>
+          <w:lang w:val="en-US"/>
+        </w:rPr>
+      </w:pPr>
+      <w:r>
+        <w:rPr>
+          <w:lang w:val="en-US"/>
+        </w:rPr>
+        <w:t>Later use array of values…</w:t>
+      </w:r>
+    </w:p>
+    <w:p>
+      <w:pPr>
         <w:rPr>
           <w:lang w:val="en-US"/>
         </w:rPr>
@@ -1032,6 +1129,7 @@
         <w:rPr>
           <w:lang w:val="en-US"/>
         </w:rPr>
+        <w:lastRenderedPageBreak/>
         <w:t>Correcting the coordinates</w:t>
       </w:r>
     </w:p>
@@ -1335,8 +1433,30 @@
         <w:rPr>
           <w:lang w:val="en-US"/>
         </w:rPr>
-        <w:t>D:\PolyCalib\ImpulseResponseTab</w:t>
-      </w:r>
+        <w:t>D:\</w:t>
+      </w:r>
+      <w:proofErr w:type="spellStart"/>
+      <w:r>
+        <w:rPr>
+          <w:lang w:val="en-US"/>
+        </w:rPr>
+        <w:t>PolyCalib</w:t>
+      </w:r>
+      <w:proofErr w:type="spellEnd"/>
+      <w:r>
+        <w:rPr>
+          <w:lang w:val="en-US"/>
+        </w:rPr>
+        <w:t>\</w:t>
+      </w:r>
+      <w:proofErr w:type="spellStart"/>
+      <w:r>
+        <w:rPr>
+          <w:lang w:val="en-US"/>
+        </w:rPr>
+        <w:t>ImpulseResponseTab</w:t>
+      </w:r>
+      <w:proofErr w:type="spellEnd"/>
       <w:r>
         <w:rPr>
           <w:lang w:val="en-US"/>
@@ -1372,8 +1492,30 @@
         <w:rPr>
           <w:lang w:val="en-US"/>
         </w:rPr>
-        <w:t>D:\PolyCalib\InverseIRTables</w:t>
-      </w:r>
+        <w:t>D:\</w:t>
+      </w:r>
+      <w:proofErr w:type="spellStart"/>
+      <w:r>
+        <w:rPr>
+          <w:lang w:val="en-US"/>
+        </w:rPr>
+        <w:t>PolyCalib</w:t>
+      </w:r>
+      <w:proofErr w:type="spellEnd"/>
+      <w:r>
+        <w:rPr>
+          <w:lang w:val="en-US"/>
+        </w:rPr>
+        <w:t>\</w:t>
+      </w:r>
+      <w:proofErr w:type="spellStart"/>
+      <w:r>
+        <w:rPr>
+          <w:lang w:val="en-US"/>
+        </w:rPr>
+        <w:t>InverseIRTables</w:t>
+      </w:r>
+      <w:proofErr w:type="spellEnd"/>
       <w:r>
         <w:rPr>
           <w:lang w:val="en-US"/>
@@ -1397,8 +1539,30 @@
         <w:rPr>
           <w:lang w:val="en-US"/>
         </w:rPr>
-        <w:t>D:\PolyCalib\InverseIRTables</w:t>
-      </w:r>
+        <w:t>D:\</w:t>
+      </w:r>
+      <w:proofErr w:type="spellStart"/>
+      <w:r>
+        <w:rPr>
+          <w:lang w:val="en-US"/>
+        </w:rPr>
+        <w:t>PolyCalib</w:t>
+      </w:r>
+      <w:proofErr w:type="spellEnd"/>
+      <w:r>
+        <w:rPr>
+          <w:lang w:val="en-US"/>
+        </w:rPr>
+        <w:t>\</w:t>
+      </w:r>
+      <w:proofErr w:type="spellStart"/>
+      <w:r>
+        <w:rPr>
+          <w:lang w:val="en-US"/>
+        </w:rPr>
+        <w:t>InverseIRTables</w:t>
+      </w:r>
+      <w:proofErr w:type="spellEnd"/>
       <w:r>
         <w:rPr>
           <w:lang w:val="en-US"/>
@@ -1852,6 +2016,7 @@
         <w:rPr>
           <w:lang w:val="en-US"/>
         </w:rPr>
+        <w:lastRenderedPageBreak/>
         <w:t>Try new approach – manual point-by-point convergence</w:t>
       </w:r>
     </w:p>
@@ -1951,7 +2116,6 @@
         <w:rPr>
           <w:lang w:val="en-US"/>
         </w:rPr>
-        <w:lastRenderedPageBreak/>
         <w:t>Start with a single table – than try 2 tables together.</w:t>
       </w:r>
     </w:p>
@@ -2313,7 +2477,35 @@
         <w:rPr>
           <w:lang w:val="en-US"/>
         </w:rPr>
-        <w:t xml:space="preserve">            &lt;data_x&gt; 30.106918 &lt;/data_x&gt;</w:t>
+        <w:t xml:space="preserve">            &lt;</w:t>
+      </w:r>
+      <w:proofErr w:type="spellStart"/>
+      <w:r>
+        <w:rPr>
+          <w:lang w:val="en-US"/>
+        </w:rPr>
+        <w:t>data_x</w:t>
+      </w:r>
+      <w:proofErr w:type="spellEnd"/>
+      <w:r>
+        <w:rPr>
+          <w:lang w:val="en-US"/>
+        </w:rPr>
+        <w:t>&gt; 30.106918 &lt;/</w:t>
+      </w:r>
+      <w:proofErr w:type="spellStart"/>
+      <w:r>
+        <w:rPr>
+          <w:lang w:val="en-US"/>
+        </w:rPr>
+        <w:t>data_x</w:t>
+      </w:r>
+      <w:proofErr w:type="spellEnd"/>
+      <w:r>
+        <w:rPr>
+          <w:lang w:val="en-US"/>
+        </w:rPr>
+        <w:t>&gt;</w:t>
       </w:r>
     </w:p>
     <w:p>
@@ -2327,7 +2519,35 @@
         <w:rPr>
           <w:lang w:val="en-US"/>
         </w:rPr>
-        <w:t xml:space="preserve">            &lt;data_y&gt; 163.031235 &lt;/data_y&gt;</w:t>
+        <w:t xml:space="preserve">            &lt;</w:t>
+      </w:r>
+      <w:proofErr w:type="spellStart"/>
+      <w:r>
+        <w:rPr>
+          <w:lang w:val="en-US"/>
+        </w:rPr>
+        <w:t>data_y</w:t>
+      </w:r>
+      <w:proofErr w:type="spellEnd"/>
+      <w:r>
+        <w:rPr>
+          <w:lang w:val="en-US"/>
+        </w:rPr>
+        <w:t>&gt; 163.031235 &lt;/</w:t>
+      </w:r>
+      <w:proofErr w:type="spellStart"/>
+      <w:r>
+        <w:rPr>
+          <w:lang w:val="en-US"/>
+        </w:rPr>
+        <w:t>data_y</w:t>
+      </w:r>
+      <w:proofErr w:type="spellEnd"/>
+      <w:r>
+        <w:rPr>
+          <w:lang w:val="en-US"/>
+        </w:rPr>
+        <w:t>&gt;</w:t>
       </w:r>
     </w:p>
     <w:p>
@@ -2642,8 +2862,20 @@
                 <w:lang w:eastAsia="en-IL"/>
                 <w14:ligatures w14:val="none"/>
               </w:rPr>
-              <w:t xml:space="preserve"> im</w:t>
+              <w:t xml:space="preserve"> </w:t>
             </w:r>
+            <w:proofErr w:type="spellStart"/>
+            <w:r>
+              <w:rPr>
+                <w:rFonts w:ascii="Calibri" w:eastAsia="Times New Roman" w:hAnsi="Calibri" w:cs="Calibri"/>
+                <w:color w:val="000000"/>
+                <w:kern w:val="0"/>
+                <w:lang w:eastAsia="en-IL"/>
+                <w14:ligatures w14:val="none"/>
+              </w:rPr>
+              <w:t>im</w:t>
+            </w:r>
+            <w:proofErr w:type="spellEnd"/>
           </w:p>
         </w:tc>
         <w:tc>
@@ -2892,6 +3124,7 @@
         <w:rPr>
           <w:lang w:val="en-US"/>
         </w:rPr>
+        <w:lastRenderedPageBreak/>
         <w:t>Tube 1</w:t>
       </w:r>
     </w:p>
@@ -3059,8 +3292,20 @@
                 <w:lang w:eastAsia="en-IL"/>
                 <w14:ligatures w14:val="none"/>
               </w:rPr>
-              <w:t xml:space="preserve"> im</w:t>
+              <w:t xml:space="preserve"> </w:t>
             </w:r>
+            <w:proofErr w:type="spellStart"/>
+            <w:r>
+              <w:rPr>
+                <w:rFonts w:ascii="Calibri" w:eastAsia="Times New Roman" w:hAnsi="Calibri" w:cs="Calibri"/>
+                <w:color w:val="000000"/>
+                <w:kern w:val="0"/>
+                <w:lang w:eastAsia="en-IL"/>
+                <w14:ligatures w14:val="none"/>
+              </w:rPr>
+              <w:t>im</w:t>
+            </w:r>
+            <w:proofErr w:type="spellEnd"/>
           </w:p>
         </w:tc>
         <w:tc>
@@ -3350,7 +3595,6 @@
         <w:rPr>
           <w:lang w:val="en-US"/>
         </w:rPr>
-        <w:lastRenderedPageBreak/>
         <w:t>How to create meaningful gradients?</w:t>
       </w:r>
     </w:p>
@@ -3724,7 +3968,35 @@
         <w:rPr>
           <w:lang w:val="en-US"/>
         </w:rPr>
-        <w:t>D:\SW\TrainDL - ExFunc example</w:t>
+        <w:t>D:\SW\</w:t>
+      </w:r>
+      <w:proofErr w:type="spellStart"/>
+      <w:r>
+        <w:rPr>
+          <w:lang w:val="en-US"/>
+        </w:rPr>
+        <w:t>TrainDL</w:t>
+      </w:r>
+      <w:proofErr w:type="spellEnd"/>
+      <w:r>
+        <w:rPr>
+          <w:lang w:val="en-US"/>
+        </w:rPr>
+        <w:t xml:space="preserve"> - </w:t>
+      </w:r>
+      <w:proofErr w:type="spellStart"/>
+      <w:r>
+        <w:rPr>
+          <w:lang w:val="en-US"/>
+        </w:rPr>
+        <w:t>ExFunc</w:t>
+      </w:r>
+      <w:proofErr w:type="spellEnd"/>
+      <w:r>
+        <w:rPr>
+          <w:lang w:val="en-US"/>
+        </w:rPr>
+        <w:t xml:space="preserve"> example</w:t>
       </w:r>
       <w:r>
         <w:rPr>
@@ -3908,8 +4180,16 @@
         <w:rPr>
           <w:lang w:val="en-US"/>
         </w:rPr>
-        <w:t>D:\SW\PolyDL</w:t>
-      </w:r>
+        <w:t>D:\SW\</w:t>
+      </w:r>
+      <w:proofErr w:type="spellStart"/>
+      <w:r>
+        <w:rPr>
+          <w:lang w:val="en-US"/>
+        </w:rPr>
+        <w:t>PolyDL</w:t>
+      </w:r>
+      <w:proofErr w:type="spellEnd"/>
       <w:r>
         <w:rPr>
           <w:lang w:val="en-US"/>
@@ -3927,6 +4207,7 @@
         <w:rPr>
           <w:lang w:val="en-US"/>
         </w:rPr>
+        <w:lastRenderedPageBreak/>
         <w:t>INPUT for DL:</w:t>
       </w:r>
     </w:p>
@@ -4606,6 +4887,7 @@
         <w:rPr>
           <w:lang w:val="en-US"/>
         </w:rPr>
+        <w:lastRenderedPageBreak/>
         <w:t>Use IIR to correct poly tables – 30/10/24</w:t>
       </w:r>
     </w:p>
@@ -4687,7 +4969,6 @@
         <w:rPr>
           <w:lang w:val="en-US"/>
         </w:rPr>
-        <w:lastRenderedPageBreak/>
         <w:t>Avoid marginal spaces – at least initially.</w:t>
       </w:r>
       <w:r>
@@ -4808,11 +5089,61 @@
           <w:lang w:val="en-US"/>
         </w:rPr>
       </w:pPr>
-      <w:r>
-        <w:rPr>
-          <w:lang w:val="en-US"/>
-        </w:rPr>
-        <w:t>self.avgDev=-1.0128281116485596, iImage=92, iRad=0, maxDev=tensor(-458.4808)</w:t>
+      <w:proofErr w:type="spellStart"/>
+      <w:r>
+        <w:rPr>
+          <w:lang w:val="en-US"/>
+        </w:rPr>
+        <w:t>self.avgDev</w:t>
+      </w:r>
+      <w:proofErr w:type="spellEnd"/>
+      <w:r>
+        <w:rPr>
+          <w:lang w:val="en-US"/>
+        </w:rPr>
+        <w:t xml:space="preserve">=-1.0128281116485596, </w:t>
+      </w:r>
+      <w:proofErr w:type="spellStart"/>
+      <w:r>
+        <w:rPr>
+          <w:lang w:val="en-US"/>
+        </w:rPr>
+        <w:t>iImage</w:t>
+      </w:r>
+      <w:proofErr w:type="spellEnd"/>
+      <w:r>
+        <w:rPr>
+          <w:lang w:val="en-US"/>
+        </w:rPr>
+        <w:t xml:space="preserve">=92, </w:t>
+      </w:r>
+      <w:proofErr w:type="spellStart"/>
+      <w:r>
+        <w:rPr>
+          <w:lang w:val="en-US"/>
+        </w:rPr>
+        <w:t>iRad</w:t>
+      </w:r>
+      <w:proofErr w:type="spellEnd"/>
+      <w:r>
+        <w:rPr>
+          <w:lang w:val="en-US"/>
+        </w:rPr>
+        <w:t xml:space="preserve">=0, </w:t>
+      </w:r>
+      <w:proofErr w:type="spellStart"/>
+      <w:r>
+        <w:rPr>
+          <w:lang w:val="en-US"/>
+        </w:rPr>
+        <w:t>maxDev</w:t>
+      </w:r>
+      <w:proofErr w:type="spellEnd"/>
+      <w:r>
+        <w:rPr>
+          <w:lang w:val="en-US"/>
+        </w:rPr>
+        <w:t>=tensor(-458.4808)</w:t>
       </w:r>
     </w:p>
     <w:p>
@@ -4834,11 +5165,61 @@
           <w:lang w:val="en-US"/>
         </w:rPr>
       </w:pPr>
-      <w:r>
-        <w:rPr>
-          <w:lang w:val="en-US"/>
-        </w:rPr>
-        <w:t>self.avgDev=-0.9682614803314209, iImage=92, iRad=0, maxDev=tensor(-999.0014)</w:t>
+      <w:proofErr w:type="spellStart"/>
+      <w:r>
+        <w:rPr>
+          <w:lang w:val="en-US"/>
+        </w:rPr>
+        <w:t>self.avgDev</w:t>
+      </w:r>
+      <w:proofErr w:type="spellEnd"/>
+      <w:r>
+        <w:rPr>
+          <w:lang w:val="en-US"/>
+        </w:rPr>
+        <w:t xml:space="preserve">=-0.9682614803314209, </w:t>
+      </w:r>
+      <w:proofErr w:type="spellStart"/>
+      <w:r>
+        <w:rPr>
+          <w:lang w:val="en-US"/>
+        </w:rPr>
+        <w:t>iImage</w:t>
+      </w:r>
+      <w:proofErr w:type="spellEnd"/>
+      <w:r>
+        <w:rPr>
+          <w:lang w:val="en-US"/>
+        </w:rPr>
+        <w:t xml:space="preserve">=92, </w:t>
+      </w:r>
+      <w:proofErr w:type="spellStart"/>
+      <w:r>
+        <w:rPr>
+          <w:lang w:val="en-US"/>
+        </w:rPr>
+        <w:t>iRad</w:t>
+      </w:r>
+      <w:proofErr w:type="spellEnd"/>
+      <w:r>
+        <w:rPr>
+          <w:lang w:val="en-US"/>
+        </w:rPr>
+        <w:t xml:space="preserve">=0, </w:t>
+      </w:r>
+      <w:proofErr w:type="spellStart"/>
+      <w:r>
+        <w:rPr>
+          <w:lang w:val="en-US"/>
+        </w:rPr>
+        <w:t>maxDev</w:t>
+      </w:r>
+      <w:proofErr w:type="spellEnd"/>
+      <w:r>
+        <w:rPr>
+          <w:lang w:val="en-US"/>
+        </w:rPr>
+        <w:t>=tensor(-999.0014)</w:t>
       </w:r>
     </w:p>
     <w:p>

</xml_diff>

<commit_message>
Convergence of C Tab Value class - using only dev value with maximum gradient
</commit_message>
<xml_diff>
--- a/Docs/Create Poly Tables - work notes.docx
+++ b/Docs/Create Poly Tables - work notes.docx
@@ -46,6 +46,92 @@
           <w:lang w:val="en-US"/>
         </w:rPr>
       </w:pPr>
+    </w:p>
+    <w:p>
+      <w:pPr>
+        <w:pStyle w:val="Heading2"/>
+        <w:rPr>
+          <w:lang w:val="en-US"/>
+        </w:rPr>
+      </w:pPr>
+      <w:r>
+        <w:rPr>
+          <w:lang w:val="en-US"/>
+        </w:rPr>
+        <w:t>Check better on single point convergence – 25/12/24</w:t>
+      </w:r>
+    </w:p>
+    <w:p>
+      <w:pPr>
+        <w:rPr>
+          <w:lang w:val="en-US"/>
+        </w:rPr>
+      </w:pPr>
+      <w:r>
+        <w:rPr>
+          <w:lang w:val="en-US"/>
+        </w:rPr>
+        <w:t>Add prints to special CSV file…</w:t>
+      </w:r>
+    </w:p>
+    <w:p>
+      <w:pPr>
+        <w:rPr>
+          <w:lang w:val="en-US"/>
+        </w:rPr>
+      </w:pPr>
+    </w:p>
+    <w:p>
+      <w:pPr>
+        <w:pStyle w:val="Heading2"/>
+        <w:rPr>
+          <w:lang w:val="en-US"/>
+        </w:rPr>
+      </w:pPr>
+      <w:r>
+        <w:rPr>
+          <w:lang w:val="en-US"/>
+        </w:rPr>
+        <w:t xml:space="preserve">Check </w:t>
+      </w:r>
+      <w:r>
+        <w:rPr>
+          <w:lang w:val="en-US"/>
+        </w:rPr>
+        <w:t>C Tab Value</w:t>
+      </w:r>
+      <w:r>
+        <w:rPr>
+          <w:lang w:val="en-US"/>
+        </w:rPr>
+        <w:t xml:space="preserve"> – why a single point is not converging? – 24/12/24</w:t>
+      </w:r>
+    </w:p>
+    <w:p>
+      <w:pPr>
+        <w:rPr>
+          <w:lang w:val="en-US"/>
+        </w:rPr>
+      </w:pPr>
+      <w:r>
+        <w:rPr>
+          <w:lang w:val="en-US"/>
+        </w:rPr>
+        <w:t>The single point starts converging well – until it changes direction.</w:t>
+      </w:r>
+    </w:p>
+    <w:p>
+      <w:pPr>
+        <w:rPr>
+          <w:lang w:val="en-US"/>
+        </w:rPr>
+      </w:pPr>
+      <w:r>
+        <w:rPr>
+          <w:lang w:val="en-US"/>
+        </w:rPr>
+        <w:t>Should check more.</w:t>
+      </w:r>
     </w:p>
     <w:p>
       <w:pPr>
@@ -1076,6 +1162,7 @@
         <w:rPr>
           <w:lang w:val="en-US"/>
         </w:rPr>
+        <w:lastRenderedPageBreak/>
         <w:t>The influence of every point is concentrated in some “neighborhood” around its top-influence</w:t>
       </w:r>
     </w:p>
@@ -1129,7 +1216,6 @@
         <w:rPr>
           <w:lang w:val="en-US"/>
         </w:rPr>
-        <w:lastRenderedPageBreak/>
         <w:t>Correcting the coordinates</w:t>
       </w:r>
     </w:p>
@@ -1931,6 +2017,7 @@
         <w:rPr>
           <w:lang w:val="en-US"/>
         </w:rPr>
+        <w:lastRenderedPageBreak/>
         <w:t xml:space="preserve">Try another optimizer </w:t>
       </w:r>
     </w:p>
@@ -2016,7 +2103,6 @@
         <w:rPr>
           <w:lang w:val="en-US"/>
         </w:rPr>
-        <w:lastRenderedPageBreak/>
         <w:t>Try new approach – manual point-by-point convergence</w:t>
       </w:r>
     </w:p>
@@ -2668,6 +2754,7 @@
         <w:rPr>
           <w:lang w:val="en-US"/>
         </w:rPr>
+        <w:lastRenderedPageBreak/>
         <w:t>Find the relevant point in the dev map</w:t>
       </w:r>
     </w:p>
@@ -3124,7 +3211,6 @@
         <w:rPr>
           <w:lang w:val="en-US"/>
         </w:rPr>
-        <w:lastRenderedPageBreak/>
         <w:t>Tube 1</w:t>
       </w:r>
     </w:p>
@@ -4069,6 +4155,7 @@
         <w:rPr>
           <w:lang w:val="en-US"/>
         </w:rPr>
+        <w:lastRenderedPageBreak/>
         <w:t>Gradual approach</w:t>
       </w:r>
     </w:p>
@@ -4207,7 +4294,6 @@
         <w:rPr>
           <w:lang w:val="en-US"/>
         </w:rPr>
-        <w:lastRenderedPageBreak/>
         <w:t>INPUT for DL:</w:t>
       </w:r>
     </w:p>
@@ -4779,6 +4865,7 @@
         <w:rPr>
           <w:lang w:val="en-US"/>
         </w:rPr>
+        <w:lastRenderedPageBreak/>
         <w:t>Maybe try correcting both tubes – and see which one is better?</w:t>
       </w:r>
     </w:p>
@@ -4887,7 +4974,6 @@
         <w:rPr>
           <w:lang w:val="en-US"/>
         </w:rPr>
-        <w:lastRenderedPageBreak/>
         <w:t>Use IIR to correct poly tables – 30/10/24</w:t>
       </w:r>
     </w:p>

</xml_diff>

<commit_message>
New classes for table values and training environment
</commit_message>
<xml_diff>
--- a/Docs/Create Poly Tables - work notes.docx
+++ b/Docs/Create Poly Tables - work notes.docx
@@ -58,6 +58,450 @@
         <w:rPr>
           <w:lang w:val="en-US"/>
         </w:rPr>
+        <w:t>How to start training? 27/12/24</w:t>
+      </w:r>
+    </w:p>
+    <w:p>
+      <w:pPr>
+        <w:rPr>
+          <w:lang w:val="en-US"/>
+        </w:rPr>
+      </w:pPr>
+      <w:r>
+        <w:rPr>
+          <w:lang w:val="en-US"/>
+        </w:rPr>
+        <w:t>Start each set separately</w:t>
+      </w:r>
+    </w:p>
+    <w:p>
+      <w:pPr>
+        <w:pStyle w:val="ListParagraph"/>
+        <w:numPr>
+          <w:ilvl w:val="0"/>
+          <w:numId w:val="16"/>
+        </w:numPr>
+        <w:rPr>
+          <w:lang w:val="en-US"/>
+        </w:rPr>
+      </w:pPr>
+      <w:r>
+        <w:rPr>
+          <w:lang w:val="en-US"/>
+        </w:rPr>
+        <w:t>Add constant to all elements</w:t>
+      </w:r>
+    </w:p>
+    <w:p>
+      <w:pPr>
+        <w:pStyle w:val="ListParagraph"/>
+        <w:numPr>
+          <w:ilvl w:val="0"/>
+          <w:numId w:val="16"/>
+        </w:numPr>
+        <w:rPr>
+          <w:lang w:val="en-US"/>
+        </w:rPr>
+      </w:pPr>
+      <w:r>
+        <w:rPr>
+          <w:lang w:val="en-US"/>
+        </w:rPr>
+        <w:t>Run recon and score once</w:t>
+      </w:r>
+    </w:p>
+    <w:p>
+      <w:pPr>
+        <w:pStyle w:val="ListParagraph"/>
+        <w:numPr>
+          <w:ilvl w:val="0"/>
+          <w:numId w:val="16"/>
+        </w:numPr>
+        <w:rPr>
+          <w:lang w:val="en-US"/>
+        </w:rPr>
+      </w:pPr>
+      <w:r>
+        <w:rPr>
+          <w:lang w:val="en-US"/>
+        </w:rPr>
+        <w:t>Set first derivative/gradient from constant diff</w:t>
+      </w:r>
+    </w:p>
+    <w:p>
+      <w:pPr>
+        <w:pStyle w:val="ListParagraph"/>
+        <w:numPr>
+          <w:ilvl w:val="0"/>
+          <w:numId w:val="16"/>
+        </w:numPr>
+        <w:rPr>
+          <w:lang w:val="en-US"/>
+        </w:rPr>
+      </w:pPr>
+      <w:r>
+        <w:rPr>
+          <w:lang w:val="en-US"/>
+        </w:rPr>
+        <w:t>Select starting point – first or second (current or previous)</w:t>
+      </w:r>
+    </w:p>
+    <w:p>
+      <w:pPr>
+        <w:pStyle w:val="Heading4"/>
+        <w:rPr>
+          <w:lang w:val="en-US"/>
+        </w:rPr>
+      </w:pPr>
+      <w:r>
+        <w:rPr>
+          <w:lang w:val="en-US"/>
+        </w:rPr>
+        <w:t>Complication with retracing first fixed step</w:t>
+      </w:r>
+    </w:p>
+    <w:p>
+      <w:pPr>
+        <w:pStyle w:val="ListParagraph"/>
+        <w:numPr>
+          <w:ilvl w:val="0"/>
+          <w:numId w:val="17"/>
+        </w:numPr>
+        <w:rPr>
+          <w:lang w:val="en-US"/>
+        </w:rPr>
+      </w:pPr>
+      <w:r>
+        <w:rPr>
+          <w:lang w:val="en-US"/>
+        </w:rPr>
+        <w:t>Only some values are retraced (if any)</w:t>
+      </w:r>
+    </w:p>
+    <w:p>
+      <w:pPr>
+        <w:pStyle w:val="ListParagraph"/>
+        <w:numPr>
+          <w:ilvl w:val="0"/>
+          <w:numId w:val="17"/>
+        </w:numPr>
+        <w:rPr>
+          <w:lang w:val="en-US"/>
+        </w:rPr>
+      </w:pPr>
+      <w:r>
+        <w:rPr>
+          <w:lang w:val="en-US"/>
+        </w:rPr>
+        <w:t>Better to do extra recon when some values were changed</w:t>
+      </w:r>
+    </w:p>
+    <w:p>
+      <w:pPr>
+        <w:pStyle w:val="ListParagraph"/>
+        <w:numPr>
+          <w:ilvl w:val="0"/>
+          <w:numId w:val="17"/>
+        </w:numPr>
+        <w:rPr>
+          <w:lang w:val="en-US"/>
+        </w:rPr>
+      </w:pPr>
+      <w:r>
+        <w:rPr>
+          <w:lang w:val="en-US"/>
+        </w:rPr>
+        <w:t>Table values that were not changed should not update their grad, etc., after retrace by others</w:t>
+      </w:r>
+    </w:p>
+    <w:p>
+      <w:pPr>
+        <w:pStyle w:val="Heading4"/>
+        <w:rPr>
+          <w:lang w:val="en-US"/>
+        </w:rPr>
+      </w:pPr>
+      <w:r>
+        <w:rPr>
+          <w:lang w:val="en-US"/>
+        </w:rPr>
+        <w:t>How to identify which values should update on retrace?</w:t>
+      </w:r>
+    </w:p>
+    <w:p>
+      <w:pPr>
+        <w:rPr>
+          <w:lang w:val="en-US"/>
+        </w:rPr>
+      </w:pPr>
+      <w:r>
+        <w:rPr>
+          <w:lang w:val="en-US"/>
+        </w:rPr>
+        <w:t>There could be a retrace flag per table value</w:t>
+      </w:r>
+    </w:p>
+    <w:p>
+      <w:pPr>
+        <w:rPr>
+          <w:lang w:val="en-US"/>
+        </w:rPr>
+      </w:pPr>
+      <w:r>
+        <w:rPr>
+          <w:lang w:val="en-US"/>
+        </w:rPr>
+        <w:t>And then it is easy to update only if retrace!</w:t>
+      </w:r>
+    </w:p>
+    <w:p>
+      <w:pPr>
+        <w:rPr>
+          <w:lang w:val="en-US"/>
+        </w:rPr>
+      </w:pPr>
+    </w:p>
+    <w:p>
+      <w:pPr>
+        <w:pStyle w:val="Heading2"/>
+        <w:rPr>
+          <w:lang w:val="en-US"/>
+        </w:rPr>
+      </w:pPr>
+      <w:r>
+        <w:rPr>
+          <w:lang w:val="en-US"/>
+        </w:rPr>
+        <w:t>Work on several table positions in parallel – 26</w:t>
+      </w:r>
+      <w:r>
+        <w:rPr>
+          <w:lang w:val="en-US"/>
+        </w:rPr>
+        <w:t>-27</w:t>
+      </w:r>
+      <w:r>
+        <w:rPr>
+          <w:lang w:val="en-US"/>
+        </w:rPr>
+        <w:t>/12/24</w:t>
+      </w:r>
+    </w:p>
+    <w:p>
+      <w:pPr>
+        <w:rPr>
+          <w:lang w:val="en-US"/>
+        </w:rPr>
+      </w:pPr>
+      <w:r>
+        <w:rPr>
+          <w:lang w:val="en-US"/>
+        </w:rPr>
+        <w:t>Just had to make the CSV internal member for each C Tab Value.</w:t>
+      </w:r>
+    </w:p>
+    <w:p>
+      <w:pPr>
+        <w:rPr>
+          <w:lang w:val="en-US"/>
+        </w:rPr>
+      </w:pPr>
+      <w:r>
+        <w:rPr>
+          <w:lang w:val="en-US"/>
+        </w:rPr>
+        <w:t>Adjust training procedure.</w:t>
+      </w:r>
+    </w:p>
+    <w:p>
+      <w:pPr>
+        <w:pStyle w:val="Heading4"/>
+        <w:rPr>
+          <w:lang w:val="en-US"/>
+        </w:rPr>
+      </w:pPr>
+      <w:r>
+        <w:rPr>
+          <w:lang w:val="en-US"/>
+        </w:rPr>
+        <w:t>Next</w:t>
+      </w:r>
+    </w:p>
+    <w:p>
+      <w:pPr>
+        <w:rPr>
+          <w:lang w:val="en-US"/>
+        </w:rPr>
+      </w:pPr>
+      <w:r>
+        <w:rPr>
+          <w:lang w:val="en-US"/>
+        </w:rPr>
+        <w:t>First work on a whole row-segment, segmented modulo 4</w:t>
+      </w:r>
+    </w:p>
+    <w:p>
+      <w:pPr>
+        <w:rPr>
+          <w:lang w:val="en-US"/>
+        </w:rPr>
+      </w:pPr>
+      <w:r>
+        <w:rPr>
+          <w:lang w:val="en-US"/>
+        </w:rPr>
+        <w:t>Then work on 4 consecutive rows, interleaved</w:t>
+      </w:r>
+    </w:p>
+    <w:p>
+      <w:pPr>
+        <w:rPr>
+          <w:lang w:val="en-US"/>
+        </w:rPr>
+      </w:pPr>
+      <w:r>
+        <w:rPr>
+          <w:lang w:val="en-US"/>
+        </w:rPr>
+        <w:t>Create a combined score of all managed table-values, and print only it</w:t>
+      </w:r>
+    </w:p>
+    <w:p>
+      <w:pPr>
+        <w:pStyle w:val="Heading4"/>
+        <w:rPr>
+          <w:lang w:val="en-US"/>
+        </w:rPr>
+      </w:pPr>
+      <w:r>
+        <w:rPr>
+          <w:lang w:val="en-US"/>
+        </w:rPr>
+        <w:t>Computing gradient</w:t>
+      </w:r>
+    </w:p>
+    <w:p>
+      <w:pPr>
+        <w:rPr>
+          <w:lang w:val="en-US"/>
+        </w:rPr>
+      </w:pPr>
+      <w:r>
+        <w:rPr>
+          <w:lang w:val="en-US"/>
+        </w:rPr>
+        <w:t>When a tab value is incremented – the gradient is computed between the previous and result dev map.</w:t>
+      </w:r>
+    </w:p>
+    <w:p>
+      <w:pPr>
+        <w:rPr>
+          <w:lang w:val="en-US"/>
+        </w:rPr>
+      </w:pPr>
+      <w:r>
+        <w:rPr>
+          <w:lang w:val="en-US"/>
+        </w:rPr>
+        <w:t>Save volume every “n” full cycles. Start with “n = 1”.</w:t>
+      </w:r>
+    </w:p>
+    <w:p>
+      <w:pPr>
+        <w:pStyle w:val="Heading4"/>
+        <w:rPr>
+          <w:lang w:val="en-US"/>
+        </w:rPr>
+      </w:pPr>
+      <w:r>
+        <w:rPr>
+          <w:lang w:val="en-US"/>
+        </w:rPr>
+        <w:t>Selecting the area to handle for first trials</w:t>
+      </w:r>
+    </w:p>
+    <w:p>
+      <w:pPr>
+        <w:rPr>
+          <w:lang w:val="en-US"/>
+        </w:rPr>
+      </w:pPr>
+      <w:r>
+        <w:rPr>
+          <w:lang w:val="en-US"/>
+        </w:rPr>
+        <w:t>I have available:</w:t>
+      </w:r>
+    </w:p>
+    <w:p>
+      <w:pPr>
+        <w:rPr>
+          <w:lang w:val="en-US"/>
+        </w:rPr>
+      </w:pPr>
+      <w:r>
+        <w:rPr>
+          <w:lang w:val="en-US"/>
+        </w:rPr>
+        <w:t>D:/PolyCalib/Impulse/Impulse_r67_1_70_c170_1_346</w:t>
+      </w:r>
+    </w:p>
+    <w:p>
+      <w:pPr>
+        <w:rPr>
+          <w:lang w:val="en-US"/>
+        </w:rPr>
+      </w:pPr>
+      <w:r>
+        <w:rPr>
+          <w:lang w:val="en-US"/>
+        </w:rPr>
+        <w:t>Start with row 67, detectors 335 – 34</w:t>
+      </w:r>
+      <w:r>
+        <w:rPr>
+          <w:lang w:val="en-US"/>
+        </w:rPr>
+        <w:t>6</w:t>
+      </w:r>
+      <w:r>
+        <w:rPr>
+          <w:lang w:val="en-US"/>
+        </w:rPr>
+        <w:t xml:space="preserve"> (12 detectors)</w:t>
+      </w:r>
+    </w:p>
+    <w:p>
+      <w:pPr>
+        <w:rPr>
+          <w:lang w:val="en-US"/>
+        </w:rPr>
+      </w:pPr>
+      <w:r>
+        <w:rPr>
+          <w:lang w:val="en-US"/>
+        </w:rPr>
+        <w:t>Check the effect</w:t>
+      </w:r>
+    </w:p>
+    <w:p>
+      <w:pPr>
+        <w:rPr>
+          <w:lang w:val="en-US"/>
+        </w:rPr>
+      </w:pPr>
+    </w:p>
+    <w:p>
+      <w:pPr>
+        <w:pStyle w:val="Heading2"/>
+        <w:rPr>
+          <w:lang w:val="en-US"/>
+        </w:rPr>
+      </w:pPr>
+      <w:r>
+        <w:rPr>
+          <w:lang w:val="en-US"/>
+        </w:rPr>
         <w:t>Check better on single point convergence – 25/12/24</w:t>
       </w:r>
     </w:p>
@@ -92,19 +536,7 @@
         <w:rPr>
           <w:lang w:val="en-US"/>
         </w:rPr>
-        <w:t xml:space="preserve">Check </w:t>
-      </w:r>
-      <w:r>
-        <w:rPr>
-          <w:lang w:val="en-US"/>
-        </w:rPr>
-        <w:t>C Tab Value</w:t>
-      </w:r>
-      <w:r>
-        <w:rPr>
-          <w:lang w:val="en-US"/>
-        </w:rPr>
-        <w:t xml:space="preserve"> – why a single point is not converging? – 24/12/24</w:t>
+        <w:t>Check C Tab Value – why a single point is not converging? – 24/12/24</w:t>
       </w:r>
     </w:p>
     <w:p>
@@ -170,44 +602,21 @@
         <w:rPr>
           <w:lang w:val="en-US"/>
         </w:rPr>
-        <w:t>C Tab Values – matrix of “</w:t>
-      </w:r>
-      <w:r>
-        <w:rPr>
-          <w:lang w:val="en-US"/>
-        </w:rPr>
-        <w:t>C Tab Value</w:t>
-      </w:r>
-      <w:r>
-        <w:rPr>
-          <w:lang w:val="en-US"/>
-        </w:rPr>
-        <w:t>”</w:t>
-      </w:r>
-    </w:p>
-    <w:p>
-      <w:pPr>
-        <w:rPr>
-          <w:lang w:val="en-US"/>
-        </w:rPr>
-      </w:pPr>
-      <w:r>
-        <w:rPr>
-          <w:lang w:val="en-US"/>
-        </w:rPr>
-        <w:t>First check convergence through a single “</w:t>
-      </w:r>
-      <w:r>
-        <w:rPr>
-          <w:lang w:val="en-US"/>
-        </w:rPr>
-        <w:t>C Tab Value</w:t>
-      </w:r>
-      <w:r>
-        <w:rPr>
-          <w:lang w:val="en-US"/>
-        </w:rPr>
-        <w:t>”</w:t>
+        <w:lastRenderedPageBreak/>
+        <w:t>C Tab Values – matrix of “C Tab Value”</w:t>
+      </w:r>
+    </w:p>
+    <w:p>
+      <w:pPr>
+        <w:rPr>
+          <w:lang w:val="en-US"/>
+        </w:rPr>
+      </w:pPr>
+      <w:r>
+        <w:rPr>
+          <w:lang w:val="en-US"/>
+        </w:rPr>
+        <w:t>First check convergence through a single “C Tab Value”</w:t>
       </w:r>
     </w:p>
     <w:p>
@@ -1162,7 +1571,6 @@
         <w:rPr>
           <w:lang w:val="en-US"/>
         </w:rPr>
-        <w:lastRenderedPageBreak/>
         <w:t>The influence of every point is concentrated in some “neighborhood” around its top-influence</w:t>
       </w:r>
     </w:p>
@@ -1241,13 +1649,63 @@
         <w:rPr>
           <w:lang w:val="en-US"/>
         </w:rPr>
+        <w:t xml:space="preserve"> table [0,70,300] </w:t>
+      </w:r>
+      <w:r>
+        <w:rPr>
+          <w:lang w:val="en-US"/>
+        </w:rPr>
+        <w:sym w:font="Wingdings" w:char="F0DF"/>
+      </w:r>
+      <w:r>
+        <w:rPr>
+          <w:lang w:val="en-US"/>
+        </w:rPr>
         <w:t xml:space="preserve"> </w:t>
       </w:r>
       <w:r>
         <w:rPr>
           <w:lang w:val="en-US"/>
         </w:rPr>
-        <w:t xml:space="preserve">table [0,70,300] </w:t>
+        <w:sym w:font="Wingdings" w:char="F0E0"/>
+      </w:r>
+      <w:r>
+        <w:rPr>
+          <w:lang w:val="en-US"/>
+        </w:rPr>
+        <w:t xml:space="preserve"> Dev [163,30]</w:t>
+      </w:r>
+    </w:p>
+    <w:p>
+      <w:pPr>
+        <w:rPr>
+          <w:lang w:val="en-US"/>
+        </w:rPr>
+      </w:pPr>
+      <w:r>
+        <w:rPr>
+          <w:lang w:val="en-US"/>
+        </w:rPr>
+        <w:t>In the inverse table:</w:t>
+      </w:r>
+      <w:r>
+        <w:rPr>
+          <w:lang w:val="en-US"/>
+        </w:rPr>
+        <w:t xml:space="preserve"> </w:t>
+      </w:r>
+    </w:p>
+    <w:p>
+      <w:pPr>
+        <w:rPr>
+          <w:lang w:val="en-US"/>
+        </w:rPr>
+      </w:pPr>
+      <w:r>
+        <w:rPr>
+          <w:lang w:val="en-US"/>
+        </w:rPr>
+        <w:t xml:space="preserve">table [0,70,130] </w:t>
       </w:r>
       <w:r>
         <w:rPr>
@@ -1284,7 +1742,13 @@
         <w:rPr>
           <w:lang w:val="en-US"/>
         </w:rPr>
-        <w:t>In the inverse table:</w:t>
+        <w:t xml:space="preserve">table [0,70,129] </w:t>
+      </w:r>
+      <w:r>
+        <w:rPr>
+          <w:lang w:val="en-US"/>
+        </w:rPr>
+        <w:sym w:font="Wingdings" w:char="F0DF"/>
       </w:r>
       <w:r>
         <w:rPr>
@@ -1292,31 +1756,6 @@
         </w:rPr>
         <w:t xml:space="preserve"> </w:t>
       </w:r>
-    </w:p>
-    <w:p>
-      <w:pPr>
-        <w:rPr>
-          <w:lang w:val="en-US"/>
-        </w:rPr>
-      </w:pPr>
-      <w:r>
-        <w:rPr>
-          <w:lang w:val="en-US"/>
-        </w:rPr>
-        <w:t xml:space="preserve">table [0,70,130] </w:t>
-      </w:r>
-      <w:r>
-        <w:rPr>
-          <w:lang w:val="en-US"/>
-        </w:rPr>
-        <w:sym w:font="Wingdings" w:char="F0DF"/>
-      </w:r>
-      <w:r>
-        <w:rPr>
-          <w:lang w:val="en-US"/>
-        </w:rPr>
-        <w:t xml:space="preserve"> </w:t>
-      </w:r>
       <w:r>
         <w:rPr>
           <w:lang w:val="en-US"/>
@@ -1327,68 +1766,7 @@
         <w:rPr>
           <w:lang w:val="en-US"/>
         </w:rPr>
-        <w:t xml:space="preserve"> Dev [163,30]</w:t>
-      </w:r>
-    </w:p>
-    <w:p>
-      <w:pPr>
-        <w:rPr>
-          <w:lang w:val="en-US"/>
-        </w:rPr>
-      </w:pPr>
-      <w:r>
-        <w:rPr>
-          <w:lang w:val="en-US"/>
-        </w:rPr>
-        <w:t>table [0,70,1</w:t>
-      </w:r>
-      <w:r>
-        <w:rPr>
-          <w:lang w:val="en-US"/>
-        </w:rPr>
-        <w:t>29</w:t>
-      </w:r>
-      <w:r>
-        <w:rPr>
-          <w:lang w:val="en-US"/>
-        </w:rPr>
-        <w:t xml:space="preserve">] </w:t>
-      </w:r>
-      <w:r>
-        <w:rPr>
-          <w:lang w:val="en-US"/>
-        </w:rPr>
-        <w:sym w:font="Wingdings" w:char="F0DF"/>
-      </w:r>
-      <w:r>
-        <w:rPr>
-          <w:lang w:val="en-US"/>
-        </w:rPr>
-        <w:t xml:space="preserve"> </w:t>
-      </w:r>
-      <w:r>
-        <w:rPr>
-          <w:lang w:val="en-US"/>
-        </w:rPr>
-        <w:sym w:font="Wingdings" w:char="F0E0"/>
-      </w:r>
-      <w:r>
-        <w:rPr>
-          <w:lang w:val="en-US"/>
-        </w:rPr>
-        <w:t xml:space="preserve"> Dev [163,3</w:t>
-      </w:r>
-      <w:r>
-        <w:rPr>
-          <w:lang w:val="en-US"/>
-        </w:rPr>
-        <w:t>1</w:t>
-      </w:r>
-      <w:r>
-        <w:rPr>
-          <w:lang w:val="en-US"/>
-        </w:rPr>
-        <w:t>]</w:t>
+        <w:t xml:space="preserve"> Dev [163,31]</w:t>
       </w:r>
     </w:p>
     <w:p>
@@ -2017,7 +2395,6 @@
         <w:rPr>
           <w:lang w:val="en-US"/>
         </w:rPr>
-        <w:lastRenderedPageBreak/>
         <w:t xml:space="preserve">Try another optimizer </w:t>
       </w:r>
     </w:p>
@@ -2754,7 +3131,6 @@
         <w:rPr>
           <w:lang w:val="en-US"/>
         </w:rPr>
-        <w:lastRenderedPageBreak/>
         <w:t>Find the relevant point in the dev map</w:t>
       </w:r>
     </w:p>
@@ -4155,7 +4531,6 @@
         <w:rPr>
           <w:lang w:val="en-US"/>
         </w:rPr>
-        <w:lastRenderedPageBreak/>
         <w:t>Gradual approach</w:t>
       </w:r>
     </w:p>
@@ -4865,7 +5240,6 @@
         <w:rPr>
           <w:lang w:val="en-US"/>
         </w:rPr>
-        <w:lastRenderedPageBreak/>
         <w:t>Maybe try correcting both tubes – and see which one is better?</w:t>
       </w:r>
     </w:p>
@@ -5075,6 +5449,7 @@
         <w:rPr>
           <w:lang w:val="en-US"/>
         </w:rPr>
+        <w:lastRenderedPageBreak/>
         <w:t>Create new “score” – distance from flat target at ring</w:t>
       </w:r>
     </w:p>
@@ -5905,6 +6280,95 @@
     </w:lvl>
   </w:abstractNum>
   <w:abstractNum w:abstractNumId="4" w15:restartNumberingAfterBreak="0">
+    <w:nsid w:val="21527F8C"/>
+    <w:multiLevelType w:val="hybridMultilevel"/>
+    <w:tmpl w:val="033A18EE"/>
+    <w:lvl w:ilvl="0" w:tplc="20000011">
+      <w:start w:val="1"/>
+      <w:numFmt w:val="decimal"/>
+      <w:lvlText w:val="%1)"/>
+      <w:lvlJc w:val="left"/>
+      <w:pPr>
+        <w:ind w:left="720" w:hanging="360"/>
+      </w:pPr>
+      <w:rPr>
+        <w:rFonts w:hint="default"/>
+      </w:rPr>
+    </w:lvl>
+    <w:lvl w:ilvl="1" w:tplc="20000019" w:tentative="1">
+      <w:start w:val="1"/>
+      <w:numFmt w:val="lowerLetter"/>
+      <w:lvlText w:val="%2."/>
+      <w:lvlJc w:val="left"/>
+      <w:pPr>
+        <w:ind w:left="1440" w:hanging="360"/>
+      </w:pPr>
+    </w:lvl>
+    <w:lvl w:ilvl="2" w:tplc="2000001B" w:tentative="1">
+      <w:start w:val="1"/>
+      <w:numFmt w:val="lowerRoman"/>
+      <w:lvlText w:val="%3."/>
+      <w:lvlJc w:val="right"/>
+      <w:pPr>
+        <w:ind w:left="2160" w:hanging="180"/>
+      </w:pPr>
+    </w:lvl>
+    <w:lvl w:ilvl="3" w:tplc="2000000F" w:tentative="1">
+      <w:start w:val="1"/>
+      <w:numFmt w:val="decimal"/>
+      <w:lvlText w:val="%4."/>
+      <w:lvlJc w:val="left"/>
+      <w:pPr>
+        <w:ind w:left="2880" w:hanging="360"/>
+      </w:pPr>
+    </w:lvl>
+    <w:lvl w:ilvl="4" w:tplc="20000019" w:tentative="1">
+      <w:start w:val="1"/>
+      <w:numFmt w:val="lowerLetter"/>
+      <w:lvlText w:val="%5."/>
+      <w:lvlJc w:val="left"/>
+      <w:pPr>
+        <w:ind w:left="3600" w:hanging="360"/>
+      </w:pPr>
+    </w:lvl>
+    <w:lvl w:ilvl="5" w:tplc="2000001B" w:tentative="1">
+      <w:start w:val="1"/>
+      <w:numFmt w:val="lowerRoman"/>
+      <w:lvlText w:val="%6."/>
+      <w:lvlJc w:val="right"/>
+      <w:pPr>
+        <w:ind w:left="4320" w:hanging="180"/>
+      </w:pPr>
+    </w:lvl>
+    <w:lvl w:ilvl="6" w:tplc="2000000F" w:tentative="1">
+      <w:start w:val="1"/>
+      <w:numFmt w:val="decimal"/>
+      <w:lvlText w:val="%7."/>
+      <w:lvlJc w:val="left"/>
+      <w:pPr>
+        <w:ind w:left="5040" w:hanging="360"/>
+      </w:pPr>
+    </w:lvl>
+    <w:lvl w:ilvl="7" w:tplc="20000019" w:tentative="1">
+      <w:start w:val="1"/>
+      <w:numFmt w:val="lowerLetter"/>
+      <w:lvlText w:val="%8."/>
+      <w:lvlJc w:val="left"/>
+      <w:pPr>
+        <w:ind w:left="5760" w:hanging="360"/>
+      </w:pPr>
+    </w:lvl>
+    <w:lvl w:ilvl="8" w:tplc="2000001B" w:tentative="1">
+      <w:start w:val="1"/>
+      <w:numFmt w:val="lowerRoman"/>
+      <w:lvlText w:val="%9."/>
+      <w:lvlJc w:val="right"/>
+      <w:pPr>
+        <w:ind w:left="6480" w:hanging="180"/>
+      </w:pPr>
+    </w:lvl>
+  </w:abstractNum>
+  <w:abstractNum w:abstractNumId="5" w15:restartNumberingAfterBreak="0">
     <w:nsid w:val="22A305AD"/>
     <w:multiLevelType w:val="hybridMultilevel"/>
     <w:tmpl w:val="63FC265E"/>
@@ -5993,7 +6457,7 @@
       </w:pPr>
     </w:lvl>
   </w:abstractNum>
-  <w:abstractNum w:abstractNumId="5" w15:restartNumberingAfterBreak="0">
+  <w:abstractNum w:abstractNumId="6" w15:restartNumberingAfterBreak="0">
     <w:nsid w:val="277B5FCA"/>
     <w:multiLevelType w:val="hybridMultilevel"/>
     <w:tmpl w:val="BFA6BA28"/>
@@ -6082,7 +6546,7 @@
       </w:pPr>
     </w:lvl>
   </w:abstractNum>
-  <w:abstractNum w:abstractNumId="6" w15:restartNumberingAfterBreak="0">
+  <w:abstractNum w:abstractNumId="7" w15:restartNumberingAfterBreak="0">
     <w:nsid w:val="360219B6"/>
     <w:multiLevelType w:val="hybridMultilevel"/>
     <w:tmpl w:val="E97024BC"/>
@@ -6171,7 +6635,7 @@
       </w:pPr>
     </w:lvl>
   </w:abstractNum>
-  <w:abstractNum w:abstractNumId="7" w15:restartNumberingAfterBreak="0">
+  <w:abstractNum w:abstractNumId="8" w15:restartNumberingAfterBreak="0">
     <w:nsid w:val="3E365560"/>
     <w:multiLevelType w:val="hybridMultilevel"/>
     <w:tmpl w:val="54B4F0B8"/>
@@ -6260,7 +6724,7 @@
       </w:pPr>
     </w:lvl>
   </w:abstractNum>
-  <w:abstractNum w:abstractNumId="8" w15:restartNumberingAfterBreak="0">
+  <w:abstractNum w:abstractNumId="9" w15:restartNumberingAfterBreak="0">
     <w:nsid w:val="49F50457"/>
     <w:multiLevelType w:val="hybridMultilevel"/>
     <w:tmpl w:val="25F20338"/>
@@ -6349,7 +6813,7 @@
       </w:pPr>
     </w:lvl>
   </w:abstractNum>
-  <w:abstractNum w:abstractNumId="9" w15:restartNumberingAfterBreak="0">
+  <w:abstractNum w:abstractNumId="10" w15:restartNumberingAfterBreak="0">
     <w:nsid w:val="53A7650C"/>
     <w:multiLevelType w:val="hybridMultilevel"/>
     <w:tmpl w:val="0EB0B3D2"/>
@@ -6438,7 +6902,7 @@
       </w:pPr>
     </w:lvl>
   </w:abstractNum>
-  <w:abstractNum w:abstractNumId="10" w15:restartNumberingAfterBreak="0">
+  <w:abstractNum w:abstractNumId="11" w15:restartNumberingAfterBreak="0">
     <w:nsid w:val="5D4B435C"/>
     <w:multiLevelType w:val="hybridMultilevel"/>
     <w:tmpl w:val="EC18F09C"/>
@@ -6527,7 +6991,7 @@
       </w:pPr>
     </w:lvl>
   </w:abstractNum>
-  <w:abstractNum w:abstractNumId="11" w15:restartNumberingAfterBreak="0">
+  <w:abstractNum w:abstractNumId="12" w15:restartNumberingAfterBreak="0">
     <w:nsid w:val="61D60EB3"/>
     <w:multiLevelType w:val="hybridMultilevel"/>
     <w:tmpl w:val="8AFC7CBA"/>
@@ -6616,7 +7080,7 @@
       </w:pPr>
     </w:lvl>
   </w:abstractNum>
-  <w:abstractNum w:abstractNumId="12" w15:restartNumberingAfterBreak="0">
+  <w:abstractNum w:abstractNumId="13" w15:restartNumberingAfterBreak="0">
     <w:nsid w:val="64B36E74"/>
     <w:multiLevelType w:val="hybridMultilevel"/>
     <w:tmpl w:val="83F4A9EE"/>
@@ -6705,7 +7169,7 @@
       </w:pPr>
     </w:lvl>
   </w:abstractNum>
-  <w:abstractNum w:abstractNumId="13" w15:restartNumberingAfterBreak="0">
+  <w:abstractNum w:abstractNumId="14" w15:restartNumberingAfterBreak="0">
     <w:nsid w:val="662D09B9"/>
     <w:multiLevelType w:val="hybridMultilevel"/>
     <w:tmpl w:val="1D1E4CDE"/>
@@ -6794,7 +7258,93 @@
       </w:pPr>
     </w:lvl>
   </w:abstractNum>
-  <w:abstractNum w:abstractNumId="14" w15:restartNumberingAfterBreak="0">
+  <w:abstractNum w:abstractNumId="15" w15:restartNumberingAfterBreak="0">
+    <w:nsid w:val="6F387943"/>
+    <w:multiLevelType w:val="hybridMultilevel"/>
+    <w:tmpl w:val="9F7E35BE"/>
+    <w:lvl w:ilvl="0" w:tplc="2000000F">
+      <w:start w:val="1"/>
+      <w:numFmt w:val="decimal"/>
+      <w:lvlText w:val="%1."/>
+      <w:lvlJc w:val="left"/>
+      <w:pPr>
+        <w:ind w:left="720" w:hanging="360"/>
+      </w:pPr>
+    </w:lvl>
+    <w:lvl w:ilvl="1" w:tplc="20000019" w:tentative="1">
+      <w:start w:val="1"/>
+      <w:numFmt w:val="lowerLetter"/>
+      <w:lvlText w:val="%2."/>
+      <w:lvlJc w:val="left"/>
+      <w:pPr>
+        <w:ind w:left="1440" w:hanging="360"/>
+      </w:pPr>
+    </w:lvl>
+    <w:lvl w:ilvl="2" w:tplc="2000001B" w:tentative="1">
+      <w:start w:val="1"/>
+      <w:numFmt w:val="lowerRoman"/>
+      <w:lvlText w:val="%3."/>
+      <w:lvlJc w:val="right"/>
+      <w:pPr>
+        <w:ind w:left="2160" w:hanging="180"/>
+      </w:pPr>
+    </w:lvl>
+    <w:lvl w:ilvl="3" w:tplc="2000000F" w:tentative="1">
+      <w:start w:val="1"/>
+      <w:numFmt w:val="decimal"/>
+      <w:lvlText w:val="%4."/>
+      <w:lvlJc w:val="left"/>
+      <w:pPr>
+        <w:ind w:left="2880" w:hanging="360"/>
+      </w:pPr>
+    </w:lvl>
+    <w:lvl w:ilvl="4" w:tplc="20000019" w:tentative="1">
+      <w:start w:val="1"/>
+      <w:numFmt w:val="lowerLetter"/>
+      <w:lvlText w:val="%5."/>
+      <w:lvlJc w:val="left"/>
+      <w:pPr>
+        <w:ind w:left="3600" w:hanging="360"/>
+      </w:pPr>
+    </w:lvl>
+    <w:lvl w:ilvl="5" w:tplc="2000001B" w:tentative="1">
+      <w:start w:val="1"/>
+      <w:numFmt w:val="lowerRoman"/>
+      <w:lvlText w:val="%6."/>
+      <w:lvlJc w:val="right"/>
+      <w:pPr>
+        <w:ind w:left="4320" w:hanging="180"/>
+      </w:pPr>
+    </w:lvl>
+    <w:lvl w:ilvl="6" w:tplc="2000000F" w:tentative="1">
+      <w:start w:val="1"/>
+      <w:numFmt w:val="decimal"/>
+      <w:lvlText w:val="%7."/>
+      <w:lvlJc w:val="left"/>
+      <w:pPr>
+        <w:ind w:left="5040" w:hanging="360"/>
+      </w:pPr>
+    </w:lvl>
+    <w:lvl w:ilvl="7" w:tplc="20000019" w:tentative="1">
+      <w:start w:val="1"/>
+      <w:numFmt w:val="lowerLetter"/>
+      <w:lvlText w:val="%8."/>
+      <w:lvlJc w:val="left"/>
+      <w:pPr>
+        <w:ind w:left="5760" w:hanging="360"/>
+      </w:pPr>
+    </w:lvl>
+    <w:lvl w:ilvl="8" w:tplc="2000001B" w:tentative="1">
+      <w:start w:val="1"/>
+      <w:numFmt w:val="lowerRoman"/>
+      <w:lvlText w:val="%9."/>
+      <w:lvlJc w:val="right"/>
+      <w:pPr>
+        <w:ind w:left="6480" w:hanging="180"/>
+      </w:pPr>
+    </w:lvl>
+  </w:abstractNum>
+  <w:abstractNum w:abstractNumId="16" w15:restartNumberingAfterBreak="0">
     <w:nsid w:val="70763EF2"/>
     <w:multiLevelType w:val="hybridMultilevel"/>
     <w:tmpl w:val="F4AC1DAC"/>
@@ -6884,34 +7434,34 @@
     </w:lvl>
   </w:abstractNum>
   <w:num w:numId="1" w16cid:durableId="233471914">
-    <w:abstractNumId w:val="6"/>
+    <w:abstractNumId w:val="7"/>
   </w:num>
   <w:num w:numId="2" w16cid:durableId="392581120">
     <w:abstractNumId w:val="2"/>
   </w:num>
   <w:num w:numId="3" w16cid:durableId="1188329901">
+    <w:abstractNumId w:val="13"/>
+  </w:num>
+  <w:num w:numId="4" w16cid:durableId="372732607">
+    <w:abstractNumId w:val="6"/>
+  </w:num>
+  <w:num w:numId="5" w16cid:durableId="505286439">
+    <w:abstractNumId w:val="11"/>
+  </w:num>
+  <w:num w:numId="6" w16cid:durableId="251820832">
     <w:abstractNumId w:val="12"/>
   </w:num>
-  <w:num w:numId="4" w16cid:durableId="372732607">
-    <w:abstractNumId w:val="5"/>
+  <w:num w:numId="7" w16cid:durableId="1262371202">
+    <w:abstractNumId w:val="16"/>
   </w:num>
-  <w:num w:numId="5" w16cid:durableId="505286439">
-    <w:abstractNumId w:val="10"/>
-  </w:num>
-  <w:num w:numId="6" w16cid:durableId="251820832">
-    <w:abstractNumId w:val="11"/>
-  </w:num>
-  <w:num w:numId="7" w16cid:durableId="1262371202">
+  <w:num w:numId="8" w16cid:durableId="46300472">
     <w:abstractNumId w:val="14"/>
   </w:num>
-  <w:num w:numId="8" w16cid:durableId="46300472">
-    <w:abstractNumId w:val="13"/>
-  </w:num>
   <w:num w:numId="9" w16cid:durableId="990599761">
-    <w:abstractNumId w:val="8"/>
+    <w:abstractNumId w:val="9"/>
   </w:num>
   <w:num w:numId="10" w16cid:durableId="1997227200">
-    <w:abstractNumId w:val="4"/>
+    <w:abstractNumId w:val="5"/>
   </w:num>
   <w:num w:numId="11" w16cid:durableId="242686912">
     <w:abstractNumId w:val="3"/>
@@ -6920,13 +7470,19 @@
     <w:abstractNumId w:val="1"/>
   </w:num>
   <w:num w:numId="13" w16cid:durableId="1255045579">
-    <w:abstractNumId w:val="7"/>
+    <w:abstractNumId w:val="8"/>
   </w:num>
   <w:num w:numId="14" w16cid:durableId="1438790225">
     <w:abstractNumId w:val="0"/>
   </w:num>
   <w:num w:numId="15" w16cid:durableId="1177422838">
-    <w:abstractNumId w:val="9"/>
+    <w:abstractNumId w:val="10"/>
+  </w:num>
+  <w:num w:numId="16" w16cid:durableId="1916624874">
+    <w:abstractNumId w:val="15"/>
+  </w:num>
+  <w:num w:numId="17" w16cid:durableId="610669805">
+    <w:abstractNumId w:val="4"/>
   </w:num>
 </w:numbering>
 </file>
@@ -7813,12 +8369,6 @@
 </file>
 
 <file path=customXml/item1.xml><?xml version="1.0" encoding="utf-8"?>
-<p:properties xmlns:p="http://schemas.microsoft.com/office/2006/metadata/properties" xmlns:xsi="http://www.w3.org/2001/XMLSchema-instance" xmlns:pc="http://schemas.microsoft.com/office/infopath/2007/PartnerControls">
-  <documentManagement/>
-</p:properties>
-</file>
-
-<file path=customXml/item2.xml><?xml version="1.0" encoding="utf-8"?>
 <ct:contentTypeSchema xmlns:ct="http://schemas.microsoft.com/office/2006/metadata/contentType" xmlns:ma="http://schemas.microsoft.com/office/2006/metadata/properties/metaAttributes" ct:_="" ma:_="" ma:contentTypeName="Document" ma:contentTypeID="0x0101005DF3E51FA61584439D1D018B8B582B02" ma:contentTypeVersion="9" ma:contentTypeDescription="Create a new document." ma:contentTypeScope="" ma:versionID="ee214bc72be4d0c2be1fbc8c46bac456">
   <xsd:schema xmlns:xsd="http://www.w3.org/2001/XMLSchema" xmlns:xs="http://www.w3.org/2001/XMLSchema" xmlns:p="http://schemas.microsoft.com/office/2006/metadata/properties" xmlns:ns3="6632e52e-8e0c-4c90-a779-68c11d84a9c1" targetNamespace="http://schemas.microsoft.com/office/2006/metadata/properties" ma:root="true" ma:fieldsID="2fdaa775e3b639435321e699302e96e1" ns3:_="">
     <xsd:import namespace="6632e52e-8e0c-4c90-a779-68c11d84a9c1"/>
@@ -7992,6 +8542,12 @@
 </ct:contentTypeSchema>
 </file>
 
+<file path=customXml/item2.xml><?xml version="1.0" encoding="utf-8"?>
+<p:properties xmlns:p="http://schemas.microsoft.com/office/2006/metadata/properties" xmlns:xsi="http://www.w3.org/2001/XMLSchema-instance" xmlns:pc="http://schemas.microsoft.com/office/infopath/2007/PartnerControls">
+  <documentManagement/>
+</p:properties>
+</file>
+
 <file path=customXml/item3.xml><?xml version="1.0" encoding="utf-8"?>
 <?mso-contentType ?>
 <FormTemplates xmlns="http://schemas.microsoft.com/sharepoint/v3/contenttype/forms">
@@ -8002,15 +8558,6 @@
 </file>
 
 <file path=customXml/itemProps1.xml><?xml version="1.0" encoding="utf-8"?>
-<ds:datastoreItem xmlns:ds="http://schemas.openxmlformats.org/officeDocument/2006/customXml" ds:itemID="{8E1E1B03-BDBF-4A8D-A7FC-1464507C7878}">
-  <ds:schemaRefs>
-    <ds:schemaRef ds:uri="http://schemas.microsoft.com/office/2006/metadata/properties"/>
-    <ds:schemaRef ds:uri="http://schemas.microsoft.com/office/infopath/2007/PartnerControls"/>
-  </ds:schemaRefs>
-</ds:datastoreItem>
-</file>
-
-<file path=customXml/itemProps2.xml><?xml version="1.0" encoding="utf-8"?>
 <ds:datastoreItem xmlns:ds="http://schemas.openxmlformats.org/officeDocument/2006/customXml" ds:itemID="{6A23BFA8-FF83-4A98-A4D0-E6FE81564661}">
   <ds:schemaRefs>
     <ds:schemaRef ds:uri="http://schemas.microsoft.com/office/2006/metadata/contentType"/>
@@ -8028,6 +8575,15 @@
 </ds:datastoreItem>
 </file>
 
+<file path=customXml/itemProps2.xml><?xml version="1.0" encoding="utf-8"?>
+<ds:datastoreItem xmlns:ds="http://schemas.openxmlformats.org/officeDocument/2006/customXml" ds:itemID="{8E1E1B03-BDBF-4A8D-A7FC-1464507C7878}">
+  <ds:schemaRefs>
+    <ds:schemaRef ds:uri="http://schemas.microsoft.com/office/2006/metadata/properties"/>
+    <ds:schemaRef ds:uri="http://schemas.microsoft.com/office/infopath/2007/PartnerControls"/>
+  </ds:schemaRefs>
+</ds:datastoreItem>
+</file>
+
 <file path=customXml/itemProps3.xml><?xml version="1.0" encoding="utf-8"?>
 <ds:datastoreItem xmlns:ds="http://schemas.openxmlformats.org/officeDocument/2006/customXml" ds:itemID="{22BA91C8-6698-4A00-A5F4-D0AE99B77DF9}">
   <ds:schemaRefs>

</xml_diff>

<commit_message>
Multi-set working on a single row
</commit_message>
<xml_diff>
--- a/Docs/Create Poly Tables - work notes.docx
+++ b/Docs/Create Poly Tables - work notes.docx
@@ -42,6 +42,1282 @@
     <w:p>
       <w:pPr>
         <w:jc w:val="left"/>
+        <w:rPr>
+          <w:lang w:val="en-US"/>
+        </w:rPr>
+      </w:pPr>
+    </w:p>
+    <w:p>
+      <w:pPr>
+        <w:pStyle w:val="Heading2"/>
+        <w:rPr>
+          <w:lang w:val="en-US"/>
+        </w:rPr>
+      </w:pPr>
+      <w:r>
+        <w:rPr>
+          <w:lang w:val="en-US"/>
+        </w:rPr>
+        <w:t>Start to work on several sets interleaved – 28/12/24</w:t>
+      </w:r>
+    </w:p>
+    <w:p>
+      <w:pPr>
+        <w:pStyle w:val="ListParagraph"/>
+        <w:numPr>
+          <w:ilvl w:val="0"/>
+          <w:numId w:val="18"/>
+        </w:numPr>
+        <w:rPr>
+          <w:lang w:val="en-US"/>
+        </w:rPr>
+      </w:pPr>
+      <w:r>
+        <w:rPr>
+          <w:lang w:val="en-US"/>
+        </w:rPr>
+        <w:t>Prepare several sets in the same row</w:t>
+      </w:r>
+    </w:p>
+    <w:p>
+      <w:pPr>
+        <w:pStyle w:val="ListParagraph"/>
+        <w:numPr>
+          <w:ilvl w:val="0"/>
+          <w:numId w:val="18"/>
+        </w:numPr>
+        <w:rPr>
+          <w:lang w:val="en-US"/>
+        </w:rPr>
+      </w:pPr>
+      <w:r>
+        <w:rPr>
+          <w:lang w:val="en-US"/>
+        </w:rPr>
+        <w:t>Later work on several rows</w:t>
+      </w:r>
+    </w:p>
+    <w:p>
+      <w:pPr>
+        <w:pStyle w:val="ListParagraph"/>
+        <w:numPr>
+          <w:ilvl w:val="0"/>
+          <w:numId w:val="18"/>
+        </w:numPr>
+        <w:rPr>
+          <w:lang w:val="en-US"/>
+        </w:rPr>
+      </w:pPr>
+      <w:r>
+        <w:rPr>
+          <w:lang w:val="en-US"/>
+        </w:rPr>
+        <w:t>Save volume and dev map every while</w:t>
+      </w:r>
+    </w:p>
+    <w:p>
+      <w:pPr>
+        <w:pStyle w:val="ListParagraph"/>
+        <w:numPr>
+          <w:ilvl w:val="0"/>
+          <w:numId w:val="18"/>
+        </w:numPr>
+        <w:rPr>
+          <w:lang w:val="en-US"/>
+        </w:rPr>
+      </w:pPr>
+      <w:r>
+        <w:rPr>
+          <w:lang w:val="en-US"/>
+        </w:rPr>
+        <w:t>Add csv for each set with scores from all TVs</w:t>
+      </w:r>
+    </w:p>
+    <w:p>
+      <w:pPr>
+        <w:pStyle w:val="ListParagraph"/>
+        <w:numPr>
+          <w:ilvl w:val="0"/>
+          <w:numId w:val="18"/>
+        </w:numPr>
+        <w:rPr>
+          <w:lang w:val="en-US"/>
+        </w:rPr>
+      </w:pPr>
+      <w:r>
+        <w:rPr>
+          <w:lang w:val="en-US"/>
+        </w:rPr>
+        <w:t>Add score and csv for the multi-set</w:t>
+      </w:r>
+    </w:p>
+    <w:p>
+      <w:pPr>
+        <w:rPr>
+          <w:lang w:val="en-US"/>
+        </w:rPr>
+      </w:pPr>
+    </w:p>
+    <w:p>
+      <w:pPr>
+        <w:pStyle w:val="Heading2"/>
+        <w:rPr>
+          <w:lang w:val="en-US"/>
+        </w:rPr>
+      </w:pPr>
+      <w:r>
+        <w:rPr>
+          <w:lang w:val="en-US"/>
+        </w:rPr>
+        <w:t>More tests – huge error – 28/12/24</w:t>
+      </w:r>
+    </w:p>
+    <w:p>
+      <w:pPr>
+        <w:rPr>
+          <w:lang w:val="en-US"/>
+        </w:rPr>
+      </w:pPr>
+      <w:r>
+        <w:rPr>
+          <w:lang w:val="en-US"/>
+        </w:rPr>
+        <w:t>Huge error corrected by “skipping step” in case the main target as deviation |d| &lt; 1</w:t>
+      </w:r>
+    </w:p>
+    <w:p>
+      <w:pPr>
+        <w:pStyle w:val="Heading2"/>
+        <w:rPr>
+          <w:lang w:val="en-US"/>
+        </w:rPr>
+      </w:pPr>
+      <w:r>
+        <w:rPr>
+          <w:lang w:val="en-US"/>
+        </w:rPr>
+        <w:t>Working according to highest derivation is not good enough! – 28/12/24</w:t>
+      </w:r>
+    </w:p>
+    <w:p>
+      <w:pPr>
+        <w:rPr>
+          <w:lang w:val="en-US"/>
+        </w:rPr>
+      </w:pPr>
+      <w:r>
+        <w:rPr>
+          <w:lang w:val="en-US"/>
+        </w:rPr>
+        <w:t>Example of non-convergence:</w:t>
+      </w:r>
+    </w:p>
+    <w:p>
+      <w:pPr>
+        <w:rPr>
+          <w:lang w:val="en-US"/>
+        </w:rPr>
+      </w:pPr>
+      <w:r>
+        <w:rPr>
+          <w:lang w:val="en-US"/>
+        </w:rPr>
+        <w:t>Dev:</w:t>
+      </w:r>
+      <w:r>
+        <w:rPr>
+          <w:lang w:val="en-US"/>
+        </w:rPr>
+        <w:tab/>
+      </w:r>
+    </w:p>
+    <w:tbl>
+      <w:tblPr>
+        <w:tblW w:w="4800" w:type="dxa"/>
+        <w:tblLook w:val="04A0" w:firstRow="1" w:lastRow="0" w:firstColumn="1" w:lastColumn="0" w:noHBand="0" w:noVBand="1"/>
+      </w:tblPr>
+      <w:tblGrid>
+        <w:gridCol w:w="1053"/>
+        <w:gridCol w:w="1053"/>
+        <w:gridCol w:w="1053"/>
+        <w:gridCol w:w="1053"/>
+        <w:gridCol w:w="1053"/>
+      </w:tblGrid>
+      <w:tr>
+        <w:trPr>
+          <w:trHeight w:val="300"/>
+        </w:trPr>
+        <w:tc>
+          <w:tcPr>
+            <w:tcW w:w="960" w:type="dxa"/>
+            <w:tcBorders>
+              <w:top w:val="nil"/>
+              <w:left w:val="nil"/>
+              <w:bottom w:val="nil"/>
+              <w:right w:val="nil"/>
+            </w:tcBorders>
+            <w:shd w:val="clear" w:color="auto" w:fill="auto"/>
+            <w:noWrap/>
+            <w:vAlign w:val="bottom"/>
+          </w:tcPr>
+          <w:p>
+            <w:pPr>
+              <w:spacing w:after="0"/>
+              <w:jc w:val="right"/>
+              <w:rPr>
+                <w:rFonts w:ascii="Calibri" w:eastAsia="Times New Roman" w:hAnsi="Calibri" w:cs="Calibri"/>
+                <w:color w:val="000000"/>
+                <w:kern w:val="0"/>
+                <w:lang w:eastAsia="en-IL"/>
+                <w14:ligatures w14:val="none"/>
+              </w:rPr>
+            </w:pPr>
+            <w:r>
+              <w:rPr>
+                <w:rFonts w:ascii="Calibri" w:eastAsia="Times New Roman" w:hAnsi="Calibri" w:cs="Calibri"/>
+                <w:color w:val="000000"/>
+                <w:kern w:val="0"/>
+                <w:lang w:eastAsia="en-IL"/>
+                <w14:ligatures w14:val="none"/>
+              </w:rPr>
+              <w:t>17.23244</w:t>
+            </w:r>
+          </w:p>
+        </w:tc>
+        <w:tc>
+          <w:tcPr>
+            <w:tcW w:w="960" w:type="dxa"/>
+            <w:tcBorders>
+              <w:top w:val="nil"/>
+              <w:left w:val="nil"/>
+              <w:bottom w:val="nil"/>
+              <w:right w:val="nil"/>
+            </w:tcBorders>
+            <w:shd w:val="clear" w:color="auto" w:fill="auto"/>
+            <w:noWrap/>
+            <w:vAlign w:val="bottom"/>
+          </w:tcPr>
+          <w:p>
+            <w:pPr>
+              <w:spacing w:after="0"/>
+              <w:jc w:val="right"/>
+              <w:rPr>
+                <w:rFonts w:ascii="Calibri" w:eastAsia="Times New Roman" w:hAnsi="Calibri" w:cs="Calibri"/>
+                <w:color w:val="000000"/>
+                <w:kern w:val="0"/>
+                <w:lang w:eastAsia="en-IL"/>
+                <w14:ligatures w14:val="none"/>
+              </w:rPr>
+            </w:pPr>
+            <w:r>
+              <w:rPr>
+                <w:rFonts w:ascii="Calibri" w:eastAsia="Times New Roman" w:hAnsi="Calibri" w:cs="Calibri"/>
+                <w:color w:val="000000"/>
+                <w:kern w:val="0"/>
+                <w:lang w:eastAsia="en-IL"/>
+                <w14:ligatures w14:val="none"/>
+              </w:rPr>
+              <w:t>24.14173</w:t>
+            </w:r>
+          </w:p>
+        </w:tc>
+        <w:tc>
+          <w:tcPr>
+            <w:tcW w:w="960" w:type="dxa"/>
+            <w:tcBorders>
+              <w:top w:val="nil"/>
+              <w:left w:val="nil"/>
+              <w:bottom w:val="nil"/>
+              <w:right w:val="nil"/>
+            </w:tcBorders>
+            <w:shd w:val="clear" w:color="auto" w:fill="auto"/>
+            <w:noWrap/>
+            <w:vAlign w:val="bottom"/>
+          </w:tcPr>
+          <w:p>
+            <w:pPr>
+              <w:spacing w:after="0"/>
+              <w:jc w:val="right"/>
+              <w:rPr>
+                <w:rFonts w:ascii="Calibri" w:eastAsia="Times New Roman" w:hAnsi="Calibri" w:cs="Calibri"/>
+                <w:color w:val="000000"/>
+                <w:kern w:val="0"/>
+                <w:lang w:eastAsia="en-IL"/>
+                <w14:ligatures w14:val="none"/>
+              </w:rPr>
+            </w:pPr>
+            <w:r>
+              <w:rPr>
+                <w:rFonts w:ascii="Calibri" w:eastAsia="Times New Roman" w:hAnsi="Calibri" w:cs="Calibri"/>
+                <w:color w:val="000000"/>
+                <w:kern w:val="0"/>
+                <w:highlight w:val="yellow"/>
+                <w:lang w:eastAsia="en-IL"/>
+                <w14:ligatures w14:val="none"/>
+              </w:rPr>
+              <w:t>2.285382</w:t>
+            </w:r>
+          </w:p>
+        </w:tc>
+        <w:tc>
+          <w:tcPr>
+            <w:tcW w:w="960" w:type="dxa"/>
+            <w:tcBorders>
+              <w:top w:val="nil"/>
+              <w:left w:val="nil"/>
+              <w:bottom w:val="nil"/>
+              <w:right w:val="nil"/>
+            </w:tcBorders>
+            <w:shd w:val="clear" w:color="auto" w:fill="auto"/>
+            <w:noWrap/>
+            <w:vAlign w:val="bottom"/>
+          </w:tcPr>
+          <w:p>
+            <w:pPr>
+              <w:spacing w:after="0"/>
+              <w:jc w:val="right"/>
+              <w:rPr>
+                <w:rFonts w:ascii="Calibri" w:eastAsia="Times New Roman" w:hAnsi="Calibri" w:cs="Calibri"/>
+                <w:color w:val="000000"/>
+                <w:kern w:val="0"/>
+                <w:lang w:eastAsia="en-IL"/>
+                <w14:ligatures w14:val="none"/>
+              </w:rPr>
+            </w:pPr>
+            <w:r>
+              <w:rPr>
+                <w:rFonts w:ascii="Calibri" w:eastAsia="Times New Roman" w:hAnsi="Calibri" w:cs="Calibri"/>
+                <w:color w:val="000000"/>
+                <w:kern w:val="0"/>
+                <w:lang w:eastAsia="en-IL"/>
+                <w14:ligatures w14:val="none"/>
+              </w:rPr>
+              <w:t>17.03021</w:t>
+            </w:r>
+          </w:p>
+        </w:tc>
+        <w:tc>
+          <w:tcPr>
+            <w:tcW w:w="960" w:type="dxa"/>
+            <w:tcBorders>
+              <w:top w:val="nil"/>
+              <w:left w:val="nil"/>
+              <w:bottom w:val="nil"/>
+              <w:right w:val="nil"/>
+            </w:tcBorders>
+            <w:shd w:val="clear" w:color="auto" w:fill="auto"/>
+            <w:noWrap/>
+            <w:vAlign w:val="bottom"/>
+          </w:tcPr>
+          <w:p>
+            <w:pPr>
+              <w:spacing w:after="0"/>
+              <w:jc w:val="right"/>
+              <w:rPr>
+                <w:rFonts w:ascii="Calibri" w:eastAsia="Times New Roman" w:hAnsi="Calibri" w:cs="Calibri"/>
+                <w:color w:val="000000"/>
+                <w:kern w:val="0"/>
+                <w:lang w:eastAsia="en-IL"/>
+                <w14:ligatures w14:val="none"/>
+              </w:rPr>
+            </w:pPr>
+            <w:r>
+              <w:rPr>
+                <w:rFonts w:ascii="Calibri" w:eastAsia="Times New Roman" w:hAnsi="Calibri" w:cs="Calibri"/>
+                <w:color w:val="000000"/>
+                <w:kern w:val="0"/>
+                <w:highlight w:val="green"/>
+                <w:lang w:eastAsia="en-IL"/>
+                <w14:ligatures w14:val="none"/>
+              </w:rPr>
+              <w:t>15.17244</w:t>
+            </w:r>
+          </w:p>
+        </w:tc>
+      </w:tr>
+      <w:tr>
+        <w:trPr>
+          <w:trHeight w:val="300"/>
+        </w:trPr>
+        <w:tc>
+          <w:tcPr>
+            <w:tcW w:w="960" w:type="dxa"/>
+            <w:tcBorders>
+              <w:top w:val="nil"/>
+              <w:left w:val="nil"/>
+              <w:bottom w:val="nil"/>
+              <w:right w:val="nil"/>
+            </w:tcBorders>
+            <w:shd w:val="clear" w:color="auto" w:fill="auto"/>
+            <w:noWrap/>
+            <w:vAlign w:val="bottom"/>
+          </w:tcPr>
+          <w:p>
+            <w:pPr>
+              <w:spacing w:after="0"/>
+              <w:rPr>
+                <w:rFonts w:ascii="Calibri" w:eastAsia="Times New Roman" w:hAnsi="Calibri" w:cs="Calibri"/>
+                <w:color w:val="000000"/>
+                <w:kern w:val="0"/>
+                <w:lang w:eastAsia="en-IL"/>
+                <w14:ligatures w14:val="none"/>
+              </w:rPr>
+            </w:pPr>
+          </w:p>
+        </w:tc>
+        <w:tc>
+          <w:tcPr>
+            <w:tcW w:w="960" w:type="dxa"/>
+            <w:tcBorders>
+              <w:top w:val="nil"/>
+              <w:left w:val="nil"/>
+              <w:bottom w:val="nil"/>
+              <w:right w:val="nil"/>
+            </w:tcBorders>
+            <w:shd w:val="clear" w:color="auto" w:fill="auto"/>
+            <w:noWrap/>
+            <w:vAlign w:val="bottom"/>
+          </w:tcPr>
+          <w:p>
+            <w:pPr>
+              <w:spacing w:after="0"/>
+              <w:jc w:val="right"/>
+              <w:rPr>
+                <w:rFonts w:ascii="Calibri" w:eastAsia="Times New Roman" w:hAnsi="Calibri" w:cs="Calibri"/>
+                <w:color w:val="000000"/>
+                <w:kern w:val="0"/>
+                <w:lang w:eastAsia="en-IL"/>
+                <w14:ligatures w14:val="none"/>
+              </w:rPr>
+            </w:pPr>
+          </w:p>
+        </w:tc>
+        <w:tc>
+          <w:tcPr>
+            <w:tcW w:w="960" w:type="dxa"/>
+            <w:tcBorders>
+              <w:top w:val="nil"/>
+              <w:left w:val="nil"/>
+              <w:bottom w:val="nil"/>
+              <w:right w:val="nil"/>
+            </w:tcBorders>
+            <w:shd w:val="clear" w:color="auto" w:fill="auto"/>
+            <w:noWrap/>
+            <w:vAlign w:val="bottom"/>
+          </w:tcPr>
+          <w:p>
+            <w:pPr>
+              <w:spacing w:after="0"/>
+              <w:jc w:val="right"/>
+              <w:rPr>
+                <w:rFonts w:ascii="Calibri" w:eastAsia="Times New Roman" w:hAnsi="Calibri" w:cs="Calibri"/>
+                <w:color w:val="000000"/>
+                <w:kern w:val="0"/>
+                <w:lang w:eastAsia="en-IL"/>
+                <w14:ligatures w14:val="none"/>
+              </w:rPr>
+            </w:pPr>
+          </w:p>
+        </w:tc>
+        <w:tc>
+          <w:tcPr>
+            <w:tcW w:w="960" w:type="dxa"/>
+            <w:tcBorders>
+              <w:top w:val="nil"/>
+              <w:left w:val="nil"/>
+              <w:bottom w:val="nil"/>
+              <w:right w:val="nil"/>
+            </w:tcBorders>
+            <w:shd w:val="clear" w:color="auto" w:fill="auto"/>
+            <w:noWrap/>
+            <w:vAlign w:val="bottom"/>
+          </w:tcPr>
+          <w:p>
+            <w:pPr>
+              <w:spacing w:after="0"/>
+              <w:jc w:val="right"/>
+              <w:rPr>
+                <w:rFonts w:ascii="Calibri" w:eastAsia="Times New Roman" w:hAnsi="Calibri" w:cs="Calibri"/>
+                <w:color w:val="000000"/>
+                <w:kern w:val="0"/>
+                <w:lang w:eastAsia="en-IL"/>
+                <w14:ligatures w14:val="none"/>
+              </w:rPr>
+            </w:pPr>
+          </w:p>
+        </w:tc>
+        <w:tc>
+          <w:tcPr>
+            <w:tcW w:w="960" w:type="dxa"/>
+            <w:tcBorders>
+              <w:top w:val="nil"/>
+              <w:left w:val="nil"/>
+              <w:bottom w:val="nil"/>
+              <w:right w:val="nil"/>
+            </w:tcBorders>
+            <w:shd w:val="clear" w:color="auto" w:fill="auto"/>
+            <w:noWrap/>
+            <w:vAlign w:val="bottom"/>
+          </w:tcPr>
+          <w:p>
+            <w:pPr>
+              <w:spacing w:after="0"/>
+              <w:jc w:val="right"/>
+              <w:rPr>
+                <w:rFonts w:ascii="Calibri" w:eastAsia="Times New Roman" w:hAnsi="Calibri" w:cs="Calibri"/>
+                <w:color w:val="000000"/>
+                <w:kern w:val="0"/>
+                <w:lang w:eastAsia="en-IL"/>
+                <w14:ligatures w14:val="none"/>
+              </w:rPr>
+            </w:pPr>
+          </w:p>
+        </w:tc>
+      </w:tr>
+    </w:tbl>
+    <w:p>
+      <w:pPr>
+        <w:rPr>
+          <w:lang w:val="en-US"/>
+        </w:rPr>
+      </w:pPr>
+      <w:r>
+        <w:rPr>
+          <w:lang w:val="en-US"/>
+        </w:rPr>
+        <w:t>Grad:</w:t>
+      </w:r>
+    </w:p>
+    <w:tbl>
+      <w:tblPr>
+        <w:tblW w:w="7680" w:type="dxa"/>
+        <w:tblLook w:val="04A0" w:firstRow="1" w:lastRow="0" w:firstColumn="1" w:lastColumn="0" w:noHBand="0" w:noVBand="1"/>
+      </w:tblPr>
+      <w:tblGrid>
+        <w:gridCol w:w="1053"/>
+        <w:gridCol w:w="1053"/>
+        <w:gridCol w:w="960"/>
+        <w:gridCol w:w="960"/>
+        <w:gridCol w:w="960"/>
+        <w:gridCol w:w="960"/>
+        <w:gridCol w:w="960"/>
+        <w:gridCol w:w="1053"/>
+      </w:tblGrid>
+      <w:tr>
+        <w:trPr>
+          <w:trHeight w:val="738"/>
+        </w:trPr>
+        <w:tc>
+          <w:tcPr>
+            <w:tcW w:w="960" w:type="dxa"/>
+            <w:tcBorders>
+              <w:top w:val="nil"/>
+              <w:left w:val="nil"/>
+              <w:bottom w:val="nil"/>
+              <w:right w:val="nil"/>
+            </w:tcBorders>
+            <w:shd w:val="clear" w:color="auto" w:fill="auto"/>
+            <w:noWrap/>
+            <w:vAlign w:val="bottom"/>
+            <w:hideMark/>
+          </w:tcPr>
+          <w:p>
+            <w:pPr>
+              <w:spacing w:after="0"/>
+              <w:jc w:val="right"/>
+              <w:rPr>
+                <w:rFonts w:ascii="Calibri" w:eastAsia="Times New Roman" w:hAnsi="Calibri" w:cs="Calibri"/>
+                <w:color w:val="000000"/>
+                <w:kern w:val="0"/>
+                <w:lang w:eastAsia="en-IL"/>
+                <w14:ligatures w14:val="none"/>
+              </w:rPr>
+            </w:pPr>
+            <w:r>
+              <w:rPr>
+                <w:rFonts w:ascii="Calibri" w:eastAsia="Times New Roman" w:hAnsi="Calibri" w:cs="Calibri"/>
+                <w:color w:val="000000"/>
+                <w:kern w:val="0"/>
+                <w:lang w:eastAsia="en-IL"/>
+                <w14:ligatures w14:val="none"/>
+              </w:rPr>
+              <w:t>1968.897</w:t>
+            </w:r>
+          </w:p>
+        </w:tc>
+        <w:tc>
+          <w:tcPr>
+            <w:tcW w:w="960" w:type="dxa"/>
+            <w:tcBorders>
+              <w:top w:val="nil"/>
+              <w:left w:val="nil"/>
+              <w:bottom w:val="nil"/>
+              <w:right w:val="nil"/>
+            </w:tcBorders>
+            <w:shd w:val="clear" w:color="auto" w:fill="auto"/>
+            <w:noWrap/>
+            <w:vAlign w:val="bottom"/>
+            <w:hideMark/>
+          </w:tcPr>
+          <w:p>
+            <w:pPr>
+              <w:spacing w:after="0"/>
+              <w:jc w:val="right"/>
+              <w:rPr>
+                <w:rFonts w:ascii="Calibri" w:eastAsia="Times New Roman" w:hAnsi="Calibri" w:cs="Calibri"/>
+                <w:color w:val="000000"/>
+                <w:kern w:val="0"/>
+                <w:lang w:eastAsia="en-IL"/>
+                <w14:ligatures w14:val="none"/>
+              </w:rPr>
+            </w:pPr>
+            <w:r>
+              <w:rPr>
+                <w:rFonts w:ascii="Calibri" w:eastAsia="Times New Roman" w:hAnsi="Calibri" w:cs="Calibri"/>
+                <w:color w:val="000000"/>
+                <w:kern w:val="0"/>
+                <w:lang w:eastAsia="en-IL"/>
+                <w14:ligatures w14:val="none"/>
+              </w:rPr>
+              <w:t>976.7303</w:t>
+            </w:r>
+          </w:p>
+        </w:tc>
+        <w:tc>
+          <w:tcPr>
+            <w:tcW w:w="960" w:type="dxa"/>
+            <w:tcBorders>
+              <w:top w:val="nil"/>
+              <w:left w:val="nil"/>
+              <w:bottom w:val="nil"/>
+              <w:right w:val="nil"/>
+            </w:tcBorders>
+            <w:shd w:val="clear" w:color="auto" w:fill="auto"/>
+            <w:noWrap/>
+            <w:vAlign w:val="bottom"/>
+            <w:hideMark/>
+          </w:tcPr>
+          <w:p>
+            <w:pPr>
+              <w:spacing w:after="0"/>
+              <w:jc w:val="right"/>
+              <w:rPr>
+                <w:rFonts w:ascii="Calibri" w:eastAsia="Times New Roman" w:hAnsi="Calibri" w:cs="Calibri"/>
+                <w:color w:val="000000"/>
+                <w:kern w:val="0"/>
+                <w:lang w:eastAsia="en-IL"/>
+                <w14:ligatures w14:val="none"/>
+              </w:rPr>
+            </w:pPr>
+            <w:r>
+              <w:rPr>
+                <w:rFonts w:ascii="Calibri" w:eastAsia="Times New Roman" w:hAnsi="Calibri" w:cs="Calibri"/>
+                <w:color w:val="000000"/>
+                <w:kern w:val="0"/>
+                <w:highlight w:val="yellow"/>
+                <w:lang w:eastAsia="en-IL"/>
+                <w14:ligatures w14:val="none"/>
+              </w:rPr>
+              <w:t>11927.4</w:t>
+            </w:r>
+          </w:p>
+        </w:tc>
+        <w:tc>
+          <w:tcPr>
+            <w:tcW w:w="960" w:type="dxa"/>
+            <w:tcBorders>
+              <w:top w:val="nil"/>
+              <w:left w:val="nil"/>
+              <w:bottom w:val="nil"/>
+              <w:right w:val="nil"/>
+            </w:tcBorders>
+            <w:shd w:val="clear" w:color="auto" w:fill="auto"/>
+            <w:noWrap/>
+            <w:vAlign w:val="bottom"/>
+            <w:hideMark/>
+          </w:tcPr>
+          <w:p>
+            <w:pPr>
+              <w:spacing w:after="0"/>
+              <w:jc w:val="right"/>
+              <w:rPr>
+                <w:rFonts w:ascii="Calibri" w:eastAsia="Times New Roman" w:hAnsi="Calibri" w:cs="Calibri"/>
+                <w:color w:val="FF0000"/>
+                <w:kern w:val="0"/>
+                <w:lang w:eastAsia="en-IL"/>
+                <w14:ligatures w14:val="none"/>
+              </w:rPr>
+            </w:pPr>
+            <w:r>
+              <w:rPr>
+                <w:rFonts w:ascii="Calibri" w:eastAsia="Times New Roman" w:hAnsi="Calibri" w:cs="Calibri"/>
+                <w:color w:val="FF0000"/>
+                <w:kern w:val="0"/>
+                <w:lang w:eastAsia="en-IL"/>
+                <w14:ligatures w14:val="none"/>
+              </w:rPr>
+              <w:t>-3036.29</w:t>
+            </w:r>
+          </w:p>
+        </w:tc>
+        <w:tc>
+          <w:tcPr>
+            <w:tcW w:w="960" w:type="dxa"/>
+            <w:tcBorders>
+              <w:top w:val="nil"/>
+              <w:left w:val="nil"/>
+              <w:bottom w:val="nil"/>
+              <w:right w:val="nil"/>
+            </w:tcBorders>
+            <w:shd w:val="clear" w:color="auto" w:fill="auto"/>
+            <w:noWrap/>
+            <w:vAlign w:val="bottom"/>
+            <w:hideMark/>
+          </w:tcPr>
+          <w:p>
+            <w:pPr>
+              <w:spacing w:after="0"/>
+              <w:jc w:val="right"/>
+              <w:rPr>
+                <w:rFonts w:ascii="Calibri" w:eastAsia="Times New Roman" w:hAnsi="Calibri" w:cs="Calibri"/>
+                <w:color w:val="000000"/>
+                <w:kern w:val="0"/>
+                <w:lang w:eastAsia="en-IL"/>
+                <w14:ligatures w14:val="none"/>
+              </w:rPr>
+            </w:pPr>
+            <w:r>
+              <w:rPr>
+                <w:rFonts w:ascii="Calibri" w:eastAsia="Times New Roman" w:hAnsi="Calibri" w:cs="Calibri"/>
+                <w:color w:val="000000"/>
+                <w:kern w:val="0"/>
+                <w:lang w:eastAsia="en-IL"/>
+                <w14:ligatures w14:val="none"/>
+              </w:rPr>
+              <w:t>2</w:t>
+            </w:r>
+          </w:p>
+        </w:tc>
+        <w:tc>
+          <w:tcPr>
+            <w:tcW w:w="960" w:type="dxa"/>
+            <w:tcBorders>
+              <w:top w:val="nil"/>
+              <w:left w:val="nil"/>
+              <w:bottom w:val="nil"/>
+              <w:right w:val="nil"/>
+            </w:tcBorders>
+            <w:shd w:val="clear" w:color="auto" w:fill="auto"/>
+            <w:noWrap/>
+            <w:vAlign w:val="bottom"/>
+            <w:hideMark/>
+          </w:tcPr>
+          <w:p>
+            <w:pPr>
+              <w:spacing w:after="0"/>
+              <w:jc w:val="right"/>
+              <w:rPr>
+                <w:rFonts w:ascii="Calibri" w:eastAsia="Times New Roman" w:hAnsi="Calibri" w:cs="Calibri"/>
+                <w:color w:val="000000"/>
+                <w:kern w:val="0"/>
+                <w:lang w:eastAsia="en-IL"/>
+                <w14:ligatures w14:val="none"/>
+              </w:rPr>
+            </w:pPr>
+            <w:r>
+              <w:rPr>
+                <w:rFonts w:ascii="Calibri" w:eastAsia="Times New Roman" w:hAnsi="Calibri" w:cs="Calibri"/>
+                <w:color w:val="FF0000"/>
+                <w:kern w:val="0"/>
+                <w:lang w:eastAsia="en-IL"/>
+                <w14:ligatures w14:val="none"/>
+              </w:rPr>
+              <w:t>-0.00019</w:t>
+            </w:r>
+          </w:p>
+        </w:tc>
+        <w:tc>
+          <w:tcPr>
+            <w:tcW w:w="960" w:type="dxa"/>
+            <w:tcBorders>
+              <w:top w:val="nil"/>
+              <w:left w:val="nil"/>
+              <w:bottom w:val="nil"/>
+              <w:right w:val="nil"/>
+            </w:tcBorders>
+            <w:shd w:val="clear" w:color="auto" w:fill="auto"/>
+            <w:noWrap/>
+            <w:vAlign w:val="bottom"/>
+          </w:tcPr>
+          <w:p>
+            <w:pPr>
+              <w:spacing w:after="0"/>
+              <w:jc w:val="right"/>
+              <w:rPr>
+                <w:rFonts w:ascii="Calibri" w:eastAsia="Times New Roman" w:hAnsi="Calibri" w:cs="Calibri"/>
+                <w:color w:val="000000"/>
+                <w:kern w:val="0"/>
+                <w:lang w:eastAsia="en-IL"/>
+                <w14:ligatures w14:val="none"/>
+              </w:rPr>
+            </w:pPr>
+          </w:p>
+        </w:tc>
+        <w:tc>
+          <w:tcPr>
+            <w:tcW w:w="960" w:type="dxa"/>
+            <w:tcBorders>
+              <w:top w:val="nil"/>
+              <w:left w:val="nil"/>
+              <w:bottom w:val="nil"/>
+              <w:right w:val="nil"/>
+            </w:tcBorders>
+            <w:shd w:val="clear" w:color="auto" w:fill="auto"/>
+            <w:noWrap/>
+            <w:vAlign w:val="bottom"/>
+            <w:hideMark/>
+          </w:tcPr>
+          <w:p>
+            <w:pPr>
+              <w:spacing w:after="0"/>
+              <w:jc w:val="right"/>
+              <w:rPr>
+                <w:rFonts w:ascii="Calibri" w:eastAsia="Times New Roman" w:hAnsi="Calibri" w:cs="Calibri"/>
+                <w:color w:val="000000"/>
+                <w:kern w:val="0"/>
+                <w:lang w:eastAsia="en-IL"/>
+                <w14:ligatures w14:val="none"/>
+              </w:rPr>
+            </w:pPr>
+            <w:r>
+              <w:rPr>
+                <w:rFonts w:ascii="Calibri" w:eastAsia="Times New Roman" w:hAnsi="Calibri" w:cs="Calibri"/>
+                <w:color w:val="000000"/>
+                <w:kern w:val="0"/>
+                <w:lang w:eastAsia="en-IL"/>
+                <w14:ligatures w14:val="none"/>
+              </w:rPr>
+              <w:t>999.9923</w:t>
+            </w:r>
+          </w:p>
+        </w:tc>
+      </w:tr>
+    </w:tbl>
+    <w:p>
+      <w:pPr>
+        <w:rPr>
+          <w:lang w:val="en-US"/>
+        </w:rPr>
+      </w:pPr>
+    </w:p>
+    <w:p>
+      <w:pPr>
+        <w:rPr>
+          <w:lang w:val="en-US"/>
+        </w:rPr>
+      </w:pPr>
+      <w:r>
+        <w:rPr>
+          <w:lang w:val="en-US"/>
+        </w:rPr>
+        <w:t>Next Dev:</w:t>
+      </w:r>
+    </w:p>
+    <w:tbl>
+      <w:tblPr>
+        <w:tblW w:w="4800" w:type="dxa"/>
+        <w:tblLook w:val="04A0" w:firstRow="1" w:lastRow="0" w:firstColumn="1" w:lastColumn="0" w:noHBand="0" w:noVBand="1"/>
+      </w:tblPr>
+      <w:tblGrid>
+        <w:gridCol w:w="1053"/>
+        <w:gridCol w:w="1053"/>
+        <w:gridCol w:w="1053"/>
+        <w:gridCol w:w="1053"/>
+        <w:gridCol w:w="960"/>
+      </w:tblGrid>
+      <w:tr>
+        <w:trPr>
+          <w:trHeight w:val="300"/>
+        </w:trPr>
+        <w:tc>
+          <w:tcPr>
+            <w:tcW w:w="960" w:type="dxa"/>
+            <w:tcBorders>
+              <w:top w:val="nil"/>
+              <w:left w:val="nil"/>
+              <w:bottom w:val="nil"/>
+              <w:right w:val="nil"/>
+            </w:tcBorders>
+            <w:shd w:val="clear" w:color="auto" w:fill="auto"/>
+            <w:noWrap/>
+            <w:vAlign w:val="bottom"/>
+            <w:hideMark/>
+          </w:tcPr>
+          <w:p>
+            <w:pPr>
+              <w:spacing w:after="0"/>
+              <w:jc w:val="right"/>
+              <w:rPr>
+                <w:rFonts w:ascii="Calibri" w:eastAsia="Times New Roman" w:hAnsi="Calibri" w:cs="Calibri"/>
+                <w:color w:val="000000"/>
+                <w:kern w:val="0"/>
+                <w:lang w:eastAsia="en-IL"/>
+                <w14:ligatures w14:val="none"/>
+              </w:rPr>
+            </w:pPr>
+            <w:r>
+              <w:rPr>
+                <w:rFonts w:ascii="Calibri" w:eastAsia="Times New Roman" w:hAnsi="Calibri" w:cs="Calibri"/>
+                <w:color w:val="000000"/>
+                <w:kern w:val="0"/>
+                <w:lang w:eastAsia="en-IL"/>
+                <w14:ligatures w14:val="none"/>
+              </w:rPr>
+              <w:t>17.20246</w:t>
+            </w:r>
+          </w:p>
+        </w:tc>
+        <w:tc>
+          <w:tcPr>
+            <w:tcW w:w="960" w:type="dxa"/>
+            <w:tcBorders>
+              <w:top w:val="nil"/>
+              <w:left w:val="nil"/>
+              <w:bottom w:val="nil"/>
+              <w:right w:val="nil"/>
+            </w:tcBorders>
+            <w:shd w:val="clear" w:color="auto" w:fill="auto"/>
+            <w:noWrap/>
+            <w:vAlign w:val="bottom"/>
+            <w:hideMark/>
+          </w:tcPr>
+          <w:p>
+            <w:pPr>
+              <w:spacing w:after="0"/>
+              <w:jc w:val="right"/>
+              <w:rPr>
+                <w:rFonts w:ascii="Calibri" w:eastAsia="Times New Roman" w:hAnsi="Calibri" w:cs="Calibri"/>
+                <w:color w:val="000000"/>
+                <w:kern w:val="0"/>
+                <w:lang w:eastAsia="en-IL"/>
+                <w14:ligatures w14:val="none"/>
+              </w:rPr>
+            </w:pPr>
+            <w:r>
+              <w:rPr>
+                <w:rFonts w:ascii="Calibri" w:eastAsia="Times New Roman" w:hAnsi="Calibri" w:cs="Calibri"/>
+                <w:color w:val="000000"/>
+                <w:kern w:val="0"/>
+                <w:lang w:eastAsia="en-IL"/>
+                <w14:ligatures w14:val="none"/>
+              </w:rPr>
+              <w:t>24.13029</w:t>
+            </w:r>
+          </w:p>
+        </w:tc>
+        <w:tc>
+          <w:tcPr>
+            <w:tcW w:w="960" w:type="dxa"/>
+            <w:tcBorders>
+              <w:top w:val="nil"/>
+              <w:left w:val="nil"/>
+              <w:bottom w:val="nil"/>
+              <w:right w:val="nil"/>
+            </w:tcBorders>
+            <w:shd w:val="clear" w:color="auto" w:fill="auto"/>
+            <w:noWrap/>
+            <w:vAlign w:val="bottom"/>
+            <w:hideMark/>
+          </w:tcPr>
+          <w:p>
+            <w:pPr>
+              <w:spacing w:after="0"/>
+              <w:jc w:val="right"/>
+              <w:rPr>
+                <w:rFonts w:ascii="Calibri" w:eastAsia="Times New Roman" w:hAnsi="Calibri" w:cs="Calibri"/>
+                <w:color w:val="000000"/>
+                <w:kern w:val="0"/>
+                <w:lang w:eastAsia="en-IL"/>
+                <w14:ligatures w14:val="none"/>
+              </w:rPr>
+            </w:pPr>
+            <w:r>
+              <w:rPr>
+                <w:rFonts w:ascii="Calibri" w:eastAsia="Times New Roman" w:hAnsi="Calibri" w:cs="Calibri"/>
+                <w:color w:val="000000"/>
+                <w:kern w:val="0"/>
+                <w:lang w:eastAsia="en-IL"/>
+                <w14:ligatures w14:val="none"/>
+              </w:rPr>
+              <w:t>2.242912</w:t>
+            </w:r>
+          </w:p>
+        </w:tc>
+        <w:tc>
+          <w:tcPr>
+            <w:tcW w:w="960" w:type="dxa"/>
+            <w:tcBorders>
+              <w:top w:val="nil"/>
+              <w:left w:val="nil"/>
+              <w:bottom w:val="nil"/>
+              <w:right w:val="nil"/>
+            </w:tcBorders>
+            <w:shd w:val="clear" w:color="auto" w:fill="auto"/>
+            <w:noWrap/>
+            <w:vAlign w:val="bottom"/>
+            <w:hideMark/>
+          </w:tcPr>
+          <w:p>
+            <w:pPr>
+              <w:spacing w:after="0"/>
+              <w:jc w:val="right"/>
+              <w:rPr>
+                <w:rFonts w:ascii="Calibri" w:eastAsia="Times New Roman" w:hAnsi="Calibri" w:cs="Calibri"/>
+                <w:color w:val="000000"/>
+                <w:kern w:val="0"/>
+                <w:lang w:eastAsia="en-IL"/>
+                <w14:ligatures w14:val="none"/>
+              </w:rPr>
+            </w:pPr>
+            <w:r>
+              <w:rPr>
+                <w:rFonts w:ascii="Calibri" w:eastAsia="Times New Roman" w:hAnsi="Calibri" w:cs="Calibri"/>
+                <w:color w:val="000000"/>
+                <w:kern w:val="0"/>
+                <w:lang w:eastAsia="en-IL"/>
+                <w14:ligatures w14:val="none"/>
+              </w:rPr>
+              <w:t>17.15274</w:t>
+            </w:r>
+          </w:p>
+        </w:tc>
+        <w:tc>
+          <w:tcPr>
+            <w:tcW w:w="960" w:type="dxa"/>
+            <w:tcBorders>
+              <w:top w:val="nil"/>
+              <w:left w:val="nil"/>
+              <w:bottom w:val="nil"/>
+              <w:right w:val="nil"/>
+            </w:tcBorders>
+            <w:shd w:val="clear" w:color="auto" w:fill="auto"/>
+            <w:noWrap/>
+            <w:vAlign w:val="bottom"/>
+            <w:hideMark/>
+          </w:tcPr>
+          <w:p>
+            <w:pPr>
+              <w:spacing w:after="0"/>
+              <w:jc w:val="right"/>
+              <w:rPr>
+                <w:rFonts w:ascii="Calibri" w:eastAsia="Times New Roman" w:hAnsi="Calibri" w:cs="Calibri"/>
+                <w:color w:val="000000"/>
+                <w:kern w:val="0"/>
+                <w:lang w:eastAsia="en-IL"/>
+                <w14:ligatures w14:val="none"/>
+              </w:rPr>
+            </w:pPr>
+            <w:r>
+              <w:rPr>
+                <w:rFonts w:ascii="Calibri" w:eastAsia="Times New Roman" w:hAnsi="Calibri" w:cs="Calibri"/>
+                <w:color w:val="000000"/>
+                <w:kern w:val="0"/>
+                <w:highlight w:val="magenta"/>
+                <w:lang w:eastAsia="en-IL"/>
+                <w14:ligatures w14:val="none"/>
+              </w:rPr>
+              <w:t>15.1821</w:t>
+            </w:r>
+          </w:p>
+        </w:tc>
+      </w:tr>
+    </w:tbl>
+    <w:p>
+      <w:pPr>
+        <w:rPr>
+          <w:lang w:val="en-US"/>
+        </w:rPr>
+      </w:pPr>
+    </w:p>
+    <w:p>
+      <w:pPr>
+        <w:rPr>
+          <w:lang w:val="en-US"/>
+        </w:rPr>
+      </w:pPr>
+      <w:r>
+        <w:rPr>
+          <w:lang w:val="en-US"/>
+        </w:rPr>
+        <w:t xml:space="preserve">If I want the score to improve with each iteration – </w:t>
+      </w:r>
+    </w:p>
+    <w:p>
+      <w:pPr>
+        <w:rPr>
+          <w:lang w:val="en-US"/>
+        </w:rPr>
+      </w:pPr>
+      <w:r>
+        <w:rPr>
+          <w:lang w:val="en-US"/>
+        </w:rPr>
+        <w:t xml:space="preserve">The expected effect for each point is </w:t>
+      </w:r>
+      <w:r>
+        <w:rPr>
+          <w:lang w:val="en-US"/>
+        </w:rPr>
+        <w:t xml:space="preserve">grad * </w:t>
+      </w:r>
+      <w:proofErr w:type="spellStart"/>
+      <w:r>
+        <w:rPr>
+          <w:lang w:val="en-US"/>
+        </w:rPr>
+        <w:t>deltaPos</w:t>
+      </w:r>
+      <w:proofErr w:type="spellEnd"/>
+    </w:p>
+    <w:p>
+      <w:pPr>
+        <w:rPr>
+          <w:lang w:val="en-US"/>
+        </w:rPr>
+      </w:pPr>
+      <w:r>
+        <w:rPr>
+          <w:highlight w:val="green"/>
+          <w:lang w:val="en-US"/>
+        </w:rPr>
+        <w:t>Sign of sum of grad over all tv may decide direction of change</w:t>
+      </w:r>
+    </w:p>
+    <w:p>
+      <w:pPr>
+        <w:rPr>
+          <w:lang w:val="en-US"/>
+        </w:rPr>
+      </w:pPr>
+      <w:r>
+        <w:rPr>
+          <w:lang w:val="en-US"/>
+        </w:rPr>
+        <w:t>Also – derivation changed strongly on small changes in tv!</w:t>
+      </w:r>
+    </w:p>
+    <w:p>
+      <w:pPr>
+        <w:rPr>
+          <w:lang w:val="en-US"/>
+        </w:rPr>
+      </w:pPr>
+      <w:r>
+        <w:rPr>
+          <w:lang w:val="en-US"/>
+        </w:rPr>
+        <w:t>File saved in: “</w:t>
+      </w:r>
+      <w:r>
+        <w:rPr>
+          <w:lang w:val="en-US"/>
+        </w:rPr>
+        <w:t>D:\PolyCalib\Exp37_try</w:t>
+      </w:r>
+      <w:r>
+        <w:rPr>
+          <w:lang w:val="en-US"/>
+        </w:rPr>
+        <w:t>\</w:t>
+      </w:r>
+      <w:r>
+        <w:rPr>
+          <w:lang w:val="en-US"/>
+        </w:rPr>
+        <w:t>Train_tab_value_t0_r67_d339_not_converging.xlsx</w:t>
+      </w:r>
+      <w:r>
+        <w:rPr>
+          <w:lang w:val="en-US"/>
+        </w:rPr>
+        <w:t>”</w:t>
+      </w:r>
+    </w:p>
+    <w:p>
+      <w:pPr>
+        <w:rPr>
+          <w:lang w:val="en-US"/>
+        </w:rPr>
+      </w:pPr>
+    </w:p>
+    <w:p>
+      <w:pPr>
+        <w:pStyle w:val="Heading2"/>
+        <w:rPr>
+          <w:lang w:val="en-US"/>
+        </w:rPr>
+      </w:pPr>
+      <w:r>
+        <w:rPr>
+          <w:lang w:val="en-US"/>
+        </w:rPr>
+        <w:t>Should I do extra-recon after retrace of first fixed step? – 28/12/24</w:t>
+      </w:r>
+    </w:p>
+    <w:p>
+      <w:pPr>
+        <w:rPr>
+          <w:lang w:val="en-US"/>
+        </w:rPr>
+      </w:pPr>
+      <w:r>
+        <w:rPr>
+          <w:lang w:val="en-US"/>
+        </w:rPr>
+        <w:t>From the point of view of the individual tab value I have all the information regarding current and previous table positions (only the order was reversed)</w:t>
+      </w:r>
+    </w:p>
+    <w:p>
+      <w:pPr>
+        <w:rPr>
+          <w:lang w:val="en-US"/>
+        </w:rPr>
+      </w:pPr>
+      <w:r>
+        <w:rPr>
+          <w:lang w:val="en-US"/>
+        </w:rPr>
+        <w:t>If I do the next step on the same group – the global prev dev is not up-to-date for them!</w:t>
+      </w:r>
+    </w:p>
+    <w:p>
+      <w:pPr>
+        <w:rPr>
+          <w:lang w:val="en-US"/>
+        </w:rPr>
+      </w:pPr>
+      <w:r>
+        <w:rPr>
+          <w:lang w:val="en-US"/>
+        </w:rPr>
+        <w:t>One more recon after table update will close this issue.</w:t>
+      </w:r>
+    </w:p>
+    <w:p>
+      <w:pPr>
+        <w:rPr>
+          <w:lang w:val="en-US"/>
+        </w:rPr>
+      </w:pPr>
+      <w:r>
+        <w:rPr>
+          <w:lang w:val="en-US"/>
+        </w:rPr>
+        <w:t>As there could be crosstalk – better to update dev of back-tracked TVs.</w:t>
+      </w:r>
+    </w:p>
+    <w:p>
+      <w:pPr>
         <w:rPr>
           <w:lang w:val="en-US"/>
         </w:rPr>
@@ -143,6 +1419,7 @@
         <w:rPr>
           <w:lang w:val="en-US"/>
         </w:rPr>
+        <w:lastRenderedPageBreak/>
         <w:t>Select starting point – first or second (current or previous)</w:t>
       </w:r>
     </w:p>
@@ -602,132 +1879,132 @@
         <w:rPr>
           <w:lang w:val="en-US"/>
         </w:rPr>
+        <w:t>C Tab Values – matrix of “C Tab Value”</w:t>
+      </w:r>
+    </w:p>
+    <w:p>
+      <w:pPr>
+        <w:rPr>
+          <w:lang w:val="en-US"/>
+        </w:rPr>
+      </w:pPr>
+      <w:r>
+        <w:rPr>
+          <w:lang w:val="en-US"/>
+        </w:rPr>
+        <w:t>First check convergence through a single “C Tab Value”</w:t>
+      </w:r>
+    </w:p>
+    <w:p>
+      <w:pPr>
+        <w:rPr>
+          <w:lang w:val="en-US"/>
+        </w:rPr>
+      </w:pPr>
+      <w:r>
+        <w:rPr>
+          <w:lang w:val="en-US"/>
+        </w:rPr>
+        <w:t>Later use array of values…</w:t>
+      </w:r>
+    </w:p>
+    <w:p>
+      <w:pPr>
+        <w:rPr>
+          <w:lang w:val="en-US"/>
+        </w:rPr>
+      </w:pPr>
+    </w:p>
+    <w:p>
+      <w:pPr>
+        <w:pStyle w:val="Heading2"/>
+        <w:rPr>
+          <w:lang w:val="en-US"/>
+        </w:rPr>
+      </w:pPr>
+      <w:r>
+        <w:rPr>
+          <w:lang w:val="en-US"/>
+        </w:rPr>
+        <w:t>Compute again IR and IIR for a small sub-region for image 163, tube 0 – 18/12/24</w:t>
+      </w:r>
+    </w:p>
+    <w:p>
+      <w:pPr>
+        <w:rPr>
+          <w:lang w:val="en-US"/>
+        </w:rPr>
+      </w:pPr>
+      <w:r>
+        <w:rPr>
+          <w:lang w:val="en-US"/>
+        </w:rPr>
+        <w:t xml:space="preserve">Define the relevant region by current IIR tables – </w:t>
+      </w:r>
+    </w:p>
+    <w:p>
+      <w:pPr>
+        <w:rPr>
+          <w:lang w:val="en-US"/>
+        </w:rPr>
+      </w:pPr>
+      <w:r>
+        <w:rPr>
+          <w:lang w:val="en-US"/>
+        </w:rPr>
+        <w:t>Rows 67 – 70 (4 rows)</w:t>
+      </w:r>
+    </w:p>
+    <w:p>
+      <w:pPr>
+        <w:rPr>
+          <w:lang w:val="en-US"/>
+        </w:rPr>
+      </w:pPr>
+      <w:r>
+        <w:rPr>
+          <w:lang w:val="en-US"/>
+        </w:rPr>
+        <w:t xml:space="preserve">Columns 1 – 170  </w:t>
+      </w:r>
+      <w:r>
+        <w:rPr>
+          <w:lang w:val="en-US"/>
+        </w:rPr>
+        <w:sym w:font="Wingdings" w:char="F0E0"/>
+      </w:r>
+      <w:r>
+        <w:rPr>
+          <w:lang w:val="en-US"/>
+        </w:rPr>
+        <w:t xml:space="preserve"> 170 – 345 (176 columns, detectors)</w:t>
+      </w:r>
+    </w:p>
+    <w:p>
+      <w:pPr>
+        <w:rPr>
+          <w:lang w:val="en-US"/>
+        </w:rPr>
+      </w:pPr>
+      <w:r>
+        <w:rPr>
+          <w:lang w:val="en-US"/>
+        </w:rPr>
+        <w:t>Run IR loop on 2 rows (67 and 70) and every 4 detectors starting from 170</w:t>
+      </w:r>
+    </w:p>
+    <w:p>
+      <w:pPr>
+        <w:pStyle w:val="Heading4"/>
+        <w:rPr>
+          <w:lang w:val="en-US"/>
+        </w:rPr>
+      </w:pPr>
+      <w:r>
+        <w:rPr>
+          <w:lang w:val="en-US"/>
+        </w:rPr>
         <w:lastRenderedPageBreak/>
-        <w:t>C Tab Values – matrix of “C Tab Value”</w:t>
-      </w:r>
-    </w:p>
-    <w:p>
-      <w:pPr>
-        <w:rPr>
-          <w:lang w:val="en-US"/>
-        </w:rPr>
-      </w:pPr>
-      <w:r>
-        <w:rPr>
-          <w:lang w:val="en-US"/>
-        </w:rPr>
-        <w:t>First check convergence through a single “C Tab Value”</w:t>
-      </w:r>
-    </w:p>
-    <w:p>
-      <w:pPr>
-        <w:rPr>
-          <w:lang w:val="en-US"/>
-        </w:rPr>
-      </w:pPr>
-      <w:r>
-        <w:rPr>
-          <w:lang w:val="en-US"/>
-        </w:rPr>
-        <w:t>Later use array of values…</w:t>
-      </w:r>
-    </w:p>
-    <w:p>
-      <w:pPr>
-        <w:rPr>
-          <w:lang w:val="en-US"/>
-        </w:rPr>
-      </w:pPr>
-    </w:p>
-    <w:p>
-      <w:pPr>
-        <w:pStyle w:val="Heading2"/>
-        <w:rPr>
-          <w:lang w:val="en-US"/>
-        </w:rPr>
-      </w:pPr>
-      <w:r>
-        <w:rPr>
-          <w:lang w:val="en-US"/>
-        </w:rPr>
-        <w:t>Compute again IR and IIR for a small sub-region for image 163, tube 0 – 18/12/24</w:t>
-      </w:r>
-    </w:p>
-    <w:p>
-      <w:pPr>
-        <w:rPr>
-          <w:lang w:val="en-US"/>
-        </w:rPr>
-      </w:pPr>
-      <w:r>
-        <w:rPr>
-          <w:lang w:val="en-US"/>
-        </w:rPr>
-        <w:t xml:space="preserve">Define the relevant region by current IIR tables – </w:t>
-      </w:r>
-    </w:p>
-    <w:p>
-      <w:pPr>
-        <w:rPr>
-          <w:lang w:val="en-US"/>
-        </w:rPr>
-      </w:pPr>
-      <w:r>
-        <w:rPr>
-          <w:lang w:val="en-US"/>
-        </w:rPr>
-        <w:t>Rows 67 – 70 (4 rows)</w:t>
-      </w:r>
-    </w:p>
-    <w:p>
-      <w:pPr>
-        <w:rPr>
-          <w:lang w:val="en-US"/>
-        </w:rPr>
-      </w:pPr>
-      <w:r>
-        <w:rPr>
-          <w:lang w:val="en-US"/>
-        </w:rPr>
-        <w:t xml:space="preserve">Columns 1 – 170  </w:t>
-      </w:r>
-      <w:r>
-        <w:rPr>
-          <w:lang w:val="en-US"/>
-        </w:rPr>
-        <w:sym w:font="Wingdings" w:char="F0E0"/>
-      </w:r>
-      <w:r>
-        <w:rPr>
-          <w:lang w:val="en-US"/>
-        </w:rPr>
-        <w:t xml:space="preserve"> 170 – 345 (176 columns, detectors)</w:t>
-      </w:r>
-    </w:p>
-    <w:p>
-      <w:pPr>
-        <w:rPr>
-          <w:lang w:val="en-US"/>
-        </w:rPr>
-      </w:pPr>
-      <w:r>
-        <w:rPr>
-          <w:lang w:val="en-US"/>
-        </w:rPr>
-        <w:t>Run IR loop on 2 rows (67 and 70) and every 4 detectors starting from 170</w:t>
-      </w:r>
-    </w:p>
-    <w:p>
-      <w:pPr>
-        <w:pStyle w:val="Heading4"/>
-        <w:rPr>
-          <w:lang w:val="en-US"/>
-        </w:rPr>
-      </w:pPr>
-      <w:r>
-        <w:rPr>
-          <w:lang w:val="en-US"/>
-        </w:rPr>
         <w:t>RE-visit my IR loop</w:t>
       </w:r>
     </w:p>
@@ -1775,11 +3052,19 @@
           <w:lang w:val="en-US"/>
         </w:rPr>
       </w:pPr>
-      <w:r>
-        <w:rPr>
-          <w:lang w:val="en-US"/>
-        </w:rPr>
-        <w:t>Apparently I have to add 170 to the detector index</w:t>
+      <w:proofErr w:type="gramStart"/>
+      <w:r>
+        <w:rPr>
+          <w:lang w:val="en-US"/>
+        </w:rPr>
+        <w:t>Apparently</w:t>
+      </w:r>
+      <w:proofErr w:type="gramEnd"/>
+      <w:r>
+        <w:rPr>
+          <w:lang w:val="en-US"/>
+        </w:rPr>
+        <w:t xml:space="preserve"> I have to add 170 to the detector index</w:t>
       </w:r>
     </w:p>
     <w:p>
@@ -2064,6 +3349,7 @@
         <w:rPr>
           <w:lang w:val="en-US"/>
         </w:rPr>
+        <w:lastRenderedPageBreak/>
         <w:t>Compute real derivation creates real convergence – 16/12/24</w:t>
       </w:r>
     </w:p>
@@ -2381,7 +3667,21 @@
         <w:rPr>
           <w:lang w:val="en-US"/>
         </w:rPr>
-        <w:t>When gradient is negative, it still “correct” down and away from the target</w:t>
+        <w:t>When gradient is negative, it still “</w:t>
+      </w:r>
+      <w:proofErr w:type="gramStart"/>
+      <w:r>
+        <w:rPr>
+          <w:lang w:val="en-US"/>
+        </w:rPr>
+        <w:t>correct</w:t>
+      </w:r>
+      <w:proofErr w:type="gramEnd"/>
+      <w:r>
+        <w:rPr>
+          <w:lang w:val="en-US"/>
+        </w:rPr>
+        <w:t>” down and away from the target</w:t>
       </w:r>
     </w:p>
     <w:p>
@@ -4185,6 +5485,7 @@
         <w:rPr>
           <w:lang w:val="en-US"/>
         </w:rPr>
+        <w:lastRenderedPageBreak/>
         <w:t>Start training on small matrices – 27/11/24</w:t>
       </w:r>
     </w:p>
@@ -4939,6 +6240,7 @@
         <w:rPr>
           <w:lang w:val="en-US"/>
         </w:rPr>
+        <w:lastRenderedPageBreak/>
         <w:t>Result Driven Preparation of Poly Correction Tables - Initial Resea</w:t>
       </w:r>
       <w:r>
@@ -5449,268 +6751,395 @@
         <w:rPr>
           <w:lang w:val="en-US"/>
         </w:rPr>
+        <w:t>Create new “score” – distance from flat target at ring</w:t>
+      </w:r>
+    </w:p>
+    <w:p>
+      <w:pPr>
+        <w:rPr>
+          <w:lang w:val="en-US"/>
+        </w:rPr>
+      </w:pPr>
+      <w:r>
+        <w:rPr>
+          <w:lang w:val="en-US"/>
+        </w:rPr>
+        <w:t xml:space="preserve">Dump </w:t>
+      </w:r>
+      <w:r>
+        <w:rPr>
+          <w:highlight w:val="yellow"/>
+          <w:lang w:val="en-US"/>
+        </w:rPr>
+        <w:t>Deviation [Image, Radius]</w:t>
+      </w:r>
+      <w:r>
+        <w:rPr>
+          <w:lang w:val="en-US"/>
+        </w:rPr>
+        <w:t xml:space="preserve"> as displayable matrix</w:t>
+      </w:r>
+    </w:p>
+    <w:p>
+      <w:pPr>
+        <w:rPr>
+          <w:lang w:val="en-US"/>
+        </w:rPr>
+      </w:pPr>
+      <w:r>
+        <w:rPr>
+          <w:lang w:val="en-US"/>
+        </w:rPr>
+        <w:t xml:space="preserve">Apparently, there are very strong deviations on the margins – </w:t>
+      </w:r>
+    </w:p>
+    <w:p>
+      <w:pPr>
+        <w:rPr>
+          <w:lang w:val="en-US"/>
+        </w:rPr>
+      </w:pPr>
+      <w:r>
+        <w:rPr>
+          <w:lang w:val="en-US"/>
+        </w:rPr>
+        <w:t>Try to cut out the margins!</w:t>
+      </w:r>
+      <w:r>
+        <w:rPr>
+          <w:lang w:val="en-US"/>
+        </w:rPr>
+        <w:t xml:space="preserve"> Peel function seems to work OK.</w:t>
+      </w:r>
+    </w:p>
+    <w:p>
+      <w:pPr>
+        <w:pStyle w:val="Heading4"/>
+        <w:rPr>
+          <w:lang w:val="en-US"/>
+        </w:rPr>
+      </w:pPr>
+      <w:r>
+        <w:rPr>
+          <w:lang w:val="en-US"/>
+        </w:rPr>
+        <w:t xml:space="preserve">First verify that </w:t>
+      </w:r>
+      <w:r>
+        <w:rPr>
+          <w:lang w:val="en-US"/>
+        </w:rPr>
+        <w:t>problems are correctly identified</w:t>
+      </w:r>
+    </w:p>
+    <w:p>
+      <w:pPr>
+        <w:rPr>
+          <w:lang w:val="en-US"/>
+        </w:rPr>
+      </w:pPr>
+      <w:r>
+        <w:rPr>
+          <w:lang w:val="en-US"/>
+        </w:rPr>
+        <w:t>Even after peel – result seems to be wrong!</w:t>
+      </w:r>
+    </w:p>
+    <w:p>
+      <w:pPr>
+        <w:rPr>
+          <w:lang w:val="en-US"/>
+        </w:rPr>
+      </w:pPr>
+      <w:proofErr w:type="spellStart"/>
+      <w:proofErr w:type="gramStart"/>
+      <w:r>
+        <w:rPr>
+          <w:lang w:val="en-US"/>
+        </w:rPr>
+        <w:t>self.avgDev</w:t>
+      </w:r>
+      <w:proofErr w:type="spellEnd"/>
+      <w:proofErr w:type="gramEnd"/>
+      <w:r>
+        <w:rPr>
+          <w:lang w:val="en-US"/>
+        </w:rPr>
+        <w:t xml:space="preserve">=-1.0128281116485596, </w:t>
+      </w:r>
+      <w:proofErr w:type="spellStart"/>
+      <w:r>
+        <w:rPr>
+          <w:lang w:val="en-US"/>
+        </w:rPr>
+        <w:t>iImage</w:t>
+      </w:r>
+      <w:proofErr w:type="spellEnd"/>
+      <w:r>
+        <w:rPr>
+          <w:lang w:val="en-US"/>
+        </w:rPr>
+        <w:t xml:space="preserve">=92, </w:t>
+      </w:r>
+      <w:proofErr w:type="spellStart"/>
+      <w:r>
+        <w:rPr>
+          <w:lang w:val="en-US"/>
+        </w:rPr>
+        <w:t>iRad</w:t>
+      </w:r>
+      <w:proofErr w:type="spellEnd"/>
+      <w:r>
+        <w:rPr>
+          <w:lang w:val="en-US"/>
+        </w:rPr>
+        <w:t xml:space="preserve">=0, </w:t>
+      </w:r>
+      <w:proofErr w:type="spellStart"/>
+      <w:r>
+        <w:rPr>
+          <w:lang w:val="en-US"/>
+        </w:rPr>
+        <w:t>maxDev</w:t>
+      </w:r>
+      <w:proofErr w:type="spellEnd"/>
+      <w:r>
+        <w:rPr>
+          <w:lang w:val="en-US"/>
+        </w:rPr>
+        <w:t>=tensor(-458.4808)</w:t>
+      </w:r>
+    </w:p>
+    <w:p>
+      <w:pPr>
+        <w:rPr>
+          <w:lang w:val="en-US"/>
+        </w:rPr>
+      </w:pPr>
+      <w:r>
+        <w:rPr>
+          <w:lang w:val="en-US"/>
+        </w:rPr>
+        <w:t>Second run even worse:</w:t>
+      </w:r>
+    </w:p>
+    <w:p>
+      <w:pPr>
+        <w:rPr>
+          <w:lang w:val="en-US"/>
+        </w:rPr>
+      </w:pPr>
+      <w:proofErr w:type="spellStart"/>
+      <w:proofErr w:type="gramStart"/>
+      <w:r>
+        <w:rPr>
+          <w:lang w:val="en-US"/>
+        </w:rPr>
+        <w:t>self.avgDev</w:t>
+      </w:r>
+      <w:proofErr w:type="spellEnd"/>
+      <w:proofErr w:type="gramEnd"/>
+      <w:r>
+        <w:rPr>
+          <w:lang w:val="en-US"/>
+        </w:rPr>
+        <w:t xml:space="preserve">=-0.9682614803314209, </w:t>
+      </w:r>
+      <w:proofErr w:type="spellStart"/>
+      <w:r>
+        <w:rPr>
+          <w:lang w:val="en-US"/>
+        </w:rPr>
+        <w:t>iImage</w:t>
+      </w:r>
+      <w:proofErr w:type="spellEnd"/>
+      <w:r>
+        <w:rPr>
+          <w:lang w:val="en-US"/>
+        </w:rPr>
+        <w:t xml:space="preserve">=92, </w:t>
+      </w:r>
+      <w:proofErr w:type="spellStart"/>
+      <w:r>
+        <w:rPr>
+          <w:lang w:val="en-US"/>
+        </w:rPr>
+        <w:t>iRad</w:t>
+      </w:r>
+      <w:proofErr w:type="spellEnd"/>
+      <w:r>
+        <w:rPr>
+          <w:lang w:val="en-US"/>
+        </w:rPr>
+        <w:t xml:space="preserve">=0, </w:t>
+      </w:r>
+      <w:proofErr w:type="spellStart"/>
+      <w:r>
+        <w:rPr>
+          <w:lang w:val="en-US"/>
+        </w:rPr>
+        <w:t>maxDev</w:t>
+      </w:r>
+      <w:proofErr w:type="spellEnd"/>
+      <w:r>
+        <w:rPr>
+          <w:lang w:val="en-US"/>
+        </w:rPr>
+        <w:t>=tensor(-999.0014)</w:t>
+      </w:r>
+    </w:p>
+    <w:p>
+      <w:pPr>
+        <w:rPr>
+          <w:lang w:val="en-US"/>
+        </w:rPr>
+      </w:pPr>
+      <w:r>
+        <w:rPr>
+          <w:lang w:val="en-US"/>
+        </w:rPr>
+        <w:t>The inner rings should be deterministic – as there are only 4 pixels!</w:t>
+      </w:r>
+    </w:p>
+    <w:p>
+      <w:pPr>
+        <w:rPr>
+          <w:lang w:val="en-US"/>
+        </w:rPr>
+      </w:pPr>
+      <w:r>
+        <w:rPr>
+          <w:lang w:val="en-US"/>
+        </w:rPr>
         <w:lastRenderedPageBreak/>
-        <w:t>Create new “score” – distance from flat target at ring</w:t>
-      </w:r>
-    </w:p>
-    <w:p>
-      <w:pPr>
-        <w:rPr>
-          <w:lang w:val="en-US"/>
-        </w:rPr>
-      </w:pPr>
-      <w:r>
-        <w:rPr>
-          <w:lang w:val="en-US"/>
-        </w:rPr>
-        <w:t xml:space="preserve">Dump </w:t>
+        <w:t>Something is basically wrong with the average per radius computations!</w:t>
+      </w:r>
+    </w:p>
+    <w:p>
+      <w:pPr>
+        <w:rPr>
+          <w:lang w:val="en-US"/>
+        </w:rPr>
+      </w:pPr>
+    </w:p>
+    <w:p>
+      <w:pPr>
+        <w:pStyle w:val="Heading2"/>
+        <w:rPr>
+          <w:lang w:val="en-US"/>
+        </w:rPr>
+      </w:pPr>
+      <w:r>
+        <w:rPr>
+          <w:lang w:val="en-US"/>
+        </w:rPr>
+        <w:t>Check IR and IIR in a single automatic loop – 29/10/24</w:t>
+      </w:r>
+    </w:p>
+    <w:p>
+      <w:pPr>
+        <w:jc w:val="left"/>
+        <w:rPr>
+          <w:lang w:val="en-US"/>
+        </w:rPr>
+      </w:pPr>
+      <w:r>
+        <w:rPr>
+          <w:lang w:val="en-US"/>
+        </w:rPr>
+        <w:t xml:space="preserve">In </w:t>
       </w:r>
       <w:r>
         <w:rPr>
           <w:highlight w:val="yellow"/>
           <w:lang w:val="en-US"/>
         </w:rPr>
-        <w:t>Deviation [Image, Radius]</w:t>
-      </w:r>
-      <w:r>
-        <w:rPr>
-          <w:lang w:val="en-US"/>
-        </w:rPr>
-        <w:t xml:space="preserve"> as displayable matrix</w:t>
-      </w:r>
-    </w:p>
-    <w:p>
-      <w:pPr>
-        <w:rPr>
-          <w:lang w:val="en-US"/>
-        </w:rPr>
-      </w:pPr>
-      <w:r>
-        <w:rPr>
-          <w:lang w:val="en-US"/>
-        </w:rPr>
-        <w:t xml:space="preserve">Apparently, there are very strong deviations on the margins – </w:t>
-      </w:r>
-    </w:p>
-    <w:p>
-      <w:pPr>
-        <w:rPr>
-          <w:lang w:val="en-US"/>
-        </w:rPr>
-      </w:pPr>
-      <w:r>
-        <w:rPr>
-          <w:lang w:val="en-US"/>
-        </w:rPr>
-        <w:t>Try to cut out the margins!</w:t>
-      </w:r>
-      <w:r>
-        <w:rPr>
-          <w:lang w:val="en-US"/>
-        </w:rPr>
-        <w:t xml:space="preserve"> Peel function seems to work OK.</w:t>
-      </w:r>
-    </w:p>
-    <w:p>
-      <w:pPr>
-        <w:pStyle w:val="Heading4"/>
-        <w:rPr>
-          <w:lang w:val="en-US"/>
-        </w:rPr>
-      </w:pPr>
-      <w:r>
-        <w:rPr>
-          <w:lang w:val="en-US"/>
-        </w:rPr>
-        <w:t xml:space="preserve">First verify that </w:t>
-      </w:r>
-      <w:r>
-        <w:rPr>
-          <w:lang w:val="en-US"/>
-        </w:rPr>
-        <w:t>problems are correctly identified</w:t>
-      </w:r>
-    </w:p>
-    <w:p>
-      <w:pPr>
-        <w:rPr>
-          <w:lang w:val="en-US"/>
-        </w:rPr>
-      </w:pPr>
-      <w:r>
-        <w:rPr>
-          <w:lang w:val="en-US"/>
-        </w:rPr>
-        <w:t>Even after peel – result seems to be wrong!</w:t>
-      </w:r>
-    </w:p>
-    <w:p>
-      <w:pPr>
-        <w:rPr>
-          <w:lang w:val="en-US"/>
-        </w:rPr>
-      </w:pPr>
-      <w:proofErr w:type="spellStart"/>
-      <w:r>
-        <w:rPr>
-          <w:lang w:val="en-US"/>
-        </w:rPr>
-        <w:t>self.avgDev</w:t>
-      </w:r>
-      <w:proofErr w:type="spellEnd"/>
-      <w:r>
-        <w:rPr>
-          <w:lang w:val="en-US"/>
-        </w:rPr>
-        <w:t xml:space="preserve">=-1.0128281116485596, </w:t>
-      </w:r>
-      <w:proofErr w:type="spellStart"/>
-      <w:r>
-        <w:rPr>
-          <w:lang w:val="en-US"/>
-        </w:rPr>
-        <w:t>iImage</w:t>
-      </w:r>
-      <w:proofErr w:type="spellEnd"/>
-      <w:r>
-        <w:rPr>
-          <w:lang w:val="en-US"/>
-        </w:rPr>
-        <w:t xml:space="preserve">=92, </w:t>
-      </w:r>
-      <w:proofErr w:type="spellStart"/>
-      <w:r>
-        <w:rPr>
-          <w:lang w:val="en-US"/>
-        </w:rPr>
-        <w:t>iRad</w:t>
-      </w:r>
-      <w:proofErr w:type="spellEnd"/>
-      <w:r>
-        <w:rPr>
-          <w:lang w:val="en-US"/>
-        </w:rPr>
-        <w:t xml:space="preserve">=0, </w:t>
-      </w:r>
-      <w:proofErr w:type="spellStart"/>
-      <w:r>
-        <w:rPr>
-          <w:lang w:val="en-US"/>
-        </w:rPr>
-        <w:t>maxDev</w:t>
-      </w:r>
-      <w:proofErr w:type="spellEnd"/>
-      <w:r>
-        <w:rPr>
-          <w:lang w:val="en-US"/>
-        </w:rPr>
-        <w:t>=tensor(-458.4808)</w:t>
-      </w:r>
-    </w:p>
-    <w:p>
-      <w:pPr>
-        <w:rPr>
-          <w:lang w:val="en-US"/>
-        </w:rPr>
-      </w:pPr>
-      <w:r>
-        <w:rPr>
-          <w:lang w:val="en-US"/>
-        </w:rPr>
-        <w:t>Second run even worse:</w:t>
-      </w:r>
-    </w:p>
-    <w:p>
-      <w:pPr>
-        <w:rPr>
-          <w:lang w:val="en-US"/>
-        </w:rPr>
-      </w:pPr>
-      <w:proofErr w:type="spellStart"/>
-      <w:r>
-        <w:rPr>
-          <w:lang w:val="en-US"/>
-        </w:rPr>
-        <w:t>self.avgDev</w:t>
-      </w:r>
-      <w:proofErr w:type="spellEnd"/>
-      <w:r>
-        <w:rPr>
-          <w:lang w:val="en-US"/>
-        </w:rPr>
-        <w:t xml:space="preserve">=-0.9682614803314209, </w:t>
-      </w:r>
-      <w:proofErr w:type="spellStart"/>
-      <w:r>
-        <w:rPr>
-          <w:lang w:val="en-US"/>
-        </w:rPr>
-        <w:t>iImage</w:t>
-      </w:r>
-      <w:proofErr w:type="spellEnd"/>
-      <w:r>
-        <w:rPr>
-          <w:lang w:val="en-US"/>
-        </w:rPr>
-        <w:t xml:space="preserve">=92, </w:t>
-      </w:r>
-      <w:proofErr w:type="spellStart"/>
-      <w:r>
-        <w:rPr>
-          <w:lang w:val="en-US"/>
-        </w:rPr>
-        <w:t>iRad</w:t>
-      </w:r>
-      <w:proofErr w:type="spellEnd"/>
-      <w:r>
-        <w:rPr>
-          <w:lang w:val="en-US"/>
-        </w:rPr>
-        <w:t xml:space="preserve">=0, </w:t>
-      </w:r>
-      <w:proofErr w:type="spellStart"/>
-      <w:r>
-        <w:rPr>
-          <w:lang w:val="en-US"/>
-        </w:rPr>
-        <w:t>maxDev</w:t>
-      </w:r>
-      <w:proofErr w:type="spellEnd"/>
-      <w:r>
-        <w:rPr>
-          <w:lang w:val="en-US"/>
-        </w:rPr>
-        <w:t>=tensor(-999.0014)</w:t>
-      </w:r>
-    </w:p>
-    <w:p>
-      <w:pPr>
-        <w:rPr>
-          <w:lang w:val="en-US"/>
-        </w:rPr>
-      </w:pPr>
-      <w:r>
-        <w:rPr>
-          <w:lang w:val="en-US"/>
-        </w:rPr>
-        <w:t>The inner rings should be deterministic – as there are only 4 pixels!</w:t>
-      </w:r>
-    </w:p>
-    <w:p>
-      <w:pPr>
-        <w:rPr>
-          <w:lang w:val="en-US"/>
-        </w:rPr>
-      </w:pPr>
-      <w:r>
-        <w:rPr>
-          <w:lang w:val="en-US"/>
-        </w:rPr>
-        <w:t>Something is basically wrong with the average per radius computations!</w:t>
-      </w:r>
-    </w:p>
-    <w:p>
-      <w:pPr>
+        <w:t>Identify Ring Source.py</w:t>
+      </w:r>
+    </w:p>
+    <w:p>
+      <w:pPr>
+        <w:jc w:val="left"/>
+        <w:rPr>
+          <w:lang w:val="en-US"/>
+        </w:rPr>
+      </w:pPr>
+      <w:r>
+        <w:rPr>
+          <w:lang w:val="en-US"/>
+        </w:rPr>
+        <w:t xml:space="preserve">First activate new recon option: </w:t>
+      </w:r>
+    </w:p>
+    <w:p>
+      <w:pPr>
+        <w:jc w:val="left"/>
+        <w:rPr>
+          <w:lang w:val="en-US"/>
+        </w:rPr>
+      </w:pPr>
+      <w:r>
+        <w:rPr>
+          <w:lang w:val="en-US"/>
+        </w:rPr>
+        <w:t>Set config file “d:\Config\Poly\Impulse.txt”: Tube, row, detector</w:t>
+      </w:r>
+    </w:p>
+    <w:p>
+      <w:pPr>
+        <w:jc w:val="left"/>
+        <w:rPr>
+          <w:lang w:val="en-US"/>
+        </w:rPr>
+      </w:pPr>
+      <w:r>
+        <w:rPr>
+          <w:lang w:val="en-US"/>
+        </w:rPr>
+        <w:t>Set BP dump name at: “d:\Config\Poly\</w:t>
+      </w:r>
+      <w:r>
+        <w:rPr>
+          <w:lang w:val="en-US"/>
+        </w:rPr>
+        <w:t>BPDumpFileName.txt</w:t>
+      </w:r>
+      <w:r>
+        <w:rPr>
+          <w:lang w:val="en-US"/>
+        </w:rPr>
+        <w:t>”</w:t>
+      </w:r>
+    </w:p>
+    <w:p>
+      <w:pPr>
+        <w:jc w:val="left"/>
+        <w:rPr>
+          <w:lang w:val="en-US"/>
+        </w:rPr>
+      </w:pPr>
+      <w:r>
+        <w:rPr>
+          <w:lang w:val="en-US"/>
+        </w:rPr>
+        <w:t>To something like: “</w:t>
+      </w:r>
+      <w:r>
+        <w:rPr>
+          <w:lang w:val="en-US"/>
+        </w:rPr>
+        <w:t>d:/PolyCalib/Impulse\Poli_AI_t1_r70_d300_width256_height256_zoom2.float.rvol</w:t>
+      </w:r>
+      <w:r>
+        <w:rPr>
+          <w:lang w:val="en-US"/>
+        </w:rPr>
+        <w:t>”</w:t>
+      </w:r>
+    </w:p>
+    <w:p>
+      <w:pPr>
+        <w:jc w:val="left"/>
         <w:rPr>
           <w:lang w:val="en-US"/>
         </w:rPr>
@@ -5727,129 +7156,6 @@
         <w:rPr>
           <w:lang w:val="en-US"/>
         </w:rPr>
-        <w:t>Check IR and IIR in a single automatic loop – 29/10/24</w:t>
-      </w:r>
-    </w:p>
-    <w:p>
-      <w:pPr>
-        <w:jc w:val="left"/>
-        <w:rPr>
-          <w:lang w:val="en-US"/>
-        </w:rPr>
-      </w:pPr>
-      <w:r>
-        <w:rPr>
-          <w:lang w:val="en-US"/>
-        </w:rPr>
-        <w:t xml:space="preserve">In </w:t>
-      </w:r>
-      <w:r>
-        <w:rPr>
-          <w:highlight w:val="yellow"/>
-          <w:lang w:val="en-US"/>
-        </w:rPr>
-        <w:t>Identify Ring Source.py</w:t>
-      </w:r>
-    </w:p>
-    <w:p>
-      <w:pPr>
-        <w:jc w:val="left"/>
-        <w:rPr>
-          <w:lang w:val="en-US"/>
-        </w:rPr>
-      </w:pPr>
-      <w:r>
-        <w:rPr>
-          <w:lang w:val="en-US"/>
-        </w:rPr>
-        <w:t xml:space="preserve">First activate new recon option: </w:t>
-      </w:r>
-    </w:p>
-    <w:p>
-      <w:pPr>
-        <w:jc w:val="left"/>
-        <w:rPr>
-          <w:lang w:val="en-US"/>
-        </w:rPr>
-      </w:pPr>
-      <w:r>
-        <w:rPr>
-          <w:lang w:val="en-US"/>
-        </w:rPr>
-        <w:t>Set config file “d:\Config\Poly\Impulse.txt”: Tube, row, detector</w:t>
-      </w:r>
-    </w:p>
-    <w:p>
-      <w:pPr>
-        <w:jc w:val="left"/>
-        <w:rPr>
-          <w:lang w:val="en-US"/>
-        </w:rPr>
-      </w:pPr>
-      <w:r>
-        <w:rPr>
-          <w:lang w:val="en-US"/>
-        </w:rPr>
-        <w:t>Set BP dump name at: “d:\Config\Poly\</w:t>
-      </w:r>
-      <w:r>
-        <w:rPr>
-          <w:lang w:val="en-US"/>
-        </w:rPr>
-        <w:t>BPDumpFileName.txt</w:t>
-      </w:r>
-      <w:r>
-        <w:rPr>
-          <w:lang w:val="en-US"/>
-        </w:rPr>
-        <w:t>”</w:t>
-      </w:r>
-    </w:p>
-    <w:p>
-      <w:pPr>
-        <w:jc w:val="left"/>
-        <w:rPr>
-          <w:lang w:val="en-US"/>
-        </w:rPr>
-      </w:pPr>
-      <w:r>
-        <w:rPr>
-          <w:lang w:val="en-US"/>
-        </w:rPr>
-        <w:t>To something like: “</w:t>
-      </w:r>
-      <w:r>
-        <w:rPr>
-          <w:lang w:val="en-US"/>
-        </w:rPr>
-        <w:t>d:/PolyCalib/Impulse\Poli_AI_t1_r70_d300_width256_height256_zoom2.float.rvol</w:t>
-      </w:r>
-      <w:r>
-        <w:rPr>
-          <w:lang w:val="en-US"/>
-        </w:rPr>
-        <w:t>”</w:t>
-      </w:r>
-    </w:p>
-    <w:p>
-      <w:pPr>
-        <w:jc w:val="left"/>
-        <w:rPr>
-          <w:lang w:val="en-US"/>
-        </w:rPr>
-      </w:pPr>
-    </w:p>
-    <w:p>
-      <w:pPr>
-        <w:pStyle w:val="Heading2"/>
-        <w:rPr>
-          <w:lang w:val="en-US"/>
-        </w:rPr>
-      </w:pPr>
-      <w:r>
-        <w:rPr>
-          <w:lang w:val="en-US"/>
-        </w:rPr>
         <w:t>Correcting table by Reverse-IR function – 23-27/10/24</w:t>
       </w:r>
     </w:p>
@@ -5889,8 +7195,16 @@
         <w:rPr>
           <w:lang w:val="en-US"/>
         </w:rPr>
-        <w:t>Poli_AI_t1_r70_d300_width256_height256_zoom2.float.rvol</w:t>
-      </w:r>
+        <w:t>Poli_AI_t1_r70_d300_width256_height256_</w:t>
+      </w:r>
+      <w:proofErr w:type="gramStart"/>
+      <w:r>
+        <w:rPr>
+          <w:lang w:val="en-US"/>
+        </w:rPr>
+        <w:t>zoom2.float.rvol</w:t>
+      </w:r>
+      <w:proofErr w:type="gramEnd"/>
     </w:p>
     <w:p>
       <w:pPr>
@@ -6814,6 +8128,95 @@
     </w:lvl>
   </w:abstractNum>
   <w:abstractNum w:abstractNumId="10" w15:restartNumberingAfterBreak="0">
+    <w:nsid w:val="4F9729C0"/>
+    <w:multiLevelType w:val="hybridMultilevel"/>
+    <w:tmpl w:val="9CB8B984"/>
+    <w:lvl w:ilvl="0" w:tplc="20000011">
+      <w:start w:val="1"/>
+      <w:numFmt w:val="decimal"/>
+      <w:lvlText w:val="%1)"/>
+      <w:lvlJc w:val="left"/>
+      <w:pPr>
+        <w:ind w:left="720" w:hanging="360"/>
+      </w:pPr>
+      <w:rPr>
+        <w:rFonts w:hint="default"/>
+      </w:rPr>
+    </w:lvl>
+    <w:lvl w:ilvl="1" w:tplc="20000019" w:tentative="1">
+      <w:start w:val="1"/>
+      <w:numFmt w:val="lowerLetter"/>
+      <w:lvlText w:val="%2."/>
+      <w:lvlJc w:val="left"/>
+      <w:pPr>
+        <w:ind w:left="1440" w:hanging="360"/>
+      </w:pPr>
+    </w:lvl>
+    <w:lvl w:ilvl="2" w:tplc="2000001B" w:tentative="1">
+      <w:start w:val="1"/>
+      <w:numFmt w:val="lowerRoman"/>
+      <w:lvlText w:val="%3."/>
+      <w:lvlJc w:val="right"/>
+      <w:pPr>
+        <w:ind w:left="2160" w:hanging="180"/>
+      </w:pPr>
+    </w:lvl>
+    <w:lvl w:ilvl="3" w:tplc="2000000F" w:tentative="1">
+      <w:start w:val="1"/>
+      <w:numFmt w:val="decimal"/>
+      <w:lvlText w:val="%4."/>
+      <w:lvlJc w:val="left"/>
+      <w:pPr>
+        <w:ind w:left="2880" w:hanging="360"/>
+      </w:pPr>
+    </w:lvl>
+    <w:lvl w:ilvl="4" w:tplc="20000019" w:tentative="1">
+      <w:start w:val="1"/>
+      <w:numFmt w:val="lowerLetter"/>
+      <w:lvlText w:val="%5."/>
+      <w:lvlJc w:val="left"/>
+      <w:pPr>
+        <w:ind w:left="3600" w:hanging="360"/>
+      </w:pPr>
+    </w:lvl>
+    <w:lvl w:ilvl="5" w:tplc="2000001B" w:tentative="1">
+      <w:start w:val="1"/>
+      <w:numFmt w:val="lowerRoman"/>
+      <w:lvlText w:val="%6."/>
+      <w:lvlJc w:val="right"/>
+      <w:pPr>
+        <w:ind w:left="4320" w:hanging="180"/>
+      </w:pPr>
+    </w:lvl>
+    <w:lvl w:ilvl="6" w:tplc="2000000F" w:tentative="1">
+      <w:start w:val="1"/>
+      <w:numFmt w:val="decimal"/>
+      <w:lvlText w:val="%7."/>
+      <w:lvlJc w:val="left"/>
+      <w:pPr>
+        <w:ind w:left="5040" w:hanging="360"/>
+      </w:pPr>
+    </w:lvl>
+    <w:lvl w:ilvl="7" w:tplc="20000019" w:tentative="1">
+      <w:start w:val="1"/>
+      <w:numFmt w:val="lowerLetter"/>
+      <w:lvlText w:val="%8."/>
+      <w:lvlJc w:val="left"/>
+      <w:pPr>
+        <w:ind w:left="5760" w:hanging="360"/>
+      </w:pPr>
+    </w:lvl>
+    <w:lvl w:ilvl="8" w:tplc="2000001B" w:tentative="1">
+      <w:start w:val="1"/>
+      <w:numFmt w:val="lowerRoman"/>
+      <w:lvlText w:val="%9."/>
+      <w:lvlJc w:val="right"/>
+      <w:pPr>
+        <w:ind w:left="6480" w:hanging="180"/>
+      </w:pPr>
+    </w:lvl>
+  </w:abstractNum>
+  <w:abstractNum w:abstractNumId="11" w15:restartNumberingAfterBreak="0">
     <w:nsid w:val="53A7650C"/>
     <w:multiLevelType w:val="hybridMultilevel"/>
     <w:tmpl w:val="0EB0B3D2"/>
@@ -6902,7 +8305,7 @@
       </w:pPr>
     </w:lvl>
   </w:abstractNum>
-  <w:abstractNum w:abstractNumId="11" w15:restartNumberingAfterBreak="0">
+  <w:abstractNum w:abstractNumId="12" w15:restartNumberingAfterBreak="0">
     <w:nsid w:val="5D4B435C"/>
     <w:multiLevelType w:val="hybridMultilevel"/>
     <w:tmpl w:val="EC18F09C"/>
@@ -6991,7 +8394,7 @@
       </w:pPr>
     </w:lvl>
   </w:abstractNum>
-  <w:abstractNum w:abstractNumId="12" w15:restartNumberingAfterBreak="0">
+  <w:abstractNum w:abstractNumId="13" w15:restartNumberingAfterBreak="0">
     <w:nsid w:val="61D60EB3"/>
     <w:multiLevelType w:val="hybridMultilevel"/>
     <w:tmpl w:val="8AFC7CBA"/>
@@ -7080,7 +8483,7 @@
       </w:pPr>
     </w:lvl>
   </w:abstractNum>
-  <w:abstractNum w:abstractNumId="13" w15:restartNumberingAfterBreak="0">
+  <w:abstractNum w:abstractNumId="14" w15:restartNumberingAfterBreak="0">
     <w:nsid w:val="64B36E74"/>
     <w:multiLevelType w:val="hybridMultilevel"/>
     <w:tmpl w:val="83F4A9EE"/>
@@ -7169,7 +8572,7 @@
       </w:pPr>
     </w:lvl>
   </w:abstractNum>
-  <w:abstractNum w:abstractNumId="14" w15:restartNumberingAfterBreak="0">
+  <w:abstractNum w:abstractNumId="15" w15:restartNumberingAfterBreak="0">
     <w:nsid w:val="662D09B9"/>
     <w:multiLevelType w:val="hybridMultilevel"/>
     <w:tmpl w:val="1D1E4CDE"/>
@@ -7258,7 +8661,7 @@
       </w:pPr>
     </w:lvl>
   </w:abstractNum>
-  <w:abstractNum w:abstractNumId="15" w15:restartNumberingAfterBreak="0">
+  <w:abstractNum w:abstractNumId="16" w15:restartNumberingAfterBreak="0">
     <w:nsid w:val="6F387943"/>
     <w:multiLevelType w:val="hybridMultilevel"/>
     <w:tmpl w:val="9F7E35BE"/>
@@ -7344,7 +8747,7 @@
       </w:pPr>
     </w:lvl>
   </w:abstractNum>
-  <w:abstractNum w:abstractNumId="16" w15:restartNumberingAfterBreak="0">
+  <w:abstractNum w:abstractNumId="17" w15:restartNumberingAfterBreak="0">
     <w:nsid w:val="70763EF2"/>
     <w:multiLevelType w:val="hybridMultilevel"/>
     <w:tmpl w:val="F4AC1DAC"/>
@@ -7440,22 +8843,22 @@
     <w:abstractNumId w:val="2"/>
   </w:num>
   <w:num w:numId="3" w16cid:durableId="1188329901">
-    <w:abstractNumId w:val="13"/>
+    <w:abstractNumId w:val="14"/>
   </w:num>
   <w:num w:numId="4" w16cid:durableId="372732607">
     <w:abstractNumId w:val="6"/>
   </w:num>
   <w:num w:numId="5" w16cid:durableId="505286439">
-    <w:abstractNumId w:val="11"/>
+    <w:abstractNumId w:val="12"/>
   </w:num>
   <w:num w:numId="6" w16cid:durableId="251820832">
-    <w:abstractNumId w:val="12"/>
+    <w:abstractNumId w:val="13"/>
   </w:num>
   <w:num w:numId="7" w16cid:durableId="1262371202">
-    <w:abstractNumId w:val="16"/>
+    <w:abstractNumId w:val="17"/>
   </w:num>
   <w:num w:numId="8" w16cid:durableId="46300472">
-    <w:abstractNumId w:val="14"/>
+    <w:abstractNumId w:val="15"/>
   </w:num>
   <w:num w:numId="9" w16cid:durableId="990599761">
     <w:abstractNumId w:val="9"/>
@@ -7476,13 +8879,16 @@
     <w:abstractNumId w:val="0"/>
   </w:num>
   <w:num w:numId="15" w16cid:durableId="1177422838">
-    <w:abstractNumId w:val="10"/>
+    <w:abstractNumId w:val="11"/>
   </w:num>
   <w:num w:numId="16" w16cid:durableId="1916624874">
-    <w:abstractNumId w:val="15"/>
+    <w:abstractNumId w:val="16"/>
   </w:num>
   <w:num w:numId="17" w16cid:durableId="610669805">
     <w:abstractNumId w:val="4"/>
+  </w:num>
+  <w:num w:numId="18" w16cid:durableId="51850437">
+    <w:abstractNumId w:val="10"/>
   </w:num>
 </w:numbering>
 </file>
@@ -8369,6 +9775,21 @@
 </file>
 
 <file path=customXml/item1.xml><?xml version="1.0" encoding="utf-8"?>
+<?mso-contentType ?>
+<FormTemplates xmlns="http://schemas.microsoft.com/sharepoint/v3/contenttype/forms">
+  <Display>DocumentLibraryForm</Display>
+  <Edit>DocumentLibraryForm</Edit>
+  <New>DocumentLibraryForm</New>
+</FormTemplates>
+</file>
+
+<file path=customXml/item2.xml><?xml version="1.0" encoding="utf-8"?>
+<p:properties xmlns:p="http://schemas.microsoft.com/office/2006/metadata/properties" xmlns:xsi="http://www.w3.org/2001/XMLSchema-instance" xmlns:pc="http://schemas.microsoft.com/office/infopath/2007/PartnerControls">
+  <documentManagement/>
+</p:properties>
+</file>
+
+<file path=customXml/item3.xml><?xml version="1.0" encoding="utf-8"?>
 <ct:contentTypeSchema xmlns:ct="http://schemas.microsoft.com/office/2006/metadata/contentType" xmlns:ma="http://schemas.microsoft.com/office/2006/metadata/properties/metaAttributes" ct:_="" ma:_="" ma:contentTypeName="Document" ma:contentTypeID="0x0101005DF3E51FA61584439D1D018B8B582B02" ma:contentTypeVersion="9" ma:contentTypeDescription="Create a new document." ma:contentTypeScope="" ma:versionID="ee214bc72be4d0c2be1fbc8c46bac456">
   <xsd:schema xmlns:xsd="http://www.w3.org/2001/XMLSchema" xmlns:xs="http://www.w3.org/2001/XMLSchema" xmlns:p="http://schemas.microsoft.com/office/2006/metadata/properties" xmlns:ns3="6632e52e-8e0c-4c90-a779-68c11d84a9c1" targetNamespace="http://schemas.microsoft.com/office/2006/metadata/properties" ma:root="true" ma:fieldsID="2fdaa775e3b639435321e699302e96e1" ns3:_="">
     <xsd:import namespace="6632e52e-8e0c-4c90-a779-68c11d84a9c1"/>
@@ -8542,22 +9963,24 @@
 </ct:contentTypeSchema>
 </file>
 
-<file path=customXml/item2.xml><?xml version="1.0" encoding="utf-8"?>
-<p:properties xmlns:p="http://schemas.microsoft.com/office/2006/metadata/properties" xmlns:xsi="http://www.w3.org/2001/XMLSchema-instance" xmlns:pc="http://schemas.microsoft.com/office/infopath/2007/PartnerControls">
-  <documentManagement/>
-</p:properties>
+<file path=customXml/itemProps1.xml><?xml version="1.0" encoding="utf-8"?>
+<ds:datastoreItem xmlns:ds="http://schemas.openxmlformats.org/officeDocument/2006/customXml" ds:itemID="{22BA91C8-6698-4A00-A5F4-D0AE99B77DF9}">
+  <ds:schemaRefs>
+    <ds:schemaRef ds:uri="http://schemas.microsoft.com/sharepoint/v3/contenttype/forms"/>
+  </ds:schemaRefs>
+</ds:datastoreItem>
 </file>
 
-<file path=customXml/item3.xml><?xml version="1.0" encoding="utf-8"?>
-<?mso-contentType ?>
-<FormTemplates xmlns="http://schemas.microsoft.com/sharepoint/v3/contenttype/forms">
-  <Display>DocumentLibraryForm</Display>
-  <Edit>DocumentLibraryForm</Edit>
-  <New>DocumentLibraryForm</New>
-</FormTemplates>
+<file path=customXml/itemProps2.xml><?xml version="1.0" encoding="utf-8"?>
+<ds:datastoreItem xmlns:ds="http://schemas.openxmlformats.org/officeDocument/2006/customXml" ds:itemID="{8E1E1B03-BDBF-4A8D-A7FC-1464507C7878}">
+  <ds:schemaRefs>
+    <ds:schemaRef ds:uri="http://schemas.microsoft.com/office/2006/metadata/properties"/>
+    <ds:schemaRef ds:uri="http://schemas.microsoft.com/office/infopath/2007/PartnerControls"/>
+  </ds:schemaRefs>
+</ds:datastoreItem>
 </file>
 
-<file path=customXml/itemProps1.xml><?xml version="1.0" encoding="utf-8"?>
+<file path=customXml/itemProps3.xml><?xml version="1.0" encoding="utf-8"?>
 <ds:datastoreItem xmlns:ds="http://schemas.openxmlformats.org/officeDocument/2006/customXml" ds:itemID="{6A23BFA8-FF83-4A98-A4D0-E6FE81564661}">
   <ds:schemaRefs>
     <ds:schemaRef ds:uri="http://schemas.microsoft.com/office/2006/metadata/contentType"/>
@@ -8573,21 +9996,4 @@
     <ds:schemaRef ds:uri="http://schemas.microsoft.com/internal/obd"/>
   </ds:schemaRefs>
 </ds:datastoreItem>
-</file>
-
-<file path=customXml/itemProps2.xml><?xml version="1.0" encoding="utf-8"?>
-<ds:datastoreItem xmlns:ds="http://schemas.openxmlformats.org/officeDocument/2006/customXml" ds:itemID="{8E1E1B03-BDBF-4A8D-A7FC-1464507C7878}">
-  <ds:schemaRefs>
-    <ds:schemaRef ds:uri="http://schemas.microsoft.com/office/2006/metadata/properties"/>
-    <ds:schemaRef ds:uri="http://schemas.microsoft.com/office/infopath/2007/PartnerControls"/>
-  </ds:schemaRefs>
-</ds:datastoreItem>
-</file>
-
-<file path=customXml/itemProps3.xml><?xml version="1.0" encoding="utf-8"?>
-<ds:datastoreItem xmlns:ds="http://schemas.openxmlformats.org/officeDocument/2006/customXml" ds:itemID="{22BA91C8-6698-4A00-A5F4-D0AE99B77DF9}">
-  <ds:schemaRefs>
-    <ds:schemaRef ds:uri="http://schemas.microsoft.com/sharepoint/v3/contenttype/forms"/>
-  </ds:schemaRefs>
-</ds:datastoreItem>
 </file>
</xml_diff>

<commit_message>
Problems training on 4 rows
</commit_message>
<xml_diff>
--- a/Docs/Create Poly Tables - work notes.docx
+++ b/Docs/Create Poly Tables - work notes.docx
@@ -46,6 +46,46 @@
           <w:lang w:val="en-US"/>
         </w:rPr>
       </w:pPr>
+    </w:p>
+    <w:p>
+      <w:pPr>
+        <w:pStyle w:val="Heading2"/>
+        <w:rPr>
+          <w:lang w:val="en-US"/>
+        </w:rPr>
+      </w:pPr>
+      <w:r>
+        <w:rPr>
+          <w:lang w:val="en-US"/>
+        </w:rPr>
+        <w:t>Errors in running 4 rows – 29/12/24</w:t>
+      </w:r>
+    </w:p>
+    <w:p>
+      <w:pPr>
+        <w:rPr>
+          <w:lang w:val="en-US"/>
+        </w:rPr>
+      </w:pPr>
+      <w:r>
+        <w:rPr>
+          <w:lang w:val="en-US"/>
+        </w:rPr>
+        <w:t>&lt;ComputeGrad2&gt; WARNING: deltaTable was 0!</w:t>
+      </w:r>
+    </w:p>
+    <w:p>
+      <w:pPr>
+        <w:rPr>
+          <w:lang w:val="en-US"/>
+        </w:rPr>
+      </w:pPr>
+      <w:r>
+        <w:rPr>
+          <w:lang w:val="en-US"/>
+        </w:rPr>
+        <w:t>Check it later…</w:t>
+      </w:r>
     </w:p>
     <w:p>
       <w:pPr>
@@ -1168,16 +1208,8 @@
         <w:rPr>
           <w:lang w:val="en-US"/>
         </w:rPr>
-        <w:t xml:space="preserve">grad * </w:t>
-      </w:r>
-      <w:proofErr w:type="spellStart"/>
-      <w:r>
-        <w:rPr>
-          <w:lang w:val="en-US"/>
-        </w:rPr>
-        <w:t>deltaPos</w:t>
-      </w:r>
-      <w:proofErr w:type="spellEnd"/>
+        <w:t>grad * deltaPos</w:t>
+      </w:r>
     </w:p>
     <w:p>
       <w:pPr>
@@ -1334,6 +1366,7 @@
         <w:rPr>
           <w:lang w:val="en-US"/>
         </w:rPr>
+        <w:lastRenderedPageBreak/>
         <w:t>How to start training? 27/12/24</w:t>
       </w:r>
     </w:p>
@@ -1419,7 +1452,6 @@
         <w:rPr>
           <w:lang w:val="en-US"/>
         </w:rPr>
-        <w:lastRenderedPageBreak/>
         <w:t>Select starting point – first or second (current or previous)</w:t>
       </w:r>
     </w:p>
@@ -1926,6 +1958,7 @@
         <w:rPr>
           <w:lang w:val="en-US"/>
         </w:rPr>
+        <w:lastRenderedPageBreak/>
         <w:t>Compute again IR and IIR for a small sub-region for image 163, tube 0 – 18/12/24</w:t>
       </w:r>
     </w:p>
@@ -2004,7 +2037,6 @@
         <w:rPr>
           <w:lang w:val="en-US"/>
         </w:rPr>
-        <w:lastRenderedPageBreak/>
         <w:t>RE-visit my IR loop</w:t>
       </w:r>
     </w:p>
@@ -3052,19 +3084,11 @@
           <w:lang w:val="en-US"/>
         </w:rPr>
       </w:pPr>
-      <w:proofErr w:type="gramStart"/>
-      <w:r>
-        <w:rPr>
-          <w:lang w:val="en-US"/>
-        </w:rPr>
-        <w:t>Apparently</w:t>
-      </w:r>
-      <w:proofErr w:type="gramEnd"/>
-      <w:r>
-        <w:rPr>
-          <w:lang w:val="en-US"/>
-        </w:rPr>
-        <w:t xml:space="preserve"> I have to add 170 to the detector index</w:t>
+      <w:r>
+        <w:rPr>
+          <w:lang w:val="en-US"/>
+        </w:rPr>
+        <w:t>Apparently I have to add 170 to the detector index</w:t>
       </w:r>
     </w:p>
     <w:p>
@@ -3163,6 +3187,7 @@
         <w:rPr>
           <w:lang w:val="en-US"/>
         </w:rPr>
+        <w:lastRenderedPageBreak/>
         <w:t>Where is my data?</w:t>
       </w:r>
     </w:p>
@@ -3182,41 +3207,81 @@
         <w:rPr>
           <w:lang w:val="en-US"/>
         </w:rPr>
-        <w:t>D:\</w:t>
-      </w:r>
-      <w:proofErr w:type="spellStart"/>
-      <w:r>
-        <w:rPr>
-          <w:lang w:val="en-US"/>
-        </w:rPr>
-        <w:t>PolyCalib</w:t>
-      </w:r>
-      <w:proofErr w:type="spellEnd"/>
+        <w:t>D:\PolyCalib\ImpulseResponseTab</w:t>
+      </w:r>
+      <w:r>
+        <w:rPr>
+          <w:lang w:val="en-US"/>
+        </w:rPr>
+        <w:t>/</w:t>
+      </w:r>
+      <w:r>
+        <w:rPr>
+          <w:lang w:val="en-US"/>
+        </w:rPr>
+        <w:t>Tube0_IR_grid.csv</w:t>
+      </w:r>
+      <w:r>
+        <w:rPr>
+          <w:lang w:val="en-US"/>
+        </w:rPr>
+        <w:t>”</w:t>
+      </w:r>
+    </w:p>
+    <w:p>
+      <w:pPr>
+        <w:rPr>
+          <w:lang w:val="en-US"/>
+        </w:rPr>
+      </w:pPr>
+      <w:r>
+        <w:rPr>
+          <w:lang w:val="en-US"/>
+        </w:rPr>
+        <w:t>“</w:t>
+      </w:r>
+      <w:r>
+        <w:rPr>
+          <w:lang w:val="en-US"/>
+        </w:rPr>
+        <w:t>D:\PolyCalib\InverseIRTables</w:t>
+      </w:r>
+      <w:r>
+        <w:rPr>
+          <w:lang w:val="en-US"/>
+        </w:rPr>
+        <w:t>”</w:t>
+      </w:r>
+    </w:p>
+    <w:p>
+      <w:pPr>
+        <w:rPr>
+          <w:lang w:val="en-US"/>
+        </w:rPr>
+      </w:pPr>
+      <w:r>
+        <w:rPr>
+          <w:lang w:val="en-US"/>
+        </w:rPr>
+        <w:t>Create “</w:t>
+      </w:r>
+      <w:r>
+        <w:rPr>
+          <w:lang w:val="en-US"/>
+        </w:rPr>
+        <w:t>D:\PolyCalib\InverseIRTables</w:t>
+      </w:r>
       <w:r>
         <w:rPr>
           <w:lang w:val="en-US"/>
         </w:rPr>
         <w:t>\</w:t>
       </w:r>
-      <w:proofErr w:type="spellStart"/>
-      <w:r>
-        <w:rPr>
-          <w:lang w:val="en-US"/>
-        </w:rPr>
-        <w:t>ImpulseResponseTab</w:t>
-      </w:r>
-      <w:proofErr w:type="spellEnd"/>
-      <w:r>
-        <w:rPr>
-          <w:lang w:val="en-US"/>
-        </w:rPr>
-        <w:t>/</w:t>
-      </w:r>
-      <w:r>
-        <w:rPr>
-          <w:lang w:val="en-US"/>
-        </w:rPr>
-        <w:t>Tube0_IR_grid.csv</w:t>
+      <w:r>
+        <w:rPr>
+          <w:lang w:val="en-US"/>
+        </w:rPr>
+        <w:t>Image163_sources.csv</w:t>
       </w:r>
       <w:r>
         <w:rPr>
@@ -3231,112 +3296,6 @@
           <w:lang w:val="en-US"/>
         </w:rPr>
       </w:pPr>
-      <w:r>
-        <w:rPr>
-          <w:lang w:val="en-US"/>
-        </w:rPr>
-        <w:t>“</w:t>
-      </w:r>
-      <w:r>
-        <w:rPr>
-          <w:lang w:val="en-US"/>
-        </w:rPr>
-        <w:t>D:\</w:t>
-      </w:r>
-      <w:proofErr w:type="spellStart"/>
-      <w:r>
-        <w:rPr>
-          <w:lang w:val="en-US"/>
-        </w:rPr>
-        <w:t>PolyCalib</w:t>
-      </w:r>
-      <w:proofErr w:type="spellEnd"/>
-      <w:r>
-        <w:rPr>
-          <w:lang w:val="en-US"/>
-        </w:rPr>
-        <w:t>\</w:t>
-      </w:r>
-      <w:proofErr w:type="spellStart"/>
-      <w:r>
-        <w:rPr>
-          <w:lang w:val="en-US"/>
-        </w:rPr>
-        <w:t>InverseIRTables</w:t>
-      </w:r>
-      <w:proofErr w:type="spellEnd"/>
-      <w:r>
-        <w:rPr>
-          <w:lang w:val="en-US"/>
-        </w:rPr>
-        <w:t>”</w:t>
-      </w:r>
-    </w:p>
-    <w:p>
-      <w:pPr>
-        <w:rPr>
-          <w:lang w:val="en-US"/>
-        </w:rPr>
-      </w:pPr>
-      <w:r>
-        <w:rPr>
-          <w:lang w:val="en-US"/>
-        </w:rPr>
-        <w:t>Create “</w:t>
-      </w:r>
-      <w:r>
-        <w:rPr>
-          <w:lang w:val="en-US"/>
-        </w:rPr>
-        <w:t>D:\</w:t>
-      </w:r>
-      <w:proofErr w:type="spellStart"/>
-      <w:r>
-        <w:rPr>
-          <w:lang w:val="en-US"/>
-        </w:rPr>
-        <w:t>PolyCalib</w:t>
-      </w:r>
-      <w:proofErr w:type="spellEnd"/>
-      <w:r>
-        <w:rPr>
-          <w:lang w:val="en-US"/>
-        </w:rPr>
-        <w:t>\</w:t>
-      </w:r>
-      <w:proofErr w:type="spellStart"/>
-      <w:r>
-        <w:rPr>
-          <w:lang w:val="en-US"/>
-        </w:rPr>
-        <w:t>InverseIRTables</w:t>
-      </w:r>
-      <w:proofErr w:type="spellEnd"/>
-      <w:r>
-        <w:rPr>
-          <w:lang w:val="en-US"/>
-        </w:rPr>
-        <w:t>\</w:t>
-      </w:r>
-      <w:r>
-        <w:rPr>
-          <w:lang w:val="en-US"/>
-        </w:rPr>
-        <w:t>Image163_sources.csv</w:t>
-      </w:r>
-      <w:r>
-        <w:rPr>
-          <w:lang w:val="en-US"/>
-        </w:rPr>
-        <w:t>”</w:t>
-      </w:r>
-    </w:p>
-    <w:p>
-      <w:pPr>
-        <w:rPr>
-          <w:lang w:val="en-US"/>
-        </w:rPr>
-      </w:pPr>
     </w:p>
     <w:p>
       <w:pPr>
@@ -3349,7 +3308,6 @@
         <w:rPr>
           <w:lang w:val="en-US"/>
         </w:rPr>
-        <w:lastRenderedPageBreak/>
         <w:t>Compute real derivation creates real convergence – 16/12/24</w:t>
       </w:r>
     </w:p>
@@ -3667,21 +3625,7 @@
         <w:rPr>
           <w:lang w:val="en-US"/>
         </w:rPr>
-        <w:t>When gradient is negative, it still “</w:t>
-      </w:r>
-      <w:proofErr w:type="gramStart"/>
-      <w:r>
-        <w:rPr>
-          <w:lang w:val="en-US"/>
-        </w:rPr>
-        <w:t>correct</w:t>
-      </w:r>
-      <w:proofErr w:type="gramEnd"/>
-      <w:r>
-        <w:rPr>
-          <w:lang w:val="en-US"/>
-        </w:rPr>
-        <w:t>” down and away from the target</w:t>
+        <w:t>When gradient is negative, it still “correct” down and away from the target</w:t>
       </w:r>
     </w:p>
     <w:p>
@@ -3967,6 +3911,7 @@
         <w:rPr>
           <w:lang w:val="en-US"/>
         </w:rPr>
+        <w:lastRenderedPageBreak/>
         <w:t>Loss values are completely wrong. Check – through dump:</w:t>
       </w:r>
     </w:p>
@@ -4240,35 +4185,7 @@
         <w:rPr>
           <w:lang w:val="en-US"/>
         </w:rPr>
-        <w:t xml:space="preserve">            &lt;</w:t>
-      </w:r>
-      <w:proofErr w:type="spellStart"/>
-      <w:r>
-        <w:rPr>
-          <w:lang w:val="en-US"/>
-        </w:rPr>
-        <w:t>data_x</w:t>
-      </w:r>
-      <w:proofErr w:type="spellEnd"/>
-      <w:r>
-        <w:rPr>
-          <w:lang w:val="en-US"/>
-        </w:rPr>
-        <w:t>&gt; 30.106918 &lt;/</w:t>
-      </w:r>
-      <w:proofErr w:type="spellStart"/>
-      <w:r>
-        <w:rPr>
-          <w:lang w:val="en-US"/>
-        </w:rPr>
-        <w:t>data_x</w:t>
-      </w:r>
-      <w:proofErr w:type="spellEnd"/>
-      <w:r>
-        <w:rPr>
-          <w:lang w:val="en-US"/>
-        </w:rPr>
-        <w:t>&gt;</w:t>
+        <w:t xml:space="preserve">            &lt;data_x&gt; 30.106918 &lt;/data_x&gt;</w:t>
       </w:r>
     </w:p>
     <w:p>
@@ -4282,35 +4199,7 @@
         <w:rPr>
           <w:lang w:val="en-US"/>
         </w:rPr>
-        <w:t xml:space="preserve">            &lt;</w:t>
-      </w:r>
-      <w:proofErr w:type="spellStart"/>
-      <w:r>
-        <w:rPr>
-          <w:lang w:val="en-US"/>
-        </w:rPr>
-        <w:t>data_y</w:t>
-      </w:r>
-      <w:proofErr w:type="spellEnd"/>
-      <w:r>
-        <w:rPr>
-          <w:lang w:val="en-US"/>
-        </w:rPr>
-        <w:t>&gt; 163.031235 &lt;/</w:t>
-      </w:r>
-      <w:proofErr w:type="spellStart"/>
-      <w:r>
-        <w:rPr>
-          <w:lang w:val="en-US"/>
-        </w:rPr>
-        <w:t>data_y</w:t>
-      </w:r>
-      <w:proofErr w:type="spellEnd"/>
-      <w:r>
-        <w:rPr>
-          <w:lang w:val="en-US"/>
-        </w:rPr>
-        <w:t>&gt;</w:t>
+        <w:t xml:space="preserve">            &lt;data_y&gt; 163.031235 &lt;/data_y&gt;</w:t>
       </w:r>
     </w:p>
     <w:p>
@@ -4625,20 +4514,8 @@
                 <w:lang w:eastAsia="en-IL"/>
                 <w14:ligatures w14:val="none"/>
               </w:rPr>
-              <w:t xml:space="preserve"> </w:t>
+              <w:t xml:space="preserve"> im</w:t>
             </w:r>
-            <w:proofErr w:type="spellStart"/>
-            <w:r>
-              <w:rPr>
-                <w:rFonts w:ascii="Calibri" w:eastAsia="Times New Roman" w:hAnsi="Calibri" w:cs="Calibri"/>
-                <w:color w:val="000000"/>
-                <w:kern w:val="0"/>
-                <w:lang w:eastAsia="en-IL"/>
-                <w14:ligatures w14:val="none"/>
-              </w:rPr>
-              <w:t>im</w:t>
-            </w:r>
-            <w:proofErr w:type="spellEnd"/>
           </w:p>
         </w:tc>
         <w:tc>
@@ -5054,20 +4931,8 @@
                 <w:lang w:eastAsia="en-IL"/>
                 <w14:ligatures w14:val="none"/>
               </w:rPr>
-              <w:t xml:space="preserve"> </w:t>
+              <w:t xml:space="preserve"> im</w:t>
             </w:r>
-            <w:proofErr w:type="spellStart"/>
-            <w:r>
-              <w:rPr>
-                <w:rFonts w:ascii="Calibri" w:eastAsia="Times New Roman" w:hAnsi="Calibri" w:cs="Calibri"/>
-                <w:color w:val="000000"/>
-                <w:kern w:val="0"/>
-                <w:lang w:eastAsia="en-IL"/>
-                <w14:ligatures w14:val="none"/>
-              </w:rPr>
-              <w:t>im</w:t>
-            </w:r>
-            <w:proofErr w:type="spellEnd"/>
           </w:p>
         </w:tc>
         <w:tc>
@@ -5485,7 +5350,6 @@
         <w:rPr>
           <w:lang w:val="en-US"/>
         </w:rPr>
-        <w:lastRenderedPageBreak/>
         <w:t>Start training on small matrices – 27/11/24</w:t>
       </w:r>
     </w:p>
@@ -5731,35 +5595,7 @@
         <w:rPr>
           <w:lang w:val="en-US"/>
         </w:rPr>
-        <w:t>D:\SW\</w:t>
-      </w:r>
-      <w:proofErr w:type="spellStart"/>
-      <w:r>
-        <w:rPr>
-          <w:lang w:val="en-US"/>
-        </w:rPr>
-        <w:t>TrainDL</w:t>
-      </w:r>
-      <w:proofErr w:type="spellEnd"/>
-      <w:r>
-        <w:rPr>
-          <w:lang w:val="en-US"/>
-        </w:rPr>
-        <w:t xml:space="preserve"> - </w:t>
-      </w:r>
-      <w:proofErr w:type="spellStart"/>
-      <w:r>
-        <w:rPr>
-          <w:lang w:val="en-US"/>
-        </w:rPr>
-        <w:t>ExFunc</w:t>
-      </w:r>
-      <w:proofErr w:type="spellEnd"/>
-      <w:r>
-        <w:rPr>
-          <w:lang w:val="en-US"/>
-        </w:rPr>
-        <w:t xml:space="preserve"> example</w:t>
+        <w:t>D:\SW\TrainDL - ExFunc example</w:t>
       </w:r>
       <w:r>
         <w:rPr>
@@ -5943,16 +5779,8 @@
         <w:rPr>
           <w:lang w:val="en-US"/>
         </w:rPr>
-        <w:t>D:\SW\</w:t>
-      </w:r>
-      <w:proofErr w:type="spellStart"/>
-      <w:r>
-        <w:rPr>
-          <w:lang w:val="en-US"/>
-        </w:rPr>
-        <w:t>PolyDL</w:t>
-      </w:r>
-      <w:proofErr w:type="spellEnd"/>
+        <w:t>D:\SW\PolyDL</w:t>
+      </w:r>
       <w:r>
         <w:rPr>
           <w:lang w:val="en-US"/>
@@ -6187,6 +6015,7 @@
         <w:rPr>
           <w:lang w:val="en-US"/>
         </w:rPr>
+        <w:lastRenderedPageBreak/>
         <w:t>I promise to try to create a prototype with real DL where recon is used only as LOSS</w:t>
       </w:r>
     </w:p>
@@ -6240,7 +6069,6 @@
         <w:rPr>
           <w:lang w:val="en-US"/>
         </w:rPr>
-        <w:lastRenderedPageBreak/>
         <w:t>Result Driven Preparation of Poly Correction Tables - Initial Resea</w:t>
       </w:r>
       <w:r>
@@ -6851,63 +6679,12 @@
           <w:lang w:val="en-US"/>
         </w:rPr>
       </w:pPr>
-      <w:proofErr w:type="spellStart"/>
-      <w:proofErr w:type="gramStart"/>
-      <w:r>
-        <w:rPr>
-          <w:lang w:val="en-US"/>
-        </w:rPr>
-        <w:t>self.avgDev</w:t>
-      </w:r>
-      <w:proofErr w:type="spellEnd"/>
-      <w:proofErr w:type="gramEnd"/>
-      <w:r>
-        <w:rPr>
-          <w:lang w:val="en-US"/>
-        </w:rPr>
-        <w:t xml:space="preserve">=-1.0128281116485596, </w:t>
-      </w:r>
-      <w:proofErr w:type="spellStart"/>
-      <w:r>
-        <w:rPr>
-          <w:lang w:val="en-US"/>
-        </w:rPr>
-        <w:t>iImage</w:t>
-      </w:r>
-      <w:proofErr w:type="spellEnd"/>
-      <w:r>
-        <w:rPr>
-          <w:lang w:val="en-US"/>
-        </w:rPr>
-        <w:t xml:space="preserve">=92, </w:t>
-      </w:r>
-      <w:proofErr w:type="spellStart"/>
-      <w:r>
-        <w:rPr>
-          <w:lang w:val="en-US"/>
-        </w:rPr>
-        <w:t>iRad</w:t>
-      </w:r>
-      <w:proofErr w:type="spellEnd"/>
-      <w:r>
-        <w:rPr>
-          <w:lang w:val="en-US"/>
-        </w:rPr>
-        <w:t xml:space="preserve">=0, </w:t>
-      </w:r>
-      <w:proofErr w:type="spellStart"/>
-      <w:r>
-        <w:rPr>
-          <w:lang w:val="en-US"/>
-        </w:rPr>
-        <w:t>maxDev</w:t>
-      </w:r>
-      <w:proofErr w:type="spellEnd"/>
-      <w:r>
-        <w:rPr>
-          <w:lang w:val="en-US"/>
-        </w:rPr>
-        <w:t>=tensor(-458.4808)</w:t>
+      <w:r>
+        <w:rPr>
+          <w:lang w:val="en-US"/>
+        </w:rPr>
+        <w:lastRenderedPageBreak/>
+        <w:t>self.avgDev=-1.0128281116485596, iImage=92, iRad=0, maxDev=tensor(-458.4808)</w:t>
       </w:r>
     </w:p>
     <w:p>
@@ -6929,63 +6706,11 @@
           <w:lang w:val="en-US"/>
         </w:rPr>
       </w:pPr>
-      <w:proofErr w:type="spellStart"/>
-      <w:proofErr w:type="gramStart"/>
-      <w:r>
-        <w:rPr>
-          <w:lang w:val="en-US"/>
-        </w:rPr>
-        <w:t>self.avgDev</w:t>
-      </w:r>
-      <w:proofErr w:type="spellEnd"/>
-      <w:proofErr w:type="gramEnd"/>
-      <w:r>
-        <w:rPr>
-          <w:lang w:val="en-US"/>
-        </w:rPr>
-        <w:t xml:space="preserve">=-0.9682614803314209, </w:t>
-      </w:r>
-      <w:proofErr w:type="spellStart"/>
-      <w:r>
-        <w:rPr>
-          <w:lang w:val="en-US"/>
-        </w:rPr>
-        <w:t>iImage</w:t>
-      </w:r>
-      <w:proofErr w:type="spellEnd"/>
-      <w:r>
-        <w:rPr>
-          <w:lang w:val="en-US"/>
-        </w:rPr>
-        <w:t xml:space="preserve">=92, </w:t>
-      </w:r>
-      <w:proofErr w:type="spellStart"/>
-      <w:r>
-        <w:rPr>
-          <w:lang w:val="en-US"/>
-        </w:rPr>
-        <w:t>iRad</w:t>
-      </w:r>
-      <w:proofErr w:type="spellEnd"/>
-      <w:r>
-        <w:rPr>
-          <w:lang w:val="en-US"/>
-        </w:rPr>
-        <w:t xml:space="preserve">=0, </w:t>
-      </w:r>
-      <w:proofErr w:type="spellStart"/>
-      <w:r>
-        <w:rPr>
-          <w:lang w:val="en-US"/>
-        </w:rPr>
-        <w:t>maxDev</w:t>
-      </w:r>
-      <w:proofErr w:type="spellEnd"/>
-      <w:r>
-        <w:rPr>
-          <w:lang w:val="en-US"/>
-        </w:rPr>
-        <w:t>=tensor(-999.0014)</w:t>
+      <w:r>
+        <w:rPr>
+          <w:lang w:val="en-US"/>
+        </w:rPr>
+        <w:t>self.avgDev=-0.9682614803314209, iImage=92, iRad=0, maxDev=tensor(-999.0014)</w:t>
       </w:r>
     </w:p>
     <w:p>
@@ -7011,7 +6736,6 @@
         <w:rPr>
           <w:lang w:val="en-US"/>
         </w:rPr>
-        <w:lastRenderedPageBreak/>
         <w:t>Something is basically wrong with the average per radius computations!</w:t>
       </w:r>
     </w:p>
@@ -7195,16 +6919,8 @@
         <w:rPr>
           <w:lang w:val="en-US"/>
         </w:rPr>
-        <w:t>Poli_AI_t1_r70_d300_width256_height256_</w:t>
-      </w:r>
-      <w:proofErr w:type="gramStart"/>
-      <w:r>
-        <w:rPr>
-          <w:lang w:val="en-US"/>
-        </w:rPr>
-        <w:t>zoom2.float.rvol</w:t>
-      </w:r>
-      <w:proofErr w:type="gramEnd"/>
+        <w:t>Poli_AI_t1_r70_d300_width256_height256_zoom2.float.rvol</w:t>
+      </w:r>
     </w:p>
     <w:p>
       <w:pPr>

</xml_diff>

<commit_message>
Exp 42 8 rows-wide input optimized - with LR 0.08
</commit_message>
<xml_diff>
--- a/Docs/Create Poly Tables - work notes.docx
+++ b/Docs/Create Poly Tables - work notes.docx
@@ -44,6 +44,992 @@
         <w:jc w:val="left"/>
         <w:rPr>
           <w:lang w:val="en-US"/>
+        </w:rPr>
+      </w:pPr>
+    </w:p>
+    <w:p>
+      <w:pPr>
+        <w:pStyle w:val="Heading2"/>
+        <w:rPr>
+          <w:lang w:val="en-US"/>
+        </w:rPr>
+      </w:pPr>
+      <w:r>
+        <w:rPr>
+          <w:lang w:val="en-US"/>
+        </w:rPr>
+        <w:t>Try wider scope – 6/1/25</w:t>
+      </w:r>
+    </w:p>
+    <w:p>
+      <w:pPr>
+        <w:rPr>
+          <w:lang w:val="en-US"/>
+        </w:rPr>
+      </w:pPr>
+      <w:r>
+        <w:rPr>
+          <w:lang w:val="en-US"/>
+        </w:rPr>
+        <w:t>I run Impulse Response on 8 lines: 67 – 74</w:t>
+      </w:r>
+    </w:p>
+    <w:p>
+      <w:pPr>
+        <w:rPr>
+          <w:lang w:val="en-US"/>
+        </w:rPr>
+      </w:pPr>
+      <w:r>
+        <w:rPr>
+          <w:lang w:val="en-US"/>
+        </w:rPr>
+        <w:t>Results are in: “</w:t>
+      </w:r>
+      <w:r>
+        <w:rPr>
+          <w:lang w:val="en-US"/>
+        </w:rPr>
+        <w:t>D:\PolyCalib\Impulse\Impulse_r67_1_74_c170_1_386</w:t>
+      </w:r>
+      <w:r>
+        <w:rPr>
+          <w:lang w:val="en-US"/>
+        </w:rPr>
+        <w:t>”</w:t>
+      </w:r>
+    </w:p>
+    <w:p>
+      <w:pPr>
+        <w:rPr>
+          <w:lang w:val="en-US"/>
+        </w:rPr>
+      </w:pPr>
+      <w:r>
+        <w:rPr>
+          <w:lang w:val="en-US"/>
+        </w:rPr>
+        <w:t>File “</w:t>
+      </w:r>
+      <w:r>
+        <w:rPr>
+          <w:lang w:val="en-US"/>
+        </w:rPr>
+        <w:t>Tube0_IR_grid_r67_d170.csv</w:t>
+      </w:r>
+      <w:r>
+        <w:rPr>
+          <w:lang w:val="en-US"/>
+        </w:rPr>
+        <w:t>”</w:t>
+      </w:r>
+    </w:p>
+    <w:p>
+      <w:pPr>
+        <w:rPr>
+          <w:lang w:val="en-US"/>
+        </w:rPr>
+      </w:pPr>
+      <w:r>
+        <w:rPr>
+          <w:lang w:val="en-US"/>
+        </w:rPr>
+        <w:t>Line 67 expands rows “2 – 218”</w:t>
+      </w:r>
+    </w:p>
+    <w:p>
+      <w:pPr>
+        <w:rPr>
+          <w:lang w:val="en-US"/>
+        </w:rPr>
+      </w:pPr>
+      <w:r>
+        <w:rPr>
+          <w:lang w:val="en-US"/>
+        </w:rPr>
+        <w:t xml:space="preserve">Detectors per line “170 </w:t>
+      </w:r>
+      <w:r>
+        <w:rPr>
+          <w:lang w:val="en-US"/>
+        </w:rPr>
+        <w:sym w:font="Wingdings" w:char="F0E0"/>
+      </w:r>
+      <w:r>
+        <w:rPr>
+          <w:lang w:val="en-US"/>
+        </w:rPr>
+        <w:t xml:space="preserve"> 386” – altogether (386 – 169) 217 detectors</w:t>
+      </w:r>
+    </w:p>
+    <w:p>
+      <w:pPr>
+        <w:rPr>
+          <w:lang w:val="en-US"/>
+        </w:rPr>
+      </w:pPr>
+    </w:p>
+    <w:p>
+      <w:pPr>
+        <w:pStyle w:val="Heading2"/>
+        <w:rPr>
+          <w:lang w:val="en-US"/>
+        </w:rPr>
+      </w:pPr>
+      <w:r>
+        <w:rPr>
+          <w:lang w:val="en-US"/>
+        </w:rPr>
+        <w:t>Evaluation of “</w:t>
+      </w:r>
+      <w:r>
+        <w:rPr>
+          <w:lang w:val="en-US"/>
+        </w:rPr>
+        <w:t>Exp40_multisets4lines_wide</w:t>
+      </w:r>
+      <w:r>
+        <w:rPr>
+          <w:lang w:val="en-US"/>
+        </w:rPr>
+        <w:t>” - 5/1/25</w:t>
+      </w:r>
+    </w:p>
+    <w:p>
+      <w:pPr>
+        <w:rPr>
+          <w:lang w:val="en-US"/>
+        </w:rPr>
+      </w:pPr>
+      <w:r>
+        <w:rPr>
+          <w:lang w:val="en-US"/>
+        </w:rPr>
+        <w:t>Best score: “</w:t>
+      </w:r>
+      <w:r>
+        <w:rPr>
+          <w:lang w:val="en-US"/>
+        </w:rPr>
+        <w:t>&lt;CTabValSets::Train&gt; 37: 8.055171</w:t>
+      </w:r>
+      <w:r>
+        <w:rPr>
+          <w:lang w:val="en-US"/>
+        </w:rPr>
+        <w:t>”</w:t>
+      </w:r>
+    </w:p>
+    <w:p>
+      <w:pPr>
+        <w:pStyle w:val="Heading4"/>
+        <w:rPr>
+          <w:lang w:val="en-US"/>
+        </w:rPr>
+      </w:pPr>
+      <w:r>
+        <w:rPr>
+          <w:lang w:val="en-US"/>
+        </w:rPr>
+        <w:t>Follow scores in log</w:t>
+      </w:r>
+    </w:p>
+    <w:p>
+      <w:pPr>
+        <w:rPr>
+          <w:lang w:val="en-US"/>
+        </w:rPr>
+      </w:pPr>
+      <w:r>
+        <w:rPr>
+          <w:lang w:val="en-US"/>
+        </w:rPr>
+        <w:t>In “</w:t>
+      </w:r>
+      <w:r>
+        <w:rPr>
+          <w:lang w:val="en-US"/>
+        </w:rPr>
+        <w:t>Train_metaset_t0_r67_70_d171_346.csv</w:t>
+      </w:r>
+      <w:r>
+        <w:rPr>
+          <w:lang w:val="en-US"/>
+        </w:rPr>
+        <w:t>”</w:t>
+      </w:r>
+    </w:p>
+    <w:p>
+      <w:pPr>
+        <w:rPr>
+          <w:lang w:val="en-US"/>
+        </w:rPr>
+      </w:pPr>
+      <w:r>
+        <w:rPr>
+          <w:lang w:val="en-US"/>
+        </w:rPr>
+        <w:t>Best is at line 37 (explicitly indexted)</w:t>
+      </w:r>
+    </w:p>
+    <w:p>
+      <w:pPr>
+        <w:rPr>
+          <w:lang w:val="en-US"/>
+        </w:rPr>
+      </w:pPr>
+      <w:r>
+        <w:rPr>
+          <w:lang w:val="en-US"/>
+        </w:rPr>
+        <w:t>There are 16 sets there.</w:t>
+      </w:r>
+    </w:p>
+    <w:p>
+      <w:pPr>
+        <w:rPr>
+          <w:lang w:val="en-US"/>
+        </w:rPr>
+      </w:pPr>
+      <w:r>
+        <w:rPr>
+          <w:lang w:val="en-US"/>
+        </w:rPr>
+        <w:t xml:space="preserve">At first set best is at index 37 (of 50, line 38) – value </w:t>
+      </w:r>
+      <w:r>
+        <w:rPr>
+          <w:lang w:val="en-US"/>
+        </w:rPr>
+        <w:t>9.05353625796058</w:t>
+      </w:r>
+    </w:p>
+    <w:p>
+      <w:pPr>
+        <w:rPr>
+          <w:lang w:val="en-US"/>
+        </w:rPr>
+      </w:pPr>
+      <w:r>
+        <w:rPr>
+          <w:lang w:val="en-US"/>
+        </w:rPr>
+        <w:t>Looking at “</w:t>
+      </w:r>
+      <w:r>
+        <w:rPr>
+          <w:lang w:val="en-US"/>
+        </w:rPr>
+        <w:t>Train_set_set1_t0_r67_d171_343.csv</w:t>
+      </w:r>
+      <w:r>
+        <w:rPr>
+          <w:lang w:val="en-US"/>
+        </w:rPr>
+        <w:t>” – last column is “all”</w:t>
+      </w:r>
+    </w:p>
+    <w:p>
+      <w:pPr>
+        <w:rPr>
+          <w:lang w:val="en-US"/>
+        </w:rPr>
+      </w:pPr>
+      <w:r>
+        <w:rPr>
+          <w:lang w:val="en-US"/>
+        </w:rPr>
+        <w:t xml:space="preserve">There are 52 lines (indexed by excel 2-53) – Best is at “40” - </w:t>
+      </w:r>
+      <w:r>
+        <w:rPr>
+          <w:lang w:val="en-US"/>
+        </w:rPr>
+        <w:t>9.05353625796058</w:t>
+      </w:r>
+    </w:p>
+    <w:p>
+      <w:pPr>
+        <w:rPr>
+          <w:lang w:val="en-US"/>
+        </w:rPr>
+      </w:pPr>
+    </w:p>
+    <w:p>
+      <w:pPr>
+        <w:pStyle w:val="Heading2"/>
+        <w:rPr>
+          <w:lang w:val="en-US"/>
+        </w:rPr>
+      </w:pPr>
+      <w:r>
+        <w:rPr>
+          <w:lang w:val="en-US"/>
+        </w:rPr>
+        <w:t>Some measures to make things faster and cleaner – 30/12/24</w:t>
+      </w:r>
+    </w:p>
+    <w:p>
+      <w:pPr>
+        <w:rPr>
+          <w:lang w:val="en-US"/>
+        </w:rPr>
+      </w:pPr>
+      <w:r>
+        <w:rPr>
+          <w:lang w:val="en-US"/>
+        </w:rPr>
+        <w:t>Check timing through log. Is it working?</w:t>
+      </w:r>
+      <w:r>
+        <w:rPr>
+          <w:lang w:val="en-US"/>
+        </w:rPr>
+        <w:t xml:space="preserve"> “</w:t>
+      </w:r>
+      <w:r>
+        <w:rPr>
+          <w:lang w:val="en-US"/>
+        </w:rPr>
+        <w:t>GPolyTrainer.log</w:t>
+      </w:r>
+      <w:r>
+        <w:rPr>
+          <w:lang w:val="en-US"/>
+        </w:rPr>
+        <w:t>” – add log of new features.</w:t>
+      </w:r>
+    </w:p>
+    <w:p>
+      <w:pPr>
+        <w:rPr>
+          <w:lang w:val="en-US"/>
+        </w:rPr>
+      </w:pPr>
+      <w:r>
+        <w:rPr>
+          <w:lang w:val="en-US"/>
+        </w:rPr>
+        <w:t>Check what files are saved and how to avoid some.</w:t>
+      </w:r>
+    </w:p>
+    <w:p>
+      <w:pPr>
+        <w:rPr>
+          <w:lang w:val="en-US"/>
+        </w:rPr>
+      </w:pPr>
+      <w:r>
+        <w:rPr>
+          <w:lang w:val="en-US"/>
+        </w:rPr>
+        <w:t>May restrict some activities to relevant images.</w:t>
+      </w:r>
+    </w:p>
+    <w:p>
+      <w:pPr>
+        <w:rPr>
+          <w:lang w:val="en-US"/>
+        </w:rPr>
+      </w:pPr>
+    </w:p>
+    <w:p>
+      <w:pPr>
+        <w:pStyle w:val="Heading2"/>
+        <w:rPr>
+          <w:lang w:val="en-US"/>
+        </w:rPr>
+      </w:pPr>
+      <w:r>
+        <w:rPr>
+          <w:lang w:val="en-US"/>
+        </w:rPr>
+        <w:t>Analyzing first run-results on 4 table rows around image 163 – 30/12/24</w:t>
+      </w:r>
+    </w:p>
+    <w:p>
+      <w:pPr>
+        <w:rPr>
+          <w:lang w:val="en-US"/>
+        </w:rPr>
+      </w:pPr>
+      <w:r>
+        <w:rPr>
+          <w:lang w:val="en-US"/>
+        </w:rPr>
+        <w:t>Data is in “</w:t>
+      </w:r>
+      <w:r>
+        <w:rPr>
+          <w:lang w:val="en-US"/>
+        </w:rPr>
+        <w:t>D:\PolyCalib\Exp39_multisets4lines\Vol</w:t>
+      </w:r>
+      <w:r>
+        <w:rPr>
+          <w:lang w:val="en-US"/>
+        </w:rPr>
+        <w:t>”</w:t>
+      </w:r>
+    </w:p>
+    <w:p>
+      <w:pPr>
+        <w:rPr>
+          <w:lang w:val="en-US"/>
+        </w:rPr>
+      </w:pPr>
+      <w:r>
+        <w:rPr>
+          <w:lang w:val="en-US"/>
+        </w:rPr>
+        <w:t>There were 100 epochs going over all TV sets.</w:t>
+      </w:r>
+    </w:p>
+    <w:p>
+      <w:pPr>
+        <w:rPr>
+          <w:lang w:val="en-US"/>
+        </w:rPr>
+      </w:pPr>
+      <w:r>
+        <w:rPr>
+          <w:lang w:val="en-US"/>
+        </w:rPr>
+        <w:t>Volumes were saved every 10 epochs.</w:t>
+      </w:r>
+    </w:p>
+    <w:p>
+      <w:pPr>
+        <w:rPr>
+          <w:lang w:val="en-US"/>
+        </w:rPr>
+      </w:pPr>
+      <w:r>
+        <w:rPr>
+          <w:highlight w:val="yellow"/>
+          <w:lang w:val="en-US"/>
+        </w:rPr>
+        <w:t>Technical Comment</w:t>
+      </w:r>
+      <w:r>
+        <w:rPr>
+          <w:lang w:val="en-US"/>
+        </w:rPr>
+        <w:t>: First volume index should be “00” in order to allow 2D leafing.</w:t>
+      </w:r>
+      <w:r>
+        <w:rPr>
+          <w:lang w:val="en-US" w:bidi="ar-JO"/>
+        </w:rPr>
+        <w:t xml:space="preserve"> </w:t>
+      </w:r>
+      <w:r>
+        <w:rPr>
+          <w:lang w:val="en-US" w:bidi="ar-JO"/>
+        </w:rPr>
+        <w:t xml:space="preserve">- </w:t>
+      </w:r>
+      <w:r>
+        <w:rPr>
+          <w:highlight w:val="green"/>
+          <w:lang w:val="en-US" w:bidi="ar-JO"/>
+        </w:rPr>
+        <w:t>Done</w:t>
+      </w:r>
+    </w:p>
+    <w:p>
+      <w:pPr>
+        <w:pStyle w:val="Heading4"/>
+        <w:rPr>
+          <w:lang w:val="en-US"/>
+        </w:rPr>
+      </w:pPr>
+      <w:r>
+        <w:rPr>
+          <w:lang w:val="en-US"/>
+        </w:rPr>
+        <w:t>Best image 163 is at:</w:t>
+      </w:r>
+    </w:p>
+    <w:p>
+      <w:pPr>
+        <w:rPr>
+          <w:lang w:val="en-US"/>
+        </w:rPr>
+      </w:pPr>
+      <w:r>
+        <w:rPr>
+          <w:lang w:val="en-US"/>
+        </w:rPr>
+        <w:t>BP_PolyAI_Output_width256_height256_zoom2_</w:t>
+      </w:r>
+      <w:r>
+        <w:rPr>
+          <w:highlight w:val="yellow"/>
+          <w:lang w:val="en-US"/>
+        </w:rPr>
+        <w:t>save20</w:t>
+      </w:r>
+      <w:r>
+        <w:rPr>
+          <w:lang w:val="en-US"/>
+        </w:rPr>
+        <w:t>_Multiset_Training.float.rvol</w:t>
+      </w:r>
+    </w:p>
+    <w:p>
+      <w:pPr>
+        <w:rPr>
+          <w:lang w:val="en-US"/>
+        </w:rPr>
+      </w:pPr>
+      <w:r>
+        <w:rPr>
+          <w:lang w:val="en-US"/>
+        </w:rPr>
+        <w:t>Or</w:t>
+      </w:r>
+    </w:p>
+    <w:p>
+      <w:pPr>
+        <w:rPr>
+          <w:lang w:val="en-US"/>
+        </w:rPr>
+      </w:pPr>
+      <w:r>
+        <w:rPr>
+          <w:lang w:val="en-US"/>
+        </w:rPr>
+        <w:t>BP_PolyAI_Output_width256_height256_zoom2_</w:t>
+      </w:r>
+      <w:r>
+        <w:rPr>
+          <w:highlight w:val="yellow"/>
+          <w:lang w:val="en-US"/>
+        </w:rPr>
+        <w:t>save</w:t>
+      </w:r>
+      <w:r>
+        <w:rPr>
+          <w:highlight w:val="yellow"/>
+          <w:lang w:val="en-US"/>
+        </w:rPr>
+        <w:t>3</w:t>
+      </w:r>
+      <w:r>
+        <w:rPr>
+          <w:highlight w:val="yellow"/>
+          <w:lang w:val="en-US"/>
+        </w:rPr>
+        <w:t>0</w:t>
+      </w:r>
+      <w:r>
+        <w:rPr>
+          <w:lang w:val="en-US"/>
+        </w:rPr>
+        <w:t>_Multiset_Training.float.rvol</w:t>
+      </w:r>
+    </w:p>
+    <w:p>
+      <w:pPr>
+        <w:rPr>
+          <w:lang w:val="en-US"/>
+        </w:rPr>
+      </w:pPr>
+      <w:r>
+        <w:rPr>
+          <w:lang w:val="en-US"/>
+        </w:rPr>
+        <w:t>From “30” there start a new kind of thin-rings</w:t>
+      </w:r>
+      <w:r>
+        <w:rPr>
+          <w:lang w:val="en-US"/>
+        </w:rPr>
+        <w:t xml:space="preserve"> artifacts, that get worse!</w:t>
+      </w:r>
+    </w:p>
+    <w:p>
+      <w:pPr>
+        <w:rPr>
+          <w:lang w:val="en-US"/>
+        </w:rPr>
+      </w:pPr>
+      <w:r>
+        <w:rPr>
+          <w:highlight w:val="yellow"/>
+          <w:lang w:val="en-US"/>
+        </w:rPr>
+        <w:t>Question:</w:t>
+      </w:r>
+      <w:r>
+        <w:rPr>
+          <w:lang w:val="en-US"/>
+        </w:rPr>
+        <w:t xml:space="preserve"> What is the target value in relation to the images that I see?</w:t>
+      </w:r>
+    </w:p>
+    <w:p>
+      <w:pPr>
+        <w:rPr>
+          <w:lang w:val="en-US"/>
+        </w:rPr>
+      </w:pPr>
+      <w:r>
+        <w:rPr>
+          <w:highlight w:val="yellow"/>
+          <w:lang w:val="en-US"/>
+        </w:rPr>
+        <w:t>Proposal:</w:t>
+      </w:r>
+      <w:r>
+        <w:rPr>
+          <w:lang w:val="en-US"/>
+        </w:rPr>
+        <w:t xml:space="preserve"> Do whole circle for radius – not random samples, to reduce uncertainty</w:t>
+      </w:r>
+    </w:p>
+    <w:p>
+      <w:pPr>
+        <w:rPr>
+          <w:lang w:val="en-US"/>
+        </w:rPr>
+      </w:pPr>
+      <w:r>
+        <w:rPr>
+          <w:highlight w:val="yellow"/>
+          <w:lang w:val="en-US"/>
+        </w:rPr>
+        <w:t>Task:</w:t>
+      </w:r>
+      <w:r>
+        <w:rPr>
+          <w:lang w:val="en-US"/>
+        </w:rPr>
+        <w:t xml:space="preserve"> Resume save of best tables and allow continuous training</w:t>
+      </w:r>
+    </w:p>
+    <w:p>
+      <w:pPr>
+        <w:rPr>
+          <w:lang w:val="en-US"/>
+        </w:rPr>
+      </w:pPr>
+      <w:r>
+        <w:rPr>
+          <w:highlight w:val="yellow"/>
+          <w:lang w:val="en-US"/>
+        </w:rPr>
+        <w:t>Change:</w:t>
+      </w:r>
+      <w:r>
+        <w:rPr>
+          <w:lang w:val="en-US"/>
+        </w:rPr>
+        <w:t xml:space="preserve"> Should be easier to see which TV leads to what Image-Rad</w:t>
+      </w:r>
+      <w:r>
+        <w:rPr>
+          <w:lang w:val="en-US"/>
+        </w:rPr>
+        <w:t xml:space="preserve"> </w:t>
+      </w:r>
+      <w:r>
+        <w:rPr>
+          <w:lang w:val="en-US" w:bidi="ar-JO"/>
+        </w:rPr>
+        <w:t xml:space="preserve">- </w:t>
+      </w:r>
+      <w:r>
+        <w:rPr>
+          <w:highlight w:val="green"/>
+          <w:lang w:val="en-US" w:bidi="ar-JO"/>
+        </w:rPr>
+        <w:t>Done</w:t>
+      </w:r>
+    </w:p>
+    <w:p>
+      <w:pPr>
+        <w:rPr>
+          <w:lang w:val="en-US" w:bidi="ar-JO"/>
+        </w:rPr>
+      </w:pPr>
+      <w:r>
+        <w:rPr>
+          <w:highlight w:val="yellow"/>
+          <w:lang w:val="en-US" w:bidi="ar-JO"/>
+        </w:rPr>
+        <w:t>Efficiency</w:t>
+      </w:r>
+      <w:r>
+        <w:rPr>
+          <w:rFonts w:hint="cs"/>
+          <w:highlight w:val="yellow"/>
+          <w:rtl/>
+          <w:lang w:val="en-US" w:bidi="ar-JO"/>
+        </w:rPr>
+        <w:t>:</w:t>
+      </w:r>
+      <w:r>
+        <w:rPr>
+          <w:lang w:val="en-US" w:bidi="ar-JO"/>
+        </w:rPr>
+        <w:t xml:space="preserve"> Do not copy basic volumes each time</w:t>
+      </w:r>
+      <w:r>
+        <w:rPr>
+          <w:lang w:val="en-US" w:bidi="ar-JO"/>
+        </w:rPr>
+        <w:t xml:space="preserve"> - </w:t>
+      </w:r>
+      <w:r>
+        <w:rPr>
+          <w:highlight w:val="green"/>
+          <w:lang w:val="en-US" w:bidi="ar-JO"/>
+        </w:rPr>
+        <w:t>Done</w:t>
+      </w:r>
+    </w:p>
+    <w:p>
+      <w:pPr>
+        <w:rPr>
+          <w:lang w:val="en-US" w:bidi="ar-JO"/>
+        </w:rPr>
+      </w:pPr>
+      <w:r>
+        <w:rPr>
+          <w:highlight w:val="yellow"/>
+          <w:lang w:val="en-US" w:bidi="ar-JO"/>
+        </w:rPr>
+        <w:t>Try:</w:t>
+      </w:r>
+      <w:r>
+        <w:rPr>
+          <w:lang w:val="en-US" w:bidi="ar-JO"/>
+        </w:rPr>
+        <w:t xml:space="preserve"> </w:t>
+      </w:r>
+    </w:p>
+    <w:p>
+      <w:pPr>
+        <w:pStyle w:val="ListParagraph"/>
+        <w:numPr>
+          <w:ilvl w:val="0"/>
+          <w:numId w:val="19"/>
+        </w:numPr>
+        <w:rPr>
+          <w:lang w:val="en-US" w:bidi="ar-JO"/>
+        </w:rPr>
+      </w:pPr>
+      <w:r>
+        <w:rPr>
+          <w:lang w:val="en-US" w:bidi="ar-JO"/>
+        </w:rPr>
+        <w:lastRenderedPageBreak/>
+        <w:t>Use only positive gradients</w:t>
+      </w:r>
+    </w:p>
+    <w:p>
+      <w:pPr>
+        <w:pStyle w:val="ListParagraph"/>
+        <w:numPr>
+          <w:ilvl w:val="0"/>
+          <w:numId w:val="19"/>
+        </w:numPr>
+        <w:rPr>
+          <w:lang w:val="en-US" w:bidi="ar-JO"/>
+        </w:rPr>
+      </w:pPr>
+      <w:r>
+        <w:rPr>
+          <w:lang w:val="en-US" w:bidi="ar-JO"/>
+        </w:rPr>
+        <w:t>Score only main targets (alternative score)</w:t>
+      </w:r>
+    </w:p>
+    <w:p>
+      <w:pPr>
+        <w:pStyle w:val="ListParagraph"/>
+        <w:numPr>
+          <w:ilvl w:val="0"/>
+          <w:numId w:val="19"/>
+        </w:numPr>
+        <w:rPr>
+          <w:lang w:val="en-US" w:bidi="ar-JO"/>
+        </w:rPr>
+      </w:pPr>
+      <w:r>
+        <w:rPr>
+          <w:lang w:val="en-US" w:bidi="ar-JO"/>
+        </w:rPr>
+        <w:t>For changing general level – change section of TV together</w:t>
+      </w:r>
+    </w:p>
+    <w:p>
+      <w:pPr>
+        <w:rPr>
+          <w:lang w:val="en-US" w:bidi="ar-JO"/>
+        </w:rPr>
+      </w:pPr>
+      <w:r>
+        <w:rPr>
+          <w:highlight w:val="yellow"/>
+          <w:lang w:val="en-US" w:bidi="ar-JO"/>
+        </w:rPr>
+        <w:t>Transparency:</w:t>
+      </w:r>
+      <w:r>
+        <w:rPr>
+          <w:lang w:val="en-US" w:bidi="ar-JO"/>
+        </w:rPr>
+        <w:t xml:space="preserve"> I need to see the target level more clearly</w:t>
+      </w:r>
+    </w:p>
+    <w:p>
+      <w:pPr>
+        <w:rPr>
+          <w:lang w:val="en-US" w:bidi="ar-JO"/>
+        </w:rPr>
+      </w:pPr>
+      <w:r>
+        <w:rPr>
+          <w:highlight w:val="yellow"/>
+          <w:lang w:val="en-US" w:bidi="ar-JO"/>
+        </w:rPr>
+        <w:t>Try Bigger Learning Steps</w:t>
+      </w:r>
+    </w:p>
+    <w:p>
+      <w:pPr>
+        <w:rPr>
+          <w:lang w:val="en-US" w:bidi="ar-JO"/>
+        </w:rPr>
+      </w:pPr>
+      <w:r>
+        <w:rPr>
+          <w:highlight w:val="yellow"/>
+          <w:lang w:val="en-US" w:bidi="ar-JO"/>
+        </w:rPr>
+        <w:t>Tracing:</w:t>
+      </w:r>
+      <w:r>
+        <w:rPr>
+          <w:lang w:val="en-US" w:bidi="ar-JO"/>
+        </w:rPr>
+        <w:t xml:space="preserve"> Follow by counters how many times each target is used for correcting</w:t>
+      </w:r>
+    </w:p>
+    <w:p>
+      <w:pPr>
+        <w:rPr>
+          <w:lang w:val="en-US" w:bidi="ar-JO"/>
+        </w:rPr>
+      </w:pPr>
+    </w:p>
+    <w:p>
+      <w:pPr>
+        <w:pStyle w:val="Heading4"/>
+        <w:rPr>
+          <w:lang w:val="en-US" w:bidi="ar-JO"/>
+        </w:rPr>
+      </w:pPr>
+      <w:r>
+        <w:rPr>
+          <w:lang w:val="en-US" w:bidi="ar-JO"/>
+        </w:rPr>
+        <w:t>Inspecting one central TV:</w:t>
+      </w:r>
+    </w:p>
+    <w:p>
+      <w:pPr>
+        <w:rPr>
+          <w:lang w:val="en-US" w:bidi="ar-JO"/>
+        </w:rPr>
+      </w:pPr>
+      <w:r>
+        <w:rPr>
+          <w:lang w:val="en-US" w:bidi="ar-JO"/>
+        </w:rPr>
+        <w:t>Train_tab_value_t0_r68_d343 - individual case of non-convergence.xlsx</w:t>
+      </w:r>
+    </w:p>
+    <w:p>
+      <w:pPr>
+        <w:rPr>
+          <w:lang w:val="en-US" w:bidi="ar-JO"/>
+        </w:rPr>
+      </w:pPr>
+      <w:r>
+        <w:rPr>
+          <w:lang w:val="en-US" w:bidi="ar-JO"/>
+        </w:rPr>
+        <w:t>High value is consistently pushed down by lower TV –</w:t>
+      </w:r>
+    </w:p>
+    <w:p>
+      <w:pPr>
+        <w:rPr>
+          <w:lang w:val="en-US" w:bidi="ar-JO"/>
+        </w:rPr>
+      </w:pPr>
+      <w:r>
+        <w:rPr>
+          <w:lang w:val="en-US" w:bidi="ar-JO"/>
+        </w:rPr>
+        <w:t>But somebody else is pushing up even stronger!</w:t>
+      </w:r>
+    </w:p>
+    <w:p>
+      <w:pPr>
+        <w:rPr>
+          <w:lang w:val="en-US" w:bidi="ar-JO"/>
+        </w:rPr>
+      </w:pPr>
+    </w:p>
+    <w:p>
+      <w:pPr>
+        <w:pStyle w:val="Heading4"/>
+        <w:rPr>
+          <w:lang w:val="en-US" w:bidi="ar-JO"/>
+        </w:rPr>
+      </w:pPr>
+      <w:r>
+        <w:rPr>
+          <w:lang w:val="en-US" w:bidi="ar-JO"/>
+        </w:rPr>
+        <w:t>Missing time after end of recon:</w:t>
+      </w:r>
+    </w:p>
+    <w:p>
+      <w:pPr>
+        <w:rPr>
+          <w:lang w:val="en-US" w:bidi="ar-JO"/>
+        </w:rPr>
+      </w:pPr>
+      <w:r>
+        <w:rPr>
+          <w:lang w:val="en-US" w:bidi="ar-JO"/>
+        </w:rPr>
+        <w:t>2024-12-30 22:55:30.331181:    End Recon - Elapsed 3.765 seconds</w:t>
+      </w:r>
+    </w:p>
+    <w:p>
+      <w:pPr>
+        <w:rPr>
+          <w:lang w:val="en-US" w:bidi="ar-JO"/>
+        </w:rPr>
+      </w:pPr>
+      <w:r>
+        <w:rPr>
+          <w:lang w:val="en-US" w:bidi="ar-JO"/>
+        </w:rPr>
+        <w:t>2024-12-30 22:55:32.234933:  Start ComputeNewScoreOfVolume1</w:t>
+      </w:r>
+    </w:p>
+    <w:p>
+      <w:pPr>
+        <w:rPr>
+          <w:lang w:val="en-US" w:bidi="ar-JO"/>
         </w:rPr>
       </w:pPr>
     </w:p>
@@ -1248,6 +2234,7 @@
         <w:rPr>
           <w:lang w:val="en-US"/>
         </w:rPr>
+        <w:lastRenderedPageBreak/>
         <w:t>File saved in: “</w:t>
       </w:r>
       <w:r>
@@ -1366,7 +2353,6 @@
         <w:rPr>
           <w:lang w:val="en-US"/>
         </w:rPr>
-        <w:lastRenderedPageBreak/>
         <w:t>How to start training? 27/12/24</w:t>
       </w:r>
     </w:p>
@@ -1871,6 +2857,7 @@
         <w:rPr>
           <w:lang w:val="en-US"/>
         </w:rPr>
+        <w:lastRenderedPageBreak/>
         <w:t>Should check more.</w:t>
       </w:r>
     </w:p>
@@ -1958,7 +2945,6 @@
         <w:rPr>
           <w:lang w:val="en-US"/>
         </w:rPr>
-        <w:lastRenderedPageBreak/>
         <w:t>Compute again IR and IIR for a small sub-region for image 163, tube 0 – 18/12/24</w:t>
       </w:r>
     </w:p>
@@ -3088,6 +4074,7 @@
         <w:rPr>
           <w:lang w:val="en-US"/>
         </w:rPr>
+        <w:lastRenderedPageBreak/>
         <w:t>Apparently I have to add 170 to the detector index</w:t>
       </w:r>
     </w:p>
@@ -3187,7 +4174,6 @@
         <w:rPr>
           <w:lang w:val="en-US"/>
         </w:rPr>
-        <w:lastRenderedPageBreak/>
         <w:t>Where is my data?</w:t>
       </w:r>
     </w:p>
@@ -3784,6 +4770,7 @@
         <w:rPr>
           <w:lang w:val="en-US"/>
         </w:rPr>
+        <w:lastRenderedPageBreak/>
         <w:t>Single image train – 15/12/24</w:t>
       </w:r>
     </w:p>
@@ -3911,7 +4898,6 @@
         <w:rPr>
           <w:lang w:val="en-US"/>
         </w:rPr>
-        <w:lastRenderedPageBreak/>
         <w:t>Loss values are completely wrong. Check – through dump:</w:t>
       </w:r>
     </w:p>
@@ -5195,6 +6181,7 @@
         <w:rPr>
           <w:lang w:val="en-US"/>
         </w:rPr>
+        <w:lastRenderedPageBreak/>
         <w:t>Working with Recon as external Function and Back Propagation – 9/12/24</w:t>
       </w:r>
     </w:p>
@@ -5858,6 +6845,7 @@
         <w:rPr>
           <w:lang w:val="en-US"/>
         </w:rPr>
+        <w:lastRenderedPageBreak/>
         <w:t>Output – the fraction part of the 1</w:t>
       </w:r>
       <w:r>
@@ -6015,7 +7003,6 @@
         <w:rPr>
           <w:lang w:val="en-US"/>
         </w:rPr>
-        <w:lastRenderedPageBreak/>
         <w:t>I promise to try to create a prototype with real DL where recon is used only as LOSS</w:t>
       </w:r>
     </w:p>
@@ -6530,6 +7517,7 @@
         <w:rPr>
           <w:lang w:val="en-US"/>
         </w:rPr>
+        <w:lastRenderedPageBreak/>
         <w:t>After correction &amp; recon, consider both local and global deviation score.</w:t>
       </w:r>
     </w:p>
@@ -6683,7 +7671,6 @@
         <w:rPr>
           <w:lang w:val="en-US"/>
         </w:rPr>
-        <w:lastRenderedPageBreak/>
         <w:t>self.avgDev=-1.0128281116485596, iImage=92, iRad=0, maxDev=tensor(-458.4808)</w:t>
       </w:r>
     </w:p>
@@ -7577,6 +8564,95 @@
     </w:lvl>
   </w:abstractNum>
   <w:abstractNum w:abstractNumId="7" w15:restartNumberingAfterBreak="0">
+    <w:nsid w:val="2A8B4325"/>
+    <w:multiLevelType w:val="hybridMultilevel"/>
+    <w:tmpl w:val="701C595A"/>
+    <w:lvl w:ilvl="0" w:tplc="10B44286">
+      <w:start w:val="1"/>
+      <w:numFmt w:val="decimal"/>
+      <w:lvlText w:val="%1)"/>
+      <w:lvlJc w:val="left"/>
+      <w:pPr>
+        <w:ind w:left="1080" w:hanging="360"/>
+      </w:pPr>
+      <w:rPr>
+        <w:rFonts w:hint="default"/>
+      </w:rPr>
+    </w:lvl>
+    <w:lvl w:ilvl="1" w:tplc="20000019" w:tentative="1">
+      <w:start w:val="1"/>
+      <w:numFmt w:val="lowerLetter"/>
+      <w:lvlText w:val="%2."/>
+      <w:lvlJc w:val="left"/>
+      <w:pPr>
+        <w:ind w:left="1800" w:hanging="360"/>
+      </w:pPr>
+    </w:lvl>
+    <w:lvl w:ilvl="2" w:tplc="2000001B" w:tentative="1">
+      <w:start w:val="1"/>
+      <w:numFmt w:val="lowerRoman"/>
+      <w:lvlText w:val="%3."/>
+      <w:lvlJc w:val="right"/>
+      <w:pPr>
+        <w:ind w:left="2520" w:hanging="180"/>
+      </w:pPr>
+    </w:lvl>
+    <w:lvl w:ilvl="3" w:tplc="2000000F" w:tentative="1">
+      <w:start w:val="1"/>
+      <w:numFmt w:val="decimal"/>
+      <w:lvlText w:val="%4."/>
+      <w:lvlJc w:val="left"/>
+      <w:pPr>
+        <w:ind w:left="3240" w:hanging="360"/>
+      </w:pPr>
+    </w:lvl>
+    <w:lvl w:ilvl="4" w:tplc="20000019" w:tentative="1">
+      <w:start w:val="1"/>
+      <w:numFmt w:val="lowerLetter"/>
+      <w:lvlText w:val="%5."/>
+      <w:lvlJc w:val="left"/>
+      <w:pPr>
+        <w:ind w:left="3960" w:hanging="360"/>
+      </w:pPr>
+    </w:lvl>
+    <w:lvl w:ilvl="5" w:tplc="2000001B" w:tentative="1">
+      <w:start w:val="1"/>
+      <w:numFmt w:val="lowerRoman"/>
+      <w:lvlText w:val="%6."/>
+      <w:lvlJc w:val="right"/>
+      <w:pPr>
+        <w:ind w:left="4680" w:hanging="180"/>
+      </w:pPr>
+    </w:lvl>
+    <w:lvl w:ilvl="6" w:tplc="2000000F" w:tentative="1">
+      <w:start w:val="1"/>
+      <w:numFmt w:val="decimal"/>
+      <w:lvlText w:val="%7."/>
+      <w:lvlJc w:val="left"/>
+      <w:pPr>
+        <w:ind w:left="5400" w:hanging="360"/>
+      </w:pPr>
+    </w:lvl>
+    <w:lvl w:ilvl="7" w:tplc="20000019" w:tentative="1">
+      <w:start w:val="1"/>
+      <w:numFmt w:val="lowerLetter"/>
+      <w:lvlText w:val="%8."/>
+      <w:lvlJc w:val="left"/>
+      <w:pPr>
+        <w:ind w:left="6120" w:hanging="360"/>
+      </w:pPr>
+    </w:lvl>
+    <w:lvl w:ilvl="8" w:tplc="2000001B" w:tentative="1">
+      <w:start w:val="1"/>
+      <w:numFmt w:val="lowerRoman"/>
+      <w:lvlText w:val="%9."/>
+      <w:lvlJc w:val="right"/>
+      <w:pPr>
+        <w:ind w:left="6840" w:hanging="180"/>
+      </w:pPr>
+    </w:lvl>
+  </w:abstractNum>
+  <w:abstractNum w:abstractNumId="8" w15:restartNumberingAfterBreak="0">
     <w:nsid w:val="360219B6"/>
     <w:multiLevelType w:val="hybridMultilevel"/>
     <w:tmpl w:val="E97024BC"/>
@@ -7665,7 +8741,7 @@
       </w:pPr>
     </w:lvl>
   </w:abstractNum>
-  <w:abstractNum w:abstractNumId="8" w15:restartNumberingAfterBreak="0">
+  <w:abstractNum w:abstractNumId="9" w15:restartNumberingAfterBreak="0">
     <w:nsid w:val="3E365560"/>
     <w:multiLevelType w:val="hybridMultilevel"/>
     <w:tmpl w:val="54B4F0B8"/>
@@ -7754,7 +8830,7 @@
       </w:pPr>
     </w:lvl>
   </w:abstractNum>
-  <w:abstractNum w:abstractNumId="9" w15:restartNumberingAfterBreak="0">
+  <w:abstractNum w:abstractNumId="10" w15:restartNumberingAfterBreak="0">
     <w:nsid w:val="49F50457"/>
     <w:multiLevelType w:val="hybridMultilevel"/>
     <w:tmpl w:val="25F20338"/>
@@ -7843,7 +8919,7 @@
       </w:pPr>
     </w:lvl>
   </w:abstractNum>
-  <w:abstractNum w:abstractNumId="10" w15:restartNumberingAfterBreak="0">
+  <w:abstractNum w:abstractNumId="11" w15:restartNumberingAfterBreak="0">
     <w:nsid w:val="4F9729C0"/>
     <w:multiLevelType w:val="hybridMultilevel"/>
     <w:tmpl w:val="9CB8B984"/>
@@ -7932,7 +9008,7 @@
       </w:pPr>
     </w:lvl>
   </w:abstractNum>
-  <w:abstractNum w:abstractNumId="11" w15:restartNumberingAfterBreak="0">
+  <w:abstractNum w:abstractNumId="12" w15:restartNumberingAfterBreak="0">
     <w:nsid w:val="53A7650C"/>
     <w:multiLevelType w:val="hybridMultilevel"/>
     <w:tmpl w:val="0EB0B3D2"/>
@@ -8021,7 +9097,7 @@
       </w:pPr>
     </w:lvl>
   </w:abstractNum>
-  <w:abstractNum w:abstractNumId="12" w15:restartNumberingAfterBreak="0">
+  <w:abstractNum w:abstractNumId="13" w15:restartNumberingAfterBreak="0">
     <w:nsid w:val="5D4B435C"/>
     <w:multiLevelType w:val="hybridMultilevel"/>
     <w:tmpl w:val="EC18F09C"/>
@@ -8110,7 +9186,7 @@
       </w:pPr>
     </w:lvl>
   </w:abstractNum>
-  <w:abstractNum w:abstractNumId="13" w15:restartNumberingAfterBreak="0">
+  <w:abstractNum w:abstractNumId="14" w15:restartNumberingAfterBreak="0">
     <w:nsid w:val="61D60EB3"/>
     <w:multiLevelType w:val="hybridMultilevel"/>
     <w:tmpl w:val="8AFC7CBA"/>
@@ -8199,7 +9275,7 @@
       </w:pPr>
     </w:lvl>
   </w:abstractNum>
-  <w:abstractNum w:abstractNumId="14" w15:restartNumberingAfterBreak="0">
+  <w:abstractNum w:abstractNumId="15" w15:restartNumberingAfterBreak="0">
     <w:nsid w:val="64B36E74"/>
     <w:multiLevelType w:val="hybridMultilevel"/>
     <w:tmpl w:val="83F4A9EE"/>
@@ -8288,7 +9364,7 @@
       </w:pPr>
     </w:lvl>
   </w:abstractNum>
-  <w:abstractNum w:abstractNumId="15" w15:restartNumberingAfterBreak="0">
+  <w:abstractNum w:abstractNumId="16" w15:restartNumberingAfterBreak="0">
     <w:nsid w:val="662D09B9"/>
     <w:multiLevelType w:val="hybridMultilevel"/>
     <w:tmpl w:val="1D1E4CDE"/>
@@ -8377,7 +9453,7 @@
       </w:pPr>
     </w:lvl>
   </w:abstractNum>
-  <w:abstractNum w:abstractNumId="16" w15:restartNumberingAfterBreak="0">
+  <w:abstractNum w:abstractNumId="17" w15:restartNumberingAfterBreak="0">
     <w:nsid w:val="6F387943"/>
     <w:multiLevelType w:val="hybridMultilevel"/>
     <w:tmpl w:val="9F7E35BE"/>
@@ -8463,7 +9539,7 @@
       </w:pPr>
     </w:lvl>
   </w:abstractNum>
-  <w:abstractNum w:abstractNumId="17" w15:restartNumberingAfterBreak="0">
+  <w:abstractNum w:abstractNumId="18" w15:restartNumberingAfterBreak="0">
     <w:nsid w:val="70763EF2"/>
     <w:multiLevelType w:val="hybridMultilevel"/>
     <w:tmpl w:val="F4AC1DAC"/>
@@ -8553,31 +9629,31 @@
     </w:lvl>
   </w:abstractNum>
   <w:num w:numId="1" w16cid:durableId="233471914">
-    <w:abstractNumId w:val="7"/>
+    <w:abstractNumId w:val="8"/>
   </w:num>
   <w:num w:numId="2" w16cid:durableId="392581120">
     <w:abstractNumId w:val="2"/>
   </w:num>
   <w:num w:numId="3" w16cid:durableId="1188329901">
-    <w:abstractNumId w:val="14"/>
+    <w:abstractNumId w:val="15"/>
   </w:num>
   <w:num w:numId="4" w16cid:durableId="372732607">
     <w:abstractNumId w:val="6"/>
   </w:num>
   <w:num w:numId="5" w16cid:durableId="505286439">
-    <w:abstractNumId w:val="12"/>
+    <w:abstractNumId w:val="13"/>
   </w:num>
   <w:num w:numId="6" w16cid:durableId="251820832">
-    <w:abstractNumId w:val="13"/>
+    <w:abstractNumId w:val="14"/>
   </w:num>
   <w:num w:numId="7" w16cid:durableId="1262371202">
-    <w:abstractNumId w:val="17"/>
+    <w:abstractNumId w:val="18"/>
   </w:num>
   <w:num w:numId="8" w16cid:durableId="46300472">
-    <w:abstractNumId w:val="15"/>
+    <w:abstractNumId w:val="16"/>
   </w:num>
   <w:num w:numId="9" w16cid:durableId="990599761">
-    <w:abstractNumId w:val="9"/>
+    <w:abstractNumId w:val="10"/>
   </w:num>
   <w:num w:numId="10" w16cid:durableId="1997227200">
     <w:abstractNumId w:val="5"/>
@@ -8589,22 +9665,25 @@
     <w:abstractNumId w:val="1"/>
   </w:num>
   <w:num w:numId="13" w16cid:durableId="1255045579">
-    <w:abstractNumId w:val="8"/>
+    <w:abstractNumId w:val="9"/>
   </w:num>
   <w:num w:numId="14" w16cid:durableId="1438790225">
     <w:abstractNumId w:val="0"/>
   </w:num>
   <w:num w:numId="15" w16cid:durableId="1177422838">
-    <w:abstractNumId w:val="11"/>
+    <w:abstractNumId w:val="12"/>
   </w:num>
   <w:num w:numId="16" w16cid:durableId="1916624874">
-    <w:abstractNumId w:val="16"/>
+    <w:abstractNumId w:val="17"/>
   </w:num>
   <w:num w:numId="17" w16cid:durableId="610669805">
     <w:abstractNumId w:val="4"/>
   </w:num>
   <w:num w:numId="18" w16cid:durableId="51850437">
-    <w:abstractNumId w:val="10"/>
+    <w:abstractNumId w:val="11"/>
+  </w:num>
+  <w:num w:numId="19" w16cid:durableId="630671311">
+    <w:abstractNumId w:val="7"/>
   </w:num>
 </w:numbering>
 </file>
@@ -9105,7 +10184,6 @@
   <w:style w:type="character" w:default="1" w:styleId="DefaultParagraphFont">
     <w:name w:val="Default Paragraph Font"/>
     <w:uiPriority w:val="1"/>
-    <w:semiHidden/>
     <w:unhideWhenUsed/>
   </w:style>
   <w:style w:type="table" w:default="1" w:styleId="TableNormal">

</xml_diff>

<commit_message>
Start experimenting with broad correction
</commit_message>
<xml_diff>
--- a/Docs/Create Poly Tables - work notes.docx
+++ b/Docs/Create Poly Tables - work notes.docx
@@ -1,6 +1,6 @@
 
 <file path=word/document.xml><?xml version="1.0" encoding="utf-8"?>
-<w:document xmlns:wpc="http://schemas.microsoft.com/office/word/2010/wordprocessingCanvas" xmlns:cx="http://schemas.microsoft.com/office/drawing/2014/chartex" xmlns:cx1="http://schemas.microsoft.com/office/drawing/2015/9/8/chartex" xmlns:cx2="http://schemas.microsoft.com/office/drawing/2015/10/21/chartex" xmlns:cx3="http://schemas.microsoft.com/office/drawing/2016/5/9/chartex" xmlns:cx4="http://schemas.microsoft.com/office/drawing/2016/5/10/chartex" xmlns:cx5="http://schemas.microsoft.com/office/drawing/2016/5/11/chartex" xmlns:cx6="http://schemas.microsoft.com/office/drawing/2016/5/12/chartex" xmlns:cx7="http://schemas.microsoft.com/office/drawing/2016/5/13/chartex" xmlns:cx8="http://schemas.microsoft.com/office/drawing/2016/5/14/chartex" xmlns:mc="http://schemas.openxmlformats.org/markup-compatibility/2006" xmlns:aink="http://schemas.microsoft.com/office/drawing/2016/ink" xmlns:am3d="http://schemas.microsoft.com/office/drawing/2017/model3d" xmlns:o="urn:schemas-microsoft-com:office:office" xmlns:oel="http://schemas.microsoft.com/office/2019/extlst" xmlns:r="http://schemas.openxmlformats.org/officeDocument/2006/relationships" xmlns:m="http://schemas.openxmlformats.org/officeDocument/2006/math" xmlns:v="urn:schemas-microsoft-com:vml" xmlns:wp14="http://schemas.microsoft.com/office/word/2010/wordprocessingDrawing" xmlns:wp="http://schemas.openxmlformats.org/drawingml/2006/wordprocessingDrawing" xmlns:w10="urn:schemas-microsoft-com:office:word" xmlns:w="http://schemas.openxmlformats.org/wordprocessingml/2006/main" xmlns:w14="http://schemas.microsoft.com/office/word/2010/wordml" xmlns:w15="http://schemas.microsoft.com/office/word/2012/wordml" xmlns:w16cex="http://schemas.microsoft.com/office/word/2018/wordml/cex" xmlns:w16cid="http://schemas.microsoft.com/office/word/2016/wordml/cid" xmlns:w16="http://schemas.microsoft.com/office/word/2018/wordml" xmlns:w16du="http://schemas.microsoft.com/office/word/2023/wordml/word16du" xmlns:w16sdtdh="http://schemas.microsoft.com/office/word/2020/wordml/sdtdatahash" xmlns:w16se="http://schemas.microsoft.com/office/word/2015/wordml/symex" xmlns:wpg="http://schemas.microsoft.com/office/word/2010/wordprocessingGroup" xmlns:wpi="http://schemas.microsoft.com/office/word/2010/wordprocessingInk" xmlns:wne="http://schemas.microsoft.com/office/word/2006/wordml" xmlns:wps="http://schemas.microsoft.com/office/word/2010/wordprocessingShape" mc:Ignorable="w14 w15 w16se w16cid w16 w16cex w16sdtdh w16du wp14">
+<w:document xmlns:wpc="http://schemas.microsoft.com/office/word/2010/wordprocessingCanvas" xmlns:cx="http://schemas.microsoft.com/office/drawing/2014/chartex" xmlns:cx1="http://schemas.microsoft.com/office/drawing/2015/9/8/chartex" xmlns:cx2="http://schemas.microsoft.com/office/drawing/2015/10/21/chartex" xmlns:cx3="http://schemas.microsoft.com/office/drawing/2016/5/9/chartex" xmlns:cx4="http://schemas.microsoft.com/office/drawing/2016/5/10/chartex" xmlns:cx5="http://schemas.microsoft.com/office/drawing/2016/5/11/chartex" xmlns:cx6="http://schemas.microsoft.com/office/drawing/2016/5/12/chartex" xmlns:cx7="http://schemas.microsoft.com/office/drawing/2016/5/13/chartex" xmlns:cx8="http://schemas.microsoft.com/office/drawing/2016/5/14/chartex" xmlns:mc="http://schemas.openxmlformats.org/markup-compatibility/2006" xmlns:aink="http://schemas.microsoft.com/office/drawing/2016/ink" xmlns:am3d="http://schemas.microsoft.com/office/drawing/2017/model3d" xmlns:o="urn:schemas-microsoft-com:office:office" xmlns:oel="http://schemas.microsoft.com/office/2019/extlst" xmlns:r="http://schemas.openxmlformats.org/officeDocument/2006/relationships" xmlns:m="http://schemas.openxmlformats.org/officeDocument/2006/math" xmlns:v="urn:schemas-microsoft-com:vml" xmlns:wp14="http://schemas.microsoft.com/office/word/2010/wordprocessingDrawing" xmlns:wp="http://schemas.openxmlformats.org/drawingml/2006/wordprocessingDrawing" xmlns:w10="urn:schemas-microsoft-com:office:word" xmlns:w="http://schemas.openxmlformats.org/wordprocessingml/2006/main" xmlns:w14="http://schemas.microsoft.com/office/word/2010/wordml" xmlns:w15="http://schemas.microsoft.com/office/word/2012/wordml" xmlns:w16cex="http://schemas.microsoft.com/office/word/2018/wordml/cex" xmlns:w16cid="http://schemas.microsoft.com/office/word/2016/wordml/cid" xmlns:w16="http://schemas.microsoft.com/office/word/2018/wordml" xmlns:w16du="http://schemas.microsoft.com/office/word/2023/wordml/word16du" xmlns:w16sdtdh="http://schemas.microsoft.com/office/word/2020/wordml/sdtdatahash" xmlns:w16sdtfl="http://schemas.microsoft.com/office/word/2024/wordml/sdtformatlock" xmlns:w16se="http://schemas.microsoft.com/office/word/2015/wordml/symex" xmlns:wpg="http://schemas.microsoft.com/office/word/2010/wordprocessingGroup" xmlns:wpi="http://schemas.microsoft.com/office/word/2010/wordprocessingInk" xmlns:wne="http://schemas.microsoft.com/office/word/2006/wordml" xmlns:wps="http://schemas.microsoft.com/office/word/2010/wordprocessingShape" mc:Ignorable="w14 w15 w16se w16cid w16 w16cex w16sdtdh w16sdtfl w16du wp14">
   <w:body>
     <w:p>
       <w:pPr>
@@ -58,6 +58,1385 @@
         <w:rPr>
           <w:lang w:val="en-US"/>
         </w:rPr>
+        <w:t>Check original results of IR for Tube 0 – 18-19/1/25</w:t>
+      </w:r>
+    </w:p>
+    <w:p>
+      <w:pPr>
+        <w:rPr>
+          <w:lang w:val="en-US"/>
+        </w:rPr>
+      </w:pPr>
+      <w:r>
+        <w:rPr>
+          <w:lang w:val="en-US"/>
+        </w:rPr>
+        <w:t>Prepared new version of ImageR (1.6.7) that searches for maximum value…</w:t>
+      </w:r>
+    </w:p>
+    <w:p>
+      <w:pPr>
+        <w:rPr>
+          <w:lang w:val="en-US"/>
+        </w:rPr>
+      </w:pPr>
+      <w:r>
+        <w:rPr>
+          <w:lang w:val="en-US"/>
+        </w:rPr>
+        <w:t xml:space="preserve">Looking at tube 0 – </w:t>
+      </w:r>
+    </w:p>
+    <w:p>
+      <w:pPr>
+        <w:rPr>
+          <w:lang w:val="en-US"/>
+        </w:rPr>
+      </w:pPr>
+      <w:r>
+        <w:rPr>
+          <w:lang w:val="en-US"/>
+        </w:rPr>
+        <w:t>Poli_AI_t0_r10_d340_width256_height256_zoom2_r_</w:t>
+      </w:r>
+      <w:proofErr w:type="gramStart"/>
+      <w:r>
+        <w:rPr>
+          <w:lang w:val="en-US"/>
+        </w:rPr>
+        <w:t>10.float</w:t>
+      </w:r>
+      <w:proofErr w:type="gramEnd"/>
+      <w:r>
+        <w:rPr>
+          <w:lang w:val="en-US"/>
+        </w:rPr>
+        <w:t>.rvol</w:t>
+      </w:r>
+    </w:p>
+    <w:p>
+      <w:pPr>
+        <w:rPr>
+          <w:lang w:val="en-US"/>
+        </w:rPr>
+      </w:pPr>
+      <w:r>
+        <w:rPr>
+          <w:lang w:val="en-US"/>
+        </w:rPr>
+        <w:t>It has maximum effect at page 106!</w:t>
+      </w:r>
+    </w:p>
+    <w:p>
+      <w:pPr>
+        <w:rPr>
+          <w:rFonts w:hint="cs"/>
+          <w:rtl/>
+          <w:lang w:val="en-US" w:bidi="he-IL"/>
+        </w:rPr>
+      </w:pPr>
+    </w:p>
+    <w:p>
+      <w:pPr>
+        <w:pStyle w:val="Heading2"/>
+        <w:rPr>
+          <w:lang w:val="en-US"/>
+        </w:rPr>
+      </w:pPr>
+      <w:r>
+        <w:rPr>
+          <w:lang w:val="en-US"/>
+        </w:rPr>
+        <w:t>Looking again at IR data – 15/1/25</w:t>
+      </w:r>
+    </w:p>
+    <w:p>
+      <w:pPr>
+        <w:rPr>
+          <w:lang w:val="en-US"/>
+        </w:rPr>
+      </w:pPr>
+      <w:r>
+        <w:rPr>
+          <w:lang w:val="en-US"/>
+        </w:rPr>
+        <w:t>Data in “</w:t>
+      </w:r>
+      <w:r>
+        <w:rPr>
+          <w:lang w:val="en-US"/>
+        </w:rPr>
+        <w:t>D:\</w:t>
+      </w:r>
+      <w:proofErr w:type="spellStart"/>
+      <w:r>
+        <w:rPr>
+          <w:lang w:val="en-US"/>
+        </w:rPr>
+        <w:t>PolyCalib</w:t>
+      </w:r>
+      <w:proofErr w:type="spellEnd"/>
+      <w:r>
+        <w:rPr>
+          <w:lang w:val="en-US"/>
+        </w:rPr>
+        <w:t>\</w:t>
+      </w:r>
+      <w:proofErr w:type="spellStart"/>
+      <w:r>
+        <w:rPr>
+          <w:lang w:val="en-US"/>
+        </w:rPr>
+        <w:t>ImpulseResponseTab</w:t>
+      </w:r>
+      <w:proofErr w:type="spellEnd"/>
+      <w:r>
+        <w:rPr>
+          <w:lang w:val="en-US"/>
+        </w:rPr>
+        <w:t>”</w:t>
+      </w:r>
+    </w:p>
+    <w:p>
+      <w:pPr>
+        <w:rPr>
+          <w:lang w:val="en-US"/>
+        </w:rPr>
+      </w:pPr>
+      <w:r>
+        <w:rPr>
+          <w:lang w:val="en-US"/>
+        </w:rPr>
+        <w:t>2 Tables:</w:t>
+      </w:r>
+    </w:p>
+    <w:p>
+      <w:pPr>
+        <w:rPr>
+          <w:lang w:val="en-US"/>
+        </w:rPr>
+      </w:pPr>
+      <w:r>
+        <w:rPr>
+          <w:lang w:val="en-US"/>
+        </w:rPr>
+        <w:t>Tube0_imMargined_width688_height192_</w:t>
+      </w:r>
+      <w:proofErr w:type="gramStart"/>
+      <w:r>
+        <w:rPr>
+          <w:lang w:val="en-US"/>
+        </w:rPr>
+        <w:t>zoom2.float.rtab</w:t>
+      </w:r>
+      <w:proofErr w:type="gramEnd"/>
+    </w:p>
+    <w:p>
+      <w:pPr>
+        <w:rPr>
+          <w:lang w:val="en-US"/>
+        </w:rPr>
+      </w:pPr>
+      <w:r>
+        <w:rPr>
+          <w:lang w:val="en-US"/>
+        </w:rPr>
+        <w:t>Tube</w:t>
+      </w:r>
+      <w:r>
+        <w:rPr>
+          <w:lang w:val="en-US"/>
+        </w:rPr>
+        <w:t>1</w:t>
+      </w:r>
+      <w:r>
+        <w:rPr>
+          <w:lang w:val="en-US"/>
+        </w:rPr>
+        <w:t>_imMargined_width688_height192_</w:t>
+      </w:r>
+      <w:proofErr w:type="gramStart"/>
+      <w:r>
+        <w:rPr>
+          <w:lang w:val="en-US"/>
+        </w:rPr>
+        <w:t>zoom2.float.rtab</w:t>
+      </w:r>
+      <w:proofErr w:type="gramEnd"/>
+    </w:p>
+    <w:p>
+      <w:pPr>
+        <w:rPr>
+          <w:lang w:val="en-US"/>
+        </w:rPr>
+      </w:pPr>
+      <w:r>
+        <w:rPr>
+          <w:lang w:val="en-US"/>
+        </w:rPr>
+        <w:t>The table for Tube0 starts with 97 for 1</w:t>
+      </w:r>
+      <w:r>
+        <w:rPr>
+          <w:vertAlign w:val="superscript"/>
+          <w:lang w:val="en-US"/>
+        </w:rPr>
+        <w:t>st</w:t>
+      </w:r>
+      <w:r>
+        <w:rPr>
+          <w:lang w:val="en-US"/>
+        </w:rPr>
+        <w:t xml:space="preserve"> row… Why?</w:t>
+      </w:r>
+    </w:p>
+    <w:p>
+      <w:pPr>
+        <w:rPr>
+          <w:lang w:val="en-US"/>
+        </w:rPr>
+      </w:pPr>
+      <w:r>
+        <w:rPr>
+          <w:lang w:val="en-US"/>
+        </w:rPr>
+        <w:t>(The 2 “rad” tables there are almost the same.)</w:t>
+      </w:r>
+    </w:p>
+    <w:p>
+      <w:pPr>
+        <w:pStyle w:val="Heading4"/>
+        <w:rPr>
+          <w:lang w:val="en-US"/>
+        </w:rPr>
+      </w:pPr>
+      <w:r>
+        <w:rPr>
+          <w:lang w:val="en-US"/>
+        </w:rPr>
+        <w:t>Same issue seen in preceding CSV file</w:t>
+      </w:r>
+    </w:p>
+    <w:p>
+      <w:pPr>
+        <w:rPr>
+          <w:lang w:val="en-US"/>
+        </w:rPr>
+      </w:pPr>
+      <w:r>
+        <w:rPr>
+          <w:lang w:val="en-US"/>
+        </w:rPr>
+        <w:t>Tube0_IR_grid.csv</w:t>
+      </w:r>
+    </w:p>
+    <w:p>
+      <w:pPr>
+        <w:rPr>
+          <w:lang w:val="en-US"/>
+        </w:rPr>
+      </w:pPr>
+    </w:p>
+    <w:p>
+      <w:pPr>
+        <w:rPr>
+          <w:lang w:val="en-US"/>
+        </w:rPr>
+      </w:pPr>
+    </w:p>
+    <w:p>
+      <w:pPr>
+        <w:pStyle w:val="Heading2"/>
+        <w:rPr>
+          <w:lang w:val="en-US"/>
+        </w:rPr>
+      </w:pPr>
+      <w:r>
+        <w:rPr>
+          <w:lang w:val="en-US"/>
+        </w:rPr>
+        <w:t>Where is my data about the global IR and IIR functions? – 14/1/25</w:t>
+      </w:r>
+    </w:p>
+    <w:p>
+      <w:pPr>
+        <w:rPr>
+          <w:lang w:val="en-US"/>
+        </w:rPr>
+      </w:pPr>
+      <w:r>
+        <w:rPr>
+          <w:lang w:val="en-US"/>
+        </w:rPr>
+        <w:t>In:</w:t>
+      </w:r>
+    </w:p>
+    <w:p>
+      <w:pPr>
+        <w:rPr>
+          <w:lang w:val="en-US"/>
+        </w:rPr>
+      </w:pPr>
+      <w:r>
+        <w:rPr>
+          <w:lang w:val="en-US"/>
+        </w:rPr>
+        <w:t>D:\PolyCalib\InverseIRTables</w:t>
+      </w:r>
+    </w:p>
+    <w:p>
+      <w:pPr>
+        <w:rPr>
+          <w:lang w:val="en-US"/>
+        </w:rPr>
+      </w:pPr>
+      <w:r>
+        <w:rPr>
+          <w:lang w:val="en-US"/>
+        </w:rPr>
+        <w:t>There are 4 tables:</w:t>
+      </w:r>
+    </w:p>
+    <w:p>
+      <w:pPr>
+        <w:rPr>
+          <w:lang w:val="en-US"/>
+        </w:rPr>
+      </w:pPr>
+      <w:r>
+        <w:rPr>
+          <w:lang w:val="en-US"/>
+        </w:rPr>
+        <w:t>Tube0:</w:t>
+      </w:r>
+    </w:p>
+    <w:p>
+      <w:pPr>
+        <w:rPr>
+          <w:lang w:val="en-US"/>
+        </w:rPr>
+      </w:pPr>
+      <w:r>
+        <w:rPr>
+          <w:lang w:val="en-US"/>
+        </w:rPr>
+        <w:t>InverseIR_Tube0a_row_per_image_and_radius_width260_height280_</w:t>
+      </w:r>
+      <w:proofErr w:type="gramStart"/>
+      <w:r>
+        <w:rPr>
+          <w:lang w:val="en-US"/>
+        </w:rPr>
+        <w:t>dzoom2.short.rtab</w:t>
+      </w:r>
+      <w:proofErr w:type="gramEnd"/>
+    </w:p>
+    <w:p>
+      <w:pPr>
+        <w:rPr>
+          <w:lang w:val="en-US"/>
+        </w:rPr>
+      </w:pPr>
+      <w:r>
+        <w:rPr>
+          <w:lang w:val="en-US"/>
+        </w:rPr>
+        <w:t>InverseIR_Tube0a_col_per_image_and_radius_width260_height280_</w:t>
+      </w:r>
+      <w:proofErr w:type="gramStart"/>
+      <w:r>
+        <w:rPr>
+          <w:lang w:val="en-US"/>
+        </w:rPr>
+        <w:t>dzoom2.short.rtab</w:t>
+      </w:r>
+      <w:proofErr w:type="gramEnd"/>
+    </w:p>
+    <w:p>
+      <w:pPr>
+        <w:rPr>
+          <w:lang w:val="en-US"/>
+        </w:rPr>
+      </w:pPr>
+      <w:r>
+        <w:rPr>
+          <w:lang w:val="en-US"/>
+        </w:rPr>
+        <w:t>Tube 1:</w:t>
+      </w:r>
+    </w:p>
+    <w:p>
+      <w:pPr>
+        <w:rPr>
+          <w:lang w:val="en-US"/>
+        </w:rPr>
+      </w:pPr>
+      <w:r>
+        <w:rPr>
+          <w:lang w:val="en-US"/>
+        </w:rPr>
+        <w:t>InverseIR_Tube1b_</w:t>
+      </w:r>
+      <w:r>
+        <w:rPr>
+          <w:lang w:val="en-US"/>
+        </w:rPr>
+        <w:t>row</w:t>
+      </w:r>
+      <w:r>
+        <w:rPr>
+          <w:lang w:val="en-US"/>
+        </w:rPr>
+        <w:t>_per_image_and_radius_width260_height280_</w:t>
+      </w:r>
+      <w:proofErr w:type="gramStart"/>
+      <w:r>
+        <w:rPr>
+          <w:lang w:val="en-US"/>
+        </w:rPr>
+        <w:t>dzoom2.short.rtab</w:t>
+      </w:r>
+      <w:proofErr w:type="gramEnd"/>
+    </w:p>
+    <w:p>
+      <w:pPr>
+        <w:rPr>
+          <w:lang w:val="en-US"/>
+        </w:rPr>
+      </w:pPr>
+      <w:r>
+        <w:rPr>
+          <w:lang w:val="en-US"/>
+        </w:rPr>
+        <w:t>InverseIR_Tube1b_col_per_image_and_radius_width260_height280_</w:t>
+      </w:r>
+      <w:proofErr w:type="gramStart"/>
+      <w:r>
+        <w:rPr>
+          <w:lang w:val="en-US"/>
+        </w:rPr>
+        <w:t>dzoom2.short.rtab</w:t>
+      </w:r>
+      <w:proofErr w:type="gramEnd"/>
+    </w:p>
+    <w:p>
+      <w:pPr>
+        <w:pStyle w:val="Heading4"/>
+        <w:rPr>
+          <w:lang w:val="en-US"/>
+        </w:rPr>
+      </w:pPr>
+      <w:r>
+        <w:rPr>
+          <w:lang w:val="en-US"/>
+        </w:rPr>
+        <w:t>Question about the IIR table</w:t>
+      </w:r>
+    </w:p>
+    <w:p>
+      <w:pPr>
+        <w:rPr>
+          <w:lang w:val="en-US"/>
+        </w:rPr>
+      </w:pPr>
+      <w:r>
+        <w:rPr>
+          <w:lang w:val="en-US"/>
+        </w:rPr>
+        <w:t xml:space="preserve">The col per Image-Radius seems </w:t>
+      </w:r>
+      <w:proofErr w:type="gramStart"/>
+      <w:r>
+        <w:rPr>
+          <w:lang w:val="en-US"/>
+        </w:rPr>
+        <w:t>pretty straight-forward</w:t>
+      </w:r>
+      <w:proofErr w:type="gramEnd"/>
+      <w:r>
+        <w:rPr>
+          <w:lang w:val="en-US"/>
+        </w:rPr>
+        <w:t xml:space="preserve"> </w:t>
+      </w:r>
+    </w:p>
+    <w:p>
+      <w:pPr>
+        <w:ind w:firstLine="720"/>
+        <w:rPr>
+          <w:lang w:val="en-US"/>
+        </w:rPr>
+      </w:pPr>
+      <w:r>
+        <w:rPr>
+          <w:lang w:val="en-US"/>
+        </w:rPr>
+        <w:t>– mostly higher radius gives lower (or higher) col.</w:t>
+      </w:r>
+    </w:p>
+    <w:p>
+      <w:pPr>
+        <w:rPr>
+          <w:lang w:val="en-US"/>
+        </w:rPr>
+      </w:pPr>
+      <w:r>
+        <w:rPr>
+          <w:lang w:val="en-US"/>
+        </w:rPr>
+        <w:t>The “row per Image-Radius” tables ar</w:t>
+      </w:r>
+      <w:r>
+        <w:rPr>
+          <w:lang w:val="en-US"/>
+        </w:rPr>
+        <w:t>e not symmetric – and hence require farther investigation.</w:t>
+      </w:r>
+    </w:p>
+    <w:p>
+      <w:pPr>
+        <w:rPr>
+          <w:lang w:val="en-US"/>
+        </w:rPr>
+      </w:pPr>
+      <w:r>
+        <w:rPr>
+          <w:lang w:val="en-US"/>
+        </w:rPr>
+        <w:t xml:space="preserve">With Tube 0, first row (image) with real input-row value (1) is 97 </w:t>
+      </w:r>
+      <w:r>
+        <w:rPr>
+          <w:lang w:val="en-US"/>
+        </w:rPr>
+        <w:t>–</w:t>
+      </w:r>
+      <w:r>
+        <w:rPr>
+          <w:lang w:val="en-US"/>
+        </w:rPr>
+        <w:t xml:space="preserve"> </w:t>
+      </w:r>
+    </w:p>
+    <w:p>
+      <w:pPr>
+        <w:rPr>
+          <w:lang w:val="en-US"/>
+        </w:rPr>
+      </w:pPr>
+      <w:r>
+        <w:rPr>
+          <w:lang w:val="en-US"/>
+        </w:rPr>
+        <w:tab/>
+        <w:t>Going up to row-index 191 at image index 279…</w:t>
+      </w:r>
+    </w:p>
+    <w:p>
+      <w:pPr>
+        <w:rPr>
+          <w:lang w:val="en-US"/>
+        </w:rPr>
+      </w:pPr>
+      <w:r>
+        <w:rPr>
+          <w:lang w:val="en-US"/>
+        </w:rPr>
+        <w:t>With Tube 1, first image indicates first row and last image indicates last row…?</w:t>
+      </w:r>
+    </w:p>
+    <w:p>
+      <w:pPr>
+        <w:pStyle w:val="Heading4"/>
+        <w:rPr>
+          <w:lang w:val="en-US"/>
+        </w:rPr>
+      </w:pPr>
+      <w:r>
+        <w:rPr>
+          <w:lang w:val="en-US"/>
+        </w:rPr>
+        <w:t>Try to re-read (manually) the IR data</w:t>
+      </w:r>
+    </w:p>
+    <w:p>
+      <w:pPr>
+        <w:rPr>
+          <w:lang w:val="en-US"/>
+        </w:rPr>
+      </w:pPr>
+    </w:p>
+    <w:p>
+      <w:pPr>
+        <w:pStyle w:val="Heading2"/>
+        <w:rPr>
+          <w:lang w:val="en-US"/>
+        </w:rPr>
+      </w:pPr>
+      <w:r>
+        <w:rPr>
+          <w:lang w:val="en-US"/>
+        </w:rPr>
+        <w:t>New approach – work on big features first – 14/1/25</w:t>
+      </w:r>
+    </w:p>
+    <w:p>
+      <w:pPr>
+        <w:rPr>
+          <w:lang w:val="en-US"/>
+        </w:rPr>
+      </w:pPr>
+      <w:r>
+        <w:rPr>
+          <w:lang w:val="en-US"/>
+        </w:rPr>
+        <w:t xml:space="preserve">Looking at images – the HU/Radius function is </w:t>
+      </w:r>
+      <w:proofErr w:type="gramStart"/>
+      <w:r>
+        <w:rPr>
+          <w:lang w:val="en-US"/>
+        </w:rPr>
+        <w:t>pretty smooth</w:t>
+      </w:r>
+      <w:proofErr w:type="gramEnd"/>
+      <w:r>
+        <w:rPr>
+          <w:lang w:val="en-US"/>
+        </w:rPr>
+        <w:t xml:space="preserve"> and easy to identify.</w:t>
+      </w:r>
+    </w:p>
+    <w:p>
+      <w:pPr>
+        <w:rPr>
+          <w:lang w:val="en-US"/>
+        </w:rPr>
+      </w:pPr>
+      <w:r>
+        <w:rPr>
+          <w:lang w:val="en-US"/>
+        </w:rPr>
+        <w:lastRenderedPageBreak/>
+        <w:t xml:space="preserve">Try to work on the whole volume – </w:t>
+      </w:r>
+    </w:p>
+    <w:p>
+      <w:pPr>
+        <w:rPr>
+          <w:lang w:val="en-US"/>
+        </w:rPr>
+      </w:pPr>
+      <w:r>
+        <w:rPr>
+          <w:lang w:val="en-US"/>
+        </w:rPr>
+        <w:t>Smooth the dev map(?)</w:t>
+      </w:r>
+    </w:p>
+    <w:p>
+      <w:pPr>
+        <w:pStyle w:val="Heading4"/>
+        <w:rPr>
+          <w:lang w:val="en-US"/>
+        </w:rPr>
+      </w:pPr>
+      <w:r>
+        <w:rPr>
+          <w:lang w:val="en-US"/>
+        </w:rPr>
+        <w:t>Before going forward – what is the best result so far?</w:t>
+      </w:r>
+    </w:p>
+    <w:p>
+      <w:pPr>
+        <w:rPr>
+          <w:lang w:val="en-US"/>
+        </w:rPr>
+      </w:pPr>
+      <w:r>
+        <w:rPr>
+          <w:lang w:val="en-US"/>
+        </w:rPr>
+        <w:t>At “</w:t>
+      </w:r>
+      <w:r>
+        <w:rPr>
+          <w:lang w:val="en-US"/>
+        </w:rPr>
+        <w:t>D:\</w:t>
+      </w:r>
+      <w:proofErr w:type="spellStart"/>
+      <w:r>
+        <w:rPr>
+          <w:lang w:val="en-US"/>
+        </w:rPr>
+        <w:t>PolyCalib</w:t>
+      </w:r>
+      <w:proofErr w:type="spellEnd"/>
+      <w:r>
+        <w:rPr>
+          <w:lang w:val="en-US"/>
+        </w:rPr>
+        <w:t>\</w:t>
+      </w:r>
+      <w:r>
+        <w:rPr>
+          <w:highlight w:val="yellow"/>
+          <w:lang w:val="en-US"/>
+        </w:rPr>
+        <w:t>Exp44_mult8lines_targetCSV</w:t>
+      </w:r>
+      <w:r>
+        <w:rPr>
+          <w:lang w:val="en-US"/>
+        </w:rPr>
+        <w:t xml:space="preserve">” – </w:t>
+      </w:r>
+    </w:p>
+    <w:p>
+      <w:pPr>
+        <w:rPr>
+          <w:lang w:val="en-US"/>
+        </w:rPr>
+      </w:pPr>
+      <w:r>
+        <w:rPr>
+          <w:lang w:val="en-US"/>
+        </w:rPr>
+        <w:t xml:space="preserve">Train_metaset_t0_r67_74_d171_386 - </w:t>
+      </w:r>
+      <w:r>
+        <w:rPr>
+          <w:highlight w:val="yellow"/>
+          <w:lang w:val="en-US"/>
+        </w:rPr>
+        <w:t>best is 6.58 at 16</w:t>
+      </w:r>
+      <w:r>
+        <w:rPr>
+          <w:lang w:val="en-US"/>
+        </w:rPr>
+        <w:t>.xlsx</w:t>
+      </w:r>
+    </w:p>
+    <w:p>
+      <w:pPr>
+        <w:rPr>
+          <w:lang w:val="en-US"/>
+        </w:rPr>
+      </w:pPr>
+    </w:p>
+    <w:p>
+      <w:pPr>
+        <w:rPr>
+          <w:lang w:val="en-US"/>
+        </w:rPr>
+      </w:pPr>
+    </w:p>
+    <w:p>
+      <w:pPr>
+        <w:pStyle w:val="Heading2"/>
+        <w:rPr>
+          <w:lang w:val="en-US"/>
+        </w:rPr>
+      </w:pPr>
+      <w:r>
+        <w:rPr>
+          <w:lang w:val="en-US"/>
+        </w:rPr>
+        <w:t xml:space="preserve">Experiment 45 - </w:t>
+      </w:r>
+      <w:r>
+        <w:rPr>
+          <w:lang w:val="en-US"/>
+        </w:rPr>
+        <w:t>'mult8lines_posGrad_LR02'</w:t>
+      </w:r>
+      <w:r>
+        <w:rPr>
+          <w:lang w:val="en-US"/>
+        </w:rPr>
+        <w:t xml:space="preserve"> – 8/1/25</w:t>
+      </w:r>
+    </w:p>
+    <w:p>
+      <w:pPr>
+        <w:rPr>
+          <w:lang w:val="en-US"/>
+        </w:rPr>
+      </w:pPr>
+      <w:r>
+        <w:rPr>
+          <w:lang w:val="en-US"/>
+        </w:rPr>
+        <w:t xml:space="preserve">Use only positive grad </w:t>
+      </w:r>
+    </w:p>
+    <w:p>
+      <w:pPr>
+        <w:rPr>
+          <w:lang w:val="en-US"/>
+        </w:rPr>
+      </w:pPr>
+      <w:r>
+        <w:rPr>
+          <w:lang w:val="en-US"/>
+        </w:rPr>
+        <w:t>Sel LR to 0.2</w:t>
+      </w:r>
+    </w:p>
+    <w:p>
+      <w:pPr>
+        <w:rPr>
+          <w:lang w:val="en-US"/>
+        </w:rPr>
+      </w:pPr>
+      <w:r>
+        <w:rPr>
+          <w:lang w:val="en-US"/>
+        </w:rPr>
+        <w:t>Sample 256</w:t>
+      </w:r>
+    </w:p>
+    <w:p>
+      <w:pPr>
+        <w:rPr>
+          <w:lang w:val="en-US"/>
+        </w:rPr>
+      </w:pPr>
+      <w:r>
+        <w:rPr>
+          <w:lang w:val="en-US"/>
+        </w:rPr>
+        <w:t>Results for simple run are significantly worse!</w:t>
+      </w:r>
+    </w:p>
+    <w:p>
+      <w:pPr>
+        <w:rPr>
+          <w:lang w:val="en-US"/>
+        </w:rPr>
+      </w:pPr>
+    </w:p>
+    <w:p>
+      <w:pPr>
+        <w:pStyle w:val="Heading2"/>
+        <w:rPr>
+          <w:lang w:val="en-US"/>
+        </w:rPr>
+      </w:pPr>
+      <w:r>
+        <w:rPr>
+          <w:lang w:val="en-US"/>
+        </w:rPr>
+        <w:t>Add Target CSV class – 8/1/25</w:t>
+      </w:r>
+    </w:p>
+    <w:p>
+      <w:pPr>
+        <w:rPr>
+          <w:lang w:val="en-US"/>
+        </w:rPr>
+      </w:pPr>
+      <w:r>
+        <w:rPr>
+          <w:lang w:val="en-US"/>
+        </w:rPr>
+        <w:t>Follow inner rings in image 163</w:t>
+      </w:r>
+    </w:p>
+    <w:p>
+      <w:pPr>
+        <w:rPr>
+          <w:lang w:val="en-US"/>
+        </w:rPr>
+      </w:pPr>
+      <w:r>
+        <w:rPr>
+          <w:lang w:val="en-US"/>
+        </w:rPr>
+        <w:t>Results are in “</w:t>
+      </w:r>
+      <w:r>
+        <w:rPr>
+          <w:lang w:val="en-US"/>
+        </w:rPr>
+        <w:t>D:\</w:t>
+      </w:r>
+      <w:proofErr w:type="spellStart"/>
+      <w:r>
+        <w:rPr>
+          <w:lang w:val="en-US"/>
+        </w:rPr>
+        <w:t>PolyCalib</w:t>
+      </w:r>
+      <w:proofErr w:type="spellEnd"/>
+      <w:r>
+        <w:rPr>
+          <w:lang w:val="en-US"/>
+        </w:rPr>
+        <w:t>\Exp44_mult8lines_targetCSV</w:t>
+      </w:r>
+      <w:r>
+        <w:rPr>
+          <w:lang w:val="en-US"/>
+        </w:rPr>
+        <w:t>”</w:t>
+      </w:r>
+    </w:p>
+    <w:p>
+      <w:pPr>
+        <w:rPr>
+          <w:lang w:val="en-US"/>
+        </w:rPr>
+      </w:pPr>
+      <w:r>
+        <w:rPr>
+          <w:lang w:val="en-US"/>
+        </w:rPr>
+        <w:t>With:</w:t>
+      </w:r>
+    </w:p>
+    <w:p>
+      <w:pPr>
+        <w:rPr>
+          <w:lang w:val="en-US"/>
+        </w:rPr>
+      </w:pPr>
+      <w:proofErr w:type="spellStart"/>
+      <w:r>
+        <w:rPr>
+          <w:lang w:val="en-US"/>
+        </w:rPr>
+        <w:t>LRFraction</w:t>
+      </w:r>
+      <w:proofErr w:type="spellEnd"/>
+      <w:r>
+        <w:rPr>
+          <w:lang w:val="en-US"/>
+        </w:rPr>
+        <w:t xml:space="preserve"> = 0.08</w:t>
+      </w:r>
+    </w:p>
+    <w:p>
+      <w:pPr>
+        <w:rPr>
+          <w:lang w:val="en-US"/>
+        </w:rPr>
+      </w:pPr>
+      <w:proofErr w:type="spellStart"/>
+      <w:r>
+        <w:rPr>
+          <w:lang w:val="en-US"/>
+        </w:rPr>
+        <w:t>nSamplesPerRadius</w:t>
+      </w:r>
+      <w:proofErr w:type="spellEnd"/>
+      <w:r>
+        <w:rPr>
+          <w:lang w:val="en-US"/>
+        </w:rPr>
+        <w:t xml:space="preserve"> = 128</w:t>
+      </w:r>
+    </w:p>
+    <w:p>
+      <w:pPr>
+        <w:rPr>
+          <w:lang w:val="en-US"/>
+        </w:rPr>
+      </w:pPr>
+      <w:r>
+        <w:rPr>
+          <w:lang w:val="en-US"/>
+        </w:rPr>
+        <w:t>Results are somewhat improved:</w:t>
+      </w:r>
+    </w:p>
+    <w:p>
+      <w:pPr>
+        <w:rPr>
+          <w:lang w:val="en-US"/>
+        </w:rPr>
+      </w:pPr>
+      <w:r>
+        <w:rPr>
+          <w:lang w:val="en-US"/>
+        </w:rPr>
+        <w:t>Best: “</w:t>
+      </w:r>
+      <w:r>
+        <w:rPr>
+          <w:highlight w:val="yellow"/>
+          <w:lang w:val="en-US"/>
+        </w:rPr>
+        <w:t>score at step 16: 6.581170</w:t>
+      </w:r>
+      <w:r>
+        <w:rPr>
+          <w:lang w:val="en-US"/>
+        </w:rPr>
+        <w:t>”</w:t>
+      </w:r>
+    </w:p>
+    <w:p>
+      <w:pPr>
+        <w:pStyle w:val="Heading2"/>
+        <w:rPr>
+          <w:lang w:val="en-US"/>
+        </w:rPr>
+      </w:pPr>
+      <w:r>
+        <w:rPr>
+          <w:lang w:val="en-US"/>
+        </w:rPr>
+        <w:t>What is the next step? – 8/1/25</w:t>
+      </w:r>
+    </w:p>
+    <w:p>
+      <w:pPr>
+        <w:pStyle w:val="Heading4"/>
+        <w:rPr>
+          <w:lang w:val="en-US"/>
+        </w:rPr>
+      </w:pPr>
+      <w:r>
+        <w:rPr>
+          <w:lang w:val="en-US"/>
+        </w:rPr>
+        <w:t>Generally</w:t>
+      </w:r>
+    </w:p>
+    <w:p>
+      <w:pPr>
+        <w:rPr>
+          <w:lang w:val="en-US"/>
+        </w:rPr>
+      </w:pPr>
+      <w:r>
+        <w:rPr>
+          <w:lang w:val="en-US"/>
+        </w:rPr>
+        <w:t>It seems that correcting each point separately is problematic – as some point for</w:t>
+      </w:r>
+      <w:r>
+        <w:rPr>
+          <w:lang w:val="en-US"/>
+        </w:rPr>
+        <w:t>m</w:t>
+      </w:r>
+      <w:r>
+        <w:rPr>
+          <w:lang w:val="en-US"/>
+        </w:rPr>
+        <w:t xml:space="preserve"> clear rings.</w:t>
+      </w:r>
+    </w:p>
+    <w:p>
+      <w:pPr>
+        <w:rPr>
+          <w:lang w:val="en-US"/>
+        </w:rPr>
+      </w:pPr>
+      <w:r>
+        <w:rPr>
+          <w:lang w:val="en-US"/>
+        </w:rPr>
+        <w:t>Try to do major corrections first and minor corrections only later.</w:t>
+      </w:r>
+    </w:p>
+    <w:p>
+      <w:pPr>
+        <w:pStyle w:val="Heading4"/>
+        <w:rPr>
+          <w:lang w:val="en-US"/>
+        </w:rPr>
+      </w:pPr>
+      <w:r>
+        <w:rPr>
+          <w:lang w:val="en-US"/>
+        </w:rPr>
+        <w:t xml:space="preserve">Looking </w:t>
+      </w:r>
+      <w:r>
+        <w:rPr>
+          <w:lang w:val="en-US"/>
+        </w:rPr>
+        <w:t>deeper</w:t>
+      </w:r>
+      <w:r>
+        <w:rPr>
+          <w:lang w:val="en-US"/>
+        </w:rPr>
+        <w:t xml:space="preserve"> into specific target points</w:t>
+      </w:r>
+    </w:p>
+    <w:p>
+      <w:pPr>
+        <w:rPr>
+          <w:lang w:val="en-US"/>
+        </w:rPr>
+      </w:pPr>
+      <w:r>
+        <w:rPr>
+          <w:lang w:val="en-US"/>
+        </w:rPr>
+        <w:t>Select some output points and build CSV files for all the relevant changes for them</w:t>
+      </w:r>
+    </w:p>
+    <w:p>
+      <w:pPr>
+        <w:pStyle w:val="Heading4"/>
+        <w:rPr>
+          <w:lang w:val="en-US"/>
+        </w:rPr>
+      </w:pPr>
+      <w:r>
+        <w:rPr>
+          <w:lang w:val="en-US"/>
+        </w:rPr>
+        <w:t>Get rid of random sampling?</w:t>
+      </w:r>
+    </w:p>
+    <w:p>
+      <w:pPr>
+        <w:rPr>
+          <w:lang w:val="en-US"/>
+        </w:rPr>
+      </w:pPr>
+      <w:r>
+        <w:rPr>
+          <w:lang w:val="en-US"/>
+        </w:rPr>
+        <w:t>It adds inconsistency.</w:t>
+      </w:r>
+    </w:p>
+    <w:p>
+      <w:pPr>
+        <w:rPr>
+          <w:lang w:val="en-US"/>
+        </w:rPr>
+      </w:pPr>
+      <w:r>
+        <w:rPr>
+          <w:lang w:val="en-US"/>
+        </w:rPr>
+        <w:t>Is it possible to work on full volume?</w:t>
+      </w:r>
+    </w:p>
+    <w:p>
+      <w:pPr>
+        <w:pStyle w:val="Heading4"/>
+        <w:rPr>
+          <w:lang w:val="en-US"/>
+        </w:rPr>
+      </w:pPr>
+      <w:r>
+        <w:rPr>
+          <w:lang w:val="en-US"/>
+        </w:rPr>
+        <w:t>Big trial – try to change general level to target</w:t>
+      </w:r>
+    </w:p>
+    <w:p>
+      <w:pPr>
+        <w:rPr>
+          <w:lang w:val="en-US"/>
+        </w:rPr>
+      </w:pPr>
+      <w:r>
+        <w:rPr>
+          <w:lang w:val="en-US"/>
+        </w:rPr>
+        <w:t>Use smooth changes on whole area</w:t>
+      </w:r>
+    </w:p>
+    <w:p>
+      <w:pPr>
+        <w:pStyle w:val="Heading4"/>
+        <w:rPr>
+          <w:lang w:val="en-US"/>
+        </w:rPr>
+      </w:pPr>
+      <w:r>
+        <w:rPr>
+          <w:lang w:val="en-US"/>
+        </w:rPr>
+        <w:t>Add alternative “competing” scores?</w:t>
+      </w:r>
+    </w:p>
+    <w:p>
+      <w:pPr>
+        <w:rPr>
+          <w:lang w:val="en-US"/>
+        </w:rPr>
+      </w:pPr>
+    </w:p>
+    <w:p>
+      <w:pPr>
+        <w:rPr>
+          <w:lang w:val="en-US"/>
+        </w:rPr>
+      </w:pPr>
+    </w:p>
+    <w:p>
+      <w:pPr>
+        <w:pStyle w:val="Heading2"/>
+        <w:rPr>
+          <w:lang w:val="en-US"/>
+        </w:rPr>
+      </w:pPr>
+      <w:r>
+        <w:rPr>
+          <w:lang w:val="en-US"/>
+        </w:rPr>
+        <w:t>Evaluation of results with 8 input lines (67 – 74) – 7/1/25</w:t>
+      </w:r>
+    </w:p>
+    <w:p>
+      <w:pPr>
+        <w:rPr>
+          <w:lang w:val="en-US"/>
+        </w:rPr>
+      </w:pPr>
+      <w:r>
+        <w:rPr>
+          <w:lang w:val="en-US"/>
+        </w:rPr>
+        <w:t>Best score is a bit better and faster than with 4 lines input.</w:t>
+      </w:r>
+    </w:p>
+    <w:p>
+      <w:pPr>
+        <w:rPr>
+          <w:lang w:val="en-US"/>
+        </w:rPr>
+      </w:pPr>
+      <w:r>
+        <w:rPr>
+          <w:lang w:val="en-US"/>
+        </w:rPr>
+        <w:t>See result learning curve at: “</w:t>
+      </w:r>
+      <w:r>
+        <w:rPr>
+          <w:lang w:val="en-US"/>
+        </w:rPr>
+        <w:t>D:\</w:t>
+      </w:r>
+      <w:proofErr w:type="spellStart"/>
+      <w:r>
+        <w:rPr>
+          <w:lang w:val="en-US"/>
+        </w:rPr>
+        <w:t>PolyCalib</w:t>
+      </w:r>
+      <w:proofErr w:type="spellEnd"/>
+      <w:r>
+        <w:rPr>
+          <w:lang w:val="en-US"/>
+        </w:rPr>
+        <w:t>\Exp41_multisets4lines_wide</w:t>
+      </w:r>
+      <w:r>
+        <w:rPr>
+          <w:lang w:val="en-US"/>
+        </w:rPr>
+        <w:t>”</w:t>
+      </w:r>
+    </w:p>
+    <w:p>
+      <w:pPr>
+        <w:rPr>
+          <w:lang w:val="en-US"/>
+        </w:rPr>
+      </w:pPr>
+      <w:r>
+        <w:rPr>
+          <w:lang w:val="en-US"/>
+        </w:rPr>
+        <w:t>File “</w:t>
+      </w:r>
+      <w:r>
+        <w:rPr>
+          <w:lang w:val="en-US"/>
+        </w:rPr>
+        <w:t>Train_metaset_t0_r67_74_d171_386 - learning curve.xlsx</w:t>
+      </w:r>
+      <w:r>
+        <w:rPr>
+          <w:lang w:val="en-US"/>
+        </w:rPr>
+        <w:t>”</w:t>
+      </w:r>
+    </w:p>
+    <w:p>
+      <w:pPr>
+        <w:rPr>
+          <w:lang w:val="en-US"/>
+        </w:rPr>
+      </w:pPr>
+      <w:r>
+        <w:rPr>
+          <w:lang w:val="en-US"/>
+        </w:rPr>
+        <w:t>Note that name “</w:t>
+      </w:r>
+      <w:r>
+        <w:rPr>
+          <w:lang w:val="en-US"/>
+        </w:rPr>
+        <w:t>multisets4lines</w:t>
+      </w:r>
+      <w:r>
+        <w:rPr>
+          <w:lang w:val="en-US"/>
+        </w:rPr>
+        <w:t>” is misleading, it should have been “</w:t>
+      </w:r>
+      <w:r>
+        <w:rPr>
+          <w:lang w:val="en-US"/>
+        </w:rPr>
+        <w:t>multisets</w:t>
+      </w:r>
+      <w:r>
+        <w:rPr>
+          <w:lang w:val="en-US"/>
+        </w:rPr>
+        <w:t>8</w:t>
+      </w:r>
+      <w:r>
+        <w:rPr>
+          <w:lang w:val="en-US"/>
+        </w:rPr>
+        <w:t>lines</w:t>
+      </w:r>
+      <w:r>
+        <w:rPr>
+          <w:lang w:val="en-US"/>
+        </w:rPr>
+        <w:t>”</w:t>
+      </w:r>
+    </w:p>
+    <w:p>
+      <w:pPr>
+        <w:rPr>
+          <w:lang w:val="en-US"/>
+        </w:rPr>
+      </w:pPr>
+    </w:p>
+    <w:p>
+      <w:pPr>
+        <w:pStyle w:val="Heading2"/>
+        <w:rPr>
+          <w:lang w:val="en-US"/>
+        </w:rPr>
+      </w:pPr>
+      <w:r>
+        <w:rPr>
+          <w:lang w:val="en-US"/>
+        </w:rPr>
         <w:t>Try wider scope – 6/1/25</w:t>
       </w:r>
     </w:p>
@@ -84,13 +1463,28 @@
         <w:rPr>
           <w:lang w:val="en-US"/>
         </w:rPr>
+        <w:lastRenderedPageBreak/>
         <w:t>Results are in: “</w:t>
       </w:r>
       <w:r>
         <w:rPr>
           <w:lang w:val="en-US"/>
         </w:rPr>
-        <w:t>D:\PolyCalib\Impulse\Impulse_r67_1_74_c170_1_386</w:t>
+        <w:t>D:\</w:t>
+      </w:r>
+      <w:proofErr w:type="spellStart"/>
+      <w:r>
+        <w:rPr>
+          <w:lang w:val="en-US"/>
+        </w:rPr>
+        <w:t>PolyCalib</w:t>
+      </w:r>
+      <w:proofErr w:type="spellEnd"/>
+      <w:r>
+        <w:rPr>
+          <w:lang w:val="en-US"/>
+        </w:rPr>
+        <w:t>\Impulse\Impulse_r67_1_74_c170_1_386</w:t>
       </w:r>
       <w:r>
         <w:rPr>
@@ -211,7 +1605,29 @@
         <w:rPr>
           <w:lang w:val="en-US"/>
         </w:rPr>
-        <w:t>&lt;CTabValSets::Train&gt; 37: 8.055171</w:t>
+        <w:t>&lt;</w:t>
+      </w:r>
+      <w:proofErr w:type="spellStart"/>
+      <w:proofErr w:type="gramStart"/>
+      <w:r>
+        <w:rPr>
+          <w:lang w:val="en-US"/>
+        </w:rPr>
+        <w:t>CTabValSets</w:t>
+      </w:r>
+      <w:proofErr w:type="spellEnd"/>
+      <w:r>
+        <w:rPr>
+          <w:lang w:val="en-US"/>
+        </w:rPr>
+        <w:t>::</w:t>
+      </w:r>
+      <w:proofErr w:type="gramEnd"/>
+      <w:r>
+        <w:rPr>
+          <w:lang w:val="en-US"/>
+        </w:rPr>
+        <w:t>Train&gt; 37: 8.055171</w:t>
       </w:r>
       <w:r>
         <w:rPr>
@@ -269,7 +1685,21 @@
         <w:rPr>
           <w:lang w:val="en-US"/>
         </w:rPr>
-        <w:t>Best is at line 37 (explicitly indexted)</w:t>
+        <w:t xml:space="preserve">Best is at line 37 (explicitly </w:t>
+      </w:r>
+      <w:proofErr w:type="spellStart"/>
+      <w:r>
+        <w:rPr>
+          <w:lang w:val="en-US"/>
+        </w:rPr>
+        <w:t>indexted</w:t>
+      </w:r>
+      <w:proofErr w:type="spellEnd"/>
+      <w:r>
+        <w:rPr>
+          <w:lang w:val="en-US"/>
+        </w:rPr>
+        <w:t>)</w:t>
       </w:r>
     </w:p>
     <w:p>
@@ -463,7 +1893,21 @@
         <w:rPr>
           <w:lang w:val="en-US"/>
         </w:rPr>
-        <w:t>D:\PolyCalib\Exp39_multisets4lines\Vol</w:t>
+        <w:t>D:\</w:t>
+      </w:r>
+      <w:proofErr w:type="spellStart"/>
+      <w:r>
+        <w:rPr>
+          <w:lang w:val="en-US"/>
+        </w:rPr>
+        <w:t>PolyCalib</w:t>
+      </w:r>
+      <w:proofErr w:type="spellEnd"/>
+      <w:r>
+        <w:rPr>
+          <w:lang w:val="en-US"/>
+        </w:rPr>
+        <w:t>\Exp39_multisets4lines\Vol</w:t>
       </w:r>
       <w:r>
         <w:rPr>
@@ -515,7 +1959,21 @@
         <w:rPr>
           <w:lang w:val="en-US"/>
         </w:rPr>
-        <w:t>: First volume index should be “00” in order to allow 2D leafing.</w:t>
+        <w:t xml:space="preserve">: First volume index should be “00” </w:t>
+      </w:r>
+      <w:proofErr w:type="gramStart"/>
+      <w:r>
+        <w:rPr>
+          <w:lang w:val="en-US"/>
+        </w:rPr>
+        <w:t>in order to</w:t>
+      </w:r>
+      <w:proofErr w:type="gramEnd"/>
+      <w:r>
+        <w:rPr>
+          <w:lang w:val="en-US"/>
+        </w:rPr>
+        <w:t xml:space="preserve"> allow 2D leafing.</w:t>
       </w:r>
       <w:r>
         <w:rPr>
@@ -574,8 +2032,16 @@
         <w:rPr>
           <w:lang w:val="en-US"/>
         </w:rPr>
-        <w:t>_Multiset_Training.float.rvol</w:t>
-      </w:r>
+        <w:t>_Multiset_</w:t>
+      </w:r>
+      <w:proofErr w:type="gramStart"/>
+      <w:r>
+        <w:rPr>
+          <w:lang w:val="en-US"/>
+        </w:rPr>
+        <w:t>Training.float.rvol</w:t>
+      </w:r>
+      <w:proofErr w:type="gramEnd"/>
     </w:p>
     <w:p>
       <w:pPr>
@@ -607,28 +2073,22 @@
           <w:highlight w:val="yellow"/>
           <w:lang w:val="en-US"/>
         </w:rPr>
-        <w:t>save</w:t>
-      </w:r>
-      <w:r>
-        <w:rPr>
-          <w:highlight w:val="yellow"/>
-          <w:lang w:val="en-US"/>
-        </w:rPr>
-        <w:t>3</w:t>
-      </w:r>
-      <w:r>
-        <w:rPr>
-          <w:highlight w:val="yellow"/>
-          <w:lang w:val="en-US"/>
-        </w:rPr>
-        <w:t>0</w:t>
-      </w:r>
-      <w:r>
-        <w:rPr>
-          <w:lang w:val="en-US"/>
-        </w:rPr>
-        <w:t>_Multiset_Training.float.rvol</w:t>
-      </w:r>
+        <w:t>save30</w:t>
+      </w:r>
+      <w:r>
+        <w:rPr>
+          <w:lang w:val="en-US"/>
+        </w:rPr>
+        <w:t>_Multiset_</w:t>
+      </w:r>
+      <w:proofErr w:type="gramStart"/>
+      <w:r>
+        <w:rPr>
+          <w:lang w:val="en-US"/>
+        </w:rPr>
+        <w:t>Training.float.rvol</w:t>
+      </w:r>
+      <w:proofErr w:type="gramEnd"/>
     </w:p>
     <w:p>
       <w:pPr>
@@ -825,7 +2285,6 @@
         <w:rPr>
           <w:lang w:val="en-US" w:bidi="ar-JO"/>
         </w:rPr>
-        <w:lastRenderedPageBreak/>
         <w:t>Use only positive gradients</w:t>
       </w:r>
     </w:p>
@@ -937,6 +2396,7 @@
         <w:rPr>
           <w:lang w:val="en-US" w:bidi="ar-JO"/>
         </w:rPr>
+        <w:lastRenderedPageBreak/>
         <w:t>Inspecting one central TV:</w:t>
       </w:r>
     </w:p>
@@ -1057,7 +2517,21 @@
         <w:rPr>
           <w:lang w:val="en-US"/>
         </w:rPr>
-        <w:t>&lt;ComputeGrad2&gt; WARNING: deltaTable was 0!</w:t>
+        <w:t xml:space="preserve">&lt;ComputeGrad2&gt; WARNING: </w:t>
+      </w:r>
+      <w:proofErr w:type="spellStart"/>
+      <w:r>
+        <w:rPr>
+          <w:lang w:val="en-US"/>
+        </w:rPr>
+        <w:t>deltaTable</w:t>
+      </w:r>
+      <w:proofErr w:type="spellEnd"/>
+      <w:r>
+        <w:rPr>
+          <w:lang w:val="en-US"/>
+        </w:rPr>
+        <w:t xml:space="preserve"> was 0!</w:t>
       </w:r>
     </w:p>
     <w:p>
@@ -2194,8 +3668,16 @@
         <w:rPr>
           <w:lang w:val="en-US"/>
         </w:rPr>
-        <w:t>grad * deltaPos</w:t>
-      </w:r>
+        <w:t xml:space="preserve">grad * </w:t>
+      </w:r>
+      <w:proofErr w:type="spellStart"/>
+      <w:r>
+        <w:rPr>
+          <w:lang w:val="en-US"/>
+        </w:rPr>
+        <w:t>deltaPos</w:t>
+      </w:r>
+      <w:proofErr w:type="spellEnd"/>
     </w:p>
     <w:p>
       <w:pPr>
@@ -2234,104 +3716,104 @@
         <w:rPr>
           <w:lang w:val="en-US"/>
         </w:rPr>
+        <w:t>File saved in: “</w:t>
+      </w:r>
+      <w:r>
+        <w:rPr>
+          <w:lang w:val="en-US"/>
+        </w:rPr>
+        <w:t>D:\PolyCalib\Exp37_try</w:t>
+      </w:r>
+      <w:r>
+        <w:rPr>
+          <w:lang w:val="en-US"/>
+        </w:rPr>
+        <w:t>\</w:t>
+      </w:r>
+      <w:r>
+        <w:rPr>
+          <w:lang w:val="en-US"/>
+        </w:rPr>
+        <w:t>Train_tab_value_t0_r67_d339_not_converging.xlsx</w:t>
+      </w:r>
+      <w:r>
+        <w:rPr>
+          <w:lang w:val="en-US"/>
+        </w:rPr>
+        <w:t>”</w:t>
+      </w:r>
+    </w:p>
+    <w:p>
+      <w:pPr>
+        <w:rPr>
+          <w:lang w:val="en-US"/>
+        </w:rPr>
+      </w:pPr>
+    </w:p>
+    <w:p>
+      <w:pPr>
+        <w:pStyle w:val="Heading2"/>
+        <w:rPr>
+          <w:lang w:val="en-US"/>
+        </w:rPr>
+      </w:pPr>
+      <w:r>
+        <w:rPr>
+          <w:lang w:val="en-US"/>
+        </w:rPr>
+        <w:t>Should I do extra-recon after retrace of first fixed step? – 28/12/24</w:t>
+      </w:r>
+    </w:p>
+    <w:p>
+      <w:pPr>
+        <w:rPr>
+          <w:lang w:val="en-US"/>
+        </w:rPr>
+      </w:pPr>
+      <w:r>
+        <w:rPr>
+          <w:lang w:val="en-US"/>
+        </w:rPr>
+        <w:t>From the point of view of the individual tab value I have all the information regarding current and previous table positions (only the order was reversed)</w:t>
+      </w:r>
+    </w:p>
+    <w:p>
+      <w:pPr>
+        <w:rPr>
+          <w:lang w:val="en-US"/>
+        </w:rPr>
+      </w:pPr>
+      <w:r>
+        <w:rPr>
+          <w:lang w:val="en-US"/>
+        </w:rPr>
+        <w:t>If I do the next step on the same group – the global prev dev is not up-to-date for them!</w:t>
+      </w:r>
+    </w:p>
+    <w:p>
+      <w:pPr>
+        <w:rPr>
+          <w:lang w:val="en-US"/>
+        </w:rPr>
+      </w:pPr>
+      <w:r>
+        <w:rPr>
+          <w:lang w:val="en-US"/>
+        </w:rPr>
+        <w:t>One more recon after table update will close this issue.</w:t>
+      </w:r>
+    </w:p>
+    <w:p>
+      <w:pPr>
+        <w:rPr>
+          <w:lang w:val="en-US"/>
+        </w:rPr>
+      </w:pPr>
+      <w:r>
+        <w:rPr>
+          <w:lang w:val="en-US"/>
+        </w:rPr>
         <w:lastRenderedPageBreak/>
-        <w:t>File saved in: “</w:t>
-      </w:r>
-      <w:r>
-        <w:rPr>
-          <w:lang w:val="en-US"/>
-        </w:rPr>
-        <w:t>D:\PolyCalib\Exp37_try</w:t>
-      </w:r>
-      <w:r>
-        <w:rPr>
-          <w:lang w:val="en-US"/>
-        </w:rPr>
-        <w:t>\</w:t>
-      </w:r>
-      <w:r>
-        <w:rPr>
-          <w:lang w:val="en-US"/>
-        </w:rPr>
-        <w:t>Train_tab_value_t0_r67_d339_not_converging.xlsx</w:t>
-      </w:r>
-      <w:r>
-        <w:rPr>
-          <w:lang w:val="en-US"/>
-        </w:rPr>
-        <w:t>”</w:t>
-      </w:r>
-    </w:p>
-    <w:p>
-      <w:pPr>
-        <w:rPr>
-          <w:lang w:val="en-US"/>
-        </w:rPr>
-      </w:pPr>
-    </w:p>
-    <w:p>
-      <w:pPr>
-        <w:pStyle w:val="Heading2"/>
-        <w:rPr>
-          <w:lang w:val="en-US"/>
-        </w:rPr>
-      </w:pPr>
-      <w:r>
-        <w:rPr>
-          <w:lang w:val="en-US"/>
-        </w:rPr>
-        <w:t>Should I do extra-recon after retrace of first fixed step? – 28/12/24</w:t>
-      </w:r>
-    </w:p>
-    <w:p>
-      <w:pPr>
-        <w:rPr>
-          <w:lang w:val="en-US"/>
-        </w:rPr>
-      </w:pPr>
-      <w:r>
-        <w:rPr>
-          <w:lang w:val="en-US"/>
-        </w:rPr>
-        <w:t>From the point of view of the individual tab value I have all the information regarding current and previous table positions (only the order was reversed)</w:t>
-      </w:r>
-    </w:p>
-    <w:p>
-      <w:pPr>
-        <w:rPr>
-          <w:lang w:val="en-US"/>
-        </w:rPr>
-      </w:pPr>
-      <w:r>
-        <w:rPr>
-          <w:lang w:val="en-US"/>
-        </w:rPr>
-        <w:t>If I do the next step on the same group – the global prev dev is not up-to-date for them!</w:t>
-      </w:r>
-    </w:p>
-    <w:p>
-      <w:pPr>
-        <w:rPr>
-          <w:lang w:val="en-US"/>
-        </w:rPr>
-      </w:pPr>
-      <w:r>
-        <w:rPr>
-          <w:lang w:val="en-US"/>
-        </w:rPr>
-        <w:t>One more recon after table update will close this issue.</w:t>
-      </w:r>
-    </w:p>
-    <w:p>
-      <w:pPr>
-        <w:rPr>
-          <w:lang w:val="en-US"/>
-        </w:rPr>
-      </w:pPr>
-      <w:r>
-        <w:rPr>
-          <w:lang w:val="en-US"/>
-        </w:rPr>
         <w:t>As there could be crosstalk – better to update dev of back-tracked TVs.</w:t>
       </w:r>
     </w:p>
@@ -2857,7 +4339,6 @@
         <w:rPr>
           <w:lang w:val="en-US"/>
         </w:rPr>
-        <w:lastRenderedPageBreak/>
         <w:t>Should check more.</w:t>
       </w:r>
     </w:p>
@@ -4070,72 +5551,80 @@
           <w:lang w:val="en-US"/>
         </w:rPr>
       </w:pPr>
+      <w:proofErr w:type="gramStart"/>
+      <w:r>
+        <w:rPr>
+          <w:lang w:val="en-US"/>
+        </w:rPr>
+        <w:t>Apparently</w:t>
+      </w:r>
+      <w:proofErr w:type="gramEnd"/>
+      <w:r>
+        <w:rPr>
+          <w:lang w:val="en-US"/>
+        </w:rPr>
+        <w:t xml:space="preserve"> I have to add 170 to the detector index</w:t>
+      </w:r>
+    </w:p>
+    <w:p>
+      <w:pPr>
+        <w:rPr>
+          <w:lang w:val="en-US"/>
+        </w:rPr>
+      </w:pPr>
+    </w:p>
+    <w:p>
+      <w:pPr>
+        <w:rPr>
+          <w:lang w:val="en-US"/>
+        </w:rPr>
+      </w:pPr>
+    </w:p>
+    <w:p>
+      <w:pPr>
+        <w:rPr>
+          <w:lang w:val="en-US"/>
+        </w:rPr>
+      </w:pPr>
+    </w:p>
+    <w:p>
+      <w:pPr>
+        <w:pStyle w:val="Heading2"/>
+        <w:rPr>
+          <w:lang w:val="en-US"/>
+        </w:rPr>
+      </w:pPr>
+      <w:r>
+        <w:rPr>
+          <w:lang w:val="en-US"/>
+        </w:rPr>
+        <w:t>Try to flatten a whole image – 17/12/24</w:t>
+      </w:r>
+    </w:p>
+    <w:p>
+      <w:pPr>
+        <w:rPr>
+          <w:lang w:val="en-US"/>
+        </w:rPr>
+      </w:pPr>
+      <w:r>
+        <w:rPr>
+          <w:lang w:val="en-US"/>
+        </w:rPr>
+        <w:t>First must get the input-output geometric function for a whole image…</w:t>
+      </w:r>
+    </w:p>
+    <w:p>
+      <w:pPr>
+        <w:rPr>
+          <w:lang w:val="en-US"/>
+        </w:rPr>
+      </w:pPr>
       <w:r>
         <w:rPr>
           <w:lang w:val="en-US"/>
         </w:rPr>
         <w:lastRenderedPageBreak/>
-        <w:t>Apparently I have to add 170 to the detector index</w:t>
-      </w:r>
-    </w:p>
-    <w:p>
-      <w:pPr>
-        <w:rPr>
-          <w:lang w:val="en-US"/>
-        </w:rPr>
-      </w:pPr>
-    </w:p>
-    <w:p>
-      <w:pPr>
-        <w:rPr>
-          <w:lang w:val="en-US"/>
-        </w:rPr>
-      </w:pPr>
-    </w:p>
-    <w:p>
-      <w:pPr>
-        <w:rPr>
-          <w:lang w:val="en-US"/>
-        </w:rPr>
-      </w:pPr>
-    </w:p>
-    <w:p>
-      <w:pPr>
-        <w:pStyle w:val="Heading2"/>
-        <w:rPr>
-          <w:lang w:val="en-US"/>
-        </w:rPr>
-      </w:pPr>
-      <w:r>
-        <w:rPr>
-          <w:lang w:val="en-US"/>
-        </w:rPr>
-        <w:t>Try to flatten a whole image – 17/12/24</w:t>
-      </w:r>
-    </w:p>
-    <w:p>
-      <w:pPr>
-        <w:rPr>
-          <w:lang w:val="en-US"/>
-        </w:rPr>
-      </w:pPr>
-      <w:r>
-        <w:rPr>
-          <w:lang w:val="en-US"/>
-        </w:rPr>
-        <w:t>First must get the input-output geometric function for a whole image…</w:t>
-      </w:r>
-    </w:p>
-    <w:p>
-      <w:pPr>
-        <w:rPr>
-          <w:lang w:val="en-US"/>
-        </w:rPr>
-      </w:pPr>
-      <w:r>
-        <w:rPr>
-          <w:lang w:val="en-US"/>
-        </w:rPr>
         <w:t xml:space="preserve">I used to work on table [0,70,300] </w:t>
       </w:r>
       <w:r>
@@ -4193,8 +5682,30 @@
         <w:rPr>
           <w:lang w:val="en-US"/>
         </w:rPr>
-        <w:t>D:\PolyCalib\ImpulseResponseTab</w:t>
-      </w:r>
+        <w:t>D:\</w:t>
+      </w:r>
+      <w:proofErr w:type="spellStart"/>
+      <w:r>
+        <w:rPr>
+          <w:lang w:val="en-US"/>
+        </w:rPr>
+        <w:t>PolyCalib</w:t>
+      </w:r>
+      <w:proofErr w:type="spellEnd"/>
+      <w:r>
+        <w:rPr>
+          <w:lang w:val="en-US"/>
+        </w:rPr>
+        <w:t>\</w:t>
+      </w:r>
+      <w:proofErr w:type="spellStart"/>
+      <w:r>
+        <w:rPr>
+          <w:lang w:val="en-US"/>
+        </w:rPr>
+        <w:t>ImpulseResponseTab</w:t>
+      </w:r>
+      <w:proofErr w:type="spellEnd"/>
       <w:r>
         <w:rPr>
           <w:lang w:val="en-US"/>
@@ -4230,8 +5741,30 @@
         <w:rPr>
           <w:lang w:val="en-US"/>
         </w:rPr>
-        <w:t>D:\PolyCalib\InverseIRTables</w:t>
-      </w:r>
+        <w:t>D:\</w:t>
+      </w:r>
+      <w:proofErr w:type="spellStart"/>
+      <w:r>
+        <w:rPr>
+          <w:lang w:val="en-US"/>
+        </w:rPr>
+        <w:t>PolyCalib</w:t>
+      </w:r>
+      <w:proofErr w:type="spellEnd"/>
+      <w:r>
+        <w:rPr>
+          <w:lang w:val="en-US"/>
+        </w:rPr>
+        <w:t>\</w:t>
+      </w:r>
+      <w:proofErr w:type="spellStart"/>
+      <w:r>
+        <w:rPr>
+          <w:lang w:val="en-US"/>
+        </w:rPr>
+        <w:t>InverseIRTables</w:t>
+      </w:r>
+      <w:proofErr w:type="spellEnd"/>
       <w:r>
         <w:rPr>
           <w:lang w:val="en-US"/>
@@ -4255,8 +5788,30 @@
         <w:rPr>
           <w:lang w:val="en-US"/>
         </w:rPr>
-        <w:t>D:\PolyCalib\InverseIRTables</w:t>
-      </w:r>
+        <w:t>D:\</w:t>
+      </w:r>
+      <w:proofErr w:type="spellStart"/>
+      <w:r>
+        <w:rPr>
+          <w:lang w:val="en-US"/>
+        </w:rPr>
+        <w:t>PolyCalib</w:t>
+      </w:r>
+      <w:proofErr w:type="spellEnd"/>
+      <w:r>
+        <w:rPr>
+          <w:lang w:val="en-US"/>
+        </w:rPr>
+        <w:t>\</w:t>
+      </w:r>
+      <w:proofErr w:type="spellStart"/>
+      <w:r>
+        <w:rPr>
+          <w:lang w:val="en-US"/>
+        </w:rPr>
+        <w:t>InverseIRTables</w:t>
+      </w:r>
+      <w:proofErr w:type="spellEnd"/>
       <w:r>
         <w:rPr>
           <w:lang w:val="en-US"/>
@@ -4770,7 +6325,6 @@
         <w:rPr>
           <w:lang w:val="en-US"/>
         </w:rPr>
-        <w:lastRenderedPageBreak/>
         <w:t>Single image train – 15/12/24</w:t>
       </w:r>
     </w:p>
@@ -4867,6 +6421,7 @@
         <w:rPr>
           <w:lang w:val="en-US"/>
         </w:rPr>
+        <w:lastRenderedPageBreak/>
         <w:t>Gradient for a single point</w:t>
       </w:r>
     </w:p>
@@ -5171,7 +6726,35 @@
         <w:rPr>
           <w:lang w:val="en-US"/>
         </w:rPr>
-        <w:t xml:space="preserve">            &lt;data_x&gt; 30.106918 &lt;/data_x&gt;</w:t>
+        <w:t xml:space="preserve">            &lt;</w:t>
+      </w:r>
+      <w:proofErr w:type="spellStart"/>
+      <w:r>
+        <w:rPr>
+          <w:lang w:val="en-US"/>
+        </w:rPr>
+        <w:t>data_x</w:t>
+      </w:r>
+      <w:proofErr w:type="spellEnd"/>
+      <w:r>
+        <w:rPr>
+          <w:lang w:val="en-US"/>
+        </w:rPr>
+        <w:t>&gt; 30.106918 &lt;/</w:t>
+      </w:r>
+      <w:proofErr w:type="spellStart"/>
+      <w:r>
+        <w:rPr>
+          <w:lang w:val="en-US"/>
+        </w:rPr>
+        <w:t>data_x</w:t>
+      </w:r>
+      <w:proofErr w:type="spellEnd"/>
+      <w:r>
+        <w:rPr>
+          <w:lang w:val="en-US"/>
+        </w:rPr>
+        <w:t>&gt;</w:t>
       </w:r>
     </w:p>
     <w:p>
@@ -5185,7 +6768,35 @@
         <w:rPr>
           <w:lang w:val="en-US"/>
         </w:rPr>
-        <w:t xml:space="preserve">            &lt;data_y&gt; 163.031235 &lt;/data_y&gt;</w:t>
+        <w:t xml:space="preserve">            &lt;</w:t>
+      </w:r>
+      <w:proofErr w:type="spellStart"/>
+      <w:r>
+        <w:rPr>
+          <w:lang w:val="en-US"/>
+        </w:rPr>
+        <w:t>data_y</w:t>
+      </w:r>
+      <w:proofErr w:type="spellEnd"/>
+      <w:r>
+        <w:rPr>
+          <w:lang w:val="en-US"/>
+        </w:rPr>
+        <w:t>&gt; 163.031235 &lt;/</w:t>
+      </w:r>
+      <w:proofErr w:type="spellStart"/>
+      <w:r>
+        <w:rPr>
+          <w:lang w:val="en-US"/>
+        </w:rPr>
+        <w:t>data_y</w:t>
+      </w:r>
+      <w:proofErr w:type="spellEnd"/>
+      <w:r>
+        <w:rPr>
+          <w:lang w:val="en-US"/>
+        </w:rPr>
+        <w:t>&gt;</w:t>
       </w:r>
     </w:p>
     <w:p>
@@ -5500,8 +7111,20 @@
                 <w:lang w:eastAsia="en-IL"/>
                 <w14:ligatures w14:val="none"/>
               </w:rPr>
-              <w:t xml:space="preserve"> im</w:t>
+              <w:t xml:space="preserve"> </w:t>
             </w:r>
+            <w:proofErr w:type="spellStart"/>
+            <w:r>
+              <w:rPr>
+                <w:rFonts w:ascii="Calibri" w:eastAsia="Times New Roman" w:hAnsi="Calibri" w:cs="Calibri"/>
+                <w:color w:val="000000"/>
+                <w:kern w:val="0"/>
+                <w:lang w:eastAsia="en-IL"/>
+                <w14:ligatures w14:val="none"/>
+              </w:rPr>
+              <w:t>im</w:t>
+            </w:r>
+            <w:proofErr w:type="spellEnd"/>
           </w:p>
         </w:tc>
         <w:tc>
@@ -5917,8 +7540,20 @@
                 <w:lang w:eastAsia="en-IL"/>
                 <w14:ligatures w14:val="none"/>
               </w:rPr>
-              <w:t xml:space="preserve"> im</w:t>
+              <w:t xml:space="preserve"> </w:t>
             </w:r>
+            <w:proofErr w:type="spellStart"/>
+            <w:r>
+              <w:rPr>
+                <w:rFonts w:ascii="Calibri" w:eastAsia="Times New Roman" w:hAnsi="Calibri" w:cs="Calibri"/>
+                <w:color w:val="000000"/>
+                <w:kern w:val="0"/>
+                <w:lang w:eastAsia="en-IL"/>
+                <w14:ligatures w14:val="none"/>
+              </w:rPr>
+              <w:t>im</w:t>
+            </w:r>
+            <w:proofErr w:type="spellEnd"/>
           </w:p>
         </w:tc>
         <w:tc>
@@ -6181,94 +7816,94 @@
         <w:rPr>
           <w:lang w:val="en-US"/>
         </w:rPr>
+        <w:t>Working with Recon as external Function and Back Propagation – 9/12/24</w:t>
+      </w:r>
+    </w:p>
+    <w:p>
+      <w:pPr>
+        <w:rPr>
+          <w:lang w:val="en-US"/>
+        </w:rPr>
+      </w:pPr>
+      <w:r>
+        <w:rPr>
+          <w:lang w:val="en-US"/>
+        </w:rPr>
+        <w:t>C Ex Recon is working within training –</w:t>
+      </w:r>
+    </w:p>
+    <w:p>
+      <w:pPr>
+        <w:pStyle w:val="Heading4"/>
+        <w:rPr>
+          <w:lang w:val="en-US"/>
+        </w:rPr>
+      </w:pPr>
+      <w:r>
+        <w:rPr>
+          <w:lang w:val="en-US"/>
+        </w:rPr>
+        <w:t>How to create meaningful gradients?</w:t>
+      </w:r>
+    </w:p>
+    <w:p>
+      <w:pPr>
+        <w:rPr>
+          <w:lang w:val="en-US"/>
+        </w:rPr>
+      </w:pPr>
+      <w:r>
+        <w:rPr>
+          <w:lang w:val="en-US"/>
+        </w:rPr>
+        <w:t>Start with a single point in the tables – and the corresponding single point in the Dev Map.</w:t>
+      </w:r>
+    </w:p>
+    <w:p>
+      <w:pPr>
+        <w:rPr>
+          <w:lang w:val="en-US"/>
+        </w:rPr>
+      </w:pPr>
+    </w:p>
+    <w:p>
+      <w:pPr>
+        <w:pStyle w:val="Heading2"/>
+        <w:rPr>
+          <w:lang w:val="en-US"/>
+        </w:rPr>
+      </w:pPr>
+      <w:r>
+        <w:rPr>
+          <w:lang w:val="en-US"/>
+        </w:rPr>
+        <w:t>Problems in integrating Recon as external function – 2/12/24</w:t>
+      </w:r>
+    </w:p>
+    <w:p>
+      <w:pPr>
+        <w:rPr>
+          <w:lang w:val="en-US"/>
+        </w:rPr>
+      </w:pPr>
+      <w:r>
+        <w:rPr>
+          <w:lang w:val="en-US"/>
+        </w:rPr>
+        <w:t>Work with C Ex Recon</w:t>
+      </w:r>
+    </w:p>
+    <w:p>
+      <w:pPr>
+        <w:rPr>
+          <w:lang w:val="en-US"/>
+        </w:rPr>
+      </w:pPr>
+      <w:r>
+        <w:rPr>
+          <w:lang w:val="en-US"/>
+        </w:rPr>
         <w:lastRenderedPageBreak/>
-        <w:t>Working with Recon as external Function and Back Propagation – 9/12/24</w:t>
-      </w:r>
-    </w:p>
-    <w:p>
-      <w:pPr>
-        <w:rPr>
-          <w:lang w:val="en-US"/>
-        </w:rPr>
-      </w:pPr>
-      <w:r>
-        <w:rPr>
-          <w:lang w:val="en-US"/>
-        </w:rPr>
-        <w:t>C Ex Recon is working within training –</w:t>
-      </w:r>
-    </w:p>
-    <w:p>
-      <w:pPr>
-        <w:pStyle w:val="Heading4"/>
-        <w:rPr>
-          <w:lang w:val="en-US"/>
-        </w:rPr>
-      </w:pPr>
-      <w:r>
-        <w:rPr>
-          <w:lang w:val="en-US"/>
-        </w:rPr>
-        <w:t>How to create meaningful gradients?</w:t>
-      </w:r>
-    </w:p>
-    <w:p>
-      <w:pPr>
-        <w:rPr>
-          <w:lang w:val="en-US"/>
-        </w:rPr>
-      </w:pPr>
-      <w:r>
-        <w:rPr>
-          <w:lang w:val="en-US"/>
-        </w:rPr>
-        <w:t>Start with a single point in the tables – and the corresponding single point in the Dev Map.</w:t>
-      </w:r>
-    </w:p>
-    <w:p>
-      <w:pPr>
-        <w:rPr>
-          <w:lang w:val="en-US"/>
-        </w:rPr>
-      </w:pPr>
-    </w:p>
-    <w:p>
-      <w:pPr>
-        <w:pStyle w:val="Heading2"/>
-        <w:rPr>
-          <w:lang w:val="en-US"/>
-        </w:rPr>
-      </w:pPr>
-      <w:r>
-        <w:rPr>
-          <w:lang w:val="en-US"/>
-        </w:rPr>
-        <w:t>Problems in integrating Recon as external function – 2/12/24</w:t>
-      </w:r>
-    </w:p>
-    <w:p>
-      <w:pPr>
-        <w:rPr>
-          <w:lang w:val="en-US"/>
-        </w:rPr>
-      </w:pPr>
-      <w:r>
-        <w:rPr>
-          <w:lang w:val="en-US"/>
-        </w:rPr>
-        <w:t>Work with C Ex Recon</w:t>
-      </w:r>
-    </w:p>
-    <w:p>
-      <w:pPr>
-        <w:rPr>
-          <w:lang w:val="en-US"/>
-        </w:rPr>
-      </w:pPr>
-      <w:r>
-        <w:rPr>
-          <w:lang w:val="en-US"/>
-        </w:rPr>
         <w:t>It includes “forward” and “backward”</w:t>
       </w:r>
     </w:p>
@@ -6582,7 +8217,35 @@
         <w:rPr>
           <w:lang w:val="en-US"/>
         </w:rPr>
-        <w:t>D:\SW\TrainDL - ExFunc example</w:t>
+        <w:t>D:\SW\</w:t>
+      </w:r>
+      <w:proofErr w:type="spellStart"/>
+      <w:r>
+        <w:rPr>
+          <w:lang w:val="en-US"/>
+        </w:rPr>
+        <w:t>TrainDL</w:t>
+      </w:r>
+      <w:proofErr w:type="spellEnd"/>
+      <w:r>
+        <w:rPr>
+          <w:lang w:val="en-US"/>
+        </w:rPr>
+        <w:t xml:space="preserve"> - </w:t>
+      </w:r>
+      <w:proofErr w:type="spellStart"/>
+      <w:r>
+        <w:rPr>
+          <w:lang w:val="en-US"/>
+        </w:rPr>
+        <w:t>ExFunc</w:t>
+      </w:r>
+      <w:proofErr w:type="spellEnd"/>
+      <w:r>
+        <w:rPr>
+          <w:lang w:val="en-US"/>
+        </w:rPr>
+        <w:t xml:space="preserve"> example</w:t>
       </w:r>
       <w:r>
         <w:rPr>
@@ -6766,8 +8429,16 @@
         <w:rPr>
           <w:lang w:val="en-US"/>
         </w:rPr>
-        <w:t>D:\SW\PolyDL</w:t>
-      </w:r>
+        <w:t>D:\SW\</w:t>
+      </w:r>
+      <w:proofErr w:type="spellStart"/>
+      <w:r>
+        <w:rPr>
+          <w:lang w:val="en-US"/>
+        </w:rPr>
+        <w:t>PolyDL</w:t>
+      </w:r>
+      <w:proofErr w:type="spellEnd"/>
       <w:r>
         <w:rPr>
           <w:lang w:val="en-US"/>
@@ -6845,7 +8516,6 @@
         <w:rPr>
           <w:lang w:val="en-US"/>
         </w:rPr>
-        <w:lastRenderedPageBreak/>
         <w:t>Output – the fraction part of the 1</w:t>
       </w:r>
       <w:r>
@@ -6949,6 +8619,7 @@
         <w:rPr>
           <w:lang w:val="en-US"/>
         </w:rPr>
+        <w:lastRenderedPageBreak/>
         <w:t>They are well seen in FOV 450</w:t>
       </w:r>
     </w:p>
@@ -7517,7 +9188,6 @@
         <w:rPr>
           <w:lang w:val="en-US"/>
         </w:rPr>
-        <w:lastRenderedPageBreak/>
         <w:t>After correction &amp; recon, consider both local and global deviation score.</w:t>
       </w:r>
     </w:p>
@@ -7639,6 +9309,7 @@
         <w:rPr>
           <w:lang w:val="en-US"/>
         </w:rPr>
+        <w:lastRenderedPageBreak/>
         <w:t xml:space="preserve">First verify that </w:t>
       </w:r>
       <w:r>
@@ -7667,11 +9338,63 @@
           <w:lang w:val="en-US"/>
         </w:rPr>
       </w:pPr>
-      <w:r>
-        <w:rPr>
-          <w:lang w:val="en-US"/>
-        </w:rPr>
-        <w:t>self.avgDev=-1.0128281116485596, iImage=92, iRad=0, maxDev=tensor(-458.4808)</w:t>
+      <w:proofErr w:type="spellStart"/>
+      <w:proofErr w:type="gramStart"/>
+      <w:r>
+        <w:rPr>
+          <w:lang w:val="en-US"/>
+        </w:rPr>
+        <w:t>self.avgDev</w:t>
+      </w:r>
+      <w:proofErr w:type="spellEnd"/>
+      <w:proofErr w:type="gramEnd"/>
+      <w:r>
+        <w:rPr>
+          <w:lang w:val="en-US"/>
+        </w:rPr>
+        <w:t xml:space="preserve">=-1.0128281116485596, </w:t>
+      </w:r>
+      <w:proofErr w:type="spellStart"/>
+      <w:r>
+        <w:rPr>
+          <w:lang w:val="en-US"/>
+        </w:rPr>
+        <w:t>iImage</w:t>
+      </w:r>
+      <w:proofErr w:type="spellEnd"/>
+      <w:r>
+        <w:rPr>
+          <w:lang w:val="en-US"/>
+        </w:rPr>
+        <w:t xml:space="preserve">=92, </w:t>
+      </w:r>
+      <w:proofErr w:type="spellStart"/>
+      <w:r>
+        <w:rPr>
+          <w:lang w:val="en-US"/>
+        </w:rPr>
+        <w:t>iRad</w:t>
+      </w:r>
+      <w:proofErr w:type="spellEnd"/>
+      <w:r>
+        <w:rPr>
+          <w:lang w:val="en-US"/>
+        </w:rPr>
+        <w:t xml:space="preserve">=0, </w:t>
+      </w:r>
+      <w:proofErr w:type="spellStart"/>
+      <w:r>
+        <w:rPr>
+          <w:lang w:val="en-US"/>
+        </w:rPr>
+        <w:t>maxDev</w:t>
+      </w:r>
+      <w:proofErr w:type="spellEnd"/>
+      <w:r>
+        <w:rPr>
+          <w:lang w:val="en-US"/>
+        </w:rPr>
+        <w:t>=tensor(-458.4808)</w:t>
       </w:r>
     </w:p>
     <w:p>
@@ -7693,11 +9416,63 @@
           <w:lang w:val="en-US"/>
         </w:rPr>
       </w:pPr>
-      <w:r>
-        <w:rPr>
-          <w:lang w:val="en-US"/>
-        </w:rPr>
-        <w:t>self.avgDev=-0.9682614803314209, iImage=92, iRad=0, maxDev=tensor(-999.0014)</w:t>
+      <w:proofErr w:type="spellStart"/>
+      <w:proofErr w:type="gramStart"/>
+      <w:r>
+        <w:rPr>
+          <w:lang w:val="en-US"/>
+        </w:rPr>
+        <w:t>self.avgDev</w:t>
+      </w:r>
+      <w:proofErr w:type="spellEnd"/>
+      <w:proofErr w:type="gramEnd"/>
+      <w:r>
+        <w:rPr>
+          <w:lang w:val="en-US"/>
+        </w:rPr>
+        <w:t xml:space="preserve">=-0.9682614803314209, </w:t>
+      </w:r>
+      <w:proofErr w:type="spellStart"/>
+      <w:r>
+        <w:rPr>
+          <w:lang w:val="en-US"/>
+        </w:rPr>
+        <w:t>iImage</w:t>
+      </w:r>
+      <w:proofErr w:type="spellEnd"/>
+      <w:r>
+        <w:rPr>
+          <w:lang w:val="en-US"/>
+        </w:rPr>
+        <w:t xml:space="preserve">=92, </w:t>
+      </w:r>
+      <w:proofErr w:type="spellStart"/>
+      <w:r>
+        <w:rPr>
+          <w:lang w:val="en-US"/>
+        </w:rPr>
+        <w:t>iRad</w:t>
+      </w:r>
+      <w:proofErr w:type="spellEnd"/>
+      <w:r>
+        <w:rPr>
+          <w:lang w:val="en-US"/>
+        </w:rPr>
+        <w:t xml:space="preserve">=0, </w:t>
+      </w:r>
+      <w:proofErr w:type="spellStart"/>
+      <w:r>
+        <w:rPr>
+          <w:lang w:val="en-US"/>
+        </w:rPr>
+        <w:t>maxDev</w:t>
+      </w:r>
+      <w:proofErr w:type="spellEnd"/>
+      <w:r>
+        <w:rPr>
+          <w:lang w:val="en-US"/>
+        </w:rPr>
+        <w:t>=tensor(-999.0014)</w:t>
       </w:r>
     </w:p>
     <w:p>
@@ -7906,8 +9681,16 @@
         <w:rPr>
           <w:lang w:val="en-US"/>
         </w:rPr>
-        <w:t>Poli_AI_t1_r70_d300_width256_height256_zoom2.float.rvol</w:t>
-      </w:r>
+        <w:t>Poli_AI_t1_r70_d300_width256_height256_</w:t>
+      </w:r>
+      <w:proofErr w:type="gramStart"/>
+      <w:r>
+        <w:rPr>
+          <w:lang w:val="en-US"/>
+        </w:rPr>
+        <w:t>zoom2.float.rvol</w:t>
+      </w:r>
+      <w:proofErr w:type="gramEnd"/>
     </w:p>
     <w:p>
       <w:pPr>
@@ -7942,7 +9725,7 @@
 </file>
 
 <file path=word/numbering.xml><?xml version="1.0" encoding="utf-8"?>
-<w:numbering xmlns:wpc="http://schemas.microsoft.com/office/word/2010/wordprocessingCanvas" xmlns:cx="http://schemas.microsoft.com/office/drawing/2014/chartex" xmlns:cx1="http://schemas.microsoft.com/office/drawing/2015/9/8/chartex" xmlns:cx2="http://schemas.microsoft.com/office/drawing/2015/10/21/chartex" xmlns:cx3="http://schemas.microsoft.com/office/drawing/2016/5/9/chartex" xmlns:cx4="http://schemas.microsoft.com/office/drawing/2016/5/10/chartex" xmlns:cx5="http://schemas.microsoft.com/office/drawing/2016/5/11/chartex" xmlns:cx6="http://schemas.microsoft.com/office/drawing/2016/5/12/chartex" xmlns:cx7="http://schemas.microsoft.com/office/drawing/2016/5/13/chartex" xmlns:cx8="http://schemas.microsoft.com/office/drawing/2016/5/14/chartex" xmlns:mc="http://schemas.openxmlformats.org/markup-compatibility/2006" xmlns:aink="http://schemas.microsoft.com/office/drawing/2016/ink" xmlns:am3d="http://schemas.microsoft.com/office/drawing/2017/model3d" xmlns:o="urn:schemas-microsoft-com:office:office" xmlns:oel="http://schemas.microsoft.com/office/2019/extlst" xmlns:r="http://schemas.openxmlformats.org/officeDocument/2006/relationships" xmlns:m="http://schemas.openxmlformats.org/officeDocument/2006/math" xmlns:v="urn:schemas-microsoft-com:vml" xmlns:wp14="http://schemas.microsoft.com/office/word/2010/wordprocessingDrawing" xmlns:wp="http://schemas.openxmlformats.org/drawingml/2006/wordprocessingDrawing" xmlns:w10="urn:schemas-microsoft-com:office:word" xmlns:w="http://schemas.openxmlformats.org/wordprocessingml/2006/main" xmlns:w14="http://schemas.microsoft.com/office/word/2010/wordml" xmlns:w15="http://schemas.microsoft.com/office/word/2012/wordml" xmlns:w16cex="http://schemas.microsoft.com/office/word/2018/wordml/cex" xmlns:w16cid="http://schemas.microsoft.com/office/word/2016/wordml/cid" xmlns:w16="http://schemas.microsoft.com/office/word/2018/wordml" xmlns:w16du="http://schemas.microsoft.com/office/word/2023/wordml/word16du" xmlns:w16sdtdh="http://schemas.microsoft.com/office/word/2020/wordml/sdtdatahash" xmlns:w16se="http://schemas.microsoft.com/office/word/2015/wordml/symex" xmlns:wpg="http://schemas.microsoft.com/office/word/2010/wordprocessingGroup" xmlns:wpi="http://schemas.microsoft.com/office/word/2010/wordprocessingInk" xmlns:wne="http://schemas.microsoft.com/office/word/2006/wordml" xmlns:wps="http://schemas.microsoft.com/office/word/2010/wordprocessingShape" mc:Ignorable="w14 w15 w16se w16cid w16 w16cex w16sdtdh w16du wp14">
+<w:numbering xmlns:wpc="http://schemas.microsoft.com/office/word/2010/wordprocessingCanvas" xmlns:cx="http://schemas.microsoft.com/office/drawing/2014/chartex" xmlns:cx1="http://schemas.microsoft.com/office/drawing/2015/9/8/chartex" xmlns:cx2="http://schemas.microsoft.com/office/drawing/2015/10/21/chartex" xmlns:cx3="http://schemas.microsoft.com/office/drawing/2016/5/9/chartex" xmlns:cx4="http://schemas.microsoft.com/office/drawing/2016/5/10/chartex" xmlns:cx5="http://schemas.microsoft.com/office/drawing/2016/5/11/chartex" xmlns:cx6="http://schemas.microsoft.com/office/drawing/2016/5/12/chartex" xmlns:cx7="http://schemas.microsoft.com/office/drawing/2016/5/13/chartex" xmlns:cx8="http://schemas.microsoft.com/office/drawing/2016/5/14/chartex" xmlns:mc="http://schemas.openxmlformats.org/markup-compatibility/2006" xmlns:aink="http://schemas.microsoft.com/office/drawing/2016/ink" xmlns:am3d="http://schemas.microsoft.com/office/drawing/2017/model3d" xmlns:o="urn:schemas-microsoft-com:office:office" xmlns:oel="http://schemas.microsoft.com/office/2019/extlst" xmlns:r="http://schemas.openxmlformats.org/officeDocument/2006/relationships" xmlns:m="http://schemas.openxmlformats.org/officeDocument/2006/math" xmlns:v="urn:schemas-microsoft-com:vml" xmlns:wp14="http://schemas.microsoft.com/office/word/2010/wordprocessingDrawing" xmlns:wp="http://schemas.openxmlformats.org/drawingml/2006/wordprocessingDrawing" xmlns:w10="urn:schemas-microsoft-com:office:word" xmlns:w="http://schemas.openxmlformats.org/wordprocessingml/2006/main" xmlns:w14="http://schemas.microsoft.com/office/word/2010/wordml" xmlns:w15="http://schemas.microsoft.com/office/word/2012/wordml" xmlns:w16cex="http://schemas.microsoft.com/office/word/2018/wordml/cex" xmlns:w16cid="http://schemas.microsoft.com/office/word/2016/wordml/cid" xmlns:w16="http://schemas.microsoft.com/office/word/2018/wordml" xmlns:w16du="http://schemas.microsoft.com/office/word/2023/wordml/word16du" xmlns:w16sdtdh="http://schemas.microsoft.com/office/word/2020/wordml/sdtdatahash" xmlns:w16sdtfl="http://schemas.microsoft.com/office/word/2024/wordml/sdtformatlock" xmlns:w16se="http://schemas.microsoft.com/office/word/2015/wordml/symex" xmlns:wpg="http://schemas.microsoft.com/office/word/2010/wordprocessingGroup" xmlns:wpi="http://schemas.microsoft.com/office/word/2010/wordprocessingInk" xmlns:wne="http://schemas.microsoft.com/office/word/2006/wordml" xmlns:wps="http://schemas.microsoft.com/office/word/2010/wordprocessingShape" mc:Ignorable="w14 w15 w16se w16cid w16 w16cex w16sdtdh w16sdtfl w16du wp14">
   <w:abstractNum w:abstractNumId="0" w15:restartNumberingAfterBreak="0">
     <w:nsid w:val="03464017"/>
     <w:multiLevelType w:val="hybridMultilevel"/>
@@ -9689,7 +11472,7 @@
 </file>
 
 <file path=word/styles.xml><?xml version="1.0" encoding="utf-8"?>
-<w:styles xmlns:mc="http://schemas.openxmlformats.org/markup-compatibility/2006" xmlns:r="http://schemas.openxmlformats.org/officeDocument/2006/relationships" xmlns:w="http://schemas.openxmlformats.org/wordprocessingml/2006/main" xmlns:w14="http://schemas.microsoft.com/office/word/2010/wordml" xmlns:w15="http://schemas.microsoft.com/office/word/2012/wordml" xmlns:w16cex="http://schemas.microsoft.com/office/word/2018/wordml/cex" xmlns:w16cid="http://schemas.microsoft.com/office/word/2016/wordml/cid" xmlns:w16="http://schemas.microsoft.com/office/word/2018/wordml" xmlns:w16du="http://schemas.microsoft.com/office/word/2023/wordml/word16du" xmlns:w16sdtdh="http://schemas.microsoft.com/office/word/2020/wordml/sdtdatahash" xmlns:w16se="http://schemas.microsoft.com/office/word/2015/wordml/symex" mc:Ignorable="w14 w15 w16se w16cid w16 w16cex w16sdtdh w16du">
+<w:styles xmlns:mc="http://schemas.openxmlformats.org/markup-compatibility/2006" xmlns:r="http://schemas.openxmlformats.org/officeDocument/2006/relationships" xmlns:w="http://schemas.openxmlformats.org/wordprocessingml/2006/main" xmlns:w14="http://schemas.microsoft.com/office/word/2010/wordml" xmlns:w15="http://schemas.microsoft.com/office/word/2012/wordml" xmlns:w16cex="http://schemas.microsoft.com/office/word/2018/wordml/cex" xmlns:w16cid="http://schemas.microsoft.com/office/word/2016/wordml/cid" xmlns:w16="http://schemas.microsoft.com/office/word/2018/wordml" xmlns:w16du="http://schemas.microsoft.com/office/word/2023/wordml/word16du" xmlns:w16sdtdh="http://schemas.microsoft.com/office/word/2020/wordml/sdtdatahash" xmlns:w16sdtfl="http://schemas.microsoft.com/office/word/2024/wordml/sdtformatlock" xmlns:w16se="http://schemas.microsoft.com/office/word/2015/wordml/symex" mc:Ignorable="w14 w15 w16se w16cid w16 w16cex w16sdtdh w16sdtfl w16du">
   <w:docDefaults>
     <w:rPrDefault>
       <w:rPr>
@@ -10569,21 +12352,12 @@
 </file>
 
 <file path=customXml/item1.xml><?xml version="1.0" encoding="utf-8"?>
-<?mso-contentType ?>
-<FormTemplates xmlns="http://schemas.microsoft.com/sharepoint/v3/contenttype/forms">
-  <Display>DocumentLibraryForm</Display>
-  <Edit>DocumentLibraryForm</Edit>
-  <New>DocumentLibraryForm</New>
-</FormTemplates>
-</file>
-
-<file path=customXml/item2.xml><?xml version="1.0" encoding="utf-8"?>
 <p:properties xmlns:p="http://schemas.microsoft.com/office/2006/metadata/properties" xmlns:xsi="http://www.w3.org/2001/XMLSchema-instance" xmlns:pc="http://schemas.microsoft.com/office/infopath/2007/PartnerControls">
   <documentManagement/>
 </p:properties>
 </file>
 
-<file path=customXml/item3.xml><?xml version="1.0" encoding="utf-8"?>
+<file path=customXml/item2.xml><?xml version="1.0" encoding="utf-8"?>
 <ct:contentTypeSchema xmlns:ct="http://schemas.microsoft.com/office/2006/metadata/contentType" xmlns:ma="http://schemas.microsoft.com/office/2006/metadata/properties/metaAttributes" ct:_="" ma:_="" ma:contentTypeName="Document" ma:contentTypeID="0x0101005DF3E51FA61584439D1D018B8B582B02" ma:contentTypeVersion="9" ma:contentTypeDescription="Create a new document." ma:contentTypeScope="" ma:versionID="ee214bc72be4d0c2be1fbc8c46bac456">
   <xsd:schema xmlns:xsd="http://www.w3.org/2001/XMLSchema" xmlns:xs="http://www.w3.org/2001/XMLSchema" xmlns:p="http://schemas.microsoft.com/office/2006/metadata/properties" xmlns:ns3="6632e52e-8e0c-4c90-a779-68c11d84a9c1" targetNamespace="http://schemas.microsoft.com/office/2006/metadata/properties" ma:root="true" ma:fieldsID="2fdaa775e3b639435321e699302e96e1" ns3:_="">
     <xsd:import namespace="6632e52e-8e0c-4c90-a779-68c11d84a9c1"/>
@@ -10757,24 +12531,32 @@
 </ct:contentTypeSchema>
 </file>
 
-<file path=customXml/itemProps1.xml><?xml version="1.0" encoding="utf-8"?>
-<ds:datastoreItem xmlns:ds="http://schemas.openxmlformats.org/officeDocument/2006/customXml" ds:itemID="{22BA91C8-6698-4A00-A5F4-D0AE99B77DF9}">
-  <ds:schemaRefs>
-    <ds:schemaRef ds:uri="http://schemas.microsoft.com/sharepoint/v3/contenttype/forms"/>
-  </ds:schemaRefs>
-</ds:datastoreItem>
+<file path=customXml/item3.xml><?xml version="1.0" encoding="utf-8"?>
+<?mso-contentType ?>
+<FormTemplates xmlns="http://schemas.microsoft.com/sharepoint/v3/contenttype/forms">
+  <Display>DocumentLibraryForm</Display>
+  <Edit>DocumentLibraryForm</Edit>
+  <New>DocumentLibraryForm</New>
+</FormTemplates>
 </file>
 
-<file path=customXml/itemProps2.xml><?xml version="1.0" encoding="utf-8"?>
+<file path=customXml/itemProps1.xml><?xml version="1.0" encoding="utf-8"?>
 <ds:datastoreItem xmlns:ds="http://schemas.openxmlformats.org/officeDocument/2006/customXml" ds:itemID="{8E1E1B03-BDBF-4A8D-A7FC-1464507C7878}">
   <ds:schemaRefs>
+    <ds:schemaRef ds:uri="http://schemas.microsoft.com/office/2006/documentManagement/types"/>
+    <ds:schemaRef ds:uri="http://schemas.openxmlformats.org/package/2006/metadata/core-properties"/>
+    <ds:schemaRef ds:uri="http://purl.org/dc/dcmitype/"/>
+    <ds:schemaRef ds:uri="http://www.w3.org/XML/1998/namespace"/>
+    <ds:schemaRef ds:uri="6632e52e-8e0c-4c90-a779-68c11d84a9c1"/>
+    <ds:schemaRef ds:uri="http://purl.org/dc/terms/"/>
+    <ds:schemaRef ds:uri="http://purl.org/dc/elements/1.1/"/>
     <ds:schemaRef ds:uri="http://schemas.microsoft.com/office/2006/metadata/properties"/>
     <ds:schemaRef ds:uri="http://schemas.microsoft.com/office/infopath/2007/PartnerControls"/>
   </ds:schemaRefs>
 </ds:datastoreItem>
 </file>
 
-<file path=customXml/itemProps3.xml><?xml version="1.0" encoding="utf-8"?>
+<file path=customXml/itemProps2.xml><?xml version="1.0" encoding="utf-8"?>
 <ds:datastoreItem xmlns:ds="http://schemas.openxmlformats.org/officeDocument/2006/customXml" ds:itemID="{6A23BFA8-FF83-4A98-A4D0-E6FE81564661}">
   <ds:schemaRefs>
     <ds:schemaRef ds:uri="http://schemas.microsoft.com/office/2006/metadata/contentType"/>
@@ -10790,4 +12572,12 @@
     <ds:schemaRef ds:uri="http://schemas.microsoft.com/internal/obd"/>
   </ds:schemaRefs>
 </ds:datastoreItem>
+</file>
+
+<file path=customXml/itemProps3.xml><?xml version="1.0" encoding="utf-8"?>
+<ds:datastoreItem xmlns:ds="http://schemas.openxmlformats.org/officeDocument/2006/customXml" ds:itemID="{22BA91C8-6698-4A00-A5F4-D0AE99B77DF9}">
+  <ds:schemaRefs>
+    <ds:schemaRef ds:uri="http://schemas.microsoft.com/sharepoint/v3/contenttype/forms"/>
+  </ds:schemaRefs>
+</ds:datastoreItem>
 </file>
</xml_diff>

<commit_message>
Broad Correction is facing hard times - need better algorithms
</commit_message>
<xml_diff>
--- a/Docs/Create Poly Tables - work notes.docx
+++ b/Docs/Create Poly Tables - work notes.docx
@@ -42,6 +42,1808 @@
     <w:p>
       <w:pPr>
         <w:jc w:val="left"/>
+        <w:rPr>
+          <w:lang w:val="en-US"/>
+        </w:rPr>
+      </w:pPr>
+    </w:p>
+    <w:p>
+      <w:pPr>
+        <w:pStyle w:val="Heading2"/>
+        <w:rPr>
+          <w:lang w:val="en-US"/>
+        </w:rPr>
+      </w:pPr>
+      <w:r>
+        <w:rPr>
+          <w:lang w:val="en-US"/>
+        </w:rPr>
+        <w:t>Checking results with Broad Correction</w:t>
+      </w:r>
+      <w:r>
+        <w:rPr>
+          <w:lang w:val="en-US"/>
+        </w:rPr>
+        <w:t xml:space="preserve"> </w:t>
+      </w:r>
+      <w:r>
+        <w:rPr>
+          <w:lang w:val="en-US"/>
+        </w:rPr>
+        <w:t>- try 5</w:t>
+      </w:r>
+      <w:r>
+        <w:rPr>
+          <w:lang w:val="en-US"/>
+        </w:rPr>
+        <w:t>2</w:t>
+      </w:r>
+      <w:r>
+        <w:rPr>
+          <w:lang w:val="en-US"/>
+        </w:rPr>
+        <w:t xml:space="preserve"> – 2</w:t>
+      </w:r>
+      <w:r>
+        <w:rPr>
+          <w:lang w:val="en-US"/>
+        </w:rPr>
+        <w:t>6</w:t>
+      </w:r>
+      <w:r>
+        <w:rPr>
+          <w:lang w:val="en-US"/>
+        </w:rPr>
+        <w:t>/1/25</w:t>
+      </w:r>
+    </w:p>
+    <w:p>
+      <w:pPr>
+        <w:rPr>
+          <w:lang w:val="en-US"/>
+        </w:rPr>
+      </w:pPr>
+      <w:r>
+        <w:rPr>
+          <w:lang w:val="en-US"/>
+        </w:rPr>
+        <w:t>Clipping “delta tab” with 0.0001 make grad more reasonable…</w:t>
+      </w:r>
+    </w:p>
+    <w:p>
+      <w:pPr>
+        <w:rPr>
+          <w:lang w:val="en-US"/>
+        </w:rPr>
+      </w:pPr>
+      <w:r>
+        <w:rPr>
+          <w:lang w:val="en-US"/>
+        </w:rPr>
+        <w:t>Apparently, no values are clipped from Grad</w:t>
+      </w:r>
+      <w:r>
+        <w:rPr>
+          <w:lang w:val="en-US"/>
+        </w:rPr>
+        <w:t xml:space="preserve"> – the clip may be skipped.</w:t>
+      </w:r>
+    </w:p>
+    <w:p>
+      <w:pPr>
+        <w:rPr>
+          <w:lang w:val="en-US"/>
+        </w:rPr>
+      </w:pPr>
+      <w:r>
+        <w:rPr>
+          <w:lang w:val="en-US"/>
+        </w:rPr>
+        <w:t xml:space="preserve">The computed delta table is strongly clipped… </w:t>
+      </w:r>
+      <w:r>
+        <w:rPr>
+          <w:lang w:val="en-US"/>
+        </w:rPr>
+        <w:t xml:space="preserve">may </w:t>
+      </w:r>
+      <w:r>
+        <w:rPr>
+          <w:lang w:val="en-US"/>
+        </w:rPr>
+        <w:t>try less clipping there</w:t>
+      </w:r>
+    </w:p>
+    <w:p>
+      <w:pPr>
+        <w:rPr>
+          <w:lang w:val="en-US"/>
+        </w:rPr>
+      </w:pPr>
+    </w:p>
+    <w:p>
+      <w:pPr>
+        <w:rPr>
+          <w:lang w:val="en-US"/>
+        </w:rPr>
+      </w:pPr>
+    </w:p>
+    <w:p>
+      <w:pPr>
+        <w:rPr>
+          <w:lang w:val="en-US"/>
+        </w:rPr>
+      </w:pPr>
+    </w:p>
+    <w:p>
+      <w:pPr>
+        <w:pStyle w:val="Heading2"/>
+        <w:rPr>
+          <w:lang w:val="en-US"/>
+        </w:rPr>
+      </w:pPr>
+      <w:r>
+        <w:rPr>
+          <w:lang w:val="en-US"/>
+        </w:rPr>
+        <w:t>Checking results with Broad Correction</w:t>
+      </w:r>
+      <w:r>
+        <w:rPr>
+          <w:lang w:val="en-US"/>
+        </w:rPr>
+        <w:t xml:space="preserve"> - try 51</w:t>
+      </w:r>
+      <w:r>
+        <w:rPr>
+          <w:lang w:val="en-US"/>
+        </w:rPr>
+        <w:t xml:space="preserve"> – 25/1/25</w:t>
+      </w:r>
+    </w:p>
+    <w:p>
+      <w:pPr>
+        <w:rPr>
+          <w:lang w:val="en-US"/>
+        </w:rPr>
+      </w:pPr>
+      <w:r>
+        <w:rPr>
+          <w:lang w:val="en-US"/>
+        </w:rPr>
+        <w:t>Look stage by stage – save intermediary images</w:t>
+      </w:r>
+    </w:p>
+    <w:p>
+      <w:pPr>
+        <w:rPr>
+          <w:lang w:val="en-US"/>
+        </w:rPr>
+      </w:pPr>
+      <w:r>
+        <w:rPr>
+          <w:lang w:val="en-US"/>
+        </w:rPr>
+        <w:t xml:space="preserve">One issue: Apparently central rings influence external rings – </w:t>
+      </w:r>
+    </w:p>
+    <w:p>
+      <w:pPr>
+        <w:rPr>
+          <w:lang w:val="en-US"/>
+        </w:rPr>
+      </w:pPr>
+      <w:r>
+        <w:rPr>
+          <w:lang w:val="en-US"/>
+        </w:rPr>
+        <w:t>Possible work-around: Go step by step from center to margins…</w:t>
+      </w:r>
+    </w:p>
+    <w:p>
+      <w:pPr>
+        <w:rPr>
+          <w:lang w:val="en-US"/>
+        </w:rPr>
+      </w:pPr>
+      <w:r>
+        <w:rPr>
+          <w:lang w:val="en-US"/>
+        </w:rPr>
+        <w:t xml:space="preserve">Apparently, clipping “delta tab dev” (with </w:t>
+      </w:r>
+      <w:proofErr w:type="spellStart"/>
+      <w:r>
+        <w:rPr>
+          <w:lang w:val="en-US"/>
+        </w:rPr>
+        <w:t>minPos</w:t>
+      </w:r>
+      <w:proofErr w:type="spellEnd"/>
+      <w:r>
+        <w:rPr>
+          <w:lang w:val="en-US"/>
+        </w:rPr>
+        <w:t xml:space="preserve"> = 0.000001</w:t>
+      </w:r>
+      <w:r>
+        <w:rPr>
+          <w:lang w:val="en-US"/>
+        </w:rPr>
+        <w:t>) did nothing – and was not even used…</w:t>
+      </w:r>
+    </w:p>
+    <w:p>
+      <w:pPr>
+        <w:rPr>
+          <w:lang w:val="en-US"/>
+        </w:rPr>
+      </w:pPr>
+      <w:r>
+        <w:rPr>
+          <w:lang w:val="en-US"/>
+        </w:rPr>
+        <w:t>Dev Grad was already in too-wide range…</w:t>
+      </w:r>
+    </w:p>
+    <w:p>
+      <w:pPr>
+        <w:pStyle w:val="Heading2"/>
+        <w:rPr>
+          <w:lang w:val="en-US"/>
+        </w:rPr>
+      </w:pPr>
+      <w:r>
+        <w:rPr>
+          <w:lang w:val="en-US"/>
+        </w:rPr>
+        <w:t>The process of calibrated correction of the first coefficient – 25/1/2</w:t>
+      </w:r>
+      <w:r>
+        <w:rPr>
+          <w:lang w:val="en-US"/>
+        </w:rPr>
+        <w:t>5</w:t>
+      </w:r>
+    </w:p>
+    <w:p>
+      <w:pPr>
+        <w:rPr>
+          <w:lang w:val="en-US"/>
+        </w:rPr>
+      </w:pPr>
+      <w:r>
+        <w:rPr>
+          <w:lang w:val="en-US"/>
+        </w:rPr>
+        <w:t>Input:</w:t>
+      </w:r>
+    </w:p>
+    <w:p>
+      <w:pPr>
+        <w:pStyle w:val="ListParagraph"/>
+        <w:numPr>
+          <w:ilvl w:val="0"/>
+          <w:numId w:val="25"/>
+        </w:numPr>
+        <w:rPr>
+          <w:lang w:val="en-US"/>
+        </w:rPr>
+      </w:pPr>
+      <w:r>
+        <w:rPr>
+          <w:lang w:val="en-US"/>
+        </w:rPr>
+        <w:t>Prev Tab Dev</w:t>
+      </w:r>
+    </w:p>
+    <w:p>
+      <w:pPr>
+        <w:pStyle w:val="ListParagraph"/>
+        <w:numPr>
+          <w:ilvl w:val="0"/>
+          <w:numId w:val="25"/>
+        </w:numPr>
+        <w:rPr>
+          <w:lang w:val="en-US"/>
+        </w:rPr>
+      </w:pPr>
+      <w:r>
+        <w:rPr>
+          <w:lang w:val="en-US"/>
+        </w:rPr>
+        <w:t>Current Tab Dev</w:t>
+      </w:r>
+    </w:p>
+    <w:p>
+      <w:pPr>
+        <w:pStyle w:val="ListParagraph"/>
+        <w:numPr>
+          <w:ilvl w:val="0"/>
+          <w:numId w:val="25"/>
+        </w:numPr>
+        <w:rPr>
+          <w:lang w:val="en-US"/>
+        </w:rPr>
+      </w:pPr>
+      <w:r>
+        <w:rPr>
+          <w:lang w:val="en-US"/>
+        </w:rPr>
+        <w:t>Delta Table</w:t>
+      </w:r>
+    </w:p>
+    <w:p>
+      <w:pPr>
+        <w:rPr>
+          <w:lang w:val="en-US"/>
+        </w:rPr>
+      </w:pPr>
+      <w:r>
+        <w:rPr>
+          <w:lang w:val="en-US"/>
+        </w:rPr>
+        <w:t>Compute</w:t>
+      </w:r>
+    </w:p>
+    <w:p>
+      <w:pPr>
+        <w:pStyle w:val="ListParagraph"/>
+        <w:numPr>
+          <w:ilvl w:val="0"/>
+          <w:numId w:val="26"/>
+        </w:numPr>
+        <w:rPr>
+          <w:lang w:val="en-US"/>
+        </w:rPr>
+      </w:pPr>
+      <w:r>
+        <w:rPr>
+          <w:lang w:val="en-US"/>
+        </w:rPr>
+        <w:t>Delta Tab Dev (Current – Prev)</w:t>
+      </w:r>
+    </w:p>
+    <w:p>
+      <w:pPr>
+        <w:pStyle w:val="ListParagraph"/>
+        <w:numPr>
+          <w:ilvl w:val="0"/>
+          <w:numId w:val="26"/>
+        </w:numPr>
+        <w:rPr>
+          <w:lang w:val="en-US"/>
+        </w:rPr>
+      </w:pPr>
+      <w:r>
+        <w:rPr>
+          <w:lang w:val="en-US"/>
+        </w:rPr>
+        <w:t xml:space="preserve">Gradient </w:t>
+      </w:r>
+      <w:r>
+        <w:rPr>
+          <w:lang w:val="en-US"/>
+        </w:rPr>
+        <w:sym w:font="Wingdings" w:char="F0DF"/>
+      </w:r>
+      <w:r>
+        <w:rPr>
+          <w:lang w:val="en-US"/>
+        </w:rPr>
+        <w:t xml:space="preserve"> </w:t>
+      </w:r>
+      <w:r>
+        <w:rPr>
+          <w:lang w:val="en-US"/>
+        </w:rPr>
+        <w:t xml:space="preserve">Delta </w:t>
+      </w:r>
+      <w:r>
+        <w:rPr>
+          <w:lang w:val="en-US"/>
+        </w:rPr>
+        <w:t xml:space="preserve">Tab </w:t>
+      </w:r>
+      <w:r>
+        <w:rPr>
+          <w:lang w:val="en-US"/>
+        </w:rPr>
+        <w:t xml:space="preserve">Dev </w:t>
+      </w:r>
+      <w:r>
+        <w:rPr>
+          <w:lang w:val="en-US"/>
+        </w:rPr>
+        <w:t>/ Delta Table</w:t>
+      </w:r>
+    </w:p>
+    <w:p>
+      <w:pPr>
+        <w:pStyle w:val="ListParagraph"/>
+        <w:numPr>
+          <w:ilvl w:val="1"/>
+          <w:numId w:val="26"/>
+        </w:numPr>
+        <w:rPr>
+          <w:lang w:val="en-US"/>
+        </w:rPr>
+      </w:pPr>
+      <w:r>
+        <w:rPr>
+          <w:lang w:val="en-US"/>
+        </w:rPr>
+        <w:t>Change in dev for change in table</w:t>
+      </w:r>
+    </w:p>
+    <w:p>
+      <w:pPr>
+        <w:pStyle w:val="ListParagraph"/>
+        <w:numPr>
+          <w:ilvl w:val="0"/>
+          <w:numId w:val="26"/>
+        </w:numPr>
+        <w:rPr>
+          <w:lang w:val="en-US"/>
+        </w:rPr>
+      </w:pPr>
+      <w:r>
+        <w:rPr>
+          <w:lang w:val="en-US"/>
+        </w:rPr>
+        <w:t xml:space="preserve">Delta Table for full correction </w:t>
+      </w:r>
+      <w:r>
+        <w:rPr>
+          <w:lang w:val="en-US"/>
+        </w:rPr>
+        <w:sym w:font="Wingdings" w:char="F0DF"/>
+      </w:r>
+      <w:r>
+        <w:rPr>
+          <w:lang w:val="en-US"/>
+        </w:rPr>
+        <w:t xml:space="preserve"> (-) Tab Dev / gradient</w:t>
+      </w:r>
+    </w:p>
+    <w:p>
+      <w:pPr>
+        <w:pStyle w:val="ListParagraph"/>
+        <w:numPr>
+          <w:ilvl w:val="1"/>
+          <w:numId w:val="26"/>
+        </w:numPr>
+        <w:rPr>
+          <w:lang w:val="en-US"/>
+        </w:rPr>
+      </w:pPr>
+      <w:r>
+        <w:rPr>
+          <w:lang w:val="en-US"/>
+        </w:rPr>
+        <w:t>== (-) (Current Tab Dev / Delta Tab Dev) * Delta Table</w:t>
+      </w:r>
+    </w:p>
+    <w:p>
+      <w:pPr>
+        <w:pStyle w:val="ListParagraph"/>
+        <w:numPr>
+          <w:ilvl w:val="0"/>
+          <w:numId w:val="26"/>
+        </w:numPr>
+        <w:rPr>
+          <w:lang w:val="en-US"/>
+        </w:rPr>
+      </w:pPr>
+      <w:r>
+        <w:rPr>
+          <w:lang w:val="en-US"/>
+        </w:rPr>
+        <w:t xml:space="preserve">Delta Table to use </w:t>
+      </w:r>
+      <w:r>
+        <w:rPr>
+          <w:lang w:val="en-US"/>
+        </w:rPr>
+        <w:sym w:font="Wingdings" w:char="F0DF"/>
+      </w:r>
+      <w:r>
+        <w:rPr>
+          <w:lang w:val="en-US"/>
+        </w:rPr>
+        <w:t xml:space="preserve"> </w:t>
+      </w:r>
+      <w:r>
+        <w:rPr>
+          <w:lang w:val="en-US"/>
+        </w:rPr>
+        <w:t>Delta Table for full correction</w:t>
+      </w:r>
+      <w:r>
+        <w:rPr>
+          <w:lang w:val="en-US"/>
+        </w:rPr>
+        <w:t xml:space="preserve"> * fraction</w:t>
+      </w:r>
+    </w:p>
+    <w:p>
+      <w:pPr>
+        <w:rPr>
+          <w:lang w:val="en-US"/>
+        </w:rPr>
+      </w:pPr>
+      <w:r>
+        <w:rPr>
+          <w:lang w:val="en-US"/>
+        </w:rPr>
+        <w:t>For example:</w:t>
+      </w:r>
+    </w:p>
+    <w:p>
+      <w:pPr>
+        <w:pStyle w:val="ListParagraph"/>
+        <w:numPr>
+          <w:ilvl w:val="0"/>
+          <w:numId w:val="27"/>
+        </w:numPr>
+        <w:rPr>
+          <w:lang w:val="en-US"/>
+        </w:rPr>
+      </w:pPr>
+      <w:r>
+        <w:rPr>
+          <w:lang w:val="en-US"/>
+        </w:rPr>
+        <w:t>Prev Tab Dev was 20</w:t>
+      </w:r>
+    </w:p>
+    <w:p>
+      <w:pPr>
+        <w:pStyle w:val="ListParagraph"/>
+        <w:numPr>
+          <w:ilvl w:val="0"/>
+          <w:numId w:val="27"/>
+        </w:numPr>
+        <w:rPr>
+          <w:lang w:val="en-US"/>
+        </w:rPr>
+      </w:pPr>
+      <w:r>
+        <w:rPr>
+          <w:lang w:val="en-US"/>
+        </w:rPr>
+        <w:t>Current Tab Dev is 15</w:t>
+      </w:r>
+    </w:p>
+    <w:p>
+      <w:pPr>
+        <w:pStyle w:val="ListParagraph"/>
+        <w:numPr>
+          <w:ilvl w:val="0"/>
+          <w:numId w:val="27"/>
+        </w:numPr>
+        <w:rPr>
+          <w:lang w:val="en-US"/>
+        </w:rPr>
+      </w:pPr>
+      <w:r>
+        <w:rPr>
+          <w:lang w:val="en-US"/>
+        </w:rPr>
+        <w:t>Delta Table was -0.01</w:t>
+      </w:r>
+    </w:p>
+    <w:p>
+      <w:pPr>
+        <w:pStyle w:val="ListParagraph"/>
+        <w:numPr>
+          <w:ilvl w:val="0"/>
+          <w:numId w:val="27"/>
+        </w:numPr>
+        <w:rPr>
+          <w:lang w:val="en-US"/>
+        </w:rPr>
+      </w:pPr>
+      <w:r>
+        <w:rPr>
+          <w:lang w:val="en-US"/>
+        </w:rPr>
+        <w:t>Delta Tab Dev was -5</w:t>
+      </w:r>
+    </w:p>
+    <w:p>
+      <w:pPr>
+        <w:pStyle w:val="ListParagraph"/>
+        <w:numPr>
+          <w:ilvl w:val="0"/>
+          <w:numId w:val="27"/>
+        </w:numPr>
+        <w:rPr>
+          <w:lang w:val="en-US"/>
+        </w:rPr>
+      </w:pPr>
+      <w:r>
+        <w:rPr>
+          <w:lang w:val="en-US"/>
+        </w:rPr>
+        <w:t xml:space="preserve">Gradient is -5 / -0.01 </w:t>
+      </w:r>
+      <w:r>
+        <w:rPr>
+          <w:lang w:val="en-US"/>
+        </w:rPr>
+        <w:sym w:font="Wingdings" w:char="F0E8"/>
+      </w:r>
+      <w:r>
+        <w:rPr>
+          <w:lang w:val="en-US"/>
+        </w:rPr>
+        <w:t xml:space="preserve"> 500</w:t>
+      </w:r>
+    </w:p>
+    <w:p>
+      <w:pPr>
+        <w:pStyle w:val="ListParagraph"/>
+        <w:numPr>
+          <w:ilvl w:val="0"/>
+          <w:numId w:val="27"/>
+        </w:numPr>
+        <w:rPr>
+          <w:lang w:val="en-US"/>
+        </w:rPr>
+      </w:pPr>
+      <w:r>
+        <w:rPr>
+          <w:lang w:val="en-US"/>
+        </w:rPr>
+        <w:t xml:space="preserve">Delta Tab </w:t>
+      </w:r>
+      <w:r>
+        <w:rPr>
+          <w:lang w:val="en-US"/>
+        </w:rPr>
+        <w:t xml:space="preserve">for </w:t>
+      </w:r>
+      <w:r>
+        <w:rPr>
+          <w:lang w:val="en-US"/>
+        </w:rPr>
+        <w:t xml:space="preserve">Full Correction -15 </w:t>
+      </w:r>
+      <w:r>
+        <w:rPr>
+          <w:lang w:val="en-US"/>
+        </w:rPr>
+        <w:t>/</w:t>
+      </w:r>
+      <w:r>
+        <w:rPr>
+          <w:lang w:val="en-US"/>
+        </w:rPr>
+        <w:t xml:space="preserve"> 500</w:t>
+      </w:r>
+      <w:r>
+        <w:rPr>
+          <w:lang w:val="en-US"/>
+        </w:rPr>
+        <w:t xml:space="preserve"> </w:t>
+      </w:r>
+      <w:r>
+        <w:rPr>
+          <w:lang w:val="en-US"/>
+        </w:rPr>
+        <w:sym w:font="Wingdings" w:char="F0E8"/>
+      </w:r>
+      <w:r>
+        <w:rPr>
+          <w:lang w:val="en-US"/>
+        </w:rPr>
+        <w:t xml:space="preserve"> -0.03</w:t>
+      </w:r>
+    </w:p>
+    <w:p>
+      <w:pPr>
+        <w:pStyle w:val="Heading4"/>
+        <w:rPr>
+          <w:lang w:val="en-US"/>
+        </w:rPr>
+      </w:pPr>
+      <w:r>
+        <w:rPr>
+          <w:lang w:val="en-US"/>
+        </w:rPr>
+        <w:t>Where there could be problems?</w:t>
+      </w:r>
+    </w:p>
+    <w:p>
+      <w:pPr>
+        <w:pStyle w:val="ListParagraph"/>
+        <w:numPr>
+          <w:ilvl w:val="0"/>
+          <w:numId w:val="28"/>
+        </w:numPr>
+        <w:rPr>
+          <w:lang w:val="en-US"/>
+        </w:rPr>
+      </w:pPr>
+      <w:r>
+        <w:rPr>
+          <w:lang w:val="en-US"/>
+        </w:rPr>
+        <w:t>In computing gradients, if the delta table was very small – we may have very big gradient</w:t>
+      </w:r>
+    </w:p>
+    <w:p>
+      <w:pPr>
+        <w:pStyle w:val="ListParagraph"/>
+        <w:numPr>
+          <w:ilvl w:val="1"/>
+          <w:numId w:val="28"/>
+        </w:numPr>
+        <w:rPr>
+          <w:lang w:val="en-US"/>
+        </w:rPr>
+      </w:pPr>
+      <w:r>
+        <w:rPr>
+          <w:lang w:val="en-US"/>
+        </w:rPr>
+        <w:t xml:space="preserve">This would lead to small new delta tab </w:t>
+      </w:r>
+      <w:r>
+        <w:rPr>
+          <w:lang w:val="en-US"/>
+        </w:rPr>
+        <w:sym w:font="Wingdings" w:char="F0E0"/>
+      </w:r>
+      <w:r>
+        <w:rPr>
+          <w:lang w:val="en-US"/>
+        </w:rPr>
+        <w:t xml:space="preserve"> No problem</w:t>
+      </w:r>
+    </w:p>
+    <w:p>
+      <w:pPr>
+        <w:pStyle w:val="ListParagraph"/>
+        <w:numPr>
+          <w:ilvl w:val="0"/>
+          <w:numId w:val="28"/>
+        </w:numPr>
+        <w:rPr>
+          <w:lang w:val="en-US"/>
+        </w:rPr>
+      </w:pPr>
+      <w:r>
+        <w:rPr>
+          <w:lang w:val="en-US"/>
+        </w:rPr>
+        <w:t>While computing “</w:t>
+      </w:r>
+      <w:r>
+        <w:rPr>
+          <w:lang w:val="en-US"/>
+        </w:rPr>
+        <w:t>Delta Tab for Full Correction</w:t>
+      </w:r>
+      <w:r>
+        <w:rPr>
+          <w:lang w:val="en-US"/>
+        </w:rPr>
+        <w:t>,”</w:t>
+      </w:r>
+      <w:r>
+        <w:rPr>
+          <w:lang w:val="en-US"/>
+        </w:rPr>
+        <w:t xml:space="preserve"> </w:t>
+      </w:r>
+    </w:p>
+    <w:p>
+      <w:pPr>
+        <w:pStyle w:val="ListParagraph"/>
+        <w:numPr>
+          <w:ilvl w:val="1"/>
+          <w:numId w:val="28"/>
+        </w:numPr>
+        <w:rPr>
+          <w:lang w:val="en-US"/>
+        </w:rPr>
+      </w:pPr>
+      <w:r>
+        <w:rPr>
+          <w:lang w:val="en-US"/>
+        </w:rPr>
+        <w:t>I</w:t>
+      </w:r>
+      <w:r>
+        <w:rPr>
+          <w:lang w:val="en-US"/>
+        </w:rPr>
+        <w:t xml:space="preserve">f the gradient was very small, WE MAY HAVE VERY HIGH DELTA </w:t>
+      </w:r>
+      <w:r>
+        <w:rPr>
+          <w:lang w:val="en-US"/>
+        </w:rPr>
+        <w:t>–</w:t>
+      </w:r>
+      <w:r>
+        <w:rPr>
+          <w:lang w:val="en-US"/>
+        </w:rPr>
+        <w:t xml:space="preserve"> </w:t>
+      </w:r>
+      <w:r>
+        <w:rPr>
+          <w:highlight w:val="yellow"/>
+          <w:lang w:val="en-US"/>
+        </w:rPr>
+        <w:t>PROBLEM</w:t>
+      </w:r>
+    </w:p>
+    <w:p>
+      <w:pPr>
+        <w:pStyle w:val="ListParagraph"/>
+        <w:numPr>
+          <w:ilvl w:val="1"/>
+          <w:numId w:val="28"/>
+        </w:numPr>
+        <w:rPr>
+          <w:lang w:val="en-US"/>
+        </w:rPr>
+      </w:pPr>
+      <w:r>
+        <w:rPr>
+          <w:lang w:val="en-US"/>
+        </w:rPr>
+        <w:t>Small gradient is probably the result of almost no change during last correction</w:t>
+      </w:r>
+    </w:p>
+    <w:p>
+      <w:pPr>
+        <w:pStyle w:val="ListParagraph"/>
+        <w:numPr>
+          <w:ilvl w:val="2"/>
+          <w:numId w:val="28"/>
+        </w:numPr>
+        <w:rPr>
+          <w:lang w:val="en-US"/>
+        </w:rPr>
+      </w:pPr>
+      <w:r>
+        <w:rPr>
+          <w:lang w:val="en-US"/>
+        </w:rPr>
+        <w:t xml:space="preserve">It happens </w:t>
+      </w:r>
+    </w:p>
+    <w:p>
+      <w:pPr>
+        <w:pStyle w:val="ListParagraph"/>
+        <w:numPr>
+          <w:ilvl w:val="3"/>
+          <w:numId w:val="28"/>
+        </w:numPr>
+        <w:rPr>
+          <w:lang w:val="en-US"/>
+        </w:rPr>
+      </w:pPr>
+      <w:r>
+        <w:rPr>
+          <w:lang w:val="en-US"/>
+        </w:rPr>
+        <w:t>where the current tube has no influence</w:t>
+      </w:r>
+    </w:p>
+    <w:p>
+      <w:pPr>
+        <w:pStyle w:val="ListParagraph"/>
+        <w:numPr>
+          <w:ilvl w:val="3"/>
+          <w:numId w:val="28"/>
+        </w:numPr>
+        <w:rPr>
+          <w:lang w:val="en-US"/>
+        </w:rPr>
+      </w:pPr>
+      <w:r>
+        <w:rPr>
+          <w:lang w:val="en-US"/>
+        </w:rPr>
+        <w:t>On the verge from positive to negative correction</w:t>
+      </w:r>
+    </w:p>
+    <w:p>
+      <w:pPr>
+        <w:pStyle w:val="ListParagraph"/>
+        <w:numPr>
+          <w:ilvl w:val="1"/>
+          <w:numId w:val="28"/>
+        </w:numPr>
+        <w:rPr>
+          <w:lang w:val="en-US"/>
+        </w:rPr>
+      </w:pPr>
+      <w:r>
+        <w:rPr>
+          <w:lang w:val="en-US"/>
+        </w:rPr>
+        <w:lastRenderedPageBreak/>
+        <w:t>Possible Corrections:</w:t>
+      </w:r>
+    </w:p>
+    <w:p>
+      <w:pPr>
+        <w:pStyle w:val="ListParagraph"/>
+        <w:numPr>
+          <w:ilvl w:val="2"/>
+          <w:numId w:val="28"/>
+        </w:numPr>
+        <w:rPr>
+          <w:lang w:val="en-US"/>
+        </w:rPr>
+      </w:pPr>
+      <w:r>
+        <w:rPr>
+          <w:lang w:val="en-US"/>
+        </w:rPr>
+        <w:t>Limit the absolute value of change</w:t>
+      </w:r>
+    </w:p>
+    <w:p>
+      <w:pPr>
+        <w:pStyle w:val="ListParagraph"/>
+        <w:numPr>
+          <w:ilvl w:val="2"/>
+          <w:numId w:val="28"/>
+        </w:numPr>
+        <w:rPr>
+          <w:lang w:val="en-US"/>
+        </w:rPr>
+      </w:pPr>
+      <w:r>
+        <w:rPr>
+          <w:lang w:val="en-US"/>
+        </w:rPr>
+        <w:t>Where the change was small, do not correct OR limit correction</w:t>
+      </w:r>
+    </w:p>
+    <w:p>
+      <w:pPr>
+        <w:pStyle w:val="Heading2"/>
+        <w:rPr>
+          <w:lang w:val="en-US"/>
+        </w:rPr>
+      </w:pPr>
+      <w:r>
+        <w:rPr>
+          <w:lang w:val="en-US"/>
+        </w:rPr>
+        <w:t>Back to</w:t>
+      </w:r>
+      <w:r>
+        <w:rPr>
+          <w:lang w:val="en-US"/>
+        </w:rPr>
+        <w:t xml:space="preserve"> broad convergence – 2</w:t>
+      </w:r>
+      <w:r>
+        <w:rPr>
+          <w:lang w:val="en-US"/>
+        </w:rPr>
+        <w:t>5</w:t>
+      </w:r>
+      <w:r>
+        <w:rPr>
+          <w:lang w:val="en-US"/>
+        </w:rPr>
+        <w:t>/1/25</w:t>
+      </w:r>
+    </w:p>
+    <w:p>
+      <w:pPr>
+        <w:rPr>
+          <w:lang w:val="en-US"/>
+        </w:rPr>
+      </w:pPr>
+      <w:r>
+        <w:rPr>
+          <w:lang w:val="en-US"/>
+        </w:rPr>
+        <w:t>Still working on the second correction of Tube 1</w:t>
+      </w:r>
+    </w:p>
+    <w:p>
+      <w:pPr>
+        <w:rPr>
+          <w:lang w:val="en-US"/>
+        </w:rPr>
+      </w:pPr>
+      <w:r>
+        <w:rPr>
+          <w:lang w:val="en-US"/>
+        </w:rPr>
+        <w:t>The general concept is working for the first step…</w:t>
+      </w:r>
+    </w:p>
+    <w:p>
+      <w:pPr>
+        <w:rPr>
+          <w:lang w:val="en-US"/>
+        </w:rPr>
+      </w:pPr>
+      <w:r>
+        <w:rPr>
+          <w:lang w:val="en-US"/>
+        </w:rPr>
+        <w:t>In the second step, which is based on gradient, there are some destructive extreme values…</w:t>
+      </w:r>
+    </w:p>
+    <w:p>
+      <w:pPr>
+        <w:pStyle w:val="Heading4"/>
+        <w:rPr>
+          <w:lang w:val="en-US"/>
+        </w:rPr>
+      </w:pPr>
+      <w:r>
+        <w:rPr>
+          <w:lang w:val="en-US"/>
+        </w:rPr>
+        <w:t>Mitigation:</w:t>
+      </w:r>
+    </w:p>
+    <w:p>
+      <w:pPr>
+        <w:pStyle w:val="ListParagraph"/>
+        <w:numPr>
+          <w:ilvl w:val="0"/>
+          <w:numId w:val="23"/>
+        </w:numPr>
+        <w:rPr>
+          <w:lang w:val="en-US"/>
+        </w:rPr>
+      </w:pPr>
+      <w:r>
+        <w:rPr>
+          <w:lang w:val="en-US"/>
+        </w:rPr>
+        <w:t xml:space="preserve">Identify problematic </w:t>
+      </w:r>
+    </w:p>
+    <w:p>
+      <w:pPr>
+        <w:pStyle w:val="ListParagraph"/>
+        <w:numPr>
+          <w:ilvl w:val="0"/>
+          <w:numId w:val="23"/>
+        </w:numPr>
+        <w:rPr>
+          <w:lang w:val="en-US"/>
+        </w:rPr>
+      </w:pPr>
+      <w:r>
+        <w:rPr>
+          <w:lang w:val="en-US"/>
+        </w:rPr>
+        <w:t>Clip up small (positive and negative) values before division</w:t>
+      </w:r>
+    </w:p>
+    <w:p>
+      <w:pPr>
+        <w:rPr>
+          <w:lang w:val="en-US"/>
+        </w:rPr>
+      </w:pPr>
+    </w:p>
+    <w:p>
+      <w:pPr>
+        <w:pStyle w:val="Heading4"/>
+        <w:rPr>
+          <w:lang w:val="en-US"/>
+        </w:rPr>
+      </w:pPr>
+      <w:r>
+        <w:rPr>
+          <w:lang w:val="en-US"/>
+        </w:rPr>
+        <w:t>Auxiliary</w:t>
+      </w:r>
+    </w:p>
+    <w:p>
+      <w:pPr>
+        <w:pStyle w:val="ListParagraph"/>
+        <w:numPr>
+          <w:ilvl w:val="0"/>
+          <w:numId w:val="24"/>
+        </w:numPr>
+        <w:rPr>
+          <w:lang w:val="en-US"/>
+        </w:rPr>
+      </w:pPr>
+      <w:r>
+        <w:rPr>
+          <w:lang w:val="en-US"/>
+        </w:rPr>
+        <w:t>Show some global scores to help overall assessment of progress</w:t>
+      </w:r>
+    </w:p>
+    <w:p>
+      <w:pPr>
+        <w:pStyle w:val="ListParagraph"/>
+        <w:numPr>
+          <w:ilvl w:val="0"/>
+          <w:numId w:val="24"/>
+        </w:numPr>
+        <w:rPr>
+          <w:lang w:val="en-US"/>
+        </w:rPr>
+      </w:pPr>
+      <w:r>
+        <w:rPr>
+          <w:lang w:val="en-US"/>
+        </w:rPr>
+        <w:t>Save different types of matrices to special directories</w:t>
+      </w:r>
+    </w:p>
+    <w:p>
+      <w:pPr>
+        <w:rPr>
+          <w:lang w:val="en-US"/>
+        </w:rPr>
+      </w:pPr>
+    </w:p>
+    <w:p>
+      <w:pPr>
+        <w:rPr>
+          <w:lang w:val="en-US"/>
+        </w:rPr>
+      </w:pPr>
+    </w:p>
+    <w:p>
+      <w:pPr>
+        <w:pStyle w:val="Heading2"/>
+        <w:rPr>
+          <w:lang w:val="en-US"/>
+        </w:rPr>
+      </w:pPr>
+      <w:r>
+        <w:rPr>
+          <w:lang w:val="en-US"/>
+        </w:rPr>
+        <w:t>More broad convergence – 20/1/25</w:t>
+      </w:r>
+    </w:p>
+    <w:p>
+      <w:pPr>
+        <w:pStyle w:val="Heading4"/>
+        <w:rPr>
+          <w:lang w:val="en-US"/>
+        </w:rPr>
+      </w:pPr>
+      <w:r>
+        <w:rPr>
+          <w:lang w:val="en-US"/>
+        </w:rPr>
+        <w:t xml:space="preserve">First, save </w:t>
+      </w:r>
+      <w:r>
+        <w:rPr>
+          <w:lang w:val="en-US"/>
+        </w:rPr>
+        <w:t>also</w:t>
+      </w:r>
+      <w:r>
+        <w:rPr>
+          <w:lang w:val="en-US"/>
+        </w:rPr>
+        <w:t>:</w:t>
+      </w:r>
+    </w:p>
+    <w:p>
+      <w:pPr>
+        <w:pStyle w:val="ListParagraph"/>
+        <w:numPr>
+          <w:ilvl w:val="0"/>
+          <w:numId w:val="21"/>
+        </w:numPr>
+        <w:rPr>
+          <w:lang w:val="en-US"/>
+        </w:rPr>
+      </w:pPr>
+      <w:r>
+        <w:rPr>
+          <w:lang w:val="en-US"/>
+        </w:rPr>
+        <w:t>T</w:t>
+      </w:r>
+      <w:r>
+        <w:rPr>
+          <w:lang w:val="en-US"/>
+        </w:rPr>
+        <w:t>he relevant poly tables…</w:t>
+      </w:r>
+    </w:p>
+    <w:p>
+      <w:pPr>
+        <w:pStyle w:val="ListParagraph"/>
+        <w:numPr>
+          <w:ilvl w:val="0"/>
+          <w:numId w:val="21"/>
+        </w:numPr>
+        <w:rPr>
+          <w:lang w:val="en-US"/>
+        </w:rPr>
+      </w:pPr>
+      <w:r>
+        <w:rPr>
+          <w:lang w:val="en-US"/>
+        </w:rPr>
+        <w:t>The computed average deviance</w:t>
+      </w:r>
+    </w:p>
+    <w:p>
+      <w:pPr>
+        <w:pStyle w:val="ListParagraph"/>
+        <w:numPr>
+          <w:ilvl w:val="0"/>
+          <w:numId w:val="21"/>
+        </w:numPr>
+        <w:rPr>
+          <w:lang w:val="en-US"/>
+        </w:rPr>
+      </w:pPr>
+      <w:r>
+        <w:rPr>
+          <w:lang w:val="en-US"/>
+        </w:rPr>
+        <w:t>The tables’ deltas</w:t>
+      </w:r>
+    </w:p>
+    <w:p>
+      <w:pPr>
+        <w:pStyle w:val="Heading4"/>
+        <w:rPr>
+          <w:lang w:val="en-US"/>
+        </w:rPr>
+      </w:pPr>
+      <w:r>
+        <w:rPr>
+          <w:lang w:val="en-US"/>
+        </w:rPr>
+        <w:t>Second thought:</w:t>
+      </w:r>
+    </w:p>
+    <w:p>
+      <w:pPr>
+        <w:pStyle w:val="ListParagraph"/>
+        <w:numPr>
+          <w:ilvl w:val="0"/>
+          <w:numId w:val="22"/>
+        </w:numPr>
+        <w:rPr>
+          <w:lang w:val="en-US"/>
+        </w:rPr>
+      </w:pPr>
+      <w:r>
+        <w:rPr>
+          <w:lang w:val="en-US"/>
+        </w:rPr>
+        <w:t>Compare</w:t>
+      </w:r>
+    </w:p>
+    <w:p>
+      <w:pPr>
+        <w:pStyle w:val="ListParagraph"/>
+        <w:numPr>
+          <w:ilvl w:val="1"/>
+          <w:numId w:val="22"/>
+        </w:numPr>
+        <w:rPr>
+          <w:lang w:val="en-US"/>
+        </w:rPr>
+      </w:pPr>
+      <w:r>
+        <w:rPr>
+          <w:lang w:val="en-US"/>
+        </w:rPr>
+        <w:t>previous deviance</w:t>
+      </w:r>
+    </w:p>
+    <w:p>
+      <w:pPr>
+        <w:pStyle w:val="ListParagraph"/>
+        <w:numPr>
+          <w:ilvl w:val="1"/>
+          <w:numId w:val="22"/>
+        </w:numPr>
+        <w:rPr>
+          <w:lang w:val="en-US"/>
+        </w:rPr>
+      </w:pPr>
+      <w:r>
+        <w:rPr>
+          <w:lang w:val="en-US"/>
+        </w:rPr>
+        <w:t>current deviance</w:t>
+      </w:r>
+    </w:p>
+    <w:p>
+      <w:pPr>
+        <w:pStyle w:val="ListParagraph"/>
+        <w:numPr>
+          <w:ilvl w:val="1"/>
+          <w:numId w:val="22"/>
+        </w:numPr>
+        <w:rPr>
+          <w:lang w:val="en-US"/>
+        </w:rPr>
+      </w:pPr>
+      <w:r>
+        <w:rPr>
+          <w:lang w:val="en-US"/>
+        </w:rPr>
+        <w:t>table delta</w:t>
+      </w:r>
+    </w:p>
+    <w:p>
+      <w:pPr>
+        <w:pStyle w:val="ListParagraph"/>
+        <w:numPr>
+          <w:ilvl w:val="0"/>
+          <w:numId w:val="22"/>
+        </w:numPr>
+        <w:rPr>
+          <w:lang w:val="en-US"/>
+        </w:rPr>
+      </w:pPr>
+      <w:r>
+        <w:rPr>
+          <w:lang w:val="en-US"/>
+        </w:rPr>
+        <w:t>Assuming derivative is [current dev – prev dev] / tab-delta</w:t>
+      </w:r>
+    </w:p>
+    <w:p>
+      <w:pPr>
+        <w:pStyle w:val="ListParagraph"/>
+        <w:numPr>
+          <w:ilvl w:val="0"/>
+          <w:numId w:val="22"/>
+        </w:numPr>
+        <w:rPr>
+          <w:lang w:val="en-US"/>
+        </w:rPr>
+      </w:pPr>
+      <w:r>
+        <w:rPr>
+          <w:lang w:val="en-US"/>
+        </w:rPr>
+        <w:t>Compute new delta by:  -dev / (</w:t>
+      </w:r>
+      <w:proofErr w:type="spellStart"/>
+      <w:r>
+        <w:rPr>
+          <w:lang w:val="en-US"/>
+        </w:rPr>
+        <w:t>last_dev_delta</w:t>
+      </w:r>
+      <w:proofErr w:type="spellEnd"/>
+      <w:r>
+        <w:rPr>
+          <w:lang w:val="en-US"/>
+        </w:rPr>
+        <w:t xml:space="preserve"> / </w:t>
+      </w:r>
+      <w:proofErr w:type="spellStart"/>
+      <w:r>
+        <w:rPr>
+          <w:lang w:val="en-US"/>
+        </w:rPr>
+        <w:t>tab_delta</w:t>
+      </w:r>
+      <w:proofErr w:type="spellEnd"/>
+      <w:r>
+        <w:rPr>
+          <w:lang w:val="en-US"/>
+        </w:rPr>
+        <w:t>)</w:t>
+      </w:r>
+    </w:p>
+    <w:p>
+      <w:pPr>
+        <w:pStyle w:val="Heading4"/>
+        <w:rPr>
+          <w:lang w:val="en-US"/>
+        </w:rPr>
+      </w:pPr>
+      <w:r>
+        <w:rPr>
+          <w:lang w:val="en-US"/>
+        </w:rPr>
+        <w:t>For example:</w:t>
+      </w:r>
+    </w:p>
+    <w:p>
+      <w:pPr>
+        <w:rPr>
+          <w:lang w:val="en-US"/>
+        </w:rPr>
+      </w:pPr>
+      <w:r>
+        <w:rPr>
+          <w:lang w:val="en-US"/>
+        </w:rPr>
+        <w:tab/>
+      </w:r>
+      <w:proofErr w:type="spellStart"/>
+      <w:r>
+        <w:rPr>
+          <w:lang w:val="en-US"/>
+        </w:rPr>
+        <w:t>prevDev</w:t>
+      </w:r>
+      <w:proofErr w:type="spellEnd"/>
+      <w:r>
+        <w:rPr>
+          <w:lang w:val="en-US"/>
+        </w:rPr>
+        <w:t xml:space="preserve"> was -20</w:t>
+      </w:r>
+    </w:p>
+    <w:p>
+      <w:pPr>
+        <w:rPr>
+          <w:lang w:val="en-US"/>
+        </w:rPr>
+      </w:pPr>
+      <w:r>
+        <w:rPr>
+          <w:lang w:val="en-US"/>
+        </w:rPr>
+        <w:tab/>
+      </w:r>
+      <w:proofErr w:type="spellStart"/>
+      <w:r>
+        <w:rPr>
+          <w:lang w:val="en-US"/>
+        </w:rPr>
+        <w:t>tabDelta</w:t>
+      </w:r>
+      <w:proofErr w:type="spellEnd"/>
+      <w:r>
+        <w:rPr>
+          <w:lang w:val="en-US"/>
+        </w:rPr>
+        <w:t xml:space="preserve"> was 0.001</w:t>
+      </w:r>
+    </w:p>
+    <w:p>
+      <w:pPr>
+        <w:rPr>
+          <w:lang w:val="en-US"/>
+        </w:rPr>
+      </w:pPr>
+      <w:r>
+        <w:rPr>
+          <w:lang w:val="en-US"/>
+        </w:rPr>
+        <w:tab/>
+      </w:r>
+      <w:proofErr w:type="spellStart"/>
+      <w:r>
+        <w:rPr>
+          <w:lang w:val="en-US"/>
+        </w:rPr>
+        <w:t>newDev</w:t>
+      </w:r>
+      <w:proofErr w:type="spellEnd"/>
+      <w:r>
+        <w:rPr>
+          <w:lang w:val="en-US"/>
+        </w:rPr>
+        <w:t xml:space="preserve"> is -18</w:t>
+      </w:r>
+    </w:p>
+    <w:p>
+      <w:pPr>
+        <w:rPr>
+          <w:lang w:val="en-US"/>
+        </w:rPr>
+      </w:pPr>
+      <w:r>
+        <w:rPr>
+          <w:lang w:val="en-US"/>
+        </w:rPr>
+        <w:tab/>
+      </w:r>
+      <w:proofErr w:type="spellStart"/>
+      <w:r>
+        <w:rPr>
+          <w:lang w:val="en-US"/>
+        </w:rPr>
+        <w:t>lastDevDetla</w:t>
+      </w:r>
+      <w:proofErr w:type="spellEnd"/>
+      <w:r>
+        <w:rPr>
+          <w:lang w:val="en-US"/>
+        </w:rPr>
+        <w:t xml:space="preserve"> = 2</w:t>
+      </w:r>
+    </w:p>
+    <w:p>
+      <w:pPr>
+        <w:rPr>
+          <w:lang w:val="en-US"/>
+        </w:rPr>
+      </w:pPr>
+      <w:r>
+        <w:rPr>
+          <w:lang w:val="en-US"/>
+        </w:rPr>
+        <w:tab/>
+        <w:t>Gradient = 2 / 0.001 = 2000</w:t>
+      </w:r>
+    </w:p>
+    <w:p>
+      <w:pPr>
+        <w:rPr>
+          <w:lang w:val="en-US"/>
+        </w:rPr>
+      </w:pPr>
+      <w:r>
+        <w:rPr>
+          <w:lang w:val="en-US"/>
+        </w:rPr>
+        <w:tab/>
+      </w:r>
+      <w:r>
+        <w:rPr>
+          <w:lang w:val="en-US"/>
+        </w:rPr>
+        <w:t>Full Correction = -(-18) / 2000 = 9/1000 = 0.009</w:t>
+      </w:r>
+    </w:p>
+    <w:p>
+      <w:pPr>
+        <w:rPr>
+          <w:lang w:val="en-US"/>
+        </w:rPr>
+      </w:pPr>
+      <w:r>
+        <w:rPr>
+          <w:lang w:val="en-US"/>
+        </w:rPr>
+        <w:tab/>
+        <w:t>Applied correction = fraction * full correction</w:t>
+      </w:r>
+    </w:p>
+    <w:p>
+      <w:pPr>
+        <w:rPr>
+          <w:lang w:val="en-US"/>
+        </w:rPr>
+      </w:pPr>
+    </w:p>
+    <w:p>
+      <w:pPr>
+        <w:rPr>
+          <w:lang w:val="en-US"/>
+        </w:rPr>
+      </w:pPr>
+    </w:p>
+    <w:p>
+      <w:pPr>
+        <w:pStyle w:val="Heading2"/>
+        <w:rPr>
+          <w:lang w:val="en-US"/>
+        </w:rPr>
+      </w:pPr>
+      <w:r>
+        <w:rPr>
+          <w:lang w:val="en-US"/>
+        </w:rPr>
+        <w:t>Try broad convergence first – 19/1/25</w:t>
+      </w:r>
+    </w:p>
+    <w:p>
+      <w:pPr>
+        <w:pStyle w:val="Heading4"/>
+        <w:rPr>
+          <w:lang w:val="en-US"/>
+        </w:rPr>
+      </w:pPr>
+      <w:r>
+        <w:rPr>
+          <w:lang w:val="en-US"/>
+        </w:rPr>
+        <w:t>First experiment:</w:t>
+      </w:r>
+    </w:p>
+    <w:p>
+      <w:pPr>
+        <w:pStyle w:val="ListParagraph"/>
+        <w:numPr>
+          <w:ilvl w:val="0"/>
+          <w:numId w:val="20"/>
+        </w:numPr>
+        <w:rPr>
+          <w:lang w:val="en-US"/>
+        </w:rPr>
+      </w:pPr>
+      <w:r>
+        <w:rPr>
+          <w:lang w:val="en-US"/>
+        </w:rPr>
+        <w:t>Work on Tube 1 only – as it covers the whole range</w:t>
+      </w:r>
+    </w:p>
+    <w:p>
+      <w:pPr>
+        <w:pStyle w:val="ListParagraph"/>
+        <w:numPr>
+          <w:ilvl w:val="0"/>
+          <w:numId w:val="20"/>
+        </w:numPr>
+        <w:rPr>
+          <w:lang w:val="en-US"/>
+        </w:rPr>
+      </w:pPr>
+      <w:r>
+        <w:rPr>
+          <w:lang w:val="en-US"/>
+        </w:rPr>
+        <w:t>For each table value – compute the average deviation over the 4 target points in the deviation map.</w:t>
+      </w:r>
+    </w:p>
+    <w:p>
+      <w:pPr>
+        <w:pStyle w:val="ListParagraph"/>
+        <w:numPr>
+          <w:ilvl w:val="0"/>
+          <w:numId w:val="20"/>
+        </w:numPr>
+        <w:rPr>
+          <w:lang w:val="en-US"/>
+        </w:rPr>
+      </w:pPr>
+      <w:r>
+        <w:rPr>
+          <w:lang w:val="en-US"/>
+        </w:rPr>
+        <w:t>Correct each table value by proportion of the deviation</w:t>
+      </w:r>
+    </w:p>
+    <w:p>
+      <w:pPr>
+        <w:pStyle w:val="ListParagraph"/>
+        <w:numPr>
+          <w:ilvl w:val="0"/>
+          <w:numId w:val="20"/>
+        </w:numPr>
+        <w:rPr>
+          <w:lang w:val="en-US"/>
+        </w:rPr>
+      </w:pPr>
+      <w:r>
+        <w:rPr>
+          <w:lang w:val="en-US"/>
+        </w:rPr>
+        <w:t>Compute Dev Map</w:t>
+      </w:r>
+    </w:p>
+    <w:p>
+      <w:pPr>
+        <w:pStyle w:val="ListParagraph"/>
+        <w:numPr>
+          <w:ilvl w:val="0"/>
+          <w:numId w:val="20"/>
+        </w:numPr>
+        <w:rPr>
+          <w:lang w:val="en-US"/>
+        </w:rPr>
+      </w:pPr>
+      <w:r>
+        <w:rPr>
+          <w:lang w:val="en-US"/>
+        </w:rPr>
+        <w:t>Repeat</w:t>
+      </w:r>
+    </w:p>
+    <w:p>
+      <w:pPr>
+        <w:pStyle w:val="Heading4"/>
+        <w:rPr>
+          <w:lang w:val="en-US"/>
+        </w:rPr>
+      </w:pPr>
+      <w:r>
+        <w:rPr>
+          <w:lang w:val="en-US"/>
+        </w:rPr>
+        <w:lastRenderedPageBreak/>
+        <w:t>Computing target points from CSV</w:t>
+      </w:r>
+    </w:p>
+    <w:p>
+      <w:pPr>
+        <w:rPr>
+          <w:lang w:val="en-US"/>
+        </w:rPr>
+      </w:pPr>
+      <w:r>
+        <w:rPr>
+          <w:lang w:val="en-US"/>
+        </w:rPr>
+        <w:t>Input:</w:t>
+      </w:r>
+    </w:p>
+    <w:p>
+      <w:pPr>
+        <w:rPr>
+          <w:lang w:val="en-US"/>
+        </w:rPr>
+      </w:pPr>
+      <w:r>
+        <w:rPr>
+          <w:lang w:val="en-US"/>
+        </w:rPr>
+        <w:t>D:\PolyCalib\ImpulseResponseTab</w:t>
+      </w:r>
+      <w:r>
+        <w:rPr>
+          <w:lang w:val="en-US"/>
+        </w:rPr>
+        <w:t>\</w:t>
+      </w:r>
+      <w:r>
+        <w:rPr>
+          <w:lang w:val="en-US"/>
+        </w:rPr>
+        <w:t>Tube1_imMargined_width688_height192_zoom2.float.rtab</w:t>
+      </w:r>
+    </w:p>
+    <w:p>
+      <w:pPr>
+        <w:rPr>
+          <w:lang w:val="en-US"/>
+        </w:rPr>
+      </w:pPr>
+      <w:r>
+        <w:rPr>
+          <w:lang w:val="en-US"/>
+        </w:rPr>
+        <w:t>D:\PolyCalib\ImpulseResponseTab</w:t>
+      </w:r>
+      <w:r>
+        <w:rPr>
+          <w:lang w:val="en-US"/>
+        </w:rPr>
+        <w:t>\</w:t>
+      </w:r>
+      <w:r>
+        <w:rPr>
+          <w:lang w:val="en-US"/>
+        </w:rPr>
+        <w:t>Tube1_</w:t>
+      </w:r>
+      <w:r>
+        <w:rPr>
+          <w:lang w:val="en-US"/>
+        </w:rPr>
+        <w:t>rad</w:t>
+      </w:r>
+      <w:r>
+        <w:rPr>
+          <w:lang w:val="en-US"/>
+        </w:rPr>
+        <w:t>Margined_width688_height192_zoom2.float.rtab</w:t>
+      </w:r>
+    </w:p>
+    <w:p>
+      <w:pPr>
         <w:rPr>
           <w:lang w:val="en-US"/>
         </w:rPr>
@@ -9727,6 +11529,95 @@
 <file path=word/numbering.xml><?xml version="1.0" encoding="utf-8"?>
 <w:numbering xmlns:wpc="http://schemas.microsoft.com/office/word/2010/wordprocessingCanvas" xmlns:cx="http://schemas.microsoft.com/office/drawing/2014/chartex" xmlns:cx1="http://schemas.microsoft.com/office/drawing/2015/9/8/chartex" xmlns:cx2="http://schemas.microsoft.com/office/drawing/2015/10/21/chartex" xmlns:cx3="http://schemas.microsoft.com/office/drawing/2016/5/9/chartex" xmlns:cx4="http://schemas.microsoft.com/office/drawing/2016/5/10/chartex" xmlns:cx5="http://schemas.microsoft.com/office/drawing/2016/5/11/chartex" xmlns:cx6="http://schemas.microsoft.com/office/drawing/2016/5/12/chartex" xmlns:cx7="http://schemas.microsoft.com/office/drawing/2016/5/13/chartex" xmlns:cx8="http://schemas.microsoft.com/office/drawing/2016/5/14/chartex" xmlns:mc="http://schemas.openxmlformats.org/markup-compatibility/2006" xmlns:aink="http://schemas.microsoft.com/office/drawing/2016/ink" xmlns:am3d="http://schemas.microsoft.com/office/drawing/2017/model3d" xmlns:o="urn:schemas-microsoft-com:office:office" xmlns:oel="http://schemas.microsoft.com/office/2019/extlst" xmlns:r="http://schemas.openxmlformats.org/officeDocument/2006/relationships" xmlns:m="http://schemas.openxmlformats.org/officeDocument/2006/math" xmlns:v="urn:schemas-microsoft-com:vml" xmlns:wp14="http://schemas.microsoft.com/office/word/2010/wordprocessingDrawing" xmlns:wp="http://schemas.openxmlformats.org/drawingml/2006/wordprocessingDrawing" xmlns:w10="urn:schemas-microsoft-com:office:word" xmlns:w="http://schemas.openxmlformats.org/wordprocessingml/2006/main" xmlns:w14="http://schemas.microsoft.com/office/word/2010/wordml" xmlns:w15="http://schemas.microsoft.com/office/word/2012/wordml" xmlns:w16cex="http://schemas.microsoft.com/office/word/2018/wordml/cex" xmlns:w16cid="http://schemas.microsoft.com/office/word/2016/wordml/cid" xmlns:w16="http://schemas.microsoft.com/office/word/2018/wordml" xmlns:w16du="http://schemas.microsoft.com/office/word/2023/wordml/word16du" xmlns:w16sdtdh="http://schemas.microsoft.com/office/word/2020/wordml/sdtdatahash" xmlns:w16sdtfl="http://schemas.microsoft.com/office/word/2024/wordml/sdtformatlock" xmlns:w16se="http://schemas.microsoft.com/office/word/2015/wordml/symex" xmlns:wpg="http://schemas.microsoft.com/office/word/2010/wordprocessingGroup" xmlns:wpi="http://schemas.microsoft.com/office/word/2010/wordprocessingInk" xmlns:wne="http://schemas.microsoft.com/office/word/2006/wordml" xmlns:wps="http://schemas.microsoft.com/office/word/2010/wordprocessingShape" mc:Ignorable="w14 w15 w16se w16cid w16 w16cex w16sdtdh w16sdtfl w16du wp14">
   <w:abstractNum w:abstractNumId="0" w15:restartNumberingAfterBreak="0">
+    <w:nsid w:val="01653544"/>
+    <w:multiLevelType w:val="hybridMultilevel"/>
+    <w:tmpl w:val="2E62DF8C"/>
+    <w:lvl w:ilvl="0" w:tplc="20000011">
+      <w:start w:val="1"/>
+      <w:numFmt w:val="decimal"/>
+      <w:lvlText w:val="%1)"/>
+      <w:lvlJc w:val="left"/>
+      <w:pPr>
+        <w:ind w:left="720" w:hanging="360"/>
+      </w:pPr>
+      <w:rPr>
+        <w:rFonts w:hint="default"/>
+      </w:rPr>
+    </w:lvl>
+    <w:lvl w:ilvl="1" w:tplc="20000019" w:tentative="1">
+      <w:start w:val="1"/>
+      <w:numFmt w:val="lowerLetter"/>
+      <w:lvlText w:val="%2."/>
+      <w:lvlJc w:val="left"/>
+      <w:pPr>
+        <w:ind w:left="1440" w:hanging="360"/>
+      </w:pPr>
+    </w:lvl>
+    <w:lvl w:ilvl="2" w:tplc="2000001B" w:tentative="1">
+      <w:start w:val="1"/>
+      <w:numFmt w:val="lowerRoman"/>
+      <w:lvlText w:val="%3."/>
+      <w:lvlJc w:val="right"/>
+      <w:pPr>
+        <w:ind w:left="2160" w:hanging="180"/>
+      </w:pPr>
+    </w:lvl>
+    <w:lvl w:ilvl="3" w:tplc="2000000F" w:tentative="1">
+      <w:start w:val="1"/>
+      <w:numFmt w:val="decimal"/>
+      <w:lvlText w:val="%4."/>
+      <w:lvlJc w:val="left"/>
+      <w:pPr>
+        <w:ind w:left="2880" w:hanging="360"/>
+      </w:pPr>
+    </w:lvl>
+    <w:lvl w:ilvl="4" w:tplc="20000019" w:tentative="1">
+      <w:start w:val="1"/>
+      <w:numFmt w:val="lowerLetter"/>
+      <w:lvlText w:val="%5."/>
+      <w:lvlJc w:val="left"/>
+      <w:pPr>
+        <w:ind w:left="3600" w:hanging="360"/>
+      </w:pPr>
+    </w:lvl>
+    <w:lvl w:ilvl="5" w:tplc="2000001B" w:tentative="1">
+      <w:start w:val="1"/>
+      <w:numFmt w:val="lowerRoman"/>
+      <w:lvlText w:val="%6."/>
+      <w:lvlJc w:val="right"/>
+      <w:pPr>
+        <w:ind w:left="4320" w:hanging="180"/>
+      </w:pPr>
+    </w:lvl>
+    <w:lvl w:ilvl="6" w:tplc="2000000F" w:tentative="1">
+      <w:start w:val="1"/>
+      <w:numFmt w:val="decimal"/>
+      <w:lvlText w:val="%7."/>
+      <w:lvlJc w:val="left"/>
+      <w:pPr>
+        <w:ind w:left="5040" w:hanging="360"/>
+      </w:pPr>
+    </w:lvl>
+    <w:lvl w:ilvl="7" w:tplc="20000019" w:tentative="1">
+      <w:start w:val="1"/>
+      <w:numFmt w:val="lowerLetter"/>
+      <w:lvlText w:val="%8."/>
+      <w:lvlJc w:val="left"/>
+      <w:pPr>
+        <w:ind w:left="5760" w:hanging="360"/>
+      </w:pPr>
+    </w:lvl>
+    <w:lvl w:ilvl="8" w:tplc="2000001B" w:tentative="1">
+      <w:start w:val="1"/>
+      <w:numFmt w:val="lowerRoman"/>
+      <w:lvlText w:val="%9."/>
+      <w:lvlJc w:val="right"/>
+      <w:pPr>
+        <w:ind w:left="6480" w:hanging="180"/>
+      </w:pPr>
+    </w:lvl>
+  </w:abstractNum>
+  <w:abstractNum w:abstractNumId="1" w15:restartNumberingAfterBreak="0">
     <w:nsid w:val="03464017"/>
     <w:multiLevelType w:val="hybridMultilevel"/>
     <w:tmpl w:val="26A04A4A"/>
@@ -9815,7 +11706,7 @@
       </w:pPr>
     </w:lvl>
   </w:abstractNum>
-  <w:abstractNum w:abstractNumId="1" w15:restartNumberingAfterBreak="0">
+  <w:abstractNum w:abstractNumId="2" w15:restartNumberingAfterBreak="0">
     <w:nsid w:val="0C682040"/>
     <w:multiLevelType w:val="hybridMultilevel"/>
     <w:tmpl w:val="D618F298"/>
@@ -9901,7 +11792,96 @@
       </w:pPr>
     </w:lvl>
   </w:abstractNum>
-  <w:abstractNum w:abstractNumId="2" w15:restartNumberingAfterBreak="0">
+  <w:abstractNum w:abstractNumId="3" w15:restartNumberingAfterBreak="0">
+    <w:nsid w:val="0F0D0D84"/>
+    <w:multiLevelType w:val="hybridMultilevel"/>
+    <w:tmpl w:val="3E9077B4"/>
+    <w:lvl w:ilvl="0" w:tplc="20000011">
+      <w:start w:val="1"/>
+      <w:numFmt w:val="decimal"/>
+      <w:lvlText w:val="%1)"/>
+      <w:lvlJc w:val="left"/>
+      <w:pPr>
+        <w:ind w:left="720" w:hanging="360"/>
+      </w:pPr>
+      <w:rPr>
+        <w:rFonts w:hint="default"/>
+      </w:rPr>
+    </w:lvl>
+    <w:lvl w:ilvl="1" w:tplc="20000019">
+      <w:start w:val="1"/>
+      <w:numFmt w:val="lowerLetter"/>
+      <w:lvlText w:val="%2."/>
+      <w:lvlJc w:val="left"/>
+      <w:pPr>
+        <w:ind w:left="1440" w:hanging="360"/>
+      </w:pPr>
+    </w:lvl>
+    <w:lvl w:ilvl="2" w:tplc="2000001B" w:tentative="1">
+      <w:start w:val="1"/>
+      <w:numFmt w:val="lowerRoman"/>
+      <w:lvlText w:val="%3."/>
+      <w:lvlJc w:val="right"/>
+      <w:pPr>
+        <w:ind w:left="2160" w:hanging="180"/>
+      </w:pPr>
+    </w:lvl>
+    <w:lvl w:ilvl="3" w:tplc="2000000F" w:tentative="1">
+      <w:start w:val="1"/>
+      <w:numFmt w:val="decimal"/>
+      <w:lvlText w:val="%4."/>
+      <w:lvlJc w:val="left"/>
+      <w:pPr>
+        <w:ind w:left="2880" w:hanging="360"/>
+      </w:pPr>
+    </w:lvl>
+    <w:lvl w:ilvl="4" w:tplc="20000019" w:tentative="1">
+      <w:start w:val="1"/>
+      <w:numFmt w:val="lowerLetter"/>
+      <w:lvlText w:val="%5."/>
+      <w:lvlJc w:val="left"/>
+      <w:pPr>
+        <w:ind w:left="3600" w:hanging="360"/>
+      </w:pPr>
+    </w:lvl>
+    <w:lvl w:ilvl="5" w:tplc="2000001B" w:tentative="1">
+      <w:start w:val="1"/>
+      <w:numFmt w:val="lowerRoman"/>
+      <w:lvlText w:val="%6."/>
+      <w:lvlJc w:val="right"/>
+      <w:pPr>
+        <w:ind w:left="4320" w:hanging="180"/>
+      </w:pPr>
+    </w:lvl>
+    <w:lvl w:ilvl="6" w:tplc="2000000F" w:tentative="1">
+      <w:start w:val="1"/>
+      <w:numFmt w:val="decimal"/>
+      <w:lvlText w:val="%7."/>
+      <w:lvlJc w:val="left"/>
+      <w:pPr>
+        <w:ind w:left="5040" w:hanging="360"/>
+      </w:pPr>
+    </w:lvl>
+    <w:lvl w:ilvl="7" w:tplc="20000019" w:tentative="1">
+      <w:start w:val="1"/>
+      <w:numFmt w:val="lowerLetter"/>
+      <w:lvlText w:val="%8."/>
+      <w:lvlJc w:val="left"/>
+      <w:pPr>
+        <w:ind w:left="5760" w:hanging="360"/>
+      </w:pPr>
+    </w:lvl>
+    <w:lvl w:ilvl="8" w:tplc="2000001B" w:tentative="1">
+      <w:start w:val="1"/>
+      <w:numFmt w:val="lowerRoman"/>
+      <w:lvlText w:val="%9."/>
+      <w:lvlJc w:val="right"/>
+      <w:pPr>
+        <w:ind w:left="6480" w:hanging="180"/>
+      </w:pPr>
+    </w:lvl>
+  </w:abstractNum>
+  <w:abstractNum w:abstractNumId="4" w15:restartNumberingAfterBreak="0">
     <w:nsid w:val="14FC2FCE"/>
     <w:multiLevelType w:val="hybridMultilevel"/>
     <w:tmpl w:val="BA40E03E"/>
@@ -9990,7 +11970,93 @@
       </w:pPr>
     </w:lvl>
   </w:abstractNum>
-  <w:abstractNum w:abstractNumId="3" w15:restartNumberingAfterBreak="0">
+  <w:abstractNum w:abstractNumId="5" w15:restartNumberingAfterBreak="0">
+    <w:nsid w:val="15B7370B"/>
+    <w:multiLevelType w:val="hybridMultilevel"/>
+    <w:tmpl w:val="9B9EA4E2"/>
+    <w:lvl w:ilvl="0" w:tplc="20000011">
+      <w:start w:val="1"/>
+      <w:numFmt w:val="decimal"/>
+      <w:lvlText w:val="%1)"/>
+      <w:lvlJc w:val="left"/>
+      <w:pPr>
+        <w:ind w:left="720" w:hanging="360"/>
+      </w:pPr>
+    </w:lvl>
+    <w:lvl w:ilvl="1" w:tplc="20000019" w:tentative="1">
+      <w:start w:val="1"/>
+      <w:numFmt w:val="lowerLetter"/>
+      <w:lvlText w:val="%2."/>
+      <w:lvlJc w:val="left"/>
+      <w:pPr>
+        <w:ind w:left="1440" w:hanging="360"/>
+      </w:pPr>
+    </w:lvl>
+    <w:lvl w:ilvl="2" w:tplc="2000001B" w:tentative="1">
+      <w:start w:val="1"/>
+      <w:numFmt w:val="lowerRoman"/>
+      <w:lvlText w:val="%3."/>
+      <w:lvlJc w:val="right"/>
+      <w:pPr>
+        <w:ind w:left="2160" w:hanging="180"/>
+      </w:pPr>
+    </w:lvl>
+    <w:lvl w:ilvl="3" w:tplc="2000000F" w:tentative="1">
+      <w:start w:val="1"/>
+      <w:numFmt w:val="decimal"/>
+      <w:lvlText w:val="%4."/>
+      <w:lvlJc w:val="left"/>
+      <w:pPr>
+        <w:ind w:left="2880" w:hanging="360"/>
+      </w:pPr>
+    </w:lvl>
+    <w:lvl w:ilvl="4" w:tplc="20000019" w:tentative="1">
+      <w:start w:val="1"/>
+      <w:numFmt w:val="lowerLetter"/>
+      <w:lvlText w:val="%5."/>
+      <w:lvlJc w:val="left"/>
+      <w:pPr>
+        <w:ind w:left="3600" w:hanging="360"/>
+      </w:pPr>
+    </w:lvl>
+    <w:lvl w:ilvl="5" w:tplc="2000001B" w:tentative="1">
+      <w:start w:val="1"/>
+      <w:numFmt w:val="lowerRoman"/>
+      <w:lvlText w:val="%6."/>
+      <w:lvlJc w:val="right"/>
+      <w:pPr>
+        <w:ind w:left="4320" w:hanging="180"/>
+      </w:pPr>
+    </w:lvl>
+    <w:lvl w:ilvl="6" w:tplc="2000000F" w:tentative="1">
+      <w:start w:val="1"/>
+      <w:numFmt w:val="decimal"/>
+      <w:lvlText w:val="%7."/>
+      <w:lvlJc w:val="left"/>
+      <w:pPr>
+        <w:ind w:left="5040" w:hanging="360"/>
+      </w:pPr>
+    </w:lvl>
+    <w:lvl w:ilvl="7" w:tplc="20000019" w:tentative="1">
+      <w:start w:val="1"/>
+      <w:numFmt w:val="lowerLetter"/>
+      <w:lvlText w:val="%8."/>
+      <w:lvlJc w:val="left"/>
+      <w:pPr>
+        <w:ind w:left="5760" w:hanging="360"/>
+      </w:pPr>
+    </w:lvl>
+    <w:lvl w:ilvl="8" w:tplc="2000001B" w:tentative="1">
+      <w:start w:val="1"/>
+      <w:numFmt w:val="lowerRoman"/>
+      <w:lvlText w:val="%9."/>
+      <w:lvlJc w:val="right"/>
+      <w:pPr>
+        <w:ind w:left="6480" w:hanging="180"/>
+      </w:pPr>
+    </w:lvl>
+  </w:abstractNum>
+  <w:abstractNum w:abstractNumId="6" w15:restartNumberingAfterBreak="0">
     <w:nsid w:val="1FF82A33"/>
     <w:multiLevelType w:val="hybridMultilevel"/>
     <w:tmpl w:val="BC466F5E"/>
@@ -10079,7 +12145,7 @@
       </w:pPr>
     </w:lvl>
   </w:abstractNum>
-  <w:abstractNum w:abstractNumId="4" w15:restartNumberingAfterBreak="0">
+  <w:abstractNum w:abstractNumId="7" w15:restartNumberingAfterBreak="0">
     <w:nsid w:val="21527F8C"/>
     <w:multiLevelType w:val="hybridMultilevel"/>
     <w:tmpl w:val="033A18EE"/>
@@ -10168,7 +12234,7 @@
       </w:pPr>
     </w:lvl>
   </w:abstractNum>
-  <w:abstractNum w:abstractNumId="5" w15:restartNumberingAfterBreak="0">
+  <w:abstractNum w:abstractNumId="8" w15:restartNumberingAfterBreak="0">
     <w:nsid w:val="22A305AD"/>
     <w:multiLevelType w:val="hybridMultilevel"/>
     <w:tmpl w:val="63FC265E"/>
@@ -10257,7 +12323,7 @@
       </w:pPr>
     </w:lvl>
   </w:abstractNum>
-  <w:abstractNum w:abstractNumId="6" w15:restartNumberingAfterBreak="0">
+  <w:abstractNum w:abstractNumId="9" w15:restartNumberingAfterBreak="0">
     <w:nsid w:val="277B5FCA"/>
     <w:multiLevelType w:val="hybridMultilevel"/>
     <w:tmpl w:val="BFA6BA28"/>
@@ -10346,7 +12412,7 @@
       </w:pPr>
     </w:lvl>
   </w:abstractNum>
-  <w:abstractNum w:abstractNumId="7" w15:restartNumberingAfterBreak="0">
+  <w:abstractNum w:abstractNumId="10" w15:restartNumberingAfterBreak="0">
     <w:nsid w:val="2A8B4325"/>
     <w:multiLevelType w:val="hybridMultilevel"/>
     <w:tmpl w:val="701C595A"/>
@@ -10435,7 +12501,7 @@
       </w:pPr>
     </w:lvl>
   </w:abstractNum>
-  <w:abstractNum w:abstractNumId="8" w15:restartNumberingAfterBreak="0">
+  <w:abstractNum w:abstractNumId="11" w15:restartNumberingAfterBreak="0">
     <w:nsid w:val="360219B6"/>
     <w:multiLevelType w:val="hybridMultilevel"/>
     <w:tmpl w:val="E97024BC"/>
@@ -10524,7 +12590,7 @@
       </w:pPr>
     </w:lvl>
   </w:abstractNum>
-  <w:abstractNum w:abstractNumId="9" w15:restartNumberingAfterBreak="0">
+  <w:abstractNum w:abstractNumId="12" w15:restartNumberingAfterBreak="0">
     <w:nsid w:val="3E365560"/>
     <w:multiLevelType w:val="hybridMultilevel"/>
     <w:tmpl w:val="54B4F0B8"/>
@@ -10613,7 +12679,120 @@
       </w:pPr>
     </w:lvl>
   </w:abstractNum>
-  <w:abstractNum w:abstractNumId="10" w15:restartNumberingAfterBreak="0">
+  <w:abstractNum w:abstractNumId="13" w15:restartNumberingAfterBreak="0">
+    <w:nsid w:val="3FBB3B9E"/>
+    <w:multiLevelType w:val="hybridMultilevel"/>
+    <w:tmpl w:val="ADC85A10"/>
+    <w:lvl w:ilvl="0" w:tplc="20000001">
+      <w:start w:val="1"/>
+      <w:numFmt w:val="bullet"/>
+      <w:lvlText w:val=""/>
+      <w:lvlJc w:val="left"/>
+      <w:pPr>
+        <w:ind w:left="720" w:hanging="360"/>
+      </w:pPr>
+      <w:rPr>
+        <w:rFonts w:ascii="Symbol" w:hAnsi="Symbol" w:hint="default"/>
+      </w:rPr>
+    </w:lvl>
+    <w:lvl w:ilvl="1" w:tplc="20000003" w:tentative="1">
+      <w:start w:val="1"/>
+      <w:numFmt w:val="bullet"/>
+      <w:lvlText w:val="o"/>
+      <w:lvlJc w:val="left"/>
+      <w:pPr>
+        <w:ind w:left="1440" w:hanging="360"/>
+      </w:pPr>
+      <w:rPr>
+        <w:rFonts w:ascii="Courier New" w:hAnsi="Courier New" w:cs="Courier New" w:hint="default"/>
+      </w:rPr>
+    </w:lvl>
+    <w:lvl w:ilvl="2" w:tplc="20000005" w:tentative="1">
+      <w:start w:val="1"/>
+      <w:numFmt w:val="bullet"/>
+      <w:lvlText w:val=""/>
+      <w:lvlJc w:val="left"/>
+      <w:pPr>
+        <w:ind w:left="2160" w:hanging="360"/>
+      </w:pPr>
+      <w:rPr>
+        <w:rFonts w:ascii="Wingdings" w:hAnsi="Wingdings" w:hint="default"/>
+      </w:rPr>
+    </w:lvl>
+    <w:lvl w:ilvl="3" w:tplc="20000001" w:tentative="1">
+      <w:start w:val="1"/>
+      <w:numFmt w:val="bullet"/>
+      <w:lvlText w:val=""/>
+      <w:lvlJc w:val="left"/>
+      <w:pPr>
+        <w:ind w:left="2880" w:hanging="360"/>
+      </w:pPr>
+      <w:rPr>
+        <w:rFonts w:ascii="Symbol" w:hAnsi="Symbol" w:hint="default"/>
+      </w:rPr>
+    </w:lvl>
+    <w:lvl w:ilvl="4" w:tplc="20000003" w:tentative="1">
+      <w:start w:val="1"/>
+      <w:numFmt w:val="bullet"/>
+      <w:lvlText w:val="o"/>
+      <w:lvlJc w:val="left"/>
+      <w:pPr>
+        <w:ind w:left="3600" w:hanging="360"/>
+      </w:pPr>
+      <w:rPr>
+        <w:rFonts w:ascii="Courier New" w:hAnsi="Courier New" w:cs="Courier New" w:hint="default"/>
+      </w:rPr>
+    </w:lvl>
+    <w:lvl w:ilvl="5" w:tplc="20000005" w:tentative="1">
+      <w:start w:val="1"/>
+      <w:numFmt w:val="bullet"/>
+      <w:lvlText w:val=""/>
+      <w:lvlJc w:val="left"/>
+      <w:pPr>
+        <w:ind w:left="4320" w:hanging="360"/>
+      </w:pPr>
+      <w:rPr>
+        <w:rFonts w:ascii="Wingdings" w:hAnsi="Wingdings" w:hint="default"/>
+      </w:rPr>
+    </w:lvl>
+    <w:lvl w:ilvl="6" w:tplc="20000001" w:tentative="1">
+      <w:start w:val="1"/>
+      <w:numFmt w:val="bullet"/>
+      <w:lvlText w:val=""/>
+      <w:lvlJc w:val="left"/>
+      <w:pPr>
+        <w:ind w:left="5040" w:hanging="360"/>
+      </w:pPr>
+      <w:rPr>
+        <w:rFonts w:ascii="Symbol" w:hAnsi="Symbol" w:hint="default"/>
+      </w:rPr>
+    </w:lvl>
+    <w:lvl w:ilvl="7" w:tplc="20000003" w:tentative="1">
+      <w:start w:val="1"/>
+      <w:numFmt w:val="bullet"/>
+      <w:lvlText w:val="o"/>
+      <w:lvlJc w:val="left"/>
+      <w:pPr>
+        <w:ind w:left="5760" w:hanging="360"/>
+      </w:pPr>
+      <w:rPr>
+        <w:rFonts w:ascii="Courier New" w:hAnsi="Courier New" w:cs="Courier New" w:hint="default"/>
+      </w:rPr>
+    </w:lvl>
+    <w:lvl w:ilvl="8" w:tplc="20000005" w:tentative="1">
+      <w:start w:val="1"/>
+      <w:numFmt w:val="bullet"/>
+      <w:lvlText w:val=""/>
+      <w:lvlJc w:val="left"/>
+      <w:pPr>
+        <w:ind w:left="6480" w:hanging="360"/>
+      </w:pPr>
+      <w:rPr>
+        <w:rFonts w:ascii="Wingdings" w:hAnsi="Wingdings" w:hint="default"/>
+      </w:rPr>
+    </w:lvl>
+  </w:abstractNum>
+  <w:abstractNum w:abstractNumId="14" w15:restartNumberingAfterBreak="0">
     <w:nsid w:val="49F50457"/>
     <w:multiLevelType w:val="hybridMultilevel"/>
     <w:tmpl w:val="25F20338"/>
@@ -10702,7 +12881,120 @@
       </w:pPr>
     </w:lvl>
   </w:abstractNum>
-  <w:abstractNum w:abstractNumId="11" w15:restartNumberingAfterBreak="0">
+  <w:abstractNum w:abstractNumId="15" w15:restartNumberingAfterBreak="0">
+    <w:nsid w:val="4F31455E"/>
+    <w:multiLevelType w:val="hybridMultilevel"/>
+    <w:tmpl w:val="D77A22A4"/>
+    <w:lvl w:ilvl="0" w:tplc="20000001">
+      <w:start w:val="1"/>
+      <w:numFmt w:val="bullet"/>
+      <w:lvlText w:val=""/>
+      <w:lvlJc w:val="left"/>
+      <w:pPr>
+        <w:ind w:left="720" w:hanging="360"/>
+      </w:pPr>
+      <w:rPr>
+        <w:rFonts w:ascii="Symbol" w:hAnsi="Symbol" w:hint="default"/>
+      </w:rPr>
+    </w:lvl>
+    <w:lvl w:ilvl="1" w:tplc="20000003">
+      <w:start w:val="1"/>
+      <w:numFmt w:val="bullet"/>
+      <w:lvlText w:val="o"/>
+      <w:lvlJc w:val="left"/>
+      <w:pPr>
+        <w:ind w:left="1440" w:hanging="360"/>
+      </w:pPr>
+      <w:rPr>
+        <w:rFonts w:ascii="Courier New" w:hAnsi="Courier New" w:cs="Courier New" w:hint="default"/>
+      </w:rPr>
+    </w:lvl>
+    <w:lvl w:ilvl="2" w:tplc="20000005" w:tentative="1">
+      <w:start w:val="1"/>
+      <w:numFmt w:val="bullet"/>
+      <w:lvlText w:val=""/>
+      <w:lvlJc w:val="left"/>
+      <w:pPr>
+        <w:ind w:left="2160" w:hanging="360"/>
+      </w:pPr>
+      <w:rPr>
+        <w:rFonts w:ascii="Wingdings" w:hAnsi="Wingdings" w:hint="default"/>
+      </w:rPr>
+    </w:lvl>
+    <w:lvl w:ilvl="3" w:tplc="20000001" w:tentative="1">
+      <w:start w:val="1"/>
+      <w:numFmt w:val="bullet"/>
+      <w:lvlText w:val=""/>
+      <w:lvlJc w:val="left"/>
+      <w:pPr>
+        <w:ind w:left="2880" w:hanging="360"/>
+      </w:pPr>
+      <w:rPr>
+        <w:rFonts w:ascii="Symbol" w:hAnsi="Symbol" w:hint="default"/>
+      </w:rPr>
+    </w:lvl>
+    <w:lvl w:ilvl="4" w:tplc="20000003" w:tentative="1">
+      <w:start w:val="1"/>
+      <w:numFmt w:val="bullet"/>
+      <w:lvlText w:val="o"/>
+      <w:lvlJc w:val="left"/>
+      <w:pPr>
+        <w:ind w:left="3600" w:hanging="360"/>
+      </w:pPr>
+      <w:rPr>
+        <w:rFonts w:ascii="Courier New" w:hAnsi="Courier New" w:cs="Courier New" w:hint="default"/>
+      </w:rPr>
+    </w:lvl>
+    <w:lvl w:ilvl="5" w:tplc="20000005" w:tentative="1">
+      <w:start w:val="1"/>
+      <w:numFmt w:val="bullet"/>
+      <w:lvlText w:val=""/>
+      <w:lvlJc w:val="left"/>
+      <w:pPr>
+        <w:ind w:left="4320" w:hanging="360"/>
+      </w:pPr>
+      <w:rPr>
+        <w:rFonts w:ascii="Wingdings" w:hAnsi="Wingdings" w:hint="default"/>
+      </w:rPr>
+    </w:lvl>
+    <w:lvl w:ilvl="6" w:tplc="20000001" w:tentative="1">
+      <w:start w:val="1"/>
+      <w:numFmt w:val="bullet"/>
+      <w:lvlText w:val=""/>
+      <w:lvlJc w:val="left"/>
+      <w:pPr>
+        <w:ind w:left="5040" w:hanging="360"/>
+      </w:pPr>
+      <w:rPr>
+        <w:rFonts w:ascii="Symbol" w:hAnsi="Symbol" w:hint="default"/>
+      </w:rPr>
+    </w:lvl>
+    <w:lvl w:ilvl="7" w:tplc="20000003" w:tentative="1">
+      <w:start w:val="1"/>
+      <w:numFmt w:val="bullet"/>
+      <w:lvlText w:val="o"/>
+      <w:lvlJc w:val="left"/>
+      <w:pPr>
+        <w:ind w:left="5760" w:hanging="360"/>
+      </w:pPr>
+      <w:rPr>
+        <w:rFonts w:ascii="Courier New" w:hAnsi="Courier New" w:cs="Courier New" w:hint="default"/>
+      </w:rPr>
+    </w:lvl>
+    <w:lvl w:ilvl="8" w:tplc="20000005" w:tentative="1">
+      <w:start w:val="1"/>
+      <w:numFmt w:val="bullet"/>
+      <w:lvlText w:val=""/>
+      <w:lvlJc w:val="left"/>
+      <w:pPr>
+        <w:ind w:left="6480" w:hanging="360"/>
+      </w:pPr>
+      <w:rPr>
+        <w:rFonts w:ascii="Wingdings" w:hAnsi="Wingdings" w:hint="default"/>
+      </w:rPr>
+    </w:lvl>
+  </w:abstractNum>
+  <w:abstractNum w:abstractNumId="16" w15:restartNumberingAfterBreak="0">
     <w:nsid w:val="4F9729C0"/>
     <w:multiLevelType w:val="hybridMultilevel"/>
     <w:tmpl w:val="9CB8B984"/>
@@ -10791,7 +13083,120 @@
       </w:pPr>
     </w:lvl>
   </w:abstractNum>
-  <w:abstractNum w:abstractNumId="12" w15:restartNumberingAfterBreak="0">
+  <w:abstractNum w:abstractNumId="17" w15:restartNumberingAfterBreak="0">
+    <w:nsid w:val="52C92C9A"/>
+    <w:multiLevelType w:val="hybridMultilevel"/>
+    <w:tmpl w:val="7BFE3EAE"/>
+    <w:lvl w:ilvl="0" w:tplc="20000001">
+      <w:start w:val="1"/>
+      <w:numFmt w:val="bullet"/>
+      <w:lvlText w:val=""/>
+      <w:lvlJc w:val="left"/>
+      <w:pPr>
+        <w:ind w:left="720" w:hanging="360"/>
+      </w:pPr>
+      <w:rPr>
+        <w:rFonts w:ascii="Symbol" w:hAnsi="Symbol" w:hint="default"/>
+      </w:rPr>
+    </w:lvl>
+    <w:lvl w:ilvl="1" w:tplc="20000003" w:tentative="1">
+      <w:start w:val="1"/>
+      <w:numFmt w:val="bullet"/>
+      <w:lvlText w:val="o"/>
+      <w:lvlJc w:val="left"/>
+      <w:pPr>
+        <w:ind w:left="1440" w:hanging="360"/>
+      </w:pPr>
+      <w:rPr>
+        <w:rFonts w:ascii="Courier New" w:hAnsi="Courier New" w:cs="Courier New" w:hint="default"/>
+      </w:rPr>
+    </w:lvl>
+    <w:lvl w:ilvl="2" w:tplc="20000005" w:tentative="1">
+      <w:start w:val="1"/>
+      <w:numFmt w:val="bullet"/>
+      <w:lvlText w:val=""/>
+      <w:lvlJc w:val="left"/>
+      <w:pPr>
+        <w:ind w:left="2160" w:hanging="360"/>
+      </w:pPr>
+      <w:rPr>
+        <w:rFonts w:ascii="Wingdings" w:hAnsi="Wingdings" w:hint="default"/>
+      </w:rPr>
+    </w:lvl>
+    <w:lvl w:ilvl="3" w:tplc="20000001" w:tentative="1">
+      <w:start w:val="1"/>
+      <w:numFmt w:val="bullet"/>
+      <w:lvlText w:val=""/>
+      <w:lvlJc w:val="left"/>
+      <w:pPr>
+        <w:ind w:left="2880" w:hanging="360"/>
+      </w:pPr>
+      <w:rPr>
+        <w:rFonts w:ascii="Symbol" w:hAnsi="Symbol" w:hint="default"/>
+      </w:rPr>
+    </w:lvl>
+    <w:lvl w:ilvl="4" w:tplc="20000003" w:tentative="1">
+      <w:start w:val="1"/>
+      <w:numFmt w:val="bullet"/>
+      <w:lvlText w:val="o"/>
+      <w:lvlJc w:val="left"/>
+      <w:pPr>
+        <w:ind w:left="3600" w:hanging="360"/>
+      </w:pPr>
+      <w:rPr>
+        <w:rFonts w:ascii="Courier New" w:hAnsi="Courier New" w:cs="Courier New" w:hint="default"/>
+      </w:rPr>
+    </w:lvl>
+    <w:lvl w:ilvl="5" w:tplc="20000005" w:tentative="1">
+      <w:start w:val="1"/>
+      <w:numFmt w:val="bullet"/>
+      <w:lvlText w:val=""/>
+      <w:lvlJc w:val="left"/>
+      <w:pPr>
+        <w:ind w:left="4320" w:hanging="360"/>
+      </w:pPr>
+      <w:rPr>
+        <w:rFonts w:ascii="Wingdings" w:hAnsi="Wingdings" w:hint="default"/>
+      </w:rPr>
+    </w:lvl>
+    <w:lvl w:ilvl="6" w:tplc="20000001" w:tentative="1">
+      <w:start w:val="1"/>
+      <w:numFmt w:val="bullet"/>
+      <w:lvlText w:val=""/>
+      <w:lvlJc w:val="left"/>
+      <w:pPr>
+        <w:ind w:left="5040" w:hanging="360"/>
+      </w:pPr>
+      <w:rPr>
+        <w:rFonts w:ascii="Symbol" w:hAnsi="Symbol" w:hint="default"/>
+      </w:rPr>
+    </w:lvl>
+    <w:lvl w:ilvl="7" w:tplc="20000003" w:tentative="1">
+      <w:start w:val="1"/>
+      <w:numFmt w:val="bullet"/>
+      <w:lvlText w:val="o"/>
+      <w:lvlJc w:val="left"/>
+      <w:pPr>
+        <w:ind w:left="5760" w:hanging="360"/>
+      </w:pPr>
+      <w:rPr>
+        <w:rFonts w:ascii="Courier New" w:hAnsi="Courier New" w:cs="Courier New" w:hint="default"/>
+      </w:rPr>
+    </w:lvl>
+    <w:lvl w:ilvl="8" w:tplc="20000005" w:tentative="1">
+      <w:start w:val="1"/>
+      <w:numFmt w:val="bullet"/>
+      <w:lvlText w:val=""/>
+      <w:lvlJc w:val="left"/>
+      <w:pPr>
+        <w:ind w:left="6480" w:hanging="360"/>
+      </w:pPr>
+      <w:rPr>
+        <w:rFonts w:ascii="Wingdings" w:hAnsi="Wingdings" w:hint="default"/>
+      </w:rPr>
+    </w:lvl>
+  </w:abstractNum>
+  <w:abstractNum w:abstractNumId="18" w15:restartNumberingAfterBreak="0">
     <w:nsid w:val="53A7650C"/>
     <w:multiLevelType w:val="hybridMultilevel"/>
     <w:tmpl w:val="0EB0B3D2"/>
@@ -10880,7 +13285,96 @@
       </w:pPr>
     </w:lvl>
   </w:abstractNum>
-  <w:abstractNum w:abstractNumId="13" w15:restartNumberingAfterBreak="0">
+  <w:abstractNum w:abstractNumId="19" w15:restartNumberingAfterBreak="0">
+    <w:nsid w:val="54FF7807"/>
+    <w:multiLevelType w:val="hybridMultilevel"/>
+    <w:tmpl w:val="C32CE084"/>
+    <w:lvl w:ilvl="0" w:tplc="20000011">
+      <w:start w:val="1"/>
+      <w:numFmt w:val="decimal"/>
+      <w:lvlText w:val="%1)"/>
+      <w:lvlJc w:val="left"/>
+      <w:pPr>
+        <w:ind w:left="720" w:hanging="360"/>
+      </w:pPr>
+      <w:rPr>
+        <w:rFonts w:hint="default"/>
+      </w:rPr>
+    </w:lvl>
+    <w:lvl w:ilvl="1" w:tplc="20000019">
+      <w:start w:val="1"/>
+      <w:numFmt w:val="lowerLetter"/>
+      <w:lvlText w:val="%2."/>
+      <w:lvlJc w:val="left"/>
+      <w:pPr>
+        <w:ind w:left="1440" w:hanging="360"/>
+      </w:pPr>
+    </w:lvl>
+    <w:lvl w:ilvl="2" w:tplc="2000001B">
+      <w:start w:val="1"/>
+      <w:numFmt w:val="lowerRoman"/>
+      <w:lvlText w:val="%3."/>
+      <w:lvlJc w:val="right"/>
+      <w:pPr>
+        <w:ind w:left="2160" w:hanging="180"/>
+      </w:pPr>
+    </w:lvl>
+    <w:lvl w:ilvl="3" w:tplc="2000000F">
+      <w:start w:val="1"/>
+      <w:numFmt w:val="decimal"/>
+      <w:lvlText w:val="%4."/>
+      <w:lvlJc w:val="left"/>
+      <w:pPr>
+        <w:ind w:left="2880" w:hanging="360"/>
+      </w:pPr>
+    </w:lvl>
+    <w:lvl w:ilvl="4" w:tplc="20000019" w:tentative="1">
+      <w:start w:val="1"/>
+      <w:numFmt w:val="lowerLetter"/>
+      <w:lvlText w:val="%5."/>
+      <w:lvlJc w:val="left"/>
+      <w:pPr>
+        <w:ind w:left="3600" w:hanging="360"/>
+      </w:pPr>
+    </w:lvl>
+    <w:lvl w:ilvl="5" w:tplc="2000001B" w:tentative="1">
+      <w:start w:val="1"/>
+      <w:numFmt w:val="lowerRoman"/>
+      <w:lvlText w:val="%6."/>
+      <w:lvlJc w:val="right"/>
+      <w:pPr>
+        <w:ind w:left="4320" w:hanging="180"/>
+      </w:pPr>
+    </w:lvl>
+    <w:lvl w:ilvl="6" w:tplc="2000000F" w:tentative="1">
+      <w:start w:val="1"/>
+      <w:numFmt w:val="decimal"/>
+      <w:lvlText w:val="%7."/>
+      <w:lvlJc w:val="left"/>
+      <w:pPr>
+        <w:ind w:left="5040" w:hanging="360"/>
+      </w:pPr>
+    </w:lvl>
+    <w:lvl w:ilvl="7" w:tplc="20000019" w:tentative="1">
+      <w:start w:val="1"/>
+      <w:numFmt w:val="lowerLetter"/>
+      <w:lvlText w:val="%8."/>
+      <w:lvlJc w:val="left"/>
+      <w:pPr>
+        <w:ind w:left="5760" w:hanging="360"/>
+      </w:pPr>
+    </w:lvl>
+    <w:lvl w:ilvl="8" w:tplc="2000001B" w:tentative="1">
+      <w:start w:val="1"/>
+      <w:numFmt w:val="lowerRoman"/>
+      <w:lvlText w:val="%9."/>
+      <w:lvlJc w:val="right"/>
+      <w:pPr>
+        <w:ind w:left="6480" w:hanging="180"/>
+      </w:pPr>
+    </w:lvl>
+  </w:abstractNum>
+  <w:abstractNum w:abstractNumId="20" w15:restartNumberingAfterBreak="0">
     <w:nsid w:val="5D4B435C"/>
     <w:multiLevelType w:val="hybridMultilevel"/>
     <w:tmpl w:val="EC18F09C"/>
@@ -10969,7 +13463,96 @@
       </w:pPr>
     </w:lvl>
   </w:abstractNum>
-  <w:abstractNum w:abstractNumId="14" w15:restartNumberingAfterBreak="0">
+  <w:abstractNum w:abstractNumId="21" w15:restartNumberingAfterBreak="0">
+    <w:nsid w:val="5F045DCC"/>
+    <w:multiLevelType w:val="hybridMultilevel"/>
+    <w:tmpl w:val="C4D6C0DA"/>
+    <w:lvl w:ilvl="0" w:tplc="20000011">
+      <w:start w:val="1"/>
+      <w:numFmt w:val="decimal"/>
+      <w:lvlText w:val="%1)"/>
+      <w:lvlJc w:val="left"/>
+      <w:pPr>
+        <w:ind w:left="720" w:hanging="360"/>
+      </w:pPr>
+      <w:rPr>
+        <w:rFonts w:hint="default"/>
+      </w:rPr>
+    </w:lvl>
+    <w:lvl w:ilvl="1" w:tplc="20000019" w:tentative="1">
+      <w:start w:val="1"/>
+      <w:numFmt w:val="lowerLetter"/>
+      <w:lvlText w:val="%2."/>
+      <w:lvlJc w:val="left"/>
+      <w:pPr>
+        <w:ind w:left="1440" w:hanging="360"/>
+      </w:pPr>
+    </w:lvl>
+    <w:lvl w:ilvl="2" w:tplc="2000001B" w:tentative="1">
+      <w:start w:val="1"/>
+      <w:numFmt w:val="lowerRoman"/>
+      <w:lvlText w:val="%3."/>
+      <w:lvlJc w:val="right"/>
+      <w:pPr>
+        <w:ind w:left="2160" w:hanging="180"/>
+      </w:pPr>
+    </w:lvl>
+    <w:lvl w:ilvl="3" w:tplc="2000000F" w:tentative="1">
+      <w:start w:val="1"/>
+      <w:numFmt w:val="decimal"/>
+      <w:lvlText w:val="%4."/>
+      <w:lvlJc w:val="left"/>
+      <w:pPr>
+        <w:ind w:left="2880" w:hanging="360"/>
+      </w:pPr>
+    </w:lvl>
+    <w:lvl w:ilvl="4" w:tplc="20000019" w:tentative="1">
+      <w:start w:val="1"/>
+      <w:numFmt w:val="lowerLetter"/>
+      <w:lvlText w:val="%5."/>
+      <w:lvlJc w:val="left"/>
+      <w:pPr>
+        <w:ind w:left="3600" w:hanging="360"/>
+      </w:pPr>
+    </w:lvl>
+    <w:lvl w:ilvl="5" w:tplc="2000001B" w:tentative="1">
+      <w:start w:val="1"/>
+      <w:numFmt w:val="lowerRoman"/>
+      <w:lvlText w:val="%6."/>
+      <w:lvlJc w:val="right"/>
+      <w:pPr>
+        <w:ind w:left="4320" w:hanging="180"/>
+      </w:pPr>
+    </w:lvl>
+    <w:lvl w:ilvl="6" w:tplc="2000000F" w:tentative="1">
+      <w:start w:val="1"/>
+      <w:numFmt w:val="decimal"/>
+      <w:lvlText w:val="%7."/>
+      <w:lvlJc w:val="left"/>
+      <w:pPr>
+        <w:ind w:left="5040" w:hanging="360"/>
+      </w:pPr>
+    </w:lvl>
+    <w:lvl w:ilvl="7" w:tplc="20000019" w:tentative="1">
+      <w:start w:val="1"/>
+      <w:numFmt w:val="lowerLetter"/>
+      <w:lvlText w:val="%8."/>
+      <w:lvlJc w:val="left"/>
+      <w:pPr>
+        <w:ind w:left="5760" w:hanging="360"/>
+      </w:pPr>
+    </w:lvl>
+    <w:lvl w:ilvl="8" w:tplc="2000001B" w:tentative="1">
+      <w:start w:val="1"/>
+      <w:numFmt w:val="lowerRoman"/>
+      <w:lvlText w:val="%9."/>
+      <w:lvlJc w:val="right"/>
+      <w:pPr>
+        <w:ind w:left="6480" w:hanging="180"/>
+      </w:pPr>
+    </w:lvl>
+  </w:abstractNum>
+  <w:abstractNum w:abstractNumId="22" w15:restartNumberingAfterBreak="0">
     <w:nsid w:val="61D60EB3"/>
     <w:multiLevelType w:val="hybridMultilevel"/>
     <w:tmpl w:val="8AFC7CBA"/>
@@ -11058,7 +13641,7 @@
       </w:pPr>
     </w:lvl>
   </w:abstractNum>
-  <w:abstractNum w:abstractNumId="15" w15:restartNumberingAfterBreak="0">
+  <w:abstractNum w:abstractNumId="23" w15:restartNumberingAfterBreak="0">
     <w:nsid w:val="64B36E74"/>
     <w:multiLevelType w:val="hybridMultilevel"/>
     <w:tmpl w:val="83F4A9EE"/>
@@ -11147,7 +13730,7 @@
       </w:pPr>
     </w:lvl>
   </w:abstractNum>
-  <w:abstractNum w:abstractNumId="16" w15:restartNumberingAfterBreak="0">
+  <w:abstractNum w:abstractNumId="24" w15:restartNumberingAfterBreak="0">
     <w:nsid w:val="662D09B9"/>
     <w:multiLevelType w:val="hybridMultilevel"/>
     <w:tmpl w:val="1D1E4CDE"/>
@@ -11236,7 +13819,7 @@
       </w:pPr>
     </w:lvl>
   </w:abstractNum>
-  <w:abstractNum w:abstractNumId="17" w15:restartNumberingAfterBreak="0">
+  <w:abstractNum w:abstractNumId="25" w15:restartNumberingAfterBreak="0">
     <w:nsid w:val="6F387943"/>
     <w:multiLevelType w:val="hybridMultilevel"/>
     <w:tmpl w:val="9F7E35BE"/>
@@ -11322,7 +13905,7 @@
       </w:pPr>
     </w:lvl>
   </w:abstractNum>
-  <w:abstractNum w:abstractNumId="18" w15:restartNumberingAfterBreak="0">
+  <w:abstractNum w:abstractNumId="26" w15:restartNumberingAfterBreak="0">
     <w:nsid w:val="70763EF2"/>
     <w:multiLevelType w:val="hybridMultilevel"/>
     <w:tmpl w:val="F4AC1DAC"/>
@@ -11411,62 +13994,178 @@
       </w:pPr>
     </w:lvl>
   </w:abstractNum>
+  <w:abstractNum w:abstractNumId="27" w15:restartNumberingAfterBreak="0">
+    <w:nsid w:val="773F7C18"/>
+    <w:multiLevelType w:val="hybridMultilevel"/>
+    <w:tmpl w:val="39561E18"/>
+    <w:lvl w:ilvl="0" w:tplc="20000011">
+      <w:start w:val="1"/>
+      <w:numFmt w:val="decimal"/>
+      <w:lvlText w:val="%1)"/>
+      <w:lvlJc w:val="left"/>
+      <w:pPr>
+        <w:ind w:left="720" w:hanging="360"/>
+      </w:pPr>
+      <w:rPr>
+        <w:rFonts w:hint="default"/>
+      </w:rPr>
+    </w:lvl>
+    <w:lvl w:ilvl="1" w:tplc="20000019" w:tentative="1">
+      <w:start w:val="1"/>
+      <w:numFmt w:val="lowerLetter"/>
+      <w:lvlText w:val="%2."/>
+      <w:lvlJc w:val="left"/>
+      <w:pPr>
+        <w:ind w:left="1440" w:hanging="360"/>
+      </w:pPr>
+    </w:lvl>
+    <w:lvl w:ilvl="2" w:tplc="2000001B" w:tentative="1">
+      <w:start w:val="1"/>
+      <w:numFmt w:val="lowerRoman"/>
+      <w:lvlText w:val="%3."/>
+      <w:lvlJc w:val="right"/>
+      <w:pPr>
+        <w:ind w:left="2160" w:hanging="180"/>
+      </w:pPr>
+    </w:lvl>
+    <w:lvl w:ilvl="3" w:tplc="2000000F" w:tentative="1">
+      <w:start w:val="1"/>
+      <w:numFmt w:val="decimal"/>
+      <w:lvlText w:val="%4."/>
+      <w:lvlJc w:val="left"/>
+      <w:pPr>
+        <w:ind w:left="2880" w:hanging="360"/>
+      </w:pPr>
+    </w:lvl>
+    <w:lvl w:ilvl="4" w:tplc="20000019" w:tentative="1">
+      <w:start w:val="1"/>
+      <w:numFmt w:val="lowerLetter"/>
+      <w:lvlText w:val="%5."/>
+      <w:lvlJc w:val="left"/>
+      <w:pPr>
+        <w:ind w:left="3600" w:hanging="360"/>
+      </w:pPr>
+    </w:lvl>
+    <w:lvl w:ilvl="5" w:tplc="2000001B" w:tentative="1">
+      <w:start w:val="1"/>
+      <w:numFmt w:val="lowerRoman"/>
+      <w:lvlText w:val="%6."/>
+      <w:lvlJc w:val="right"/>
+      <w:pPr>
+        <w:ind w:left="4320" w:hanging="180"/>
+      </w:pPr>
+    </w:lvl>
+    <w:lvl w:ilvl="6" w:tplc="2000000F" w:tentative="1">
+      <w:start w:val="1"/>
+      <w:numFmt w:val="decimal"/>
+      <w:lvlText w:val="%7."/>
+      <w:lvlJc w:val="left"/>
+      <w:pPr>
+        <w:ind w:left="5040" w:hanging="360"/>
+      </w:pPr>
+    </w:lvl>
+    <w:lvl w:ilvl="7" w:tplc="20000019" w:tentative="1">
+      <w:start w:val="1"/>
+      <w:numFmt w:val="lowerLetter"/>
+      <w:lvlText w:val="%8."/>
+      <w:lvlJc w:val="left"/>
+      <w:pPr>
+        <w:ind w:left="5760" w:hanging="360"/>
+      </w:pPr>
+    </w:lvl>
+    <w:lvl w:ilvl="8" w:tplc="2000001B" w:tentative="1">
+      <w:start w:val="1"/>
+      <w:numFmt w:val="lowerRoman"/>
+      <w:lvlText w:val="%9."/>
+      <w:lvlJc w:val="right"/>
+      <w:pPr>
+        <w:ind w:left="6480" w:hanging="180"/>
+      </w:pPr>
+    </w:lvl>
+  </w:abstractNum>
   <w:num w:numId="1" w16cid:durableId="233471914">
+    <w:abstractNumId w:val="11"/>
+  </w:num>
+  <w:num w:numId="2" w16cid:durableId="392581120">
+    <w:abstractNumId w:val="4"/>
+  </w:num>
+  <w:num w:numId="3" w16cid:durableId="1188329901">
+    <w:abstractNumId w:val="23"/>
+  </w:num>
+  <w:num w:numId="4" w16cid:durableId="372732607">
+    <w:abstractNumId w:val="9"/>
+  </w:num>
+  <w:num w:numId="5" w16cid:durableId="505286439">
+    <w:abstractNumId w:val="20"/>
+  </w:num>
+  <w:num w:numId="6" w16cid:durableId="251820832">
+    <w:abstractNumId w:val="22"/>
+  </w:num>
+  <w:num w:numId="7" w16cid:durableId="1262371202">
+    <w:abstractNumId w:val="26"/>
+  </w:num>
+  <w:num w:numId="8" w16cid:durableId="46300472">
+    <w:abstractNumId w:val="24"/>
+  </w:num>
+  <w:num w:numId="9" w16cid:durableId="990599761">
+    <w:abstractNumId w:val="14"/>
+  </w:num>
+  <w:num w:numId="10" w16cid:durableId="1997227200">
     <w:abstractNumId w:val="8"/>
   </w:num>
-  <w:num w:numId="2" w16cid:durableId="392581120">
+  <w:num w:numId="11" w16cid:durableId="242686912">
+    <w:abstractNumId w:val="6"/>
+  </w:num>
+  <w:num w:numId="12" w16cid:durableId="326978698">
     <w:abstractNumId w:val="2"/>
   </w:num>
-  <w:num w:numId="3" w16cid:durableId="1188329901">
+  <w:num w:numId="13" w16cid:durableId="1255045579">
+    <w:abstractNumId w:val="12"/>
+  </w:num>
+  <w:num w:numId="14" w16cid:durableId="1438790225">
+    <w:abstractNumId w:val="1"/>
+  </w:num>
+  <w:num w:numId="15" w16cid:durableId="1177422838">
+    <w:abstractNumId w:val="18"/>
+  </w:num>
+  <w:num w:numId="16" w16cid:durableId="1916624874">
+    <w:abstractNumId w:val="25"/>
+  </w:num>
+  <w:num w:numId="17" w16cid:durableId="610669805">
+    <w:abstractNumId w:val="7"/>
+  </w:num>
+  <w:num w:numId="18" w16cid:durableId="51850437">
+    <w:abstractNumId w:val="16"/>
+  </w:num>
+  <w:num w:numId="19" w16cid:durableId="630671311">
+    <w:abstractNumId w:val="10"/>
+  </w:num>
+  <w:num w:numId="20" w16cid:durableId="865945656">
+    <w:abstractNumId w:val="21"/>
+  </w:num>
+  <w:num w:numId="21" w16cid:durableId="1385328040">
+    <w:abstractNumId w:val="0"/>
+  </w:num>
+  <w:num w:numId="22" w16cid:durableId="218170331">
+    <w:abstractNumId w:val="3"/>
+  </w:num>
+  <w:num w:numId="23" w16cid:durableId="915361667">
+    <w:abstractNumId w:val="27"/>
+  </w:num>
+  <w:num w:numId="24" w16cid:durableId="977951636">
+    <w:abstractNumId w:val="5"/>
+  </w:num>
+  <w:num w:numId="25" w16cid:durableId="1579436832">
+    <w:abstractNumId w:val="17"/>
+  </w:num>
+  <w:num w:numId="26" w16cid:durableId="1725912408">
     <w:abstractNumId w:val="15"/>
   </w:num>
-  <w:num w:numId="4" w16cid:durableId="372732607">
-    <w:abstractNumId w:val="6"/>
-  </w:num>
-  <w:num w:numId="5" w16cid:durableId="505286439">
+  <w:num w:numId="27" w16cid:durableId="519858384">
     <w:abstractNumId w:val="13"/>
   </w:num>
-  <w:num w:numId="6" w16cid:durableId="251820832">
-    <w:abstractNumId w:val="14"/>
-  </w:num>
-  <w:num w:numId="7" w16cid:durableId="1262371202">
-    <w:abstractNumId w:val="18"/>
-  </w:num>
-  <w:num w:numId="8" w16cid:durableId="46300472">
-    <w:abstractNumId w:val="16"/>
-  </w:num>
-  <w:num w:numId="9" w16cid:durableId="990599761">
-    <w:abstractNumId w:val="10"/>
-  </w:num>
-  <w:num w:numId="10" w16cid:durableId="1997227200">
-    <w:abstractNumId w:val="5"/>
-  </w:num>
-  <w:num w:numId="11" w16cid:durableId="242686912">
-    <w:abstractNumId w:val="3"/>
-  </w:num>
-  <w:num w:numId="12" w16cid:durableId="326978698">
-    <w:abstractNumId w:val="1"/>
-  </w:num>
-  <w:num w:numId="13" w16cid:durableId="1255045579">
-    <w:abstractNumId w:val="9"/>
-  </w:num>
-  <w:num w:numId="14" w16cid:durableId="1438790225">
-    <w:abstractNumId w:val="0"/>
-  </w:num>
-  <w:num w:numId="15" w16cid:durableId="1177422838">
-    <w:abstractNumId w:val="12"/>
-  </w:num>
-  <w:num w:numId="16" w16cid:durableId="1916624874">
-    <w:abstractNumId w:val="17"/>
-  </w:num>
-  <w:num w:numId="17" w16cid:durableId="610669805">
-    <w:abstractNumId w:val="4"/>
-  </w:num>
-  <w:num w:numId="18" w16cid:durableId="51850437">
-    <w:abstractNumId w:val="11"/>
-  </w:num>
-  <w:num w:numId="19" w16cid:durableId="630671311">
-    <w:abstractNumId w:val="7"/>
+  <w:num w:numId="28" w16cid:durableId="1316834111">
+    <w:abstractNumId w:val="19"/>
   </w:num>
 </w:numbering>
 </file>
@@ -12543,13 +15242,6 @@
 <file path=customXml/itemProps1.xml><?xml version="1.0" encoding="utf-8"?>
 <ds:datastoreItem xmlns:ds="http://schemas.openxmlformats.org/officeDocument/2006/customXml" ds:itemID="{8E1E1B03-BDBF-4A8D-A7FC-1464507C7878}">
   <ds:schemaRefs>
-    <ds:schemaRef ds:uri="http://schemas.microsoft.com/office/2006/documentManagement/types"/>
-    <ds:schemaRef ds:uri="http://schemas.openxmlformats.org/package/2006/metadata/core-properties"/>
-    <ds:schemaRef ds:uri="http://purl.org/dc/dcmitype/"/>
-    <ds:schemaRef ds:uri="http://www.w3.org/XML/1998/namespace"/>
-    <ds:schemaRef ds:uri="6632e52e-8e0c-4c90-a779-68c11d84a9c1"/>
-    <ds:schemaRef ds:uri="http://purl.org/dc/terms/"/>
-    <ds:schemaRef ds:uri="http://purl.org/dc/elements/1.1/"/>
     <ds:schemaRef ds:uri="http://schemas.microsoft.com/office/2006/metadata/properties"/>
     <ds:schemaRef ds:uri="http://schemas.microsoft.com/office/infopath/2007/PartnerControls"/>
   </ds:schemaRefs>

</xml_diff>